<commit_message>
Documentation and work diary - PDF export
</commit_message>
<xml_diff>
--- a/Documentation/DossierDeProjet.docx
+++ b/Documentation/DossierDeProjet.docx
@@ -394,7 +394,7 @@
           <w:rPr>
             <w:webHidden/>
           </w:rPr>
-          <w:t>4</w:t>
+          <w:t>2</w:t>
         </w:r>
         <w:r>
           <w:rPr>
@@ -481,7 +481,7 @@
             <w:noProof/>
             <w:webHidden/>
           </w:rPr>
-          <w:t>4</w:t>
+          <w:t>2</w:t>
         </w:r>
         <w:r>
           <w:rPr>
@@ -569,7 +569,7 @@
             <w:noProof/>
             <w:webHidden/>
           </w:rPr>
-          <w:t>4</w:t>
+          <w:t>2</w:t>
         </w:r>
         <w:r>
           <w:rPr>
@@ -657,7 +657,7 @@
             <w:noProof/>
             <w:webHidden/>
           </w:rPr>
-          <w:t>4</w:t>
+          <w:t>2</w:t>
         </w:r>
         <w:r>
           <w:rPr>
@@ -743,7 +743,7 @@
             <w:noProof/>
             <w:webHidden/>
           </w:rPr>
-          <w:t>5</w:t>
+          <w:t>3</w:t>
         </w:r>
         <w:r>
           <w:rPr>
@@ -819,7 +819,7 @@
           <w:rPr>
             <w:webHidden/>
           </w:rPr>
-          <w:t>6</w:t>
+          <w:t>4</w:t>
         </w:r>
         <w:r>
           <w:rPr>
@@ -906,7 +906,7 @@
             <w:noProof/>
             <w:webHidden/>
           </w:rPr>
-          <w:t>6</w:t>
+          <w:t>4</w:t>
         </w:r>
         <w:r>
           <w:rPr>
@@ -992,7 +992,7 @@
             <w:noProof/>
             <w:webHidden/>
           </w:rPr>
-          <w:t>8</w:t>
+          <w:t>6</w:t>
         </w:r>
         <w:r>
           <w:rPr>
@@ -1078,7 +1078,7 @@
             <w:noProof/>
             <w:webHidden/>
           </w:rPr>
-          <w:t>8</w:t>
+          <w:t>6</w:t>
         </w:r>
         <w:r>
           <w:rPr>
@@ -1164,7 +1164,7 @@
             <w:noProof/>
             <w:webHidden/>
           </w:rPr>
-          <w:t>9</w:t>
+          <w:t>7</w:t>
         </w:r>
         <w:r>
           <w:rPr>
@@ -1250,7 +1250,7 @@
             <w:noProof/>
             <w:webHidden/>
           </w:rPr>
-          <w:t>9</w:t>
+          <w:t>7</w:t>
         </w:r>
         <w:r>
           <w:rPr>
@@ -1336,7 +1336,7 @@
             <w:noProof/>
             <w:webHidden/>
           </w:rPr>
-          <w:t>10</w:t>
+          <w:t>8</w:t>
         </w:r>
         <w:r>
           <w:rPr>
@@ -1422,7 +1422,7 @@
             <w:noProof/>
             <w:webHidden/>
           </w:rPr>
-          <w:t>10</w:t>
+          <w:t>8</w:t>
         </w:r>
         <w:r>
           <w:rPr>
@@ -1510,7 +1510,7 @@
             <w:noProof/>
             <w:webHidden/>
           </w:rPr>
-          <w:t>10</w:t>
+          <w:t>8</w:t>
         </w:r>
         <w:r>
           <w:rPr>
@@ -1598,7 +1598,7 @@
             <w:noProof/>
             <w:webHidden/>
           </w:rPr>
-          <w:t>10</w:t>
+          <w:t>8</w:t>
         </w:r>
         <w:r>
           <w:rPr>
@@ -1686,7 +1686,7 @@
             <w:noProof/>
             <w:webHidden/>
           </w:rPr>
-          <w:t>10</w:t>
+          <w:t>8</w:t>
         </w:r>
         <w:r>
           <w:rPr>
@@ -1774,7 +1774,7 @@
             <w:noProof/>
             <w:webHidden/>
           </w:rPr>
-          <w:t>10</w:t>
+          <w:t>8</w:t>
         </w:r>
         <w:r>
           <w:rPr>
@@ -1850,7 +1850,7 @@
           <w:rPr>
             <w:webHidden/>
           </w:rPr>
-          <w:t>11</w:t>
+          <w:t>9</w:t>
         </w:r>
         <w:r>
           <w:rPr>
@@ -1935,7 +1935,7 @@
             <w:noProof/>
             <w:webHidden/>
           </w:rPr>
-          <w:t>11</w:t>
+          <w:t>9</w:t>
         </w:r>
         <w:r>
           <w:rPr>
@@ -2021,7 +2021,7 @@
             <w:noProof/>
             <w:webHidden/>
           </w:rPr>
-          <w:t>11</w:t>
+          <w:t>9</w:t>
         </w:r>
         <w:r>
           <w:rPr>
@@ -2107,7 +2107,7 @@
             <w:noProof/>
             <w:webHidden/>
           </w:rPr>
-          <w:t>11</w:t>
+          <w:t>9</w:t>
         </w:r>
         <w:r>
           <w:rPr>
@@ -2193,7 +2193,7 @@
             <w:noProof/>
             <w:webHidden/>
           </w:rPr>
-          <w:t>11</w:t>
+          <w:t>9</w:t>
         </w:r>
         <w:r>
           <w:rPr>
@@ -2279,7 +2279,7 @@
             <w:noProof/>
             <w:webHidden/>
           </w:rPr>
-          <w:t>11</w:t>
+          <w:t>9</w:t>
         </w:r>
         <w:r>
           <w:rPr>
@@ -2365,7 +2365,7 @@
             <w:noProof/>
             <w:webHidden/>
           </w:rPr>
-          <w:t>11</w:t>
+          <w:t>9</w:t>
         </w:r>
         <w:r>
           <w:rPr>
@@ -2451,7 +2451,7 @@
             <w:noProof/>
             <w:webHidden/>
           </w:rPr>
-          <w:t>11</w:t>
+          <w:t>9</w:t>
         </w:r>
         <w:r>
           <w:rPr>
@@ -2537,7 +2537,7 @@
             <w:noProof/>
             <w:webHidden/>
           </w:rPr>
-          <w:t>11</w:t>
+          <w:t>9</w:t>
         </w:r>
         <w:r>
           <w:rPr>
@@ -2613,7 +2613,7 @@
           <w:rPr>
             <w:webHidden/>
           </w:rPr>
-          <w:t>12</w:t>
+          <w:t>10</w:t>
         </w:r>
         <w:r>
           <w:rPr>
@@ -2700,7 +2700,7 @@
             <w:noProof/>
             <w:webHidden/>
           </w:rPr>
-          <w:t>12</w:t>
+          <w:t>10</w:t>
         </w:r>
         <w:r>
           <w:rPr>
@@ -2788,7 +2788,7 @@
             <w:noProof/>
             <w:webHidden/>
           </w:rPr>
-          <w:t>12</w:t>
+          <w:t>10</w:t>
         </w:r>
         <w:r>
           <w:rPr>
@@ -2876,7 +2876,7 @@
             <w:noProof/>
             <w:webHidden/>
           </w:rPr>
-          <w:t>12</w:t>
+          <w:t>10</w:t>
         </w:r>
         <w:r>
           <w:rPr>
@@ -2964,7 +2964,7 @@
             <w:noProof/>
             <w:webHidden/>
           </w:rPr>
-          <w:t>12</w:t>
+          <w:t>10</w:t>
         </w:r>
         <w:r>
           <w:rPr>
@@ -3040,7 +3040,7 @@
           <w:rPr>
             <w:webHidden/>
           </w:rPr>
-          <w:t>13</w:t>
+          <w:t>11</w:t>
         </w:r>
         <w:r>
           <w:rPr>
@@ -3127,7 +3127,7 @@
             <w:noProof/>
             <w:webHidden/>
           </w:rPr>
-          <w:t>13</w:t>
+          <w:t>11</w:t>
         </w:r>
         <w:r>
           <w:rPr>
@@ -3215,7 +3215,7 @@
             <w:noProof/>
             <w:webHidden/>
           </w:rPr>
-          <w:t>13</w:t>
+          <w:t>11</w:t>
         </w:r>
         <w:r>
           <w:rPr>
@@ -3291,7 +3291,7 @@
           <w:rPr>
             <w:webHidden/>
           </w:rPr>
-          <w:t>13</w:t>
+          <w:t>11</w:t>
         </w:r>
         <w:r>
           <w:rPr>
@@ -3366,7 +3366,7 @@
           <w:rPr>
             <w:webHidden/>
           </w:rPr>
-          <w:t>14</w:t>
+          <w:t>12</w:t>
         </w:r>
         <w:r>
           <w:rPr>
@@ -3453,7 +3453,7 @@
             <w:noProof/>
             <w:webHidden/>
           </w:rPr>
-          <w:t>14</w:t>
+          <w:t>12</w:t>
         </w:r>
         <w:r>
           <w:rPr>
@@ -3541,7 +3541,7 @@
             <w:noProof/>
             <w:webHidden/>
           </w:rPr>
-          <w:t>14</w:t>
+          <w:t>12</w:t>
         </w:r>
         <w:r>
           <w:rPr>
@@ -3629,7 +3629,7 @@
             <w:noProof/>
             <w:webHidden/>
           </w:rPr>
-          <w:t>14</w:t>
+          <w:t>12</w:t>
         </w:r>
         <w:r>
           <w:rPr>
@@ -3717,7 +3717,7 @@
             <w:noProof/>
             <w:webHidden/>
           </w:rPr>
-          <w:t>14</w:t>
+          <w:t>12</w:t>
         </w:r>
         <w:r>
           <w:rPr>
@@ -3791,7 +3791,7 @@
             <w:noProof/>
             <w:webHidden/>
           </w:rPr>
-          <w:t>14</w:t>
+          <w:t>12</w:t>
         </w:r>
         <w:r>
           <w:rPr>
@@ -4416,7 +4416,17 @@
                   <w:sz w:val="22"/>
                   <w:szCs w:val="14"/>
                 </w:rPr>
-                <w:t>Gilbert.gruaz@eduvaud.ch</w:t>
+                <w:t>Gilbert.grua</w:t>
+              </w:r>
+              <w:bookmarkStart w:id="3" w:name="_GoBack"/>
+              <w:bookmarkEnd w:id="3"/>
+              <w:r>
+                <w:rPr>
+                  <w:rStyle w:val="Lienhypertexte"/>
+                  <w:sz w:val="22"/>
+                  <w:szCs w:val="14"/>
+                </w:rPr>
+                <w:t>z@eduvaud.ch</w:t>
               </w:r>
             </w:hyperlink>
           </w:p>
@@ -4574,7 +4584,7 @@
           <w:iCs/>
         </w:rPr>
       </w:pPr>
-      <w:bookmarkStart w:id="3" w:name="_Toc102459922"/>
+      <w:bookmarkStart w:id="4" w:name="_Toc102459922"/>
       <w:r>
         <w:rPr>
           <w:i w:val="0"/>
@@ -4582,7 +4592,7 @@
         </w:rPr>
         <w:t>Objectifs</w:t>
       </w:r>
-      <w:bookmarkEnd w:id="3"/>
+      <w:bookmarkEnd w:id="4"/>
     </w:p>
     <w:p>
       <w:pPr>
@@ -4600,7 +4610,7 @@
           <w:highlight w:val="yellow"/>
         </w:rPr>
       </w:pPr>
-      <w:bookmarkStart w:id="4" w:name="_Toc351897013"/>
+      <w:bookmarkStart w:id="5" w:name="_Toc351897013"/>
       <w:r>
         <w:rPr>
           <w:color w:val="auto"/>
@@ -4672,7 +4682,7 @@
           <w:i w:val="0"/>
         </w:rPr>
       </w:pPr>
-      <w:bookmarkStart w:id="5" w:name="_Toc102459923"/>
+      <w:bookmarkStart w:id="6" w:name="_Toc102459923"/>
       <w:r>
         <w:rPr>
           <w:i w:val="0"/>
@@ -4680,8 +4690,8 @@
         <w:lastRenderedPageBreak/>
         <w:t>Planification initiale</w:t>
       </w:r>
-      <w:bookmarkEnd w:id="4"/>
       <w:bookmarkEnd w:id="5"/>
+      <w:bookmarkEnd w:id="6"/>
     </w:p>
     <w:p>
       <w:pPr>
@@ -4721,12 +4731,12 @@
       <w:pPr>
         <w:pStyle w:val="Titre1"/>
       </w:pPr>
-      <w:bookmarkStart w:id="6" w:name="_Toc102459924"/>
+      <w:bookmarkStart w:id="7" w:name="_Toc102459924"/>
       <w:r>
         <w:lastRenderedPageBreak/>
         <w:t>Analyse</w:t>
       </w:r>
-      <w:bookmarkEnd w:id="6"/>
+      <w:bookmarkEnd w:id="7"/>
     </w:p>
     <w:p>
       <w:pPr>
@@ -4736,9 +4746,9 @@
           <w:iCs/>
         </w:rPr>
       </w:pPr>
-      <w:bookmarkStart w:id="7" w:name="_Toc25553307"/>
-      <w:bookmarkStart w:id="8" w:name="_Toc71691011"/>
-      <w:bookmarkStart w:id="9" w:name="_Toc102459925"/>
+      <w:bookmarkStart w:id="8" w:name="_Toc25553307"/>
+      <w:bookmarkStart w:id="9" w:name="_Toc71691011"/>
+      <w:bookmarkStart w:id="10" w:name="_Toc102459925"/>
       <w:r>
         <w:rPr>
           <w:i w:val="0"/>
@@ -4746,7 +4756,7 @@
         </w:rPr>
         <w:t>Cahier des charges</w:t>
       </w:r>
-      <w:bookmarkEnd w:id="7"/>
+      <w:bookmarkEnd w:id="8"/>
       <w:r>
         <w:rPr>
           <w:i w:val="0"/>
@@ -4754,8 +4764,8 @@
         </w:rPr>
         <w:t xml:space="preserve"> détaillé</w:t>
       </w:r>
-      <w:bookmarkEnd w:id="8"/>
       <w:bookmarkEnd w:id="9"/>
+      <w:bookmarkEnd w:id="10"/>
     </w:p>
     <w:p/>
     <w:p>
@@ -4785,8 +4795,8 @@
         </w:rPr>
         <w:t xml:space="preserve">Le </w:t>
       </w:r>
-      <w:bookmarkStart w:id="10" w:name="OLE_LINK1"/>
-      <w:bookmarkStart w:id="11" w:name="OLE_LINK2"/>
+      <w:bookmarkStart w:id="11" w:name="OLE_LINK1"/>
+      <w:bookmarkStart w:id="12" w:name="OLE_LINK2"/>
       <w:r>
         <w:rPr>
           <w:rFonts w:eastAsia="Calibri"/>
@@ -4794,8 +4804,8 @@
         </w:rPr>
         <w:t xml:space="preserve">candidat </w:t>
       </w:r>
-      <w:bookmarkEnd w:id="10"/>
       <w:bookmarkEnd w:id="11"/>
+      <w:bookmarkEnd w:id="12"/>
       <w:r>
         <w:rPr>
           <w:rFonts w:eastAsia="Calibri"/>
@@ -5737,14 +5747,14 @@
           <w:i w:val="0"/>
         </w:rPr>
       </w:pPr>
-      <w:bookmarkStart w:id="12" w:name="_Toc102459926"/>
+      <w:bookmarkStart w:id="13" w:name="_Toc102459926"/>
       <w:r>
         <w:rPr>
           <w:i w:val="0"/>
         </w:rPr>
         <w:t>Définition de l’audience</w:t>
       </w:r>
-      <w:bookmarkEnd w:id="12"/>
+      <w:bookmarkEnd w:id="13"/>
     </w:p>
     <w:p/>
     <w:p>
@@ -5778,14 +5788,14 @@
           <w:i w:val="0"/>
         </w:rPr>
       </w:pPr>
-      <w:bookmarkStart w:id="13" w:name="_Toc102459927"/>
+      <w:bookmarkStart w:id="14" w:name="_Toc102459927"/>
       <w:r>
         <w:rPr>
           <w:i w:val="0"/>
         </w:rPr>
         <w:t>Analyse concurrentielle</w:t>
       </w:r>
-      <w:bookmarkEnd w:id="13"/>
+      <w:bookmarkEnd w:id="14"/>
     </w:p>
     <w:p/>
     <w:p>
@@ -5923,11 +5933,11 @@
       <w:pPr>
         <w:pStyle w:val="Titre2"/>
       </w:pPr>
-      <w:bookmarkStart w:id="14" w:name="_Toc102459928"/>
+      <w:bookmarkStart w:id="15" w:name="_Toc102459928"/>
       <w:r>
         <w:t>Cas d’utilisation</w:t>
       </w:r>
-      <w:bookmarkEnd w:id="14"/>
+      <w:bookmarkEnd w:id="15"/>
     </w:p>
     <w:p>
       <w:pPr>
@@ -6251,11 +6261,11 @@
       <w:pPr>
         <w:pStyle w:val="Titre2"/>
       </w:pPr>
-      <w:bookmarkStart w:id="15" w:name="_Toc102459929"/>
+      <w:bookmarkStart w:id="16" w:name="_Toc102459929"/>
       <w:r>
         <w:t>Etude de faisabilité</w:t>
       </w:r>
-      <w:bookmarkEnd w:id="15"/>
+      <w:bookmarkEnd w:id="16"/>
     </w:p>
     <w:p/>
     <w:p>
@@ -6351,11 +6361,11 @@
       <w:pPr>
         <w:pStyle w:val="Titre2"/>
       </w:pPr>
-      <w:bookmarkStart w:id="16" w:name="_Toc102459930"/>
+      <w:bookmarkStart w:id="17" w:name="_Toc102459930"/>
       <w:r>
         <w:t>MCD</w:t>
       </w:r>
-      <w:bookmarkEnd w:id="16"/>
+      <w:bookmarkEnd w:id="17"/>
     </w:p>
     <w:p>
       <w:pPr>
@@ -6431,11 +6441,11 @@
       <w:pPr>
         <w:pStyle w:val="Titre2"/>
       </w:pPr>
-      <w:bookmarkStart w:id="17" w:name="_Toc102459931"/>
+      <w:bookmarkStart w:id="18" w:name="_Toc102459931"/>
       <w:r>
         <w:t>Nom du site et du domaine</w:t>
       </w:r>
-      <w:bookmarkEnd w:id="17"/>
+      <w:bookmarkEnd w:id="18"/>
     </w:p>
     <w:p>
       <w:pPr>
@@ -6510,8 +6520,8 @@
           <w:iCs/>
         </w:rPr>
       </w:pPr>
-      <w:bookmarkStart w:id="18" w:name="_Toc71691012"/>
-      <w:bookmarkStart w:id="19" w:name="_Toc102459932"/>
+      <w:bookmarkStart w:id="19" w:name="_Toc71691012"/>
+      <w:bookmarkStart w:id="20" w:name="_Toc102459932"/>
       <w:r>
         <w:rPr>
           <w:i w:val="0"/>
@@ -6519,8 +6529,8 @@
         </w:rPr>
         <w:t>Stratégie de test</w:t>
       </w:r>
-      <w:bookmarkEnd w:id="18"/>
       <w:bookmarkEnd w:id="19"/>
+      <w:bookmarkEnd w:id="20"/>
     </w:p>
     <w:p/>
     <w:p>
@@ -6534,8 +6544,6 @@
           <w:highlight w:val="yellow"/>
         </w:rPr>
       </w:pPr>
-      <w:bookmarkStart w:id="20" w:name="_GoBack"/>
-      <w:bookmarkEnd w:id="20"/>
       <w:r>
         <w:rPr>
           <w:i/>
@@ -9731,7 +9739,7 @@
         <w:noProof/>
         <w:sz w:val="20"/>
       </w:rPr>
-      <w:t>9</w:t>
+      <w:t>2</w:t>
     </w:r>
     <w:r>
       <w:rPr>
@@ -10262,7 +10270,7 @@
         <v:path o:extrusionok="f" gradientshapeok="t" o:connecttype="rect"/>
         <o:lock v:ext="edit" aspectratio="t"/>
       </v:shapetype>
-      <v:shape id="_x0000_i1042" type="#_x0000_t75" style="width:10.9pt;height:10.9pt" o:bullet="t">
+      <v:shape id="_x0000_i1027" type="#_x0000_t75" style="width:10.9pt;height:10.9pt" o:bullet="t">
         <v:imagedata r:id="rId1" o:title="BD14753_"/>
       </v:shape>
     </w:pict>

</xml_diff>

<commit_message>
Documentation and work diary
</commit_message>
<xml_diff>
--- a/Documentation/DossierDeProjet.docx
+++ b/Documentation/DossierDeProjet.docx
@@ -71,7 +71,7 @@
                         <w:sz w:val="28"/>
                         <w:szCs w:val="28"/>
                       </w:rPr>
-                      <w:t>06.05.2022</w:t>
+                      <w:t>09.05.2022</w:t>
                     </w:r>
                     <w:r>
                       <w:rPr>
@@ -4869,7 +4869,7 @@
           <w:szCs w:val="14"/>
         </w:rPr>
         <w:pict>
-          <v:shape id="_x0000_i1026" type="#_x0000_t75" style="width:699.05pt;height:230.25pt">
+          <v:shape id="_x0000_i1026" type="#_x0000_t75" style="width:699pt;height:230.25pt">
             <v:imagedata r:id="rId19" o:title="PlanificationInitiale"/>
           </v:shape>
         </w:pict>
@@ -6251,10 +6251,9 @@
           <w:i/>
           <w:iCs/>
           <w:szCs w:val="14"/>
-          <w:highlight w:val="yellow"/>
         </w:rPr>
         <w:pict>
-          <v:shape id="_x0000_i1027" type="#_x0000_t75" style="width:419.45pt;height:317.3pt">
+          <v:shape id="_x0000_i1031" type="#_x0000_t75" style="width:453pt;height:284.25pt">
             <v:imagedata r:id="rId20" o:title="MCD"/>
           </v:shape>
         </w:pict>
@@ -7789,8 +7788,6 @@
           <w:highlight w:val="yellow"/>
         </w:rPr>
       </w:pPr>
-      <w:bookmarkStart w:id="19" w:name="_GoBack"/>
-      <w:bookmarkEnd w:id="19"/>
     </w:p>
     <w:p>
       <w:pPr>
@@ -8019,7 +8016,7 @@
           <w:iCs/>
         </w:rPr>
       </w:pPr>
-      <w:bookmarkStart w:id="20" w:name="_Toc102644138"/>
+      <w:bookmarkStart w:id="19" w:name="_Toc102644138"/>
       <w:r>
         <w:rPr>
           <w:i w:val="0"/>
@@ -8027,7 +8024,7 @@
         </w:rPr>
         <w:t>Historique</w:t>
       </w:r>
-      <w:bookmarkEnd w:id="20"/>
+      <w:bookmarkEnd w:id="19"/>
     </w:p>
     <w:p>
       <w:pPr>
@@ -8119,20 +8116,134 @@
       <w:r>
         <w:br w:type="page"/>
       </w:r>
-      <w:bookmarkStart w:id="21" w:name="_Toc102644139"/>
+      <w:bookmarkStart w:id="20" w:name="_Toc102644139"/>
       <w:r>
         <w:lastRenderedPageBreak/>
         <w:t>Conception</w:t>
       </w:r>
+      <w:bookmarkEnd w:id="20"/>
+    </w:p>
+    <w:p>
+      <w:pPr>
+        <w:pStyle w:val="Titre2"/>
+      </w:pPr>
+      <w:bookmarkStart w:id="21" w:name="_Toc102644140"/>
+      <w:r>
+        <w:t>Analyse de l’environnement</w:t>
+      </w:r>
       <w:bookmarkEnd w:id="21"/>
     </w:p>
     <w:p>
       <w:pPr>
+        <w:rPr>
+          <w:rFonts w:cs="Arial"/>
+        </w:rPr>
+      </w:pPr>
+    </w:p>
+    <w:p>
+      <w:pPr>
+        <w:ind w:left="709"/>
+        <w:rPr>
+          <w:rFonts w:cs="Arial"/>
+          <w:i/>
+        </w:rPr>
+      </w:pPr>
+      <w:r>
+        <w:rPr>
+          <w:rFonts w:cs="Arial"/>
+          <w:i/>
+        </w:rPr>
+        <w:t>D</w:t>
+      </w:r>
+      <w:r>
+        <w:rPr>
+          <w:rFonts w:cs="Arial"/>
+          <w:i/>
+        </w:rPr>
+        <w:t>éterminer le matériel HW.</w:t>
+      </w:r>
+    </w:p>
+    <w:p>
+      <w:pPr>
+        <w:ind w:left="709"/>
+        <w:rPr>
+          <w:rFonts w:cs="Arial"/>
+          <w:i/>
+        </w:rPr>
+      </w:pPr>
+      <w:r>
+        <w:rPr>
+          <w:rFonts w:cs="Arial"/>
+          <w:i/>
+        </w:rPr>
+        <w:t>D</w:t>
+      </w:r>
+      <w:r>
+        <w:rPr>
+          <w:rFonts w:cs="Arial"/>
+          <w:i/>
+        </w:rPr>
+        <w:t>écrire les logiciels</w:t>
+      </w:r>
+      <w:r>
+        <w:rPr>
+          <w:rFonts w:cs="Arial"/>
+          <w:i/>
+        </w:rPr>
+        <w:t xml:space="preserve"> qui seront</w:t>
+      </w:r>
+      <w:r>
+        <w:rPr>
+          <w:rFonts w:cs="Arial"/>
+          <w:i/>
+        </w:rPr>
+        <w:t xml:space="preserve"> utilisés pour le développement, y compris IDE, frameworks, librairies, etc.</w:t>
+      </w:r>
+    </w:p>
+    <w:p>
+      <w:pPr>
+        <w:ind w:left="709"/>
+        <w:rPr>
+          <w:rFonts w:cs="Arial"/>
+          <w:i/>
+        </w:rPr>
+      </w:pPr>
+      <w:r>
+        <w:rPr>
+          <w:rFonts w:cs="Arial"/>
+          <w:i/>
+        </w:rPr>
+        <w:t>D</w:t>
+      </w:r>
+      <w:r>
+        <w:rPr>
+          <w:rFonts w:cs="Arial"/>
+          <w:i/>
+        </w:rPr>
+        <w:t xml:space="preserve">étailler tout ce qui va permettre de développer </w:t>
+      </w:r>
+      <w:r>
+        <w:rPr>
+          <w:rFonts w:cs="Arial"/>
+          <w:i/>
+        </w:rPr>
+        <w:t xml:space="preserve">et de maintenir </w:t>
+      </w:r>
+      <w:r>
+        <w:rPr>
+          <w:rFonts w:cs="Arial"/>
+          <w:i/>
+        </w:rPr>
+        <w:t>le projet.</w:t>
+      </w:r>
+    </w:p>
+    <w:p>
+      <w:pPr>
         <w:pStyle w:val="Titre2"/>
       </w:pPr>
-      <w:bookmarkStart w:id="22" w:name="_Toc102644140"/>
-      <w:r>
-        <w:t>Analyse de l’environnement</w:t>
+      <w:bookmarkStart w:id="22" w:name="_Toc102644141"/>
+      <w:r>
+        <w:t>Détermination de l’arborescence du site et des rubriques</w:t>
       </w:r>
       <w:bookmarkEnd w:id="22"/>
     </w:p>
@@ -8156,160 +8267,46 @@
           <w:rFonts w:cs="Arial"/>
           <w:i/>
         </w:rPr>
-        <w:t>D</w:t>
-      </w:r>
-      <w:r>
-        <w:rPr>
-          <w:rFonts w:cs="Arial"/>
-          <w:i/>
-        </w:rPr>
-        <w:t>éterminer le matériel HW.</w:t>
-      </w:r>
-    </w:p>
-    <w:p>
-      <w:pPr>
-        <w:ind w:left="709"/>
-        <w:rPr>
-          <w:rFonts w:cs="Arial"/>
-          <w:i/>
-        </w:rPr>
-      </w:pPr>
-      <w:r>
-        <w:rPr>
-          <w:rFonts w:cs="Arial"/>
-          <w:i/>
-        </w:rPr>
-        <w:t>D</w:t>
-      </w:r>
-      <w:r>
-        <w:rPr>
-          <w:rFonts w:cs="Arial"/>
-          <w:i/>
-        </w:rPr>
-        <w:t>écrire les logiciels</w:t>
-      </w:r>
-      <w:r>
-        <w:rPr>
-          <w:rFonts w:cs="Arial"/>
-          <w:i/>
-        </w:rPr>
-        <w:t xml:space="preserve"> qui seront</w:t>
-      </w:r>
-      <w:r>
-        <w:rPr>
-          <w:rFonts w:cs="Arial"/>
-          <w:i/>
-        </w:rPr>
-        <w:t xml:space="preserve"> utilisés pour le développement, y compris IDE, frameworks, librairies, etc.</w:t>
-      </w:r>
-    </w:p>
-    <w:p>
-      <w:pPr>
-        <w:ind w:left="709"/>
-        <w:rPr>
-          <w:rFonts w:cs="Arial"/>
-          <w:i/>
-        </w:rPr>
-      </w:pPr>
-      <w:r>
-        <w:rPr>
-          <w:rFonts w:cs="Arial"/>
-          <w:i/>
-        </w:rPr>
-        <w:t>D</w:t>
-      </w:r>
-      <w:r>
-        <w:rPr>
-          <w:rFonts w:cs="Arial"/>
-          <w:i/>
-        </w:rPr>
-        <w:t xml:space="preserve">étailler tout ce qui va permettre de développer </w:t>
-      </w:r>
-      <w:r>
-        <w:rPr>
-          <w:rFonts w:cs="Arial"/>
-          <w:i/>
-        </w:rPr>
-        <w:t xml:space="preserve">et de maintenir </w:t>
-      </w:r>
-      <w:r>
-        <w:rPr>
-          <w:rFonts w:cs="Arial"/>
-          <w:i/>
-        </w:rPr>
-        <w:t>le projet.</w:t>
+        <w:t>A</w:t>
+      </w:r>
+      <w:r>
+        <w:rPr>
+          <w:rFonts w:cs="Arial"/>
+          <w:i/>
+        </w:rPr>
+        <w:t xml:space="preserve">rborescence du </w:t>
+      </w:r>
+      <w:r>
+        <w:rPr>
+          <w:rFonts w:cs="Arial"/>
+          <w:i/>
+        </w:rPr>
+        <w:t>site web. C'est-à-dire, par quel chemin doit-on passer pour accéder aux différentes pages.</w:t>
+      </w:r>
+      <w:r>
+        <w:rPr>
+          <w:rFonts w:cs="Arial"/>
+          <w:i/>
+        </w:rPr>
+        <w:t xml:space="preserve"> </w:t>
+      </w:r>
+      <w:r>
+        <w:rPr>
+          <w:rFonts w:cs="Arial"/>
+          <w:i/>
+        </w:rPr>
+        <w:t xml:space="preserve">(menu – sous-menu) </w:t>
       </w:r>
     </w:p>
     <w:p>
       <w:pPr>
         <w:pStyle w:val="Titre2"/>
       </w:pPr>
-      <w:bookmarkStart w:id="23" w:name="_Toc102644141"/>
-      <w:r>
-        <w:t>Détermination de l’arborescence du site et des rubriques</w:t>
+      <w:bookmarkStart w:id="23" w:name="_Toc102644142"/>
+      <w:r>
+        <w:t>Définition de la charte graphique</w:t>
       </w:r>
       <w:bookmarkEnd w:id="23"/>
-    </w:p>
-    <w:p>
-      <w:pPr>
-        <w:rPr>
-          <w:rFonts w:cs="Arial"/>
-        </w:rPr>
-      </w:pPr>
-    </w:p>
-    <w:p>
-      <w:pPr>
-        <w:ind w:left="709"/>
-        <w:rPr>
-          <w:rFonts w:cs="Arial"/>
-          <w:i/>
-        </w:rPr>
-      </w:pPr>
-      <w:r>
-        <w:rPr>
-          <w:rFonts w:cs="Arial"/>
-          <w:i/>
-        </w:rPr>
-        <w:t>A</w:t>
-      </w:r>
-      <w:r>
-        <w:rPr>
-          <w:rFonts w:cs="Arial"/>
-          <w:i/>
-        </w:rPr>
-        <w:t xml:space="preserve">rborescence du </w:t>
-      </w:r>
-      <w:r>
-        <w:rPr>
-          <w:rFonts w:cs="Arial"/>
-          <w:i/>
-        </w:rPr>
-        <w:t>site web. C'est-à-dire, par quel chemin doit-on passer pour accéder aux différentes pages.</w:t>
-      </w:r>
-      <w:r>
-        <w:rPr>
-          <w:rFonts w:cs="Arial"/>
-          <w:i/>
-        </w:rPr>
-        <w:t xml:space="preserve"> </w:t>
-      </w:r>
-      <w:r>
-        <w:rPr>
-          <w:rFonts w:cs="Arial"/>
-          <w:i/>
-        </w:rPr>
-        <w:t xml:space="preserve">(menu – sous-menu) </w:t>
-      </w:r>
-    </w:p>
-    <w:p>
-      <w:pPr>
-        <w:pStyle w:val="Titre2"/>
-      </w:pPr>
-      <w:bookmarkStart w:id="24" w:name="_Toc102644142"/>
-      <w:r>
-        <w:t>Définition de la charte graphique</w:t>
-      </w:r>
-      <w:bookmarkEnd w:id="24"/>
     </w:p>
     <w:p>
       <w:pPr>
@@ -8378,7 +8375,7 @@
           <w:docGrid w:linePitch="326"/>
         </w:sectPr>
       </w:pPr>
-      <w:bookmarkStart w:id="25" w:name="_Toc102644143"/>
+      <w:bookmarkStart w:id="24" w:name="_Toc102644143"/>
     </w:p>
     <w:p>
       <w:pPr>
@@ -8388,7 +8385,7 @@
         <w:lastRenderedPageBreak/>
         <w:t>Maquette graphique</w:t>
       </w:r>
-      <w:bookmarkEnd w:id="25"/>
+      <w:bookmarkEnd w:id="24"/>
     </w:p>
     <w:p>
       <w:pPr>
@@ -8423,7 +8420,7 @@
           <w:rFonts w:cs="Arial"/>
         </w:rPr>
         <w:pict>
-          <v:shape id="_x0000_i1028" type="#_x0000_t75" style="width:684.85pt;height:369.2pt">
+          <v:shape id="_x0000_i1028" type="#_x0000_t75" style="width:684.75pt;height:369pt">
             <v:imagedata r:id="rId22" o:title="home"/>
           </v:shape>
         </w:pict>
@@ -8470,7 +8467,7 @@
           <w:rFonts w:cs="Arial"/>
         </w:rPr>
         <w:pict>
-          <v:shape id="_x0000_i1029" type="#_x0000_t75" style="width:679.8pt;height:367.55pt">
+          <v:shape id="_x0000_i1029" type="#_x0000_t75" style="width:679.5pt;height:367.5pt">
             <v:imagedata r:id="rId23" o:title="home_logged_in"/>
           </v:shape>
         </w:pict>
@@ -8818,23 +8815,25 @@
       <w:pPr>
         <w:pStyle w:val="Titre2"/>
       </w:pPr>
-      <w:bookmarkStart w:id="26" w:name="_Toc102644144"/>
+      <w:bookmarkStart w:id="25" w:name="_Toc102644144"/>
       <w:r>
         <w:t>Conception de la Base de données</w:t>
       </w:r>
-      <w:bookmarkEnd w:id="26"/>
+      <w:bookmarkEnd w:id="25"/>
     </w:p>
     <w:p>
       <w:pPr>
         <w:ind w:left="576"/>
       </w:pPr>
+      <w:bookmarkStart w:id="26" w:name="_GoBack"/>
       <w:r>
         <w:pict>
-          <v:shape id="_x0000_i1031" type="#_x0000_t75" style="width:365pt;height:399.35pt">
+          <v:shape id="_x0000_i1034" type="#_x0000_t75" style="width:368.25pt;height:429pt">
             <v:imagedata r:id="rId28" o:title="MLD"/>
           </v:shape>
         </w:pict>
       </w:r>
+      <w:bookmarkEnd w:id="26"/>
     </w:p>
     <w:p>
       <w:pPr>
@@ -11002,7 +11001,7 @@
         <w:noProof/>
         <w:sz w:val="20"/>
       </w:rPr>
-      <w:t>10</w:t>
+      <w:t>11</w:t>
     </w:r>
     <w:r>
       <w:rPr>
@@ -12092,7 +12091,7 @@
         <v:path o:extrusionok="f" gradientshapeok="t" o:connecttype="rect"/>
         <o:lock v:ext="edit" aspectratio="t"/>
       </v:shapetype>
-      <v:shape id="_x0000_i1031" type="#_x0000_t75" style="width:10.9pt;height:10.9pt" o:bullet="t">
+      <v:shape id="_x0000_i1027" type="#_x0000_t75" style="width:10.9pt;height:10.9pt" o:bullet="t">
         <v:imagedata r:id="rId1" o:title="BD14753_"/>
       </v:shape>
     </w:pict>
@@ -16466,7 +16465,7 @@
 </file>
 
 <file path=customXml/itemProps2.xml><?xml version="1.0" encoding="utf-8"?>
-<ds:datastoreItem xmlns:ds="http://schemas.openxmlformats.org/officeDocument/2006/customXml" ds:itemID="{45A28656-04FA-4932-88D1-FE223291CC8C}">
+<ds:datastoreItem xmlns:ds="http://schemas.openxmlformats.org/officeDocument/2006/customXml" ds:itemID="{1B1E1879-9AE8-434E-94D2-851242610047}">
   <ds:schemaRefs>
     <ds:schemaRef ds:uri="http://schemas.openxmlformats.org/officeDocument/2006/bibliography"/>
   </ds:schemaRefs>

</xml_diff>

<commit_message>
Documentation - A bit here and there
</commit_message>
<xml_diff>
--- a/Documentation/DossierDeProjet.docx
+++ b/Documentation/DossierDeProjet.docx
@@ -71,7 +71,7 @@
                         <w:sz w:val="28"/>
                         <w:szCs w:val="28"/>
                       </w:rPr>
-                      <w:t>09.05.2022</w:t>
+                      <w:t>10.05.2022</w:t>
                     </w:r>
                     <w:r>
                       <w:rPr>
@@ -339,7 +339,7 @@
       <w:r>
         <w:fldChar w:fldCharType="separate"/>
       </w:r>
-      <w:hyperlink w:anchor="_Toc103002900" w:history="1">
+      <w:hyperlink w:anchor="_Toc103093296" w:history="1">
         <w:r>
           <w:rPr>
             <w:rStyle w:val="Lienhypertexte"/>
@@ -377,7 +377,7 @@
           <w:rPr>
             <w:webHidden/>
           </w:rPr>
-          <w:instrText xml:space="preserve"> PAGEREF _Toc103002900 \h </w:instrText>
+          <w:instrText xml:space="preserve"> PAGEREF _Toc103093296 \h </w:instrText>
         </w:r>
         <w:r>
           <w:rPr>
@@ -415,7 +415,7 @@
           <w:lang w:val="fr-CH" w:eastAsia="fr-CH"/>
         </w:rPr>
       </w:pPr>
-      <w:hyperlink w:anchor="_Toc103002901" w:history="1">
+      <w:hyperlink w:anchor="_Toc103093297" w:history="1">
         <w:r>
           <w:rPr>
             <w:rStyle w:val="Lienhypertexte"/>
@@ -461,7 +461,7 @@
             <w:noProof/>
             <w:webHidden/>
           </w:rPr>
-          <w:instrText xml:space="preserve"> PAGEREF _Toc103002901 \h </w:instrText>
+          <w:instrText xml:space="preserve"> PAGEREF _Toc103093297 \h </w:instrText>
         </w:r>
         <w:r>
           <w:rPr>
@@ -503,7 +503,7 @@
           <w:lang w:val="fr-CH" w:eastAsia="fr-CH"/>
         </w:rPr>
       </w:pPr>
-      <w:hyperlink w:anchor="_Toc103002902" w:history="1">
+      <w:hyperlink w:anchor="_Toc103093298" w:history="1">
         <w:r>
           <w:rPr>
             <w:rStyle w:val="Lienhypertexte"/>
@@ -549,7 +549,7 @@
             <w:noProof/>
             <w:webHidden/>
           </w:rPr>
-          <w:instrText xml:space="preserve"> PAGEREF _Toc103002902 \h </w:instrText>
+          <w:instrText xml:space="preserve"> PAGEREF _Toc103093298 \h </w:instrText>
         </w:r>
         <w:r>
           <w:rPr>
@@ -591,7 +591,7 @@
           <w:lang w:val="fr-CH" w:eastAsia="fr-CH"/>
         </w:rPr>
       </w:pPr>
-      <w:hyperlink w:anchor="_Toc103002903" w:history="1">
+      <w:hyperlink w:anchor="_Toc103093299" w:history="1">
         <w:r>
           <w:rPr>
             <w:rStyle w:val="Lienhypertexte"/>
@@ -637,7 +637,7 @@
             <w:noProof/>
             <w:webHidden/>
           </w:rPr>
-          <w:instrText xml:space="preserve"> PAGEREF _Toc103002903 \h </w:instrText>
+          <w:instrText xml:space="preserve"> PAGEREF _Toc103093299 \h </w:instrText>
         </w:r>
         <w:r>
           <w:rPr>
@@ -679,7 +679,7 @@
           <w:lang w:val="fr-CH" w:eastAsia="fr-CH"/>
         </w:rPr>
       </w:pPr>
-      <w:hyperlink w:anchor="_Toc103002904" w:history="1">
+      <w:hyperlink w:anchor="_Toc103093300" w:history="1">
         <w:r>
           <w:rPr>
             <w:rStyle w:val="Lienhypertexte"/>
@@ -723,7 +723,7 @@
             <w:noProof/>
             <w:webHidden/>
           </w:rPr>
-          <w:instrText xml:space="preserve"> PAGEREF _Toc103002904 \h </w:instrText>
+          <w:instrText xml:space="preserve"> PAGEREF _Toc103093300 \h </w:instrText>
         </w:r>
         <w:r>
           <w:rPr>
@@ -764,7 +764,7 @@
           <w:lang w:val="fr-CH" w:eastAsia="fr-CH"/>
         </w:rPr>
       </w:pPr>
-      <w:hyperlink w:anchor="_Toc103002905" w:history="1">
+      <w:hyperlink w:anchor="_Toc103093301" w:history="1">
         <w:r>
           <w:rPr>
             <w:rStyle w:val="Lienhypertexte"/>
@@ -802,7 +802,7 @@
           <w:rPr>
             <w:webHidden/>
           </w:rPr>
-          <w:instrText xml:space="preserve"> PAGEREF _Toc103002905 \h </w:instrText>
+          <w:instrText xml:space="preserve"> PAGEREF _Toc103093301 \h </w:instrText>
         </w:r>
         <w:r>
           <w:rPr>
@@ -840,7 +840,7 @@
           <w:lang w:val="fr-CH" w:eastAsia="fr-CH"/>
         </w:rPr>
       </w:pPr>
-      <w:hyperlink w:anchor="_Toc103002906" w:history="1">
+      <w:hyperlink w:anchor="_Toc103093302" w:history="1">
         <w:r>
           <w:rPr>
             <w:rStyle w:val="Lienhypertexte"/>
@@ -886,7 +886,7 @@
             <w:noProof/>
             <w:webHidden/>
           </w:rPr>
-          <w:instrText xml:space="preserve"> PAGEREF _Toc103002906 \h </w:instrText>
+          <w:instrText xml:space="preserve"> PAGEREF _Toc103093302 \h </w:instrText>
         </w:r>
         <w:r>
           <w:rPr>
@@ -928,7 +928,7 @@
           <w:lang w:val="fr-CH" w:eastAsia="fr-CH"/>
         </w:rPr>
       </w:pPr>
-      <w:hyperlink w:anchor="_Toc103002907" w:history="1">
+      <w:hyperlink w:anchor="_Toc103093303" w:history="1">
         <w:r>
           <w:rPr>
             <w:rStyle w:val="Lienhypertexte"/>
@@ -972,7 +972,7 @@
             <w:noProof/>
             <w:webHidden/>
           </w:rPr>
-          <w:instrText xml:space="preserve"> PAGEREF _Toc103002907 \h </w:instrText>
+          <w:instrText xml:space="preserve"> PAGEREF _Toc103093303 \h </w:instrText>
         </w:r>
         <w:r>
           <w:rPr>
@@ -1014,7 +1014,7 @@
           <w:lang w:val="fr-CH" w:eastAsia="fr-CH"/>
         </w:rPr>
       </w:pPr>
-      <w:hyperlink w:anchor="_Toc103002908" w:history="1">
+      <w:hyperlink w:anchor="_Toc103093304" w:history="1">
         <w:r>
           <w:rPr>
             <w:rStyle w:val="Lienhypertexte"/>
@@ -1058,7 +1058,7 @@
             <w:noProof/>
             <w:webHidden/>
           </w:rPr>
-          <w:instrText xml:space="preserve"> PAGEREF _Toc103002908 \h </w:instrText>
+          <w:instrText xml:space="preserve"> PAGEREF _Toc103093304 \h </w:instrText>
         </w:r>
         <w:r>
           <w:rPr>
@@ -1100,7 +1100,7 @@
           <w:lang w:val="fr-CH" w:eastAsia="fr-CH"/>
         </w:rPr>
       </w:pPr>
-      <w:hyperlink w:anchor="_Toc103002909" w:history="1">
+      <w:hyperlink w:anchor="_Toc103093305" w:history="1">
         <w:r>
           <w:rPr>
             <w:rStyle w:val="Lienhypertexte"/>
@@ -1144,7 +1144,7 @@
             <w:noProof/>
             <w:webHidden/>
           </w:rPr>
-          <w:instrText xml:space="preserve"> PAGEREF _Toc103002909 \h </w:instrText>
+          <w:instrText xml:space="preserve"> PAGEREF _Toc103093305 \h </w:instrText>
         </w:r>
         <w:r>
           <w:rPr>
@@ -1186,7 +1186,7 @@
           <w:lang w:val="fr-CH" w:eastAsia="fr-CH"/>
         </w:rPr>
       </w:pPr>
-      <w:hyperlink w:anchor="_Toc103002910" w:history="1">
+      <w:hyperlink w:anchor="_Toc103093306" w:history="1">
         <w:r>
           <w:rPr>
             <w:rStyle w:val="Lienhypertexte"/>
@@ -1230,7 +1230,7 @@
             <w:noProof/>
             <w:webHidden/>
           </w:rPr>
-          <w:instrText xml:space="preserve"> PAGEREF _Toc103002910 \h </w:instrText>
+          <w:instrText xml:space="preserve"> PAGEREF _Toc103093306 \h </w:instrText>
         </w:r>
         <w:r>
           <w:rPr>
@@ -1272,7 +1272,7 @@
           <w:lang w:val="fr-CH" w:eastAsia="fr-CH"/>
         </w:rPr>
       </w:pPr>
-      <w:hyperlink w:anchor="_Toc103002911" w:history="1">
+      <w:hyperlink w:anchor="_Toc103093307" w:history="1">
         <w:r>
           <w:rPr>
             <w:rStyle w:val="Lienhypertexte"/>
@@ -1316,7 +1316,7 @@
             <w:noProof/>
             <w:webHidden/>
           </w:rPr>
-          <w:instrText xml:space="preserve"> PAGEREF _Toc103002911 \h </w:instrText>
+          <w:instrText xml:space="preserve"> PAGEREF _Toc103093307 \h </w:instrText>
         </w:r>
         <w:r>
           <w:rPr>
@@ -1358,7 +1358,7 @@
           <w:lang w:val="fr-CH" w:eastAsia="fr-CH"/>
         </w:rPr>
       </w:pPr>
-      <w:hyperlink w:anchor="_Toc103002912" w:history="1">
+      <w:hyperlink w:anchor="_Toc103093308" w:history="1">
         <w:r>
           <w:rPr>
             <w:rStyle w:val="Lienhypertexte"/>
@@ -1404,7 +1404,7 @@
             <w:noProof/>
             <w:webHidden/>
           </w:rPr>
-          <w:instrText xml:space="preserve"> PAGEREF _Toc103002912 \h </w:instrText>
+          <w:instrText xml:space="preserve"> PAGEREF _Toc103093308 \h </w:instrText>
         </w:r>
         <w:r>
           <w:rPr>
@@ -1446,7 +1446,7 @@
           <w:lang w:val="fr-CH" w:eastAsia="fr-CH"/>
         </w:rPr>
       </w:pPr>
-      <w:hyperlink w:anchor="_Toc103002913" w:history="1">
+      <w:hyperlink w:anchor="_Toc103093309" w:history="1">
         <w:r>
           <w:rPr>
             <w:rStyle w:val="Lienhypertexte"/>
@@ -1492,7 +1492,7 @@
             <w:noProof/>
             <w:webHidden/>
           </w:rPr>
-          <w:instrText xml:space="preserve"> PAGEREF _Toc103002913 \h </w:instrText>
+          <w:instrText xml:space="preserve"> PAGEREF _Toc103093309 \h </w:instrText>
         </w:r>
         <w:r>
           <w:rPr>
@@ -1533,7 +1533,7 @@
           <w:lang w:val="fr-CH" w:eastAsia="fr-CH"/>
         </w:rPr>
       </w:pPr>
-      <w:hyperlink w:anchor="_Toc103002914" w:history="1">
+      <w:hyperlink w:anchor="_Toc103093310" w:history="1">
         <w:r>
           <w:rPr>
             <w:rStyle w:val="Lienhypertexte"/>
@@ -1571,7 +1571,7 @@
           <w:rPr>
             <w:webHidden/>
           </w:rPr>
-          <w:instrText xml:space="preserve"> PAGEREF _Toc103002914 \h </w:instrText>
+          <w:instrText xml:space="preserve"> PAGEREF _Toc103093310 \h </w:instrText>
         </w:r>
         <w:r>
           <w:rPr>
@@ -1609,7 +1609,7 @@
           <w:lang w:val="fr-CH" w:eastAsia="fr-CH"/>
         </w:rPr>
       </w:pPr>
-      <w:hyperlink w:anchor="_Toc103002915" w:history="1">
+      <w:hyperlink w:anchor="_Toc103093311" w:history="1">
         <w:r>
           <w:rPr>
             <w:rStyle w:val="Lienhypertexte"/>
@@ -1653,7 +1653,7 @@
             <w:noProof/>
             <w:webHidden/>
           </w:rPr>
-          <w:instrText xml:space="preserve"> PAGEREF _Toc103002915 \h </w:instrText>
+          <w:instrText xml:space="preserve"> PAGEREF _Toc103093311 \h </w:instrText>
         </w:r>
         <w:r>
           <w:rPr>
@@ -1695,7 +1695,7 @@
           <w:lang w:val="fr-CH" w:eastAsia="fr-CH"/>
         </w:rPr>
       </w:pPr>
-      <w:hyperlink w:anchor="_Toc103002916" w:history="1">
+      <w:hyperlink w:anchor="_Toc103093312" w:history="1">
         <w:r>
           <w:rPr>
             <w:rStyle w:val="Lienhypertexte"/>
@@ -1739,7 +1739,7 @@
             <w:noProof/>
             <w:webHidden/>
           </w:rPr>
-          <w:instrText xml:space="preserve"> PAGEREF _Toc103002916 \h </w:instrText>
+          <w:instrText xml:space="preserve"> PAGEREF _Toc103093312 \h </w:instrText>
         </w:r>
         <w:r>
           <w:rPr>
@@ -1781,7 +1781,7 @@
           <w:lang w:val="fr-CH" w:eastAsia="fr-CH"/>
         </w:rPr>
       </w:pPr>
-      <w:hyperlink w:anchor="_Toc103002917" w:history="1">
+      <w:hyperlink w:anchor="_Toc103093313" w:history="1">
         <w:r>
           <w:rPr>
             <w:rStyle w:val="Lienhypertexte"/>
@@ -1825,7 +1825,7 @@
             <w:noProof/>
             <w:webHidden/>
           </w:rPr>
-          <w:instrText xml:space="preserve"> PAGEREF _Toc103002917 \h </w:instrText>
+          <w:instrText xml:space="preserve"> PAGEREF _Toc103093313 \h </w:instrText>
         </w:r>
         <w:r>
           <w:rPr>
@@ -1867,7 +1867,7 @@
           <w:lang w:val="fr-CH" w:eastAsia="fr-CH"/>
         </w:rPr>
       </w:pPr>
-      <w:hyperlink w:anchor="_Toc103002918" w:history="1">
+      <w:hyperlink w:anchor="_Toc103093314" w:history="1">
         <w:r>
           <w:rPr>
             <w:rStyle w:val="Lienhypertexte"/>
@@ -1911,7 +1911,7 @@
             <w:noProof/>
             <w:webHidden/>
           </w:rPr>
-          <w:instrText xml:space="preserve"> PAGEREF _Toc103002918 \h </w:instrText>
+          <w:instrText xml:space="preserve"> PAGEREF _Toc103093314 \h </w:instrText>
         </w:r>
         <w:r>
           <w:rPr>
@@ -1953,7 +1953,7 @@
           <w:lang w:val="fr-CH" w:eastAsia="fr-CH"/>
         </w:rPr>
       </w:pPr>
-      <w:hyperlink w:anchor="_Toc103002919" w:history="1">
+      <w:hyperlink w:anchor="_Toc103093315" w:history="1">
         <w:r>
           <w:rPr>
             <w:rStyle w:val="Lienhypertexte"/>
@@ -1997,7 +1997,7 @@
             <w:noProof/>
             <w:webHidden/>
           </w:rPr>
-          <w:instrText xml:space="preserve"> PAGEREF _Toc103002919 \h </w:instrText>
+          <w:instrText xml:space="preserve"> PAGEREF _Toc103093315 \h </w:instrText>
         </w:r>
         <w:r>
           <w:rPr>
@@ -2039,7 +2039,7 @@
           <w:lang w:val="fr-CH" w:eastAsia="fr-CH"/>
         </w:rPr>
       </w:pPr>
-      <w:hyperlink w:anchor="_Toc103002920" w:history="1">
+      <w:hyperlink w:anchor="_Toc103093316" w:history="1">
         <w:r>
           <w:rPr>
             <w:rStyle w:val="Lienhypertexte"/>
@@ -2062,26 +2062,12 @@
             <w:rStyle w:val="Lienhypertexte"/>
             <w:noProof/>
           </w:rPr>
-          <w:t>Conception du Co</w:t>
+          <w:t>Conception du Code </w:t>
         </w:r>
         <w:r>
           <w:rPr>
             <w:rStyle w:val="Lienhypertexte"/>
             <w:noProof/>
-          </w:rPr>
-          <w:t>d</w:t>
-        </w:r>
-        <w:r>
-          <w:rPr>
-            <w:rStyle w:val="Lienhypertexte"/>
-            <w:noProof/>
-          </w:rPr>
-          <w:t>e </w:t>
-        </w:r>
-        <w:r>
-          <w:rPr>
-            <w:rStyle w:val="Lienhypertexte"/>
-            <w:noProof/>
             <w:highlight w:val="yellow"/>
           </w:rPr>
           <w:t>?</w:t>
@@ -2105,7 +2091,7 @@
             <w:noProof/>
             <w:webHidden/>
           </w:rPr>
-          <w:instrText xml:space="preserve"> PAGEREF _Toc103002920 \h </w:instrText>
+          <w:instrText xml:space="preserve"> PAGEREF _Toc103093316 \h </w:instrText>
         </w:r>
         <w:r>
           <w:rPr>
@@ -2147,7 +2133,7 @@
           <w:lang w:val="fr-CH" w:eastAsia="fr-CH"/>
         </w:rPr>
       </w:pPr>
-      <w:hyperlink w:anchor="_Toc103002921" w:history="1">
+      <w:hyperlink w:anchor="_Toc103093317" w:history="1">
         <w:r>
           <w:rPr>
             <w:rStyle w:val="Lienhypertexte"/>
@@ -2191,7 +2177,7 @@
             <w:noProof/>
             <w:webHidden/>
           </w:rPr>
-          <w:instrText xml:space="preserve"> PAGEREF _Toc103002921 \h </w:instrText>
+          <w:instrText xml:space="preserve"> PAGEREF _Toc103093317 \h </w:instrText>
         </w:r>
         <w:r>
           <w:rPr>
@@ -2233,7 +2219,7 @@
           <w:lang w:val="fr-CH" w:eastAsia="fr-CH"/>
         </w:rPr>
       </w:pPr>
-      <w:hyperlink w:anchor="_Toc103002922" w:history="1">
+      <w:hyperlink w:anchor="_Toc103093318" w:history="1">
         <w:r>
           <w:rPr>
             <w:rStyle w:val="Lienhypertexte"/>
@@ -2277,7 +2263,7 @@
             <w:noProof/>
             <w:webHidden/>
           </w:rPr>
-          <w:instrText xml:space="preserve"> PAGEREF _Toc103002922 \h </w:instrText>
+          <w:instrText xml:space="preserve"> PAGEREF _Toc103093318 \h </w:instrText>
         </w:r>
         <w:r>
           <w:rPr>
@@ -2318,7 +2304,7 @@
           <w:lang w:val="fr-CH" w:eastAsia="fr-CH"/>
         </w:rPr>
       </w:pPr>
-      <w:hyperlink w:anchor="_Toc103002923" w:history="1">
+      <w:hyperlink w:anchor="_Toc103093319" w:history="1">
         <w:r>
           <w:rPr>
             <w:rStyle w:val="Lienhypertexte"/>
@@ -2356,7 +2342,7 @@
           <w:rPr>
             <w:webHidden/>
           </w:rPr>
-          <w:instrText xml:space="preserve"> PAGEREF _Toc103002923 \h </w:instrText>
+          <w:instrText xml:space="preserve"> PAGEREF _Toc103093319 \h </w:instrText>
         </w:r>
         <w:r>
           <w:rPr>
@@ -2394,7 +2380,7 @@
           <w:lang w:val="fr-CH" w:eastAsia="fr-CH"/>
         </w:rPr>
       </w:pPr>
-      <w:hyperlink w:anchor="_Toc103002924" w:history="1">
+      <w:hyperlink w:anchor="_Toc103093320" w:history="1">
         <w:r>
           <w:rPr>
             <w:rStyle w:val="Lienhypertexte"/>
@@ -2440,7 +2426,7 @@
             <w:noProof/>
             <w:webHidden/>
           </w:rPr>
-          <w:instrText xml:space="preserve"> PAGEREF _Toc103002924 \h </w:instrText>
+          <w:instrText xml:space="preserve"> PAGEREF _Toc103093320 \h </w:instrText>
         </w:r>
         <w:r>
           <w:rPr>
@@ -2482,7 +2468,7 @@
           <w:lang w:val="fr-CH" w:eastAsia="fr-CH"/>
         </w:rPr>
       </w:pPr>
-      <w:hyperlink w:anchor="_Toc103002925" w:history="1">
+      <w:hyperlink w:anchor="_Toc103093321" w:history="1">
         <w:r>
           <w:rPr>
             <w:rStyle w:val="Lienhypertexte"/>
@@ -2528,7 +2514,7 @@
             <w:noProof/>
             <w:webHidden/>
           </w:rPr>
-          <w:instrText xml:space="preserve"> PAGEREF _Toc103002925 \h </w:instrText>
+          <w:instrText xml:space="preserve"> PAGEREF _Toc103093321 \h </w:instrText>
         </w:r>
         <w:r>
           <w:rPr>
@@ -2570,7 +2556,7 @@
           <w:lang w:val="fr-CH" w:eastAsia="fr-CH"/>
         </w:rPr>
       </w:pPr>
-      <w:hyperlink w:anchor="_Toc103002926" w:history="1">
+      <w:hyperlink w:anchor="_Toc103093322" w:history="1">
         <w:r>
           <w:rPr>
             <w:rStyle w:val="Lienhypertexte"/>
@@ -2616,7 +2602,7 @@
             <w:noProof/>
             <w:webHidden/>
           </w:rPr>
-          <w:instrText xml:space="preserve"> PAGEREF _Toc103002926 \h </w:instrText>
+          <w:instrText xml:space="preserve"> PAGEREF _Toc103093322 \h </w:instrText>
         </w:r>
         <w:r>
           <w:rPr>
@@ -2658,7 +2644,7 @@
           <w:lang w:val="fr-CH" w:eastAsia="fr-CH"/>
         </w:rPr>
       </w:pPr>
-      <w:hyperlink w:anchor="_Toc103002927" w:history="1">
+      <w:hyperlink w:anchor="_Toc103093323" w:history="1">
         <w:r>
           <w:rPr>
             <w:rStyle w:val="Lienhypertexte"/>
@@ -2704,7 +2690,7 @@
             <w:noProof/>
             <w:webHidden/>
           </w:rPr>
-          <w:instrText xml:space="preserve"> PAGEREF _Toc103002927 \h </w:instrText>
+          <w:instrText xml:space="preserve"> PAGEREF _Toc103093323 \h </w:instrText>
         </w:r>
         <w:r>
           <w:rPr>
@@ -2745,7 +2731,7 @@
           <w:lang w:val="fr-CH" w:eastAsia="fr-CH"/>
         </w:rPr>
       </w:pPr>
-      <w:hyperlink w:anchor="_Toc103002928" w:history="1">
+      <w:hyperlink w:anchor="_Toc103093324" w:history="1">
         <w:r>
           <w:rPr>
             <w:rStyle w:val="Lienhypertexte"/>
@@ -2783,7 +2769,7 @@
           <w:rPr>
             <w:webHidden/>
           </w:rPr>
-          <w:instrText xml:space="preserve"> PAGEREF _Toc103002928 \h </w:instrText>
+          <w:instrText xml:space="preserve"> PAGEREF _Toc103093324 \h </w:instrText>
         </w:r>
         <w:r>
           <w:rPr>
@@ -2821,7 +2807,7 @@
           <w:lang w:val="fr-CH" w:eastAsia="fr-CH"/>
         </w:rPr>
       </w:pPr>
-      <w:hyperlink w:anchor="_Toc103002929" w:history="1">
+      <w:hyperlink w:anchor="_Toc103093325" w:history="1">
         <w:r>
           <w:rPr>
             <w:rStyle w:val="Lienhypertexte"/>
@@ -2867,7 +2853,7 @@
             <w:noProof/>
             <w:webHidden/>
           </w:rPr>
-          <w:instrText xml:space="preserve"> PAGEREF _Toc103002929 \h </w:instrText>
+          <w:instrText xml:space="preserve"> PAGEREF _Toc103093325 \h </w:instrText>
         </w:r>
         <w:r>
           <w:rPr>
@@ -2909,7 +2895,7 @@
           <w:lang w:val="fr-CH" w:eastAsia="fr-CH"/>
         </w:rPr>
       </w:pPr>
-      <w:hyperlink w:anchor="_Toc103002930" w:history="1">
+      <w:hyperlink w:anchor="_Toc103093326" w:history="1">
         <w:r>
           <w:rPr>
             <w:rStyle w:val="Lienhypertexte"/>
@@ -2955,7 +2941,7 @@
             <w:noProof/>
             <w:webHidden/>
           </w:rPr>
-          <w:instrText xml:space="preserve"> PAGEREF _Toc103002930 \h </w:instrText>
+          <w:instrText xml:space="preserve"> PAGEREF _Toc103093326 \h </w:instrText>
         </w:r>
         <w:r>
           <w:rPr>
@@ -2996,7 +2982,7 @@
           <w:lang w:val="fr-CH" w:eastAsia="fr-CH"/>
         </w:rPr>
       </w:pPr>
-      <w:hyperlink w:anchor="_Toc103002931" w:history="1">
+      <w:hyperlink w:anchor="_Toc103093327" w:history="1">
         <w:r>
           <w:rPr>
             <w:rStyle w:val="Lienhypertexte"/>
@@ -3034,7 +3020,7 @@
           <w:rPr>
             <w:webHidden/>
           </w:rPr>
-          <w:instrText xml:space="preserve"> PAGEREF _Toc103002931 \h </w:instrText>
+          <w:instrText xml:space="preserve"> PAGEREF _Toc103093327 \h </w:instrText>
         </w:r>
         <w:r>
           <w:rPr>
@@ -3071,7 +3057,7 @@
           <w:lang w:val="fr-CH" w:eastAsia="fr-CH"/>
         </w:rPr>
       </w:pPr>
-      <w:hyperlink w:anchor="_Toc103002932" w:history="1">
+      <w:hyperlink w:anchor="_Toc103093328" w:history="1">
         <w:r>
           <w:rPr>
             <w:rStyle w:val="Lienhypertexte"/>
@@ -3109,7 +3095,7 @@
           <w:rPr>
             <w:webHidden/>
           </w:rPr>
-          <w:instrText xml:space="preserve"> PAGEREF _Toc103002932 \h </w:instrText>
+          <w:instrText xml:space="preserve"> PAGEREF _Toc103093328 \h </w:instrText>
         </w:r>
         <w:r>
           <w:rPr>
@@ -3147,7 +3133,7 @@
           <w:lang w:val="fr-CH" w:eastAsia="fr-CH"/>
         </w:rPr>
       </w:pPr>
-      <w:hyperlink w:anchor="_Toc103002933" w:history="1">
+      <w:hyperlink w:anchor="_Toc103093329" w:history="1">
         <w:r>
           <w:rPr>
             <w:rStyle w:val="Lienhypertexte"/>
@@ -3193,7 +3179,7 @@
             <w:noProof/>
             <w:webHidden/>
           </w:rPr>
-          <w:instrText xml:space="preserve"> PAGEREF _Toc103002933 \h </w:instrText>
+          <w:instrText xml:space="preserve"> PAGEREF _Toc103093329 \h </w:instrText>
         </w:r>
         <w:r>
           <w:rPr>
@@ -3235,7 +3221,7 @@
           <w:lang w:val="fr-CH" w:eastAsia="fr-CH"/>
         </w:rPr>
       </w:pPr>
-      <w:hyperlink w:anchor="_Toc103002934" w:history="1">
+      <w:hyperlink w:anchor="_Toc103093330" w:history="1">
         <w:r>
           <w:rPr>
             <w:rStyle w:val="Lienhypertexte"/>
@@ -3281,7 +3267,7 @@
             <w:noProof/>
             <w:webHidden/>
           </w:rPr>
-          <w:instrText xml:space="preserve"> PAGEREF _Toc103002934 \h </w:instrText>
+          <w:instrText xml:space="preserve"> PAGEREF _Toc103093330 \h </w:instrText>
         </w:r>
         <w:r>
           <w:rPr>
@@ -3323,7 +3309,7 @@
           <w:lang w:val="fr-CH" w:eastAsia="fr-CH"/>
         </w:rPr>
       </w:pPr>
-      <w:hyperlink w:anchor="_Toc103002935" w:history="1">
+      <w:hyperlink w:anchor="_Toc103093331" w:history="1">
         <w:r>
           <w:rPr>
             <w:rStyle w:val="Lienhypertexte"/>
@@ -3369,7 +3355,7 @@
             <w:noProof/>
             <w:webHidden/>
           </w:rPr>
-          <w:instrText xml:space="preserve"> PAGEREF _Toc103002935 \h </w:instrText>
+          <w:instrText xml:space="preserve"> PAGEREF _Toc103093331 \h </w:instrText>
         </w:r>
         <w:r>
           <w:rPr>
@@ -3411,7 +3397,7 @@
           <w:lang w:val="fr-CH" w:eastAsia="fr-CH"/>
         </w:rPr>
       </w:pPr>
-      <w:hyperlink w:anchor="_Toc103002936" w:history="1">
+      <w:hyperlink w:anchor="_Toc103093332" w:history="1">
         <w:r>
           <w:rPr>
             <w:rStyle w:val="Lienhypertexte"/>
@@ -3457,7 +3443,7 @@
             <w:noProof/>
             <w:webHidden/>
           </w:rPr>
-          <w:instrText xml:space="preserve"> PAGEREF _Toc103002936 \h </w:instrText>
+          <w:instrText xml:space="preserve"> PAGEREF _Toc103093332 \h </w:instrText>
         </w:r>
         <w:r>
           <w:rPr>
@@ -3499,7 +3485,7 @@
           <w:lang w:val="fr-CH" w:eastAsia="fr-CH"/>
         </w:rPr>
       </w:pPr>
-      <w:hyperlink w:anchor="_Toc103002937" w:history="1">
+      <w:hyperlink w:anchor="_Toc103093333" w:history="1">
         <w:r>
           <w:rPr>
             <w:rStyle w:val="Lienhypertexte"/>
@@ -3545,7 +3531,7 @@
             <w:noProof/>
             <w:webHidden/>
           </w:rPr>
-          <w:instrText xml:space="preserve"> PAGEREF _Toc103002937 \h </w:instrText>
+          <w:instrText xml:space="preserve"> PAGEREF _Toc103093333 \h </w:instrText>
         </w:r>
         <w:r>
           <w:rPr>
@@ -3591,7 +3577,7 @@
       <w:r>
         <w:br w:type="page"/>
       </w:r>
-      <w:bookmarkStart w:id="0" w:name="_Toc103002900"/>
+      <w:bookmarkStart w:id="0" w:name="_Toc103093296"/>
       <w:r>
         <w:lastRenderedPageBreak/>
         <w:t>Analyse prél</w:t>
@@ -3612,7 +3598,7 @@
           <w:iCs/>
         </w:rPr>
       </w:pPr>
-      <w:bookmarkStart w:id="1" w:name="_Toc103002901"/>
+      <w:bookmarkStart w:id="1" w:name="_Toc103093297"/>
       <w:r>
         <w:rPr>
           <w:i w:val="0"/>
@@ -3743,7 +3729,7 @@
           <w:iCs/>
         </w:rPr>
       </w:pPr>
-      <w:bookmarkStart w:id="2" w:name="_Toc103002902"/>
+      <w:bookmarkStart w:id="2" w:name="_Toc103093298"/>
       <w:r>
         <w:rPr>
           <w:i w:val="0"/>
@@ -4612,7 +4598,7 @@
           <w:iCs/>
         </w:rPr>
       </w:pPr>
-      <w:bookmarkStart w:id="3" w:name="_Toc103002903"/>
+      <w:bookmarkStart w:id="3" w:name="_Toc103093299"/>
       <w:r>
         <w:rPr>
           <w:i w:val="0"/>
@@ -4764,7 +4750,7 @@
           <w:i w:val="0"/>
         </w:rPr>
       </w:pPr>
-      <w:bookmarkStart w:id="5" w:name="_Toc103002904"/>
+      <w:bookmarkStart w:id="5" w:name="_Toc103093300"/>
       <w:r>
         <w:rPr>
           <w:i w:val="0"/>
@@ -4813,7 +4799,7 @@
       <w:pPr>
         <w:pStyle w:val="Titre1"/>
       </w:pPr>
-      <w:bookmarkStart w:id="6" w:name="_Toc103002905"/>
+      <w:bookmarkStart w:id="6" w:name="_Toc103093301"/>
       <w:r>
         <w:lastRenderedPageBreak/>
         <w:t>Analyse</w:t>
@@ -4830,7 +4816,7 @@
       </w:pPr>
       <w:bookmarkStart w:id="7" w:name="_Toc25553307"/>
       <w:bookmarkStart w:id="8" w:name="_Toc71691011"/>
-      <w:bookmarkStart w:id="9" w:name="_Toc103002906"/>
+      <w:bookmarkStart w:id="9" w:name="_Toc103093302"/>
       <w:r>
         <w:rPr>
           <w:i w:val="0"/>
@@ -5820,7 +5806,7 @@
           <w:i w:val="0"/>
         </w:rPr>
       </w:pPr>
-      <w:bookmarkStart w:id="12" w:name="_Toc103002907"/>
+      <w:bookmarkStart w:id="12" w:name="_Toc103093303"/>
       <w:r>
         <w:rPr>
           <w:i w:val="0"/>
@@ -5861,7 +5847,7 @@
           <w:i w:val="0"/>
         </w:rPr>
       </w:pPr>
-      <w:bookmarkStart w:id="13" w:name="_Toc103002908"/>
+      <w:bookmarkStart w:id="13" w:name="_Toc103093304"/>
       <w:r>
         <w:rPr>
           <w:i w:val="0"/>
@@ -6012,7 +5998,7 @@
           <w:i w:val="0"/>
         </w:rPr>
       </w:pPr>
-      <w:bookmarkStart w:id="14" w:name="_Toc103002909"/>
+      <w:bookmarkStart w:id="14" w:name="_Toc103093305"/>
       <w:r>
         <w:rPr>
           <w:i w:val="0"/>
@@ -6118,7 +6104,7 @@
           <w:i w:val="0"/>
         </w:rPr>
       </w:pPr>
-      <w:bookmarkStart w:id="15" w:name="_Toc103002910"/>
+      <w:bookmarkStart w:id="15" w:name="_Toc103093306"/>
       <w:r>
         <w:rPr>
           <w:i w:val="0"/>
@@ -6181,7 +6167,7 @@
           <w:szCs w:val="14"/>
         </w:rPr>
         <w:pict>
-          <v:shape id="_x0000_i1027" type="#_x0000_t75" style="width:452.95pt;height:283.8pt">
+          <v:shape id="_x0000_i1033" type="#_x0000_t75" style="width:453.75pt;height:286.35pt">
             <v:imagedata r:id="rId20" o:title="MCD"/>
           </v:shape>
         </w:pict>
@@ -6247,7 +6233,7 @@
           <w:i w:val="0"/>
         </w:rPr>
       </w:pPr>
-      <w:bookmarkStart w:id="16" w:name="_Toc103002911"/>
+      <w:bookmarkStart w:id="16" w:name="_Toc103093307"/>
       <w:r>
         <w:rPr>
           <w:i w:val="0"/>
@@ -6338,7 +6324,7 @@
         </w:rPr>
       </w:pPr>
       <w:bookmarkStart w:id="17" w:name="_Toc71691012"/>
-      <w:bookmarkStart w:id="18" w:name="_Toc103002912"/>
+      <w:bookmarkStart w:id="18" w:name="_Toc103093308"/>
       <w:r>
         <w:rPr>
           <w:i w:val="0"/>
@@ -7944,7 +7930,7 @@
           <w:iCs/>
         </w:rPr>
       </w:pPr>
-      <w:bookmarkStart w:id="19" w:name="_Toc103002913"/>
+      <w:bookmarkStart w:id="19" w:name="_Toc103093309"/>
       <w:r>
         <w:rPr>
           <w:i w:val="0"/>
@@ -8044,7 +8030,7 @@
       <w:r>
         <w:br w:type="page"/>
       </w:r>
-      <w:bookmarkStart w:id="20" w:name="_Toc103002914"/>
+      <w:bookmarkStart w:id="20" w:name="_Toc103093310"/>
       <w:r>
         <w:lastRenderedPageBreak/>
         <w:t>Conception</w:t>
@@ -8055,7 +8041,7 @@
       <w:pPr>
         <w:pStyle w:val="Titre2"/>
       </w:pPr>
-      <w:bookmarkStart w:id="21" w:name="_Toc103002915"/>
+      <w:bookmarkStart w:id="21" w:name="_Toc103093311"/>
       <w:r>
         <w:t>Analyse de l’environnement</w:t>
       </w:r>
@@ -8063,23 +8049,1359 @@
     </w:p>
     <w:p>
       <w:pPr>
-        <w:rPr>
-          <w:rFonts w:cs="Arial"/>
-        </w:rPr>
-      </w:pPr>
-    </w:p>
-    <w:p>
-      <w:pPr>
         <w:ind w:left="709"/>
         <w:rPr>
           <w:rFonts w:cs="Arial"/>
-          <w:i/>
-        </w:rPr>
-      </w:pPr>
-      <w:r>
-        <w:rPr>
-          <w:rFonts w:cs="Arial"/>
-          <w:i/>
+        </w:rPr>
+      </w:pPr>
+    </w:p>
+    <w:p>
+      <w:pPr>
+        <w:ind w:left="709"/>
+        <w:rPr>
+          <w:rFonts w:cs="Arial"/>
+        </w:rPr>
+      </w:pPr>
+      <w:r>
+        <w:rPr>
+          <w:rFonts w:cs="Arial"/>
+        </w:rPr>
+        <w:t>Voici les différents outils qui seront utilisés lors du développement :</w:t>
+      </w:r>
+    </w:p>
+    <w:p>
+      <w:pPr>
+        <w:ind w:left="709"/>
+        <w:rPr>
+          <w:rFonts w:cs="Arial"/>
+        </w:rPr>
+      </w:pPr>
+    </w:p>
+    <w:tbl>
+      <w:tblPr>
+        <w:tblW w:w="0" w:type="auto"/>
+        <w:tblBorders>
+          <w:top w:val="single" w:sz="4" w:space="0" w:color="666666"/>
+          <w:left w:val="single" w:sz="4" w:space="0" w:color="666666"/>
+          <w:bottom w:val="single" w:sz="4" w:space="0" w:color="666666"/>
+          <w:right w:val="single" w:sz="4" w:space="0" w:color="666666"/>
+          <w:insideH w:val="single" w:sz="4" w:space="0" w:color="666666"/>
+          <w:insideV w:val="single" w:sz="4" w:space="0" w:color="666666"/>
+        </w:tblBorders>
+        <w:tblLook w:val="04A0" w:firstRow="1" w:lastRow="0" w:firstColumn="1" w:lastColumn="0" w:noHBand="0" w:noVBand="1"/>
+      </w:tblPr>
+      <w:tblGrid>
+        <w:gridCol w:w="2325"/>
+        <w:gridCol w:w="3405"/>
+        <w:gridCol w:w="3432"/>
+      </w:tblGrid>
+      <w:tr>
+        <w:tc>
+          <w:tcPr>
+            <w:tcW w:w="2325" w:type="dxa"/>
+            <w:tcBorders>
+              <w:top w:val="nil"/>
+              <w:left w:val="nil"/>
+              <w:bottom w:val="single" w:sz="4" w:space="0" w:color="666666"/>
+              <w:right w:val="nil"/>
+            </w:tcBorders>
+            <w:shd w:val="clear" w:color="auto" w:fill="FFFFFF"/>
+          </w:tcPr>
+          <w:p>
+            <w:pPr>
+              <w:jc w:val="right"/>
+              <w:rPr>
+                <w:rFonts w:cs="Arial"/>
+                <w:b/>
+                <w:bCs/>
+                <w:i/>
+                <w:iCs/>
+              </w:rPr>
+            </w:pPr>
+            <w:r>
+              <w:rPr>
+                <w:rFonts w:cs="Arial"/>
+                <w:b/>
+                <w:bCs/>
+                <w:i/>
+                <w:iCs/>
+              </w:rPr>
+              <w:t>Machine</w:t>
+            </w:r>
+          </w:p>
+        </w:tc>
+        <w:tc>
+          <w:tcPr>
+            <w:tcW w:w="3405" w:type="dxa"/>
+            <w:tcBorders>
+              <w:top w:val="nil"/>
+              <w:left w:val="nil"/>
+              <w:right w:val="nil"/>
+            </w:tcBorders>
+            <w:shd w:val="clear" w:color="auto" w:fill="FFFFFF"/>
+          </w:tcPr>
+          <w:p>
+            <w:pPr>
+              <w:rPr>
+                <w:rFonts w:cs="Arial"/>
+                <w:b/>
+                <w:bCs/>
+              </w:rPr>
+            </w:pPr>
+            <w:r>
+              <w:rPr>
+                <w:rFonts w:cs="Arial"/>
+                <w:b/>
+                <w:bCs/>
+              </w:rPr>
+              <w:t>Logiciel</w:t>
+            </w:r>
+          </w:p>
+        </w:tc>
+        <w:tc>
+          <w:tcPr>
+            <w:tcW w:w="3432" w:type="dxa"/>
+            <w:tcBorders>
+              <w:top w:val="nil"/>
+              <w:left w:val="nil"/>
+              <w:right w:val="nil"/>
+            </w:tcBorders>
+            <w:shd w:val="clear" w:color="auto" w:fill="FFFFFF"/>
+          </w:tcPr>
+          <w:p>
+            <w:pPr>
+              <w:rPr>
+                <w:rFonts w:cs="Arial"/>
+                <w:b/>
+                <w:bCs/>
+              </w:rPr>
+            </w:pPr>
+            <w:r>
+              <w:rPr>
+                <w:rFonts w:cs="Arial"/>
+                <w:b/>
+                <w:bCs/>
+              </w:rPr>
+              <w:t>Description</w:t>
+            </w:r>
+          </w:p>
+        </w:tc>
+      </w:tr>
+      <w:tr>
+        <w:tc>
+          <w:tcPr>
+            <w:tcW w:w="2325" w:type="dxa"/>
+            <w:vMerge w:val="restart"/>
+            <w:tcBorders>
+              <w:top w:val="nil"/>
+              <w:left w:val="nil"/>
+              <w:bottom w:val="nil"/>
+            </w:tcBorders>
+            <w:shd w:val="clear" w:color="auto" w:fill="FFFFFF"/>
+          </w:tcPr>
+          <w:p>
+            <w:pPr>
+              <w:jc w:val="right"/>
+              <w:rPr>
+                <w:rFonts w:cs="Arial"/>
+                <w:i/>
+                <w:iCs/>
+              </w:rPr>
+            </w:pPr>
+            <w:r>
+              <w:rPr>
+                <w:rFonts w:cs="Arial"/>
+                <w:i/>
+                <w:iCs/>
+              </w:rPr>
+              <w:t>Dell Optiplex 7050</w:t>
+            </w:r>
+          </w:p>
+        </w:tc>
+        <w:tc>
+          <w:tcPr>
+            <w:tcW w:w="3405" w:type="dxa"/>
+            <w:shd w:val="clear" w:color="auto" w:fill="CCCCCC"/>
+          </w:tcPr>
+          <w:p>
+            <w:pPr>
+              <w:rPr>
+                <w:rFonts w:cs="Arial"/>
+              </w:rPr>
+            </w:pPr>
+            <w:r>
+              <w:rPr>
+                <w:rFonts w:cs="Arial"/>
+              </w:rPr>
+              <w:t>Windows 10 Education (x64)</w:t>
+            </w:r>
+          </w:p>
+        </w:tc>
+        <w:tc>
+          <w:tcPr>
+            <w:tcW w:w="3432" w:type="dxa"/>
+            <w:shd w:val="clear" w:color="auto" w:fill="CCCCCC"/>
+          </w:tcPr>
+          <w:p>
+            <w:pPr>
+              <w:rPr>
+                <w:rFonts w:cs="Arial"/>
+              </w:rPr>
+            </w:pPr>
+            <w:r>
+              <w:rPr>
+                <w:rFonts w:cs="Arial"/>
+              </w:rPr>
+              <w:t>Système d’exploitation</w:t>
+            </w:r>
+          </w:p>
+        </w:tc>
+      </w:tr>
+      <w:tr>
+        <w:tc>
+          <w:tcPr>
+            <w:tcW w:w="2325" w:type="dxa"/>
+            <w:vMerge/>
+            <w:tcBorders>
+              <w:left w:val="nil"/>
+              <w:bottom w:val="nil"/>
+            </w:tcBorders>
+            <w:shd w:val="clear" w:color="auto" w:fill="FFFFFF"/>
+          </w:tcPr>
+          <w:p>
+            <w:pPr>
+              <w:jc w:val="right"/>
+              <w:rPr>
+                <w:rFonts w:cs="Arial"/>
+                <w:i/>
+                <w:iCs/>
+              </w:rPr>
+            </w:pPr>
+          </w:p>
+        </w:tc>
+        <w:tc>
+          <w:tcPr>
+            <w:tcW w:w="3405" w:type="dxa"/>
+            <w:shd w:val="clear" w:color="auto" w:fill="auto"/>
+          </w:tcPr>
+          <w:p>
+            <w:pPr>
+              <w:rPr>
+                <w:rFonts w:cs="Arial"/>
+              </w:rPr>
+            </w:pPr>
+            <w:r>
+              <w:rPr>
+                <w:rFonts w:cs="Arial"/>
+              </w:rPr>
+              <w:t>Visual Studio Code</w:t>
+            </w:r>
+          </w:p>
+        </w:tc>
+        <w:tc>
+          <w:tcPr>
+            <w:tcW w:w="3432" w:type="dxa"/>
+            <w:shd w:val="clear" w:color="auto" w:fill="auto"/>
+          </w:tcPr>
+          <w:p>
+            <w:pPr>
+              <w:rPr>
+                <w:rFonts w:cs="Arial"/>
+              </w:rPr>
+            </w:pPr>
+            <w:r>
+              <w:rPr>
+                <w:rFonts w:cs="Arial"/>
+              </w:rPr>
+              <w:t>IDE</w:t>
+            </w:r>
+          </w:p>
+        </w:tc>
+      </w:tr>
+      <w:tr>
+        <w:tc>
+          <w:tcPr>
+            <w:tcW w:w="2325" w:type="dxa"/>
+            <w:vMerge/>
+            <w:tcBorders>
+              <w:left w:val="nil"/>
+              <w:bottom w:val="nil"/>
+            </w:tcBorders>
+            <w:shd w:val="clear" w:color="auto" w:fill="FFFFFF"/>
+          </w:tcPr>
+          <w:p>
+            <w:pPr>
+              <w:jc w:val="right"/>
+              <w:rPr>
+                <w:rFonts w:cs="Arial"/>
+                <w:i/>
+                <w:iCs/>
+              </w:rPr>
+            </w:pPr>
+          </w:p>
+        </w:tc>
+        <w:tc>
+          <w:tcPr>
+            <w:tcW w:w="3405" w:type="dxa"/>
+            <w:shd w:val="clear" w:color="auto" w:fill="CCCCCC"/>
+          </w:tcPr>
+          <w:p>
+            <w:pPr>
+              <w:rPr>
+                <w:rFonts w:cs="Arial"/>
+              </w:rPr>
+            </w:pPr>
+            <w:r>
+              <w:rPr>
+                <w:rFonts w:cs="Arial"/>
+              </w:rPr>
+              <w:t>Mozilla Firefox</w:t>
+            </w:r>
+          </w:p>
+        </w:tc>
+        <w:tc>
+          <w:tcPr>
+            <w:tcW w:w="3432" w:type="dxa"/>
+            <w:shd w:val="clear" w:color="auto" w:fill="CCCCCC"/>
+          </w:tcPr>
+          <w:p>
+            <w:pPr>
+              <w:rPr>
+                <w:rFonts w:cs="Arial"/>
+              </w:rPr>
+            </w:pPr>
+            <w:r>
+              <w:rPr>
+                <w:rFonts w:cs="Arial"/>
+              </w:rPr>
+              <w:t>Navigateur Internet</w:t>
+            </w:r>
+          </w:p>
+        </w:tc>
+      </w:tr>
+      <w:tr>
+        <w:tc>
+          <w:tcPr>
+            <w:tcW w:w="2325" w:type="dxa"/>
+            <w:vMerge/>
+            <w:tcBorders>
+              <w:left w:val="nil"/>
+              <w:bottom w:val="nil"/>
+            </w:tcBorders>
+            <w:shd w:val="clear" w:color="auto" w:fill="FFFFFF"/>
+          </w:tcPr>
+          <w:p>
+            <w:pPr>
+              <w:jc w:val="right"/>
+              <w:rPr>
+                <w:rFonts w:cs="Arial"/>
+                <w:i/>
+                <w:iCs/>
+              </w:rPr>
+            </w:pPr>
+          </w:p>
+        </w:tc>
+        <w:tc>
+          <w:tcPr>
+            <w:tcW w:w="3405" w:type="dxa"/>
+            <w:shd w:val="clear" w:color="auto" w:fill="auto"/>
+          </w:tcPr>
+          <w:p>
+            <w:pPr>
+              <w:rPr>
+                <w:rFonts w:cs="Arial"/>
+              </w:rPr>
+            </w:pPr>
+            <w:r>
+              <w:rPr>
+                <w:rFonts w:cs="Arial"/>
+              </w:rPr>
+              <w:t>PHP 8.1</w:t>
+            </w:r>
+          </w:p>
+        </w:tc>
+        <w:tc>
+          <w:tcPr>
+            <w:tcW w:w="3432" w:type="dxa"/>
+            <w:shd w:val="clear" w:color="auto" w:fill="auto"/>
+          </w:tcPr>
+          <w:p>
+            <w:pPr>
+              <w:rPr>
+                <w:rFonts w:cs="Arial"/>
+              </w:rPr>
+            </w:pPr>
+            <w:r>
+              <w:rPr>
+                <w:rFonts w:cs="Arial"/>
+              </w:rPr>
+              <w:t>Interpréteur PHP</w:t>
+            </w:r>
+          </w:p>
+        </w:tc>
+      </w:tr>
+      <w:tr>
+        <w:tc>
+          <w:tcPr>
+            <w:tcW w:w="2325" w:type="dxa"/>
+            <w:vMerge/>
+            <w:tcBorders>
+              <w:left w:val="nil"/>
+              <w:bottom w:val="nil"/>
+            </w:tcBorders>
+            <w:shd w:val="clear" w:color="auto" w:fill="FFFFFF"/>
+          </w:tcPr>
+          <w:p>
+            <w:pPr>
+              <w:jc w:val="right"/>
+              <w:rPr>
+                <w:rFonts w:cs="Arial"/>
+                <w:i/>
+                <w:iCs/>
+              </w:rPr>
+            </w:pPr>
+          </w:p>
+        </w:tc>
+        <w:tc>
+          <w:tcPr>
+            <w:tcW w:w="3405" w:type="dxa"/>
+            <w:shd w:val="clear" w:color="auto" w:fill="CCCCCC"/>
+          </w:tcPr>
+          <w:p>
+            <w:pPr>
+              <w:rPr>
+                <w:rFonts w:cs="Arial"/>
+              </w:rPr>
+            </w:pPr>
+            <w:r>
+              <w:rPr>
+                <w:rFonts w:cs="Arial"/>
+              </w:rPr>
+              <w:t>PHP xDebug</w:t>
+            </w:r>
+          </w:p>
+        </w:tc>
+        <w:tc>
+          <w:tcPr>
+            <w:tcW w:w="3432" w:type="dxa"/>
+            <w:shd w:val="clear" w:color="auto" w:fill="CCCCCC"/>
+          </w:tcPr>
+          <w:p>
+            <w:pPr>
+              <w:rPr>
+                <w:rFonts w:cs="Arial"/>
+              </w:rPr>
+            </w:pPr>
+            <w:r>
+              <w:rPr>
+                <w:rFonts w:cs="Arial"/>
+              </w:rPr>
+              <w:t>Debugger PHP</w:t>
+            </w:r>
+          </w:p>
+        </w:tc>
+      </w:tr>
+      <w:tr>
+        <w:tc>
+          <w:tcPr>
+            <w:tcW w:w="2325" w:type="dxa"/>
+            <w:vMerge/>
+            <w:tcBorders>
+              <w:left w:val="nil"/>
+              <w:bottom w:val="nil"/>
+            </w:tcBorders>
+            <w:shd w:val="clear" w:color="auto" w:fill="FFFFFF"/>
+          </w:tcPr>
+          <w:p>
+            <w:pPr>
+              <w:jc w:val="right"/>
+              <w:rPr>
+                <w:rFonts w:cs="Arial"/>
+                <w:i/>
+                <w:iCs/>
+              </w:rPr>
+            </w:pPr>
+          </w:p>
+        </w:tc>
+        <w:tc>
+          <w:tcPr>
+            <w:tcW w:w="3405" w:type="dxa"/>
+            <w:shd w:val="clear" w:color="auto" w:fill="auto"/>
+          </w:tcPr>
+          <w:p>
+            <w:pPr>
+              <w:rPr>
+                <w:rFonts w:cs="Arial"/>
+              </w:rPr>
+            </w:pPr>
+            <w:r>
+              <w:rPr>
+                <w:rFonts w:cs="Arial"/>
+              </w:rPr>
+              <w:t>MySQL</w:t>
+            </w:r>
+          </w:p>
+        </w:tc>
+        <w:tc>
+          <w:tcPr>
+            <w:tcW w:w="3432" w:type="dxa"/>
+            <w:shd w:val="clear" w:color="auto" w:fill="auto"/>
+          </w:tcPr>
+          <w:p>
+            <w:pPr>
+              <w:rPr>
+                <w:rFonts w:cs="Arial"/>
+              </w:rPr>
+            </w:pPr>
+            <w:r>
+              <w:rPr>
+                <w:rFonts w:cs="Arial"/>
+              </w:rPr>
+              <w:t>Serveur de base de donnée</w:t>
+            </w:r>
+          </w:p>
+        </w:tc>
+      </w:tr>
+      <w:tr>
+        <w:tc>
+          <w:tcPr>
+            <w:tcW w:w="2325" w:type="dxa"/>
+            <w:vMerge/>
+            <w:tcBorders>
+              <w:left w:val="nil"/>
+              <w:bottom w:val="nil"/>
+            </w:tcBorders>
+            <w:shd w:val="clear" w:color="auto" w:fill="FFFFFF"/>
+          </w:tcPr>
+          <w:p>
+            <w:pPr>
+              <w:jc w:val="right"/>
+              <w:rPr>
+                <w:rFonts w:cs="Arial"/>
+                <w:i/>
+                <w:iCs/>
+              </w:rPr>
+            </w:pPr>
+          </w:p>
+        </w:tc>
+        <w:tc>
+          <w:tcPr>
+            <w:tcW w:w="3405" w:type="dxa"/>
+            <w:shd w:val="clear" w:color="auto" w:fill="CCCCCC"/>
+          </w:tcPr>
+          <w:p>
+            <w:pPr>
+              <w:rPr>
+                <w:rFonts w:cs="Arial"/>
+              </w:rPr>
+            </w:pPr>
+            <w:r>
+              <w:rPr>
+                <w:rFonts w:cs="Arial"/>
+              </w:rPr>
+              <w:t>Cmder</w:t>
+            </w:r>
+          </w:p>
+        </w:tc>
+        <w:tc>
+          <w:tcPr>
+            <w:tcW w:w="3432" w:type="dxa"/>
+            <w:shd w:val="clear" w:color="auto" w:fill="CCCCCC"/>
+          </w:tcPr>
+          <w:p>
+            <w:pPr>
+              <w:rPr>
+                <w:rFonts w:cs="Arial"/>
+              </w:rPr>
+            </w:pPr>
+            <w:r>
+              <w:rPr>
+                <w:rFonts w:cs="Arial"/>
+              </w:rPr>
+              <w:t>Émulateur console</w:t>
+            </w:r>
+          </w:p>
+        </w:tc>
+      </w:tr>
+      <w:tr>
+        <w:tc>
+          <w:tcPr>
+            <w:tcW w:w="2325" w:type="dxa"/>
+            <w:vMerge/>
+            <w:tcBorders>
+              <w:left w:val="nil"/>
+              <w:bottom w:val="nil"/>
+            </w:tcBorders>
+            <w:shd w:val="clear" w:color="auto" w:fill="FFFFFF"/>
+          </w:tcPr>
+          <w:p>
+            <w:pPr>
+              <w:jc w:val="right"/>
+              <w:rPr>
+                <w:rFonts w:cs="Arial"/>
+                <w:i/>
+                <w:iCs/>
+              </w:rPr>
+            </w:pPr>
+          </w:p>
+        </w:tc>
+        <w:tc>
+          <w:tcPr>
+            <w:tcW w:w="3405" w:type="dxa"/>
+            <w:shd w:val="clear" w:color="auto" w:fill="auto"/>
+          </w:tcPr>
+          <w:p>
+            <w:pPr>
+              <w:rPr>
+                <w:rFonts w:cs="Arial"/>
+              </w:rPr>
+            </w:pPr>
+            <w:r>
+              <w:rPr>
+                <w:rFonts w:cs="Arial"/>
+              </w:rPr>
+              <w:t>Git</w:t>
+            </w:r>
+          </w:p>
+        </w:tc>
+        <w:tc>
+          <w:tcPr>
+            <w:tcW w:w="3432" w:type="dxa"/>
+            <w:shd w:val="clear" w:color="auto" w:fill="auto"/>
+          </w:tcPr>
+          <w:p>
+            <w:pPr>
+              <w:rPr>
+                <w:rFonts w:cs="Arial"/>
+              </w:rPr>
+            </w:pPr>
+            <w:r>
+              <w:rPr>
+                <w:rFonts w:cs="Arial"/>
+              </w:rPr>
+              <w:t>Outil de versioning</w:t>
+            </w:r>
+          </w:p>
+        </w:tc>
+      </w:tr>
+      <w:tr>
+        <w:tc>
+          <w:tcPr>
+            <w:tcW w:w="2325" w:type="dxa"/>
+            <w:vMerge/>
+            <w:tcBorders>
+              <w:left w:val="nil"/>
+              <w:bottom w:val="nil"/>
+            </w:tcBorders>
+            <w:shd w:val="clear" w:color="auto" w:fill="FFFFFF"/>
+          </w:tcPr>
+          <w:p>
+            <w:pPr>
+              <w:jc w:val="right"/>
+              <w:rPr>
+                <w:rFonts w:cs="Arial"/>
+                <w:i/>
+                <w:iCs/>
+              </w:rPr>
+            </w:pPr>
+          </w:p>
+        </w:tc>
+        <w:tc>
+          <w:tcPr>
+            <w:tcW w:w="3405" w:type="dxa"/>
+            <w:shd w:val="clear" w:color="auto" w:fill="CCCCCC"/>
+          </w:tcPr>
+          <w:p>
+            <w:pPr>
+              <w:rPr>
+                <w:rFonts w:cs="Arial"/>
+              </w:rPr>
+            </w:pPr>
+            <w:r>
+              <w:rPr>
+                <w:rFonts w:cs="Arial"/>
+              </w:rPr>
+              <w:t>FileZilla</w:t>
+            </w:r>
+          </w:p>
+        </w:tc>
+        <w:tc>
+          <w:tcPr>
+            <w:tcW w:w="3432" w:type="dxa"/>
+            <w:shd w:val="clear" w:color="auto" w:fill="CCCCCC"/>
+          </w:tcPr>
+          <w:p>
+            <w:pPr>
+              <w:rPr>
+                <w:rFonts w:cs="Arial"/>
+              </w:rPr>
+            </w:pPr>
+            <w:r>
+              <w:rPr>
+                <w:rFonts w:cs="Arial"/>
+              </w:rPr>
+              <w:t>Accès FTP au serveur</w:t>
+            </w:r>
+          </w:p>
+        </w:tc>
+      </w:tr>
+      <w:tr>
+        <w:tc>
+          <w:tcPr>
+            <w:tcW w:w="2325" w:type="dxa"/>
+            <w:vMerge w:val="restart"/>
+            <w:tcBorders>
+              <w:left w:val="nil"/>
+              <w:bottom w:val="nil"/>
+            </w:tcBorders>
+            <w:shd w:val="clear" w:color="auto" w:fill="FFFFFF"/>
+          </w:tcPr>
+          <w:p>
+            <w:pPr>
+              <w:jc w:val="right"/>
+              <w:rPr>
+                <w:rFonts w:cs="Arial"/>
+                <w:i/>
+                <w:iCs/>
+              </w:rPr>
+            </w:pPr>
+            <w:r>
+              <w:rPr>
+                <w:rFonts w:cs="Arial"/>
+                <w:i/>
+                <w:iCs/>
+              </w:rPr>
+              <w:t>Dell Latitude D630</w:t>
+            </w:r>
+          </w:p>
+        </w:tc>
+        <w:tc>
+          <w:tcPr>
+            <w:tcW w:w="3405" w:type="dxa"/>
+            <w:shd w:val="clear" w:color="auto" w:fill="auto"/>
+          </w:tcPr>
+          <w:p>
+            <w:pPr>
+              <w:rPr>
+                <w:rFonts w:cs="Arial"/>
+              </w:rPr>
+            </w:pPr>
+            <w:r>
+              <w:rPr>
+                <w:rFonts w:cs="Arial"/>
+              </w:rPr>
+              <w:t>Arch Linux (Systemd, x64)</w:t>
+            </w:r>
+          </w:p>
+        </w:tc>
+        <w:tc>
+          <w:tcPr>
+            <w:tcW w:w="3432" w:type="dxa"/>
+            <w:shd w:val="clear" w:color="auto" w:fill="auto"/>
+          </w:tcPr>
+          <w:p>
+            <w:pPr>
+              <w:rPr>
+                <w:rFonts w:cs="Arial"/>
+              </w:rPr>
+            </w:pPr>
+            <w:r>
+              <w:rPr>
+                <w:rFonts w:cs="Arial"/>
+              </w:rPr>
+              <w:t>Système d’exploitation</w:t>
+            </w:r>
+          </w:p>
+        </w:tc>
+      </w:tr>
+      <w:tr>
+        <w:tc>
+          <w:tcPr>
+            <w:tcW w:w="2325" w:type="dxa"/>
+            <w:vMerge/>
+            <w:tcBorders>
+              <w:left w:val="nil"/>
+              <w:bottom w:val="nil"/>
+            </w:tcBorders>
+            <w:shd w:val="clear" w:color="auto" w:fill="FFFFFF"/>
+          </w:tcPr>
+          <w:p>
+            <w:pPr>
+              <w:jc w:val="right"/>
+              <w:rPr>
+                <w:rFonts w:cs="Arial"/>
+                <w:i/>
+                <w:iCs/>
+              </w:rPr>
+            </w:pPr>
+          </w:p>
+        </w:tc>
+        <w:tc>
+          <w:tcPr>
+            <w:tcW w:w="3405" w:type="dxa"/>
+            <w:shd w:val="clear" w:color="auto" w:fill="CCCCCC"/>
+          </w:tcPr>
+          <w:p>
+            <w:pPr>
+              <w:rPr>
+                <w:rFonts w:cs="Arial"/>
+              </w:rPr>
+            </w:pPr>
+            <w:r>
+              <w:rPr>
+                <w:rFonts w:cs="Arial"/>
+              </w:rPr>
+              <w:t>Visual Studio Code</w:t>
+            </w:r>
+          </w:p>
+        </w:tc>
+        <w:tc>
+          <w:tcPr>
+            <w:tcW w:w="3432" w:type="dxa"/>
+            <w:shd w:val="clear" w:color="auto" w:fill="CCCCCC"/>
+          </w:tcPr>
+          <w:p>
+            <w:pPr>
+              <w:rPr>
+                <w:rFonts w:cs="Arial"/>
+              </w:rPr>
+            </w:pPr>
+            <w:r>
+              <w:rPr>
+                <w:rFonts w:cs="Arial"/>
+              </w:rPr>
+              <w:t>IDE</w:t>
+            </w:r>
+          </w:p>
+        </w:tc>
+      </w:tr>
+      <w:tr>
+        <w:tc>
+          <w:tcPr>
+            <w:tcW w:w="2325" w:type="dxa"/>
+            <w:vMerge/>
+            <w:tcBorders>
+              <w:left w:val="nil"/>
+              <w:bottom w:val="nil"/>
+            </w:tcBorders>
+            <w:shd w:val="clear" w:color="auto" w:fill="FFFFFF"/>
+          </w:tcPr>
+          <w:p>
+            <w:pPr>
+              <w:jc w:val="right"/>
+              <w:rPr>
+                <w:rFonts w:cs="Arial"/>
+                <w:i/>
+                <w:iCs/>
+              </w:rPr>
+            </w:pPr>
+          </w:p>
+        </w:tc>
+        <w:tc>
+          <w:tcPr>
+            <w:tcW w:w="3405" w:type="dxa"/>
+            <w:shd w:val="clear" w:color="auto" w:fill="auto"/>
+          </w:tcPr>
+          <w:p>
+            <w:pPr>
+              <w:rPr>
+                <w:rFonts w:cs="Arial"/>
+              </w:rPr>
+            </w:pPr>
+            <w:r>
+              <w:rPr>
+                <w:rFonts w:cs="Arial"/>
+              </w:rPr>
+              <w:t>Mozilla Firefox</w:t>
+            </w:r>
+          </w:p>
+        </w:tc>
+        <w:tc>
+          <w:tcPr>
+            <w:tcW w:w="3432" w:type="dxa"/>
+            <w:shd w:val="clear" w:color="auto" w:fill="auto"/>
+          </w:tcPr>
+          <w:p>
+            <w:pPr>
+              <w:rPr>
+                <w:rFonts w:cs="Arial"/>
+              </w:rPr>
+            </w:pPr>
+            <w:r>
+              <w:rPr>
+                <w:rFonts w:cs="Arial"/>
+              </w:rPr>
+              <w:t>Navigateur Internet</w:t>
+            </w:r>
+          </w:p>
+        </w:tc>
+      </w:tr>
+      <w:tr>
+        <w:tc>
+          <w:tcPr>
+            <w:tcW w:w="2325" w:type="dxa"/>
+            <w:vMerge/>
+            <w:tcBorders>
+              <w:left w:val="nil"/>
+              <w:bottom w:val="nil"/>
+            </w:tcBorders>
+            <w:shd w:val="clear" w:color="auto" w:fill="FFFFFF"/>
+          </w:tcPr>
+          <w:p>
+            <w:pPr>
+              <w:jc w:val="right"/>
+              <w:rPr>
+                <w:rFonts w:cs="Arial"/>
+                <w:i/>
+                <w:iCs/>
+              </w:rPr>
+            </w:pPr>
+          </w:p>
+        </w:tc>
+        <w:tc>
+          <w:tcPr>
+            <w:tcW w:w="3405" w:type="dxa"/>
+            <w:shd w:val="clear" w:color="auto" w:fill="CCCCCC"/>
+          </w:tcPr>
+          <w:p>
+            <w:pPr>
+              <w:rPr>
+                <w:rFonts w:cs="Arial"/>
+              </w:rPr>
+            </w:pPr>
+            <w:r>
+              <w:rPr>
+                <w:rFonts w:cs="Arial"/>
+              </w:rPr>
+              <w:t>PHP81</w:t>
+            </w:r>
+          </w:p>
+        </w:tc>
+        <w:tc>
+          <w:tcPr>
+            <w:tcW w:w="3432" w:type="dxa"/>
+            <w:shd w:val="clear" w:color="auto" w:fill="CCCCCC"/>
+          </w:tcPr>
+          <w:p>
+            <w:pPr>
+              <w:rPr>
+                <w:rFonts w:cs="Arial"/>
+              </w:rPr>
+            </w:pPr>
+            <w:r>
+              <w:rPr>
+                <w:rFonts w:cs="Arial"/>
+              </w:rPr>
+              <w:t>Interpréteur PHP</w:t>
+            </w:r>
+          </w:p>
+        </w:tc>
+      </w:tr>
+      <w:tr>
+        <w:tc>
+          <w:tcPr>
+            <w:tcW w:w="2325" w:type="dxa"/>
+            <w:vMerge/>
+            <w:tcBorders>
+              <w:left w:val="nil"/>
+              <w:bottom w:val="nil"/>
+            </w:tcBorders>
+            <w:shd w:val="clear" w:color="auto" w:fill="FFFFFF"/>
+          </w:tcPr>
+          <w:p>
+            <w:pPr>
+              <w:jc w:val="right"/>
+              <w:rPr>
+                <w:rFonts w:cs="Arial"/>
+                <w:i/>
+                <w:iCs/>
+              </w:rPr>
+            </w:pPr>
+          </w:p>
+        </w:tc>
+        <w:tc>
+          <w:tcPr>
+            <w:tcW w:w="3405" w:type="dxa"/>
+            <w:shd w:val="clear" w:color="auto" w:fill="auto"/>
+          </w:tcPr>
+          <w:p>
+            <w:pPr>
+              <w:rPr>
+                <w:rFonts w:cs="Arial"/>
+              </w:rPr>
+            </w:pPr>
+            <w:r>
+              <w:rPr>
+                <w:rFonts w:cs="Arial"/>
+              </w:rPr>
+              <w:t>PHP xDebug</w:t>
+            </w:r>
+          </w:p>
+        </w:tc>
+        <w:tc>
+          <w:tcPr>
+            <w:tcW w:w="3432" w:type="dxa"/>
+            <w:shd w:val="clear" w:color="auto" w:fill="auto"/>
+          </w:tcPr>
+          <w:p>
+            <w:pPr>
+              <w:rPr>
+                <w:rFonts w:cs="Arial"/>
+              </w:rPr>
+            </w:pPr>
+            <w:r>
+              <w:rPr>
+                <w:rFonts w:cs="Arial"/>
+              </w:rPr>
+              <w:t>Debugger PHP</w:t>
+            </w:r>
+          </w:p>
+        </w:tc>
+      </w:tr>
+      <w:tr>
+        <w:tc>
+          <w:tcPr>
+            <w:tcW w:w="2325" w:type="dxa"/>
+            <w:vMerge/>
+            <w:tcBorders>
+              <w:left w:val="nil"/>
+              <w:bottom w:val="nil"/>
+            </w:tcBorders>
+            <w:shd w:val="clear" w:color="auto" w:fill="FFFFFF"/>
+          </w:tcPr>
+          <w:p>
+            <w:pPr>
+              <w:jc w:val="right"/>
+              <w:rPr>
+                <w:rFonts w:cs="Arial"/>
+                <w:i/>
+                <w:iCs/>
+              </w:rPr>
+            </w:pPr>
+          </w:p>
+        </w:tc>
+        <w:tc>
+          <w:tcPr>
+            <w:tcW w:w="3405" w:type="dxa"/>
+            <w:shd w:val="clear" w:color="auto" w:fill="CCCCCC"/>
+          </w:tcPr>
+          <w:p>
+            <w:pPr>
+              <w:rPr>
+                <w:rFonts w:cs="Arial"/>
+              </w:rPr>
+            </w:pPr>
+            <w:r>
+              <w:rPr>
+                <w:rFonts w:cs="Arial"/>
+              </w:rPr>
+              <w:t>MySQL/MariaDB</w:t>
+            </w:r>
+          </w:p>
+        </w:tc>
+        <w:tc>
+          <w:tcPr>
+            <w:tcW w:w="3432" w:type="dxa"/>
+            <w:shd w:val="clear" w:color="auto" w:fill="CCCCCC"/>
+          </w:tcPr>
+          <w:p>
+            <w:pPr>
+              <w:rPr>
+                <w:rFonts w:cs="Arial"/>
+              </w:rPr>
+            </w:pPr>
+            <w:r>
+              <w:rPr>
+                <w:rFonts w:cs="Arial"/>
+              </w:rPr>
+              <w:t>Serveur de base de donnée</w:t>
+            </w:r>
+          </w:p>
+        </w:tc>
+      </w:tr>
+      <w:tr>
+        <w:tc>
+          <w:tcPr>
+            <w:tcW w:w="2325" w:type="dxa"/>
+            <w:vMerge/>
+            <w:tcBorders>
+              <w:left w:val="nil"/>
+              <w:bottom w:val="nil"/>
+            </w:tcBorders>
+            <w:shd w:val="clear" w:color="auto" w:fill="FFFFFF"/>
+          </w:tcPr>
+          <w:p>
+            <w:pPr>
+              <w:jc w:val="right"/>
+              <w:rPr>
+                <w:rFonts w:cs="Arial"/>
+                <w:i/>
+                <w:iCs/>
+              </w:rPr>
+            </w:pPr>
+          </w:p>
+        </w:tc>
+        <w:tc>
+          <w:tcPr>
+            <w:tcW w:w="3405" w:type="dxa"/>
+            <w:shd w:val="clear" w:color="auto" w:fill="auto"/>
+          </w:tcPr>
+          <w:p>
+            <w:pPr>
+              <w:rPr>
+                <w:rFonts w:cs="Arial"/>
+              </w:rPr>
+            </w:pPr>
+            <w:r>
+              <w:rPr>
+                <w:rFonts w:cs="Arial"/>
+              </w:rPr>
+              <w:t>Zsh</w:t>
+            </w:r>
+          </w:p>
+        </w:tc>
+        <w:tc>
+          <w:tcPr>
+            <w:tcW w:w="3432" w:type="dxa"/>
+            <w:shd w:val="clear" w:color="auto" w:fill="auto"/>
+          </w:tcPr>
+          <w:p>
+            <w:pPr>
+              <w:rPr>
+                <w:rFonts w:cs="Arial"/>
+              </w:rPr>
+            </w:pPr>
+            <w:r>
+              <w:rPr>
+                <w:rFonts w:cs="Arial"/>
+              </w:rPr>
+              <w:t>Invite de commande</w:t>
+            </w:r>
+          </w:p>
+        </w:tc>
+      </w:tr>
+      <w:tr>
+        <w:tc>
+          <w:tcPr>
+            <w:tcW w:w="2325" w:type="dxa"/>
+            <w:vMerge/>
+            <w:tcBorders>
+              <w:left w:val="nil"/>
+              <w:bottom w:val="nil"/>
+            </w:tcBorders>
+            <w:shd w:val="clear" w:color="auto" w:fill="FFFFFF"/>
+          </w:tcPr>
+          <w:p>
+            <w:pPr>
+              <w:jc w:val="right"/>
+              <w:rPr>
+                <w:rFonts w:cs="Arial"/>
+                <w:i/>
+                <w:iCs/>
+              </w:rPr>
+            </w:pPr>
+          </w:p>
+        </w:tc>
+        <w:tc>
+          <w:tcPr>
+            <w:tcW w:w="3405" w:type="dxa"/>
+            <w:shd w:val="clear" w:color="auto" w:fill="CCCCCC"/>
+          </w:tcPr>
+          <w:p>
+            <w:pPr>
+              <w:rPr>
+                <w:rFonts w:cs="Arial"/>
+              </w:rPr>
+            </w:pPr>
+            <w:r>
+              <w:rPr>
+                <w:rFonts w:cs="Arial"/>
+              </w:rPr>
+              <w:t>Oh-my-zsh</w:t>
+            </w:r>
+          </w:p>
+        </w:tc>
+        <w:tc>
+          <w:tcPr>
+            <w:tcW w:w="3432" w:type="dxa"/>
+            <w:shd w:val="clear" w:color="auto" w:fill="CCCCCC"/>
+          </w:tcPr>
+          <w:p>
+            <w:pPr>
+              <w:rPr>
+                <w:rFonts w:cs="Arial"/>
+              </w:rPr>
+            </w:pPr>
+            <w:r>
+              <w:rPr>
+                <w:rFonts w:cs="Arial"/>
+              </w:rPr>
+              <w:t>Intégration d’outils dans ZSH</w:t>
+            </w:r>
+          </w:p>
+        </w:tc>
+      </w:tr>
+      <w:tr>
+        <w:tc>
+          <w:tcPr>
+            <w:tcW w:w="2325" w:type="dxa"/>
+            <w:vMerge/>
+            <w:tcBorders>
+              <w:left w:val="nil"/>
+              <w:bottom w:val="nil"/>
+            </w:tcBorders>
+            <w:shd w:val="clear" w:color="auto" w:fill="FFFFFF"/>
+          </w:tcPr>
+          <w:p>
+            <w:pPr>
+              <w:jc w:val="right"/>
+              <w:rPr>
+                <w:rFonts w:cs="Arial"/>
+                <w:i/>
+                <w:iCs/>
+              </w:rPr>
+            </w:pPr>
+          </w:p>
+        </w:tc>
+        <w:tc>
+          <w:tcPr>
+            <w:tcW w:w="3405" w:type="dxa"/>
+            <w:shd w:val="clear" w:color="auto" w:fill="auto"/>
+          </w:tcPr>
+          <w:p>
+            <w:pPr>
+              <w:rPr>
+                <w:rFonts w:cs="Arial"/>
+              </w:rPr>
+            </w:pPr>
+            <w:r>
+              <w:rPr>
+                <w:rFonts w:cs="Arial"/>
+              </w:rPr>
+              <w:t>Git</w:t>
+            </w:r>
+          </w:p>
+        </w:tc>
+        <w:tc>
+          <w:tcPr>
+            <w:tcW w:w="3432" w:type="dxa"/>
+            <w:shd w:val="clear" w:color="auto" w:fill="auto"/>
+          </w:tcPr>
+          <w:p>
+            <w:pPr>
+              <w:rPr>
+                <w:rFonts w:cs="Arial"/>
+              </w:rPr>
+            </w:pPr>
+            <w:r>
+              <w:rPr>
+                <w:rFonts w:cs="Arial"/>
+              </w:rPr>
+              <w:t>Outil de versioning</w:t>
+            </w:r>
+          </w:p>
+        </w:tc>
+      </w:tr>
+      <w:tr>
+        <w:tc>
+          <w:tcPr>
+            <w:tcW w:w="2325" w:type="dxa"/>
+            <w:vMerge/>
+            <w:tcBorders>
+              <w:left w:val="nil"/>
+              <w:bottom w:val="nil"/>
+            </w:tcBorders>
+            <w:shd w:val="clear" w:color="auto" w:fill="FFFFFF"/>
+          </w:tcPr>
+          <w:p>
+            <w:pPr>
+              <w:jc w:val="right"/>
+              <w:rPr>
+                <w:rFonts w:cs="Arial"/>
+                <w:i/>
+                <w:iCs/>
+              </w:rPr>
+            </w:pPr>
+          </w:p>
+        </w:tc>
+        <w:tc>
+          <w:tcPr>
+            <w:tcW w:w="3405" w:type="dxa"/>
+            <w:shd w:val="clear" w:color="auto" w:fill="CCCCCC"/>
+          </w:tcPr>
+          <w:p>
+            <w:pPr>
+              <w:rPr>
+                <w:rFonts w:cs="Arial"/>
+              </w:rPr>
+            </w:pPr>
+            <w:r>
+              <w:rPr>
+                <w:rFonts w:cs="Arial"/>
+              </w:rPr>
+              <w:t>FileZilla</w:t>
+            </w:r>
+          </w:p>
+        </w:tc>
+        <w:tc>
+          <w:tcPr>
+            <w:tcW w:w="3432" w:type="dxa"/>
+            <w:shd w:val="clear" w:color="auto" w:fill="CCCCCC"/>
+          </w:tcPr>
+          <w:p>
+            <w:pPr>
+              <w:rPr>
+                <w:rFonts w:cs="Arial"/>
+              </w:rPr>
+            </w:pPr>
+            <w:r>
+              <w:rPr>
+                <w:rFonts w:cs="Arial"/>
+              </w:rPr>
+              <w:t>Accès FTP sur serveur</w:t>
+            </w:r>
+          </w:p>
+        </w:tc>
+      </w:tr>
+    </w:tbl>
+    <w:p>
+      <w:pPr>
+        <w:ind w:left="709"/>
+        <w:rPr>
+          <w:rFonts w:cs="Arial"/>
+        </w:rPr>
+      </w:pPr>
+    </w:p>
+    <w:p>
+      <w:pPr>
+        <w:ind w:left="709"/>
+        <w:rPr>
+          <w:rFonts w:cs="Arial"/>
+        </w:rPr>
+      </w:pPr>
+    </w:p>
+    <w:p>
+      <w:pPr>
+        <w:ind w:left="709"/>
+        <w:rPr>
+          <w:rFonts w:cs="Arial"/>
+        </w:rPr>
+      </w:pPr>
+    </w:p>
+    <w:p>
+      <w:pPr>
+        <w:ind w:left="709"/>
+        <w:rPr>
+          <w:rFonts w:cs="Arial"/>
+          <w:i/>
+          <w:highlight w:val="yellow"/>
+        </w:rPr>
+      </w:pPr>
+      <w:r>
+        <w:rPr>
+          <w:rFonts w:cs="Arial"/>
+          <w:i/>
+          <w:highlight w:val="yellow"/>
         </w:rPr>
         <w:t>D</w:t>
       </w:r>
@@ -8087,6 +9409,7 @@
         <w:rPr>
           <w:rFonts w:cs="Arial"/>
           <w:i/>
+          <w:highlight w:val="yellow"/>
         </w:rPr>
         <w:t>éterminer le matériel HW.</w:t>
       </w:r>
@@ -8097,12 +9420,14 @@
         <w:rPr>
           <w:rFonts w:cs="Arial"/>
           <w:i/>
-        </w:rPr>
-      </w:pPr>
-      <w:r>
-        <w:rPr>
-          <w:rFonts w:cs="Arial"/>
-          <w:i/>
+          <w:highlight w:val="yellow"/>
+        </w:rPr>
+      </w:pPr>
+      <w:r>
+        <w:rPr>
+          <w:rFonts w:cs="Arial"/>
+          <w:i/>
+          <w:highlight w:val="yellow"/>
         </w:rPr>
         <w:t>D</w:t>
       </w:r>
@@ -8110,6 +9435,7 @@
         <w:rPr>
           <w:rFonts w:cs="Arial"/>
           <w:i/>
+          <w:highlight w:val="yellow"/>
         </w:rPr>
         <w:t>écrire les logiciels</w:t>
       </w:r>
@@ -8117,6 +9443,7 @@
         <w:rPr>
           <w:rFonts w:cs="Arial"/>
           <w:i/>
+          <w:highlight w:val="yellow"/>
         </w:rPr>
         <w:t xml:space="preserve"> qui seront</w:t>
       </w:r>
@@ -8124,6 +9451,7 @@
         <w:rPr>
           <w:rFonts w:cs="Arial"/>
           <w:i/>
+          <w:highlight w:val="yellow"/>
         </w:rPr>
         <w:t xml:space="preserve"> utilisés pour le développement, y compris IDE, frameworks, librairies, etc.</w:t>
       </w:r>
@@ -8140,6 +9468,7 @@
         <w:rPr>
           <w:rFonts w:cs="Arial"/>
           <w:i/>
+          <w:highlight w:val="yellow"/>
         </w:rPr>
         <w:t>D</w:t>
       </w:r>
@@ -8147,6 +9476,7 @@
         <w:rPr>
           <w:rFonts w:cs="Arial"/>
           <w:i/>
+          <w:highlight w:val="yellow"/>
         </w:rPr>
         <w:t xml:space="preserve">étailler tout ce qui va permettre de développer </w:t>
       </w:r>
@@ -8154,6 +9484,7 @@
         <w:rPr>
           <w:rFonts w:cs="Arial"/>
           <w:i/>
+          <w:highlight w:val="yellow"/>
         </w:rPr>
         <w:t xml:space="preserve">et de maintenir </w:t>
       </w:r>
@@ -8161,6 +9492,7 @@
         <w:rPr>
           <w:rFonts w:cs="Arial"/>
           <w:i/>
+          <w:highlight w:val="yellow"/>
         </w:rPr>
         <w:t>le projet.</w:t>
       </w:r>
@@ -8169,7 +9501,7 @@
       <w:pPr>
         <w:pStyle w:val="Titre2"/>
       </w:pPr>
-      <w:bookmarkStart w:id="22" w:name="_Toc103002916"/>
+      <w:bookmarkStart w:id="22" w:name="_Toc103093312"/>
       <w:r>
         <w:t>Détermination de l’arborescence du site et des rubriques</w:t>
       </w:r>
@@ -8230,7 +9562,7 @@
       <w:pPr>
         <w:pStyle w:val="Titre2"/>
       </w:pPr>
-      <w:bookmarkStart w:id="23" w:name="_Toc103002917"/>
+      <w:bookmarkStart w:id="23" w:name="_Toc103093313"/>
       <w:r>
         <w:t>Définition de la charte graphique</w:t>
       </w:r>
@@ -8308,7 +9640,7 @@
       <w:pPr>
         <w:pStyle w:val="Titre2"/>
       </w:pPr>
-      <w:bookmarkStart w:id="24" w:name="_Toc103002918"/>
+      <w:bookmarkStart w:id="24" w:name="_Toc103093314"/>
       <w:r>
         <w:lastRenderedPageBreak/>
         <w:t>Maquette graphique</w:t>
@@ -8688,10 +10020,19 @@
           <w:rFonts w:cs="Arial"/>
         </w:rPr>
       </w:pPr>
-      <w:r>
-        <w:rPr>
-          <w:rFonts w:cs="Arial"/>
-        </w:rPr>
+    </w:p>
+    <w:p>
+      <w:pPr>
+        <w:ind w:left="576"/>
+        <w:rPr>
+          <w:rFonts w:cs="Arial"/>
+        </w:rPr>
+      </w:pPr>
+      <w:r>
+        <w:rPr>
+          <w:rFonts w:cs="Arial"/>
+        </w:rPr>
+        <w:lastRenderedPageBreak/>
         <w:t>Page de création de compte</w:t>
       </w:r>
     </w:p>
@@ -8715,7 +10056,6 @@
         <w:rPr>
           <w:noProof/>
         </w:rPr>
-        <w:lastRenderedPageBreak/>
         <w:pict>
           <v:shape id="_x0000_s1411" type="#_x0000_t75" style="position:absolute;left:0;text-align:left;margin-left:-.1pt;margin-top:5.3pt;width:686pt;height:370pt;z-index:-2;mso-position-horizontal-relative:text;mso-position-vertical-relative:text" wrapcoords="1464 1183 1487 21293 1511 21293 21600 21293 21600 1183 1464 1183">
             <v:imagedata r:id="rId27" o:title="register"/>
@@ -8743,7 +10083,7 @@
       <w:pPr>
         <w:pStyle w:val="Titre2"/>
       </w:pPr>
-      <w:bookmarkStart w:id="25" w:name="_Toc103002919"/>
+      <w:bookmarkStart w:id="25" w:name="_Toc103093315"/>
       <w:r>
         <w:t>Conception de la Base de données</w:t>
       </w:r>
@@ -8755,7 +10095,7 @@
       </w:pPr>
       <w:r>
         <w:pict>
-          <v:shape id="_x0000_i1030" type="#_x0000_t75" style="width:368.35pt;height:428.65pt">
+          <v:shape id="_x0000_i1031" type="#_x0000_t75" style="width:368.35pt;height:396pt">
             <v:imagedata r:id="rId28" o:title="MLD"/>
           </v:shape>
         </w:pict>
@@ -8782,7 +10122,7 @@
       <w:pPr>
         <w:pStyle w:val="Titre2"/>
       </w:pPr>
-      <w:bookmarkStart w:id="26" w:name="_Toc103002920"/>
+      <w:bookmarkStart w:id="26" w:name="_Toc103093316"/>
       <w:r>
         <w:t xml:space="preserve">Conception </w:t>
       </w:r>
@@ -8879,7 +10219,7 @@
       <w:pPr>
         <w:pStyle w:val="Titre2"/>
       </w:pPr>
-      <w:bookmarkStart w:id="27" w:name="_Toc103002921"/>
+      <w:bookmarkStart w:id="27" w:name="_Toc103093317"/>
       <w:r>
         <w:t>Plugin</w:t>
       </w:r>
@@ -9018,7 +10358,7 @@
       <w:pPr>
         <w:pStyle w:val="Titre2"/>
       </w:pPr>
-      <w:bookmarkStart w:id="28" w:name="_Toc103002922"/>
+      <w:bookmarkStart w:id="28" w:name="_Toc103093318"/>
       <w:r>
         <w:lastRenderedPageBreak/>
         <w:t>Choix de la formule d’hébergement</w:t>
@@ -9057,86 +10397,95 @@
         <w:rPr>
           <w:rFonts w:cs="Arial"/>
         </w:rPr>
-        <w:t>J’utilise la formule d’hébergement web+mail basique, qui me donne accès a plusieurs sous-domaines ainsi qu’un serveur web.</w:t>
-      </w:r>
-      <w:bookmarkStart w:id="29" w:name="_GoBack"/>
-      <w:bookmarkEnd w:id="29"/>
-    </w:p>
-    <w:p>
-      <w:pPr>
-        <w:ind w:left="709"/>
-        <w:rPr>
-          <w:i/>
-        </w:rPr>
-      </w:pPr>
-      <w:r>
-        <w:rPr>
-          <w:i/>
-        </w:rPr>
-        <w:t>D</w:t>
-      </w:r>
-      <w:r>
-        <w:rPr>
-          <w:i/>
-        </w:rPr>
-        <w:t xml:space="preserve">étails de la solution d’hébergement choisie. </w:t>
-      </w:r>
-    </w:p>
-    <w:p>
-      <w:pPr>
-        <w:ind w:left="709"/>
-        <w:rPr>
-          <w:i/>
-        </w:rPr>
-      </w:pPr>
-      <w:r>
-        <w:rPr>
-          <w:i/>
-        </w:rPr>
-        <w:t>Justification du</w:t>
-      </w:r>
-      <w:r>
-        <w:rPr>
-          <w:i/>
-        </w:rPr>
-        <w:t xml:space="preserve"> choix </w:t>
-      </w:r>
-      <w:r>
-        <w:rPr>
-          <w:i/>
-        </w:rPr>
-        <w:t>(</w:t>
-      </w:r>
-      <w:r>
-        <w:rPr>
-          <w:i/>
-        </w:rPr>
-        <w:t>avantages et inconvénients principaux par rapport aux autres solutions</w:t>
-      </w:r>
-      <w:r>
-        <w:rPr>
-          <w:i/>
-        </w:rPr>
-        <w:t xml:space="preserve"> envisagées</w:t>
-      </w:r>
-      <w:r>
-        <w:rPr>
-          <w:i/>
-        </w:rPr>
-        <w:t>)</w:t>
-      </w:r>
-      <w:r>
-        <w:rPr>
-          <w:i/>
-        </w:rPr>
-        <w:t>.</w:t>
-      </w:r>
-      <w:bookmarkStart w:id="30" w:name="_Toc71703259"/>
-    </w:p>
-    <w:p>
-      <w:pPr>
-        <w:ind w:left="426"/>
-      </w:pPr>
+        <w:t xml:space="preserve">J’utilise la formule d’hébergement </w:t>
+      </w:r>
+      <w:r>
+        <w:rPr>
+          <w:rFonts w:cs="Arial"/>
+        </w:rPr>
+        <w:t>‘W</w:t>
+      </w:r>
+      <w:r>
+        <w:rPr>
+          <w:rFonts w:cs="Arial"/>
+        </w:rPr>
+        <w:t>eb+</w:t>
+      </w:r>
+      <w:r>
+        <w:rPr>
+          <w:rFonts w:cs="Arial"/>
+        </w:rPr>
+        <w:t>M</w:t>
+      </w:r>
+      <w:r>
+        <w:rPr>
+          <w:rFonts w:cs="Arial"/>
+        </w:rPr>
+        <w:t>ail</w:t>
+      </w:r>
+      <w:r>
+        <w:rPr>
+          <w:rFonts w:cs="Arial"/>
+        </w:rPr>
+        <w:t>’</w:t>
+      </w:r>
+      <w:r>
+        <w:rPr>
+          <w:rFonts w:cs="Arial"/>
+        </w:rPr>
+        <w:t xml:space="preserve"> basique, qui me donne accès </w:t>
+      </w:r>
+      <w:r>
+        <w:rPr>
+          <w:rFonts w:cs="Arial"/>
+        </w:rPr>
+        <w:t>à</w:t>
+      </w:r>
+      <w:r>
+        <w:rPr>
+          <w:rFonts w:cs="Arial"/>
+        </w:rPr>
+        <w:t xml:space="preserve"> plusieurs sous-domaines ainsi qu’un serveur web.</w:t>
+      </w:r>
+    </w:p>
+    <w:p>
+      <w:pPr>
+        <w:ind w:left="576"/>
+        <w:rPr>
+          <w:rFonts w:cs="Arial"/>
+        </w:rPr>
+      </w:pPr>
+    </w:p>
+    <w:p>
+      <w:pPr>
+        <w:ind w:left="576"/>
+        <w:rPr>
+          <w:rFonts w:cs="Arial"/>
+        </w:rPr>
+      </w:pPr>
+      <w:r>
+        <w:rPr>
+          <w:rFonts w:cs="Arial"/>
+        </w:rPr>
+        <w:t>Cette solution me donne un accès complet à la console d’administration ainsi qu’aux différents outils nécessaires au bon fonctionnement du projet.</w:t>
+      </w:r>
+    </w:p>
+    <w:p>
+      <w:pPr>
+        <w:ind w:left="576"/>
+        <w:rPr>
+          <w:rFonts w:cs="Arial"/>
+        </w:rPr>
+      </w:pPr>
+      <w:r>
+        <w:rPr>
+          <w:rFonts w:cs="Arial"/>
+        </w:rPr>
+        <w:t xml:space="preserve">Cette solution a également comme avantage, par rapport à l’hébergement ‘Starter’ gratuit proposé par Infomaniak de supporter le PHP. </w:t>
+      </w:r>
+    </w:p>
+    <w:p>
+      <w:bookmarkStart w:id="29" w:name="_Toc71703259"/>
     </w:p>
     <w:p>
       <w:pPr>
@@ -9145,15 +10494,17 @@
           <w:tab w:val="num" w:pos="360"/>
         </w:tabs>
       </w:pPr>
+      <w:bookmarkStart w:id="30" w:name="_GoBack"/>
+      <w:bookmarkEnd w:id="30"/>
       <w:r>
         <w:br w:type="page"/>
       </w:r>
-      <w:bookmarkStart w:id="31" w:name="_Toc103002923"/>
+      <w:bookmarkStart w:id="31" w:name="_Toc103093319"/>
       <w:r>
         <w:lastRenderedPageBreak/>
         <w:t>R</w:t>
       </w:r>
-      <w:bookmarkEnd w:id="30"/>
+      <w:bookmarkEnd w:id="29"/>
       <w:r>
         <w:t>éalisation</w:t>
       </w:r>
@@ -9169,7 +10520,7 @@
       </w:pPr>
       <w:bookmarkStart w:id="32" w:name="_Toc25553317"/>
       <w:bookmarkStart w:id="33" w:name="_Toc71691022"/>
-      <w:bookmarkStart w:id="34" w:name="_Toc103002924"/>
+      <w:bookmarkStart w:id="34" w:name="_Toc103093320"/>
       <w:r>
         <w:rPr>
           <w:i w:val="0"/>
@@ -9450,7 +10801,7 @@
       </w:pPr>
       <w:bookmarkStart w:id="36" w:name="_Toc25553321"/>
       <w:bookmarkStart w:id="37" w:name="_Toc71691025"/>
-      <w:bookmarkStart w:id="38" w:name="_Toc103002925"/>
+      <w:bookmarkStart w:id="38" w:name="_Toc103093321"/>
       <w:r>
         <w:rPr>
           <w:i w:val="0"/>
@@ -9572,7 +10923,7 @@
       </w:pPr>
       <w:bookmarkStart w:id="39" w:name="_Toc25553322"/>
       <w:bookmarkStart w:id="40" w:name="_Toc71691026"/>
-      <w:bookmarkStart w:id="41" w:name="_Toc103002926"/>
+      <w:bookmarkStart w:id="41" w:name="_Toc103093322"/>
       <w:r>
         <w:rPr>
           <w:i w:val="0"/>
@@ -9700,7 +11051,7 @@
       </w:pPr>
       <w:bookmarkStart w:id="43" w:name="_Toc25553319"/>
       <w:bookmarkStart w:id="44" w:name="_Toc71691023"/>
-      <w:bookmarkStart w:id="45" w:name="_Toc103002927"/>
+      <w:bookmarkStart w:id="45" w:name="_Toc103093323"/>
       <w:r>
         <w:rPr>
           <w:i w:val="0"/>
@@ -9837,7 +11188,7 @@
         </w:tabs>
       </w:pPr>
       <w:bookmarkStart w:id="46" w:name="_Toc71691027"/>
-      <w:bookmarkStart w:id="47" w:name="_Toc103002928"/>
+      <w:bookmarkStart w:id="47" w:name="_Toc103093324"/>
       <w:r>
         <w:t>M</w:t>
       </w:r>
@@ -9857,7 +11208,7 @@
       </w:pPr>
       <w:bookmarkStart w:id="48" w:name="_Toc25553325"/>
       <w:bookmarkStart w:id="49" w:name="_Toc71691028"/>
-      <w:bookmarkStart w:id="50" w:name="_Toc103002929"/>
+      <w:bookmarkStart w:id="50" w:name="_Toc103093325"/>
       <w:r>
         <w:rPr>
           <w:i w:val="0"/>
@@ -10074,7 +11425,7 @@
       </w:pPr>
       <w:bookmarkStart w:id="51" w:name="_Toc25553326"/>
       <w:bookmarkStart w:id="52" w:name="_Toc71691029"/>
-      <w:bookmarkStart w:id="53" w:name="_Toc103002930"/>
+      <w:bookmarkStart w:id="53" w:name="_Toc103093326"/>
       <w:r>
         <w:rPr>
           <w:i w:val="0"/>
@@ -10226,7 +11577,7 @@
       </w:pPr>
       <w:bookmarkStart w:id="54" w:name="_Toc25553328"/>
       <w:bookmarkStart w:id="55" w:name="_Toc71703263"/>
-      <w:bookmarkStart w:id="56" w:name="_Toc103002931"/>
+      <w:bookmarkStart w:id="56" w:name="_Toc103093327"/>
       <w:r>
         <w:t>C</w:t>
       </w:r>
@@ -10385,7 +11736,7 @@
         </w:tabs>
       </w:pPr>
       <w:bookmarkStart w:id="57" w:name="_Toc71703264"/>
-      <w:bookmarkStart w:id="58" w:name="_Toc103002932"/>
+      <w:bookmarkStart w:id="58" w:name="_Toc103093328"/>
       <w:r>
         <w:t>A</w:t>
       </w:r>
@@ -10405,7 +11756,7 @@
         </w:rPr>
       </w:pPr>
       <w:bookmarkStart w:id="59" w:name="_Toc71703265"/>
-      <w:bookmarkStart w:id="60" w:name="_Toc103002933"/>
+      <w:bookmarkStart w:id="60" w:name="_Toc103093329"/>
       <w:r>
         <w:rPr>
           <w:i w:val="0"/>
@@ -10418,7 +11769,100 @@
     </w:p>
     <w:p>
       <w:pPr>
+        <w:pStyle w:val="Titre3"/>
+        <w:rPr>
+          <w:highlight w:val="yellow"/>
+        </w:rPr>
+      </w:pPr>
+      <w:r>
+        <w:rPr>
+          <w:highlight w:val="yellow"/>
+        </w:rPr>
+        <w:t>Aides externes</w:t>
+      </w:r>
+    </w:p>
+    <w:p>
+      <w:pPr>
         <w:ind w:left="426"/>
+        <w:rPr>
+          <w:iCs/>
+        </w:rPr>
+      </w:pPr>
+    </w:p>
+    <w:p>
+      <w:pPr>
+        <w:ind w:left="426"/>
+        <w:rPr>
+          <w:iCs/>
+        </w:rPr>
+      </w:pPr>
+      <w:r>
+        <w:rPr>
+          <w:iCs/>
+        </w:rPr>
+        <w:t>Chef de projet, Frédérique Andolfatto</w:t>
+      </w:r>
+    </w:p>
+    <w:p>
+      <w:pPr>
+        <w:numPr>
+          <w:ilvl w:val="0"/>
+          <w:numId w:val="28"/>
+        </w:numPr>
+        <w:rPr>
+          <w:iCs/>
+        </w:rPr>
+      </w:pPr>
+      <w:r>
+        <w:rPr>
+          <w:iCs/>
+        </w:rPr>
+        <w:t>Revue des documents</w:t>
+      </w:r>
+    </w:p>
+    <w:p>
+      <w:pPr>
+        <w:numPr>
+          <w:ilvl w:val="0"/>
+          <w:numId w:val="28"/>
+        </w:numPr>
+        <w:rPr>
+          <w:iCs/>
+        </w:rPr>
+      </w:pPr>
+      <w:r>
+        <w:rPr>
+          <w:iCs/>
+        </w:rPr>
+        <w:t>Debug de scripts SQL</w:t>
+      </w:r>
+    </w:p>
+    <w:p>
+      <w:pPr>
+        <w:numPr>
+          <w:ilvl w:val="0"/>
+          <w:numId w:val="28"/>
+        </w:numPr>
+        <w:rPr>
+          <w:iCs/>
+        </w:rPr>
+      </w:pPr>
+      <w:r>
+        <w:rPr>
+          <w:iCs/>
+        </w:rPr>
+        <w:t>Utilisation de IceScrum</w:t>
+      </w:r>
+    </w:p>
+    <w:p>
+      <w:pPr>
+        <w:rPr>
+          <w:iCs/>
+        </w:rPr>
+      </w:pPr>
+    </w:p>
+    <w:p>
+      <w:pPr>
         <w:rPr>
           <w:iCs/>
         </w:rPr>
@@ -10567,7 +12011,7 @@
       </w:pPr>
       <w:bookmarkStart w:id="61" w:name="_Toc25553330"/>
       <w:bookmarkStart w:id="62" w:name="_Toc71703266"/>
-      <w:bookmarkStart w:id="63" w:name="_Toc103002934"/>
+      <w:bookmarkStart w:id="63" w:name="_Toc103093330"/>
       <w:r>
         <w:rPr>
           <w:i w:val="0"/>
@@ -10733,7 +12177,7 @@
         </w:rPr>
       </w:pPr>
       <w:bookmarkStart w:id="65" w:name="_Toc71703267"/>
-      <w:bookmarkStart w:id="66" w:name="_Toc103002935"/>
+      <w:bookmarkStart w:id="66" w:name="_Toc103093331"/>
       <w:r>
         <w:rPr>
           <w:i w:val="0"/>
@@ -10763,7 +12207,7 @@
         </w:rPr>
         <w:t xml:space="preserve"> </w:t>
       </w:r>
-      <w:bookmarkStart w:id="69" w:name="_Toc103002936"/>
+      <w:bookmarkStart w:id="69" w:name="_Toc103093332"/>
       <w:r>
         <w:rPr>
           <w:i w:val="0"/>
@@ -10786,7 +12230,7 @@
       </w:pPr>
       <w:bookmarkStart w:id="70" w:name="_Toc71703270"/>
       <w:bookmarkStart w:id="71" w:name="_Toc25553334"/>
-      <w:bookmarkStart w:id="72" w:name="_Toc103002937"/>
+      <w:bookmarkStart w:id="72" w:name="_Toc103093333"/>
       <w:r>
         <w:rPr>
           <w:i w:val="0"/>
@@ -11661,7 +13105,7 @@
         <w:noProof/>
         <w:sz w:val="20"/>
       </w:rPr>
-      <w:t>17</w:t>
+      <w:t>20</w:t>
     </w:r>
     <w:r>
       <w:rPr>
@@ -12047,7 +13491,7 @@
         <v:path o:extrusionok="f" gradientshapeok="t" o:connecttype="rect"/>
         <o:lock v:ext="edit" aspectratio="t"/>
       </v:shapetype>
-      <v:shape id="_x0000_i1029" type="#_x0000_t75" style="width:10.9pt;height:10.9pt" o:bullet="t">
+      <v:shape id="_x0000_i1058" type="#_x0000_t75" style="width:10.9pt;height:10.9pt" o:bullet="t">
         <v:imagedata r:id="rId1" o:title="BD14753_"/>
       </v:shape>
     </w:pict>
@@ -13408,6 +14852,119 @@
     </w:lvl>
   </w:abstractNum>
   <w:abstractNum w:abstractNumId="13" w15:restartNumberingAfterBreak="0">
+    <w:nsid w:val="386258C2"/>
+    <w:multiLevelType w:val="hybridMultilevel"/>
+    <w:tmpl w:val="87C078DE"/>
+    <w:lvl w:ilvl="0" w:tplc="100C0001">
+      <w:start w:val="1"/>
+      <w:numFmt w:val="bullet"/>
+      <w:lvlText w:val=""/>
+      <w:lvlJc w:val="left"/>
+      <w:pPr>
+        <w:ind w:left="1146" w:hanging="360"/>
+      </w:pPr>
+      <w:rPr>
+        <w:rFonts w:ascii="Symbol" w:hAnsi="Symbol" w:hint="default"/>
+      </w:rPr>
+    </w:lvl>
+    <w:lvl w:ilvl="1" w:tplc="100C0003" w:tentative="1">
+      <w:start w:val="1"/>
+      <w:numFmt w:val="bullet"/>
+      <w:lvlText w:val="o"/>
+      <w:lvlJc w:val="left"/>
+      <w:pPr>
+        <w:ind w:left="1866" w:hanging="360"/>
+      </w:pPr>
+      <w:rPr>
+        <w:rFonts w:ascii="Courier New" w:hAnsi="Courier New" w:cs="Courier New" w:hint="default"/>
+      </w:rPr>
+    </w:lvl>
+    <w:lvl w:ilvl="2" w:tplc="100C0005" w:tentative="1">
+      <w:start w:val="1"/>
+      <w:numFmt w:val="bullet"/>
+      <w:lvlText w:val=""/>
+      <w:lvlJc w:val="left"/>
+      <w:pPr>
+        <w:ind w:left="2586" w:hanging="360"/>
+      </w:pPr>
+      <w:rPr>
+        <w:rFonts w:ascii="Wingdings" w:hAnsi="Wingdings" w:hint="default"/>
+      </w:rPr>
+    </w:lvl>
+    <w:lvl w:ilvl="3" w:tplc="100C0001" w:tentative="1">
+      <w:start w:val="1"/>
+      <w:numFmt w:val="bullet"/>
+      <w:lvlText w:val=""/>
+      <w:lvlJc w:val="left"/>
+      <w:pPr>
+        <w:ind w:left="3306" w:hanging="360"/>
+      </w:pPr>
+      <w:rPr>
+        <w:rFonts w:ascii="Symbol" w:hAnsi="Symbol" w:hint="default"/>
+      </w:rPr>
+    </w:lvl>
+    <w:lvl w:ilvl="4" w:tplc="100C0003" w:tentative="1">
+      <w:start w:val="1"/>
+      <w:numFmt w:val="bullet"/>
+      <w:lvlText w:val="o"/>
+      <w:lvlJc w:val="left"/>
+      <w:pPr>
+        <w:ind w:left="4026" w:hanging="360"/>
+      </w:pPr>
+      <w:rPr>
+        <w:rFonts w:ascii="Courier New" w:hAnsi="Courier New" w:cs="Courier New" w:hint="default"/>
+      </w:rPr>
+    </w:lvl>
+    <w:lvl w:ilvl="5" w:tplc="100C0005" w:tentative="1">
+      <w:start w:val="1"/>
+      <w:numFmt w:val="bullet"/>
+      <w:lvlText w:val=""/>
+      <w:lvlJc w:val="left"/>
+      <w:pPr>
+        <w:ind w:left="4746" w:hanging="360"/>
+      </w:pPr>
+      <w:rPr>
+        <w:rFonts w:ascii="Wingdings" w:hAnsi="Wingdings" w:hint="default"/>
+      </w:rPr>
+    </w:lvl>
+    <w:lvl w:ilvl="6" w:tplc="100C0001" w:tentative="1">
+      <w:start w:val="1"/>
+      <w:numFmt w:val="bullet"/>
+      <w:lvlText w:val=""/>
+      <w:lvlJc w:val="left"/>
+      <w:pPr>
+        <w:ind w:left="5466" w:hanging="360"/>
+      </w:pPr>
+      <w:rPr>
+        <w:rFonts w:ascii="Symbol" w:hAnsi="Symbol" w:hint="default"/>
+      </w:rPr>
+    </w:lvl>
+    <w:lvl w:ilvl="7" w:tplc="100C0003" w:tentative="1">
+      <w:start w:val="1"/>
+      <w:numFmt w:val="bullet"/>
+      <w:lvlText w:val="o"/>
+      <w:lvlJc w:val="left"/>
+      <w:pPr>
+        <w:ind w:left="6186" w:hanging="360"/>
+      </w:pPr>
+      <w:rPr>
+        <w:rFonts w:ascii="Courier New" w:hAnsi="Courier New" w:cs="Courier New" w:hint="default"/>
+      </w:rPr>
+    </w:lvl>
+    <w:lvl w:ilvl="8" w:tplc="100C0005" w:tentative="1">
+      <w:start w:val="1"/>
+      <w:numFmt w:val="bullet"/>
+      <w:lvlText w:val=""/>
+      <w:lvlJc w:val="left"/>
+      <w:pPr>
+        <w:ind w:left="6906" w:hanging="360"/>
+      </w:pPr>
+      <w:rPr>
+        <w:rFonts w:ascii="Wingdings" w:hAnsi="Wingdings" w:hint="default"/>
+      </w:rPr>
+    </w:lvl>
+  </w:abstractNum>
+  <w:abstractNum w:abstractNumId="14" w15:restartNumberingAfterBreak="0">
     <w:nsid w:val="39B1059E"/>
     <w:multiLevelType w:val="hybridMultilevel"/>
     <w:tmpl w:val="7C101520"/>
@@ -13520,7 +15077,7 @@
       </w:rPr>
     </w:lvl>
   </w:abstractNum>
-  <w:abstractNum w:abstractNumId="14" w15:restartNumberingAfterBreak="0">
+  <w:abstractNum w:abstractNumId="15" w15:restartNumberingAfterBreak="0">
     <w:nsid w:val="408C02FF"/>
     <w:multiLevelType w:val="hybridMultilevel"/>
     <w:tmpl w:val="1C925AC4"/>
@@ -13657,7 +15214,7 @@
       </w:rPr>
     </w:lvl>
   </w:abstractNum>
-  <w:abstractNum w:abstractNumId="15" w15:restartNumberingAfterBreak="0">
+  <w:abstractNum w:abstractNumId="16" w15:restartNumberingAfterBreak="0">
     <w:nsid w:val="41F477DE"/>
     <w:multiLevelType w:val="hybridMultilevel"/>
     <w:tmpl w:val="9DD8ED90"/>
@@ -13770,7 +15327,7 @@
       </w:rPr>
     </w:lvl>
   </w:abstractNum>
-  <w:abstractNum w:abstractNumId="16" w15:restartNumberingAfterBreak="0">
+  <w:abstractNum w:abstractNumId="17" w15:restartNumberingAfterBreak="0">
     <w:nsid w:val="42F31DAB"/>
     <w:multiLevelType w:val="hybridMultilevel"/>
     <w:tmpl w:val="A46C5D1C"/>
@@ -13910,7 +15467,7 @@
       </w:rPr>
     </w:lvl>
   </w:abstractNum>
-  <w:abstractNum w:abstractNumId="17" w15:restartNumberingAfterBreak="0">
+  <w:abstractNum w:abstractNumId="18" w15:restartNumberingAfterBreak="0">
     <w:nsid w:val="44CC174B"/>
     <w:multiLevelType w:val="hybridMultilevel"/>
     <w:tmpl w:val="A27AC58E"/>
@@ -14023,7 +15580,120 @@
       </w:rPr>
     </w:lvl>
   </w:abstractNum>
-  <w:abstractNum w:abstractNumId="18" w15:restartNumberingAfterBreak="0">
+  <w:abstractNum w:abstractNumId="19" w15:restartNumberingAfterBreak="0">
+    <w:nsid w:val="44D267FA"/>
+    <w:multiLevelType w:val="hybridMultilevel"/>
+    <w:tmpl w:val="68C24DEC"/>
+    <w:lvl w:ilvl="0" w:tplc="100C0001">
+      <w:start w:val="1"/>
+      <w:numFmt w:val="bullet"/>
+      <w:lvlText w:val=""/>
+      <w:lvlJc w:val="left"/>
+      <w:pPr>
+        <w:ind w:left="1429" w:hanging="360"/>
+      </w:pPr>
+      <w:rPr>
+        <w:rFonts w:ascii="Symbol" w:hAnsi="Symbol" w:hint="default"/>
+      </w:rPr>
+    </w:lvl>
+    <w:lvl w:ilvl="1" w:tplc="100C0003">
+      <w:start w:val="1"/>
+      <w:numFmt w:val="bullet"/>
+      <w:lvlText w:val="o"/>
+      <w:lvlJc w:val="left"/>
+      <w:pPr>
+        <w:ind w:left="2149" w:hanging="360"/>
+      </w:pPr>
+      <w:rPr>
+        <w:rFonts w:ascii="Courier New" w:hAnsi="Courier New" w:cs="Courier New" w:hint="default"/>
+      </w:rPr>
+    </w:lvl>
+    <w:lvl w:ilvl="2" w:tplc="100C0005" w:tentative="1">
+      <w:start w:val="1"/>
+      <w:numFmt w:val="bullet"/>
+      <w:lvlText w:val=""/>
+      <w:lvlJc w:val="left"/>
+      <w:pPr>
+        <w:ind w:left="2869" w:hanging="360"/>
+      </w:pPr>
+      <w:rPr>
+        <w:rFonts w:ascii="Wingdings" w:hAnsi="Wingdings" w:hint="default"/>
+      </w:rPr>
+    </w:lvl>
+    <w:lvl w:ilvl="3" w:tplc="100C0001" w:tentative="1">
+      <w:start w:val="1"/>
+      <w:numFmt w:val="bullet"/>
+      <w:lvlText w:val=""/>
+      <w:lvlJc w:val="left"/>
+      <w:pPr>
+        <w:ind w:left="3589" w:hanging="360"/>
+      </w:pPr>
+      <w:rPr>
+        <w:rFonts w:ascii="Symbol" w:hAnsi="Symbol" w:hint="default"/>
+      </w:rPr>
+    </w:lvl>
+    <w:lvl w:ilvl="4" w:tplc="100C0003" w:tentative="1">
+      <w:start w:val="1"/>
+      <w:numFmt w:val="bullet"/>
+      <w:lvlText w:val="o"/>
+      <w:lvlJc w:val="left"/>
+      <w:pPr>
+        <w:ind w:left="4309" w:hanging="360"/>
+      </w:pPr>
+      <w:rPr>
+        <w:rFonts w:ascii="Courier New" w:hAnsi="Courier New" w:cs="Courier New" w:hint="default"/>
+      </w:rPr>
+    </w:lvl>
+    <w:lvl w:ilvl="5" w:tplc="100C0005" w:tentative="1">
+      <w:start w:val="1"/>
+      <w:numFmt w:val="bullet"/>
+      <w:lvlText w:val=""/>
+      <w:lvlJc w:val="left"/>
+      <w:pPr>
+        <w:ind w:left="5029" w:hanging="360"/>
+      </w:pPr>
+      <w:rPr>
+        <w:rFonts w:ascii="Wingdings" w:hAnsi="Wingdings" w:hint="default"/>
+      </w:rPr>
+    </w:lvl>
+    <w:lvl w:ilvl="6" w:tplc="100C0001" w:tentative="1">
+      <w:start w:val="1"/>
+      <w:numFmt w:val="bullet"/>
+      <w:lvlText w:val=""/>
+      <w:lvlJc w:val="left"/>
+      <w:pPr>
+        <w:ind w:left="5749" w:hanging="360"/>
+      </w:pPr>
+      <w:rPr>
+        <w:rFonts w:ascii="Symbol" w:hAnsi="Symbol" w:hint="default"/>
+      </w:rPr>
+    </w:lvl>
+    <w:lvl w:ilvl="7" w:tplc="100C0003" w:tentative="1">
+      <w:start w:val="1"/>
+      <w:numFmt w:val="bullet"/>
+      <w:lvlText w:val="o"/>
+      <w:lvlJc w:val="left"/>
+      <w:pPr>
+        <w:ind w:left="6469" w:hanging="360"/>
+      </w:pPr>
+      <w:rPr>
+        <w:rFonts w:ascii="Courier New" w:hAnsi="Courier New" w:cs="Courier New" w:hint="default"/>
+      </w:rPr>
+    </w:lvl>
+    <w:lvl w:ilvl="8" w:tplc="100C0005" w:tentative="1">
+      <w:start w:val="1"/>
+      <w:numFmt w:val="bullet"/>
+      <w:lvlText w:val=""/>
+      <w:lvlJc w:val="left"/>
+      <w:pPr>
+        <w:ind w:left="7189" w:hanging="360"/>
+      </w:pPr>
+      <w:rPr>
+        <w:rFonts w:ascii="Wingdings" w:hAnsi="Wingdings" w:hint="default"/>
+      </w:rPr>
+    </w:lvl>
+  </w:abstractNum>
+  <w:abstractNum w:abstractNumId="20" w15:restartNumberingAfterBreak="0">
     <w:nsid w:val="49283986"/>
     <w:multiLevelType w:val="hybridMultilevel"/>
     <w:tmpl w:val="18327ED0"/>
@@ -14136,7 +15806,7 @@
       </w:rPr>
     </w:lvl>
   </w:abstractNum>
-  <w:abstractNum w:abstractNumId="19" w15:restartNumberingAfterBreak="0">
+  <w:abstractNum w:abstractNumId="21" w15:restartNumberingAfterBreak="0">
     <w:nsid w:val="5082572C"/>
     <w:multiLevelType w:val="hybridMultilevel"/>
     <w:tmpl w:val="ED4ACFA4"/>
@@ -14276,7 +15946,120 @@
       </w:rPr>
     </w:lvl>
   </w:abstractNum>
-  <w:abstractNum w:abstractNumId="20" w15:restartNumberingAfterBreak="0">
+  <w:abstractNum w:abstractNumId="22" w15:restartNumberingAfterBreak="0">
+    <w:nsid w:val="61E00F15"/>
+    <w:multiLevelType w:val="hybridMultilevel"/>
+    <w:tmpl w:val="950EE27C"/>
+    <w:lvl w:ilvl="0" w:tplc="100C0001">
+      <w:start w:val="1"/>
+      <w:numFmt w:val="bullet"/>
+      <w:lvlText w:val=""/>
+      <w:lvlJc w:val="left"/>
+      <w:pPr>
+        <w:ind w:left="1146" w:hanging="360"/>
+      </w:pPr>
+      <w:rPr>
+        <w:rFonts w:ascii="Symbol" w:hAnsi="Symbol" w:hint="default"/>
+      </w:rPr>
+    </w:lvl>
+    <w:lvl w:ilvl="1" w:tplc="100C0003" w:tentative="1">
+      <w:start w:val="1"/>
+      <w:numFmt w:val="bullet"/>
+      <w:lvlText w:val="o"/>
+      <w:lvlJc w:val="left"/>
+      <w:pPr>
+        <w:ind w:left="1866" w:hanging="360"/>
+      </w:pPr>
+      <w:rPr>
+        <w:rFonts w:ascii="Courier New" w:hAnsi="Courier New" w:cs="Courier New" w:hint="default"/>
+      </w:rPr>
+    </w:lvl>
+    <w:lvl w:ilvl="2" w:tplc="100C0005" w:tentative="1">
+      <w:start w:val="1"/>
+      <w:numFmt w:val="bullet"/>
+      <w:lvlText w:val=""/>
+      <w:lvlJc w:val="left"/>
+      <w:pPr>
+        <w:ind w:left="2586" w:hanging="360"/>
+      </w:pPr>
+      <w:rPr>
+        <w:rFonts w:ascii="Wingdings" w:hAnsi="Wingdings" w:hint="default"/>
+      </w:rPr>
+    </w:lvl>
+    <w:lvl w:ilvl="3" w:tplc="100C0001" w:tentative="1">
+      <w:start w:val="1"/>
+      <w:numFmt w:val="bullet"/>
+      <w:lvlText w:val=""/>
+      <w:lvlJc w:val="left"/>
+      <w:pPr>
+        <w:ind w:left="3306" w:hanging="360"/>
+      </w:pPr>
+      <w:rPr>
+        <w:rFonts w:ascii="Symbol" w:hAnsi="Symbol" w:hint="default"/>
+      </w:rPr>
+    </w:lvl>
+    <w:lvl w:ilvl="4" w:tplc="100C0003" w:tentative="1">
+      <w:start w:val="1"/>
+      <w:numFmt w:val="bullet"/>
+      <w:lvlText w:val="o"/>
+      <w:lvlJc w:val="left"/>
+      <w:pPr>
+        <w:ind w:left="4026" w:hanging="360"/>
+      </w:pPr>
+      <w:rPr>
+        <w:rFonts w:ascii="Courier New" w:hAnsi="Courier New" w:cs="Courier New" w:hint="default"/>
+      </w:rPr>
+    </w:lvl>
+    <w:lvl w:ilvl="5" w:tplc="100C0005" w:tentative="1">
+      <w:start w:val="1"/>
+      <w:numFmt w:val="bullet"/>
+      <w:lvlText w:val=""/>
+      <w:lvlJc w:val="left"/>
+      <w:pPr>
+        <w:ind w:left="4746" w:hanging="360"/>
+      </w:pPr>
+      <w:rPr>
+        <w:rFonts w:ascii="Wingdings" w:hAnsi="Wingdings" w:hint="default"/>
+      </w:rPr>
+    </w:lvl>
+    <w:lvl w:ilvl="6" w:tplc="100C0001" w:tentative="1">
+      <w:start w:val="1"/>
+      <w:numFmt w:val="bullet"/>
+      <w:lvlText w:val=""/>
+      <w:lvlJc w:val="left"/>
+      <w:pPr>
+        <w:ind w:left="5466" w:hanging="360"/>
+      </w:pPr>
+      <w:rPr>
+        <w:rFonts w:ascii="Symbol" w:hAnsi="Symbol" w:hint="default"/>
+      </w:rPr>
+    </w:lvl>
+    <w:lvl w:ilvl="7" w:tplc="100C0003" w:tentative="1">
+      <w:start w:val="1"/>
+      <w:numFmt w:val="bullet"/>
+      <w:lvlText w:val="o"/>
+      <w:lvlJc w:val="left"/>
+      <w:pPr>
+        <w:ind w:left="6186" w:hanging="360"/>
+      </w:pPr>
+      <w:rPr>
+        <w:rFonts w:ascii="Courier New" w:hAnsi="Courier New" w:cs="Courier New" w:hint="default"/>
+      </w:rPr>
+    </w:lvl>
+    <w:lvl w:ilvl="8" w:tplc="100C0005" w:tentative="1">
+      <w:start w:val="1"/>
+      <w:numFmt w:val="bullet"/>
+      <w:lvlText w:val=""/>
+      <w:lvlJc w:val="left"/>
+      <w:pPr>
+        <w:ind w:left="6906" w:hanging="360"/>
+      </w:pPr>
+      <w:rPr>
+        <w:rFonts w:ascii="Wingdings" w:hAnsi="Wingdings" w:hint="default"/>
+      </w:rPr>
+    </w:lvl>
+  </w:abstractNum>
+  <w:abstractNum w:abstractNumId="23" w15:restartNumberingAfterBreak="0">
     <w:nsid w:val="71E06583"/>
     <w:multiLevelType w:val="hybridMultilevel"/>
     <w:tmpl w:val="26C81FCE"/>
@@ -14416,7 +16199,7 @@
       </w:rPr>
     </w:lvl>
   </w:abstractNum>
-  <w:abstractNum w:abstractNumId="21" w15:restartNumberingAfterBreak="0">
+  <w:abstractNum w:abstractNumId="24" w15:restartNumberingAfterBreak="0">
     <w:nsid w:val="78A11044"/>
     <w:multiLevelType w:val="hybridMultilevel"/>
     <w:tmpl w:val="8BEEB714"/>
@@ -14529,7 +16312,7 @@
       </w:rPr>
     </w:lvl>
   </w:abstractNum>
-  <w:abstractNum w:abstractNumId="22" w15:restartNumberingAfterBreak="0">
+  <w:abstractNum w:abstractNumId="25" w15:restartNumberingAfterBreak="0">
     <w:nsid w:val="7B193736"/>
     <w:multiLevelType w:val="multilevel"/>
     <w:tmpl w:val="CBC4AA6E"/>
@@ -14651,7 +16434,7 @@
       </w:pPr>
     </w:lvl>
   </w:abstractNum>
-  <w:abstractNum w:abstractNumId="23" w15:restartNumberingAfterBreak="0">
+  <w:abstractNum w:abstractNumId="26" w15:restartNumberingAfterBreak="0">
     <w:nsid w:val="7D8E049C"/>
     <w:multiLevelType w:val="hybridMultilevel"/>
     <w:tmpl w:val="187E17D8"/>
@@ -14764,7 +16547,7 @@
       </w:rPr>
     </w:lvl>
   </w:abstractNum>
-  <w:abstractNum w:abstractNumId="24" w15:restartNumberingAfterBreak="0">
+  <w:abstractNum w:abstractNumId="27" w15:restartNumberingAfterBreak="0">
     <w:nsid w:val="7F8E3C2F"/>
     <w:multiLevelType w:val="hybridMultilevel"/>
     <w:tmpl w:val="09AC4C84"/>
@@ -14878,7 +16661,7 @@
     </w:lvl>
   </w:abstractNum>
   <w:num w:numId="1">
-    <w:abstractNumId w:val="22"/>
+    <w:abstractNumId w:val="25"/>
   </w:num>
   <w:num w:numId="2">
     <w:abstractNumId w:val="1"/>
@@ -14890,19 +16673,19 @@
     <w:abstractNumId w:val="9"/>
   </w:num>
   <w:num w:numId="5">
-    <w:abstractNumId w:val="14"/>
+    <w:abstractNumId w:val="15"/>
   </w:num>
   <w:num w:numId="6">
-    <w:abstractNumId w:val="19"/>
+    <w:abstractNumId w:val="21"/>
   </w:num>
   <w:num w:numId="7">
-    <w:abstractNumId w:val="16"/>
+    <w:abstractNumId w:val="17"/>
   </w:num>
   <w:num w:numId="8">
-    <w:abstractNumId w:val="20"/>
+    <w:abstractNumId w:val="23"/>
   </w:num>
   <w:num w:numId="9">
-    <w:abstractNumId w:val="15"/>
+    <w:abstractNumId w:val="16"/>
   </w:num>
   <w:num w:numId="10">
     <w:abstractNumId w:val="0"/>
@@ -14911,7 +16694,7 @@
     <w:abstractNumId w:val="11"/>
   </w:num>
   <w:num w:numId="12">
-    <w:abstractNumId w:val="13"/>
+    <w:abstractNumId w:val="14"/>
   </w:num>
   <w:num w:numId="13">
     <w:abstractNumId w:val="12"/>
@@ -14926,16 +16709,16 @@
     <w:abstractNumId w:val="2"/>
   </w:num>
   <w:num w:numId="17">
-    <w:abstractNumId w:val="17"/>
+    <w:abstractNumId w:val="18"/>
   </w:num>
   <w:num w:numId="18">
-    <w:abstractNumId w:val="18"/>
+    <w:abstractNumId w:val="20"/>
   </w:num>
   <w:num w:numId="19">
-    <w:abstractNumId w:val="24"/>
+    <w:abstractNumId w:val="27"/>
   </w:num>
   <w:num w:numId="20">
-    <w:abstractNumId w:val="21"/>
+    <w:abstractNumId w:val="24"/>
   </w:num>
   <w:num w:numId="21">
     <w:abstractNumId w:val="5"/>
@@ -14944,13 +16727,22 @@
     <w:abstractNumId w:val="8"/>
   </w:num>
   <w:num w:numId="23">
-    <w:abstractNumId w:val="23"/>
+    <w:abstractNumId w:val="26"/>
   </w:num>
   <w:num w:numId="24">
     <w:abstractNumId w:val="10"/>
   </w:num>
   <w:num w:numId="25">
     <w:abstractNumId w:val="7"/>
+  </w:num>
+  <w:num w:numId="26">
+    <w:abstractNumId w:val="19"/>
+  </w:num>
+  <w:num w:numId="27">
+    <w:abstractNumId w:val="22"/>
+  </w:num>
+  <w:num w:numId="28">
+    <w:abstractNumId w:val="13"/>
   </w:num>
   <w:numIdMacAtCleanup w:val="24"/>
 </w:numbering>
@@ -16099,6 +17891,139 @@
       </w:tcPr>
     </w:tblStylePr>
   </w:style>
+  <w:style w:type="table" w:styleId="TableauGrille3">
+    <w:name w:val="Grid Table 3"/>
+    <w:basedOn w:val="TableauNormal"/>
+    <w:uiPriority w:val="48"/>
+    <w:rsid w:val="0029737C"/>
+    <w:tblPr>
+      <w:tblStyleRowBandSize w:val="1"/>
+      <w:tblStyleColBandSize w:val="1"/>
+      <w:tblBorders>
+        <w:top w:val="single" w:sz="4" w:space="0" w:color="666666"/>
+        <w:left w:val="single" w:sz="4" w:space="0" w:color="666666"/>
+        <w:bottom w:val="single" w:sz="4" w:space="0" w:color="666666"/>
+        <w:right w:val="single" w:sz="4" w:space="0" w:color="666666"/>
+        <w:insideH w:val="single" w:sz="4" w:space="0" w:color="666666"/>
+        <w:insideV w:val="single" w:sz="4" w:space="0" w:color="666666"/>
+      </w:tblBorders>
+    </w:tblPr>
+    <w:tblStylePr w:type="firstRow">
+      <w:rPr>
+        <w:b/>
+        <w:bCs/>
+      </w:rPr>
+      <w:tblPr/>
+      <w:tcPr>
+        <w:tcBorders>
+          <w:top w:val="nil"/>
+          <w:left w:val="nil"/>
+          <w:right w:val="nil"/>
+          <w:insideH w:val="nil"/>
+          <w:insideV w:val="nil"/>
+        </w:tcBorders>
+        <w:shd w:val="clear" w:color="auto" w:fill="FFFFFF"/>
+      </w:tcPr>
+    </w:tblStylePr>
+    <w:tblStylePr w:type="lastRow">
+      <w:rPr>
+        <w:b/>
+        <w:bCs/>
+      </w:rPr>
+      <w:tblPr/>
+      <w:tcPr>
+        <w:tcBorders>
+          <w:left w:val="nil"/>
+          <w:bottom w:val="nil"/>
+          <w:right w:val="nil"/>
+          <w:insideH w:val="nil"/>
+          <w:insideV w:val="nil"/>
+        </w:tcBorders>
+        <w:shd w:val="clear" w:color="auto" w:fill="FFFFFF"/>
+      </w:tcPr>
+    </w:tblStylePr>
+    <w:tblStylePr w:type="firstCol">
+      <w:pPr>
+        <w:jc w:val="right"/>
+      </w:pPr>
+      <w:rPr>
+        <w:i/>
+        <w:iCs/>
+      </w:rPr>
+      <w:tblPr/>
+      <w:tcPr>
+        <w:tcBorders>
+          <w:top w:val="nil"/>
+          <w:left w:val="nil"/>
+          <w:bottom w:val="nil"/>
+          <w:insideH w:val="nil"/>
+          <w:insideV w:val="nil"/>
+        </w:tcBorders>
+        <w:shd w:val="clear" w:color="auto" w:fill="FFFFFF"/>
+      </w:tcPr>
+    </w:tblStylePr>
+    <w:tblStylePr w:type="lastCol">
+      <w:rPr>
+        <w:i/>
+        <w:iCs/>
+      </w:rPr>
+      <w:tblPr/>
+      <w:tcPr>
+        <w:tcBorders>
+          <w:top w:val="nil"/>
+          <w:bottom w:val="nil"/>
+          <w:right w:val="nil"/>
+          <w:insideH w:val="nil"/>
+          <w:insideV w:val="nil"/>
+        </w:tcBorders>
+        <w:shd w:val="clear" w:color="auto" w:fill="FFFFFF"/>
+      </w:tcPr>
+    </w:tblStylePr>
+    <w:tblStylePr w:type="band1Vert">
+      <w:tblPr/>
+      <w:tcPr>
+        <w:shd w:val="clear" w:color="auto" w:fill="CCCCCC"/>
+      </w:tcPr>
+    </w:tblStylePr>
+    <w:tblStylePr w:type="band1Horz">
+      <w:tblPr/>
+      <w:tcPr>
+        <w:shd w:val="clear" w:color="auto" w:fill="CCCCCC"/>
+      </w:tcPr>
+    </w:tblStylePr>
+    <w:tblStylePr w:type="neCell">
+      <w:tblPr/>
+      <w:tcPr>
+        <w:tcBorders>
+          <w:bottom w:val="single" w:sz="4" w:space="0" w:color="666666"/>
+        </w:tcBorders>
+      </w:tcPr>
+    </w:tblStylePr>
+    <w:tblStylePr w:type="nwCell">
+      <w:tblPr/>
+      <w:tcPr>
+        <w:tcBorders>
+          <w:bottom w:val="single" w:sz="4" w:space="0" w:color="666666"/>
+        </w:tcBorders>
+      </w:tcPr>
+    </w:tblStylePr>
+    <w:tblStylePr w:type="seCell">
+      <w:tblPr/>
+      <w:tcPr>
+        <w:tcBorders>
+          <w:top w:val="single" w:sz="4" w:space="0" w:color="666666"/>
+        </w:tcBorders>
+      </w:tcPr>
+    </w:tblStylePr>
+    <w:tblStylePr w:type="swCell">
+      <w:tblPr/>
+      <w:tcPr>
+        <w:tcBorders>
+          <w:top w:val="single" w:sz="4" w:space="0" w:color="666666"/>
+        </w:tcBorders>
+      </w:tcPr>
+    </w:tblStylePr>
+  </w:style>
 </w:styles>
 </file>
 
@@ -16421,7 +18346,7 @@
 </file>
 
 <file path=customXml/itemProps2.xml><?xml version="1.0" encoding="utf-8"?>
-<ds:datastoreItem xmlns:ds="http://schemas.openxmlformats.org/officeDocument/2006/customXml" ds:itemID="{88039697-A9E3-4512-B7A3-4ECDBAC0C8F6}">
+<ds:datastoreItem xmlns:ds="http://schemas.openxmlformats.org/officeDocument/2006/customXml" ds:itemID="{8DB7B4AD-5402-4D8A-BF4B-BA76A4C61911}">
   <ds:schemaRefs>
     <ds:schemaRef ds:uri="http://schemas.openxmlformats.org/officeDocument/2006/bibliography"/>
   </ds:schemaRefs>

</xml_diff>

<commit_message>
Week done. Documentation and work diary
</commit_message>
<xml_diff>
--- a/Documentation/DossierDeProjet.docx
+++ b/Documentation/DossierDeProjet.docx
@@ -9,6 +9,8 @@
           <w:u w:val="single"/>
         </w:rPr>
       </w:pPr>
+      <w:bookmarkStart w:id="0" w:name="_GoBack"/>
+      <w:bookmarkEnd w:id="0"/>
       <w:r>
         <w:rPr>
           <w:noProof/>
@@ -71,7 +73,7 @@
                         <w:sz w:val="28"/>
                         <w:szCs w:val="28"/>
                       </w:rPr>
-                      <w:t>10.05.2022</w:t>
+                      <w:t>13.05.2022</w:t>
                     </w:r>
                     <w:r>
                       <w:rPr>
@@ -2098,20 +2100,16 @@
             <w:noProof/>
             <w:webHidden/>
           </w:rPr>
-        </w:r>
-        <w:r>
-          <w:rPr>
-            <w:noProof/>
-            <w:webHidden/>
-          </w:rPr>
           <w:fldChar w:fldCharType="separate"/>
         </w:r>
         <w:r>
           <w:rPr>
-            <w:noProof/>
-            <w:webHidden/>
-          </w:rPr>
-          <w:t>16</w:t>
+            <w:b/>
+            <w:bCs/>
+            <w:noProof/>
+            <w:webHidden/>
+          </w:rPr>
+          <w:t>Erreur ! Signet non défini.</w:t>
         </w:r>
         <w:r>
           <w:rPr>
@@ -2184,20 +2182,16 @@
             <w:noProof/>
             <w:webHidden/>
           </w:rPr>
-        </w:r>
-        <w:r>
-          <w:rPr>
-            <w:noProof/>
-            <w:webHidden/>
-          </w:rPr>
           <w:fldChar w:fldCharType="separate"/>
         </w:r>
         <w:r>
           <w:rPr>
-            <w:noProof/>
-            <w:webHidden/>
-          </w:rPr>
-          <w:t>16</w:t>
+            <w:b/>
+            <w:bCs/>
+            <w:noProof/>
+            <w:webHidden/>
+          </w:rPr>
+          <w:t>Erreur ! Signet non défini.</w:t>
         </w:r>
         <w:r>
           <w:rPr>
@@ -2283,7 +2277,7 @@
             <w:noProof/>
             <w:webHidden/>
           </w:rPr>
-          <w:t>17</w:t>
+          <w:t>16</w:t>
         </w:r>
         <w:r>
           <w:rPr>
@@ -2359,7 +2353,7 @@
           <w:rPr>
             <w:webHidden/>
           </w:rPr>
-          <w:t>18</w:t>
+          <w:t>17</w:t>
         </w:r>
         <w:r>
           <w:rPr>
@@ -2446,7 +2440,7 @@
             <w:noProof/>
             <w:webHidden/>
           </w:rPr>
-          <w:t>18</w:t>
+          <w:t>17</w:t>
         </w:r>
         <w:r>
           <w:rPr>
@@ -2534,7 +2528,7 @@
             <w:noProof/>
             <w:webHidden/>
           </w:rPr>
-          <w:t>18</w:t>
+          <w:t>17</w:t>
         </w:r>
         <w:r>
           <w:rPr>
@@ -2622,7 +2616,7 @@
             <w:noProof/>
             <w:webHidden/>
           </w:rPr>
-          <w:t>18</w:t>
+          <w:t>17</w:t>
         </w:r>
         <w:r>
           <w:rPr>
@@ -2710,7 +2704,7 @@
             <w:noProof/>
             <w:webHidden/>
           </w:rPr>
-          <w:t>18</w:t>
+          <w:t>17</w:t>
         </w:r>
         <w:r>
           <w:rPr>
@@ -2786,7 +2780,7 @@
           <w:rPr>
             <w:webHidden/>
           </w:rPr>
-          <w:t>19</w:t>
+          <w:t>18</w:t>
         </w:r>
         <w:r>
           <w:rPr>
@@ -2873,7 +2867,7 @@
             <w:noProof/>
             <w:webHidden/>
           </w:rPr>
-          <w:t>19</w:t>
+          <w:t>18</w:t>
         </w:r>
         <w:r>
           <w:rPr>
@@ -2961,7 +2955,7 @@
             <w:noProof/>
             <w:webHidden/>
           </w:rPr>
-          <w:t>19</w:t>
+          <w:t>18</w:t>
         </w:r>
         <w:r>
           <w:rPr>
@@ -3037,7 +3031,7 @@
           <w:rPr>
             <w:webHidden/>
           </w:rPr>
-          <w:t>19</w:t>
+          <w:t>18</w:t>
         </w:r>
         <w:r>
           <w:rPr>
@@ -3112,7 +3106,7 @@
           <w:rPr>
             <w:webHidden/>
           </w:rPr>
-          <w:t>20</w:t>
+          <w:t>19</w:t>
         </w:r>
         <w:r>
           <w:rPr>
@@ -3199,7 +3193,7 @@
             <w:noProof/>
             <w:webHidden/>
           </w:rPr>
-          <w:t>20</w:t>
+          <w:t>19</w:t>
         </w:r>
         <w:r>
           <w:rPr>
@@ -3287,7 +3281,7 @@
             <w:noProof/>
             <w:webHidden/>
           </w:rPr>
-          <w:t>20</w:t>
+          <w:t>19</w:t>
         </w:r>
         <w:r>
           <w:rPr>
@@ -3375,7 +3369,7 @@
             <w:noProof/>
             <w:webHidden/>
           </w:rPr>
-          <w:t>20</w:t>
+          <w:t>19</w:t>
         </w:r>
         <w:r>
           <w:rPr>
@@ -3463,7 +3457,7 @@
             <w:noProof/>
             <w:webHidden/>
           </w:rPr>
-          <w:t>20</w:t>
+          <w:t>19</w:t>
         </w:r>
         <w:r>
           <w:rPr>
@@ -3551,7 +3545,7 @@
             <w:noProof/>
             <w:webHidden/>
           </w:rPr>
-          <w:t>20</w:t>
+          <w:t>19</w:t>
         </w:r>
         <w:r>
           <w:rPr>
@@ -3577,7 +3571,7 @@
       <w:r>
         <w:br w:type="page"/>
       </w:r>
-      <w:bookmarkStart w:id="0" w:name="_Toc103093296"/>
+      <w:bookmarkStart w:id="1" w:name="_Toc103093296"/>
       <w:r>
         <w:lastRenderedPageBreak/>
         <w:t>Analyse prél</w:t>
@@ -3588,7 +3582,7 @@
       <w:r>
         <w:t>minaire</w:t>
       </w:r>
-      <w:bookmarkEnd w:id="0"/>
+      <w:bookmarkEnd w:id="1"/>
     </w:p>
     <w:p>
       <w:pPr>
@@ -3598,7 +3592,7 @@
           <w:iCs/>
         </w:rPr>
       </w:pPr>
-      <w:bookmarkStart w:id="1" w:name="_Toc103093297"/>
+      <w:bookmarkStart w:id="2" w:name="_Toc103093297"/>
       <w:r>
         <w:rPr>
           <w:i w:val="0"/>
@@ -3606,7 +3600,7 @@
         </w:rPr>
         <w:t>Introduction</w:t>
       </w:r>
-      <w:bookmarkEnd w:id="1"/>
+      <w:bookmarkEnd w:id="2"/>
       <w:r>
         <w:rPr>
           <w:i w:val="0"/>
@@ -3729,7 +3723,7 @@
           <w:iCs/>
         </w:rPr>
       </w:pPr>
-      <w:bookmarkStart w:id="2" w:name="_Toc103093298"/>
+      <w:bookmarkStart w:id="3" w:name="_Toc103093298"/>
       <w:r>
         <w:rPr>
           <w:i w:val="0"/>
@@ -3737,7 +3731,7 @@
         </w:rPr>
         <w:t>Organisation</w:t>
       </w:r>
-      <w:bookmarkEnd w:id="2"/>
+      <w:bookmarkEnd w:id="3"/>
     </w:p>
     <w:p>
       <w:pPr>
@@ -4598,7 +4592,7 @@
           <w:iCs/>
         </w:rPr>
       </w:pPr>
-      <w:bookmarkStart w:id="3" w:name="_Toc103093299"/>
+      <w:bookmarkStart w:id="4" w:name="_Toc103093299"/>
       <w:r>
         <w:rPr>
           <w:i w:val="0"/>
@@ -4606,7 +4600,7 @@
         </w:rPr>
         <w:t>Objectifs</w:t>
       </w:r>
-      <w:bookmarkEnd w:id="3"/>
+      <w:bookmarkEnd w:id="4"/>
     </w:p>
     <w:p>
       <w:pPr>
@@ -4619,7 +4613,7 @@
       <w:pPr>
         <w:ind w:left="709"/>
       </w:pPr>
-      <w:bookmarkStart w:id="4" w:name="_Toc351897013"/>
+      <w:bookmarkStart w:id="5" w:name="_Toc351897013"/>
       <w:r>
         <w:t>Le site sera responsif</w:t>
       </w:r>
@@ -4750,7 +4744,7 @@
           <w:i w:val="0"/>
         </w:rPr>
       </w:pPr>
-      <w:bookmarkStart w:id="5" w:name="_Toc103093300"/>
+      <w:bookmarkStart w:id="6" w:name="_Toc103093300"/>
       <w:r>
         <w:rPr>
           <w:i w:val="0"/>
@@ -4758,8 +4752,8 @@
         <w:lastRenderedPageBreak/>
         <w:t>Planification initiale</w:t>
       </w:r>
-      <w:bookmarkEnd w:id="4"/>
       <w:bookmarkEnd w:id="5"/>
+      <w:bookmarkEnd w:id="6"/>
     </w:p>
     <w:p>
       <w:pPr>
@@ -4799,12 +4793,12 @@
       <w:pPr>
         <w:pStyle w:val="Titre1"/>
       </w:pPr>
-      <w:bookmarkStart w:id="6" w:name="_Toc103093301"/>
+      <w:bookmarkStart w:id="7" w:name="_Toc103093301"/>
       <w:r>
         <w:lastRenderedPageBreak/>
         <w:t>Analyse</w:t>
       </w:r>
-      <w:bookmarkEnd w:id="6"/>
+      <w:bookmarkEnd w:id="7"/>
     </w:p>
     <w:p>
       <w:pPr>
@@ -4814,9 +4808,9 @@
           <w:iCs/>
         </w:rPr>
       </w:pPr>
-      <w:bookmarkStart w:id="7" w:name="_Toc25553307"/>
-      <w:bookmarkStart w:id="8" w:name="_Toc71691011"/>
-      <w:bookmarkStart w:id="9" w:name="_Toc103093302"/>
+      <w:bookmarkStart w:id="8" w:name="_Toc25553307"/>
+      <w:bookmarkStart w:id="9" w:name="_Toc71691011"/>
+      <w:bookmarkStart w:id="10" w:name="_Toc103093302"/>
       <w:r>
         <w:rPr>
           <w:i w:val="0"/>
@@ -4824,7 +4818,7 @@
         </w:rPr>
         <w:t>Cahier des charges</w:t>
       </w:r>
-      <w:bookmarkEnd w:id="7"/>
+      <w:bookmarkEnd w:id="8"/>
       <w:r>
         <w:rPr>
           <w:i w:val="0"/>
@@ -4832,8 +4826,8 @@
         </w:rPr>
         <w:t xml:space="preserve"> détaillé</w:t>
       </w:r>
-      <w:bookmarkEnd w:id="8"/>
       <w:bookmarkEnd w:id="9"/>
+      <w:bookmarkEnd w:id="10"/>
     </w:p>
     <w:p/>
     <w:p>
@@ -4863,8 +4857,8 @@
         </w:rPr>
         <w:t xml:space="preserve">Le </w:t>
       </w:r>
-      <w:bookmarkStart w:id="10" w:name="OLE_LINK1"/>
-      <w:bookmarkStart w:id="11" w:name="OLE_LINK2"/>
+      <w:bookmarkStart w:id="11" w:name="OLE_LINK1"/>
+      <w:bookmarkStart w:id="12" w:name="OLE_LINK2"/>
       <w:r>
         <w:rPr>
           <w:rFonts w:eastAsia="Calibri"/>
@@ -4872,8 +4866,8 @@
         </w:rPr>
         <w:t xml:space="preserve">candidat </w:t>
       </w:r>
-      <w:bookmarkEnd w:id="10"/>
       <w:bookmarkEnd w:id="11"/>
+      <w:bookmarkEnd w:id="12"/>
       <w:r>
         <w:rPr>
           <w:rFonts w:eastAsia="Calibri"/>
@@ -5806,14 +5800,14 @@
           <w:i w:val="0"/>
         </w:rPr>
       </w:pPr>
-      <w:bookmarkStart w:id="12" w:name="_Toc103093303"/>
+      <w:bookmarkStart w:id="13" w:name="_Toc103093303"/>
       <w:r>
         <w:rPr>
           <w:i w:val="0"/>
         </w:rPr>
         <w:t>Définition de l’audience</w:t>
       </w:r>
-      <w:bookmarkEnd w:id="12"/>
+      <w:bookmarkEnd w:id="13"/>
     </w:p>
     <w:p/>
     <w:p>
@@ -5847,14 +5841,14 @@
           <w:i w:val="0"/>
         </w:rPr>
       </w:pPr>
-      <w:bookmarkStart w:id="13" w:name="_Toc103093304"/>
+      <w:bookmarkStart w:id="14" w:name="_Toc103093304"/>
       <w:r>
         <w:rPr>
           <w:i w:val="0"/>
         </w:rPr>
         <w:t>Analyse concurrentielle</w:t>
       </w:r>
-      <w:bookmarkEnd w:id="13"/>
+      <w:bookmarkEnd w:id="14"/>
     </w:p>
     <w:p/>
     <w:p>
@@ -5998,101 +5992,111 @@
           <w:i w:val="0"/>
         </w:rPr>
       </w:pPr>
-      <w:bookmarkStart w:id="14" w:name="_Toc103093305"/>
+      <w:bookmarkStart w:id="15" w:name="_Toc103093305"/>
       <w:r>
         <w:rPr>
           <w:i w:val="0"/>
         </w:rPr>
         <w:t>Etude de faisabilité</w:t>
       </w:r>
-      <w:bookmarkEnd w:id="14"/>
+      <w:bookmarkEnd w:id="15"/>
     </w:p>
     <w:p/>
     <w:p>
       <w:pPr>
+        <w:pStyle w:val="Titre3"/>
+      </w:pPr>
+      <w:r>
+        <w:t>Accès à la base de donnée</w:t>
+      </w:r>
+    </w:p>
+    <w:p>
+      <w:pPr>
         <w:ind w:left="709"/>
+      </w:pPr>
+    </w:p>
+    <w:p>
+      <w:pPr>
+        <w:ind w:left="709"/>
+      </w:pPr>
+      <w:r>
+        <w:t>Pour accéder à la base de donnée, la librairie PDO, intégrée a PHP sera utilisée.</w:t>
+      </w:r>
+    </w:p>
+    <w:p>
+      <w:pPr>
+        <w:ind w:left="709"/>
+      </w:pPr>
+      <w:r>
+        <w:t xml:space="preserve">J’ai toujours travaillé avec cette librairie, ce qui rend son temps d’apprentissage à zéro. </w:t>
+      </w:r>
+    </w:p>
+    <w:p>
+      <w:pPr>
+        <w:ind w:left="709"/>
+      </w:pPr>
+    </w:p>
+    <w:p>
+      <w:pPr>
+        <w:pStyle w:val="Titre3"/>
+      </w:pPr>
+      <w:r>
+        <w:t>Envois d’emails</w:t>
+      </w:r>
+    </w:p>
+    <w:p>
+      <w:pPr>
+        <w:ind w:left="709"/>
+      </w:pPr>
+    </w:p>
+    <w:p>
+      <w:pPr>
+        <w:ind w:left="709"/>
+      </w:pPr>
+      <w:r>
+        <w:t xml:space="preserve">Pour envoyer des emails avec PHP, je compte utiliser la librairie PHPMailer. </w:t>
+      </w:r>
+    </w:p>
+    <w:p>
+      <w:pPr>
+        <w:ind w:left="709"/>
+      </w:pPr>
+      <w:r>
+        <w:t xml:space="preserve">PHPMailer, contrairement à la fonction </w:t>
+      </w:r>
+      <w:r>
         <w:rPr>
           <w:i/>
-          <w:highlight w:val="yellow"/>
-        </w:rPr>
-      </w:pPr>
-      <w:r>
+        </w:rPr>
+        <w:t>mail</w:t>
+      </w:r>
+      <w:r>
+        <w:t xml:space="preserve"> intégrée à PHP, nous donne bien plus d’options de connexion et nous permet également de gérer plus précisément la connexion au serveur mail.</w:t>
+      </w:r>
+    </w:p>
+    <w:p>
+      <w:pPr>
+        <w:ind w:left="709"/>
+      </w:pPr>
+    </w:p>
+    <w:p>
+      <w:pPr>
+        <w:ind w:left="709"/>
+      </w:pPr>
+      <w:r>
+        <w:t>J’ai déjà écrit un script servant au formulaire de contact sur un projet personnel avec l’aide de Michael Pedroletti. Ce fichier sera réadapté dans le but de m’en servir pour ce projet.</w:t>
+      </w:r>
+    </w:p>
+    <w:p/>
+    <w:p>
+      <w:pPr>
         <w:rPr>
           <w:i/>
-          <w:highlight w:val="yellow"/>
-        </w:rPr>
-        <w:t xml:space="preserve">Détermination des différentes options de librairies ou plugins </w:t>
-      </w:r>
+        </w:rPr>
+      </w:pPr>
       <w:r>
         <w:rPr>
           <w:i/>
-          <w:highlight w:val="yellow"/>
-        </w:rPr>
-        <w:t xml:space="preserve">nécessaires </w:t>
-      </w:r>
-      <w:r>
-        <w:rPr>
-          <w:i/>
-          <w:highlight w:val="yellow"/>
-        </w:rPr>
-        <w:t>à</w:t>
-      </w:r>
-      <w:r>
-        <w:rPr>
-          <w:i/>
-          <w:highlight w:val="yellow"/>
-        </w:rPr>
-        <w:t xml:space="preserve"> la réalisation de l’application, </w:t>
-      </w:r>
-      <w:r>
-        <w:rPr>
-          <w:i/>
-          <w:highlight w:val="yellow"/>
-        </w:rPr>
-        <w:t>et estimation du temps nécessaire à leur apprentissage.</w:t>
-      </w:r>
-      <w:r>
-        <w:rPr>
-          <w:i/>
-          <w:highlight w:val="yellow"/>
-        </w:rPr>
-        <w:t xml:space="preserve">  </w:t>
-      </w:r>
-    </w:p>
-    <w:p>
-      <w:pPr>
-        <w:ind w:left="709"/>
-        <w:rPr>
-          <w:i/>
-          <w:highlight w:val="yellow"/>
-        </w:rPr>
-      </w:pPr>
-    </w:p>
-    <w:p>
-      <w:pPr>
-        <w:ind w:left="709"/>
-        <w:rPr>
-          <w:i/>
-        </w:rPr>
-      </w:pPr>
-      <w:r>
-        <w:rPr>
-          <w:i/>
-          <w:highlight w:val="yellow"/>
-        </w:rPr>
-        <w:t>Evaluation des CMS courants et des plugins associés, ainsi que des librairies externes, frameworks, etc. Choix justifié quant à l’utilisation ou non de tels outils et étude de la compatibilité entre les éléments sélectionnés.</w:t>
-      </w:r>
-    </w:p>
-    <w:p>
-      <w:pPr>
-        <w:ind w:left="709"/>
-        <w:rPr>
-          <w:i/>
-        </w:rPr>
-      </w:pPr>
-      <w:r>
-        <w:rPr>
-          <w:i/>
         </w:rPr>
         <w:br w:type="page"/>
       </w:r>
@@ -6104,7 +6108,7 @@
           <w:i w:val="0"/>
         </w:rPr>
       </w:pPr>
-      <w:bookmarkStart w:id="15" w:name="_Toc103093306"/>
+      <w:bookmarkStart w:id="16" w:name="_Toc103093306"/>
       <w:r>
         <w:rPr>
           <w:i w:val="0"/>
@@ -6129,7 +6133,7 @@
         </w:rPr>
         <w:t>onceptuel de Donnée</w:t>
       </w:r>
-      <w:bookmarkEnd w:id="15"/>
+      <w:bookmarkEnd w:id="16"/>
     </w:p>
     <w:p>
       <w:pPr>
@@ -6167,7 +6171,7 @@
           <w:szCs w:val="14"/>
         </w:rPr>
         <w:pict>
-          <v:shape id="_x0000_i1033" type="#_x0000_t75" style="width:453.75pt;height:286.35pt">
+          <v:shape id="_x0000_i1027" type="#_x0000_t75" style="width:453.75pt;height:286.35pt">
             <v:imagedata r:id="rId20" o:title="MCD"/>
           </v:shape>
         </w:pict>
@@ -6233,14 +6237,14 @@
           <w:i w:val="0"/>
         </w:rPr>
       </w:pPr>
-      <w:bookmarkStart w:id="16" w:name="_Toc103093307"/>
+      <w:bookmarkStart w:id="17" w:name="_Toc103093307"/>
       <w:r>
         <w:rPr>
           <w:i w:val="0"/>
         </w:rPr>
         <w:t>Nom du site et du domaine</w:t>
       </w:r>
-      <w:bookmarkEnd w:id="16"/>
+      <w:bookmarkEnd w:id="17"/>
     </w:p>
     <w:p>
       <w:pPr>
@@ -6323,8 +6327,8 @@
           <w:iCs/>
         </w:rPr>
       </w:pPr>
-      <w:bookmarkStart w:id="17" w:name="_Toc71691012"/>
-      <w:bookmarkStart w:id="18" w:name="_Toc103093308"/>
+      <w:bookmarkStart w:id="18" w:name="_Toc71691012"/>
+      <w:bookmarkStart w:id="19" w:name="_Toc103093308"/>
       <w:r>
         <w:rPr>
           <w:i w:val="0"/>
@@ -6332,8 +6336,8 @@
         </w:rPr>
         <w:t>Stratégie de test</w:t>
       </w:r>
-      <w:bookmarkEnd w:id="17"/>
       <w:bookmarkEnd w:id="18"/>
+      <w:bookmarkEnd w:id="19"/>
     </w:p>
     <w:p/>
     <w:p>
@@ -6687,6 +6691,507 @@
                 <w:iCs/>
                 <w:szCs w:val="14"/>
               </w:rPr>
+              <w:t>Egde Chromium</w:t>
+            </w:r>
+          </w:p>
+        </w:tc>
+      </w:tr>
+      <w:tr>
+        <w:trPr>
+          <w:trHeight w:val="323"/>
+        </w:trPr>
+        <w:tc>
+          <w:tcPr>
+            <w:tcW w:w="1923" w:type="dxa"/>
+            <w:vMerge/>
+            <w:shd w:val="clear" w:color="auto" w:fill="F2F2F2"/>
+          </w:tcPr>
+          <w:p>
+            <w:pPr>
+              <w:pStyle w:val="En-tte"/>
+              <w:rPr>
+                <w:b/>
+                <w:bCs/>
+                <w:iCs/>
+                <w:szCs w:val="14"/>
+              </w:rPr>
+            </w:pPr>
+          </w:p>
+        </w:tc>
+        <w:tc>
+          <w:tcPr>
+            <w:tcW w:w="2521" w:type="dxa"/>
+            <w:vMerge/>
+            <w:shd w:val="clear" w:color="auto" w:fill="F2F2F2"/>
+          </w:tcPr>
+          <w:p>
+            <w:pPr>
+              <w:pStyle w:val="En-tte"/>
+              <w:rPr>
+                <w:iCs/>
+                <w:szCs w:val="14"/>
+              </w:rPr>
+            </w:pPr>
+          </w:p>
+        </w:tc>
+        <w:tc>
+          <w:tcPr>
+            <w:tcW w:w="2491" w:type="dxa"/>
+            <w:vMerge/>
+            <w:shd w:val="clear" w:color="auto" w:fill="F2F2F2"/>
+          </w:tcPr>
+          <w:p>
+            <w:pPr>
+              <w:pStyle w:val="En-tte"/>
+              <w:rPr>
+                <w:iCs/>
+                <w:szCs w:val="14"/>
+              </w:rPr>
+            </w:pPr>
+          </w:p>
+        </w:tc>
+        <w:tc>
+          <w:tcPr>
+            <w:tcW w:w="2325" w:type="dxa"/>
+            <w:shd w:val="clear" w:color="auto" w:fill="F2F2F2"/>
+          </w:tcPr>
+          <w:p>
+            <w:pPr>
+              <w:pStyle w:val="En-tte"/>
+              <w:rPr>
+                <w:iCs/>
+                <w:szCs w:val="14"/>
+              </w:rPr>
+            </w:pPr>
+            <w:r>
+              <w:rPr>
+                <w:iCs/>
+                <w:szCs w:val="14"/>
+              </w:rPr>
+              <w:t>Opera</w:t>
+            </w:r>
+          </w:p>
+        </w:tc>
+      </w:tr>
+      <w:tr>
+        <w:trPr>
+          <w:trHeight w:val="323"/>
+        </w:trPr>
+        <w:tc>
+          <w:tcPr>
+            <w:tcW w:w="1923" w:type="dxa"/>
+            <w:vMerge/>
+            <w:shd w:val="clear" w:color="auto" w:fill="auto"/>
+          </w:tcPr>
+          <w:p>
+            <w:pPr>
+              <w:pStyle w:val="En-tte"/>
+              <w:rPr>
+                <w:b/>
+                <w:bCs/>
+                <w:iCs/>
+                <w:szCs w:val="14"/>
+              </w:rPr>
+            </w:pPr>
+          </w:p>
+        </w:tc>
+        <w:tc>
+          <w:tcPr>
+            <w:tcW w:w="2521" w:type="dxa"/>
+            <w:vMerge/>
+            <w:shd w:val="clear" w:color="auto" w:fill="auto"/>
+          </w:tcPr>
+          <w:p>
+            <w:pPr>
+              <w:pStyle w:val="En-tte"/>
+              <w:rPr>
+                <w:iCs/>
+                <w:szCs w:val="14"/>
+              </w:rPr>
+            </w:pPr>
+          </w:p>
+        </w:tc>
+        <w:tc>
+          <w:tcPr>
+            <w:tcW w:w="2491" w:type="dxa"/>
+            <w:vMerge/>
+            <w:shd w:val="clear" w:color="auto" w:fill="auto"/>
+          </w:tcPr>
+          <w:p>
+            <w:pPr>
+              <w:pStyle w:val="En-tte"/>
+              <w:rPr>
+                <w:iCs/>
+                <w:szCs w:val="14"/>
+              </w:rPr>
+            </w:pPr>
+          </w:p>
+        </w:tc>
+        <w:tc>
+          <w:tcPr>
+            <w:tcW w:w="2325" w:type="dxa"/>
+            <w:vMerge w:val="restart"/>
+            <w:shd w:val="clear" w:color="auto" w:fill="auto"/>
+          </w:tcPr>
+          <w:p>
+            <w:pPr>
+              <w:pStyle w:val="En-tte"/>
+              <w:rPr>
+                <w:iCs/>
+                <w:szCs w:val="14"/>
+              </w:rPr>
+            </w:pPr>
+            <w:r>
+              <w:rPr>
+                <w:iCs/>
+                <w:szCs w:val="14"/>
+              </w:rPr>
+              <w:t>Brave</w:t>
+            </w:r>
+          </w:p>
+          <w:p>
+            <w:pPr>
+              <w:pStyle w:val="En-tte"/>
+              <w:rPr>
+                <w:iCs/>
+                <w:szCs w:val="14"/>
+              </w:rPr>
+            </w:pPr>
+          </w:p>
+        </w:tc>
+      </w:tr>
+      <w:tr>
+        <w:trPr>
+          <w:trHeight w:val="645"/>
+        </w:trPr>
+        <w:tc>
+          <w:tcPr>
+            <w:tcW w:w="1923" w:type="dxa"/>
+            <w:vMerge/>
+            <w:shd w:val="clear" w:color="auto" w:fill="F2F2F2"/>
+          </w:tcPr>
+          <w:p>
+            <w:pPr>
+              <w:pStyle w:val="En-tte"/>
+              <w:rPr>
+                <w:b/>
+                <w:bCs/>
+                <w:iCs/>
+                <w:szCs w:val="14"/>
+              </w:rPr>
+            </w:pPr>
+          </w:p>
+        </w:tc>
+        <w:tc>
+          <w:tcPr>
+            <w:tcW w:w="2521" w:type="dxa"/>
+            <w:vMerge/>
+            <w:shd w:val="clear" w:color="auto" w:fill="F2F2F2"/>
+          </w:tcPr>
+          <w:p>
+            <w:pPr>
+              <w:pStyle w:val="En-tte"/>
+              <w:rPr>
+                <w:iCs/>
+                <w:szCs w:val="14"/>
+              </w:rPr>
+            </w:pPr>
+          </w:p>
+        </w:tc>
+        <w:tc>
+          <w:tcPr>
+            <w:tcW w:w="2491" w:type="dxa"/>
+            <w:shd w:val="clear" w:color="auto" w:fill="F2F2F2"/>
+          </w:tcPr>
+          <w:p>
+            <w:pPr>
+              <w:pStyle w:val="En-tte"/>
+              <w:rPr>
+                <w:iCs/>
+                <w:szCs w:val="14"/>
+              </w:rPr>
+            </w:pPr>
+            <w:r>
+              <w:rPr>
+                <w:iCs/>
+                <w:szCs w:val="14"/>
+              </w:rPr>
+              <w:t>Ludovic Richard</w:t>
+            </w:r>
+          </w:p>
+        </w:tc>
+        <w:tc>
+          <w:tcPr>
+            <w:tcW w:w="2325" w:type="dxa"/>
+            <w:vMerge/>
+            <w:shd w:val="clear" w:color="auto" w:fill="F2F2F2"/>
+          </w:tcPr>
+          <w:p>
+            <w:pPr>
+              <w:pStyle w:val="En-tte"/>
+              <w:rPr>
+                <w:iCs/>
+                <w:szCs w:val="14"/>
+              </w:rPr>
+            </w:pPr>
+          </w:p>
+        </w:tc>
+      </w:tr>
+      <w:tr>
+        <w:trPr>
+          <w:trHeight w:val="628"/>
+        </w:trPr>
+        <w:tc>
+          <w:tcPr>
+            <w:tcW w:w="1923" w:type="dxa"/>
+            <w:vMerge/>
+            <w:shd w:val="clear" w:color="auto" w:fill="auto"/>
+          </w:tcPr>
+          <w:p>
+            <w:pPr>
+              <w:pStyle w:val="En-tte"/>
+              <w:rPr>
+                <w:b/>
+                <w:bCs/>
+                <w:iCs/>
+                <w:szCs w:val="14"/>
+              </w:rPr>
+            </w:pPr>
+          </w:p>
+        </w:tc>
+        <w:tc>
+          <w:tcPr>
+            <w:tcW w:w="2521" w:type="dxa"/>
+            <w:vMerge/>
+            <w:shd w:val="clear" w:color="auto" w:fill="auto"/>
+          </w:tcPr>
+          <w:p>
+            <w:pPr>
+              <w:pStyle w:val="En-tte"/>
+              <w:rPr>
+                <w:iCs/>
+                <w:szCs w:val="14"/>
+              </w:rPr>
+            </w:pPr>
+          </w:p>
+        </w:tc>
+        <w:tc>
+          <w:tcPr>
+            <w:tcW w:w="2491" w:type="dxa"/>
+            <w:shd w:val="clear" w:color="auto" w:fill="auto"/>
+          </w:tcPr>
+          <w:p>
+            <w:pPr>
+              <w:pStyle w:val="En-tte"/>
+              <w:rPr>
+                <w:iCs/>
+                <w:szCs w:val="14"/>
+              </w:rPr>
+            </w:pPr>
+            <w:r>
+              <w:rPr>
+                <w:iCs/>
+                <w:szCs w:val="14"/>
+              </w:rPr>
+              <w:t>Michael Pedroletti</w:t>
+            </w:r>
+          </w:p>
+        </w:tc>
+        <w:tc>
+          <w:tcPr>
+            <w:tcW w:w="2325" w:type="dxa"/>
+            <w:vMerge/>
+            <w:shd w:val="clear" w:color="auto" w:fill="auto"/>
+          </w:tcPr>
+          <w:p>
+            <w:pPr>
+              <w:pStyle w:val="En-tte"/>
+              <w:rPr>
+                <w:iCs/>
+                <w:szCs w:val="14"/>
+              </w:rPr>
+            </w:pPr>
+          </w:p>
+        </w:tc>
+      </w:tr>
+      <w:tr>
+        <w:trPr>
+          <w:trHeight w:val="645"/>
+        </w:trPr>
+        <w:tc>
+          <w:tcPr>
+            <w:tcW w:w="1923" w:type="dxa"/>
+            <w:vMerge/>
+            <w:shd w:val="clear" w:color="auto" w:fill="F2F2F2"/>
+          </w:tcPr>
+          <w:p>
+            <w:pPr>
+              <w:pStyle w:val="En-tte"/>
+              <w:rPr>
+                <w:b/>
+                <w:bCs/>
+                <w:iCs/>
+                <w:szCs w:val="14"/>
+              </w:rPr>
+            </w:pPr>
+          </w:p>
+        </w:tc>
+        <w:tc>
+          <w:tcPr>
+            <w:tcW w:w="2521" w:type="dxa"/>
+            <w:shd w:val="clear" w:color="auto" w:fill="F2F2F2"/>
+          </w:tcPr>
+          <w:p>
+            <w:pPr>
+              <w:pStyle w:val="En-tte"/>
+              <w:rPr>
+                <w:iCs/>
+                <w:szCs w:val="14"/>
+              </w:rPr>
+            </w:pPr>
+            <w:r>
+              <w:rPr>
+                <w:iCs/>
+                <w:szCs w:val="14"/>
+              </w:rPr>
+              <w:t>Arch Linux (x64)</w:t>
+            </w:r>
+          </w:p>
+        </w:tc>
+        <w:tc>
+          <w:tcPr>
+            <w:tcW w:w="2491" w:type="dxa"/>
+            <w:vMerge w:val="restart"/>
+            <w:shd w:val="clear" w:color="auto" w:fill="F2F2F2"/>
+          </w:tcPr>
+          <w:p>
+            <w:pPr>
+              <w:pStyle w:val="En-tte"/>
+              <w:rPr>
+                <w:iCs/>
+                <w:szCs w:val="14"/>
+              </w:rPr>
+            </w:pPr>
+            <w:r>
+              <w:rPr>
+                <w:iCs/>
+                <w:szCs w:val="14"/>
+              </w:rPr>
+              <w:t>Louis Richard</w:t>
+            </w:r>
+          </w:p>
+        </w:tc>
+        <w:tc>
+          <w:tcPr>
+            <w:tcW w:w="2325" w:type="dxa"/>
+            <w:shd w:val="clear" w:color="auto" w:fill="F2F2F2"/>
+          </w:tcPr>
+          <w:p>
+            <w:pPr>
+              <w:pStyle w:val="En-tte"/>
+              <w:rPr>
+                <w:iCs/>
+                <w:szCs w:val="14"/>
+              </w:rPr>
+            </w:pPr>
+            <w:r>
+              <w:rPr>
+                <w:iCs/>
+                <w:szCs w:val="14"/>
+              </w:rPr>
+              <w:t>Mozilla Firefox</w:t>
+            </w:r>
+          </w:p>
+        </w:tc>
+      </w:tr>
+      <w:tr>
+        <w:trPr>
+          <w:trHeight w:val="304"/>
+        </w:trPr>
+        <w:tc>
+          <w:tcPr>
+            <w:tcW w:w="1923" w:type="dxa"/>
+            <w:vMerge w:val="restart"/>
+            <w:shd w:val="clear" w:color="auto" w:fill="auto"/>
+          </w:tcPr>
+          <w:p>
+            <w:pPr>
+              <w:pStyle w:val="En-tte"/>
+              <w:rPr>
+                <w:b/>
+                <w:bCs/>
+                <w:iCs/>
+                <w:szCs w:val="14"/>
+              </w:rPr>
+            </w:pPr>
+            <w:r>
+              <w:rPr>
+                <w:b/>
+                <w:bCs/>
+                <w:iCs/>
+                <w:szCs w:val="14"/>
+              </w:rPr>
+              <w:t>Téléphones mobiles</w:t>
+            </w:r>
+          </w:p>
+        </w:tc>
+        <w:tc>
+          <w:tcPr>
+            <w:tcW w:w="2521" w:type="dxa"/>
+            <w:vMerge w:val="restart"/>
+            <w:shd w:val="clear" w:color="auto" w:fill="auto"/>
+          </w:tcPr>
+          <w:p>
+            <w:pPr>
+              <w:pStyle w:val="En-tte"/>
+              <w:rPr>
+                <w:iCs/>
+                <w:szCs w:val="14"/>
+              </w:rPr>
+            </w:pPr>
+            <w:r>
+              <w:rPr>
+                <w:iCs/>
+                <w:szCs w:val="14"/>
+              </w:rPr>
+              <w:t>Android 11</w:t>
+            </w:r>
+          </w:p>
+        </w:tc>
+        <w:tc>
+          <w:tcPr>
+            <w:tcW w:w="2491" w:type="dxa"/>
+            <w:vMerge/>
+            <w:shd w:val="clear" w:color="auto" w:fill="auto"/>
+          </w:tcPr>
+          <w:p>
+            <w:pPr>
+              <w:pStyle w:val="En-tte"/>
+              <w:rPr>
+                <w:iCs/>
+                <w:szCs w:val="14"/>
+              </w:rPr>
+            </w:pPr>
+          </w:p>
+        </w:tc>
+        <w:tc>
+          <w:tcPr>
+            <w:tcW w:w="2325" w:type="dxa"/>
+            <w:shd w:val="clear" w:color="auto" w:fill="auto"/>
+          </w:tcPr>
+          <w:p>
+            <w:pPr>
+              <w:pStyle w:val="En-tte"/>
+              <w:rPr>
+                <w:iCs/>
+                <w:szCs w:val="14"/>
+              </w:rPr>
+            </w:pPr>
+            <w:r>
+              <w:rPr>
+                <w:iCs/>
+                <w:szCs w:val="14"/>
+              </w:rPr>
               <w:t>Brave</w:t>
             </w:r>
           </w:p>
@@ -6764,513 +7269,6 @@
                 <w:iCs/>
                 <w:szCs w:val="14"/>
               </w:rPr>
-              <w:t>Opera</w:t>
-            </w:r>
-          </w:p>
-        </w:tc>
-      </w:tr>
-      <w:tr>
-        <w:trPr>
-          <w:trHeight w:val="323"/>
-        </w:trPr>
-        <w:tc>
-          <w:tcPr>
-            <w:tcW w:w="1923" w:type="dxa"/>
-            <w:vMerge/>
-            <w:shd w:val="clear" w:color="auto" w:fill="auto"/>
-          </w:tcPr>
-          <w:p>
-            <w:pPr>
-              <w:pStyle w:val="En-tte"/>
-              <w:rPr>
-                <w:b/>
-                <w:bCs/>
-                <w:iCs/>
-                <w:szCs w:val="14"/>
-              </w:rPr>
-            </w:pPr>
-          </w:p>
-        </w:tc>
-        <w:tc>
-          <w:tcPr>
-            <w:tcW w:w="2521" w:type="dxa"/>
-            <w:vMerge/>
-            <w:shd w:val="clear" w:color="auto" w:fill="auto"/>
-          </w:tcPr>
-          <w:p>
-            <w:pPr>
-              <w:pStyle w:val="En-tte"/>
-              <w:rPr>
-                <w:iCs/>
-                <w:szCs w:val="14"/>
-              </w:rPr>
-            </w:pPr>
-          </w:p>
-        </w:tc>
-        <w:tc>
-          <w:tcPr>
-            <w:tcW w:w="2491" w:type="dxa"/>
-            <w:vMerge/>
-            <w:shd w:val="clear" w:color="auto" w:fill="auto"/>
-          </w:tcPr>
-          <w:p>
-            <w:pPr>
-              <w:pStyle w:val="En-tte"/>
-              <w:rPr>
-                <w:iCs/>
-                <w:szCs w:val="14"/>
-              </w:rPr>
-            </w:pPr>
-          </w:p>
-        </w:tc>
-        <w:tc>
-          <w:tcPr>
-            <w:tcW w:w="2325" w:type="dxa"/>
-            <w:shd w:val="clear" w:color="auto" w:fill="auto"/>
-          </w:tcPr>
-          <w:p>
-            <w:pPr>
-              <w:pStyle w:val="En-tte"/>
-              <w:rPr>
-                <w:iCs/>
-                <w:szCs w:val="14"/>
-              </w:rPr>
-            </w:pPr>
-            <w:r>
-              <w:rPr>
-                <w:iCs/>
-                <w:szCs w:val="14"/>
-              </w:rPr>
-              <w:t>Egde Chromium</w:t>
-            </w:r>
-          </w:p>
-        </w:tc>
-      </w:tr>
-      <w:tr>
-        <w:trPr>
-          <w:trHeight w:val="645"/>
-        </w:trPr>
-        <w:tc>
-          <w:tcPr>
-            <w:tcW w:w="1923" w:type="dxa"/>
-            <w:vMerge/>
-            <w:shd w:val="clear" w:color="auto" w:fill="F2F2F2"/>
-          </w:tcPr>
-          <w:p>
-            <w:pPr>
-              <w:pStyle w:val="En-tte"/>
-              <w:rPr>
-                <w:b/>
-                <w:bCs/>
-                <w:iCs/>
-                <w:szCs w:val="14"/>
-              </w:rPr>
-            </w:pPr>
-          </w:p>
-        </w:tc>
-        <w:tc>
-          <w:tcPr>
-            <w:tcW w:w="2521" w:type="dxa"/>
-            <w:vMerge/>
-            <w:shd w:val="clear" w:color="auto" w:fill="F2F2F2"/>
-          </w:tcPr>
-          <w:p>
-            <w:pPr>
-              <w:pStyle w:val="En-tte"/>
-              <w:rPr>
-                <w:iCs/>
-                <w:szCs w:val="14"/>
-              </w:rPr>
-            </w:pPr>
-          </w:p>
-        </w:tc>
-        <w:tc>
-          <w:tcPr>
-            <w:tcW w:w="2491" w:type="dxa"/>
-            <w:shd w:val="clear" w:color="auto" w:fill="F2F2F2"/>
-          </w:tcPr>
-          <w:p>
-            <w:pPr>
-              <w:pStyle w:val="En-tte"/>
-              <w:rPr>
-                <w:iCs/>
-                <w:szCs w:val="14"/>
-              </w:rPr>
-            </w:pPr>
-            <w:r>
-              <w:rPr>
-                <w:iCs/>
-                <w:szCs w:val="14"/>
-              </w:rPr>
-              <w:t>Ludovic Richard</w:t>
-            </w:r>
-          </w:p>
-        </w:tc>
-        <w:tc>
-          <w:tcPr>
-            <w:tcW w:w="2325" w:type="dxa"/>
-            <w:vMerge w:val="restart"/>
-            <w:shd w:val="clear" w:color="auto" w:fill="F2F2F2"/>
-          </w:tcPr>
-          <w:p>
-            <w:pPr>
-              <w:pStyle w:val="En-tte"/>
-              <w:rPr>
-                <w:iCs/>
-                <w:szCs w:val="14"/>
-              </w:rPr>
-            </w:pPr>
-            <w:r>
-              <w:rPr>
-                <w:iCs/>
-                <w:szCs w:val="14"/>
-              </w:rPr>
-              <w:t>Brave</w:t>
-            </w:r>
-          </w:p>
-          <w:p>
-            <w:pPr>
-              <w:pStyle w:val="En-tte"/>
-              <w:rPr>
-                <w:iCs/>
-                <w:szCs w:val="14"/>
-              </w:rPr>
-            </w:pPr>
-          </w:p>
-        </w:tc>
-      </w:tr>
-      <w:tr>
-        <w:trPr>
-          <w:trHeight w:val="628"/>
-        </w:trPr>
-        <w:tc>
-          <w:tcPr>
-            <w:tcW w:w="1923" w:type="dxa"/>
-            <w:vMerge/>
-            <w:shd w:val="clear" w:color="auto" w:fill="auto"/>
-          </w:tcPr>
-          <w:p>
-            <w:pPr>
-              <w:pStyle w:val="En-tte"/>
-              <w:rPr>
-                <w:b/>
-                <w:bCs/>
-                <w:iCs/>
-                <w:szCs w:val="14"/>
-              </w:rPr>
-            </w:pPr>
-          </w:p>
-        </w:tc>
-        <w:tc>
-          <w:tcPr>
-            <w:tcW w:w="2521" w:type="dxa"/>
-            <w:vMerge/>
-            <w:shd w:val="clear" w:color="auto" w:fill="auto"/>
-          </w:tcPr>
-          <w:p>
-            <w:pPr>
-              <w:pStyle w:val="En-tte"/>
-              <w:rPr>
-                <w:iCs/>
-                <w:szCs w:val="14"/>
-              </w:rPr>
-            </w:pPr>
-          </w:p>
-        </w:tc>
-        <w:tc>
-          <w:tcPr>
-            <w:tcW w:w="2491" w:type="dxa"/>
-            <w:shd w:val="clear" w:color="auto" w:fill="auto"/>
-          </w:tcPr>
-          <w:p>
-            <w:pPr>
-              <w:pStyle w:val="En-tte"/>
-              <w:rPr>
-                <w:iCs/>
-                <w:szCs w:val="14"/>
-              </w:rPr>
-            </w:pPr>
-            <w:r>
-              <w:rPr>
-                <w:iCs/>
-                <w:szCs w:val="14"/>
-              </w:rPr>
-              <w:t>Michael Pedroletti</w:t>
-            </w:r>
-          </w:p>
-        </w:tc>
-        <w:tc>
-          <w:tcPr>
-            <w:tcW w:w="2325" w:type="dxa"/>
-            <w:vMerge/>
-            <w:shd w:val="clear" w:color="auto" w:fill="auto"/>
-          </w:tcPr>
-          <w:p>
-            <w:pPr>
-              <w:pStyle w:val="En-tte"/>
-              <w:rPr>
-                <w:iCs/>
-                <w:szCs w:val="14"/>
-              </w:rPr>
-            </w:pPr>
-          </w:p>
-        </w:tc>
-      </w:tr>
-      <w:tr>
-        <w:trPr>
-          <w:trHeight w:val="645"/>
-        </w:trPr>
-        <w:tc>
-          <w:tcPr>
-            <w:tcW w:w="1923" w:type="dxa"/>
-            <w:vMerge/>
-            <w:shd w:val="clear" w:color="auto" w:fill="F2F2F2"/>
-          </w:tcPr>
-          <w:p>
-            <w:pPr>
-              <w:pStyle w:val="En-tte"/>
-              <w:rPr>
-                <w:b/>
-                <w:bCs/>
-                <w:iCs/>
-                <w:szCs w:val="14"/>
-              </w:rPr>
-            </w:pPr>
-          </w:p>
-        </w:tc>
-        <w:tc>
-          <w:tcPr>
-            <w:tcW w:w="2521" w:type="dxa"/>
-            <w:shd w:val="clear" w:color="auto" w:fill="F2F2F2"/>
-          </w:tcPr>
-          <w:p>
-            <w:pPr>
-              <w:pStyle w:val="En-tte"/>
-              <w:rPr>
-                <w:iCs/>
-                <w:szCs w:val="14"/>
-              </w:rPr>
-            </w:pPr>
-            <w:r>
-              <w:rPr>
-                <w:iCs/>
-                <w:szCs w:val="14"/>
-              </w:rPr>
-              <w:t>Arch Linux (x64)</w:t>
-            </w:r>
-          </w:p>
-        </w:tc>
-        <w:tc>
-          <w:tcPr>
-            <w:tcW w:w="2491" w:type="dxa"/>
-            <w:vMerge w:val="restart"/>
-            <w:shd w:val="clear" w:color="auto" w:fill="F2F2F2"/>
-          </w:tcPr>
-          <w:p>
-            <w:pPr>
-              <w:pStyle w:val="En-tte"/>
-              <w:rPr>
-                <w:iCs/>
-                <w:szCs w:val="14"/>
-              </w:rPr>
-            </w:pPr>
-            <w:r>
-              <w:rPr>
-                <w:iCs/>
-                <w:szCs w:val="14"/>
-              </w:rPr>
-              <w:t>Louis Richard</w:t>
-            </w:r>
-          </w:p>
-        </w:tc>
-        <w:tc>
-          <w:tcPr>
-            <w:tcW w:w="2325" w:type="dxa"/>
-            <w:shd w:val="clear" w:color="auto" w:fill="F2F2F2"/>
-          </w:tcPr>
-          <w:p>
-            <w:pPr>
-              <w:pStyle w:val="En-tte"/>
-              <w:rPr>
-                <w:iCs/>
-                <w:szCs w:val="14"/>
-              </w:rPr>
-            </w:pPr>
-            <w:r>
-              <w:rPr>
-                <w:iCs/>
-                <w:szCs w:val="14"/>
-              </w:rPr>
-              <w:t>Mozilla Firefox</w:t>
-            </w:r>
-          </w:p>
-        </w:tc>
-      </w:tr>
-      <w:tr>
-        <w:trPr>
-          <w:trHeight w:val="304"/>
-        </w:trPr>
-        <w:tc>
-          <w:tcPr>
-            <w:tcW w:w="1923" w:type="dxa"/>
-            <w:vMerge w:val="restart"/>
-            <w:shd w:val="clear" w:color="auto" w:fill="auto"/>
-          </w:tcPr>
-          <w:p>
-            <w:pPr>
-              <w:pStyle w:val="En-tte"/>
-              <w:rPr>
-                <w:b/>
-                <w:bCs/>
-                <w:iCs/>
-                <w:szCs w:val="14"/>
-              </w:rPr>
-            </w:pPr>
-            <w:r>
-              <w:rPr>
-                <w:b/>
-                <w:bCs/>
-                <w:iCs/>
-                <w:szCs w:val="14"/>
-              </w:rPr>
-              <w:t>Téléphones mobiles</w:t>
-            </w:r>
-          </w:p>
-        </w:tc>
-        <w:tc>
-          <w:tcPr>
-            <w:tcW w:w="2521" w:type="dxa"/>
-            <w:vMerge w:val="restart"/>
-            <w:shd w:val="clear" w:color="auto" w:fill="auto"/>
-          </w:tcPr>
-          <w:p>
-            <w:pPr>
-              <w:pStyle w:val="En-tte"/>
-              <w:rPr>
-                <w:iCs/>
-                <w:szCs w:val="14"/>
-              </w:rPr>
-            </w:pPr>
-            <w:r>
-              <w:rPr>
-                <w:iCs/>
-                <w:szCs w:val="14"/>
-              </w:rPr>
-              <w:t>Android 11</w:t>
-            </w:r>
-          </w:p>
-        </w:tc>
-        <w:tc>
-          <w:tcPr>
-            <w:tcW w:w="2491" w:type="dxa"/>
-            <w:vMerge/>
-            <w:shd w:val="clear" w:color="auto" w:fill="auto"/>
-          </w:tcPr>
-          <w:p>
-            <w:pPr>
-              <w:pStyle w:val="En-tte"/>
-              <w:rPr>
-                <w:iCs/>
-                <w:szCs w:val="14"/>
-              </w:rPr>
-            </w:pPr>
-          </w:p>
-        </w:tc>
-        <w:tc>
-          <w:tcPr>
-            <w:tcW w:w="2325" w:type="dxa"/>
-            <w:shd w:val="clear" w:color="auto" w:fill="auto"/>
-          </w:tcPr>
-          <w:p>
-            <w:pPr>
-              <w:pStyle w:val="En-tte"/>
-              <w:rPr>
-                <w:iCs/>
-                <w:szCs w:val="14"/>
-              </w:rPr>
-            </w:pPr>
-            <w:r>
-              <w:rPr>
-                <w:iCs/>
-                <w:szCs w:val="14"/>
-              </w:rPr>
-              <w:t>Brave</w:t>
-            </w:r>
-          </w:p>
-        </w:tc>
-      </w:tr>
-      <w:tr>
-        <w:trPr>
-          <w:trHeight w:val="323"/>
-        </w:trPr>
-        <w:tc>
-          <w:tcPr>
-            <w:tcW w:w="1923" w:type="dxa"/>
-            <w:vMerge/>
-            <w:shd w:val="clear" w:color="auto" w:fill="F2F2F2"/>
-          </w:tcPr>
-          <w:p>
-            <w:pPr>
-              <w:pStyle w:val="En-tte"/>
-              <w:rPr>
-                <w:b/>
-                <w:bCs/>
-                <w:iCs/>
-                <w:szCs w:val="14"/>
-              </w:rPr>
-            </w:pPr>
-          </w:p>
-        </w:tc>
-        <w:tc>
-          <w:tcPr>
-            <w:tcW w:w="2521" w:type="dxa"/>
-            <w:vMerge/>
-            <w:shd w:val="clear" w:color="auto" w:fill="F2F2F2"/>
-          </w:tcPr>
-          <w:p>
-            <w:pPr>
-              <w:pStyle w:val="En-tte"/>
-              <w:rPr>
-                <w:iCs/>
-                <w:szCs w:val="14"/>
-              </w:rPr>
-            </w:pPr>
-          </w:p>
-        </w:tc>
-        <w:tc>
-          <w:tcPr>
-            <w:tcW w:w="2491" w:type="dxa"/>
-            <w:vMerge/>
-            <w:shd w:val="clear" w:color="auto" w:fill="F2F2F2"/>
-          </w:tcPr>
-          <w:p>
-            <w:pPr>
-              <w:pStyle w:val="En-tte"/>
-              <w:rPr>
-                <w:iCs/>
-                <w:szCs w:val="14"/>
-              </w:rPr>
-            </w:pPr>
-          </w:p>
-        </w:tc>
-        <w:tc>
-          <w:tcPr>
-            <w:tcW w:w="2325" w:type="dxa"/>
-            <w:shd w:val="clear" w:color="auto" w:fill="F2F2F2"/>
-          </w:tcPr>
-          <w:p>
-            <w:pPr>
-              <w:pStyle w:val="En-tte"/>
-              <w:rPr>
-                <w:iCs/>
-                <w:szCs w:val="14"/>
-              </w:rPr>
-            </w:pPr>
-            <w:r>
-              <w:rPr>
-                <w:iCs/>
-                <w:szCs w:val="14"/>
-              </w:rPr>
               <w:t>Friefox Klar</w:t>
             </w:r>
           </w:p>
@@ -7353,9 +7351,8 @@
               <w:rPr>
                 <w:iCs/>
                 <w:szCs w:val="14"/>
-                <w:highlight w:val="yellow"/>
-              </w:rPr>
-              <w:t>TBD</w:t>
+              </w:rPr>
+              <w:t>Google Chrome</w:t>
             </w:r>
           </w:p>
         </w:tc>
@@ -7546,366 +7543,90 @@
           <w:i/>
           <w:iCs/>
           <w:szCs w:val="14"/>
-          <w:highlight w:val="yellow"/>
         </w:rPr>
       </w:pPr>
     </w:p>
     <w:p>
       <w:pPr>
         <w:pStyle w:val="Titre3"/>
-        <w:rPr>
-          <w:highlight w:val="yellow"/>
-        </w:rPr>
-      </w:pPr>
-      <w:r>
-        <w:rPr>
-          <w:highlight w:val="yellow"/>
-        </w:rPr>
+      </w:pPr>
+      <w:r>
         <w:t>Conditions de test</w:t>
       </w:r>
     </w:p>
-    <w:p>
-      <w:pPr>
-        <w:pStyle w:val="En-tte"/>
-        <w:rPr>
-          <w:iCs/>
-          <w:szCs w:val="14"/>
-          <w:highlight w:val="yellow"/>
-        </w:rPr>
-      </w:pPr>
-    </w:p>
-    <w:p>
-      <w:pPr>
-        <w:pStyle w:val="En-tte"/>
+    <w:p/>
+    <w:p>
+      <w:pPr>
         <w:ind w:left="709"/>
-        <w:rPr>
-          <w:iCs/>
-          <w:szCs w:val="14"/>
-          <w:highlight w:val="yellow"/>
-        </w:rPr>
-      </w:pPr>
-      <w:r>
-        <w:rPr>
-          <w:iCs/>
-          <w:szCs w:val="14"/>
-          <w:highlight w:val="yellow"/>
-        </w:rPr>
-        <w:t>Donnée réelles, hébergement, tout ça</w:t>
-      </w:r>
-    </w:p>
-    <w:p>
-      <w:pPr>
-        <w:pStyle w:val="En-tte"/>
+      </w:pPr>
+      <w:r>
+        <w:t>Les tests seront effectués avec le site en ligne chez l’hébergeur.</w:t>
+      </w:r>
+    </w:p>
+    <w:p>
+      <w:pPr>
         <w:ind w:left="709"/>
-        <w:rPr>
-          <w:iCs/>
-          <w:szCs w:val="14"/>
-          <w:highlight w:val="yellow"/>
-        </w:rPr>
-      </w:pPr>
-    </w:p>
-    <w:p>
-      <w:pPr>
-        <w:pStyle w:val="En-tte"/>
+      </w:pPr>
+    </w:p>
+    <w:p>
+      <w:pPr>
         <w:ind w:left="709"/>
-        <w:rPr>
-          <w:iCs/>
-          <w:szCs w:val="14"/>
-          <w:highlight w:val="yellow"/>
-        </w:rPr>
-      </w:pPr>
-      <w:r>
-        <w:rPr>
-          <w:iCs/>
-          <w:szCs w:val="14"/>
-          <w:highlight w:val="yellow"/>
-        </w:rPr>
-        <w:t>Idée : Articles récupéré d’autres sites avec vraie données.</w:t>
-      </w:r>
-    </w:p>
-    <w:p>
-      <w:pPr>
-        <w:pStyle w:val="En-tte"/>
+      </w:pPr>
+      <w:r>
+        <w:t>Le site comportera une vingtaines d’articles, certains dans la même catégorie.</w:t>
+      </w:r>
+    </w:p>
+    <w:p>
+      <w:pPr>
         <w:ind w:left="709"/>
-        <w:rPr>
-          <w:iCs/>
-          <w:szCs w:val="14"/>
-          <w:highlight w:val="yellow"/>
-        </w:rPr>
-      </w:pPr>
-      <w:r>
-        <w:rPr>
-          <w:iCs/>
-          <w:szCs w:val="14"/>
-          <w:highlight w:val="yellow"/>
-        </w:rPr>
-        <w:t>Compter environ une vingtaine.</w:t>
-      </w:r>
-    </w:p>
-    <w:p>
-      <w:pPr>
-        <w:pStyle w:val="En-tte"/>
+      </w:pPr>
+      <w:r>
+        <w:t>Différents utilisateurs auront commenté sous un article.</w:t>
+      </w:r>
+    </w:p>
+    <w:p>
+      <w:pPr>
         <w:ind w:left="709"/>
-        <w:rPr>
-          <w:iCs/>
-          <w:szCs w:val="14"/>
-          <w:highlight w:val="yellow"/>
-        </w:rPr>
-      </w:pPr>
-    </w:p>
-    <w:p>
-      <w:pPr>
-        <w:pStyle w:val="En-tte"/>
+      </w:pPr>
+      <w:r>
+        <w:t>Un article comportera jusqu’à 10 commentaires.</w:t>
+      </w:r>
+    </w:p>
+    <w:p>
+      <w:pPr>
         <w:ind w:left="709"/>
-        <w:rPr>
-          <w:iCs/>
-          <w:szCs w:val="14"/>
-          <w:highlight w:val="yellow"/>
-        </w:rPr>
-      </w:pPr>
-      <w:r>
-        <w:rPr>
-          <w:iCs/>
-          <w:szCs w:val="14"/>
-          <w:highlight w:val="yellow"/>
-        </w:rPr>
-        <w:t xml:space="preserve">Différents utilisateurs auront commenté sous un article. Jusqu’à 10 commentaires </w:t>
-      </w:r>
-    </w:p>
-    <w:p>
-      <w:pPr>
-        <w:pStyle w:val="En-tte"/>
+      </w:pPr>
+    </w:p>
+    <w:p>
+      <w:pPr>
         <w:ind w:left="709"/>
-        <w:rPr>
-          <w:iCs/>
-          <w:szCs w:val="14"/>
-          <w:highlight w:val="yellow"/>
-        </w:rPr>
-      </w:pPr>
-      <w:r>
-        <w:rPr>
-          <w:iCs/>
-          <w:szCs w:val="14"/>
-          <w:highlight w:val="yellow"/>
-        </w:rPr>
-        <w:t xml:space="preserve">Les articles auront quelques réactions. </w:t>
-      </w:r>
-    </w:p>
-    <w:p>
-      <w:pPr>
-        <w:pStyle w:val="En-tte"/>
+      </w:pPr>
+      <w:r>
+        <w:t xml:space="preserve">Les articles auront quelques </w:t>
+      </w:r>
+      <w:r>
+        <w:rPr>
+          <w:i/>
+        </w:rPr>
+        <w:t>réactions</w:t>
+      </w:r>
+      <w:r>
+        <w:t>.</w:t>
+      </w:r>
+    </w:p>
+    <w:p>
+      <w:pPr>
         <w:ind w:left="709"/>
-        <w:rPr>
-          <w:i/>
-          <w:iCs/>
-          <w:szCs w:val="14"/>
-          <w:highlight w:val="yellow"/>
-        </w:rPr>
-      </w:pPr>
-    </w:p>
-    <w:p>
-      <w:pPr>
-        <w:pStyle w:val="En-tte"/>
+      </w:pPr>
+    </w:p>
+    <w:p>
+      <w:pPr>
         <w:ind w:left="709"/>
-        <w:rPr>
-          <w:i/>
-          <w:iCs/>
-          <w:szCs w:val="14"/>
-          <w:highlight w:val="yellow"/>
-        </w:rPr>
-      </w:pPr>
-    </w:p>
-    <w:p>
-      <w:pPr>
-        <w:pStyle w:val="En-tte"/>
+      </w:pPr>
+    </w:p>
+    <w:p>
+      <w:pPr>
         <w:ind w:left="709"/>
-        <w:rPr>
-          <w:i/>
-          <w:iCs/>
-          <w:szCs w:val="14"/>
-          <w:highlight w:val="yellow"/>
-        </w:rPr>
-      </w:pPr>
-      <w:r>
-        <w:rPr>
-          <w:i/>
-          <w:iCs/>
-          <w:szCs w:val="14"/>
-          <w:highlight w:val="yellow"/>
-        </w:rPr>
-        <w:t xml:space="preserve">Décrire la stratégie de test: </w:t>
-      </w:r>
-    </w:p>
-    <w:p>
-      <w:pPr>
-        <w:pStyle w:val="En-tte"/>
-        <w:numPr>
-          <w:ilvl w:val="0"/>
-          <w:numId w:val="4"/>
-        </w:numPr>
-        <w:tabs>
-          <w:tab w:val="clear" w:pos="4536"/>
-          <w:tab w:val="clear" w:pos="9072"/>
-        </w:tabs>
-        <w:rPr>
-          <w:i/>
-          <w:iCs/>
-          <w:szCs w:val="14"/>
-          <w:highlight w:val="yellow"/>
-        </w:rPr>
-      </w:pPr>
-      <w:r>
-        <w:rPr>
-          <w:i/>
-          <w:iCs/>
-          <w:szCs w:val="14"/>
-          <w:highlight w:val="yellow"/>
-        </w:rPr>
-        <w:t>Liste des tests pour la validation par le client</w:t>
-      </w:r>
-    </w:p>
-    <w:p>
-      <w:pPr>
-        <w:pStyle w:val="En-tte"/>
-        <w:numPr>
-          <w:ilvl w:val="0"/>
-          <w:numId w:val="4"/>
-        </w:numPr>
-        <w:tabs>
-          <w:tab w:val="clear" w:pos="4536"/>
-          <w:tab w:val="clear" w:pos="9072"/>
-        </w:tabs>
-        <w:rPr>
-          <w:i/>
-          <w:iCs/>
-          <w:szCs w:val="14"/>
-          <w:highlight w:val="yellow"/>
-        </w:rPr>
-      </w:pPr>
-      <w:r>
-        <w:rPr>
-          <w:i/>
-          <w:iCs/>
-          <w:szCs w:val="14"/>
-          <w:highlight w:val="yellow"/>
-        </w:rPr>
-        <w:t>L</w:t>
-      </w:r>
-      <w:r>
-        <w:rPr>
-          <w:i/>
-          <w:iCs/>
-          <w:szCs w:val="14"/>
-          <w:highlight w:val="yellow"/>
-        </w:rPr>
-        <w:t>es moyens à mettre en œuvre.</w:t>
-      </w:r>
-    </w:p>
-    <w:p>
-      <w:pPr>
-        <w:pStyle w:val="En-tte"/>
-        <w:numPr>
-          <w:ilvl w:val="0"/>
-          <w:numId w:val="4"/>
-        </w:numPr>
-        <w:tabs>
-          <w:tab w:val="clear" w:pos="4536"/>
-          <w:tab w:val="clear" w:pos="9072"/>
-        </w:tabs>
-        <w:ind w:left="1418" w:hanging="701"/>
-        <w:rPr>
-          <w:i/>
-          <w:iCs/>
-          <w:szCs w:val="14"/>
-          <w:highlight w:val="yellow"/>
-        </w:rPr>
-      </w:pPr>
-      <w:r>
-        <w:rPr>
-          <w:i/>
-          <w:iCs/>
-          <w:szCs w:val="14"/>
-          <w:highlight w:val="yellow"/>
-        </w:rPr>
-        <w:lastRenderedPageBreak/>
-        <w:t>D</w:t>
-      </w:r>
-      <w:r>
-        <w:rPr>
-          <w:i/>
-          <w:iCs/>
-          <w:szCs w:val="14"/>
-          <w:highlight w:val="yellow"/>
-        </w:rPr>
-        <w:t>onnées de test à prévoir (données réelles </w:t>
-      </w:r>
-      <w:r>
-        <w:rPr>
-          <w:i/>
-          <w:iCs/>
-          <w:szCs w:val="14"/>
-          <w:highlight w:val="yellow"/>
-        </w:rPr>
-        <w:t xml:space="preserve">fournies par le client </w:t>
-      </w:r>
-      <w:r>
-        <w:rPr>
-          <w:i/>
-          <w:iCs/>
-          <w:szCs w:val="14"/>
-          <w:highlight w:val="yellow"/>
-        </w:rPr>
-        <w:t>?).</w:t>
-      </w:r>
-    </w:p>
-    <w:p>
-      <w:pPr>
-        <w:pStyle w:val="En-tte"/>
-        <w:numPr>
-          <w:ilvl w:val="0"/>
-          <w:numId w:val="4"/>
-        </w:numPr>
-        <w:tabs>
-          <w:tab w:val="clear" w:pos="4536"/>
-          <w:tab w:val="clear" w:pos="9072"/>
-        </w:tabs>
-        <w:rPr>
-          <w:i/>
-          <w:iCs/>
-          <w:szCs w:val="14"/>
-          <w:highlight w:val="yellow"/>
-        </w:rPr>
-      </w:pPr>
-      <w:r>
-        <w:rPr>
-          <w:i/>
-          <w:iCs/>
-          <w:szCs w:val="14"/>
-          <w:highlight w:val="yellow"/>
-        </w:rPr>
-        <w:t>T</w:t>
-      </w:r>
-      <w:r>
-        <w:rPr>
-          <w:i/>
-          <w:iCs/>
-          <w:szCs w:val="14"/>
-          <w:highlight w:val="yellow"/>
-        </w:rPr>
-        <w:t>esteurs.</w:t>
-      </w:r>
-    </w:p>
-    <w:p>
-      <w:pPr>
-        <w:pStyle w:val="En-tte"/>
-        <w:tabs>
-          <w:tab w:val="clear" w:pos="4536"/>
-          <w:tab w:val="clear" w:pos="9072"/>
-        </w:tabs>
-        <w:ind w:left="717"/>
-        <w:rPr>
-          <w:szCs w:val="14"/>
-        </w:rPr>
       </w:pPr>
     </w:p>
     <w:p>
@@ -7930,15 +7651,16 @@
           <w:iCs/>
         </w:rPr>
       </w:pPr>
-      <w:bookmarkStart w:id="19" w:name="_Toc103093309"/>
+      <w:bookmarkStart w:id="20" w:name="_Toc103093309"/>
       <w:r>
         <w:rPr>
           <w:i w:val="0"/>
           <w:iCs/>
         </w:rPr>
+        <w:lastRenderedPageBreak/>
         <w:t>Historique</w:t>
       </w:r>
-      <w:bookmarkEnd w:id="19"/>
+      <w:bookmarkEnd w:id="20"/>
     </w:p>
     <w:p>
       <w:pPr>
@@ -8030,22 +7752,22 @@
       <w:r>
         <w:br w:type="page"/>
       </w:r>
-      <w:bookmarkStart w:id="20" w:name="_Toc103093310"/>
+      <w:bookmarkStart w:id="21" w:name="_Toc103093310"/>
       <w:r>
         <w:lastRenderedPageBreak/>
         <w:t>Conception</w:t>
       </w:r>
-      <w:bookmarkEnd w:id="20"/>
+      <w:bookmarkEnd w:id="21"/>
     </w:p>
     <w:p>
       <w:pPr>
         <w:pStyle w:val="Titre2"/>
       </w:pPr>
-      <w:bookmarkStart w:id="21" w:name="_Toc103093311"/>
+      <w:bookmarkStart w:id="22" w:name="_Toc103093311"/>
       <w:r>
         <w:t>Analyse de l’environnement</w:t>
       </w:r>
-      <w:bookmarkEnd w:id="21"/>
+      <w:bookmarkEnd w:id="22"/>
     </w:p>
     <w:p>
       <w:pPr>
@@ -9374,15 +9096,16 @@
     </w:p>
     <w:p>
       <w:pPr>
-        <w:ind w:left="709"/>
-        <w:rPr>
-          <w:rFonts w:cs="Arial"/>
-        </w:rPr>
-      </w:pPr>
-    </w:p>
-    <w:p>
-      <w:pPr>
-        <w:ind w:left="709"/>
+        <w:pStyle w:val="Titre2"/>
+      </w:pPr>
+      <w:bookmarkStart w:id="23" w:name="_Toc103093312"/>
+      <w:r>
+        <w:t>Détermination de l’arborescence du site et des rubriques</w:t>
+      </w:r>
+      <w:bookmarkEnd w:id="23"/>
+    </w:p>
+    <w:p>
+      <w:pPr>
         <w:rPr>
           <w:rFonts w:cs="Arial"/>
         </w:rPr>
@@ -9394,179 +9117,53 @@
         <w:rPr>
           <w:rFonts w:cs="Arial"/>
           <w:i/>
-          <w:highlight w:val="yellow"/>
         </w:rPr>
       </w:pPr>
       <w:r>
         <w:rPr>
           <w:rFonts w:cs="Arial"/>
           <w:i/>
-          <w:highlight w:val="yellow"/>
-        </w:rPr>
-        <w:t>D</w:t>
+        </w:rPr>
+        <w:t>A</w:t>
       </w:r>
       <w:r>
         <w:rPr>
           <w:rFonts w:cs="Arial"/>
           <w:i/>
-          <w:highlight w:val="yellow"/>
-        </w:rPr>
-        <w:t>éterminer le matériel HW.</w:t>
-      </w:r>
-    </w:p>
-    <w:p>
-      <w:pPr>
-        <w:ind w:left="709"/>
+        </w:rPr>
+        <w:t xml:space="preserve">rborescence du </w:t>
+      </w:r>
+      <w:r>
         <w:rPr>
           <w:rFonts w:cs="Arial"/>
           <w:i/>
-          <w:highlight w:val="yellow"/>
-        </w:rPr>
-      </w:pPr>
+        </w:rPr>
+        <w:t>site web. C'est-à-dire, par quel chemin doit-on passer pour accéder aux différentes pages.</w:t>
+      </w:r>
       <w:r>
         <w:rPr>
           <w:rFonts w:cs="Arial"/>
           <w:i/>
-          <w:highlight w:val="yellow"/>
-        </w:rPr>
-        <w:t>D</w:t>
+        </w:rPr>
+        <w:t xml:space="preserve"> </w:t>
       </w:r>
       <w:r>
         <w:rPr>
           <w:rFonts w:cs="Arial"/>
           <w:i/>
-          <w:highlight w:val="yellow"/>
-        </w:rPr>
-        <w:t>écrire les logiciels</w:t>
-      </w:r>
-      <w:r>
-        <w:rPr>
-          <w:rFonts w:cs="Arial"/>
-          <w:i/>
-          <w:highlight w:val="yellow"/>
-        </w:rPr>
-        <w:t xml:space="preserve"> qui seront</w:t>
-      </w:r>
-      <w:r>
-        <w:rPr>
-          <w:rFonts w:cs="Arial"/>
-          <w:i/>
-          <w:highlight w:val="yellow"/>
-        </w:rPr>
-        <w:t xml:space="preserve"> utilisés pour le développement, y compris IDE, frameworks, librairies, etc.</w:t>
-      </w:r>
-    </w:p>
-    <w:p>
-      <w:pPr>
-        <w:ind w:left="709"/>
-        <w:rPr>
-          <w:rFonts w:cs="Arial"/>
-          <w:i/>
-        </w:rPr>
-      </w:pPr>
-      <w:r>
-        <w:rPr>
-          <w:rFonts w:cs="Arial"/>
-          <w:i/>
-          <w:highlight w:val="yellow"/>
-        </w:rPr>
-        <w:t>D</w:t>
-      </w:r>
-      <w:r>
-        <w:rPr>
-          <w:rFonts w:cs="Arial"/>
-          <w:i/>
-          <w:highlight w:val="yellow"/>
-        </w:rPr>
-        <w:t xml:space="preserve">étailler tout ce qui va permettre de développer </w:t>
-      </w:r>
-      <w:r>
-        <w:rPr>
-          <w:rFonts w:cs="Arial"/>
-          <w:i/>
-          <w:highlight w:val="yellow"/>
-        </w:rPr>
-        <w:t xml:space="preserve">et de maintenir </w:t>
-      </w:r>
-      <w:r>
-        <w:rPr>
-          <w:rFonts w:cs="Arial"/>
-          <w:i/>
-          <w:highlight w:val="yellow"/>
-        </w:rPr>
-        <w:t>le projet.</w:t>
+        </w:rPr>
+        <w:t xml:space="preserve">(menu – sous-menu) </w:t>
       </w:r>
     </w:p>
     <w:p>
       <w:pPr>
         <w:pStyle w:val="Titre2"/>
       </w:pPr>
-      <w:bookmarkStart w:id="22" w:name="_Toc103093312"/>
-      <w:r>
-        <w:t>Détermination de l’arborescence du site et des rubriques</w:t>
-      </w:r>
-      <w:bookmarkEnd w:id="22"/>
-    </w:p>
-    <w:p>
-      <w:pPr>
-        <w:rPr>
-          <w:rFonts w:cs="Arial"/>
-        </w:rPr>
-      </w:pPr>
-    </w:p>
-    <w:p>
-      <w:pPr>
-        <w:ind w:left="709"/>
-        <w:rPr>
-          <w:rFonts w:cs="Arial"/>
-          <w:i/>
-        </w:rPr>
-      </w:pPr>
-      <w:r>
-        <w:rPr>
-          <w:rFonts w:cs="Arial"/>
-          <w:i/>
-        </w:rPr>
-        <w:t>A</w:t>
-      </w:r>
-      <w:r>
-        <w:rPr>
-          <w:rFonts w:cs="Arial"/>
-          <w:i/>
-        </w:rPr>
-        <w:t xml:space="preserve">rborescence du </w:t>
-      </w:r>
-      <w:r>
-        <w:rPr>
-          <w:rFonts w:cs="Arial"/>
-          <w:i/>
-        </w:rPr>
-        <w:t>site web. C'est-à-dire, par quel chemin doit-on passer pour accéder aux différentes pages.</w:t>
-      </w:r>
-      <w:r>
-        <w:rPr>
-          <w:rFonts w:cs="Arial"/>
-          <w:i/>
-        </w:rPr>
-        <w:t xml:space="preserve"> </w:t>
-      </w:r>
-      <w:r>
-        <w:rPr>
-          <w:rFonts w:cs="Arial"/>
-          <w:i/>
-        </w:rPr>
-        <w:t xml:space="preserve">(menu – sous-menu) </w:t>
-      </w:r>
-    </w:p>
-    <w:p>
-      <w:pPr>
-        <w:pStyle w:val="Titre2"/>
-      </w:pPr>
-      <w:bookmarkStart w:id="23" w:name="_Toc103093313"/>
+      <w:bookmarkStart w:id="24" w:name="_Toc103093313"/>
       <w:r>
         <w:t>Définition de la charte graphique</w:t>
       </w:r>
-      <w:bookmarkEnd w:id="23"/>
+      <w:bookmarkEnd w:id="24"/>
     </w:p>
     <w:p>
       <w:pPr>
@@ -9640,12 +9237,12 @@
       <w:pPr>
         <w:pStyle w:val="Titre2"/>
       </w:pPr>
-      <w:bookmarkStart w:id="24" w:name="_Toc103093314"/>
+      <w:bookmarkStart w:id="25" w:name="_Toc103093314"/>
       <w:r>
         <w:lastRenderedPageBreak/>
         <w:t>Maquette graphique</w:t>
       </w:r>
-      <w:bookmarkEnd w:id="24"/>
+      <w:bookmarkEnd w:id="25"/>
     </w:p>
     <w:p>
       <w:pPr>
@@ -10083,11 +9680,11 @@
       <w:pPr>
         <w:pStyle w:val="Titre2"/>
       </w:pPr>
-      <w:bookmarkStart w:id="25" w:name="_Toc103093315"/>
+      <w:bookmarkStart w:id="26" w:name="_Toc103093315"/>
       <w:r>
         <w:t>Conception de la Base de données</w:t>
       </w:r>
-      <w:bookmarkEnd w:id="25"/>
+      <w:bookmarkEnd w:id="26"/>
     </w:p>
     <w:p>
       <w:pPr>
@@ -10095,7 +9692,7 @@
       </w:pPr>
       <w:r>
         <w:pict>
-          <v:shape id="_x0000_i1031" type="#_x0000_t75" style="width:368.35pt;height:396pt">
+          <v:shape id="_x0000_i1030" type="#_x0000_t75" style="width:368.35pt;height:396pt">
             <v:imagedata r:id="rId28" o:title="MLD"/>
           </v:shape>
         </w:pict>
@@ -10103,389 +9700,143 @@
     </w:p>
     <w:p>
       <w:pPr>
-        <w:ind w:left="709"/>
         <w:rPr>
           <w:rFonts w:cs="Arial"/>
           <w:i/>
         </w:rPr>
       </w:pPr>
-      <w:r>
+    </w:p>
+    <w:p>
+      <w:pPr>
+        <w:pStyle w:val="Titre2"/>
+      </w:pPr>
+      <w:bookmarkStart w:id="27" w:name="_Toc103093318"/>
+      <w:r>
+        <w:t>Choix de la formule d’hébergement</w:t>
+      </w:r>
+      <w:bookmarkEnd w:id="27"/>
+    </w:p>
+    <w:p>
+      <w:pPr>
         <w:rPr>
           <w:rFonts w:cs="Arial"/>
-          <w:i/>
-          <w:highlight w:val="yellow"/>
-        </w:rPr>
-        <w:t>More details ?</w:t>
-      </w:r>
-    </w:p>
-    <w:p>
-      <w:pPr>
-        <w:pStyle w:val="Titre2"/>
-      </w:pPr>
-      <w:bookmarkStart w:id="26" w:name="_Toc103093316"/>
-      <w:r>
-        <w:t xml:space="preserve">Conception </w:t>
-      </w:r>
-      <w:r>
-        <w:t>du Code</w:t>
-      </w:r>
-      <w:r>
-        <w:t> </w:t>
-      </w:r>
-      <w:r>
-        <w:rPr>
-          <w:highlight w:val="yellow"/>
-        </w:rPr>
-        <w:t>?</w:t>
-      </w:r>
-      <w:bookmarkEnd w:id="26"/>
-    </w:p>
-    <w:p/>
-    <w:p>
-      <w:pPr>
-        <w:ind w:left="709"/>
+        </w:rPr>
+      </w:pPr>
+    </w:p>
+    <w:p>
+      <w:pPr>
+        <w:ind w:left="576"/>
         <w:rPr>
           <w:rFonts w:cs="Arial"/>
-          <w:i/>
         </w:rPr>
       </w:pPr>
       <w:r>
         <w:rPr>
           <w:rFonts w:cs="Arial"/>
-          <w:i/>
-          <w:highlight w:val="yellow"/>
-        </w:rPr>
-        <w:t>Diagrammes UML d’activité</w:t>
-      </w:r>
-      <w:r>
+        </w:rPr>
+        <w:t>Le projet sera hébergé sur une instance LAMP de chez Infomaniak.</w:t>
+      </w:r>
+    </w:p>
+    <w:p>
+      <w:pPr>
+        <w:ind w:left="576"/>
         <w:rPr>
           <w:rFonts w:cs="Arial"/>
-          <w:i/>
-          <w:highlight w:val="yellow"/>
-        </w:rPr>
-        <w:t xml:space="preserve">, diagramme d’état, </w:t>
-      </w:r>
+        </w:rPr>
+      </w:pPr>
       <w:r>
         <w:rPr>
           <w:rFonts w:cs="Arial"/>
-          <w:i/>
-          <w:highlight w:val="yellow"/>
-        </w:rPr>
-        <w:t>diagramme de flux</w:t>
+        </w:rPr>
+        <w:t xml:space="preserve">J’utilise la formule d’hébergement </w:t>
       </w:r>
       <w:r>
         <w:rPr>
           <w:rFonts w:cs="Arial"/>
-          <w:i/>
-          <w:highlight w:val="yellow"/>
-        </w:rPr>
-        <w:t>, ou pseudocode</w:t>
+        </w:rPr>
+        <w:t>‘W</w:t>
       </w:r>
       <w:r>
         <w:rPr>
           <w:rFonts w:cs="Arial"/>
-          <w:i/>
-          <w:highlight w:val="yellow"/>
-        </w:rPr>
-        <w:t xml:space="preserve"> </w:t>
+        </w:rPr>
+        <w:t>eb+</w:t>
       </w:r>
       <w:r>
         <w:rPr>
           <w:rFonts w:cs="Arial"/>
-          <w:i/>
-          <w:highlight w:val="yellow"/>
-        </w:rPr>
-        <w:t>pour chaque cas d’utilisation</w:t>
+        </w:rPr>
+        <w:t>M</w:t>
       </w:r>
       <w:r>
         <w:rPr>
           <w:rFonts w:cs="Arial"/>
-          <w:i/>
-          <w:highlight w:val="yellow"/>
-        </w:rPr>
-        <w:t>.</w:t>
-      </w:r>
-    </w:p>
-    <w:p>
-      <w:pPr>
-        <w:ind w:left="709"/>
+        </w:rPr>
+        <w:t>ail</w:t>
+      </w:r>
+      <w:r>
         <w:rPr>
           <w:rFonts w:cs="Arial"/>
-          <w:i/>
-        </w:rPr>
-      </w:pPr>
-    </w:p>
-    <w:p>
-      <w:pPr>
-        <w:pStyle w:val="Titre2"/>
-      </w:pPr>
-      <w:bookmarkStart w:id="27" w:name="_Toc103093317"/>
-      <w:r>
-        <w:t>Plugin</w:t>
-      </w:r>
-      <w:r>
-        <w:t>s et librairies</w:t>
-      </w:r>
-      <w:bookmarkEnd w:id="27"/>
-    </w:p>
-    <w:p>
-      <w:pPr>
+        </w:rPr>
+        <w:t>’</w:t>
+      </w:r>
+      <w:r>
         <w:rPr>
           <w:rFonts w:cs="Arial"/>
         </w:rPr>
-      </w:pPr>
-    </w:p>
-    <w:p>
-      <w:pPr>
-        <w:ind w:left="709"/>
+        <w:t xml:space="preserve"> basique, qui me donne accès </w:t>
+      </w:r>
+      <w:r>
         <w:rPr>
           <w:rFonts w:cs="Arial"/>
         </w:rPr>
-      </w:pPr>
+        <w:t>à</w:t>
+      </w:r>
       <w:r>
         <w:rPr>
           <w:rFonts w:cs="Arial"/>
-          <w:i/>
-          <w:highlight w:val="yellow"/>
-        </w:rPr>
-        <w:t>//</w:t>
-      </w:r>
-      <w:r>
+        </w:rPr>
+        <w:t xml:space="preserve"> plusieurs sous-domaines ainsi qu’un serveur web.</w:t>
+      </w:r>
+    </w:p>
+    <w:p>
+      <w:pPr>
+        <w:ind w:left="576"/>
         <w:rPr>
           <w:rFonts w:cs="Arial"/>
-          <w:highlight w:val="yellow"/>
-        </w:rPr>
-        <w:t>Plugins : mysqli &amp; pdo_mysql dans php.ini</w:t>
-      </w:r>
-    </w:p>
-    <w:p>
-      <w:pPr>
-        <w:ind w:left="709"/>
+        </w:rPr>
+      </w:pPr>
+    </w:p>
+    <w:p>
+      <w:pPr>
+        <w:ind w:left="576"/>
         <w:rPr>
           <w:rFonts w:cs="Arial"/>
         </w:rPr>
       </w:pPr>
-    </w:p>
-    <w:p>
-      <w:pPr>
-        <w:ind w:left="709"/>
+      <w:r>
         <w:rPr>
           <w:rFonts w:cs="Arial"/>
-          <w:i/>
-        </w:rPr>
-      </w:pPr>
-      <w:r>
+        </w:rPr>
+        <w:t>Cette solution me donne un accès complet à la console d’administration ainsi qu’aux différents outils nécessaires au bon fonctionnement du projet.</w:t>
+      </w:r>
+    </w:p>
+    <w:p>
+      <w:pPr>
+        <w:ind w:left="576"/>
         <w:rPr>
           <w:rFonts w:cs="Arial"/>
-          <w:i/>
-        </w:rPr>
-        <w:t xml:space="preserve">Liste des </w:t>
-      </w:r>
+        </w:rPr>
+      </w:pPr>
       <w:r>
         <w:rPr>
           <w:rFonts w:cs="Arial"/>
-          <w:i/>
-        </w:rPr>
-        <w:t>composants additionnels utilisés (p</w:t>
-      </w:r>
-      <w:r>
-        <w:rPr>
-          <w:rFonts w:cs="Arial"/>
-          <w:i/>
-        </w:rPr>
-        <w:t>ar exemple forum, class</w:t>
-      </w:r>
-      <w:r>
-        <w:rPr>
-          <w:rFonts w:cs="Arial"/>
-          <w:i/>
-        </w:rPr>
-        <w:t>es</w:t>
-      </w:r>
-      <w:r>
-        <w:rPr>
-          <w:rFonts w:cs="Arial"/>
-          <w:i/>
-        </w:rPr>
-        <w:t>, images,</w:t>
-      </w:r>
-      <w:r>
-        <w:rPr>
-          <w:rFonts w:cs="Arial"/>
-          <w:i/>
-        </w:rPr>
-        <w:t xml:space="preserve"> modules,</w:t>
-      </w:r>
-      <w:r>
-        <w:rPr>
-          <w:rFonts w:cs="Arial"/>
-          <w:i/>
-        </w:rPr>
-        <w:t xml:space="preserve"> </w:t>
-      </w:r>
-      <w:r>
-        <w:rPr>
-          <w:rFonts w:cs="Arial"/>
-          <w:i/>
-        </w:rPr>
-        <w:t>etc</w:t>
-      </w:r>
-      <w:r>
-        <w:rPr>
-          <w:rFonts w:cs="Arial"/>
-          <w:i/>
-        </w:rPr>
-        <w:t>)</w:t>
-      </w:r>
-      <w:r>
-        <w:rPr>
-          <w:rFonts w:cs="Arial"/>
-          <w:i/>
-        </w:rPr>
-        <w:t>.</w:t>
-      </w:r>
-    </w:p>
-    <w:p>
-      <w:pPr>
-        <w:ind w:left="709"/>
-        <w:rPr>
-          <w:rFonts w:cs="Arial"/>
-          <w:i/>
-        </w:rPr>
-      </w:pPr>
-    </w:p>
-    <w:p>
-      <w:pPr>
-        <w:pStyle w:val="Titre2"/>
-      </w:pPr>
-      <w:bookmarkStart w:id="28" w:name="_Toc103093318"/>
-      <w:r>
-        <w:lastRenderedPageBreak/>
-        <w:t>Choix de la formule d’hébergement</w:t>
-      </w:r>
-      <w:bookmarkEnd w:id="28"/>
-    </w:p>
-    <w:p>
-      <w:pPr>
-        <w:rPr>
-          <w:rFonts w:cs="Arial"/>
-        </w:rPr>
-      </w:pPr>
-    </w:p>
-    <w:p>
-      <w:pPr>
-        <w:ind w:left="576"/>
-        <w:rPr>
-          <w:rFonts w:cs="Arial"/>
-        </w:rPr>
-      </w:pPr>
-      <w:r>
-        <w:rPr>
-          <w:rFonts w:cs="Arial"/>
-        </w:rPr>
-        <w:t>Le projet sera hébergé sur une instance LAMP de chez Infomaniak.</w:t>
-      </w:r>
-    </w:p>
-    <w:p>
-      <w:pPr>
-        <w:ind w:left="576"/>
-        <w:rPr>
-          <w:rFonts w:cs="Arial"/>
-        </w:rPr>
-      </w:pPr>
-      <w:r>
-        <w:rPr>
-          <w:rFonts w:cs="Arial"/>
-        </w:rPr>
-        <w:t xml:space="preserve">J’utilise la formule d’hébergement </w:t>
-      </w:r>
-      <w:r>
-        <w:rPr>
-          <w:rFonts w:cs="Arial"/>
-        </w:rPr>
-        <w:t>‘W</w:t>
-      </w:r>
-      <w:r>
-        <w:rPr>
-          <w:rFonts w:cs="Arial"/>
-        </w:rPr>
-        <w:t>eb+</w:t>
-      </w:r>
-      <w:r>
-        <w:rPr>
-          <w:rFonts w:cs="Arial"/>
-        </w:rPr>
-        <w:t>M</w:t>
-      </w:r>
-      <w:r>
-        <w:rPr>
-          <w:rFonts w:cs="Arial"/>
-        </w:rPr>
-        <w:t>ail</w:t>
-      </w:r>
-      <w:r>
-        <w:rPr>
-          <w:rFonts w:cs="Arial"/>
-        </w:rPr>
-        <w:t>’</w:t>
-      </w:r>
-      <w:r>
-        <w:rPr>
-          <w:rFonts w:cs="Arial"/>
-        </w:rPr>
-        <w:t xml:space="preserve"> basique, qui me donne accès </w:t>
-      </w:r>
-      <w:r>
-        <w:rPr>
-          <w:rFonts w:cs="Arial"/>
-        </w:rPr>
-        <w:t>à</w:t>
-      </w:r>
-      <w:r>
-        <w:rPr>
-          <w:rFonts w:cs="Arial"/>
-        </w:rPr>
-        <w:t xml:space="preserve"> plusieurs sous-domaines ainsi qu’un serveur web.</w:t>
-      </w:r>
-    </w:p>
-    <w:p>
-      <w:pPr>
-        <w:ind w:left="576"/>
-        <w:rPr>
-          <w:rFonts w:cs="Arial"/>
-        </w:rPr>
-      </w:pPr>
-    </w:p>
-    <w:p>
-      <w:pPr>
-        <w:ind w:left="576"/>
-        <w:rPr>
-          <w:rFonts w:cs="Arial"/>
-        </w:rPr>
-      </w:pPr>
-      <w:r>
-        <w:rPr>
-          <w:rFonts w:cs="Arial"/>
-        </w:rPr>
-        <w:t>Cette solution me donne un accès complet à la console d’administration ainsi qu’aux différents outils nécessaires au bon fonctionnement du projet.</w:t>
-      </w:r>
-    </w:p>
-    <w:p>
-      <w:pPr>
-        <w:ind w:left="576"/>
-        <w:rPr>
-          <w:rFonts w:cs="Arial"/>
-        </w:rPr>
-      </w:pPr>
-      <w:r>
-        <w:rPr>
-          <w:rFonts w:cs="Arial"/>
         </w:rPr>
         <w:t xml:space="preserve">Cette solution a également comme avantage, par rapport à l’hébergement ‘Starter’ gratuit proposé par Infomaniak de supporter le PHP. </w:t>
       </w:r>
     </w:p>
     <w:p>
-      <w:bookmarkStart w:id="29" w:name="_Toc71703259"/>
+      <w:bookmarkStart w:id="28" w:name="_Toc71703259"/>
     </w:p>
     <w:p>
       <w:pPr>
@@ -10494,21 +9845,19 @@
           <w:tab w:val="num" w:pos="360"/>
         </w:tabs>
       </w:pPr>
-      <w:bookmarkStart w:id="30" w:name="_GoBack"/>
-      <w:bookmarkEnd w:id="30"/>
       <w:r>
         <w:br w:type="page"/>
       </w:r>
-      <w:bookmarkStart w:id="31" w:name="_Toc103093319"/>
+      <w:bookmarkStart w:id="29" w:name="_Toc103093319"/>
       <w:r>
         <w:lastRenderedPageBreak/>
         <w:t>R</w:t>
       </w:r>
+      <w:bookmarkEnd w:id="28"/>
+      <w:r>
+        <w:t>éalisation</w:t>
+      </w:r>
       <w:bookmarkEnd w:id="29"/>
-      <w:r>
-        <w:t>éalisation</w:t>
-      </w:r>
-      <w:bookmarkEnd w:id="31"/>
     </w:p>
     <w:p>
       <w:pPr>
@@ -10518,9 +9867,9 @@
           <w:iCs/>
         </w:rPr>
       </w:pPr>
-      <w:bookmarkStart w:id="32" w:name="_Toc25553317"/>
-      <w:bookmarkStart w:id="33" w:name="_Toc71691022"/>
-      <w:bookmarkStart w:id="34" w:name="_Toc103093320"/>
+      <w:bookmarkStart w:id="30" w:name="_Toc25553317"/>
+      <w:bookmarkStart w:id="31" w:name="_Toc71691022"/>
+      <w:bookmarkStart w:id="32" w:name="_Toc103093320"/>
       <w:r>
         <w:rPr>
           <w:i w:val="0"/>
@@ -10528,12 +9877,12 @@
         </w:rPr>
         <w:t>Dossier de réalisation</w:t>
       </w:r>
-      <w:bookmarkStart w:id="35" w:name="_Toc25553318"/>
+      <w:bookmarkStart w:id="33" w:name="_Toc25553318"/>
+      <w:bookmarkEnd w:id="30"/>
+      <w:bookmarkEnd w:id="31"/>
       <w:bookmarkEnd w:id="32"/>
-      <w:bookmarkEnd w:id="33"/>
-      <w:bookmarkEnd w:id="34"/>
-    </w:p>
-    <w:bookmarkEnd w:id="35"/>
+    </w:p>
+    <w:bookmarkEnd w:id="33"/>
     <w:p>
       <w:pPr>
         <w:ind w:firstLine="360"/>
@@ -10799,9 +10148,9 @@
           <w:iCs/>
         </w:rPr>
       </w:pPr>
-      <w:bookmarkStart w:id="36" w:name="_Toc25553321"/>
-      <w:bookmarkStart w:id="37" w:name="_Toc71691025"/>
-      <w:bookmarkStart w:id="38" w:name="_Toc103093321"/>
+      <w:bookmarkStart w:id="34" w:name="_Toc25553321"/>
+      <w:bookmarkStart w:id="35" w:name="_Toc71691025"/>
+      <w:bookmarkStart w:id="36" w:name="_Toc103093321"/>
       <w:r>
         <w:rPr>
           <w:i w:val="0"/>
@@ -10809,7 +10158,7 @@
         </w:rPr>
         <w:t>Description des test</w:t>
       </w:r>
-      <w:bookmarkEnd w:id="36"/>
+      <w:bookmarkEnd w:id="34"/>
       <w:r>
         <w:rPr>
           <w:i w:val="0"/>
@@ -10817,8 +10166,8 @@
         </w:rPr>
         <w:t>s effectués</w:t>
       </w:r>
-      <w:bookmarkEnd w:id="37"/>
-      <w:bookmarkEnd w:id="38"/>
+      <w:bookmarkEnd w:id="35"/>
+      <w:bookmarkEnd w:id="36"/>
     </w:p>
     <w:p>
       <w:pPr>
@@ -10921,9 +10270,9 @@
           <w:iCs/>
         </w:rPr>
       </w:pPr>
-      <w:bookmarkStart w:id="39" w:name="_Toc25553322"/>
-      <w:bookmarkStart w:id="40" w:name="_Toc71691026"/>
-      <w:bookmarkStart w:id="41" w:name="_Toc103093322"/>
+      <w:bookmarkStart w:id="37" w:name="_Toc25553322"/>
+      <w:bookmarkStart w:id="38" w:name="_Toc71691026"/>
+      <w:bookmarkStart w:id="39" w:name="_Toc103093322"/>
       <w:r>
         <w:rPr>
           <w:i w:val="0"/>
@@ -10931,7 +10280,7 @@
         </w:rPr>
         <w:t xml:space="preserve">Erreurs </w:t>
       </w:r>
-      <w:bookmarkEnd w:id="39"/>
+      <w:bookmarkEnd w:id="37"/>
       <w:r>
         <w:rPr>
           <w:i w:val="0"/>
@@ -10939,8 +10288,8 @@
         </w:rPr>
         <w:t>restantes</w:t>
       </w:r>
-      <w:bookmarkEnd w:id="40"/>
-      <w:bookmarkEnd w:id="41"/>
+      <w:bookmarkEnd w:id="38"/>
+      <w:bookmarkEnd w:id="39"/>
       <w:r>
         <w:rPr>
           <w:i w:val="0"/>
@@ -10956,7 +10305,7 @@
           <w:i/>
         </w:rPr>
       </w:pPr>
-      <w:bookmarkStart w:id="42" w:name="_Toc25553323"/>
+      <w:bookmarkStart w:id="40" w:name="_Toc25553323"/>
     </w:p>
     <w:p>
       <w:pPr>
@@ -11013,7 +10362,7 @@
         </w:rPr>
         <w:t>Conséquences sur l'utilisation du produit</w:t>
       </w:r>
-      <w:bookmarkEnd w:id="42"/>
+      <w:bookmarkEnd w:id="40"/>
     </w:p>
     <w:p>
       <w:pPr>
@@ -11049,9 +10398,9 @@
           <w:iCs/>
         </w:rPr>
       </w:pPr>
-      <w:bookmarkStart w:id="43" w:name="_Toc25553319"/>
-      <w:bookmarkStart w:id="44" w:name="_Toc71691023"/>
-      <w:bookmarkStart w:id="45" w:name="_Toc103093323"/>
+      <w:bookmarkStart w:id="41" w:name="_Toc25553319"/>
+      <w:bookmarkStart w:id="42" w:name="_Toc71691023"/>
+      <w:bookmarkStart w:id="43" w:name="_Toc103093323"/>
       <w:r>
         <w:rPr>
           <w:i w:val="0"/>
@@ -11059,9 +10408,9 @@
         </w:rPr>
         <w:t>Dossier d'archivage</w:t>
       </w:r>
+      <w:bookmarkEnd w:id="41"/>
+      <w:bookmarkEnd w:id="42"/>
       <w:bookmarkEnd w:id="43"/>
-      <w:bookmarkEnd w:id="44"/>
-      <w:bookmarkEnd w:id="45"/>
     </w:p>
     <w:p>
       <w:pPr>
@@ -11187,16 +10536,16 @@
           <w:tab w:val="num" w:pos="360"/>
         </w:tabs>
       </w:pPr>
-      <w:bookmarkStart w:id="46" w:name="_Toc71691027"/>
-      <w:bookmarkStart w:id="47" w:name="_Toc103093324"/>
+      <w:bookmarkStart w:id="44" w:name="_Toc71691027"/>
+      <w:bookmarkStart w:id="45" w:name="_Toc103093324"/>
       <w:r>
         <w:t>M</w:t>
       </w:r>
       <w:r>
         <w:t>ise en service</w:t>
       </w:r>
-      <w:bookmarkEnd w:id="46"/>
-      <w:bookmarkEnd w:id="47"/>
+      <w:bookmarkEnd w:id="44"/>
+      <w:bookmarkEnd w:id="45"/>
     </w:p>
     <w:p>
       <w:pPr>
@@ -11206,9 +10555,9 @@
           <w:iCs/>
         </w:rPr>
       </w:pPr>
-      <w:bookmarkStart w:id="48" w:name="_Toc25553325"/>
-      <w:bookmarkStart w:id="49" w:name="_Toc71691028"/>
-      <w:bookmarkStart w:id="50" w:name="_Toc103093325"/>
+      <w:bookmarkStart w:id="46" w:name="_Toc25553325"/>
+      <w:bookmarkStart w:id="47" w:name="_Toc71691028"/>
+      <w:bookmarkStart w:id="48" w:name="_Toc103093325"/>
       <w:r>
         <w:rPr>
           <w:i w:val="0"/>
@@ -11216,7 +10565,7 @@
         </w:rPr>
         <w:t xml:space="preserve">Rapport de </w:t>
       </w:r>
-      <w:bookmarkEnd w:id="48"/>
+      <w:bookmarkEnd w:id="46"/>
       <w:r>
         <w:rPr>
           <w:i w:val="0"/>
@@ -11224,8 +10573,8 @@
         </w:rPr>
         <w:t>mise en service</w:t>
       </w:r>
-      <w:bookmarkEnd w:id="49"/>
-      <w:bookmarkEnd w:id="50"/>
+      <w:bookmarkEnd w:id="47"/>
+      <w:bookmarkEnd w:id="48"/>
     </w:p>
     <w:p>
       <w:pPr>
@@ -11423,9 +10772,9 @@
           <w:iCs/>
         </w:rPr>
       </w:pPr>
-      <w:bookmarkStart w:id="51" w:name="_Toc25553326"/>
-      <w:bookmarkStart w:id="52" w:name="_Toc71691029"/>
-      <w:bookmarkStart w:id="53" w:name="_Toc103093326"/>
+      <w:bookmarkStart w:id="49" w:name="_Toc25553326"/>
+      <w:bookmarkStart w:id="50" w:name="_Toc71691029"/>
+      <w:bookmarkStart w:id="51" w:name="_Toc103093326"/>
       <w:r>
         <w:rPr>
           <w:i w:val="0"/>
@@ -11433,7 +10782,7 @@
         </w:rPr>
         <w:t>Liste des documents</w:t>
       </w:r>
-      <w:bookmarkEnd w:id="51"/>
+      <w:bookmarkEnd w:id="49"/>
       <w:r>
         <w:rPr>
           <w:i w:val="0"/>
@@ -11441,8 +10790,8 @@
         </w:rPr>
         <w:t xml:space="preserve"> fournis</w:t>
       </w:r>
-      <w:bookmarkEnd w:id="52"/>
-      <w:bookmarkEnd w:id="53"/>
+      <w:bookmarkEnd w:id="50"/>
+      <w:bookmarkEnd w:id="51"/>
     </w:p>
     <w:p>
       <w:pPr>
@@ -11575,18 +10924,18 @@
           <w:tab w:val="num" w:pos="360"/>
         </w:tabs>
       </w:pPr>
-      <w:bookmarkStart w:id="54" w:name="_Toc25553328"/>
-      <w:bookmarkStart w:id="55" w:name="_Toc71703263"/>
-      <w:bookmarkStart w:id="56" w:name="_Toc103093327"/>
+      <w:bookmarkStart w:id="52" w:name="_Toc25553328"/>
+      <w:bookmarkStart w:id="53" w:name="_Toc71703263"/>
+      <w:bookmarkStart w:id="54" w:name="_Toc103093327"/>
       <w:r>
         <w:t>C</w:t>
       </w:r>
+      <w:bookmarkEnd w:id="52"/>
+      <w:bookmarkEnd w:id="53"/>
+      <w:r>
+        <w:t>onclusions</w:t>
+      </w:r>
       <w:bookmarkEnd w:id="54"/>
-      <w:bookmarkEnd w:id="55"/>
-      <w:r>
-        <w:t>onclusions</w:t>
-      </w:r>
-      <w:bookmarkEnd w:id="56"/>
     </w:p>
     <w:p>
       <w:pPr>
@@ -11710,10 +11059,45 @@
     </w:p>
     <w:p>
       <w:pPr>
+        <w:pStyle w:val="Titre2"/>
+        <w:rPr>
+          <w:highlight w:val="yellow"/>
+        </w:rPr>
+      </w:pPr>
+      <w:r>
+        <w:rPr>
+          <w:highlight w:val="yellow"/>
+        </w:rPr>
+        <w:t>Sprints Retrospectives</w:t>
+      </w:r>
+    </w:p>
+    <w:p>
+      <w:pPr>
+        <w:rPr>
+          <w:rFonts w:cs="Arial"/>
+          <w:i/>
+        </w:rPr>
+      </w:pPr>
+    </w:p>
+    <w:p>
+      <w:pPr>
         <w:rPr>
           <w:szCs w:val="14"/>
         </w:rPr>
       </w:pPr>
+      <w:r>
+        <w:rPr>
+          <w:szCs w:val="14"/>
+          <w:highlight w:val="yellow"/>
+        </w:rPr>
+        <w:t>Documentation/reviews/</w:t>
+      </w:r>
+      <w:r>
+        <w:rPr>
+          <w:szCs w:val="14"/>
+        </w:rPr>
+        <w:t xml:space="preserve"> -&gt; Needs to be done pretty quick</w:t>
+      </w:r>
     </w:p>
     <w:p>
       <w:pPr>
@@ -11735,16 +11119,16 @@
           <w:tab w:val="num" w:pos="360"/>
         </w:tabs>
       </w:pPr>
-      <w:bookmarkStart w:id="57" w:name="_Toc71703264"/>
-      <w:bookmarkStart w:id="58" w:name="_Toc103093328"/>
+      <w:bookmarkStart w:id="55" w:name="_Toc71703264"/>
+      <w:bookmarkStart w:id="56" w:name="_Toc103093328"/>
       <w:r>
         <w:t>A</w:t>
       </w:r>
-      <w:bookmarkEnd w:id="57"/>
+      <w:bookmarkEnd w:id="55"/>
       <w:r>
         <w:t>nnexes</w:t>
       </w:r>
-      <w:bookmarkEnd w:id="58"/>
+      <w:bookmarkEnd w:id="56"/>
     </w:p>
     <w:p/>
     <w:p>
@@ -11755,8 +11139,8 @@
           <w:iCs/>
         </w:rPr>
       </w:pPr>
-      <w:bookmarkStart w:id="59" w:name="_Toc71703265"/>
-      <w:bookmarkStart w:id="60" w:name="_Toc103093329"/>
+      <w:bookmarkStart w:id="57" w:name="_Toc71703265"/>
+      <w:bookmarkStart w:id="58" w:name="_Toc103093329"/>
       <w:r>
         <w:rPr>
           <w:i w:val="0"/>
@@ -11764,8 +11148,8 @@
         </w:rPr>
         <w:t>Sources – Bibliographie</w:t>
       </w:r>
-      <w:bookmarkEnd w:id="59"/>
-      <w:bookmarkEnd w:id="60"/>
+      <w:bookmarkEnd w:id="57"/>
+      <w:bookmarkEnd w:id="58"/>
     </w:p>
     <w:p>
       <w:pPr>
@@ -11851,6 +11235,23 @@
         <w:rPr>
           <w:iCs/>
         </w:rPr>
+        <w:t>Revue des modèles de base de donnée</w:t>
+      </w:r>
+    </w:p>
+    <w:p>
+      <w:pPr>
+        <w:numPr>
+          <w:ilvl w:val="0"/>
+          <w:numId w:val="28"/>
+        </w:numPr>
+        <w:rPr>
+          <w:iCs/>
+        </w:rPr>
+      </w:pPr>
+      <w:r>
+        <w:rPr>
+          <w:iCs/>
+        </w:rPr>
         <w:t>Utilisation de IceScrum</w:t>
       </w:r>
     </w:p>
@@ -12009,9 +11410,9 @@
           <w:iCs/>
         </w:rPr>
       </w:pPr>
-      <w:bookmarkStart w:id="61" w:name="_Toc25553330"/>
-      <w:bookmarkStart w:id="62" w:name="_Toc71703266"/>
-      <w:bookmarkStart w:id="63" w:name="_Toc103093330"/>
+      <w:bookmarkStart w:id="59" w:name="_Toc25553330"/>
+      <w:bookmarkStart w:id="60" w:name="_Toc71703266"/>
+      <w:bookmarkStart w:id="61" w:name="_Toc103093330"/>
       <w:r>
         <w:rPr>
           <w:i w:val="0"/>
@@ -12019,9 +11420,9 @@
         </w:rPr>
         <w:t>Journal de bord de chaque participant</w:t>
       </w:r>
+      <w:bookmarkEnd w:id="59"/>
+      <w:bookmarkEnd w:id="60"/>
       <w:bookmarkEnd w:id="61"/>
-      <w:bookmarkEnd w:id="62"/>
-      <w:bookmarkEnd w:id="63"/>
     </w:p>
     <w:p/>
     <w:tbl>
@@ -12060,7 +11461,7 @@
               </w:rPr>
               <w:t xml:space="preserve">  </w:t>
             </w:r>
-            <w:bookmarkStart w:id="64" w:name="_Toc25553331"/>
+            <w:bookmarkStart w:id="62" w:name="_Toc25553331"/>
             <w:r>
               <w:t>Date</w:t>
             </w:r>
@@ -12176,8 +11577,8 @@
           <w:iCs/>
         </w:rPr>
       </w:pPr>
-      <w:bookmarkStart w:id="65" w:name="_Toc71703267"/>
-      <w:bookmarkStart w:id="66" w:name="_Toc103093331"/>
+      <w:bookmarkStart w:id="63" w:name="_Toc71703267"/>
+      <w:bookmarkStart w:id="64" w:name="_Toc103093331"/>
       <w:r>
         <w:rPr>
           <w:i w:val="0"/>
@@ -12185,9 +11586,39 @@
         </w:rPr>
         <w:t>Manuel d'Installation</w:t>
       </w:r>
+      <w:bookmarkEnd w:id="62"/>
+      <w:bookmarkEnd w:id="63"/>
       <w:bookmarkEnd w:id="64"/>
+    </w:p>
+    <w:p/>
+    <w:p>
+      <w:pPr>
+        <w:pStyle w:val="Titre2"/>
+        <w:rPr>
+          <w:i w:val="0"/>
+          <w:iCs/>
+        </w:rPr>
+      </w:pPr>
+      <w:bookmarkStart w:id="65" w:name="_Toc25553332"/>
+      <w:bookmarkStart w:id="66" w:name="_Toc71703268"/>
+      <w:r>
+        <w:rPr>
+          <w:i w:val="0"/>
+          <w:iCs/>
+        </w:rPr>
+        <w:t xml:space="preserve"> </w:t>
+      </w:r>
+      <w:bookmarkStart w:id="67" w:name="_Toc103093332"/>
+      <w:r>
+        <w:rPr>
+          <w:i w:val="0"/>
+          <w:iCs/>
+        </w:rPr>
+        <w:t>Manuel d'Utilisation</w:t>
+      </w:r>
       <w:bookmarkEnd w:id="65"/>
       <w:bookmarkEnd w:id="66"/>
+      <w:bookmarkEnd w:id="67"/>
     </w:p>
     <w:p/>
     <w:p>
@@ -12198,63 +11629,33 @@
           <w:iCs/>
         </w:rPr>
       </w:pPr>
-      <w:bookmarkStart w:id="67" w:name="_Toc25553332"/>
-      <w:bookmarkStart w:id="68" w:name="_Toc71703268"/>
+      <w:bookmarkStart w:id="68" w:name="_Toc71703270"/>
+      <w:bookmarkStart w:id="69" w:name="_Toc103093333"/>
+      <w:bookmarkStart w:id="70" w:name="_Toc25553334"/>
       <w:r>
         <w:rPr>
           <w:i w:val="0"/>
           <w:iCs/>
         </w:rPr>
-        <w:t xml:space="preserve"> </w:t>
-      </w:r>
-      <w:bookmarkStart w:id="69" w:name="_Toc103093332"/>
+        <w:t>A</w:t>
+      </w:r>
       <w:r>
         <w:rPr>
           <w:i w:val="0"/>
           <w:iCs/>
         </w:rPr>
-        <w:t>Manuel d'Utilisation</w:t>
-      </w:r>
-      <w:bookmarkEnd w:id="67"/>
+        <w:t>rchives du projet</w:t>
+      </w:r>
       <w:bookmarkEnd w:id="68"/>
       <w:bookmarkEnd w:id="69"/>
-    </w:p>
-    <w:p/>
-    <w:p>
-      <w:pPr>
-        <w:pStyle w:val="Titre2"/>
+      <w:r>
         <w:rPr>
           <w:i w:val="0"/>
           <w:iCs/>
         </w:rPr>
-      </w:pPr>
-      <w:bookmarkStart w:id="70" w:name="_Toc71703270"/>
-      <w:bookmarkStart w:id="71" w:name="_Toc25553334"/>
-      <w:bookmarkStart w:id="72" w:name="_Toc103093333"/>
-      <w:r>
-        <w:rPr>
-          <w:i w:val="0"/>
-          <w:iCs/>
-        </w:rPr>
-        <w:t>A</w:t>
-      </w:r>
-      <w:r>
-        <w:rPr>
-          <w:i w:val="0"/>
-          <w:iCs/>
-        </w:rPr>
-        <w:t>rchives du projet</w:t>
+        <w:t xml:space="preserve"> </w:t>
       </w:r>
       <w:bookmarkEnd w:id="70"/>
-      <w:bookmarkEnd w:id="72"/>
-      <w:r>
-        <w:rPr>
-          <w:i w:val="0"/>
-          <w:iCs/>
-        </w:rPr>
-        <w:t xml:space="preserve"> </w:t>
-      </w:r>
-      <w:bookmarkEnd w:id="71"/>
     </w:p>
     <w:p/>
     <w:p>
@@ -12401,7 +11802,7 @@
         <w:noProof/>
         <w:sz w:val="20"/>
       </w:rPr>
-      <w:t>11</w:t>
+      <w:t>1</w:t>
     </w:r>
     <w:r>
       <w:rPr>
@@ -12450,7 +11851,7 @@
         <w:noProof/>
         <w:sz w:val="20"/>
       </w:rPr>
-      <w:t>21</w:t>
+      <w:t>20</w:t>
     </w:r>
     <w:r>
       <w:rPr>
@@ -12535,7 +11936,7 @@
         <w:noProof/>
         <w:sz w:val="20"/>
       </w:rPr>
-      <w:t>3</w:t>
+      <w:t>0</w:t>
     </w:r>
     <w:r>
       <w:rPr>
@@ -12584,7 +11985,7 @@
         <w:noProof/>
         <w:sz w:val="20"/>
       </w:rPr>
-      <w:t>21</w:t>
+      <w:t>20</w:t>
     </w:r>
     <w:r>
       <w:rPr>
@@ -12735,7 +12136,7 @@
         <w:noProof/>
         <w:sz w:val="20"/>
       </w:rPr>
-      <w:t>21</w:t>
+      <w:t>20</w:t>
     </w:r>
     <w:r>
       <w:rPr>
@@ -12877,7 +12278,7 @@
         <w:noProof/>
         <w:sz w:val="20"/>
       </w:rPr>
-      <w:t>21</w:t>
+      <w:t>20</w:t>
     </w:r>
     <w:r>
       <w:rPr>
@@ -13019,7 +12420,7 @@
         <w:noProof/>
         <w:sz w:val="20"/>
       </w:rPr>
-      <w:t>21</w:t>
+      <w:t>20</w:t>
     </w:r>
     <w:r>
       <w:rPr>
@@ -13105,7 +12506,7 @@
         <w:noProof/>
         <w:sz w:val="20"/>
       </w:rPr>
-      <w:t>20</w:t>
+      <w:t>19</w:t>
     </w:r>
     <w:r>
       <w:rPr>
@@ -13154,7 +12555,7 @@
         <w:noProof/>
         <w:sz w:val="20"/>
       </w:rPr>
-      <w:t>21</w:t>
+      <w:t>20</w:t>
     </w:r>
     <w:r>
       <w:rPr>
@@ -13289,7 +12690,7 @@
         <w:noProof/>
         <w:sz w:val="20"/>
       </w:rPr>
-      <w:t>21</w:t>
+      <w:t>20</w:t>
     </w:r>
     <w:r>
       <w:rPr>
@@ -13491,7 +12892,7 @@
         <v:path o:extrusionok="f" gradientshapeok="t" o:connecttype="rect"/>
         <o:lock v:ext="edit" aspectratio="t"/>
       </v:shapetype>
-      <v:shape id="_x0000_i1058" type="#_x0000_t75" style="width:10.9pt;height:10.9pt" o:bullet="t">
+      <v:shape id="_x0000_i1027" type="#_x0000_t75" style="width:10.9pt;height:10.9pt" o:bullet="t">
         <v:imagedata r:id="rId1" o:title="BD14753_"/>
       </v:shape>
     </w:pict>
@@ -18346,7 +17747,7 @@
 </file>
 
 <file path=customXml/itemProps2.xml><?xml version="1.0" encoding="utf-8"?>
-<ds:datastoreItem xmlns:ds="http://schemas.openxmlformats.org/officeDocument/2006/customXml" ds:itemID="{8DB7B4AD-5402-4D8A-BF4B-BA76A4C61911}">
+<ds:datastoreItem xmlns:ds="http://schemas.openxmlformats.org/officeDocument/2006/customXml" ds:itemID="{D3FE5504-38E9-4469-835A-AA5F31AB8474}">
   <ds:schemaRefs>
     <ds:schemaRef ds:uri="http://schemas.openxmlformats.org/officeDocument/2006/bibliography"/>
   </ds:schemaRefs>

</xml_diff>

<commit_message>
Detailed some bits of the documentation
</commit_message>
<xml_diff>
--- a/Documentation/DossierDeProjet.docx
+++ b/Documentation/DossierDeProjet.docx
@@ -1,6 +1,6 @@
 
 <file path=word/document.xml><?xml version="1.0" encoding="utf-8"?>
-<w:document xmlns:wpc="http://schemas.microsoft.com/office/word/2010/wordprocessingCanvas" xmlns:cx="http://schemas.microsoft.com/office/drawing/2014/chartex" xmlns:cx1="http://schemas.microsoft.com/office/drawing/2015/9/8/chartex" xmlns:mc="http://schemas.openxmlformats.org/markup-compatibility/2006" xmlns:o="urn:schemas-microsoft-com:office:office" xmlns:r="http://schemas.openxmlformats.org/officeDocument/2006/relationships" xmlns:m="http://schemas.openxmlformats.org/officeDocument/2006/math" xmlns:v="urn:schemas-microsoft-com:vml" xmlns:wp14="http://schemas.microsoft.com/office/word/2010/wordprocessingDrawing" xmlns:wp="http://schemas.openxmlformats.org/drawingml/2006/wordprocessingDrawing" xmlns:w10="urn:schemas-microsoft-com:office:word" xmlns:w="http://schemas.openxmlformats.org/wordprocessingml/2006/main" xmlns:w14="http://schemas.microsoft.com/office/word/2010/wordml" xmlns:w15="http://schemas.microsoft.com/office/word/2012/wordml" xmlns:w16se="http://schemas.microsoft.com/office/word/2015/wordml/symex" xmlns:wpg="http://schemas.microsoft.com/office/word/2010/wordprocessingGroup" xmlns:wpi="http://schemas.microsoft.com/office/word/2010/wordprocessingInk" xmlns:wne="http://schemas.microsoft.com/office/word/2006/wordml" xmlns:wps="http://schemas.microsoft.com/office/word/2010/wordprocessingShape" mc:Ignorable="w14 w15 w16se wp14">
+<w:document xmlns:wpc="http://schemas.microsoft.com/office/word/2010/wordprocessingCanvas" xmlns:cx="http://schemas.microsoft.com/office/drawing/2014/chartex" xmlns:cx1="http://schemas.microsoft.com/office/drawing/2015/9/8/chartex" xmlns:cx2="http://schemas.microsoft.com/office/drawing/2015/10/21/chartex" xmlns:cx3="http://schemas.microsoft.com/office/drawing/2016/5/9/chartex" xmlns:cx4="http://schemas.microsoft.com/office/drawing/2016/5/10/chartex" xmlns:cx5="http://schemas.microsoft.com/office/drawing/2016/5/11/chartex" xmlns:cx6="http://schemas.microsoft.com/office/drawing/2016/5/12/chartex" xmlns:cx7="http://schemas.microsoft.com/office/drawing/2016/5/13/chartex" xmlns:cx8="http://schemas.microsoft.com/office/drawing/2016/5/14/chartex" xmlns:mc="http://schemas.openxmlformats.org/markup-compatibility/2006" xmlns:aink="http://schemas.microsoft.com/office/drawing/2016/ink" xmlns:am3d="http://schemas.microsoft.com/office/drawing/2017/model3d" xmlns:o="urn:schemas-microsoft-com:office:office" xmlns:oel="http://schemas.microsoft.com/office/2019/extlst" xmlns:r="http://schemas.openxmlformats.org/officeDocument/2006/relationships" xmlns:m="http://schemas.openxmlformats.org/officeDocument/2006/math" xmlns:v="urn:schemas-microsoft-com:vml" xmlns:wp14="http://schemas.microsoft.com/office/word/2010/wordprocessingDrawing" xmlns:wp="http://schemas.openxmlformats.org/drawingml/2006/wordprocessingDrawing" xmlns:w10="urn:schemas-microsoft-com:office:word" xmlns:w="http://schemas.openxmlformats.org/wordprocessingml/2006/main" xmlns:w14="http://schemas.microsoft.com/office/word/2010/wordml" xmlns:w15="http://schemas.microsoft.com/office/word/2012/wordml" xmlns:w16cex="http://schemas.microsoft.com/office/word/2018/wordml/cex" xmlns:w16cid="http://schemas.microsoft.com/office/word/2016/wordml/cid" xmlns:w16="http://schemas.microsoft.com/office/word/2018/wordml" xmlns:w16sdtdh="http://schemas.microsoft.com/office/word/2020/wordml/sdtdatahash" xmlns:w16se="http://schemas.microsoft.com/office/word/2015/wordml/symex" xmlns:wpg="http://schemas.microsoft.com/office/word/2010/wordprocessingGroup" xmlns:wpi="http://schemas.microsoft.com/office/word/2010/wordprocessingInk" xmlns:wne="http://schemas.microsoft.com/office/word/2006/wordml" xmlns:wps="http://schemas.microsoft.com/office/word/2010/wordprocessingShape" mc:Ignorable="w14 w15 w16se w16cid w16 w16cex w16sdtdh wp14">
   <w:body>
     <w:p>
       <w:pPr>
@@ -13,9 +13,9 @@
         <w:rPr>
           <w:noProof/>
         </w:rPr>
-        <w:pict>
-          <v:group id="Groupe 2" o:spid="_x0000_s1377" style="position:absolute;margin-left:23.8pt;margin-top:21.05pt;width:196.45pt;height:799.8pt;z-index:-1;mso-width-percent:330;mso-height-percent:950;mso-position-horizontal-relative:page;mso-position-vertical-relative:page;mso-width-percent:330;mso-height-percent:950" coordsize="21945,91257" o:gfxdata="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">
-            <v:rect id="Rectangle 3" o:spid="_x0000_s1378" style="position:absolute;width:1945;height:91257;visibility:visible;mso-wrap-style:square;v-text-anchor:middle" o:gfxdata="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" fillcolor="#44546a" stroked="f" strokeweight="1pt"/>
+        <w:pict w14:anchorId="1E7D6BB4">
+          <v:group id="Groupe 2" o:spid="_x0000_s2401" style="position:absolute;margin-left:23.8pt;margin-top:21.05pt;width:196.45pt;height:799.8pt;z-index:-1;mso-width-percent:330;mso-height-percent:950;mso-position-horizontal-relative:page;mso-position-vertical-relative:page;mso-width-percent:330;mso-height-percent:950" coordsize="21945,91257" o:gfxdata="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">
+            <v:rect id="Rectangle 3" o:spid="_x0000_s2402" style="position:absolute;width:1945;height:91257;visibility:visible;mso-wrap-style:square;v-text-anchor:middle" o:gfxdata="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" fillcolor="#44546a" stroked="f" strokeweight="1pt"/>
             <v:shapetype id="_x0000_t15" coordsize="21600,21600" o:spt="15" adj="16200" path="m@0,l,,,21600@0,21600,21600,10800xe">
               <v:stroke joinstyle="miter"/>
               <v:formulas>
@@ -27,7 +27,7 @@
                 <v:h position="#0,topLeft" xrange="0,21600"/>
               </v:handles>
             </v:shapetype>
-            <v:shape id="Pentagone 4" o:spid="_x0000_s1379" type="#_x0000_t15" style="position:absolute;top:14668;width:21945;height:5521;visibility:visible;mso-wrap-style:square;v-text-anchor:middle" o:gfxdata="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" adj="18883" fillcolor="#4472c4" stroked="f" strokeweight="1pt">
+            <v:shape id="Pentagone 4" o:spid="_x0000_s2403" type="#_x0000_t15" style="position:absolute;top:14668;width:21945;height:5521;visibility:visible;mso-wrap-style:square;v-text-anchor:middle" o:gfxdata="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" adj="18883" fillcolor="#4472c4" stroked="f" strokeweight="1pt">
               <v:textbox style="mso-next-textbox:#Pentagone 4" inset=",0,14.4pt,0">
                 <w:txbxContent>
                   <w:p>
@@ -71,7 +71,7 @@
                         <w:sz w:val="28"/>
                         <w:szCs w:val="28"/>
                       </w:rPr>
-                      <w:t>16.05.2022</w:t>
+                      <w:t>17.05.2022</w:t>
                     </w:r>
                     <w:r>
                       <w:rPr>
@@ -85,99 +85,99 @@
                 </w:txbxContent>
               </v:textbox>
             </v:shape>
-            <v:group id="Groupe 5" o:spid="_x0000_s1380" style="position:absolute;left:762;top:42100;width:20574;height:49103" coordorigin="806,42118" coordsize="13062,31210" o:gfxdata="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">
-              <v:group id="Groupe 6" o:spid="_x0000_s1381" style="position:absolute;left:1410;top:42118;width:10478;height:31210" coordorigin="1410,42118" coordsize="10477,31210" o:gfxdata="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">
+            <v:group id="Groupe 5" o:spid="_x0000_s2404" style="position:absolute;left:762;top:42100;width:20574;height:49103" coordorigin="806,42118" coordsize="13062,31210" o:gfxdata="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">
+              <v:group id="Groupe 6" o:spid="_x0000_s2405" style="position:absolute;left:1410;top:42118;width:10478;height:31210" coordorigin="1410,42118" coordsize="10477,31210" o:gfxdata="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">
                 <o:lock v:ext="edit" aspectratio="t"/>
-                <v:shape id="Forme libre 20" o:spid="_x0000_s1382" style="position:absolute;left:3696;top:62168;width:1937;height:6985;visibility:visible;mso-wrap-style:square;v-text-anchor:top" coordsize="122,440" o:gfxdata="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" path="m,l39,152,84,304r38,113l122,440,76,306,39,180,6,53,,xe" fillcolor="#44546a" strokecolor="#44546a" strokeweight="0">
+                <v:shape id="Forme libre 20" o:spid="_x0000_s2406" style="position:absolute;left:3696;top:62168;width:1937;height:6985;visibility:visible;mso-wrap-style:square;v-text-anchor:top" coordsize="122,440" o:gfxdata="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" path="m,l39,152,84,304r38,113l122,440,76,306,39,180,6,53,,xe" fillcolor="#44546a" strokecolor="#44546a" strokeweight="0">
                   <v:path arrowok="t" o:connecttype="custom" o:connectlocs="0,0;61913,241300;133350,482600;193675,661988;193675,698500;120650,485775;61913,285750;9525,84138;0,0" o:connectangles="0,0,0,0,0,0,0,0,0"/>
                 </v:shape>
-                <v:shape id="Forme libre 21" o:spid="_x0000_s1383" style="position:absolute;left:5728;top:69058;width:1842;height:4270;visibility:visible;mso-wrap-style:square;v-text-anchor:top" coordsize="116,269" o:gfxdata="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" path="m,l8,19,37,93r30,74l116,269r-8,l60,169,30,98,1,25,,xe" fillcolor="#44546a" strokecolor="#44546a" strokeweight="0">
+                <v:shape id="Forme libre 21" o:spid="_x0000_s2407" style="position:absolute;left:5728;top:69058;width:1842;height:4270;visibility:visible;mso-wrap-style:square;v-text-anchor:top" coordsize="116,269" o:gfxdata="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" path="m,l8,19,37,93r30,74l116,269r-8,l60,169,30,98,1,25,,xe" fillcolor="#44546a" strokecolor="#44546a" strokeweight="0">
                   <v:path arrowok="t" o:connecttype="custom" o:connectlocs="0,0;12700,30163;58738,147638;106363,265113;184150,427038;171450,427038;95250,268288;47625,155575;1588,39688;0,0" o:connectangles="0,0,0,0,0,0,0,0,0,0"/>
                 </v:shape>
-                <v:shape id="Forme libre 22" o:spid="_x0000_s1384" style="position:absolute;left:1410;top:42118;width:2223;height:20193;visibility:visible;mso-wrap-style:square;v-text-anchor:top" coordsize="140,1272" o:gfxdata="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" path="m,l,,1,79r2,80l12,317,23,476,39,634,58,792,83,948r24,138l135,1223r5,49l138,1262,105,1106,77,949,53,792,35,634,20,476,9,317,2,159,,79,,xe" fillcolor="#44546a" strokecolor="#44546a" strokeweight="0">
+                <v:shape id="Forme libre 22" o:spid="_x0000_s2408" style="position:absolute;left:1410;top:42118;width:2223;height:20193;visibility:visible;mso-wrap-style:square;v-text-anchor:top" coordsize="140,1272" o:gfxdata="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" path="m,l,,1,79r2,80l12,317,23,476,39,634,58,792,83,948r24,138l135,1223r5,49l138,1262,105,1106,77,949,53,792,35,634,20,476,9,317,2,159,,79,,xe" fillcolor="#44546a" strokecolor="#44546a" strokeweight="0">
                   <v:path arrowok="t" o:connecttype="custom" o:connectlocs="0,0;0,0;1588,125413;4763,252413;19050,503238;36513,755650;61913,1006475;92075,1257300;131763,1504950;169863,1724025;214313,1941513;222250,2019300;219075,2003425;166688,1755775;122238,1506538;84138,1257300;55563,1006475;31750,755650;14288,503238;3175,252413;0,125413;0,0" o:connectangles="0,0,0,0,0,0,0,0,0,0,0,0,0,0,0,0,0,0,0,0,0,0"/>
                 </v:shape>
-                <v:shape id="Forme libre 23" o:spid="_x0000_s1385" style="position:absolute;left:3410;top:48611;width:715;height:13557;visibility:visible;mso-wrap-style:square;v-text-anchor:top" coordsize="45,854" o:gfxdata="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" path="m45,r,l35,66r-9,67l14,267,6,401,3,534,6,669r8,134l18,854r,-3l9,814,8,803,1,669,,534,3,401,12,267,25,132,34,66,45,xe" fillcolor="#44546a" strokecolor="#44546a" strokeweight="0">
+                <v:shape id="Forme libre 23" o:spid="_x0000_s2409" style="position:absolute;left:3410;top:48611;width:715;height:13557;visibility:visible;mso-wrap-style:square;v-text-anchor:top" coordsize="45,854" o:gfxdata="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" path="m45,r,l35,66r-9,67l14,267,6,401,3,534,6,669r8,134l18,854r,-3l9,814,8,803,1,669,,534,3,401,12,267,25,132,34,66,45,xe" fillcolor="#44546a" strokecolor="#44546a" strokeweight="0">
                   <v:path arrowok="t" o:connecttype="custom" o:connectlocs="71438,0;71438,0;55563,104775;41275,211138;22225,423863;9525,636588;4763,847725;9525,1062038;22225,1274763;28575,1355725;28575,1350963;14288,1292225;12700,1274763;1588,1062038;0,847725;4763,636588;19050,423863;39688,209550;53975,104775;71438,0" o:connectangles="0,0,0,0,0,0,0,0,0,0,0,0,0,0,0,0,0,0,0,0"/>
                 </v:shape>
-                <v:shape id="Forme libre 24" o:spid="_x0000_s1386" style="position:absolute;left:3633;top:62311;width:2444;height:9985;visibility:visible;mso-wrap-style:square;v-text-anchor:top" coordsize="154,629" o:gfxdata="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" path="m,l10,44r11,82l34,207r19,86l75,380r25,86l120,521r21,55l152,618r2,11l140,595,115,532,93,468,67,383,47,295,28,207,12,104,,xe" fillcolor="#44546a" strokecolor="#44546a" strokeweight="0">
+                <v:shape id="Forme libre 24" o:spid="_x0000_s2410" style="position:absolute;left:3633;top:62311;width:2444;height:9985;visibility:visible;mso-wrap-style:square;v-text-anchor:top" coordsize="154,629" o:gfxdata="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" path="m,l10,44r11,82l34,207r19,86l75,380r25,86l120,521r21,55l152,618r2,11l140,595,115,532,93,468,67,383,47,295,28,207,12,104,,xe" fillcolor="#44546a" strokecolor="#44546a" strokeweight="0">
                   <v:path arrowok="t" o:connecttype="custom" o:connectlocs="0,0;15875,69850;33338,200025;53975,328613;84138,465138;119063,603250;158750,739775;190500,827088;223838,914400;241300,981075;244475,998538;222250,944563;182563,844550;147638,742950;106363,608013;74613,468313;44450,328613;19050,165100;0,0" o:connectangles="0,0,0,0,0,0,0,0,0,0,0,0,0,0,0,0,0,0,0"/>
                 </v:shape>
-                <v:shape id="Forme libre 25" o:spid="_x0000_s1387" style="position:absolute;left:6204;top:72233;width:524;height:1095;visibility:visible;mso-wrap-style:square;v-text-anchor:top" coordsize="33,69" o:gfxdata="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" path="m,l33,69r-9,l12,35,,xe" fillcolor="#44546a" strokecolor="#44546a" strokeweight="0">
+                <v:shape id="Forme libre 25" o:spid="_x0000_s2411" style="position:absolute;left:6204;top:72233;width:524;height:1095;visibility:visible;mso-wrap-style:square;v-text-anchor:top" coordsize="33,69" o:gfxdata="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" path="m,l33,69r-9,l12,35,,xe" fillcolor="#44546a" strokecolor="#44546a" strokeweight="0">
                   <v:path arrowok="t" o:connecttype="custom" o:connectlocs="0,0;52388,109538;38100,109538;19050,55563;0,0" o:connectangles="0,0,0,0,0"/>
                 </v:shape>
-                <v:shape id="Forme libre 26" o:spid="_x0000_s1388" style="position:absolute;left:3553;top:61533;width:238;height:1476;visibility:visible;mso-wrap-style:square;v-text-anchor:top" coordsize="15,93" o:gfxdata="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" path="m,l9,37r,3l15,93,5,49,,xe" fillcolor="#44546a" strokecolor="#44546a" strokeweight="0">
+                <v:shape id="Forme libre 26" o:spid="_x0000_s2412" style="position:absolute;left:3553;top:61533;width:238;height:1476;visibility:visible;mso-wrap-style:square;v-text-anchor:top" coordsize="15,93" o:gfxdata="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" path="m,l9,37r,3l15,93,5,49,,xe" fillcolor="#44546a" strokecolor="#44546a" strokeweight="0">
                   <v:path arrowok="t" o:connecttype="custom" o:connectlocs="0,0;14288,58738;14288,63500;23813,147638;7938,77788;0,0" o:connectangles="0,0,0,0,0,0"/>
                 </v:shape>
-                <v:shape id="Forme libre 27" o:spid="_x0000_s1389" style="position:absolute;left:5633;top:56897;width:6255;height:12161;visibility:visible;mso-wrap-style:square;v-text-anchor:top" coordsize="394,766" o:gfxdata="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" path="m394,r,l356,38,319,77r-35,40l249,160r-42,58l168,276r-37,63l98,402,69,467,45,535,26,604,14,673,7,746,6,766,,749r1,-5l7,673,21,603,40,533,65,466,94,400r33,-64l164,275r40,-60l248,158r34,-42l318,76,354,37,394,xe" fillcolor="#44546a" strokecolor="#44546a" strokeweight="0">
+                <v:shape id="Forme libre 27" o:spid="_x0000_s2413" style="position:absolute;left:5633;top:56897;width:6255;height:12161;visibility:visible;mso-wrap-style:square;v-text-anchor:top" coordsize="394,766" o:gfxdata="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" path="m394,r,l356,38,319,77r-35,40l249,160r-42,58l168,276r-37,63l98,402,69,467,45,535,26,604,14,673,7,746,6,766,,749r1,-5l7,673,21,603,40,533,65,466,94,400r33,-64l164,275r40,-60l248,158r34,-42l318,76,354,37,394,xe" fillcolor="#44546a" strokecolor="#44546a" strokeweight="0">
                   <v:path arrowok="t" o:connecttype="custom" o:connectlocs="625475,0;625475,0;565150,60325;506413,122238;450850,185738;395288,254000;328613,346075;266700,438150;207963,538163;155575,638175;109538,741363;71438,849313;41275,958850;22225,1068388;11113,1184275;9525,1216025;0,1189038;1588,1181100;11113,1068388;33338,957263;63500,846138;103188,739775;149225,635000;201613,533400;260350,436563;323850,341313;393700,250825;447675,184150;504825,120650;561975,58738;625475,0" o:connectangles="0,0,0,0,0,0,0,0,0,0,0,0,0,0,0,0,0,0,0,0,0,0,0,0,0,0,0,0,0,0,0"/>
                 </v:shape>
-                <v:shape id="Forme libre 28" o:spid="_x0000_s1390" style="position:absolute;left:5633;top:69153;width:571;height:3080;visibility:visible;mso-wrap-style:square;v-text-anchor:top" coordsize="36,194" o:gfxdata="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" path="m,l6,16r1,3l11,80r9,52l33,185r3,9l21,161,15,145,5,81,1,41,,xe" fillcolor="#44546a" strokecolor="#44546a" strokeweight="0">
+                <v:shape id="Forme libre 28" o:spid="_x0000_s2414" style="position:absolute;left:5633;top:69153;width:571;height:3080;visibility:visible;mso-wrap-style:square;v-text-anchor:top" coordsize="36,194" o:gfxdata="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" path="m,l6,16r1,3l11,80r9,52l33,185r3,9l21,161,15,145,5,81,1,41,,xe" fillcolor="#44546a" strokecolor="#44546a" strokeweight="0">
                   <v:path arrowok="t" o:connecttype="custom" o:connectlocs="0,0;9525,25400;11113,30163;17463,127000;31750,209550;52388,293688;57150,307975;33338,255588;23813,230188;7938,128588;1588,65088;0,0" o:connectangles="0,0,0,0,0,0,0,0,0,0,0,0"/>
                 </v:shape>
-                <v:shape id="Forme libre 29" o:spid="_x0000_s1391" style="position:absolute;left:6077;top:72296;width:493;height:1032;visibility:visible;mso-wrap-style:square;v-text-anchor:top" coordsize="31,65" o:gfxdata="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" path="m,l31,65r-8,l,xe" fillcolor="#44546a" strokecolor="#44546a" strokeweight="0">
+                <v:shape id="Forme libre 29" o:spid="_x0000_s2415" style="position:absolute;left:6077;top:72296;width:493;height:1032;visibility:visible;mso-wrap-style:square;v-text-anchor:top" coordsize="31,65" o:gfxdata="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" path="m,l31,65r-8,l,xe" fillcolor="#44546a" strokecolor="#44546a" strokeweight="0">
                   <v:path arrowok="t" o:connecttype="custom" o:connectlocs="0,0;49213,103188;36513,103188;0,0" o:connectangles="0,0,0,0"/>
                 </v:shape>
-                <v:shape id="Forme libre 30" o:spid="_x0000_s1392" style="position:absolute;left:5633;top:68788;width:111;height:666;visibility:visible;mso-wrap-style:square;v-text-anchor:top" coordsize="7,42" o:gfxdata="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" path="m,l6,17,7,42,6,39,,23,,xe" fillcolor="#44546a" strokecolor="#44546a" strokeweight="0">
+                <v:shape id="Forme libre 30" o:spid="_x0000_s2416" style="position:absolute;left:5633;top:68788;width:111;height:666;visibility:visible;mso-wrap-style:square;v-text-anchor:top" coordsize="7,42" o:gfxdata="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" path="m,l6,17,7,42,6,39,,23,,xe" fillcolor="#44546a" strokecolor="#44546a" strokeweight="0">
                   <v:path arrowok="t" o:connecttype="custom" o:connectlocs="0,0;9525,26988;11113,66675;9525,61913;0,36513;0,0" o:connectangles="0,0,0,0,0,0"/>
                 </v:shape>
-                <v:shape id="Forme libre 31" o:spid="_x0000_s1393" style="position:absolute;left:5871;top:71455;width:714;height:1873;visibility:visible;mso-wrap-style:square;v-text-anchor:top" coordsize="45,118" o:gfxdata="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" path="m,l6,16,21,49,33,84r12,34l44,118,13,53,11,42,,xe" fillcolor="#44546a" strokecolor="#44546a" strokeweight="0">
+                <v:shape id="Forme libre 31" o:spid="_x0000_s2417" style="position:absolute;left:5871;top:71455;width:714;height:1873;visibility:visible;mso-wrap-style:square;v-text-anchor:top" coordsize="45,118" o:gfxdata="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" path="m,l6,16,21,49,33,84r12,34l44,118,13,53,11,42,,xe" fillcolor="#44546a" strokecolor="#44546a" strokeweight="0">
                   <v:path arrowok="t" o:connecttype="custom" o:connectlocs="0,0;9525,25400;33338,77788;52388,133350;71438,187325;69850,187325;20638,84138;17463,66675;0,0" o:connectangles="0,0,0,0,0,0,0,0,0"/>
                 </v:shape>
               </v:group>
-              <v:group id="Groupe 7" o:spid="_x0000_s1394" style="position:absolute;left:806;top:48269;width:13063;height:25059" coordorigin="806,46499" coordsize="8747,16779" o:gfxdata="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">
+              <v:group id="Groupe 7" o:spid="_x0000_s2418" style="position:absolute;left:806;top:48269;width:13063;height:25059" coordorigin="806,46499" coordsize="8747,16779" o:gfxdata="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">
                 <o:lock v:ext="edit" aspectratio="t"/>
-                <v:shape id="Forme libre 8" o:spid="_x0000_s1395" style="position:absolute;left:1187;top:51897;width:1984;height:7143;visibility:visible;mso-wrap-style:square;v-text-anchor:top" coordsize="125,450" o:gfxdata="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" path="m,l41,155,86,309r39,116l125,450,79,311,41,183,7,54,,xe" fillcolor="#44546a" strokecolor="#44546a" strokeweight="0">
+                <v:shape id="Forme libre 8" o:spid="_x0000_s2419" style="position:absolute;left:1187;top:51897;width:1984;height:7143;visibility:visible;mso-wrap-style:square;v-text-anchor:top" coordsize="125,450" o:gfxdata="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" path="m,l41,155,86,309r39,116l125,450,79,311,41,183,7,54,,xe" fillcolor="#44546a" strokecolor="#44546a" strokeweight="0">
                   <v:fill opacity="13107f"/>
                   <v:stroke opacity="13107f"/>
                   <v:path arrowok="t" o:connecttype="custom" o:connectlocs="0,0;65088,246063;136525,490538;198438,674688;198438,714375;125413,493713;65088,290513;11113,85725;0,0" o:connectangles="0,0,0,0,0,0,0,0,0"/>
                 </v:shape>
-                <v:shape id="Forme libre 9" o:spid="_x0000_s1396" style="position:absolute;left:3282;top:58913;width:1874;height:4366;visibility:visible;mso-wrap-style:square;v-text-anchor:top" coordsize="118,275" o:gfxdata="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" path="m,l8,20,37,96r32,74l118,275r-9,l61,174,30,100,,26,,xe" fillcolor="#44546a" strokecolor="#44546a" strokeweight="0">
+                <v:shape id="Forme libre 9" o:spid="_x0000_s2420" style="position:absolute;left:3282;top:58913;width:1874;height:4366;visibility:visible;mso-wrap-style:square;v-text-anchor:top" coordsize="118,275" o:gfxdata="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" path="m,l8,20,37,96r32,74l118,275r-9,l61,174,30,100,,26,,xe" fillcolor="#44546a" strokecolor="#44546a" strokeweight="0">
                   <v:fill opacity="13107f"/>
                   <v:stroke opacity="13107f"/>
                   <v:path arrowok="t" o:connecttype="custom" o:connectlocs="0,0;12700,31750;58738,152400;109538,269875;187325,436563;173038,436563;96838,276225;47625,158750;0,41275;0,0" o:connectangles="0,0,0,0,0,0,0,0,0,0"/>
                 </v:shape>
-                <v:shape id="Forme libre 10" o:spid="_x0000_s1397" style="position:absolute;left:806;top:50103;width:317;height:1921;visibility:visible;mso-wrap-style:square;v-text-anchor:top" coordsize="20,121" o:gfxdata="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" path="m,l16,72r4,49l18,112,,31,,xe" fillcolor="#44546a" strokecolor="#44546a" strokeweight="0">
+                <v:shape id="Forme libre 10" o:spid="_x0000_s2421" style="position:absolute;left:806;top:50103;width:317;height:1921;visibility:visible;mso-wrap-style:square;v-text-anchor:top" coordsize="20,121" o:gfxdata="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" path="m,l16,72r4,49l18,112,,31,,xe" fillcolor="#44546a" strokecolor="#44546a" strokeweight="0">
                   <v:fill opacity="13107f"/>
                   <v:stroke opacity="13107f"/>
                   <v:path arrowok="t" o:connecttype="custom" o:connectlocs="0,0;25400,114300;31750,192088;28575,177800;0,49213;0,0" o:connectangles="0,0,0,0,0,0"/>
                 </v:shape>
-                <v:shape id="Forme libre 12" o:spid="_x0000_s1398" style="position:absolute;left:1123;top:52024;width:2509;height:10207;visibility:visible;mso-wrap-style:square;v-text-anchor:top" coordsize="158,643" o:gfxdata="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" path="m,l11,46r11,83l36,211r19,90l76,389r27,87l123,533r21,55l155,632r3,11l142,608,118,544,95,478,69,391,47,302,29,212,13,107,,xe" fillcolor="#44546a" strokecolor="#44546a" strokeweight="0">
+                <v:shape id="Forme libre 12" o:spid="_x0000_s2422" style="position:absolute;left:1123;top:52024;width:2509;height:10207;visibility:visible;mso-wrap-style:square;v-text-anchor:top" coordsize="158,643" o:gfxdata="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" path="m,l11,46r11,83l36,211r19,90l76,389r27,87l123,533r21,55l155,632r3,11l142,608,118,544,95,478,69,391,47,302,29,212,13,107,,xe" fillcolor="#44546a" strokecolor="#44546a" strokeweight="0">
                   <v:fill opacity="13107f"/>
                   <v:stroke opacity="13107f"/>
                   <v:path arrowok="t" o:connecttype="custom" o:connectlocs="0,0;17463,73025;34925,204788;57150,334963;87313,477838;120650,617538;163513,755650;195263,846138;228600,933450;246063,1003300;250825,1020763;225425,965200;187325,863600;150813,758825;109538,620713;74613,479425;46038,336550;20638,169863;0,0" o:connectangles="0,0,0,0,0,0,0,0,0,0,0,0,0,0,0,0,0,0,0"/>
                 </v:shape>
-                <v:shape id="Forme libre 13" o:spid="_x0000_s1399" style="position:absolute;left:3759;top:62152;width:524;height:1127;visibility:visible;mso-wrap-style:square;v-text-anchor:top" coordsize="33,71" o:gfxdata="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" path="m,l33,71r-9,l11,36,,xe" fillcolor="#44546a" strokecolor="#44546a" strokeweight="0">
+                <v:shape id="Forme libre 13" o:spid="_x0000_s2423" style="position:absolute;left:3759;top:62152;width:524;height:1127;visibility:visible;mso-wrap-style:square;v-text-anchor:top" coordsize="33,71" o:gfxdata="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" path="m,l33,71r-9,l11,36,,xe" fillcolor="#44546a" strokecolor="#44546a" strokeweight="0">
                   <v:fill opacity="13107f"/>
                   <v:stroke opacity="13107f"/>
                   <v:path arrowok="t" o:connecttype="custom" o:connectlocs="0,0;52388,112713;38100,112713;17463,57150;0,0" o:connectangles="0,0,0,0,0"/>
                 </v:shape>
-                <v:shape id="Forme libre 14" o:spid="_x0000_s1400" style="position:absolute;left:1060;top:51246;width:238;height:1508;visibility:visible;mso-wrap-style:square;v-text-anchor:top" coordsize="15,95" o:gfxdata="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" path="m,l8,37r,4l15,95,4,49,,xe" fillcolor="#44546a" strokecolor="#44546a" strokeweight="0">
+                <v:shape id="Forme libre 14" o:spid="_x0000_s2424" style="position:absolute;left:1060;top:51246;width:238;height:1508;visibility:visible;mso-wrap-style:square;v-text-anchor:top" coordsize="15,95" o:gfxdata="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" path="m,l8,37r,4l15,95,4,49,,xe" fillcolor="#44546a" strokecolor="#44546a" strokeweight="0">
                   <v:fill opacity="13107f"/>
                   <v:stroke opacity="13107f"/>
                   <v:path arrowok="t" o:connecttype="custom" o:connectlocs="0,0;12700,58738;12700,65088;23813,150813;6350,77788;0,0" o:connectangles="0,0,0,0,0,0"/>
                 </v:shape>
-                <v:shape id="Forme libre 15" o:spid="_x0000_s1401" style="position:absolute;left:3171;top:46499;width:6382;height:12414;visibility:visible;mso-wrap-style:square;v-text-anchor:top" coordsize="402,782" o:gfxdata="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" path="m402,r,1l363,39,325,79r-35,42l255,164r-44,58l171,284r-38,62l100,411,71,478,45,546,27,617,13,689,7,761r,21l,765r1,-4l7,688,21,616,40,545,66,475,95,409r35,-66l167,281r42,-61l253,163r34,-43l324,78,362,38,402,xe" fillcolor="#44546a" strokecolor="#44546a" strokeweight="0">
+                <v:shape id="Forme libre 15" o:spid="_x0000_s2425" style="position:absolute;left:3171;top:46499;width:6382;height:12414;visibility:visible;mso-wrap-style:square;v-text-anchor:top" coordsize="402,782" o:gfxdata="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" path="m402,r,1l363,39,325,79r-35,42l255,164r-44,58l171,284r-38,62l100,411,71,478,45,546,27,617,13,689,7,761r,21l,765r1,-4l7,688,21,616,40,545,66,475,95,409r35,-66l167,281r42,-61l253,163r34,-43l324,78,362,38,402,xe" fillcolor="#44546a" strokecolor="#44546a" strokeweight="0">
                   <v:fill opacity="13107f"/>
                   <v:stroke opacity="13107f"/>
                   <v:path arrowok="t" o:connecttype="custom" o:connectlocs="638175,0;638175,1588;576263,61913;515938,125413;460375,192088;404813,260350;334963,352425;271463,450850;211138,549275;158750,652463;112713,758825;71438,866775;42863,979488;20638,1093788;11113,1208088;11113,1241425;0,1214438;1588,1208088;11113,1092200;33338,977900;63500,865188;104775,754063;150813,649288;206375,544513;265113,446088;331788,349250;401638,258763;455613,190500;514350,123825;574675,60325;638175,0" o:connectangles="0,0,0,0,0,0,0,0,0,0,0,0,0,0,0,0,0,0,0,0,0,0,0,0,0,0,0,0,0,0,0"/>
                 </v:shape>
-                <v:shape id="Forme libre 16" o:spid="_x0000_s1402" style="position:absolute;left:3171;top:59040;width:588;height:3112;visibility:visible;mso-wrap-style:square;v-text-anchor:top" coordsize="37,196" o:gfxdata="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" path="m,l6,15r1,3l12,80r9,54l33,188r4,8l22,162,15,146,5,81,1,40,,xe" fillcolor="#44546a" strokecolor="#44546a" strokeweight="0">
+                <v:shape id="Forme libre 16" o:spid="_x0000_s2426" style="position:absolute;left:3171;top:59040;width:588;height:3112;visibility:visible;mso-wrap-style:square;v-text-anchor:top" coordsize="37,196" o:gfxdata="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" path="m,l6,15r1,3l12,80r9,54l33,188r4,8l22,162,15,146,5,81,1,40,,xe" fillcolor="#44546a" strokecolor="#44546a" strokeweight="0">
                   <v:fill opacity="13107f"/>
                   <v:stroke opacity="13107f"/>
                   <v:path arrowok="t" o:connecttype="custom" o:connectlocs="0,0;9525,23813;11113,28575;19050,127000;33338,212725;52388,298450;58738,311150;34925,257175;23813,231775;7938,128588;1588,63500;0,0" o:connectangles="0,0,0,0,0,0,0,0,0,0,0,0"/>
                 </v:shape>
-                <v:shape id="Forme libre 17" o:spid="_x0000_s1403" style="position:absolute;left:3632;top:62231;width:492;height:1048;visibility:visible;mso-wrap-style:square;v-text-anchor:top" coordsize="31,66" o:gfxdata="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" path="m,l31,66r-7,l,xe" fillcolor="#44546a" strokecolor="#44546a" strokeweight="0">
+                <v:shape id="Forme libre 17" o:spid="_x0000_s2427" style="position:absolute;left:3632;top:62231;width:492;height:1048;visibility:visible;mso-wrap-style:square;v-text-anchor:top" coordsize="31,66" o:gfxdata="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" path="m,l31,66r-7,l,xe" fillcolor="#44546a" strokecolor="#44546a" strokeweight="0">
                   <v:fill opacity="13107f"/>
                   <v:stroke opacity="13107f"/>
                   <v:path arrowok="t" o:connecttype="custom" o:connectlocs="0,0;49213,104775;38100,104775;0,0" o:connectangles="0,0,0,0"/>
                 </v:shape>
-                <v:shape id="Forme libre 18" o:spid="_x0000_s1404" style="position:absolute;left:3171;top:58644;width:111;height:682;visibility:visible;mso-wrap-style:square;v-text-anchor:top" coordsize="7,43" o:gfxdata="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" path="m,l7,17r,26l6,40,,25,,xe" fillcolor="#44546a" strokecolor="#44546a" strokeweight="0">
+                <v:shape id="Forme libre 18" o:spid="_x0000_s2428" style="position:absolute;left:3171;top:58644;width:111;height:682;visibility:visible;mso-wrap-style:square;v-text-anchor:top" coordsize="7,43" o:gfxdata="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" path="m,l7,17r,26l6,40,,25,,xe" fillcolor="#44546a" strokecolor="#44546a" strokeweight="0">
                   <v:fill opacity="13107f"/>
                   <v:stroke opacity="13107f"/>
                   <v:path arrowok="t" o:connecttype="custom" o:connectlocs="0,0;11113,26988;11113,68263;9525,63500;0,39688;0,0" o:connectangles="0,0,0,0,0,0"/>
                 </v:shape>
-                <v:shape id="Forme libre 19" o:spid="_x0000_s1405" style="position:absolute;left:3409;top:61358;width:731;height:1921;visibility:visible;mso-wrap-style:square;v-text-anchor:top" coordsize="46,121" o:gfxdata="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" path="m,l7,16,22,50,33,86r13,35l45,121,14,55,11,44,,xe" fillcolor="#44546a" strokecolor="#44546a" strokeweight="0">
+                <v:shape id="Forme libre 19" o:spid="_x0000_s2429" style="position:absolute;left:3409;top:61358;width:731;height:1921;visibility:visible;mso-wrap-style:square;v-text-anchor:top" coordsize="46,121" o:gfxdata="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" path="m,l7,16,22,50,33,86r13,35l45,121,14,55,11,44,,xe" fillcolor="#44546a" strokecolor="#44546a" strokeweight="0">
                   <v:fill opacity="13107f"/>
                   <v:stroke opacity="13107f"/>
                   <v:path arrowok="t" o:connecttype="custom" o:connectlocs="0,0;11113,25400;34925,79375;52388,136525;73025,192088;71438,192088;22225,87313;17463,69850;0,0" o:connectangles="0,0,0,0,0,0,0,0,0"/>
@@ -192,12 +192,12 @@
         <w:rPr>
           <w:noProof/>
         </w:rPr>
-        <w:pict>
+        <w:pict w14:anchorId="4C9995D5">
           <v:shapetype id="_x0000_t202" coordsize="21600,21600" o:spt="202" path="m,l,21600r21600,l21600,xe">
             <v:stroke joinstyle="miter"/>
             <v:path gradientshapeok="t" o:connecttype="rect"/>
           </v:shapetype>
-          <v:shape id="Zone de texte 32" o:spid="_x0000_s1376" type="#_x0000_t202" style="position:absolute;margin-left:250.05pt;margin-top:740.85pt;width:267.9pt;height:28.1pt;z-index:2;visibility:visible;mso-wrap-style:square;mso-width-percent:450;mso-height-percent:0;mso-left-percent:-10001;mso-top-percent:-10001;mso-wrap-distance-left:9pt;mso-wrap-distance-top:0;mso-wrap-distance-right:9pt;mso-wrap-distance-bottom:0;mso-position-horizontal:absolute;mso-position-horizontal-relative:page;mso-position-vertical:absolute;mso-position-vertical-relative:page;mso-width-percent:450;mso-height-percent:0;mso-left-percent:-10001;mso-top-percent:-10001;mso-width-relative:page;mso-height-relative:margin;v-text-anchor:bottom" o:gfxdata="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" filled="f" stroked="f" strokeweight=".5pt">
+          <v:shape id="Zone de texte 32" o:spid="_x0000_s2400" type="#_x0000_t202" style="position:absolute;margin-left:250.05pt;margin-top:740.85pt;width:267.9pt;height:28.1pt;z-index:2;visibility:visible;mso-wrap-style:square;mso-width-percent:450;mso-height-percent:0;mso-left-percent:-10001;mso-top-percent:-10001;mso-wrap-distance-left:9pt;mso-wrap-distance-top:0;mso-wrap-distance-right:9pt;mso-wrap-distance-bottom:0;mso-position-horizontal:absolute;mso-position-horizontal-relative:page;mso-position-vertical:absolute;mso-position-vertical-relative:page;mso-width-percent:450;mso-height-percent:0;mso-left-percent:-10001;mso-top-percent:-10001;mso-width-relative:page;mso-height-relative:margin;v-text-anchor:bottom" o:gfxdata="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" filled="f" stroked="f" strokeweight=".5pt">
             <v:textbox style="mso-fit-shape-to-text:t" inset="0,0,0,0">
               <w:txbxContent>
                 <w:p>
@@ -260,8 +260,8 @@
         <w:rPr>
           <w:noProof/>
         </w:rPr>
-        <w:pict>
-          <v:shape id="Zone de texte 1" o:spid="_x0000_s1375" type="#_x0000_t202" style="position:absolute;margin-left:250.05pt;margin-top:147.35pt;width:267.9pt;height:114.6pt;z-index:1;visibility:visible;mso-wrap-style:square;mso-width-percent:450;mso-height-percent:0;mso-left-percent:-10001;mso-top-percent:-10001;mso-wrap-distance-left:9pt;mso-wrap-distance-top:0;mso-wrap-distance-right:9pt;mso-wrap-distance-bottom:0;mso-position-horizontal:absolute;mso-position-horizontal-relative:page;mso-position-vertical:absolute;mso-position-vertical-relative:page;mso-width-percent:450;mso-height-percent:0;mso-left-percent:-10001;mso-top-percent:-10001;mso-width-relative:page;mso-height-relative:margin;v-text-anchor:top" o:gfxdata="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" filled="f" stroked="f" strokeweight=".5pt">
+        <w:pict w14:anchorId="3B15E41F">
+          <v:shape id="Zone de texte 1" o:spid="_x0000_s2399" type="#_x0000_t202" style="position:absolute;margin-left:250.05pt;margin-top:147.35pt;width:267.9pt;height:114.6pt;z-index:1;visibility:visible;mso-wrap-style:square;mso-width-percent:450;mso-height-percent:0;mso-left-percent:-10001;mso-top-percent:-10001;mso-wrap-distance-left:9pt;mso-wrap-distance-top:0;mso-wrap-distance-right:9pt;mso-wrap-distance-bottom:0;mso-position-horizontal:absolute;mso-position-horizontal-relative:page;mso-position-vertical:absolute;mso-position-vertical-relative:page;mso-width-percent:450;mso-height-percent:0;mso-left-percent:-10001;mso-top-percent:-10001;mso-width-relative:page;mso-height-relative:margin;v-text-anchor:top" o:gfxdata="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" filled="f" stroked="f" strokeweight=".5pt">
             <v:textbox style="mso-fit-shape-to-text:t" inset="0,0,0,0">
               <w:txbxContent>
                 <w:p>
@@ -3766,6 +3766,7 @@
                 <w:szCs w:val="14"/>
               </w:rPr>
             </w:pPr>
+            <w:proofErr w:type="gramStart"/>
             <w:r>
               <w:rPr>
                 <w:b/>
@@ -3775,6 +3776,7 @@
               </w:rPr>
               <w:t>Email</w:t>
             </w:r>
+            <w:proofErr w:type="gramEnd"/>
           </w:p>
         </w:tc>
         <w:tc>
@@ -4581,7 +4583,23 @@
           <w:i w:val="0"/>
           <w:color w:val="auto"/>
         </w:rPr>
-        <w:t xml:space="preserve"> la méthode agile sera utilisée avec l’aide de IceScrum.</w:t>
+        <w:t xml:space="preserve"> la méthode agile sera utilisée avec l’aide de </w:t>
+      </w:r>
+      <w:proofErr w:type="spellStart"/>
+      <w:r>
+        <w:rPr>
+          <w:i w:val="0"/>
+          <w:color w:val="auto"/>
+        </w:rPr>
+        <w:t>IceScrum</w:t>
+      </w:r>
+      <w:proofErr w:type="spellEnd"/>
+      <w:r>
+        <w:rPr>
+          <w:i w:val="0"/>
+          <w:color w:val="auto"/>
+        </w:rPr>
+        <w:t>.</w:t>
       </w:r>
     </w:p>
     <w:p>
@@ -4671,8 +4689,8 @@
           <w:iCs/>
           <w:szCs w:val="14"/>
         </w:rPr>
-        <w:pict>
-          <v:shape id="_x0000_i1026" type="#_x0000_t75" style="width:699.05pt;height:230.25pt">
+        <w:pict w14:anchorId="51DD47A3">
+          <v:shape id="_x0000_i1026" type="#_x0000_t75" style="width:698.95pt;height:230.25pt">
             <v:imagedata r:id="rId19" o:title="PlanificationInitiale"/>
           </v:shape>
         </w:pict>
@@ -4838,7 +4856,23 @@
           <w:rFonts w:eastAsia="Calibri"/>
           <w:lang w:val="fr-CH" w:eastAsia="en-US"/>
         </w:rPr>
-        <w:t>En cas de problèmes graves, le candidat avertit au plus vite les deux experts et son CdP.</w:t>
+        <w:t xml:space="preserve">En cas de problèmes graves, le candidat avertit au plus vite les deux experts et son </w:t>
+      </w:r>
+      <w:proofErr w:type="spellStart"/>
+      <w:r>
+        <w:rPr>
+          <w:rFonts w:eastAsia="Calibri"/>
+          <w:lang w:val="fr-CH" w:eastAsia="en-US"/>
+        </w:rPr>
+        <w:t>CdP</w:t>
+      </w:r>
+      <w:proofErr w:type="spellEnd"/>
+      <w:r>
+        <w:rPr>
+          <w:rFonts w:eastAsia="Calibri"/>
+          <w:lang w:val="fr-CH" w:eastAsia="en-US"/>
+        </w:rPr>
+        <w:t>.</w:t>
       </w:r>
     </w:p>
     <w:p>
@@ -5197,7 +5231,15 @@
         </w:numPr>
       </w:pPr>
       <w:r>
-        <w:t>Un utilisateur pourra s’enregistrer sur le site. Un email lui sera envoyé pour confirmer sa demande de connexion.</w:t>
+        <w:t xml:space="preserve">Un utilisateur pourra s’enregistrer sur le site. Un </w:t>
+      </w:r>
+      <w:proofErr w:type="gramStart"/>
+      <w:r>
+        <w:t>email</w:t>
+      </w:r>
+      <w:proofErr w:type="gramEnd"/>
+      <w:r>
+        <w:t xml:space="preserve"> lui sera envoyé pour confirmer sa demande de connexion.</w:t>
       </w:r>
       <w:r>
         <w:t xml:space="preserve"> </w:t>
@@ -5341,8 +5383,13 @@
         <w:ind w:left="709"/>
       </w:pPr>
       <w:r>
-        <w:t>Le site sera responsive</w:t>
-      </w:r>
+        <w:t xml:space="preserve">Le site sera </w:t>
+      </w:r>
+      <w:proofErr w:type="gramStart"/>
+      <w:r>
+        <w:t>responsive</w:t>
+      </w:r>
+      <w:proofErr w:type="gramEnd"/>
       <w:r>
         <w:t>, il devra permettre une lecture et une navigation conviviales et optimales, qu’il soit consulté depuis un téléphone mobile, une tablette ou un ordinateur</w:t>
       </w:r>
@@ -5816,7 +5863,15 @@
         <w:ind w:left="709"/>
       </w:pPr>
       <w:r>
-        <w:t>Le site de MediaPart propose moins de fonctionnalités. Le site propose une navigation par thèmes ainsi qu’une page d’accueil montrant les articles les plus importants du moment</w:t>
+        <w:t xml:space="preserve">Le site de </w:t>
+      </w:r>
+      <w:proofErr w:type="spellStart"/>
+      <w:r>
+        <w:t>MediaPart</w:t>
+      </w:r>
+      <w:proofErr w:type="spellEnd"/>
+      <w:r>
+        <w:t xml:space="preserve"> propose moins de fonctionnalités. Le site propose une navigation par thèmes ainsi qu’une page d’accueil montrant les articles les plus importants du moment</w:t>
       </w:r>
       <w:r>
         <w:t xml:space="preserve"> avec l’article ‘vedette’ en plus grand.</w:t>
@@ -5896,8 +5951,13 @@
         <w:pStyle w:val="Titre3"/>
       </w:pPr>
       <w:r>
-        <w:t>Accès à la base de donnée</w:t>
-      </w:r>
+        <w:t xml:space="preserve">Accès à la base de </w:t>
+      </w:r>
+      <w:proofErr w:type="gramStart"/>
+      <w:r>
+        <w:t>donnée</w:t>
+      </w:r>
+      <w:proofErr w:type="gramEnd"/>
     </w:p>
     <w:p>
       <w:pPr>
@@ -5909,7 +5969,15 @@
         <w:ind w:left="709"/>
       </w:pPr>
       <w:r>
-        <w:t>Pour accéder à la base de donnée, la librairie PDO, intégrée a PHP sera utilisée.</w:t>
+        <w:t xml:space="preserve">Pour accéder à la base de </w:t>
+      </w:r>
+      <w:proofErr w:type="gramStart"/>
+      <w:r>
+        <w:t>donnée</w:t>
+      </w:r>
+      <w:proofErr w:type="gramEnd"/>
+      <w:r>
+        <w:t>, la librairie PDO, intégrée a PHP sera utilisée.</w:t>
       </w:r>
     </w:p>
     <w:p>
@@ -5930,8 +5998,13 @@
         <w:pStyle w:val="Titre3"/>
       </w:pPr>
       <w:r>
-        <w:t>Envois d’emails</w:t>
-      </w:r>
+        <w:t xml:space="preserve">Envois </w:t>
+      </w:r>
+      <w:proofErr w:type="gramStart"/>
+      <w:r>
+        <w:t>d’emails</w:t>
+      </w:r>
+      <w:proofErr w:type="gramEnd"/>
     </w:p>
     <w:p>
       <w:pPr>
@@ -5943,15 +6016,36 @@
         <w:ind w:left="709"/>
       </w:pPr>
       <w:r>
-        <w:t xml:space="preserve">Pour envoyer des emails avec PHP, je compte utiliser la librairie PHPMailer. </w:t>
+        <w:t xml:space="preserve">Pour envoyer des </w:t>
+      </w:r>
+      <w:proofErr w:type="gramStart"/>
+      <w:r>
+        <w:t>emails</w:t>
+      </w:r>
+      <w:proofErr w:type="gramEnd"/>
+      <w:r>
+        <w:t xml:space="preserve"> avec PHP, je compte utiliser la librairie </w:t>
+      </w:r>
+      <w:proofErr w:type="spellStart"/>
+      <w:r>
+        <w:t>PHPMailer</w:t>
+      </w:r>
+      <w:proofErr w:type="spellEnd"/>
+      <w:r>
+        <w:t xml:space="preserve">. </w:t>
       </w:r>
     </w:p>
     <w:p>
       <w:pPr>
         <w:ind w:left="709"/>
       </w:pPr>
-      <w:r>
-        <w:t xml:space="preserve">PHPMailer, contrairement à la fonction </w:t>
+      <w:proofErr w:type="spellStart"/>
+      <w:r>
+        <w:t>PHPMailer</w:t>
+      </w:r>
+      <w:proofErr w:type="spellEnd"/>
+      <w:r>
+        <w:t xml:space="preserve">, contrairement à la fonction </w:t>
       </w:r>
       <w:r>
         <w:rPr>
@@ -5973,7 +6067,15 @@
         <w:ind w:left="709"/>
       </w:pPr>
       <w:r>
-        <w:t>J’ai déjà écrit un script servant au formulaire de contact sur un projet personnel avec l’aide de Michael Pedroletti. Ce fichier sera réadapté dans le but de m’en servir pour ce projet.</w:t>
+        <w:t xml:space="preserve">J’ai déjà écrit un script servant au formulaire de contact sur un projet personnel avec l’aide de Michael </w:t>
+      </w:r>
+      <w:proofErr w:type="spellStart"/>
+      <w:r>
+        <w:t>Pedroletti</w:t>
+      </w:r>
+      <w:proofErr w:type="spellEnd"/>
+      <w:r>
+        <w:t>. Ce fichier sera réadapté dans le but de m’en servir pour ce projet.</w:t>
       </w:r>
     </w:p>
     <w:p/>
@@ -6059,8 +6161,8 @@
           <w:iCs/>
           <w:szCs w:val="14"/>
         </w:rPr>
-        <w:pict>
-          <v:shape id="_x0000_i1027" type="#_x0000_t75" style="width:453.75pt;height:286.35pt">
+        <w:pict w14:anchorId="311211E8">
+          <v:shape id="_x0000_i1027" type="#_x0000_t75" style="width:453.75pt;height:285.95pt">
             <v:imagedata r:id="rId20" o:title="MCD"/>
           </v:shape>
         </w:pict>
@@ -6575,13 +6677,31 @@
                 <w:szCs w:val="14"/>
               </w:rPr>
             </w:pPr>
+            <w:proofErr w:type="spellStart"/>
             <w:r>
               <w:rPr>
                 <w:iCs/>
                 <w:szCs w:val="14"/>
               </w:rPr>
-              <w:t>Egde Chromium</w:t>
+              <w:t>Egde</w:t>
             </w:r>
+            <w:proofErr w:type="spellEnd"/>
+            <w:r>
+              <w:rPr>
+                <w:iCs/>
+                <w:szCs w:val="14"/>
+              </w:rPr>
+              <w:t xml:space="preserve"> </w:t>
+            </w:r>
+            <w:proofErr w:type="spellStart"/>
+            <w:r>
+              <w:rPr>
+                <w:iCs/>
+                <w:szCs w:val="14"/>
+              </w:rPr>
+              <w:t>Chromium</w:t>
+            </w:r>
+            <w:proofErr w:type="spellEnd"/>
           </w:p>
         </w:tc>
       </w:tr>
@@ -6882,8 +7002,17 @@
                 <w:iCs/>
                 <w:szCs w:val="14"/>
               </w:rPr>
-              <w:t>Michael Pedroletti</w:t>
+              <w:t xml:space="preserve">Michael </w:t>
             </w:r>
+            <w:proofErr w:type="spellStart"/>
+            <w:r>
+              <w:rPr>
+                <w:iCs/>
+                <w:szCs w:val="14"/>
+              </w:rPr>
+              <w:t>Pedroletti</w:t>
+            </w:r>
+            <w:proofErr w:type="spellEnd"/>
           </w:p>
         </w:tc>
         <w:tc>
@@ -7153,13 +7282,31 @@
                 <w:szCs w:val="14"/>
               </w:rPr>
             </w:pPr>
+            <w:proofErr w:type="spellStart"/>
             <w:r>
               <w:rPr>
                 <w:iCs/>
                 <w:szCs w:val="14"/>
               </w:rPr>
-              <w:t>Friefox Klar</w:t>
+              <w:t>Friefox</w:t>
             </w:r>
+            <w:proofErr w:type="spellEnd"/>
+            <w:r>
+              <w:rPr>
+                <w:iCs/>
+                <w:szCs w:val="14"/>
+              </w:rPr>
+              <w:t xml:space="preserve"> </w:t>
+            </w:r>
+            <w:proofErr w:type="spellStart"/>
+            <w:r>
+              <w:rPr>
+                <w:iCs/>
+                <w:szCs w:val="14"/>
+              </w:rPr>
+              <w:t>Klar</w:t>
+            </w:r>
+            <w:proofErr w:type="spellEnd"/>
           </w:p>
         </w:tc>
       </w:tr>
@@ -7310,8 +7457,17 @@
                 <w:iCs/>
                 <w:szCs w:val="14"/>
               </w:rPr>
-              <w:t>Michael Pedroletti</w:t>
+              <w:t xml:space="preserve">Michael </w:t>
             </w:r>
+            <w:proofErr w:type="spellStart"/>
+            <w:r>
+              <w:rPr>
+                <w:iCs/>
+                <w:szCs w:val="14"/>
+              </w:rPr>
+              <w:t>Pedroletti</w:t>
+            </w:r>
+            <w:proofErr w:type="spellEnd"/>
           </w:p>
         </w:tc>
         <w:tc>
@@ -7462,7 +7618,13 @@
         <w:ind w:left="709"/>
       </w:pPr>
       <w:r>
-        <w:t>Le site comportera une vingtaines d’articles, certains dans la même catégorie.</w:t>
+        <w:t xml:space="preserve">Le site comportera </w:t>
+      </w:r>
+      <w:r>
+        <w:t>une vingtaine</w:t>
+      </w:r>
+      <w:r>
+        <w:t xml:space="preserve"> d’articles, certains dans la même catégorie.</w:t>
       </w:r>
     </w:p>
     <w:p>
@@ -7501,6 +7663,9 @@
       </w:r>
       <w:r>
         <w:t>.</w:t>
+      </w:r>
+      <w:r>
+        <w:t xml:space="preserve"> Certains de ces articles auront des réactions négatives.</w:t>
       </w:r>
     </w:p>
     <w:p>
@@ -7825,7 +7990,25 @@
                 <w:i/>
                 <w:iCs/>
               </w:rPr>
-              <w:t>Dell Optiplex 7050</w:t>
+              <w:t xml:space="preserve">Dell </w:t>
+            </w:r>
+            <w:proofErr w:type="spellStart"/>
+            <w:r>
+              <w:rPr>
+                <w:rFonts w:cs="Arial"/>
+                <w:i/>
+                <w:iCs/>
+              </w:rPr>
+              <w:t>Optiplex</w:t>
+            </w:r>
+            <w:proofErr w:type="spellEnd"/>
+            <w:r>
+              <w:rPr>
+                <w:rFonts w:cs="Arial"/>
+                <w:i/>
+                <w:iCs/>
+              </w:rPr>
+              <w:t xml:space="preserve"> 7050</w:t>
             </w:r>
           </w:p>
         </w:tc>
@@ -8088,8 +8271,16 @@
               <w:rPr>
                 <w:rFonts w:cs="Arial"/>
               </w:rPr>
-              <w:t>PHP xDebug</w:t>
+              <w:t xml:space="preserve">PHP </w:t>
             </w:r>
+            <w:proofErr w:type="spellStart"/>
+            <w:r>
+              <w:rPr>
+                <w:rFonts w:cs="Arial"/>
+              </w:rPr>
+              <w:t>xDebug</w:t>
+            </w:r>
+            <w:proofErr w:type="spellEnd"/>
           </w:p>
         </w:tc>
         <w:tc>
@@ -8168,7 +8359,13 @@
               <w:rPr>
                 <w:rFonts w:cs="Arial"/>
               </w:rPr>
-              <w:t>Serveur de base de donnée</w:t>
+              <w:t xml:space="preserve">Serveur de base de </w:t>
+            </w:r>
+            <w:r>
+              <w:rPr>
+                <w:rFonts w:cs="Arial"/>
+              </w:rPr>
+              <w:t>données</w:t>
             </w:r>
           </w:p>
         </w:tc>
@@ -8206,12 +8403,14 @@
                 <w:rFonts w:cs="Arial"/>
               </w:rPr>
             </w:pPr>
+            <w:proofErr w:type="spellStart"/>
             <w:r>
               <w:rPr>
                 <w:rFonts w:cs="Arial"/>
               </w:rPr>
               <w:t>Cmder</w:t>
             </w:r>
+            <w:proofErr w:type="spellEnd"/>
           </w:p>
         </w:tc>
         <w:tc>
@@ -8328,12 +8527,14 @@
                 <w:rFonts w:cs="Arial"/>
               </w:rPr>
             </w:pPr>
+            <w:proofErr w:type="spellStart"/>
             <w:r>
               <w:rPr>
                 <w:rFonts w:cs="Arial"/>
               </w:rPr>
               <w:t>FileZilla</w:t>
             </w:r>
+            <w:proofErr w:type="spellEnd"/>
           </w:p>
         </w:tc>
         <w:tc>
@@ -8401,7 +8602,21 @@
               <w:rPr>
                 <w:rFonts w:cs="Arial"/>
               </w:rPr>
-              <w:t>Arch Linux (Systemd, x64)</w:t>
+              <w:t>Arch Linux (</w:t>
+            </w:r>
+            <w:proofErr w:type="spellStart"/>
+            <w:r>
+              <w:rPr>
+                <w:rFonts w:cs="Arial"/>
+              </w:rPr>
+              <w:t>Systemd</w:t>
+            </w:r>
+            <w:proofErr w:type="spellEnd"/>
+            <w:r>
+              <w:rPr>
+                <w:rFonts w:cs="Arial"/>
+              </w:rPr>
+              <w:t>, x64)</w:t>
             </w:r>
           </w:p>
         </w:tc>
@@ -8645,8 +8860,16 @@
               <w:rPr>
                 <w:rFonts w:cs="Arial"/>
               </w:rPr>
-              <w:t>PHP xDebug</w:t>
+              <w:t xml:space="preserve">PHP </w:t>
             </w:r>
+            <w:proofErr w:type="spellStart"/>
+            <w:r>
+              <w:rPr>
+                <w:rFonts w:cs="Arial"/>
+              </w:rPr>
+              <w:t>xDebug</w:t>
+            </w:r>
+            <w:proofErr w:type="spellEnd"/>
           </w:p>
         </w:tc>
         <w:tc>
@@ -8706,8 +8929,16 @@
               <w:rPr>
                 <w:rFonts w:cs="Arial"/>
               </w:rPr>
-              <w:t>MySQL/MariaDB</w:t>
+              <w:t>MySQL/</w:t>
             </w:r>
+            <w:proofErr w:type="spellStart"/>
+            <w:r>
+              <w:rPr>
+                <w:rFonts w:cs="Arial"/>
+              </w:rPr>
+              <w:t>MariaDB</w:t>
+            </w:r>
+            <w:proofErr w:type="spellEnd"/>
           </w:p>
         </w:tc>
         <w:tc>
@@ -8725,7 +8956,13 @@
               <w:rPr>
                 <w:rFonts w:cs="Arial"/>
               </w:rPr>
-              <w:t>Serveur de base de donnée</w:t>
+              <w:t xml:space="preserve">Serveur de base de </w:t>
+            </w:r>
+            <w:r>
+              <w:rPr>
+                <w:rFonts w:cs="Arial"/>
+              </w:rPr>
+              <w:t>données</w:t>
             </w:r>
           </w:p>
         </w:tc>
@@ -8763,12 +9000,14 @@
                 <w:rFonts w:cs="Arial"/>
               </w:rPr>
             </w:pPr>
+            <w:proofErr w:type="spellStart"/>
             <w:r>
               <w:rPr>
                 <w:rFonts w:cs="Arial"/>
               </w:rPr>
               <w:t>Zsh</w:t>
             </w:r>
+            <w:proofErr w:type="spellEnd"/>
           </w:p>
         </w:tc>
         <w:tc>
@@ -8828,8 +9067,30 @@
               <w:rPr>
                 <w:rFonts w:cs="Arial"/>
               </w:rPr>
-              <w:t>Oh-my-zsh</w:t>
+              <w:t>Oh-</w:t>
             </w:r>
+            <w:proofErr w:type="spellStart"/>
+            <w:r>
+              <w:rPr>
+                <w:rFonts w:cs="Arial"/>
+              </w:rPr>
+              <w:t>my</w:t>
+            </w:r>
+            <w:proofErr w:type="spellEnd"/>
+            <w:r>
+              <w:rPr>
+                <w:rFonts w:cs="Arial"/>
+              </w:rPr>
+              <w:t>-</w:t>
+            </w:r>
+            <w:proofErr w:type="spellStart"/>
+            <w:r>
+              <w:rPr>
+                <w:rFonts w:cs="Arial"/>
+              </w:rPr>
+              <w:t>zsh</w:t>
+            </w:r>
+            <w:proofErr w:type="spellEnd"/>
           </w:p>
         </w:tc>
         <w:tc>
@@ -8946,12 +9207,14 @@
                 <w:rFonts w:cs="Arial"/>
               </w:rPr>
             </w:pPr>
+            <w:proofErr w:type="spellStart"/>
             <w:r>
               <w:rPr>
                 <w:rFonts w:cs="Arial"/>
               </w:rPr>
               <w:t>FileZilla</w:t>
             </w:r>
+            <w:proofErr w:type="spellEnd"/>
           </w:p>
         </w:tc>
         <w:tc>
@@ -9041,7 +9304,23 @@
           <w:rFonts w:cs="Arial"/>
           <w:i/>
         </w:rPr>
-        <w:t xml:space="preserve">(menu – sous-menu) </w:t>
+        <w:t>(</w:t>
+      </w:r>
+      <w:proofErr w:type="gramStart"/>
+      <w:r>
+        <w:rPr>
+          <w:rFonts w:cs="Arial"/>
+          <w:i/>
+        </w:rPr>
+        <w:t>menu</w:t>
+      </w:r>
+      <w:proofErr w:type="gramEnd"/>
+      <w:r>
+        <w:rPr>
+          <w:rFonts w:cs="Arial"/>
+          <w:i/>
+        </w:rPr>
+        <w:t xml:space="preserve"> – sous-menu) </w:t>
       </w:r>
     </w:p>
     <w:p>
@@ -9165,8 +9444,8 @@
         <w:rPr>
           <w:rFonts w:cs="Arial"/>
         </w:rPr>
-        <w:pict>
-          <v:shape id="_x0000_i1042" type="#_x0000_t75" style="width:699.9pt;height:379.25pt">
+        <w:pict w14:anchorId="1D45B505">
+          <v:shape id="_x0000_i1028" type="#_x0000_t75" style="width:700.3pt;height:379pt">
             <v:imagedata r:id="rId22" o:title="home"/>
           </v:shape>
         </w:pict>
@@ -9211,8 +9490,8 @@
         <w:rPr>
           <w:rFonts w:cs="Arial"/>
         </w:rPr>
-        <w:pict>
-          <v:shape id="_x0000_i1040" type="#_x0000_t75" style="width:699.9pt;height:379.25pt">
+        <w:pict w14:anchorId="163E3C16">
+          <v:shape id="_x0000_i1029" type="#_x0000_t75" style="width:700.3pt;height:379pt">
             <v:imagedata r:id="rId23" o:title="home_logged_in"/>
           </v:shape>
         </w:pict>
@@ -9266,8 +9545,8 @@
         <w:rPr>
           <w:rFonts w:cs="Arial"/>
         </w:rPr>
-        <w:pict>
-          <v:shape id="_x0000_i1043" type="#_x0000_t75" style="width:699.9pt;height:379.25pt">
+        <w:pict w14:anchorId="6C93E577">
+          <v:shape id="_x0000_i1030" type="#_x0000_t75" style="width:700.3pt;height:379pt">
             <v:imagedata r:id="rId24" o:title="login"/>
           </v:shape>
         </w:pict>
@@ -9330,8 +9609,8 @@
         <w:rPr>
           <w:rFonts w:cs="Arial"/>
         </w:rPr>
-        <w:pict>
-          <v:shape id="_x0000_i1062" type="#_x0000_t75" style="width:699.9pt;height:379.25pt">
+        <w:pict w14:anchorId="00D6FF65">
+          <v:shape id="_x0000_i1031" type="#_x0000_t75" style="width:700.3pt;height:379pt">
             <v:imagedata r:id="rId25" o:title="register"/>
           </v:shape>
         </w:pict>
@@ -9402,8 +9681,8 @@
         <w:rPr>
           <w:rFonts w:cs="Arial"/>
         </w:rPr>
-        <w:pict>
-          <v:shape id="_x0000_i1056" type="#_x0000_t75" style="width:699.9pt;height:379.25pt">
+        <w:pict w14:anchorId="53106E3A">
+          <v:shape id="_x0000_i1032" type="#_x0000_t75" style="width:700.3pt;height:379pt">
             <v:imagedata r:id="rId26" o:title="article"/>
           </v:shape>
         </w:pict>
@@ -9458,8 +9737,8 @@
         <w:rPr>
           <w:rFonts w:cs="Arial"/>
         </w:rPr>
-        <w:pict>
-          <v:shape id="_x0000_i1058" type="#_x0000_t75" style="width:699.9pt;height:379.25pt">
+        <w:pict w14:anchorId="38618B2D">
+          <v:shape id="_x0000_i1033" type="#_x0000_t75" style="width:700.3pt;height:379pt">
             <v:imagedata r:id="rId27" o:title="comments"/>
           </v:shape>
         </w:pict>
@@ -9524,8 +9803,8 @@
         <w:rPr>
           <w:rFonts w:cs="Arial"/>
         </w:rPr>
-        <w:pict>
-          <v:shape id="_x0000_i1059" type="#_x0000_t75" style="width:699.9pt;height:379.25pt">
+        <w:pict w14:anchorId="11251611">
+          <v:shape id="_x0000_i1034" type="#_x0000_t75" style="width:700.3pt;height:379pt">
             <v:imagedata r:id="rId28" o:title="add_article"/>
           </v:shape>
         </w:pict>
@@ -9575,8 +9854,8 @@
         <w:rPr>
           <w:rFonts w:cs="Arial"/>
         </w:rPr>
-        <w:pict>
-          <v:shape id="_x0000_i1060" type="#_x0000_t75" style="width:699.9pt;height:379.25pt">
+        <w:pict w14:anchorId="56CC400C">
+          <v:shape id="_x0000_i1035" type="#_x0000_t75" style="width:700.3pt;height:379pt">
             <v:imagedata r:id="rId29" o:title="add_category"/>
           </v:shape>
         </w:pict>
@@ -9633,8 +9912,8 @@
         <w:rPr>
           <w:rFonts w:cs="Arial"/>
         </w:rPr>
-        <w:pict>
-          <v:shape id="_x0000_i1061" type="#_x0000_t75" style="width:699.9pt;height:379.25pt">
+        <w:pict w14:anchorId="74C1FD33">
+          <v:shape id="_x0000_i1036" type="#_x0000_t75" style="width:700.3pt;height:379pt">
             <v:imagedata r:id="rId30" o:title="add_author"/>
           </v:shape>
         </w:pict>
@@ -9691,8 +9970,8 @@
         <w:rPr>
           <w:rFonts w:cs="Arial"/>
         </w:rPr>
-        <w:pict>
-          <v:shape id="_x0000_i1091" type="#_x0000_t75" style="width:699.9pt;height:379.25pt">
+        <w:pict w14:anchorId="511B7C7F">
+          <v:shape id="_x0000_i1037" type="#_x0000_t75" style="width:700.3pt;height:379pt">
             <v:imagedata r:id="rId31" o:title="filter"/>
           </v:shape>
         </w:pict>
@@ -9743,8 +10022,8 @@
         <w:ind w:left="576"/>
       </w:pPr>
       <w:r>
-        <w:pict>
-          <v:shape id="_x0000_i1076" type="#_x0000_t75" style="width:368.35pt;height:396pt">
+        <w:pict w14:anchorId="2683EE6D">
+          <v:shape id="_x0000_i1038" type="#_x0000_t75" style="width:368.15pt;height:396pt">
             <v:imagedata r:id="rId34" o:title="MLD"/>
           </v:shape>
         </w:pict>
@@ -9786,7 +10065,21 @@
         <w:rPr>
           <w:rFonts w:cs="Arial"/>
         </w:rPr>
-        <w:t>Le projet sera hébergé sur une instance LAMP de chez Infomaniak.</w:t>
+        <w:t xml:space="preserve">Le projet sera hébergé sur une instance LAMP de chez </w:t>
+      </w:r>
+      <w:proofErr w:type="spellStart"/>
+      <w:r>
+        <w:rPr>
+          <w:rFonts w:cs="Arial"/>
+        </w:rPr>
+        <w:t>Infomaniak</w:t>
+      </w:r>
+      <w:proofErr w:type="spellEnd"/>
+      <w:r>
+        <w:rPr>
+          <w:rFonts w:cs="Arial"/>
+        </w:rPr>
+        <w:t>.</w:t>
       </w:r>
     </w:p>
     <w:p>
@@ -9806,7 +10099,14 @@
         <w:rPr>
           <w:rFonts w:cs="Arial"/>
         </w:rPr>
-        <w:t>‘W</w:t>
+        <w:t>‘</w:t>
+      </w:r>
+      <w:proofErr w:type="spellStart"/>
+      <w:r>
+        <w:rPr>
+          <w:rFonts w:cs="Arial"/>
+        </w:rPr>
+        <w:t>W</w:t>
       </w:r>
       <w:r>
         <w:rPr>
@@ -9826,6 +10126,7 @@
         </w:rPr>
         <w:t>ail</w:t>
       </w:r>
+      <w:proofErr w:type="spellEnd"/>
       <w:r>
         <w:rPr>
           <w:rFonts w:cs="Arial"/>
@@ -9884,7 +10185,21 @@
         <w:rPr>
           <w:rFonts w:cs="Arial"/>
         </w:rPr>
-        <w:t xml:space="preserve">Cette solution a également comme avantage, par rapport à l’hébergement ‘Starter’ gratuit proposé par Infomaniak de supporter le PHP. </w:t>
+        <w:t xml:space="preserve">Cette solution a également comme avantage, par rapport à l’hébergement ‘Starter’ gratuit proposé par </w:t>
+      </w:r>
+      <w:proofErr w:type="spellStart"/>
+      <w:r>
+        <w:rPr>
+          <w:rFonts w:cs="Arial"/>
+        </w:rPr>
+        <w:t>Infomaniak</w:t>
+      </w:r>
+      <w:proofErr w:type="spellEnd"/>
+      <w:r>
+        <w:rPr>
+          <w:rFonts w:cs="Arial"/>
+        </w:rPr>
+        <w:t xml:space="preserve"> de supporter le PHP. </w:t>
       </w:r>
     </w:p>
     <w:p>
@@ -9916,11 +10231,9 @@
           <w:rFonts w:cs="Arial"/>
         </w:rPr>
       </w:pPr>
-      <w:bookmarkStart w:id="27" w:name="_GoBack"/>
-      <w:bookmarkEnd w:id="27"/>
-    </w:p>
-    <w:p>
-      <w:bookmarkStart w:id="28" w:name="_Toc71703259"/>
+    </w:p>
+    <w:p>
+      <w:bookmarkStart w:id="27" w:name="_Toc71703259"/>
     </w:p>
     <w:p>
       <w:pPr>
@@ -9932,16 +10245,16 @@
       <w:r>
         <w:br w:type="page"/>
       </w:r>
-      <w:bookmarkStart w:id="29" w:name="_Toc103589046"/>
+      <w:bookmarkStart w:id="28" w:name="_Toc103589046"/>
       <w:r>
         <w:lastRenderedPageBreak/>
         <w:t>R</w:t>
       </w:r>
+      <w:bookmarkEnd w:id="27"/>
+      <w:r>
+        <w:t>éalisation</w:t>
+      </w:r>
       <w:bookmarkEnd w:id="28"/>
-      <w:r>
-        <w:t>éalisation</w:t>
-      </w:r>
-      <w:bookmarkEnd w:id="29"/>
     </w:p>
     <w:p>
       <w:pPr>
@@ -9951,9 +10264,9 @@
           <w:iCs/>
         </w:rPr>
       </w:pPr>
-      <w:bookmarkStart w:id="30" w:name="_Toc25553317"/>
-      <w:bookmarkStart w:id="31" w:name="_Toc71691022"/>
-      <w:bookmarkStart w:id="32" w:name="_Toc103589047"/>
+      <w:bookmarkStart w:id="29" w:name="_Toc25553317"/>
+      <w:bookmarkStart w:id="30" w:name="_Toc71691022"/>
+      <w:bookmarkStart w:id="31" w:name="_Toc103589047"/>
       <w:r>
         <w:rPr>
           <w:i w:val="0"/>
@@ -9961,12 +10274,12 @@
         </w:rPr>
         <w:t>Dossier de réalisation</w:t>
       </w:r>
-      <w:bookmarkStart w:id="33" w:name="_Toc25553318"/>
+      <w:bookmarkStart w:id="32" w:name="_Toc25553318"/>
+      <w:bookmarkEnd w:id="29"/>
       <w:bookmarkEnd w:id="30"/>
       <w:bookmarkEnd w:id="31"/>
-      <w:bookmarkEnd w:id="32"/>
-    </w:p>
-    <w:bookmarkEnd w:id="33"/>
+    </w:p>
+    <w:bookmarkEnd w:id="32"/>
     <w:p>
       <w:pPr>
         <w:ind w:firstLine="360"/>
@@ -10017,12 +10330,21 @@
           <w:iCs/>
         </w:rPr>
       </w:pPr>
+      <w:proofErr w:type="gramStart"/>
       <w:r>
         <w:rPr>
           <w:i/>
           <w:iCs/>
         </w:rPr>
-        <w:t>les répertoires où le logiciel est installé</w:t>
+        <w:t>les</w:t>
+      </w:r>
+      <w:proofErr w:type="gramEnd"/>
+      <w:r>
+        <w:rPr>
+          <w:i/>
+          <w:iCs/>
+        </w:rPr>
+        <w:t xml:space="preserve"> répertoires où le logiciel est installé</w:t>
       </w:r>
     </w:p>
     <w:p>
@@ -10041,12 +10363,21 @@
           <w:iCs/>
         </w:rPr>
       </w:pPr>
+      <w:proofErr w:type="gramStart"/>
       <w:r>
         <w:rPr>
           <w:i/>
           <w:iCs/>
         </w:rPr>
-        <w:t>la liste de tous les fichiers et une rapide description de leur contenu (des noms qui parlent !)</w:t>
+        <w:t>la</w:t>
+      </w:r>
+      <w:proofErr w:type="gramEnd"/>
+      <w:r>
+        <w:rPr>
+          <w:i/>
+          <w:iCs/>
+        </w:rPr>
+        <w:t xml:space="preserve"> liste de tous les fichiers et une rapide description de leur contenu (des noms qui parlent !)</w:t>
       </w:r>
     </w:p>
     <w:p>
@@ -10065,12 +10396,21 @@
           <w:iCs/>
         </w:rPr>
       </w:pPr>
+      <w:proofErr w:type="gramStart"/>
       <w:r>
         <w:rPr>
           <w:i/>
           <w:iCs/>
         </w:rPr>
-        <w:t>les versions des systèmes d'exploitation et des outils logiciels</w:t>
+        <w:t>les</w:t>
+      </w:r>
+      <w:proofErr w:type="gramEnd"/>
+      <w:r>
+        <w:rPr>
+          <w:i/>
+          <w:iCs/>
+        </w:rPr>
+        <w:t xml:space="preserve"> versions des systèmes d'exploitation et des outils logiciels</w:t>
       </w:r>
     </w:p>
     <w:p>
@@ -10089,12 +10429,21 @@
           <w:iCs/>
         </w:rPr>
       </w:pPr>
+      <w:proofErr w:type="gramStart"/>
       <w:r>
         <w:rPr>
           <w:i/>
           <w:iCs/>
         </w:rPr>
-        <w:t>la description exacte du matériel</w:t>
+        <w:t>la</w:t>
+      </w:r>
+      <w:proofErr w:type="gramEnd"/>
+      <w:r>
+        <w:rPr>
+          <w:i/>
+          <w:iCs/>
+        </w:rPr>
+        <w:t xml:space="preserve"> description exacte du matériel</w:t>
       </w:r>
     </w:p>
     <w:p>
@@ -10113,12 +10462,21 @@
           <w:iCs/>
         </w:rPr>
       </w:pPr>
+      <w:proofErr w:type="gramStart"/>
       <w:r>
         <w:rPr>
           <w:i/>
           <w:iCs/>
         </w:rPr>
-        <w:t>le numé</w:t>
+        <w:t>le</w:t>
+      </w:r>
+      <w:proofErr w:type="gramEnd"/>
+      <w:r>
+        <w:rPr>
+          <w:i/>
+          <w:iCs/>
+        </w:rPr>
+        <w:t xml:space="preserve"> numé</w:t>
       </w:r>
       <w:r>
         <w:rPr>
@@ -10145,12 +10503,21 @@
           <w:u w:val="single"/>
         </w:rPr>
       </w:pPr>
+      <w:proofErr w:type="gramStart"/>
       <w:r>
         <w:rPr>
           <w:i/>
           <w:iCs/>
         </w:rPr>
-        <w:t>programmation et scripts: librairies externes, reconstruction du logiciel</w:t>
+        <w:t>programmation</w:t>
+      </w:r>
+      <w:proofErr w:type="gramEnd"/>
+      <w:r>
+        <w:rPr>
+          <w:i/>
+          <w:iCs/>
+        </w:rPr>
+        <w:t xml:space="preserve"> et scripts: librairies externes, reconstruction du logiciel</w:t>
       </w:r>
       <w:r>
         <w:rPr>
@@ -10214,12 +10581,30 @@
           <w:iCs/>
           <w:u w:val="single"/>
         </w:rPr>
-        <w:t>d’inclure les listings des sources</w:t>
-      </w:r>
+        <w:t xml:space="preserve">d’inclure les </w:t>
+      </w:r>
+      <w:proofErr w:type="gramStart"/>
       <w:r>
         <w:rPr>
           <w:i/>
           <w:iCs/>
+          <w:u w:val="single"/>
+        </w:rPr>
+        <w:t>listings</w:t>
+      </w:r>
+      <w:proofErr w:type="gramEnd"/>
+      <w:r>
+        <w:rPr>
+          <w:i/>
+          <w:iCs/>
+          <w:u w:val="single"/>
+        </w:rPr>
+        <w:t xml:space="preserve"> des sources</w:t>
+      </w:r>
+      <w:r>
+        <w:rPr>
+          <w:i/>
+          <w:iCs/>
         </w:rPr>
         <w:t xml:space="preserve"> à moins que vous ne désiriez en expliquer une partie vous paraissant importante. Dans ce cas n’incluez que cette partie…</w:t>
       </w:r>
@@ -10232,9 +10617,9 @@
           <w:iCs/>
         </w:rPr>
       </w:pPr>
-      <w:bookmarkStart w:id="34" w:name="_Toc25553321"/>
-      <w:bookmarkStart w:id="35" w:name="_Toc71691025"/>
-      <w:bookmarkStart w:id="36" w:name="_Toc103589048"/>
+      <w:bookmarkStart w:id="33" w:name="_Toc25553321"/>
+      <w:bookmarkStart w:id="34" w:name="_Toc71691025"/>
+      <w:bookmarkStart w:id="35" w:name="_Toc103589048"/>
       <w:r>
         <w:rPr>
           <w:i w:val="0"/>
@@ -10242,7 +10627,7 @@
         </w:rPr>
         <w:t>Description des test</w:t>
       </w:r>
-      <w:bookmarkEnd w:id="34"/>
+      <w:bookmarkEnd w:id="33"/>
       <w:r>
         <w:rPr>
           <w:i w:val="0"/>
@@ -10250,8 +10635,8 @@
         </w:rPr>
         <w:t>s effectués</w:t>
       </w:r>
+      <w:bookmarkEnd w:id="34"/>
       <w:bookmarkEnd w:id="35"/>
-      <w:bookmarkEnd w:id="36"/>
     </w:p>
     <w:p>
       <w:pPr>
@@ -10274,8 +10659,16 @@
         <w:rPr>
           <w:i/>
         </w:rPr>
-        <w:t>Pour chaque partie testée de votre projet, il faut décrire:</w:t>
-      </w:r>
+        <w:t xml:space="preserve">Pour chaque partie testée de votre projet, il faut </w:t>
+      </w:r>
+      <w:proofErr w:type="gramStart"/>
+      <w:r>
+        <w:rPr>
+          <w:i/>
+        </w:rPr>
+        <w:t>décrire:</w:t>
+      </w:r>
+      <w:proofErr w:type="gramEnd"/>
     </w:p>
     <w:p>
       <w:pPr>
@@ -10297,11 +10690,19 @@
           <w:i/>
         </w:rPr>
       </w:pPr>
+      <w:proofErr w:type="gramStart"/>
       <w:r>
         <w:rPr>
           <w:i/>
         </w:rPr>
-        <w:t>les conditions exactes de chaque test</w:t>
+        <w:t>les</w:t>
+      </w:r>
+      <w:proofErr w:type="gramEnd"/>
+      <w:r>
+        <w:rPr>
+          <w:i/>
+        </w:rPr>
+        <w:t xml:space="preserve"> conditions exactes de chaque test</w:t>
       </w:r>
     </w:p>
     <w:p>
@@ -10314,11 +10715,19 @@
           <w:i/>
         </w:rPr>
       </w:pPr>
+      <w:proofErr w:type="gramStart"/>
       <w:r>
         <w:rPr>
           <w:i/>
         </w:rPr>
-        <w:t>les preuves de test (papier ou fichier)</w:t>
+        <w:t>les</w:t>
+      </w:r>
+      <w:proofErr w:type="gramEnd"/>
+      <w:r>
+        <w:rPr>
+          <w:i/>
+        </w:rPr>
+        <w:t xml:space="preserve"> preuves de test (papier ou fichier)</w:t>
       </w:r>
     </w:p>
     <w:p>
@@ -10331,11 +10740,19 @@
           <w:i/>
         </w:rPr>
       </w:pPr>
+      <w:proofErr w:type="gramStart"/>
       <w:r>
         <w:rPr>
           <w:i/>
         </w:rPr>
-        <w:t xml:space="preserve">tests sans preuve: fournir au moins une description </w:t>
+        <w:t>tests</w:t>
+      </w:r>
+      <w:proofErr w:type="gramEnd"/>
+      <w:r>
+        <w:rPr>
+          <w:i/>
+        </w:rPr>
+        <w:t xml:space="preserve"> sans preuve: fournir au moins une description </w:t>
       </w:r>
     </w:p>
     <w:p>
@@ -10354,9 +10771,9 @@
           <w:iCs/>
         </w:rPr>
       </w:pPr>
-      <w:bookmarkStart w:id="37" w:name="_Toc25553322"/>
-      <w:bookmarkStart w:id="38" w:name="_Toc71691026"/>
-      <w:bookmarkStart w:id="39" w:name="_Toc103589049"/>
+      <w:bookmarkStart w:id="36" w:name="_Toc25553322"/>
+      <w:bookmarkStart w:id="37" w:name="_Toc71691026"/>
+      <w:bookmarkStart w:id="38" w:name="_Toc103589049"/>
       <w:r>
         <w:rPr>
           <w:i w:val="0"/>
@@ -10364,7 +10781,7 @@
         </w:rPr>
         <w:t xml:space="preserve">Erreurs </w:t>
       </w:r>
-      <w:bookmarkEnd w:id="37"/>
+      <w:bookmarkEnd w:id="36"/>
       <w:r>
         <w:rPr>
           <w:i w:val="0"/>
@@ -10372,8 +10789,8 @@
         </w:rPr>
         <w:t>restantes</w:t>
       </w:r>
+      <w:bookmarkEnd w:id="37"/>
       <w:bookmarkEnd w:id="38"/>
-      <w:bookmarkEnd w:id="39"/>
       <w:r>
         <w:rPr>
           <w:i w:val="0"/>
@@ -10389,7 +10806,7 @@
           <w:i/>
         </w:rPr>
       </w:pPr>
-      <w:bookmarkStart w:id="40" w:name="_Toc25553323"/>
+      <w:bookmarkStart w:id="39" w:name="_Toc25553323"/>
     </w:p>
     <w:p>
       <w:pPr>
@@ -10402,7 +10819,21 @@
         <w:rPr>
           <w:i/>
         </w:rPr>
-        <w:t xml:space="preserve">S'il reste encore des erreurs: </w:t>
+        <w:t xml:space="preserve">S'il reste encore des </w:t>
+      </w:r>
+      <w:proofErr w:type="gramStart"/>
+      <w:r>
+        <w:rPr>
+          <w:i/>
+        </w:rPr>
+        <w:t>erreurs:</w:t>
+      </w:r>
+      <w:proofErr w:type="gramEnd"/>
+      <w:r>
+        <w:rPr>
+          <w:i/>
+        </w:rPr>
+        <w:t xml:space="preserve"> </w:t>
       </w:r>
     </w:p>
     <w:p>
@@ -10446,7 +10877,7 @@
         </w:rPr>
         <w:t>Conséquences sur l'utilisation du produit</w:t>
       </w:r>
-      <w:bookmarkEnd w:id="40"/>
+      <w:bookmarkEnd w:id="39"/>
     </w:p>
     <w:p>
       <w:pPr>
@@ -10482,9 +10913,9 @@
           <w:iCs/>
         </w:rPr>
       </w:pPr>
-      <w:bookmarkStart w:id="41" w:name="_Toc25553319"/>
-      <w:bookmarkStart w:id="42" w:name="_Toc71691023"/>
-      <w:bookmarkStart w:id="43" w:name="_Toc103589050"/>
+      <w:bookmarkStart w:id="40" w:name="_Toc25553319"/>
+      <w:bookmarkStart w:id="41" w:name="_Toc71691023"/>
+      <w:bookmarkStart w:id="42" w:name="_Toc103589050"/>
       <w:r>
         <w:rPr>
           <w:i w:val="0"/>
@@ -10492,9 +10923,9 @@
         </w:rPr>
         <w:t>Dossier d'archivage</w:t>
       </w:r>
+      <w:bookmarkEnd w:id="40"/>
       <w:bookmarkEnd w:id="41"/>
       <w:bookmarkEnd w:id="42"/>
-      <w:bookmarkEnd w:id="43"/>
     </w:p>
     <w:p>
       <w:pPr>
@@ -10579,6 +11010,7 @@
           <w:sz w:val="24"/>
         </w:rPr>
       </w:pPr>
+      <w:proofErr w:type="gramStart"/>
       <w:r>
         <w:rPr>
           <w:rFonts w:ascii="Arial" w:hAnsi="Arial" w:cs="Arial"/>
@@ -10598,7 +11030,18 @@
           <w:i/>
           <w:sz w:val="24"/>
         </w:rPr>
-        <w:t>: les documents de réalisation doivent permettre à une autre personne de maintenir et modifier votre projet sans votre aide !</w:t>
+        <w:t>:</w:t>
+      </w:r>
+      <w:proofErr w:type="gramEnd"/>
+      <w:r>
+        <w:rPr>
+          <w:rFonts w:ascii="Arial" w:hAnsi="Arial" w:cs="Arial"/>
+          <w:b/>
+          <w:bCs/>
+          <w:i/>
+          <w:sz w:val="24"/>
+        </w:rPr>
+        <w:t xml:space="preserve"> les documents de réalisation doivent permettre à une autre personne de maintenir et modifier votre projet sans votre aide !</w:t>
       </w:r>
     </w:p>
     <w:p>
@@ -10620,16 +11063,16 @@
           <w:tab w:val="num" w:pos="360"/>
         </w:tabs>
       </w:pPr>
-      <w:bookmarkStart w:id="44" w:name="_Toc71691027"/>
-      <w:bookmarkStart w:id="45" w:name="_Toc103589051"/>
+      <w:bookmarkStart w:id="43" w:name="_Toc71691027"/>
+      <w:bookmarkStart w:id="44" w:name="_Toc103589051"/>
       <w:r>
         <w:t>M</w:t>
       </w:r>
       <w:r>
         <w:t>ise en service</w:t>
       </w:r>
+      <w:bookmarkEnd w:id="43"/>
       <w:bookmarkEnd w:id="44"/>
-      <w:bookmarkEnd w:id="45"/>
     </w:p>
     <w:p>
       <w:pPr>
@@ -10639,9 +11082,9 @@
           <w:iCs/>
         </w:rPr>
       </w:pPr>
-      <w:bookmarkStart w:id="46" w:name="_Toc25553325"/>
-      <w:bookmarkStart w:id="47" w:name="_Toc71691028"/>
-      <w:bookmarkStart w:id="48" w:name="_Toc103589052"/>
+      <w:bookmarkStart w:id="45" w:name="_Toc25553325"/>
+      <w:bookmarkStart w:id="46" w:name="_Toc71691028"/>
+      <w:bookmarkStart w:id="47" w:name="_Toc103589052"/>
       <w:r>
         <w:rPr>
           <w:i w:val="0"/>
@@ -10649,7 +11092,7 @@
         </w:rPr>
         <w:t xml:space="preserve">Rapport de </w:t>
       </w:r>
-      <w:bookmarkEnd w:id="46"/>
+      <w:bookmarkEnd w:id="45"/>
       <w:r>
         <w:rPr>
           <w:i w:val="0"/>
@@ -10657,8 +11100,8 @@
         </w:rPr>
         <w:t>mise en service</w:t>
       </w:r>
+      <w:bookmarkEnd w:id="46"/>
       <w:bookmarkEnd w:id="47"/>
-      <w:bookmarkEnd w:id="48"/>
     </w:p>
     <w:p>
       <w:pPr>
@@ -10684,8 +11127,17 @@
           <w:rFonts w:cs="Arial"/>
           <w:i/>
         </w:rPr>
-        <w:t>Fournir une description:</w:t>
-      </w:r>
+        <w:t xml:space="preserve">Fournir une </w:t>
+      </w:r>
+      <w:proofErr w:type="gramStart"/>
+      <w:r>
+        <w:rPr>
+          <w:rFonts w:cs="Arial"/>
+          <w:i/>
+        </w:rPr>
+        <w:t>description:</w:t>
+      </w:r>
+      <w:proofErr w:type="gramEnd"/>
     </w:p>
     <w:p>
       <w:pPr>
@@ -10708,12 +11160,21 @@
           <w:i/>
         </w:rPr>
       </w:pPr>
+      <w:proofErr w:type="gramStart"/>
       <w:r>
         <w:rPr>
           <w:rFonts w:cs="Arial"/>
           <w:i/>
         </w:rPr>
-        <w:t>de la publication</w:t>
+        <w:t>de</w:t>
+      </w:r>
+      <w:proofErr w:type="gramEnd"/>
+      <w:r>
+        <w:rPr>
+          <w:rFonts w:cs="Arial"/>
+          <w:i/>
+        </w:rPr>
+        <w:t xml:space="preserve"> la publication</w:t>
       </w:r>
       <w:r>
         <w:rPr>
@@ -10748,12 +11209,21 @@
           <w:i/>
         </w:rPr>
       </w:pPr>
+      <w:proofErr w:type="gramStart"/>
       <w:r>
         <w:rPr>
           <w:rFonts w:cs="Arial"/>
           <w:i/>
         </w:rPr>
-        <w:t xml:space="preserve">de l'installation </w:t>
+        <w:t>de</w:t>
+      </w:r>
+      <w:proofErr w:type="gramEnd"/>
+      <w:r>
+        <w:rPr>
+          <w:rFonts w:cs="Arial"/>
+          <w:i/>
+        </w:rPr>
+        <w:t xml:space="preserve"> l'installation </w:t>
       </w:r>
       <w:r>
         <w:rPr>
@@ -10774,12 +11244,21 @@
           <w:i/>
         </w:rPr>
       </w:pPr>
+      <w:proofErr w:type="gramStart"/>
       <w:r>
         <w:rPr>
           <w:rFonts w:cs="Arial"/>
           <w:i/>
         </w:rPr>
-        <w:t xml:space="preserve">des </w:t>
+        <w:t>des</w:t>
+      </w:r>
+      <w:proofErr w:type="gramEnd"/>
+      <w:r>
+        <w:rPr>
+          <w:rFonts w:cs="Arial"/>
+          <w:i/>
+        </w:rPr>
+        <w:t xml:space="preserve"> </w:t>
       </w:r>
       <w:r>
         <w:rPr>
@@ -10807,12 +11286,21 @@
           <w:i/>
         </w:rPr>
       </w:pPr>
+      <w:proofErr w:type="gramStart"/>
       <w:r>
         <w:rPr>
           <w:rFonts w:cs="Arial"/>
           <w:i/>
         </w:rPr>
-        <w:t xml:space="preserve">des erreurs répertoriées </w:t>
+        <w:t>des</w:t>
+      </w:r>
+      <w:proofErr w:type="gramEnd"/>
+      <w:r>
+        <w:rPr>
+          <w:rFonts w:cs="Arial"/>
+          <w:i/>
+        </w:rPr>
+        <w:t xml:space="preserve"> erreurs répertoriées </w:t>
       </w:r>
       <w:r>
         <w:rPr>
@@ -10856,9 +11344,9 @@
           <w:iCs/>
         </w:rPr>
       </w:pPr>
-      <w:bookmarkStart w:id="49" w:name="_Toc25553326"/>
-      <w:bookmarkStart w:id="50" w:name="_Toc71691029"/>
-      <w:bookmarkStart w:id="51" w:name="_Toc103589053"/>
+      <w:bookmarkStart w:id="48" w:name="_Toc25553326"/>
+      <w:bookmarkStart w:id="49" w:name="_Toc71691029"/>
+      <w:bookmarkStart w:id="50" w:name="_Toc103589053"/>
       <w:r>
         <w:rPr>
           <w:i w:val="0"/>
@@ -10866,7 +11354,7 @@
         </w:rPr>
         <w:t>Liste des documents</w:t>
       </w:r>
-      <w:bookmarkEnd w:id="49"/>
+      <w:bookmarkEnd w:id="48"/>
       <w:r>
         <w:rPr>
           <w:i w:val="0"/>
@@ -10874,8 +11362,8 @@
         </w:rPr>
         <w:t xml:space="preserve"> fournis</w:t>
       </w:r>
+      <w:bookmarkEnd w:id="49"/>
       <w:bookmarkEnd w:id="50"/>
-      <w:bookmarkEnd w:id="51"/>
     </w:p>
     <w:p>
       <w:pPr>
@@ -10929,12 +11417,21 @@
           <w:i/>
         </w:rPr>
       </w:pPr>
+      <w:proofErr w:type="gramStart"/>
       <w:r>
         <w:rPr>
           <w:rFonts w:cs="Arial"/>
           <w:i/>
         </w:rPr>
-        <w:t>le rapport de projet</w:t>
+        <w:t>le</w:t>
+      </w:r>
+      <w:proofErr w:type="gramEnd"/>
+      <w:r>
+        <w:rPr>
+          <w:rFonts w:cs="Arial"/>
+          <w:i/>
+        </w:rPr>
+        <w:t xml:space="preserve"> rapport de projet</w:t>
       </w:r>
     </w:p>
     <w:p>
@@ -10948,12 +11445,21 @@
           <w:i/>
         </w:rPr>
       </w:pPr>
+      <w:proofErr w:type="gramStart"/>
       <w:r>
         <w:rPr>
           <w:rFonts w:cs="Arial"/>
           <w:i/>
         </w:rPr>
-        <w:t>le manuel d'Installation (en annexe)</w:t>
+        <w:t>le</w:t>
+      </w:r>
+      <w:proofErr w:type="gramEnd"/>
+      <w:r>
+        <w:rPr>
+          <w:rFonts w:cs="Arial"/>
+          <w:i/>
+        </w:rPr>
+        <w:t xml:space="preserve"> manuel d'Installation (en annexe)</w:t>
       </w:r>
     </w:p>
     <w:p>
@@ -10967,12 +11473,21 @@
           <w:i/>
         </w:rPr>
       </w:pPr>
+      <w:proofErr w:type="gramStart"/>
       <w:r>
         <w:rPr>
           <w:rFonts w:cs="Arial"/>
           <w:i/>
         </w:rPr>
-        <w:t>le manuel d'Utilisation avec des exemples graphiques (en annexe)</w:t>
+        <w:t>le</w:t>
+      </w:r>
+      <w:proofErr w:type="gramEnd"/>
+      <w:r>
+        <w:rPr>
+          <w:rFonts w:cs="Arial"/>
+          <w:i/>
+        </w:rPr>
+        <w:t xml:space="preserve"> manuel d'Utilisation avec des exemples graphiques (en annexe)</w:t>
       </w:r>
     </w:p>
     <w:p>
@@ -10986,12 +11501,21 @@
           <w:i/>
         </w:rPr>
       </w:pPr>
+      <w:proofErr w:type="gramStart"/>
       <w:r>
         <w:rPr>
           <w:rFonts w:cs="Arial"/>
           <w:i/>
         </w:rPr>
-        <w:t>autres…</w:t>
+        <w:t>autres</w:t>
+      </w:r>
+      <w:proofErr w:type="gramEnd"/>
+      <w:r>
+        <w:rPr>
+          <w:rFonts w:cs="Arial"/>
+          <w:i/>
+        </w:rPr>
+        <w:t>…</w:t>
       </w:r>
     </w:p>
     <w:p>
@@ -11008,18 +11532,18 @@
           <w:tab w:val="num" w:pos="360"/>
         </w:tabs>
       </w:pPr>
-      <w:bookmarkStart w:id="52" w:name="_Toc25553328"/>
-      <w:bookmarkStart w:id="53" w:name="_Toc71703263"/>
-      <w:bookmarkStart w:id="54" w:name="_Toc103589054"/>
+      <w:bookmarkStart w:id="51" w:name="_Toc25553328"/>
+      <w:bookmarkStart w:id="52" w:name="_Toc71703263"/>
+      <w:bookmarkStart w:id="53" w:name="_Toc103589054"/>
       <w:r>
         <w:t>C</w:t>
       </w:r>
+      <w:bookmarkEnd w:id="51"/>
       <w:bookmarkEnd w:id="52"/>
+      <w:r>
+        <w:t>onclusions</w:t>
+      </w:r>
       <w:bookmarkEnd w:id="53"/>
-      <w:r>
-        <w:t>onclusions</w:t>
-      </w:r>
-      <w:bookmarkEnd w:id="54"/>
     </w:p>
     <w:p>
       <w:pPr>
@@ -11047,8 +11571,18 @@
           <w:i/>
           <w:sz w:val="24"/>
         </w:rPr>
-        <w:t>Développez en tous cas les points suivants:</w:t>
-      </w:r>
+        <w:t xml:space="preserve">Développez en tous cas les points </w:t>
+      </w:r>
+      <w:proofErr w:type="gramStart"/>
+      <w:r>
+        <w:rPr>
+          <w:rFonts w:ascii="Arial" w:hAnsi="Arial" w:cs="Arial"/>
+          <w:i/>
+          <w:sz w:val="24"/>
+        </w:rPr>
+        <w:t>suivants:</w:t>
+      </w:r>
+      <w:proofErr w:type="gramEnd"/>
     </w:p>
     <w:p>
       <w:pPr>
@@ -11148,14 +11682,22 @@
           <w:highlight w:val="yellow"/>
         </w:rPr>
       </w:pPr>
-      <w:bookmarkStart w:id="55" w:name="_Toc103589055"/>
+      <w:bookmarkStart w:id="54" w:name="_Toc103589055"/>
       <w:r>
         <w:rPr>
           <w:highlight w:val="yellow"/>
         </w:rPr>
-        <w:t>Sprints Retrospectives</w:t>
-      </w:r>
-      <w:bookmarkEnd w:id="55"/>
+        <w:t xml:space="preserve">Sprints </w:t>
+      </w:r>
+      <w:proofErr w:type="spellStart"/>
+      <w:r>
+        <w:rPr>
+          <w:highlight w:val="yellow"/>
+        </w:rPr>
+        <w:t>Retrospectives</w:t>
+      </w:r>
+      <w:bookmarkEnd w:id="54"/>
+      <w:proofErr w:type="spellEnd"/>
     </w:p>
     <w:p>
       <w:pPr>
@@ -11361,7 +11903,25 @@
                 <w:b/>
                 <w:bCs/>
               </w:rPr>
-              <w:t>Définition de la strategie de test</w:t>
+              <w:t xml:space="preserve">Définition de la </w:t>
+            </w:r>
+            <w:proofErr w:type="spellStart"/>
+            <w:r>
+              <w:rPr>
+                <w:rFonts w:cs="Arial"/>
+                <w:b/>
+                <w:bCs/>
+              </w:rPr>
+              <w:t>strategie</w:t>
+            </w:r>
+            <w:proofErr w:type="spellEnd"/>
+            <w:r>
+              <w:rPr>
+                <w:rFonts w:cs="Arial"/>
+                <w:b/>
+                <w:bCs/>
+              </w:rPr>
+              <w:t xml:space="preserve"> de test</w:t>
             </w:r>
           </w:p>
         </w:tc>
@@ -11649,7 +12209,21 @@
         <w:rPr>
           <w:rFonts w:cs="Arial"/>
         </w:rPr>
-        <w:t>Adresse email unique</w:t>
+        <w:t xml:space="preserve">Adresse </w:t>
+      </w:r>
+      <w:proofErr w:type="gramStart"/>
+      <w:r>
+        <w:rPr>
+          <w:rFonts w:cs="Arial"/>
+        </w:rPr>
+        <w:t>email</w:t>
+      </w:r>
+      <w:proofErr w:type="gramEnd"/>
+      <w:r>
+        <w:rPr>
+          <w:rFonts w:cs="Arial"/>
+        </w:rPr>
+        <w:t xml:space="preserve"> unique</w:t>
       </w:r>
     </w:p>
     <w:p>
@@ -12152,7 +12726,21 @@
         <w:rPr>
           <w:rFonts w:cs="Arial"/>
         </w:rPr>
-        <w:t>Beaucoup de temps consacré à debugger la fonction `Register`</w:t>
+        <w:t>Beaucoup de temps consacré à debugger la fonction `</w:t>
+      </w:r>
+      <w:proofErr w:type="spellStart"/>
+      <w:r>
+        <w:rPr>
+          <w:rFonts w:cs="Arial"/>
+        </w:rPr>
+        <w:t>Register</w:t>
+      </w:r>
+      <w:proofErr w:type="spellEnd"/>
+      <w:r>
+        <w:rPr>
+          <w:rFonts w:cs="Arial"/>
+        </w:rPr>
+        <w:t>`</w:t>
       </w:r>
     </w:p>
     <w:p>
@@ -12181,31 +12769,45 @@
       <w:pPr>
         <w:rPr>
           <w:szCs w:val="14"/>
+          <w:lang w:val="en-US"/>
         </w:rPr>
       </w:pPr>
       <w:r>
         <w:rPr>
           <w:szCs w:val="14"/>
           <w:highlight w:val="yellow"/>
+          <w:lang w:val="en-US"/>
         </w:rPr>
         <w:t>Documentation/reviews/</w:t>
       </w:r>
       <w:r>
         <w:rPr>
           <w:szCs w:val="14"/>
-        </w:rPr>
-        <w:t xml:space="preserve"> -&gt; Needs to be done pretty quick</w:t>
-      </w:r>
-    </w:p>
-    <w:p>
-      <w:pPr>
+          <w:lang w:val="en-US"/>
+        </w:rPr>
+        <w:t xml:space="preserve"> -&gt; Needs to be done </w:t>
+      </w:r>
+      <w:proofErr w:type="gramStart"/>
+      <w:r>
         <w:rPr>
           <w:szCs w:val="14"/>
-        </w:rPr>
-      </w:pPr>
-      <w:r>
+          <w:lang w:val="en-US"/>
+        </w:rPr>
+        <w:t>pretty quick</w:t>
+      </w:r>
+      <w:proofErr w:type="gramEnd"/>
+    </w:p>
+    <w:p>
+      <w:pPr>
         <w:rPr>
           <w:szCs w:val="14"/>
+          <w:lang w:val="en-US"/>
+        </w:rPr>
+      </w:pPr>
+      <w:r>
+        <w:rPr>
+          <w:szCs w:val="14"/>
+          <w:lang w:val="en-US"/>
         </w:rPr>
         <w:br w:type="page"/>
       </w:r>
@@ -12217,16 +12819,16 @@
           <w:tab w:val="num" w:pos="360"/>
         </w:tabs>
       </w:pPr>
-      <w:bookmarkStart w:id="56" w:name="_Toc71703264"/>
-      <w:bookmarkStart w:id="57" w:name="_Toc103589056"/>
+      <w:bookmarkStart w:id="55" w:name="_Toc71703264"/>
+      <w:bookmarkStart w:id="56" w:name="_Toc103589056"/>
       <w:r>
         <w:t>A</w:t>
       </w:r>
+      <w:bookmarkEnd w:id="55"/>
+      <w:r>
+        <w:t>nnexes</w:t>
+      </w:r>
       <w:bookmarkEnd w:id="56"/>
-      <w:r>
-        <w:t>nnexes</w:t>
-      </w:r>
-      <w:bookmarkEnd w:id="57"/>
     </w:p>
     <w:p/>
     <w:p>
@@ -12237,8 +12839,8 @@
           <w:iCs/>
         </w:rPr>
       </w:pPr>
-      <w:bookmarkStart w:id="58" w:name="_Toc71703265"/>
-      <w:bookmarkStart w:id="59" w:name="_Toc103589057"/>
+      <w:bookmarkStart w:id="57" w:name="_Toc71703265"/>
+      <w:bookmarkStart w:id="58" w:name="_Toc103589057"/>
       <w:r>
         <w:rPr>
           <w:i w:val="0"/>
@@ -12246,8 +12848,8 @@
         </w:rPr>
         <w:t>Sources – Bibliographie</w:t>
       </w:r>
+      <w:bookmarkEnd w:id="57"/>
       <w:bookmarkEnd w:id="58"/>
-      <w:bookmarkEnd w:id="59"/>
     </w:p>
     <w:p>
       <w:pPr>
@@ -12282,8 +12884,16 @@
         <w:rPr>
           <w:iCs/>
         </w:rPr>
-        <w:t>Chef de projet, Frédérique Andolfatto</w:t>
-      </w:r>
+        <w:t xml:space="preserve">Chef de projet, Frédérique </w:t>
+      </w:r>
+      <w:proofErr w:type="spellStart"/>
+      <w:r>
+        <w:rPr>
+          <w:iCs/>
+        </w:rPr>
+        <w:t>Andolfatto</w:t>
+      </w:r>
+      <w:proofErr w:type="spellEnd"/>
     </w:p>
     <w:p>
       <w:pPr>
@@ -12312,11 +12922,19 @@
           <w:iCs/>
         </w:rPr>
       </w:pPr>
+      <w:proofErr w:type="spellStart"/>
       <w:r>
         <w:rPr>
           <w:iCs/>
         </w:rPr>
-        <w:t>Debug de scripts SQL</w:t>
+        <w:t>Debug</w:t>
+      </w:r>
+      <w:proofErr w:type="spellEnd"/>
+      <w:r>
+        <w:rPr>
+          <w:iCs/>
+        </w:rPr>
+        <w:t xml:space="preserve"> de scripts SQL</w:t>
       </w:r>
     </w:p>
     <w:p>
@@ -12333,8 +12951,16 @@
         <w:rPr>
           <w:iCs/>
         </w:rPr>
-        <w:t>Revue des modèles de base de donnée</w:t>
-      </w:r>
+        <w:t xml:space="preserve">Revue des modèles de base de </w:t>
+      </w:r>
+      <w:proofErr w:type="gramStart"/>
+      <w:r>
+        <w:rPr>
+          <w:iCs/>
+        </w:rPr>
+        <w:t>donnée</w:t>
+      </w:r>
+      <w:proofErr w:type="gramEnd"/>
     </w:p>
     <w:p>
       <w:pPr>
@@ -12350,8 +12976,16 @@
         <w:rPr>
           <w:iCs/>
         </w:rPr>
-        <w:t>Utilisation de IceScrum</w:t>
-      </w:r>
+        <w:t xml:space="preserve">Utilisation de </w:t>
+      </w:r>
+      <w:proofErr w:type="spellStart"/>
+      <w:r>
+        <w:rPr>
+          <w:iCs/>
+        </w:rPr>
+        <w:t>IceScrum</w:t>
+      </w:r>
+      <w:proofErr w:type="spellEnd"/>
     </w:p>
     <w:p>
       <w:pPr>
@@ -12508,9 +13142,9 @@
           <w:iCs/>
         </w:rPr>
       </w:pPr>
-      <w:bookmarkStart w:id="60" w:name="_Toc25553330"/>
-      <w:bookmarkStart w:id="61" w:name="_Toc71703266"/>
-      <w:bookmarkStart w:id="62" w:name="_Toc103589058"/>
+      <w:bookmarkStart w:id="59" w:name="_Toc25553330"/>
+      <w:bookmarkStart w:id="60" w:name="_Toc71703266"/>
+      <w:bookmarkStart w:id="61" w:name="_Toc103589058"/>
       <w:r>
         <w:rPr>
           <w:i w:val="0"/>
@@ -12518,9 +13152,9 @@
         </w:rPr>
         <w:t>Journal de bord de chaque participant</w:t>
       </w:r>
+      <w:bookmarkEnd w:id="59"/>
       <w:bookmarkEnd w:id="60"/>
       <w:bookmarkEnd w:id="61"/>
-      <w:bookmarkEnd w:id="62"/>
     </w:p>
     <w:p/>
     <w:tbl>
@@ -12559,7 +13193,7 @@
               </w:rPr>
               <w:t xml:space="preserve">  </w:t>
             </w:r>
-            <w:bookmarkStart w:id="63" w:name="_Toc25553331"/>
+            <w:bookmarkStart w:id="62" w:name="_Toc25553331"/>
             <w:r>
               <w:t>Date</w:t>
             </w:r>
@@ -12675,8 +13309,8 @@
           <w:iCs/>
         </w:rPr>
       </w:pPr>
-      <w:bookmarkStart w:id="64" w:name="_Toc71703267"/>
-      <w:bookmarkStart w:id="65" w:name="_Toc103589059"/>
+      <w:bookmarkStart w:id="63" w:name="_Toc71703267"/>
+      <w:bookmarkStart w:id="64" w:name="_Toc103589059"/>
       <w:r>
         <w:rPr>
           <w:i w:val="0"/>
@@ -12684,9 +13318,9 @@
         </w:rPr>
         <w:t>Manuel d'Installation</w:t>
       </w:r>
+      <w:bookmarkEnd w:id="62"/>
       <w:bookmarkEnd w:id="63"/>
       <w:bookmarkEnd w:id="64"/>
-      <w:bookmarkEnd w:id="65"/>
     </w:p>
     <w:p/>
     <w:p>
@@ -12697,8 +13331,8 @@
           <w:iCs/>
         </w:rPr>
       </w:pPr>
-      <w:bookmarkStart w:id="66" w:name="_Toc25553332"/>
-      <w:bookmarkStart w:id="67" w:name="_Toc71703268"/>
+      <w:bookmarkStart w:id="65" w:name="_Toc25553332"/>
+      <w:bookmarkStart w:id="66" w:name="_Toc71703268"/>
       <w:r>
         <w:rPr>
           <w:i w:val="0"/>
@@ -12706,7 +13340,7 @@
         </w:rPr>
         <w:t xml:space="preserve"> </w:t>
       </w:r>
-      <w:bookmarkStart w:id="68" w:name="_Toc103589060"/>
+      <w:bookmarkStart w:id="67" w:name="_Toc103589060"/>
       <w:r>
         <w:rPr>
           <w:i w:val="0"/>
@@ -12714,9 +13348,9 @@
         </w:rPr>
         <w:t>Manuel d'Utilisation</w:t>
       </w:r>
+      <w:bookmarkEnd w:id="65"/>
       <w:bookmarkEnd w:id="66"/>
       <w:bookmarkEnd w:id="67"/>
-      <w:bookmarkEnd w:id="68"/>
     </w:p>
     <w:p/>
     <w:p>
@@ -12727,9 +13361,9 @@
           <w:iCs/>
         </w:rPr>
       </w:pPr>
-      <w:bookmarkStart w:id="69" w:name="_Toc71703270"/>
-      <w:bookmarkStart w:id="70" w:name="_Toc103589061"/>
-      <w:bookmarkStart w:id="71" w:name="_Toc25553334"/>
+      <w:bookmarkStart w:id="68" w:name="_Toc71703270"/>
+      <w:bookmarkStart w:id="69" w:name="_Toc103589061"/>
+      <w:bookmarkStart w:id="70" w:name="_Toc25553334"/>
       <w:r>
         <w:rPr>
           <w:i w:val="0"/>
@@ -12744,8 +13378,8 @@
         </w:rPr>
         <w:t>rchives du projet</w:t>
       </w:r>
+      <w:bookmarkEnd w:id="68"/>
       <w:bookmarkEnd w:id="69"/>
-      <w:bookmarkEnd w:id="70"/>
       <w:r>
         <w:rPr>
           <w:i w:val="0"/>
@@ -12753,7 +13387,7 @@
         </w:rPr>
         <w:t xml:space="preserve"> </w:t>
       </w:r>
-      <w:bookmarkEnd w:id="71"/>
+      <w:bookmarkEnd w:id="70"/>
     </w:p>
     <w:p/>
     <w:p>
@@ -12767,7 +13401,21 @@
         <w:rPr>
           <w:i/>
         </w:rPr>
-        <w:t>Une archive format .zip contenant toute la  documentation / maquettes / code</w:t>
+        <w:t xml:space="preserve">Une archive format .zip contenant toute </w:t>
+      </w:r>
+      <w:proofErr w:type="gramStart"/>
+      <w:r>
+        <w:rPr>
+          <w:i/>
+        </w:rPr>
+        <w:t>la  documentation</w:t>
+      </w:r>
+      <w:proofErr w:type="gramEnd"/>
+      <w:r>
+        <w:rPr>
+          <w:i/>
+        </w:rPr>
+        <w:t xml:space="preserve"> / maquettes / code</w:t>
       </w:r>
     </w:p>
     <w:p>
@@ -12810,7 +13458,7 @@
 </file>
 
 <file path=word/endnotes.xml><?xml version="1.0" encoding="utf-8"?>
-<w:endnotes xmlns:wpc="http://schemas.microsoft.com/office/word/2010/wordprocessingCanvas" xmlns:cx="http://schemas.microsoft.com/office/drawing/2014/chartex" xmlns:cx1="http://schemas.microsoft.com/office/drawing/2015/9/8/chartex" xmlns:mc="http://schemas.openxmlformats.org/markup-compatibility/2006" xmlns:o="urn:schemas-microsoft-com:office:office" xmlns:r="http://schemas.openxmlformats.org/officeDocument/2006/relationships" xmlns:m="http://schemas.openxmlformats.org/officeDocument/2006/math" xmlns:v="urn:schemas-microsoft-com:vml" xmlns:wp14="http://schemas.microsoft.com/office/word/2010/wordprocessingDrawing" xmlns:wp="http://schemas.openxmlformats.org/drawingml/2006/wordprocessingDrawing" xmlns:w10="urn:schemas-microsoft-com:office:word" xmlns:w="http://schemas.openxmlformats.org/wordprocessingml/2006/main" xmlns:w14="http://schemas.microsoft.com/office/word/2010/wordml" xmlns:w15="http://schemas.microsoft.com/office/word/2012/wordml" xmlns:w16se="http://schemas.microsoft.com/office/word/2015/wordml/symex" xmlns:wpg="http://schemas.microsoft.com/office/word/2010/wordprocessingGroup" xmlns:wpi="http://schemas.microsoft.com/office/word/2010/wordprocessingInk" xmlns:wne="http://schemas.microsoft.com/office/word/2006/wordml" xmlns:wps="http://schemas.microsoft.com/office/word/2010/wordprocessingShape" mc:Ignorable="w14 w15 w16se wp14">
+<w:endnotes xmlns:wpc="http://schemas.microsoft.com/office/word/2010/wordprocessingCanvas" xmlns:cx="http://schemas.microsoft.com/office/drawing/2014/chartex" xmlns:cx1="http://schemas.microsoft.com/office/drawing/2015/9/8/chartex" xmlns:cx2="http://schemas.microsoft.com/office/drawing/2015/10/21/chartex" xmlns:cx3="http://schemas.microsoft.com/office/drawing/2016/5/9/chartex" xmlns:cx4="http://schemas.microsoft.com/office/drawing/2016/5/10/chartex" xmlns:cx5="http://schemas.microsoft.com/office/drawing/2016/5/11/chartex" xmlns:cx6="http://schemas.microsoft.com/office/drawing/2016/5/12/chartex" xmlns:cx7="http://schemas.microsoft.com/office/drawing/2016/5/13/chartex" xmlns:cx8="http://schemas.microsoft.com/office/drawing/2016/5/14/chartex" xmlns:mc="http://schemas.openxmlformats.org/markup-compatibility/2006" xmlns:aink="http://schemas.microsoft.com/office/drawing/2016/ink" xmlns:am3d="http://schemas.microsoft.com/office/drawing/2017/model3d" xmlns:o="urn:schemas-microsoft-com:office:office" xmlns:oel="http://schemas.microsoft.com/office/2019/extlst" xmlns:r="http://schemas.openxmlformats.org/officeDocument/2006/relationships" xmlns:m="http://schemas.openxmlformats.org/officeDocument/2006/math" xmlns:v="urn:schemas-microsoft-com:vml" xmlns:wp14="http://schemas.microsoft.com/office/word/2010/wordprocessingDrawing" xmlns:wp="http://schemas.openxmlformats.org/drawingml/2006/wordprocessingDrawing" xmlns:w10="urn:schemas-microsoft-com:office:word" xmlns:w="http://schemas.openxmlformats.org/wordprocessingml/2006/main" xmlns:w14="http://schemas.microsoft.com/office/word/2010/wordml" xmlns:w15="http://schemas.microsoft.com/office/word/2012/wordml" xmlns:w16cex="http://schemas.microsoft.com/office/word/2018/wordml/cex" xmlns:w16cid="http://schemas.microsoft.com/office/word/2016/wordml/cid" xmlns:w16="http://schemas.microsoft.com/office/word/2018/wordml" xmlns:w16sdtdh="http://schemas.microsoft.com/office/word/2020/wordml/sdtdatahash" xmlns:w16se="http://schemas.microsoft.com/office/word/2015/wordml/symex" xmlns:wpg="http://schemas.microsoft.com/office/word/2010/wordprocessingGroup" xmlns:wpi="http://schemas.microsoft.com/office/word/2010/wordprocessingInk" xmlns:wne="http://schemas.microsoft.com/office/word/2006/wordml" xmlns:wps="http://schemas.microsoft.com/office/word/2010/wordprocessingShape" mc:Ignorable="w14 w15 w16se w16cid w16 w16cex w16sdtdh wp14">
   <w:endnote w:type="separator" w:id="-1">
     <w:p>
       <w:r>
@@ -12829,7 +13477,7 @@
 </file>
 
 <file path=word/footer1.xml><?xml version="1.0" encoding="utf-8"?>
-<w:ftr xmlns:wpc="http://schemas.microsoft.com/office/word/2010/wordprocessingCanvas" xmlns:cx="http://schemas.microsoft.com/office/drawing/2014/chartex" xmlns:cx1="http://schemas.microsoft.com/office/drawing/2015/9/8/chartex" xmlns:mc="http://schemas.openxmlformats.org/markup-compatibility/2006" xmlns:o="urn:schemas-microsoft-com:office:office" xmlns:r="http://schemas.openxmlformats.org/officeDocument/2006/relationships" xmlns:m="http://schemas.openxmlformats.org/officeDocument/2006/math" xmlns:v="urn:schemas-microsoft-com:vml" xmlns:wp14="http://schemas.microsoft.com/office/word/2010/wordprocessingDrawing" xmlns:wp="http://schemas.openxmlformats.org/drawingml/2006/wordprocessingDrawing" xmlns:w10="urn:schemas-microsoft-com:office:word" xmlns:w="http://schemas.openxmlformats.org/wordprocessingml/2006/main" xmlns:w14="http://schemas.microsoft.com/office/word/2010/wordml" xmlns:w15="http://schemas.microsoft.com/office/word/2012/wordml" xmlns:w16se="http://schemas.microsoft.com/office/word/2015/wordml/symex" xmlns:wpg="http://schemas.microsoft.com/office/word/2010/wordprocessingGroup" xmlns:wpi="http://schemas.microsoft.com/office/word/2010/wordprocessingInk" xmlns:wne="http://schemas.microsoft.com/office/word/2006/wordml" xmlns:wps="http://schemas.microsoft.com/office/word/2010/wordprocessingShape" mc:Ignorable="w14 w15 w16se wp14">
+<w:ftr xmlns:wpc="http://schemas.microsoft.com/office/word/2010/wordprocessingCanvas" xmlns:cx="http://schemas.microsoft.com/office/drawing/2014/chartex" xmlns:cx1="http://schemas.microsoft.com/office/drawing/2015/9/8/chartex" xmlns:cx2="http://schemas.microsoft.com/office/drawing/2015/10/21/chartex" xmlns:cx3="http://schemas.microsoft.com/office/drawing/2016/5/9/chartex" xmlns:cx4="http://schemas.microsoft.com/office/drawing/2016/5/10/chartex" xmlns:cx5="http://schemas.microsoft.com/office/drawing/2016/5/11/chartex" xmlns:cx6="http://schemas.microsoft.com/office/drawing/2016/5/12/chartex" xmlns:cx7="http://schemas.microsoft.com/office/drawing/2016/5/13/chartex" xmlns:cx8="http://schemas.microsoft.com/office/drawing/2016/5/14/chartex" xmlns:mc="http://schemas.openxmlformats.org/markup-compatibility/2006" xmlns:aink="http://schemas.microsoft.com/office/drawing/2016/ink" xmlns:am3d="http://schemas.microsoft.com/office/drawing/2017/model3d" xmlns:o="urn:schemas-microsoft-com:office:office" xmlns:oel="http://schemas.microsoft.com/office/2019/extlst" xmlns:r="http://schemas.openxmlformats.org/officeDocument/2006/relationships" xmlns:m="http://schemas.openxmlformats.org/officeDocument/2006/math" xmlns:v="urn:schemas-microsoft-com:vml" xmlns:wp14="http://schemas.microsoft.com/office/word/2010/wordprocessingDrawing" xmlns:wp="http://schemas.openxmlformats.org/drawingml/2006/wordprocessingDrawing" xmlns:w10="urn:schemas-microsoft-com:office:word" xmlns:w="http://schemas.openxmlformats.org/wordprocessingml/2006/main" xmlns:w14="http://schemas.microsoft.com/office/word/2010/wordml" xmlns:w15="http://schemas.microsoft.com/office/word/2012/wordml" xmlns:w16cex="http://schemas.microsoft.com/office/word/2018/wordml/cex" xmlns:w16cid="http://schemas.microsoft.com/office/word/2016/wordml/cid" xmlns:w16="http://schemas.microsoft.com/office/word/2018/wordml" xmlns:w16sdtdh="http://schemas.microsoft.com/office/word/2020/wordml/sdtdatahash" xmlns:w16se="http://schemas.microsoft.com/office/word/2015/wordml/symex" xmlns:wpg="http://schemas.microsoft.com/office/word/2010/wordprocessingGroup" xmlns:wpi="http://schemas.microsoft.com/office/word/2010/wordprocessingInk" xmlns:wne="http://schemas.microsoft.com/office/word/2006/wordml" xmlns:wps="http://schemas.microsoft.com/office/word/2010/wordprocessingShape" mc:Ignorable="w14 w15 w16se w16cid w16 w16cex w16sdtdh wp14">
   <w:p>
     <w:pPr>
       <w:pStyle w:val="Pieddepage"/>
@@ -12964,7 +13612,7 @@
 </file>
 
 <file path=word/footer2.xml><?xml version="1.0" encoding="utf-8"?>
-<w:ftr xmlns:wpc="http://schemas.microsoft.com/office/word/2010/wordprocessingCanvas" xmlns:cx="http://schemas.microsoft.com/office/drawing/2014/chartex" xmlns:cx1="http://schemas.microsoft.com/office/drawing/2015/9/8/chartex" xmlns:mc="http://schemas.openxmlformats.org/markup-compatibility/2006" xmlns:o="urn:schemas-microsoft-com:office:office" xmlns:r="http://schemas.openxmlformats.org/officeDocument/2006/relationships" xmlns:m="http://schemas.openxmlformats.org/officeDocument/2006/math" xmlns:v="urn:schemas-microsoft-com:vml" xmlns:wp14="http://schemas.microsoft.com/office/word/2010/wordprocessingDrawing" xmlns:wp="http://schemas.openxmlformats.org/drawingml/2006/wordprocessingDrawing" xmlns:w10="urn:schemas-microsoft-com:office:word" xmlns:w="http://schemas.openxmlformats.org/wordprocessingml/2006/main" xmlns:w14="http://schemas.microsoft.com/office/word/2010/wordml" xmlns:w15="http://schemas.microsoft.com/office/word/2012/wordml" xmlns:w16se="http://schemas.microsoft.com/office/word/2015/wordml/symex" xmlns:wpg="http://schemas.microsoft.com/office/word/2010/wordprocessingGroup" xmlns:wpi="http://schemas.microsoft.com/office/word/2010/wordprocessingInk" xmlns:wne="http://schemas.microsoft.com/office/word/2006/wordml" xmlns:wps="http://schemas.microsoft.com/office/word/2010/wordprocessingShape" mc:Ignorable="w14 w15 w16se wp14">
+<w:ftr xmlns:wpc="http://schemas.microsoft.com/office/word/2010/wordprocessingCanvas" xmlns:cx="http://schemas.microsoft.com/office/drawing/2014/chartex" xmlns:cx1="http://schemas.microsoft.com/office/drawing/2015/9/8/chartex" xmlns:cx2="http://schemas.microsoft.com/office/drawing/2015/10/21/chartex" xmlns:cx3="http://schemas.microsoft.com/office/drawing/2016/5/9/chartex" xmlns:cx4="http://schemas.microsoft.com/office/drawing/2016/5/10/chartex" xmlns:cx5="http://schemas.microsoft.com/office/drawing/2016/5/11/chartex" xmlns:cx6="http://schemas.microsoft.com/office/drawing/2016/5/12/chartex" xmlns:cx7="http://schemas.microsoft.com/office/drawing/2016/5/13/chartex" xmlns:cx8="http://schemas.microsoft.com/office/drawing/2016/5/14/chartex" xmlns:mc="http://schemas.openxmlformats.org/markup-compatibility/2006" xmlns:aink="http://schemas.microsoft.com/office/drawing/2016/ink" xmlns:am3d="http://schemas.microsoft.com/office/drawing/2017/model3d" xmlns:o="urn:schemas-microsoft-com:office:office" xmlns:oel="http://schemas.microsoft.com/office/2019/extlst" xmlns:r="http://schemas.openxmlformats.org/officeDocument/2006/relationships" xmlns:m="http://schemas.openxmlformats.org/officeDocument/2006/math" xmlns:v="urn:schemas-microsoft-com:vml" xmlns:wp14="http://schemas.microsoft.com/office/word/2010/wordprocessingDrawing" xmlns:wp="http://schemas.openxmlformats.org/drawingml/2006/wordprocessingDrawing" xmlns:w10="urn:schemas-microsoft-com:office:word" xmlns:w="http://schemas.openxmlformats.org/wordprocessingml/2006/main" xmlns:w14="http://schemas.microsoft.com/office/word/2010/wordml" xmlns:w15="http://schemas.microsoft.com/office/word/2012/wordml" xmlns:w16cex="http://schemas.microsoft.com/office/word/2018/wordml/cex" xmlns:w16cid="http://schemas.microsoft.com/office/word/2016/wordml/cid" xmlns:w16="http://schemas.microsoft.com/office/word/2018/wordml" xmlns:w16sdtdh="http://schemas.microsoft.com/office/word/2020/wordml/sdtdatahash" xmlns:w16se="http://schemas.microsoft.com/office/word/2015/wordml/symex" xmlns:wpg="http://schemas.microsoft.com/office/word/2010/wordprocessingGroup" xmlns:wpi="http://schemas.microsoft.com/office/word/2010/wordprocessingInk" xmlns:wne="http://schemas.microsoft.com/office/word/2006/wordml" xmlns:wps="http://schemas.microsoft.com/office/word/2010/wordprocessingShape" mc:Ignorable="w14 w15 w16se w16cid w16 w16cex w16sdtdh wp14">
   <w:p>
     <w:pPr>
       <w:pStyle w:val="Pieddepage"/>
@@ -13107,7 +13755,7 @@
 </file>
 
 <file path=word/footer3.xml><?xml version="1.0" encoding="utf-8"?>
-<w:ftr xmlns:wpc="http://schemas.microsoft.com/office/word/2010/wordprocessingCanvas" xmlns:cx="http://schemas.microsoft.com/office/drawing/2014/chartex" xmlns:cx1="http://schemas.microsoft.com/office/drawing/2015/9/8/chartex" xmlns:mc="http://schemas.openxmlformats.org/markup-compatibility/2006" xmlns:o="urn:schemas-microsoft-com:office:office" xmlns:r="http://schemas.openxmlformats.org/officeDocument/2006/relationships" xmlns:m="http://schemas.openxmlformats.org/officeDocument/2006/math" xmlns:v="urn:schemas-microsoft-com:vml" xmlns:wp14="http://schemas.microsoft.com/office/word/2010/wordprocessingDrawing" xmlns:wp="http://schemas.openxmlformats.org/drawingml/2006/wordprocessingDrawing" xmlns:w10="urn:schemas-microsoft-com:office:word" xmlns:w="http://schemas.openxmlformats.org/wordprocessingml/2006/main" xmlns:w14="http://schemas.microsoft.com/office/word/2010/wordml" xmlns:w15="http://schemas.microsoft.com/office/word/2012/wordml" xmlns:w16se="http://schemas.microsoft.com/office/word/2015/wordml/symex" xmlns:wpg="http://schemas.microsoft.com/office/word/2010/wordprocessingGroup" xmlns:wpi="http://schemas.microsoft.com/office/word/2010/wordprocessingInk" xmlns:wne="http://schemas.microsoft.com/office/word/2006/wordml" xmlns:wps="http://schemas.microsoft.com/office/word/2010/wordprocessingShape" mc:Ignorable="w14 w15 w16se wp14">
+<w:ftr xmlns:wpc="http://schemas.microsoft.com/office/word/2010/wordprocessingCanvas" xmlns:cx="http://schemas.microsoft.com/office/drawing/2014/chartex" xmlns:cx1="http://schemas.microsoft.com/office/drawing/2015/9/8/chartex" xmlns:cx2="http://schemas.microsoft.com/office/drawing/2015/10/21/chartex" xmlns:cx3="http://schemas.microsoft.com/office/drawing/2016/5/9/chartex" xmlns:cx4="http://schemas.microsoft.com/office/drawing/2016/5/10/chartex" xmlns:cx5="http://schemas.microsoft.com/office/drawing/2016/5/11/chartex" xmlns:cx6="http://schemas.microsoft.com/office/drawing/2016/5/12/chartex" xmlns:cx7="http://schemas.microsoft.com/office/drawing/2016/5/13/chartex" xmlns:cx8="http://schemas.microsoft.com/office/drawing/2016/5/14/chartex" xmlns:mc="http://schemas.openxmlformats.org/markup-compatibility/2006" xmlns:aink="http://schemas.microsoft.com/office/drawing/2016/ink" xmlns:am3d="http://schemas.microsoft.com/office/drawing/2017/model3d" xmlns:o="urn:schemas-microsoft-com:office:office" xmlns:oel="http://schemas.microsoft.com/office/2019/extlst" xmlns:r="http://schemas.openxmlformats.org/officeDocument/2006/relationships" xmlns:m="http://schemas.openxmlformats.org/officeDocument/2006/math" xmlns:v="urn:schemas-microsoft-com:vml" xmlns:wp14="http://schemas.microsoft.com/office/word/2010/wordprocessingDrawing" xmlns:wp="http://schemas.openxmlformats.org/drawingml/2006/wordprocessingDrawing" xmlns:w10="urn:schemas-microsoft-com:office:word" xmlns:w="http://schemas.openxmlformats.org/wordprocessingml/2006/main" xmlns:w14="http://schemas.microsoft.com/office/word/2010/wordml" xmlns:w15="http://schemas.microsoft.com/office/word/2012/wordml" xmlns:w16cex="http://schemas.microsoft.com/office/word/2018/wordml/cex" xmlns:w16cid="http://schemas.microsoft.com/office/word/2016/wordml/cid" xmlns:w16="http://schemas.microsoft.com/office/word/2018/wordml" xmlns:w16sdtdh="http://schemas.microsoft.com/office/word/2020/wordml/sdtdatahash" xmlns:w16se="http://schemas.microsoft.com/office/word/2015/wordml/symex" xmlns:wpg="http://schemas.microsoft.com/office/word/2010/wordprocessingGroup" xmlns:wpi="http://schemas.microsoft.com/office/word/2010/wordprocessingInk" xmlns:wne="http://schemas.microsoft.com/office/word/2006/wordml" xmlns:wps="http://schemas.microsoft.com/office/word/2010/wordprocessingShape" mc:Ignorable="w14 w15 w16se w16cid w16 w16cex w16sdtdh wp14">
   <w:p>
     <w:pPr>
       <w:pStyle w:val="Pieddepage"/>
@@ -13249,7 +13897,7 @@
 </file>
 
 <file path=word/footer4.xml><?xml version="1.0" encoding="utf-8"?>
-<w:ftr xmlns:wpc="http://schemas.microsoft.com/office/word/2010/wordprocessingCanvas" xmlns:cx="http://schemas.microsoft.com/office/drawing/2014/chartex" xmlns:cx1="http://schemas.microsoft.com/office/drawing/2015/9/8/chartex" xmlns:mc="http://schemas.openxmlformats.org/markup-compatibility/2006" xmlns:o="urn:schemas-microsoft-com:office:office" xmlns:r="http://schemas.openxmlformats.org/officeDocument/2006/relationships" xmlns:m="http://schemas.openxmlformats.org/officeDocument/2006/math" xmlns:v="urn:schemas-microsoft-com:vml" xmlns:wp14="http://schemas.microsoft.com/office/word/2010/wordprocessingDrawing" xmlns:wp="http://schemas.openxmlformats.org/drawingml/2006/wordprocessingDrawing" xmlns:w10="urn:schemas-microsoft-com:office:word" xmlns:w="http://schemas.openxmlformats.org/wordprocessingml/2006/main" xmlns:w14="http://schemas.microsoft.com/office/word/2010/wordml" xmlns:w15="http://schemas.microsoft.com/office/word/2012/wordml" xmlns:w16se="http://schemas.microsoft.com/office/word/2015/wordml/symex" xmlns:wpg="http://schemas.microsoft.com/office/word/2010/wordprocessingGroup" xmlns:wpi="http://schemas.microsoft.com/office/word/2010/wordprocessingInk" xmlns:wne="http://schemas.microsoft.com/office/word/2006/wordml" xmlns:wps="http://schemas.microsoft.com/office/word/2010/wordprocessingShape" mc:Ignorable="w14 w15 w16se wp14">
+<w:ftr xmlns:wpc="http://schemas.microsoft.com/office/word/2010/wordprocessingCanvas" xmlns:cx="http://schemas.microsoft.com/office/drawing/2014/chartex" xmlns:cx1="http://schemas.microsoft.com/office/drawing/2015/9/8/chartex" xmlns:cx2="http://schemas.microsoft.com/office/drawing/2015/10/21/chartex" xmlns:cx3="http://schemas.microsoft.com/office/drawing/2016/5/9/chartex" xmlns:cx4="http://schemas.microsoft.com/office/drawing/2016/5/10/chartex" xmlns:cx5="http://schemas.microsoft.com/office/drawing/2016/5/11/chartex" xmlns:cx6="http://schemas.microsoft.com/office/drawing/2016/5/12/chartex" xmlns:cx7="http://schemas.microsoft.com/office/drawing/2016/5/13/chartex" xmlns:cx8="http://schemas.microsoft.com/office/drawing/2016/5/14/chartex" xmlns:mc="http://schemas.openxmlformats.org/markup-compatibility/2006" xmlns:aink="http://schemas.microsoft.com/office/drawing/2016/ink" xmlns:am3d="http://schemas.microsoft.com/office/drawing/2017/model3d" xmlns:o="urn:schemas-microsoft-com:office:office" xmlns:oel="http://schemas.microsoft.com/office/2019/extlst" xmlns:r="http://schemas.openxmlformats.org/officeDocument/2006/relationships" xmlns:m="http://schemas.openxmlformats.org/officeDocument/2006/math" xmlns:v="urn:schemas-microsoft-com:vml" xmlns:wp14="http://schemas.microsoft.com/office/word/2010/wordprocessingDrawing" xmlns:wp="http://schemas.openxmlformats.org/drawingml/2006/wordprocessingDrawing" xmlns:w10="urn:schemas-microsoft-com:office:word" xmlns:w="http://schemas.openxmlformats.org/wordprocessingml/2006/main" xmlns:w14="http://schemas.microsoft.com/office/word/2010/wordml" xmlns:w15="http://schemas.microsoft.com/office/word/2012/wordml" xmlns:w16cex="http://schemas.microsoft.com/office/word/2018/wordml/cex" xmlns:w16cid="http://schemas.microsoft.com/office/word/2016/wordml/cid" xmlns:w16="http://schemas.microsoft.com/office/word/2018/wordml" xmlns:w16sdtdh="http://schemas.microsoft.com/office/word/2020/wordml/sdtdatahash" xmlns:w16se="http://schemas.microsoft.com/office/word/2015/wordml/symex" xmlns:wpg="http://schemas.microsoft.com/office/word/2010/wordprocessingGroup" xmlns:wpi="http://schemas.microsoft.com/office/word/2010/wordprocessingInk" xmlns:wne="http://schemas.microsoft.com/office/word/2006/wordml" xmlns:wps="http://schemas.microsoft.com/office/word/2010/wordprocessingShape" mc:Ignorable="w14 w15 w16se w16cid w16 w16cex w16sdtdh wp14">
   <w:p>
     <w:pPr>
       <w:pStyle w:val="Pieddepage"/>
@@ -13391,7 +14039,7 @@
 </file>
 
 <file path=word/footer5.xml><?xml version="1.0" encoding="utf-8"?>
-<w:ftr xmlns:wpc="http://schemas.microsoft.com/office/word/2010/wordprocessingCanvas" xmlns:cx="http://schemas.microsoft.com/office/drawing/2014/chartex" xmlns:cx1="http://schemas.microsoft.com/office/drawing/2015/9/8/chartex" xmlns:mc="http://schemas.openxmlformats.org/markup-compatibility/2006" xmlns:o="urn:schemas-microsoft-com:office:office" xmlns:r="http://schemas.openxmlformats.org/officeDocument/2006/relationships" xmlns:m="http://schemas.openxmlformats.org/officeDocument/2006/math" xmlns:v="urn:schemas-microsoft-com:vml" xmlns:wp14="http://schemas.microsoft.com/office/word/2010/wordprocessingDrawing" xmlns:wp="http://schemas.openxmlformats.org/drawingml/2006/wordprocessingDrawing" xmlns:w10="urn:schemas-microsoft-com:office:word" xmlns:w="http://schemas.openxmlformats.org/wordprocessingml/2006/main" xmlns:w14="http://schemas.microsoft.com/office/word/2010/wordml" xmlns:w15="http://schemas.microsoft.com/office/word/2012/wordml" xmlns:w16se="http://schemas.microsoft.com/office/word/2015/wordml/symex" xmlns:wpg="http://schemas.microsoft.com/office/word/2010/wordprocessingGroup" xmlns:wpi="http://schemas.microsoft.com/office/word/2010/wordprocessingInk" xmlns:wne="http://schemas.microsoft.com/office/word/2006/wordml" xmlns:wps="http://schemas.microsoft.com/office/word/2010/wordprocessingShape" mc:Ignorable="w14 w15 w16se wp14">
+<w:ftr xmlns:wpc="http://schemas.microsoft.com/office/word/2010/wordprocessingCanvas" xmlns:cx="http://schemas.microsoft.com/office/drawing/2014/chartex" xmlns:cx1="http://schemas.microsoft.com/office/drawing/2015/9/8/chartex" xmlns:cx2="http://schemas.microsoft.com/office/drawing/2015/10/21/chartex" xmlns:cx3="http://schemas.microsoft.com/office/drawing/2016/5/9/chartex" xmlns:cx4="http://schemas.microsoft.com/office/drawing/2016/5/10/chartex" xmlns:cx5="http://schemas.microsoft.com/office/drawing/2016/5/11/chartex" xmlns:cx6="http://schemas.microsoft.com/office/drawing/2016/5/12/chartex" xmlns:cx7="http://schemas.microsoft.com/office/drawing/2016/5/13/chartex" xmlns:cx8="http://schemas.microsoft.com/office/drawing/2016/5/14/chartex" xmlns:mc="http://schemas.openxmlformats.org/markup-compatibility/2006" xmlns:aink="http://schemas.microsoft.com/office/drawing/2016/ink" xmlns:am3d="http://schemas.microsoft.com/office/drawing/2017/model3d" xmlns:o="urn:schemas-microsoft-com:office:office" xmlns:oel="http://schemas.microsoft.com/office/2019/extlst" xmlns:r="http://schemas.openxmlformats.org/officeDocument/2006/relationships" xmlns:m="http://schemas.openxmlformats.org/officeDocument/2006/math" xmlns:v="urn:schemas-microsoft-com:vml" xmlns:wp14="http://schemas.microsoft.com/office/word/2010/wordprocessingDrawing" xmlns:wp="http://schemas.openxmlformats.org/drawingml/2006/wordprocessingDrawing" xmlns:w10="urn:schemas-microsoft-com:office:word" xmlns:w="http://schemas.openxmlformats.org/wordprocessingml/2006/main" xmlns:w14="http://schemas.microsoft.com/office/word/2010/wordml" xmlns:w15="http://schemas.microsoft.com/office/word/2012/wordml" xmlns:w16cex="http://schemas.microsoft.com/office/word/2018/wordml/cex" xmlns:w16cid="http://schemas.microsoft.com/office/word/2016/wordml/cid" xmlns:w16="http://schemas.microsoft.com/office/word/2018/wordml" xmlns:w16sdtdh="http://schemas.microsoft.com/office/word/2020/wordml/sdtdatahash" xmlns:w16se="http://schemas.microsoft.com/office/word/2015/wordml/symex" xmlns:wpg="http://schemas.microsoft.com/office/word/2010/wordprocessingGroup" xmlns:wpi="http://schemas.microsoft.com/office/word/2010/wordprocessingInk" xmlns:wne="http://schemas.microsoft.com/office/word/2006/wordml" xmlns:wps="http://schemas.microsoft.com/office/word/2010/wordprocessingShape" mc:Ignorable="w14 w15 w16se w16cid w16 w16cex w16sdtdh wp14">
   <w:p>
     <w:pPr>
       <w:pStyle w:val="Pieddepage"/>
@@ -13533,7 +14181,7 @@
 </file>
 
 <file path=word/footer6.xml><?xml version="1.0" encoding="utf-8"?>
-<w:ftr xmlns:wpc="http://schemas.microsoft.com/office/word/2010/wordprocessingCanvas" xmlns:cx="http://schemas.microsoft.com/office/drawing/2014/chartex" xmlns:cx1="http://schemas.microsoft.com/office/drawing/2015/9/8/chartex" xmlns:mc="http://schemas.openxmlformats.org/markup-compatibility/2006" xmlns:o="urn:schemas-microsoft-com:office:office" xmlns:r="http://schemas.openxmlformats.org/officeDocument/2006/relationships" xmlns:m="http://schemas.openxmlformats.org/officeDocument/2006/math" xmlns:v="urn:schemas-microsoft-com:vml" xmlns:wp14="http://schemas.microsoft.com/office/word/2010/wordprocessingDrawing" xmlns:wp="http://schemas.openxmlformats.org/drawingml/2006/wordprocessingDrawing" xmlns:w10="urn:schemas-microsoft-com:office:word" xmlns:w="http://schemas.openxmlformats.org/wordprocessingml/2006/main" xmlns:w14="http://schemas.microsoft.com/office/word/2010/wordml" xmlns:w15="http://schemas.microsoft.com/office/word/2012/wordml" xmlns:w16se="http://schemas.microsoft.com/office/word/2015/wordml/symex" xmlns:wpg="http://schemas.microsoft.com/office/word/2010/wordprocessingGroup" xmlns:wpi="http://schemas.microsoft.com/office/word/2010/wordprocessingInk" xmlns:wne="http://schemas.microsoft.com/office/word/2006/wordml" xmlns:wps="http://schemas.microsoft.com/office/word/2010/wordprocessingShape" mc:Ignorable="w14 w15 w16se wp14">
+<w:ftr xmlns:wpc="http://schemas.microsoft.com/office/word/2010/wordprocessingCanvas" xmlns:cx="http://schemas.microsoft.com/office/drawing/2014/chartex" xmlns:cx1="http://schemas.microsoft.com/office/drawing/2015/9/8/chartex" xmlns:cx2="http://schemas.microsoft.com/office/drawing/2015/10/21/chartex" xmlns:cx3="http://schemas.microsoft.com/office/drawing/2016/5/9/chartex" xmlns:cx4="http://schemas.microsoft.com/office/drawing/2016/5/10/chartex" xmlns:cx5="http://schemas.microsoft.com/office/drawing/2016/5/11/chartex" xmlns:cx6="http://schemas.microsoft.com/office/drawing/2016/5/12/chartex" xmlns:cx7="http://schemas.microsoft.com/office/drawing/2016/5/13/chartex" xmlns:cx8="http://schemas.microsoft.com/office/drawing/2016/5/14/chartex" xmlns:mc="http://schemas.openxmlformats.org/markup-compatibility/2006" xmlns:aink="http://schemas.microsoft.com/office/drawing/2016/ink" xmlns:am3d="http://schemas.microsoft.com/office/drawing/2017/model3d" xmlns:o="urn:schemas-microsoft-com:office:office" xmlns:oel="http://schemas.microsoft.com/office/2019/extlst" xmlns:r="http://schemas.openxmlformats.org/officeDocument/2006/relationships" xmlns:m="http://schemas.openxmlformats.org/officeDocument/2006/math" xmlns:v="urn:schemas-microsoft-com:vml" xmlns:wp14="http://schemas.microsoft.com/office/word/2010/wordprocessingDrawing" xmlns:wp="http://schemas.openxmlformats.org/drawingml/2006/wordprocessingDrawing" xmlns:w10="urn:schemas-microsoft-com:office:word" xmlns:w="http://schemas.openxmlformats.org/wordprocessingml/2006/main" xmlns:w14="http://schemas.microsoft.com/office/word/2010/wordml" xmlns:w15="http://schemas.microsoft.com/office/word/2012/wordml" xmlns:w16cex="http://schemas.microsoft.com/office/word/2018/wordml/cex" xmlns:w16cid="http://schemas.microsoft.com/office/word/2016/wordml/cid" xmlns:w16="http://schemas.microsoft.com/office/word/2018/wordml" xmlns:w16sdtdh="http://schemas.microsoft.com/office/word/2020/wordml/sdtdatahash" xmlns:w16se="http://schemas.microsoft.com/office/word/2015/wordml/symex" xmlns:wpg="http://schemas.microsoft.com/office/word/2010/wordprocessingGroup" xmlns:wpi="http://schemas.microsoft.com/office/word/2010/wordprocessingInk" xmlns:wne="http://schemas.microsoft.com/office/word/2006/wordml" xmlns:wps="http://schemas.microsoft.com/office/word/2010/wordprocessingShape" mc:Ignorable="w14 w15 w16se w16cid w16 w16cex w16sdtdh wp14">
   <w:p>
     <w:pPr>
       <w:pStyle w:val="Pieddepage"/>
@@ -13668,7 +14316,7 @@
 </file>
 
 <file path=word/footer7.xml><?xml version="1.0" encoding="utf-8"?>
-<w:ftr xmlns:wpc="http://schemas.microsoft.com/office/word/2010/wordprocessingCanvas" xmlns:cx="http://schemas.microsoft.com/office/drawing/2014/chartex" xmlns:cx1="http://schemas.microsoft.com/office/drawing/2015/9/8/chartex" xmlns:mc="http://schemas.openxmlformats.org/markup-compatibility/2006" xmlns:o="urn:schemas-microsoft-com:office:office" xmlns:r="http://schemas.openxmlformats.org/officeDocument/2006/relationships" xmlns:m="http://schemas.openxmlformats.org/officeDocument/2006/math" xmlns:v="urn:schemas-microsoft-com:vml" xmlns:wp14="http://schemas.microsoft.com/office/word/2010/wordprocessingDrawing" xmlns:wp="http://schemas.openxmlformats.org/drawingml/2006/wordprocessingDrawing" xmlns:w10="urn:schemas-microsoft-com:office:word" xmlns:w="http://schemas.openxmlformats.org/wordprocessingml/2006/main" xmlns:w14="http://schemas.microsoft.com/office/word/2010/wordml" xmlns:w15="http://schemas.microsoft.com/office/word/2012/wordml" xmlns:w16se="http://schemas.microsoft.com/office/word/2015/wordml/symex" xmlns:wpg="http://schemas.microsoft.com/office/word/2010/wordprocessingGroup" xmlns:wpi="http://schemas.microsoft.com/office/word/2010/wordprocessingInk" xmlns:wne="http://schemas.microsoft.com/office/word/2006/wordml" xmlns:wps="http://schemas.microsoft.com/office/word/2010/wordprocessingShape" mc:Ignorable="w14 w15 w16se wp14">
+<w:ftr xmlns:wpc="http://schemas.microsoft.com/office/word/2010/wordprocessingCanvas" xmlns:cx="http://schemas.microsoft.com/office/drawing/2014/chartex" xmlns:cx1="http://schemas.microsoft.com/office/drawing/2015/9/8/chartex" xmlns:cx2="http://schemas.microsoft.com/office/drawing/2015/10/21/chartex" xmlns:cx3="http://schemas.microsoft.com/office/drawing/2016/5/9/chartex" xmlns:cx4="http://schemas.microsoft.com/office/drawing/2016/5/10/chartex" xmlns:cx5="http://schemas.microsoft.com/office/drawing/2016/5/11/chartex" xmlns:cx6="http://schemas.microsoft.com/office/drawing/2016/5/12/chartex" xmlns:cx7="http://schemas.microsoft.com/office/drawing/2016/5/13/chartex" xmlns:cx8="http://schemas.microsoft.com/office/drawing/2016/5/14/chartex" xmlns:mc="http://schemas.openxmlformats.org/markup-compatibility/2006" xmlns:aink="http://schemas.microsoft.com/office/drawing/2016/ink" xmlns:am3d="http://schemas.microsoft.com/office/drawing/2017/model3d" xmlns:o="urn:schemas-microsoft-com:office:office" xmlns:oel="http://schemas.microsoft.com/office/2019/extlst" xmlns:r="http://schemas.openxmlformats.org/officeDocument/2006/relationships" xmlns:m="http://schemas.openxmlformats.org/officeDocument/2006/math" xmlns:v="urn:schemas-microsoft-com:vml" xmlns:wp14="http://schemas.microsoft.com/office/word/2010/wordprocessingDrawing" xmlns:wp="http://schemas.openxmlformats.org/drawingml/2006/wordprocessingDrawing" xmlns:w10="urn:schemas-microsoft-com:office:word" xmlns:w="http://schemas.openxmlformats.org/wordprocessingml/2006/main" xmlns:w14="http://schemas.microsoft.com/office/word/2010/wordml" xmlns:w15="http://schemas.microsoft.com/office/word/2012/wordml" xmlns:w16cex="http://schemas.microsoft.com/office/word/2018/wordml/cex" xmlns:w16cid="http://schemas.microsoft.com/office/word/2016/wordml/cid" xmlns:w16="http://schemas.microsoft.com/office/word/2018/wordml" xmlns:w16sdtdh="http://schemas.microsoft.com/office/word/2020/wordml/sdtdatahash" xmlns:w16se="http://schemas.microsoft.com/office/word/2015/wordml/symex" xmlns:wpg="http://schemas.microsoft.com/office/word/2010/wordprocessingGroup" xmlns:wpi="http://schemas.microsoft.com/office/word/2010/wordprocessingInk" xmlns:wne="http://schemas.microsoft.com/office/word/2006/wordml" xmlns:wps="http://schemas.microsoft.com/office/word/2010/wordprocessingShape" mc:Ignorable="w14 w15 w16se w16cid w16 w16cex w16sdtdh wp14">
   <w:p>
     <w:pPr>
       <w:pStyle w:val="Pieddepage"/>
@@ -13803,7 +14451,7 @@
 </file>
 
 <file path=word/footnotes.xml><?xml version="1.0" encoding="utf-8"?>
-<w:footnotes xmlns:wpc="http://schemas.microsoft.com/office/word/2010/wordprocessingCanvas" xmlns:cx="http://schemas.microsoft.com/office/drawing/2014/chartex" xmlns:cx1="http://schemas.microsoft.com/office/drawing/2015/9/8/chartex" xmlns:mc="http://schemas.openxmlformats.org/markup-compatibility/2006" xmlns:o="urn:schemas-microsoft-com:office:office" xmlns:r="http://schemas.openxmlformats.org/officeDocument/2006/relationships" xmlns:m="http://schemas.openxmlformats.org/officeDocument/2006/math" xmlns:v="urn:schemas-microsoft-com:vml" xmlns:wp14="http://schemas.microsoft.com/office/word/2010/wordprocessingDrawing" xmlns:wp="http://schemas.openxmlformats.org/drawingml/2006/wordprocessingDrawing" xmlns:w10="urn:schemas-microsoft-com:office:word" xmlns:w="http://schemas.openxmlformats.org/wordprocessingml/2006/main" xmlns:w14="http://schemas.microsoft.com/office/word/2010/wordml" xmlns:w15="http://schemas.microsoft.com/office/word/2012/wordml" xmlns:w16se="http://schemas.microsoft.com/office/word/2015/wordml/symex" xmlns:wpg="http://schemas.microsoft.com/office/word/2010/wordprocessingGroup" xmlns:wpi="http://schemas.microsoft.com/office/word/2010/wordprocessingInk" xmlns:wne="http://schemas.microsoft.com/office/word/2006/wordml" xmlns:wps="http://schemas.microsoft.com/office/word/2010/wordprocessingShape" mc:Ignorable="w14 w15 w16se wp14">
+<w:footnotes xmlns:wpc="http://schemas.microsoft.com/office/word/2010/wordprocessingCanvas" xmlns:cx="http://schemas.microsoft.com/office/drawing/2014/chartex" xmlns:cx1="http://schemas.microsoft.com/office/drawing/2015/9/8/chartex" xmlns:cx2="http://schemas.microsoft.com/office/drawing/2015/10/21/chartex" xmlns:cx3="http://schemas.microsoft.com/office/drawing/2016/5/9/chartex" xmlns:cx4="http://schemas.microsoft.com/office/drawing/2016/5/10/chartex" xmlns:cx5="http://schemas.microsoft.com/office/drawing/2016/5/11/chartex" xmlns:cx6="http://schemas.microsoft.com/office/drawing/2016/5/12/chartex" xmlns:cx7="http://schemas.microsoft.com/office/drawing/2016/5/13/chartex" xmlns:cx8="http://schemas.microsoft.com/office/drawing/2016/5/14/chartex" xmlns:mc="http://schemas.openxmlformats.org/markup-compatibility/2006" xmlns:aink="http://schemas.microsoft.com/office/drawing/2016/ink" xmlns:am3d="http://schemas.microsoft.com/office/drawing/2017/model3d" xmlns:o="urn:schemas-microsoft-com:office:office" xmlns:oel="http://schemas.microsoft.com/office/2019/extlst" xmlns:r="http://schemas.openxmlformats.org/officeDocument/2006/relationships" xmlns:m="http://schemas.openxmlformats.org/officeDocument/2006/math" xmlns:v="urn:schemas-microsoft-com:vml" xmlns:wp14="http://schemas.microsoft.com/office/word/2010/wordprocessingDrawing" xmlns:wp="http://schemas.openxmlformats.org/drawingml/2006/wordprocessingDrawing" xmlns:w10="urn:schemas-microsoft-com:office:word" xmlns:w="http://schemas.openxmlformats.org/wordprocessingml/2006/main" xmlns:w14="http://schemas.microsoft.com/office/word/2010/wordml" xmlns:w15="http://schemas.microsoft.com/office/word/2012/wordml" xmlns:w16cex="http://schemas.microsoft.com/office/word/2018/wordml/cex" xmlns:w16cid="http://schemas.microsoft.com/office/word/2016/wordml/cid" xmlns:w16="http://schemas.microsoft.com/office/word/2018/wordml" xmlns:w16sdtdh="http://schemas.microsoft.com/office/word/2020/wordml/sdtdatahash" xmlns:w16se="http://schemas.microsoft.com/office/word/2015/wordml/symex" xmlns:wpg="http://schemas.microsoft.com/office/word/2010/wordprocessingGroup" xmlns:wpi="http://schemas.microsoft.com/office/word/2010/wordprocessingInk" xmlns:wne="http://schemas.microsoft.com/office/word/2006/wordml" xmlns:wps="http://schemas.microsoft.com/office/word/2010/wordprocessingShape" mc:Ignorable="w14 w15 w16se w16cid w16 w16cex w16sdtdh wp14">
   <w:footnote w:type="separator" w:id="-1">
     <w:p>
       <w:r>
@@ -13822,7 +14470,7 @@
 </file>
 
 <file path=word/header1.xml><?xml version="1.0" encoding="utf-8"?>
-<w:hdr xmlns:wpc="http://schemas.microsoft.com/office/word/2010/wordprocessingCanvas" xmlns:cx="http://schemas.microsoft.com/office/drawing/2014/chartex" xmlns:cx1="http://schemas.microsoft.com/office/drawing/2015/9/8/chartex" xmlns:mc="http://schemas.openxmlformats.org/markup-compatibility/2006" xmlns:o="urn:schemas-microsoft-com:office:office" xmlns:r="http://schemas.openxmlformats.org/officeDocument/2006/relationships" xmlns:m="http://schemas.openxmlformats.org/officeDocument/2006/math" xmlns:v="urn:schemas-microsoft-com:vml" xmlns:wp14="http://schemas.microsoft.com/office/word/2010/wordprocessingDrawing" xmlns:wp="http://schemas.openxmlformats.org/drawingml/2006/wordprocessingDrawing" xmlns:w10="urn:schemas-microsoft-com:office:word" xmlns:w="http://schemas.openxmlformats.org/wordprocessingml/2006/main" xmlns:w14="http://schemas.microsoft.com/office/word/2010/wordml" xmlns:w15="http://schemas.microsoft.com/office/word/2012/wordml" xmlns:w16se="http://schemas.microsoft.com/office/word/2015/wordml/symex" xmlns:wpg="http://schemas.microsoft.com/office/word/2010/wordprocessingGroup" xmlns:wpi="http://schemas.microsoft.com/office/word/2010/wordprocessingInk" xmlns:wne="http://schemas.microsoft.com/office/word/2006/wordml" xmlns:wps="http://schemas.microsoft.com/office/word/2010/wordprocessingShape" mc:Ignorable="w14 w15 w16se wp14">
+<w:hdr xmlns:wpc="http://schemas.microsoft.com/office/word/2010/wordprocessingCanvas" xmlns:cx="http://schemas.microsoft.com/office/drawing/2014/chartex" xmlns:cx1="http://schemas.microsoft.com/office/drawing/2015/9/8/chartex" xmlns:cx2="http://schemas.microsoft.com/office/drawing/2015/10/21/chartex" xmlns:cx3="http://schemas.microsoft.com/office/drawing/2016/5/9/chartex" xmlns:cx4="http://schemas.microsoft.com/office/drawing/2016/5/10/chartex" xmlns:cx5="http://schemas.microsoft.com/office/drawing/2016/5/11/chartex" xmlns:cx6="http://schemas.microsoft.com/office/drawing/2016/5/12/chartex" xmlns:cx7="http://schemas.microsoft.com/office/drawing/2016/5/13/chartex" xmlns:cx8="http://schemas.microsoft.com/office/drawing/2016/5/14/chartex" xmlns:mc="http://schemas.openxmlformats.org/markup-compatibility/2006" xmlns:aink="http://schemas.microsoft.com/office/drawing/2016/ink" xmlns:am3d="http://schemas.microsoft.com/office/drawing/2017/model3d" xmlns:o="urn:schemas-microsoft-com:office:office" xmlns:oel="http://schemas.microsoft.com/office/2019/extlst" xmlns:r="http://schemas.openxmlformats.org/officeDocument/2006/relationships" xmlns:m="http://schemas.openxmlformats.org/officeDocument/2006/math" xmlns:v="urn:schemas-microsoft-com:vml" xmlns:wp14="http://schemas.microsoft.com/office/word/2010/wordprocessingDrawing" xmlns:wp="http://schemas.openxmlformats.org/drawingml/2006/wordprocessingDrawing" xmlns:w10="urn:schemas-microsoft-com:office:word" xmlns:w="http://schemas.openxmlformats.org/wordprocessingml/2006/main" xmlns:w14="http://schemas.microsoft.com/office/word/2010/wordml" xmlns:w15="http://schemas.microsoft.com/office/word/2012/wordml" xmlns:w16cex="http://schemas.microsoft.com/office/word/2018/wordml/cex" xmlns:w16cid="http://schemas.microsoft.com/office/word/2016/wordml/cid" xmlns:w16="http://schemas.microsoft.com/office/word/2018/wordml" xmlns:w16sdtdh="http://schemas.microsoft.com/office/word/2020/wordml/sdtdatahash" xmlns:w16se="http://schemas.microsoft.com/office/word/2015/wordml/symex" xmlns:wpg="http://schemas.microsoft.com/office/word/2010/wordprocessingGroup" xmlns:wpi="http://schemas.microsoft.com/office/word/2010/wordprocessingInk" xmlns:wne="http://schemas.microsoft.com/office/word/2006/wordml" xmlns:wps="http://schemas.microsoft.com/office/word/2010/wordprocessingShape" mc:Ignorable="w14 w15 w16se w16cid w16 w16cex w16sdtdh wp14">
   <w:p>
     <w:pPr>
       <w:pStyle w:val="En-tte"/>
@@ -13849,7 +14497,7 @@
         <w:sz w:val="28"/>
         <w:szCs w:val="32"/>
       </w:rPr>
-      <w:pict>
+      <w:pict w14:anchorId="22DE5090">
         <v:shapetype id="_x0000_t75" coordsize="21600,21600" o:spt="75" o:preferrelative="t" path="m@4@5l@4@11@9@11@9@5xe" filled="f" stroked="f">
           <v:stroke joinstyle="miter"/>
           <v:formulas>
@@ -13869,7 +14517,7 @@
           <v:path o:extrusionok="f" gradientshapeok="t" o:connecttype="rect"/>
           <o:lock v:ext="edit" aspectratio="t"/>
         </v:shapetype>
-        <v:shape id="_x0000_s2053" type="#_x0000_t75" style="position:absolute;left:0;text-align:left;margin-left:-2pt;margin-top:-7.85pt;width:63.9pt;height:19.45pt;z-index:1">
+        <v:shape id="_x0000_s1029" type="#_x0000_t75" style="position:absolute;left:0;text-align:left;margin-left:-2pt;margin-top:-7.85pt;width:63.9pt;height:19.45pt;z-index:1">
           <v:imagedata r:id="rId1" o:title="logo informatique vert 2008"/>
         </v:shape>
       </w:pict>
@@ -13890,7 +14538,7 @@
 </file>
 
 <file path=word/header2.xml><?xml version="1.0" encoding="utf-8"?>
-<w:hdr xmlns:wpc="http://schemas.microsoft.com/office/word/2010/wordprocessingCanvas" xmlns:cx="http://schemas.microsoft.com/office/drawing/2014/chartex" xmlns:cx1="http://schemas.microsoft.com/office/drawing/2015/9/8/chartex" xmlns:mc="http://schemas.openxmlformats.org/markup-compatibility/2006" xmlns:o="urn:schemas-microsoft-com:office:office" xmlns:r="http://schemas.openxmlformats.org/officeDocument/2006/relationships" xmlns:m="http://schemas.openxmlformats.org/officeDocument/2006/math" xmlns:v="urn:schemas-microsoft-com:vml" xmlns:wp14="http://schemas.microsoft.com/office/word/2010/wordprocessingDrawing" xmlns:wp="http://schemas.openxmlformats.org/drawingml/2006/wordprocessingDrawing" xmlns:w10="urn:schemas-microsoft-com:office:word" xmlns:w="http://schemas.openxmlformats.org/wordprocessingml/2006/main" xmlns:w14="http://schemas.microsoft.com/office/word/2010/wordml" xmlns:w15="http://schemas.microsoft.com/office/word/2012/wordml" xmlns:w16se="http://schemas.microsoft.com/office/word/2015/wordml/symex" xmlns:wpg="http://schemas.microsoft.com/office/word/2010/wordprocessingGroup" xmlns:wpi="http://schemas.microsoft.com/office/word/2010/wordprocessingInk" xmlns:wne="http://schemas.microsoft.com/office/word/2006/wordml" xmlns:wps="http://schemas.microsoft.com/office/word/2010/wordprocessingShape" mc:Ignorable="w14 w15 w16se wp14">
+<w:hdr xmlns:wpc="http://schemas.microsoft.com/office/word/2010/wordprocessingCanvas" xmlns:cx="http://schemas.microsoft.com/office/drawing/2014/chartex" xmlns:cx1="http://schemas.microsoft.com/office/drawing/2015/9/8/chartex" xmlns:cx2="http://schemas.microsoft.com/office/drawing/2015/10/21/chartex" xmlns:cx3="http://schemas.microsoft.com/office/drawing/2016/5/9/chartex" xmlns:cx4="http://schemas.microsoft.com/office/drawing/2016/5/10/chartex" xmlns:cx5="http://schemas.microsoft.com/office/drawing/2016/5/11/chartex" xmlns:cx6="http://schemas.microsoft.com/office/drawing/2016/5/12/chartex" xmlns:cx7="http://schemas.microsoft.com/office/drawing/2016/5/13/chartex" xmlns:cx8="http://schemas.microsoft.com/office/drawing/2016/5/14/chartex" xmlns:mc="http://schemas.openxmlformats.org/markup-compatibility/2006" xmlns:aink="http://schemas.microsoft.com/office/drawing/2016/ink" xmlns:am3d="http://schemas.microsoft.com/office/drawing/2017/model3d" xmlns:o="urn:schemas-microsoft-com:office:office" xmlns:oel="http://schemas.microsoft.com/office/2019/extlst" xmlns:r="http://schemas.openxmlformats.org/officeDocument/2006/relationships" xmlns:m="http://schemas.openxmlformats.org/officeDocument/2006/math" xmlns:v="urn:schemas-microsoft-com:vml" xmlns:wp14="http://schemas.microsoft.com/office/word/2010/wordprocessingDrawing" xmlns:wp="http://schemas.openxmlformats.org/drawingml/2006/wordprocessingDrawing" xmlns:w10="urn:schemas-microsoft-com:office:word" xmlns:w="http://schemas.openxmlformats.org/wordprocessingml/2006/main" xmlns:w14="http://schemas.microsoft.com/office/word/2010/wordml" xmlns:w15="http://schemas.microsoft.com/office/word/2012/wordml" xmlns:w16cex="http://schemas.microsoft.com/office/word/2018/wordml/cex" xmlns:w16cid="http://schemas.microsoft.com/office/word/2016/wordml/cid" xmlns:w16="http://schemas.microsoft.com/office/word/2018/wordml" xmlns:w16sdtdh="http://schemas.microsoft.com/office/word/2020/wordml/sdtdatahash" xmlns:w16se="http://schemas.microsoft.com/office/word/2015/wordml/symex" xmlns:wpg="http://schemas.microsoft.com/office/word/2010/wordprocessingGroup" xmlns:wpi="http://schemas.microsoft.com/office/word/2010/wordprocessingInk" xmlns:wne="http://schemas.microsoft.com/office/word/2006/wordml" xmlns:wps="http://schemas.microsoft.com/office/word/2010/wordprocessingShape" mc:Ignorable="w14 w15 w16se w16cid w16 w16cex w16sdtdh wp14">
   <w:p>
     <w:pPr>
       <w:pStyle w:val="En-tte"/>
@@ -13917,7 +14565,7 @@
         <w:sz w:val="28"/>
         <w:szCs w:val="32"/>
       </w:rPr>
-      <w:pict>
+      <w:pict w14:anchorId="45C57A41">
         <v:shapetype id="_x0000_t75" coordsize="21600,21600" o:spt="75" o:preferrelative="t" path="m@4@5l@4@11@9@11@9@5xe" filled="f" stroked="f">
           <v:stroke joinstyle="miter"/>
           <v:formulas>
@@ -13937,7 +14585,7 @@
           <v:path o:extrusionok="f" gradientshapeok="t" o:connecttype="rect"/>
           <o:lock v:ext="edit" aspectratio="t"/>
         </v:shapetype>
-        <v:shape id="_x0000_s2055" type="#_x0000_t75" style="position:absolute;left:0;text-align:left;margin-left:-2pt;margin-top:-7.85pt;width:63.9pt;height:19.45pt;z-index:2">
+        <v:shape id="_x0000_s1031" type="#_x0000_t75" style="position:absolute;left:0;text-align:left;margin-left:-2pt;margin-top:-7.85pt;width:63.9pt;height:19.45pt;z-index:2">
           <v:imagedata r:id="rId1" o:title="logo informatique vert 2008"/>
         </v:shape>
       </w:pict>
@@ -13968,10 +14616,10 @@
 </file>
 
 <file path=word/numbering.xml><?xml version="1.0" encoding="utf-8"?>
-<w:numbering xmlns:wpc="http://schemas.microsoft.com/office/word/2010/wordprocessingCanvas" xmlns:cx="http://schemas.microsoft.com/office/drawing/2014/chartex" xmlns:cx1="http://schemas.microsoft.com/office/drawing/2015/9/8/chartex" xmlns:mc="http://schemas.openxmlformats.org/markup-compatibility/2006" xmlns:o="urn:schemas-microsoft-com:office:office" xmlns:r="http://schemas.openxmlformats.org/officeDocument/2006/relationships" xmlns:m="http://schemas.openxmlformats.org/officeDocument/2006/math" xmlns:v="urn:schemas-microsoft-com:vml" xmlns:wp14="http://schemas.microsoft.com/office/word/2010/wordprocessingDrawing" xmlns:wp="http://schemas.openxmlformats.org/drawingml/2006/wordprocessingDrawing" xmlns:w10="urn:schemas-microsoft-com:office:word" xmlns:w="http://schemas.openxmlformats.org/wordprocessingml/2006/main" xmlns:w14="http://schemas.microsoft.com/office/word/2010/wordml" xmlns:w15="http://schemas.microsoft.com/office/word/2012/wordml" xmlns:w16se="http://schemas.microsoft.com/office/word/2015/wordml/symex" xmlns:wpg="http://schemas.microsoft.com/office/word/2010/wordprocessingGroup" xmlns:wpi="http://schemas.microsoft.com/office/word/2010/wordprocessingInk" xmlns:wne="http://schemas.microsoft.com/office/word/2006/wordml" xmlns:wps="http://schemas.microsoft.com/office/word/2010/wordprocessingShape" mc:Ignorable="w14 w15 w16se wp14">
+<w:numbering xmlns:wpc="http://schemas.microsoft.com/office/word/2010/wordprocessingCanvas" xmlns:cx="http://schemas.microsoft.com/office/drawing/2014/chartex" xmlns:cx1="http://schemas.microsoft.com/office/drawing/2015/9/8/chartex" xmlns:cx2="http://schemas.microsoft.com/office/drawing/2015/10/21/chartex" xmlns:cx3="http://schemas.microsoft.com/office/drawing/2016/5/9/chartex" xmlns:cx4="http://schemas.microsoft.com/office/drawing/2016/5/10/chartex" xmlns:cx5="http://schemas.microsoft.com/office/drawing/2016/5/11/chartex" xmlns:cx6="http://schemas.microsoft.com/office/drawing/2016/5/12/chartex" xmlns:cx7="http://schemas.microsoft.com/office/drawing/2016/5/13/chartex" xmlns:cx8="http://schemas.microsoft.com/office/drawing/2016/5/14/chartex" xmlns:mc="http://schemas.openxmlformats.org/markup-compatibility/2006" xmlns:aink="http://schemas.microsoft.com/office/drawing/2016/ink" xmlns:am3d="http://schemas.microsoft.com/office/drawing/2017/model3d" xmlns:o="urn:schemas-microsoft-com:office:office" xmlns:oel="http://schemas.microsoft.com/office/2019/extlst" xmlns:r="http://schemas.openxmlformats.org/officeDocument/2006/relationships" xmlns:m="http://schemas.openxmlformats.org/officeDocument/2006/math" xmlns:v="urn:schemas-microsoft-com:vml" xmlns:wp14="http://schemas.microsoft.com/office/word/2010/wordprocessingDrawing" xmlns:wp="http://schemas.openxmlformats.org/drawingml/2006/wordprocessingDrawing" xmlns:w10="urn:schemas-microsoft-com:office:word" xmlns:w="http://schemas.openxmlformats.org/wordprocessingml/2006/main" xmlns:w14="http://schemas.microsoft.com/office/word/2010/wordml" xmlns:w15="http://schemas.microsoft.com/office/word/2012/wordml" xmlns:w16cex="http://schemas.microsoft.com/office/word/2018/wordml/cex" xmlns:w16cid="http://schemas.microsoft.com/office/word/2016/wordml/cid" xmlns:w16="http://schemas.microsoft.com/office/word/2018/wordml" xmlns:w16sdtdh="http://schemas.microsoft.com/office/word/2020/wordml/sdtdatahash" xmlns:w16se="http://schemas.microsoft.com/office/word/2015/wordml/symex" xmlns:wpg="http://schemas.microsoft.com/office/word/2010/wordprocessingGroup" xmlns:wpi="http://schemas.microsoft.com/office/word/2010/wordprocessingInk" xmlns:wne="http://schemas.microsoft.com/office/word/2006/wordml" xmlns:wps="http://schemas.microsoft.com/office/word/2010/wordprocessingShape" mc:Ignorable="w14 w15 w16se w16cid w16 w16cex w16sdtdh wp14">
   <w:numPicBullet w:numPicBulletId="0">
     <w:pict>
-      <v:shapetype id="_x0000_t75" coordsize="21600,21600" o:spt="75" o:preferrelative="t" path="m@4@5l@4@11@9@11@9@5xe" filled="f" stroked="f">
+      <v:shapetype w14:anchorId="4C9995D5" id="_x0000_t75" coordsize="21600,21600" o:spt="75" o:preferrelative="t" path="m@4@5l@4@11@9@11@9@5xe" filled="f" stroked="f">
         <v:stroke joinstyle="miter"/>
         <v:formulas>
           <v:f eqn="if lineDrawn pixelLineWidth 0"/>
@@ -13990,7 +14638,7 @@
         <v:path o:extrusionok="f" gradientshapeok="t" o:connecttype="rect"/>
         <o:lock v:ext="edit" aspectratio="t"/>
       </v:shapetype>
-      <v:shape id="_x0000_i1035" type="#_x0000_t75" style="width:10.9pt;height:10.9pt" o:bullet="t">
+      <v:shape id="_x0000_i1071" type="#_x0000_t75" style="width:10.85pt;height:10.85pt" o:bullet="t">
         <v:imagedata r:id="rId1" o:title="BD14753_"/>
       </v:shape>
     </w:pict>
@@ -17620,100 +18268,100 @@
       </w:rPr>
     </w:lvl>
   </w:abstractNum>
-  <w:num w:numId="1">
+  <w:num w:numId="1" w16cid:durableId="1229345266">
     <w:abstractNumId w:val="29"/>
   </w:num>
-  <w:num w:numId="2">
+  <w:num w:numId="2" w16cid:durableId="544874123">
     <w:abstractNumId w:val="1"/>
   </w:num>
-  <w:num w:numId="3">
+  <w:num w:numId="3" w16cid:durableId="21252020">
     <w:abstractNumId w:val="4"/>
   </w:num>
-  <w:num w:numId="4">
+  <w:num w:numId="4" w16cid:durableId="1207982679">
     <w:abstractNumId w:val="10"/>
   </w:num>
-  <w:num w:numId="5">
+  <w:num w:numId="5" w16cid:durableId="702562795">
     <w:abstractNumId w:val="16"/>
   </w:num>
-  <w:num w:numId="6">
+  <w:num w:numId="6" w16cid:durableId="882518291">
     <w:abstractNumId w:val="23"/>
   </w:num>
-  <w:num w:numId="7">
+  <w:num w:numId="7" w16cid:durableId="1050228051">
     <w:abstractNumId w:val="18"/>
   </w:num>
-  <w:num w:numId="8">
+  <w:num w:numId="8" w16cid:durableId="860896228">
     <w:abstractNumId w:val="27"/>
   </w:num>
-  <w:num w:numId="9">
+  <w:num w:numId="9" w16cid:durableId="972641649">
     <w:abstractNumId w:val="17"/>
   </w:num>
-  <w:num w:numId="10">
+  <w:num w:numId="10" w16cid:durableId="727192088">
     <w:abstractNumId w:val="0"/>
   </w:num>
-  <w:num w:numId="11">
+  <w:num w:numId="11" w16cid:durableId="1775661451">
     <w:abstractNumId w:val="12"/>
   </w:num>
-  <w:num w:numId="12">
+  <w:num w:numId="12" w16cid:durableId="440800588">
     <w:abstractNumId w:val="15"/>
   </w:num>
-  <w:num w:numId="13">
+  <w:num w:numId="13" w16cid:durableId="296377861">
     <w:abstractNumId w:val="13"/>
   </w:num>
-  <w:num w:numId="14">
+  <w:num w:numId="14" w16cid:durableId="49157468">
     <w:abstractNumId w:val="6"/>
   </w:num>
-  <w:num w:numId="15">
+  <w:num w:numId="15" w16cid:durableId="426005529">
     <w:abstractNumId w:val="3"/>
   </w:num>
-  <w:num w:numId="16">
+  <w:num w:numId="16" w16cid:durableId="694891878">
     <w:abstractNumId w:val="2"/>
   </w:num>
-  <w:num w:numId="17">
+  <w:num w:numId="17" w16cid:durableId="513615027">
     <w:abstractNumId w:val="19"/>
   </w:num>
-  <w:num w:numId="18">
+  <w:num w:numId="18" w16cid:durableId="1842427864">
     <w:abstractNumId w:val="21"/>
   </w:num>
-  <w:num w:numId="19">
+  <w:num w:numId="19" w16cid:durableId="849103645">
     <w:abstractNumId w:val="31"/>
   </w:num>
-  <w:num w:numId="20">
+  <w:num w:numId="20" w16cid:durableId="1601796863">
     <w:abstractNumId w:val="28"/>
   </w:num>
-  <w:num w:numId="21">
+  <w:num w:numId="21" w16cid:durableId="1160972186">
     <w:abstractNumId w:val="5"/>
   </w:num>
-  <w:num w:numId="22">
+  <w:num w:numId="22" w16cid:durableId="1827670063">
     <w:abstractNumId w:val="9"/>
   </w:num>
-  <w:num w:numId="23">
+  <w:num w:numId="23" w16cid:durableId="926771383">
     <w:abstractNumId w:val="30"/>
   </w:num>
-  <w:num w:numId="24">
+  <w:num w:numId="24" w16cid:durableId="974724019">
     <w:abstractNumId w:val="11"/>
   </w:num>
-  <w:num w:numId="25">
+  <w:num w:numId="25" w16cid:durableId="175968152">
     <w:abstractNumId w:val="7"/>
   </w:num>
-  <w:num w:numId="26">
+  <w:num w:numId="26" w16cid:durableId="941962251">
     <w:abstractNumId w:val="20"/>
   </w:num>
-  <w:num w:numId="27">
+  <w:num w:numId="27" w16cid:durableId="1308127395">
     <w:abstractNumId w:val="24"/>
   </w:num>
-  <w:num w:numId="28">
+  <w:num w:numId="28" w16cid:durableId="985931849">
     <w:abstractNumId w:val="14"/>
   </w:num>
-  <w:num w:numId="29">
+  <w:num w:numId="29" w16cid:durableId="1599560791">
     <w:abstractNumId w:val="8"/>
   </w:num>
-  <w:num w:numId="30">
+  <w:num w:numId="30" w16cid:durableId="313027278">
     <w:abstractNumId w:val="22"/>
   </w:num>
-  <w:num w:numId="31">
+  <w:num w:numId="31" w16cid:durableId="580218420">
     <w:abstractNumId w:val="25"/>
   </w:num>
-  <w:num w:numId="32">
+  <w:num w:numId="32" w16cid:durableId="1579167627">
     <w:abstractNumId w:val="26"/>
   </w:num>
   <w:numIdMacAtCleanup w:val="24"/>
@@ -17721,7 +18369,7 @@
 </file>
 
 <file path=word/styles.xml><?xml version="1.0" encoding="utf-8"?>
-<w:styles xmlns:mc="http://schemas.openxmlformats.org/markup-compatibility/2006" xmlns:r="http://schemas.openxmlformats.org/officeDocument/2006/relationships" xmlns:w="http://schemas.openxmlformats.org/wordprocessingml/2006/main" xmlns:w14="http://schemas.microsoft.com/office/word/2010/wordml" xmlns:w15="http://schemas.microsoft.com/office/word/2012/wordml" xmlns:w16se="http://schemas.microsoft.com/office/word/2015/wordml/symex" mc:Ignorable="w14 w15 w16se">
+<w:styles xmlns:mc="http://schemas.openxmlformats.org/markup-compatibility/2006" xmlns:r="http://schemas.openxmlformats.org/officeDocument/2006/relationships" xmlns:w="http://schemas.openxmlformats.org/wordprocessingml/2006/main" xmlns:w14="http://schemas.microsoft.com/office/word/2010/wordml" xmlns:w15="http://schemas.microsoft.com/office/word/2012/wordml" xmlns:w16cex="http://schemas.microsoft.com/office/word/2018/wordml/cex" xmlns:w16cid="http://schemas.microsoft.com/office/word/2016/wordml/cid" xmlns:w16="http://schemas.microsoft.com/office/word/2018/wordml" xmlns:w16sdtdh="http://schemas.microsoft.com/office/word/2020/wordml/sdtdatahash" xmlns:w16se="http://schemas.microsoft.com/office/word/2015/wordml/symex" mc:Ignorable="w14 w15 w16se w16cid w16 w16cex w16sdtdh">
   <w:docDefaults>
     <w:rPrDefault>
       <w:rPr>
@@ -17731,7 +18379,7 @@
     </w:rPrDefault>
     <w:pPrDefault/>
   </w:docDefaults>
-  <w:latentStyles w:defLockedState="0" w:defUIPriority="0" w:defSemiHidden="0" w:defUnhideWhenUsed="0" w:defQFormat="0" w:count="371">
+  <w:latentStyles w:defLockedState="0" w:defUIPriority="0" w:defSemiHidden="0" w:defUnhideWhenUsed="0" w:defQFormat="0" w:count="376">
     <w:lsdException w:name="Normal" w:qFormat="1"/>
     <w:lsdException w:name="heading 1" w:qFormat="1"/>
     <w:lsdException w:name="heading 2" w:qFormat="1"/>
@@ -17751,7 +18399,12 @@
     <w:lsdException w:name="Strong" w:qFormat="1"/>
     <w:lsdException w:name="Emphasis" w:qFormat="1"/>
     <w:lsdException w:name="Normal (Web)" w:uiPriority="99"/>
-    <w:lsdException w:name="Normal Table" w:semiHidden="1" w:unhideWhenUsed="1"/>
+    <w:lsdException w:name="HTML Keyboard" w:semiHidden="1" w:unhideWhenUsed="1"/>
+    <w:lsdException w:name="annotation subject" w:semiHidden="1" w:unhideWhenUsed="1"/>
+    <w:lsdException w:name="No List" w:semiHidden="1" w:unhideWhenUsed="1"/>
+    <w:lsdException w:name="Outline List 1" w:semiHidden="1" w:unhideWhenUsed="1"/>
+    <w:lsdException w:name="Outline List 2" w:semiHidden="1" w:unhideWhenUsed="1"/>
+    <w:lsdException w:name="Outline List 3" w:semiHidden="1" w:unhideWhenUsed="1"/>
     <w:lsdException w:name="Table Simple 1" w:semiHidden="1" w:unhideWhenUsed="1"/>
     <w:lsdException w:name="Table Simple 2" w:semiHidden="1" w:unhideWhenUsed="1"/>
     <w:lsdException w:name="Table Simple 3" w:semiHidden="1" w:unhideWhenUsed="1"/>
@@ -17789,11 +18442,9 @@
     <w:lsdException w:name="Table Contemporary" w:semiHidden="1" w:unhideWhenUsed="1"/>
     <w:lsdException w:name="Table Elegant" w:semiHidden="1" w:unhideWhenUsed="1"/>
     <w:lsdException w:name="Table Professional" w:semiHidden="1" w:unhideWhenUsed="1"/>
-    <w:lsdException w:name="Table Subtle 1" w:semiHidden="1" w:unhideWhenUsed="1"/>
     <w:lsdException w:name="Table Subtle 2" w:semiHidden="1" w:unhideWhenUsed="1"/>
     <w:lsdException w:name="Table Web 1" w:semiHidden="1" w:unhideWhenUsed="1"/>
-    <w:lsdException w:name="Table Web 2" w:semiHidden="1" w:unhideWhenUsed="1"/>
-    <w:lsdException w:name="Table Web 3" w:semiHidden="1" w:unhideWhenUsed="1"/>
+    <w:lsdException w:name="Balloon Text" w:semiHidden="1" w:unhideWhenUsed="1"/>
     <w:lsdException w:name="Table Theme" w:semiHidden="1" w:unhideWhenUsed="1"/>
     <w:lsdException w:name="Placeholder Text" w:semiHidden="1" w:uiPriority="99"/>
     <w:lsdException w:name="No Spacing" w:uiPriority="1" w:qFormat="1"/>
@@ -18010,6 +18661,11 @@
     <w:lsdException w:name="List Table 5 Dark Accent 6" w:uiPriority="50"/>
     <w:lsdException w:name="List Table 6 Colorful Accent 6" w:uiPriority="51"/>
     <w:lsdException w:name="List Table 7 Colorful Accent 6" w:uiPriority="52"/>
+    <w:lsdException w:name="Mention" w:semiHidden="1" w:uiPriority="99" w:unhideWhenUsed="1"/>
+    <w:lsdException w:name="Smart Hyperlink" w:semiHidden="1" w:uiPriority="99" w:unhideWhenUsed="1"/>
+    <w:lsdException w:name="Hashtag" w:semiHidden="1" w:uiPriority="99" w:unhideWhenUsed="1"/>
+    <w:lsdException w:name="Unresolved Mention" w:semiHidden="1" w:uiPriority="99" w:unhideWhenUsed="1"/>
+    <w:lsdException w:name="Smart Link" w:semiHidden="1" w:uiPriority="99" w:unhideWhenUsed="1"/>
   </w:latentStyles>
   <w:style w:type="paragraph" w:default="1" w:styleId="Normal">
     <w:name w:val="Normal"/>

</xml_diff>

<commit_message>
Work diary and documentation so far
</commit_message>
<xml_diff>
--- a/Documentation/DossierDeProjet.docx
+++ b/Documentation/DossierDeProjet.docx
@@ -1,6 +1,6 @@
 
 <file path=word/document.xml><?xml version="1.0" encoding="utf-8"?>
-<w:document xmlns:wpc="http://schemas.microsoft.com/office/word/2010/wordprocessingCanvas" xmlns:cx="http://schemas.microsoft.com/office/drawing/2014/chartex" xmlns:cx1="http://schemas.microsoft.com/office/drawing/2015/9/8/chartex" xmlns:cx2="http://schemas.microsoft.com/office/drawing/2015/10/21/chartex" xmlns:cx3="http://schemas.microsoft.com/office/drawing/2016/5/9/chartex" xmlns:cx4="http://schemas.microsoft.com/office/drawing/2016/5/10/chartex" xmlns:cx5="http://schemas.microsoft.com/office/drawing/2016/5/11/chartex" xmlns:cx6="http://schemas.microsoft.com/office/drawing/2016/5/12/chartex" xmlns:cx7="http://schemas.microsoft.com/office/drawing/2016/5/13/chartex" xmlns:cx8="http://schemas.microsoft.com/office/drawing/2016/5/14/chartex" xmlns:mc="http://schemas.openxmlformats.org/markup-compatibility/2006" xmlns:aink="http://schemas.microsoft.com/office/drawing/2016/ink" xmlns:am3d="http://schemas.microsoft.com/office/drawing/2017/model3d" xmlns:o="urn:schemas-microsoft-com:office:office" xmlns:oel="http://schemas.microsoft.com/office/2019/extlst" xmlns:r="http://schemas.openxmlformats.org/officeDocument/2006/relationships" xmlns:m="http://schemas.openxmlformats.org/officeDocument/2006/math" xmlns:v="urn:schemas-microsoft-com:vml" xmlns:wp14="http://schemas.microsoft.com/office/word/2010/wordprocessingDrawing" xmlns:wp="http://schemas.openxmlformats.org/drawingml/2006/wordprocessingDrawing" xmlns:w10="urn:schemas-microsoft-com:office:word" xmlns:w="http://schemas.openxmlformats.org/wordprocessingml/2006/main" xmlns:w14="http://schemas.microsoft.com/office/word/2010/wordml" xmlns:w15="http://schemas.microsoft.com/office/word/2012/wordml" xmlns:w16cex="http://schemas.microsoft.com/office/word/2018/wordml/cex" xmlns:w16cid="http://schemas.microsoft.com/office/word/2016/wordml/cid" xmlns:w16="http://schemas.microsoft.com/office/word/2018/wordml" xmlns:w16sdtdh="http://schemas.microsoft.com/office/word/2020/wordml/sdtdatahash" xmlns:w16se="http://schemas.microsoft.com/office/word/2015/wordml/symex" xmlns:wpg="http://schemas.microsoft.com/office/word/2010/wordprocessingGroup" xmlns:wpi="http://schemas.microsoft.com/office/word/2010/wordprocessingInk" xmlns:wne="http://schemas.microsoft.com/office/word/2006/wordml" xmlns:wps="http://schemas.microsoft.com/office/word/2010/wordprocessingShape" mc:Ignorable="w14 w15 w16se w16cid w16 w16cex w16sdtdh wp14">
+<w:document xmlns:wpc="http://schemas.microsoft.com/office/word/2010/wordprocessingCanvas" xmlns:cx="http://schemas.microsoft.com/office/drawing/2014/chartex" xmlns:cx1="http://schemas.microsoft.com/office/drawing/2015/9/8/chartex" xmlns:mc="http://schemas.openxmlformats.org/markup-compatibility/2006" xmlns:o="urn:schemas-microsoft-com:office:office" xmlns:r="http://schemas.openxmlformats.org/officeDocument/2006/relationships" xmlns:m="http://schemas.openxmlformats.org/officeDocument/2006/math" xmlns:v="urn:schemas-microsoft-com:vml" xmlns:wp14="http://schemas.microsoft.com/office/word/2010/wordprocessingDrawing" xmlns:wp="http://schemas.openxmlformats.org/drawingml/2006/wordprocessingDrawing" xmlns:w10="urn:schemas-microsoft-com:office:word" xmlns:w="http://schemas.openxmlformats.org/wordprocessingml/2006/main" xmlns:w14="http://schemas.microsoft.com/office/word/2010/wordml" xmlns:w15="http://schemas.microsoft.com/office/word/2012/wordml" xmlns:w16se="http://schemas.microsoft.com/office/word/2015/wordml/symex" xmlns:wpg="http://schemas.microsoft.com/office/word/2010/wordprocessingGroup" xmlns:wpi="http://schemas.microsoft.com/office/word/2010/wordprocessingInk" xmlns:wne="http://schemas.microsoft.com/office/word/2006/wordml" xmlns:wps="http://schemas.microsoft.com/office/word/2010/wordprocessingShape" mc:Ignorable="w14 w15 w16se wp14">
   <w:body>
     <w:p>
       <w:pPr>
@@ -14,8 +14,8 @@
           <w:noProof/>
         </w:rPr>
         <w:pict w14:anchorId="1E7D6BB4">
-          <v:group id="Groupe 2" o:spid="_x0000_s2401" style="position:absolute;margin-left:23.8pt;margin-top:21.05pt;width:196.45pt;height:799.8pt;z-index:-1;mso-width-percent:330;mso-height-percent:950;mso-position-horizontal-relative:page;mso-position-vertical-relative:page;mso-width-percent:330;mso-height-percent:950" coordsize="21945,91257" o:gfxdata="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">
-            <v:rect id="Rectangle 3" o:spid="_x0000_s2402" style="position:absolute;width:1945;height:91257;visibility:visible;mso-wrap-style:square;v-text-anchor:middle" o:gfxdata="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" fillcolor="#44546a" stroked="f" strokeweight="1pt"/>
+          <v:group id="Groupe 2" o:spid="_x0000_s1377" style="position:absolute;margin-left:23.8pt;margin-top:21.05pt;width:196.45pt;height:799.8pt;z-index:-1;mso-width-percent:330;mso-height-percent:950;mso-position-horizontal-relative:page;mso-position-vertical-relative:page;mso-width-percent:330;mso-height-percent:950" coordsize="21945,91257" o:gfxdata="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">
+            <v:rect id="Rectangle 3" o:spid="_x0000_s1378" style="position:absolute;width:1945;height:91257;visibility:visible;mso-wrap-style:square;v-text-anchor:middle" o:gfxdata="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" fillcolor="#44546a" stroked="f" strokeweight="1pt"/>
             <v:shapetype id="_x0000_t15" coordsize="21600,21600" o:spt="15" adj="16200" path="m@0,l,,,21600@0,21600,21600,10800xe">
               <v:stroke joinstyle="miter"/>
               <v:formulas>
@@ -27,7 +27,7 @@
                 <v:h position="#0,topLeft" xrange="0,21600"/>
               </v:handles>
             </v:shapetype>
-            <v:shape id="Pentagone 4" o:spid="_x0000_s2403" type="#_x0000_t15" style="position:absolute;top:14668;width:21945;height:5521;visibility:visible;mso-wrap-style:square;v-text-anchor:middle" o:gfxdata="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" adj="18883" fillcolor="#4472c4" stroked="f" strokeweight="1pt">
+            <v:shape id="Pentagone 4" o:spid="_x0000_s1379" type="#_x0000_t15" style="position:absolute;top:14668;width:21945;height:5521;visibility:visible;mso-wrap-style:square;v-text-anchor:middle" o:gfxdata="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" adj="18883" fillcolor="#4472c4" stroked="f" strokeweight="1pt">
               <v:textbox style="mso-next-textbox:#Pentagone 4" inset=",0,14.4pt,0">
                 <w:txbxContent>
                   <w:p>
@@ -71,7 +71,7 @@
                         <w:sz w:val="28"/>
                         <w:szCs w:val="28"/>
                       </w:rPr>
-                      <w:t>17.05.2022</w:t>
+                      <w:t>20.05.2022</w:t>
                     </w:r>
                     <w:r>
                       <w:rPr>
@@ -85,99 +85,99 @@
                 </w:txbxContent>
               </v:textbox>
             </v:shape>
-            <v:group id="Groupe 5" o:spid="_x0000_s2404" style="position:absolute;left:762;top:42100;width:20574;height:49103" coordorigin="806,42118" coordsize="13062,31210" o:gfxdata="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">
-              <v:group id="Groupe 6" o:spid="_x0000_s2405" style="position:absolute;left:1410;top:42118;width:10478;height:31210" coordorigin="1410,42118" coordsize="10477,31210" o:gfxdata="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">
+            <v:group id="Groupe 5" o:spid="_x0000_s1380" style="position:absolute;left:762;top:42100;width:20574;height:49103" coordorigin="806,42118" coordsize="13062,31210" o:gfxdata="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">
+              <v:group id="Groupe 6" o:spid="_x0000_s1381" style="position:absolute;left:1410;top:42118;width:10478;height:31210" coordorigin="1410,42118" coordsize="10477,31210" o:gfxdata="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">
                 <o:lock v:ext="edit" aspectratio="t"/>
-                <v:shape id="Forme libre 20" o:spid="_x0000_s2406" style="position:absolute;left:3696;top:62168;width:1937;height:6985;visibility:visible;mso-wrap-style:square;v-text-anchor:top" coordsize="122,440" o:gfxdata="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" path="m,l39,152,84,304r38,113l122,440,76,306,39,180,6,53,,xe" fillcolor="#44546a" strokecolor="#44546a" strokeweight="0">
+                <v:shape id="Forme libre 20" o:spid="_x0000_s1382" style="position:absolute;left:3696;top:62168;width:1937;height:6985;visibility:visible;mso-wrap-style:square;v-text-anchor:top" coordsize="122,440" o:gfxdata="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" path="m,l39,152,84,304r38,113l122,440,76,306,39,180,6,53,,xe" fillcolor="#44546a" strokecolor="#44546a" strokeweight="0">
                   <v:path arrowok="t" o:connecttype="custom" o:connectlocs="0,0;61913,241300;133350,482600;193675,661988;193675,698500;120650,485775;61913,285750;9525,84138;0,0" o:connectangles="0,0,0,0,0,0,0,0,0"/>
                 </v:shape>
-                <v:shape id="Forme libre 21" o:spid="_x0000_s2407" style="position:absolute;left:5728;top:69058;width:1842;height:4270;visibility:visible;mso-wrap-style:square;v-text-anchor:top" coordsize="116,269" o:gfxdata="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" path="m,l8,19,37,93r30,74l116,269r-8,l60,169,30,98,1,25,,xe" fillcolor="#44546a" strokecolor="#44546a" strokeweight="0">
+                <v:shape id="Forme libre 21" o:spid="_x0000_s1383" style="position:absolute;left:5728;top:69058;width:1842;height:4270;visibility:visible;mso-wrap-style:square;v-text-anchor:top" coordsize="116,269" o:gfxdata="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" path="m,l8,19,37,93r30,74l116,269r-8,l60,169,30,98,1,25,,xe" fillcolor="#44546a" strokecolor="#44546a" strokeweight="0">
                   <v:path arrowok="t" o:connecttype="custom" o:connectlocs="0,0;12700,30163;58738,147638;106363,265113;184150,427038;171450,427038;95250,268288;47625,155575;1588,39688;0,0" o:connectangles="0,0,0,0,0,0,0,0,0,0"/>
                 </v:shape>
-                <v:shape id="Forme libre 22" o:spid="_x0000_s2408" style="position:absolute;left:1410;top:42118;width:2223;height:20193;visibility:visible;mso-wrap-style:square;v-text-anchor:top" coordsize="140,1272" o:gfxdata="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" path="m,l,,1,79r2,80l12,317,23,476,39,634,58,792,83,948r24,138l135,1223r5,49l138,1262,105,1106,77,949,53,792,35,634,20,476,9,317,2,159,,79,,xe" fillcolor="#44546a" strokecolor="#44546a" strokeweight="0">
+                <v:shape id="Forme libre 22" o:spid="_x0000_s1384" style="position:absolute;left:1410;top:42118;width:2223;height:20193;visibility:visible;mso-wrap-style:square;v-text-anchor:top" coordsize="140,1272" o:gfxdata="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" path="m,l,,1,79r2,80l12,317,23,476,39,634,58,792,83,948r24,138l135,1223r5,49l138,1262,105,1106,77,949,53,792,35,634,20,476,9,317,2,159,,79,,xe" fillcolor="#44546a" strokecolor="#44546a" strokeweight="0">
                   <v:path arrowok="t" o:connecttype="custom" o:connectlocs="0,0;0,0;1588,125413;4763,252413;19050,503238;36513,755650;61913,1006475;92075,1257300;131763,1504950;169863,1724025;214313,1941513;222250,2019300;219075,2003425;166688,1755775;122238,1506538;84138,1257300;55563,1006475;31750,755650;14288,503238;3175,252413;0,125413;0,0" o:connectangles="0,0,0,0,0,0,0,0,0,0,0,0,0,0,0,0,0,0,0,0,0,0"/>
                 </v:shape>
-                <v:shape id="Forme libre 23" o:spid="_x0000_s2409" style="position:absolute;left:3410;top:48611;width:715;height:13557;visibility:visible;mso-wrap-style:square;v-text-anchor:top" coordsize="45,854" o:gfxdata="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" path="m45,r,l35,66r-9,67l14,267,6,401,3,534,6,669r8,134l18,854r,-3l9,814,8,803,1,669,,534,3,401,12,267,25,132,34,66,45,xe" fillcolor="#44546a" strokecolor="#44546a" strokeweight="0">
+                <v:shape id="Forme libre 23" o:spid="_x0000_s1385" style="position:absolute;left:3410;top:48611;width:715;height:13557;visibility:visible;mso-wrap-style:square;v-text-anchor:top" coordsize="45,854" o:gfxdata="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" path="m45,r,l35,66r-9,67l14,267,6,401,3,534,6,669r8,134l18,854r,-3l9,814,8,803,1,669,,534,3,401,12,267,25,132,34,66,45,xe" fillcolor="#44546a" strokecolor="#44546a" strokeweight="0">
                   <v:path arrowok="t" o:connecttype="custom" o:connectlocs="71438,0;71438,0;55563,104775;41275,211138;22225,423863;9525,636588;4763,847725;9525,1062038;22225,1274763;28575,1355725;28575,1350963;14288,1292225;12700,1274763;1588,1062038;0,847725;4763,636588;19050,423863;39688,209550;53975,104775;71438,0" o:connectangles="0,0,0,0,0,0,0,0,0,0,0,0,0,0,0,0,0,0,0,0"/>
                 </v:shape>
-                <v:shape id="Forme libre 24" o:spid="_x0000_s2410" style="position:absolute;left:3633;top:62311;width:2444;height:9985;visibility:visible;mso-wrap-style:square;v-text-anchor:top" coordsize="154,629" o:gfxdata="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" path="m,l10,44r11,82l34,207r19,86l75,380r25,86l120,521r21,55l152,618r2,11l140,595,115,532,93,468,67,383,47,295,28,207,12,104,,xe" fillcolor="#44546a" strokecolor="#44546a" strokeweight="0">
+                <v:shape id="Forme libre 24" o:spid="_x0000_s1386" style="position:absolute;left:3633;top:62311;width:2444;height:9985;visibility:visible;mso-wrap-style:square;v-text-anchor:top" coordsize="154,629" o:gfxdata="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" path="m,l10,44r11,82l34,207r19,86l75,380r25,86l120,521r21,55l152,618r2,11l140,595,115,532,93,468,67,383,47,295,28,207,12,104,,xe" fillcolor="#44546a" strokecolor="#44546a" strokeweight="0">
                   <v:path arrowok="t" o:connecttype="custom" o:connectlocs="0,0;15875,69850;33338,200025;53975,328613;84138,465138;119063,603250;158750,739775;190500,827088;223838,914400;241300,981075;244475,998538;222250,944563;182563,844550;147638,742950;106363,608013;74613,468313;44450,328613;19050,165100;0,0" o:connectangles="0,0,0,0,0,0,0,0,0,0,0,0,0,0,0,0,0,0,0"/>
                 </v:shape>
-                <v:shape id="Forme libre 25" o:spid="_x0000_s2411" style="position:absolute;left:6204;top:72233;width:524;height:1095;visibility:visible;mso-wrap-style:square;v-text-anchor:top" coordsize="33,69" o:gfxdata="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" path="m,l33,69r-9,l12,35,,xe" fillcolor="#44546a" strokecolor="#44546a" strokeweight="0">
+                <v:shape id="Forme libre 25" o:spid="_x0000_s1387" style="position:absolute;left:6204;top:72233;width:524;height:1095;visibility:visible;mso-wrap-style:square;v-text-anchor:top" coordsize="33,69" o:gfxdata="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" path="m,l33,69r-9,l12,35,,xe" fillcolor="#44546a" strokecolor="#44546a" strokeweight="0">
                   <v:path arrowok="t" o:connecttype="custom" o:connectlocs="0,0;52388,109538;38100,109538;19050,55563;0,0" o:connectangles="0,0,0,0,0"/>
                 </v:shape>
-                <v:shape id="Forme libre 26" o:spid="_x0000_s2412" style="position:absolute;left:3553;top:61533;width:238;height:1476;visibility:visible;mso-wrap-style:square;v-text-anchor:top" coordsize="15,93" o:gfxdata="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" path="m,l9,37r,3l15,93,5,49,,xe" fillcolor="#44546a" strokecolor="#44546a" strokeweight="0">
+                <v:shape id="Forme libre 26" o:spid="_x0000_s1388" style="position:absolute;left:3553;top:61533;width:238;height:1476;visibility:visible;mso-wrap-style:square;v-text-anchor:top" coordsize="15,93" o:gfxdata="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" path="m,l9,37r,3l15,93,5,49,,xe" fillcolor="#44546a" strokecolor="#44546a" strokeweight="0">
                   <v:path arrowok="t" o:connecttype="custom" o:connectlocs="0,0;14288,58738;14288,63500;23813,147638;7938,77788;0,0" o:connectangles="0,0,0,0,0,0"/>
                 </v:shape>
-                <v:shape id="Forme libre 27" o:spid="_x0000_s2413" style="position:absolute;left:5633;top:56897;width:6255;height:12161;visibility:visible;mso-wrap-style:square;v-text-anchor:top" coordsize="394,766" o:gfxdata="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" path="m394,r,l356,38,319,77r-35,40l249,160r-42,58l168,276r-37,63l98,402,69,467,45,535,26,604,14,673,7,746,6,766,,749r1,-5l7,673,21,603,40,533,65,466,94,400r33,-64l164,275r40,-60l248,158r34,-42l318,76,354,37,394,xe" fillcolor="#44546a" strokecolor="#44546a" strokeweight="0">
+                <v:shape id="Forme libre 27" o:spid="_x0000_s1389" style="position:absolute;left:5633;top:56897;width:6255;height:12161;visibility:visible;mso-wrap-style:square;v-text-anchor:top" coordsize="394,766" o:gfxdata="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" path="m394,r,l356,38,319,77r-35,40l249,160r-42,58l168,276r-37,63l98,402,69,467,45,535,26,604,14,673,7,746,6,766,,749r1,-5l7,673,21,603,40,533,65,466,94,400r33,-64l164,275r40,-60l248,158r34,-42l318,76,354,37,394,xe" fillcolor="#44546a" strokecolor="#44546a" strokeweight="0">
                   <v:path arrowok="t" o:connecttype="custom" o:connectlocs="625475,0;625475,0;565150,60325;506413,122238;450850,185738;395288,254000;328613,346075;266700,438150;207963,538163;155575,638175;109538,741363;71438,849313;41275,958850;22225,1068388;11113,1184275;9525,1216025;0,1189038;1588,1181100;11113,1068388;33338,957263;63500,846138;103188,739775;149225,635000;201613,533400;260350,436563;323850,341313;393700,250825;447675,184150;504825,120650;561975,58738;625475,0" o:connectangles="0,0,0,0,0,0,0,0,0,0,0,0,0,0,0,0,0,0,0,0,0,0,0,0,0,0,0,0,0,0,0"/>
                 </v:shape>
-                <v:shape id="Forme libre 28" o:spid="_x0000_s2414" style="position:absolute;left:5633;top:69153;width:571;height:3080;visibility:visible;mso-wrap-style:square;v-text-anchor:top" coordsize="36,194" o:gfxdata="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" path="m,l6,16r1,3l11,80r9,52l33,185r3,9l21,161,15,145,5,81,1,41,,xe" fillcolor="#44546a" strokecolor="#44546a" strokeweight="0">
+                <v:shape id="Forme libre 28" o:spid="_x0000_s1390" style="position:absolute;left:5633;top:69153;width:571;height:3080;visibility:visible;mso-wrap-style:square;v-text-anchor:top" coordsize="36,194" o:gfxdata="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" path="m,l6,16r1,3l11,80r9,52l33,185r3,9l21,161,15,145,5,81,1,41,,xe" fillcolor="#44546a" strokecolor="#44546a" strokeweight="0">
                   <v:path arrowok="t" o:connecttype="custom" o:connectlocs="0,0;9525,25400;11113,30163;17463,127000;31750,209550;52388,293688;57150,307975;33338,255588;23813,230188;7938,128588;1588,65088;0,0" o:connectangles="0,0,0,0,0,0,0,0,0,0,0,0"/>
                 </v:shape>
-                <v:shape id="Forme libre 29" o:spid="_x0000_s2415" style="position:absolute;left:6077;top:72296;width:493;height:1032;visibility:visible;mso-wrap-style:square;v-text-anchor:top" coordsize="31,65" o:gfxdata="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" path="m,l31,65r-8,l,xe" fillcolor="#44546a" strokecolor="#44546a" strokeweight="0">
+                <v:shape id="Forme libre 29" o:spid="_x0000_s1391" style="position:absolute;left:6077;top:72296;width:493;height:1032;visibility:visible;mso-wrap-style:square;v-text-anchor:top" coordsize="31,65" o:gfxdata="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" path="m,l31,65r-8,l,xe" fillcolor="#44546a" strokecolor="#44546a" strokeweight="0">
                   <v:path arrowok="t" o:connecttype="custom" o:connectlocs="0,0;49213,103188;36513,103188;0,0" o:connectangles="0,0,0,0"/>
                 </v:shape>
-                <v:shape id="Forme libre 30" o:spid="_x0000_s2416" style="position:absolute;left:5633;top:68788;width:111;height:666;visibility:visible;mso-wrap-style:square;v-text-anchor:top" coordsize="7,42" o:gfxdata="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" path="m,l6,17,7,42,6,39,,23,,xe" fillcolor="#44546a" strokecolor="#44546a" strokeweight="0">
+                <v:shape id="Forme libre 30" o:spid="_x0000_s1392" style="position:absolute;left:5633;top:68788;width:111;height:666;visibility:visible;mso-wrap-style:square;v-text-anchor:top" coordsize="7,42" o:gfxdata="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" path="m,l6,17,7,42,6,39,,23,,xe" fillcolor="#44546a" strokecolor="#44546a" strokeweight="0">
                   <v:path arrowok="t" o:connecttype="custom" o:connectlocs="0,0;9525,26988;11113,66675;9525,61913;0,36513;0,0" o:connectangles="0,0,0,0,0,0"/>
                 </v:shape>
-                <v:shape id="Forme libre 31" o:spid="_x0000_s2417" style="position:absolute;left:5871;top:71455;width:714;height:1873;visibility:visible;mso-wrap-style:square;v-text-anchor:top" coordsize="45,118" o:gfxdata="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" path="m,l6,16,21,49,33,84r12,34l44,118,13,53,11,42,,xe" fillcolor="#44546a" strokecolor="#44546a" strokeweight="0">
+                <v:shape id="Forme libre 31" o:spid="_x0000_s1393" style="position:absolute;left:5871;top:71455;width:714;height:1873;visibility:visible;mso-wrap-style:square;v-text-anchor:top" coordsize="45,118" o:gfxdata="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" path="m,l6,16,21,49,33,84r12,34l44,118,13,53,11,42,,xe" fillcolor="#44546a" strokecolor="#44546a" strokeweight="0">
                   <v:path arrowok="t" o:connecttype="custom" o:connectlocs="0,0;9525,25400;33338,77788;52388,133350;71438,187325;69850,187325;20638,84138;17463,66675;0,0" o:connectangles="0,0,0,0,0,0,0,0,0"/>
                 </v:shape>
               </v:group>
-              <v:group id="Groupe 7" o:spid="_x0000_s2418" style="position:absolute;left:806;top:48269;width:13063;height:25059" coordorigin="806,46499" coordsize="8747,16779" o:gfxdata="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">
+              <v:group id="Groupe 7" o:spid="_x0000_s1394" style="position:absolute;left:806;top:48269;width:13063;height:25059" coordorigin="806,46499" coordsize="8747,16779" o:gfxdata="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">
                 <o:lock v:ext="edit" aspectratio="t"/>
-                <v:shape id="Forme libre 8" o:spid="_x0000_s2419" style="position:absolute;left:1187;top:51897;width:1984;height:7143;visibility:visible;mso-wrap-style:square;v-text-anchor:top" coordsize="125,450" o:gfxdata="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" path="m,l41,155,86,309r39,116l125,450,79,311,41,183,7,54,,xe" fillcolor="#44546a" strokecolor="#44546a" strokeweight="0">
+                <v:shape id="Forme libre 8" o:spid="_x0000_s1395" style="position:absolute;left:1187;top:51897;width:1984;height:7143;visibility:visible;mso-wrap-style:square;v-text-anchor:top" coordsize="125,450" o:gfxdata="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" path="m,l41,155,86,309r39,116l125,450,79,311,41,183,7,54,,xe" fillcolor="#44546a" strokecolor="#44546a" strokeweight="0">
                   <v:fill opacity="13107f"/>
                   <v:stroke opacity="13107f"/>
                   <v:path arrowok="t" o:connecttype="custom" o:connectlocs="0,0;65088,246063;136525,490538;198438,674688;198438,714375;125413,493713;65088,290513;11113,85725;0,0" o:connectangles="0,0,0,0,0,0,0,0,0"/>
                 </v:shape>
-                <v:shape id="Forme libre 9" o:spid="_x0000_s2420" style="position:absolute;left:3282;top:58913;width:1874;height:4366;visibility:visible;mso-wrap-style:square;v-text-anchor:top" coordsize="118,275" o:gfxdata="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" path="m,l8,20,37,96r32,74l118,275r-9,l61,174,30,100,,26,,xe" fillcolor="#44546a" strokecolor="#44546a" strokeweight="0">
+                <v:shape id="Forme libre 9" o:spid="_x0000_s1396" style="position:absolute;left:3282;top:58913;width:1874;height:4366;visibility:visible;mso-wrap-style:square;v-text-anchor:top" coordsize="118,275" o:gfxdata="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" path="m,l8,20,37,96r32,74l118,275r-9,l61,174,30,100,,26,,xe" fillcolor="#44546a" strokecolor="#44546a" strokeweight="0">
                   <v:fill opacity="13107f"/>
                   <v:stroke opacity="13107f"/>
                   <v:path arrowok="t" o:connecttype="custom" o:connectlocs="0,0;12700,31750;58738,152400;109538,269875;187325,436563;173038,436563;96838,276225;47625,158750;0,41275;0,0" o:connectangles="0,0,0,0,0,0,0,0,0,0"/>
                 </v:shape>
-                <v:shape id="Forme libre 10" o:spid="_x0000_s2421" style="position:absolute;left:806;top:50103;width:317;height:1921;visibility:visible;mso-wrap-style:square;v-text-anchor:top" coordsize="20,121" o:gfxdata="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" path="m,l16,72r4,49l18,112,,31,,xe" fillcolor="#44546a" strokecolor="#44546a" strokeweight="0">
+                <v:shape id="Forme libre 10" o:spid="_x0000_s1397" style="position:absolute;left:806;top:50103;width:317;height:1921;visibility:visible;mso-wrap-style:square;v-text-anchor:top" coordsize="20,121" o:gfxdata="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" path="m,l16,72r4,49l18,112,,31,,xe" fillcolor="#44546a" strokecolor="#44546a" strokeweight="0">
                   <v:fill opacity="13107f"/>
                   <v:stroke opacity="13107f"/>
                   <v:path arrowok="t" o:connecttype="custom" o:connectlocs="0,0;25400,114300;31750,192088;28575,177800;0,49213;0,0" o:connectangles="0,0,0,0,0,0"/>
                 </v:shape>
-                <v:shape id="Forme libre 12" o:spid="_x0000_s2422" style="position:absolute;left:1123;top:52024;width:2509;height:10207;visibility:visible;mso-wrap-style:square;v-text-anchor:top" coordsize="158,643" o:gfxdata="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" path="m,l11,46r11,83l36,211r19,90l76,389r27,87l123,533r21,55l155,632r3,11l142,608,118,544,95,478,69,391,47,302,29,212,13,107,,xe" fillcolor="#44546a" strokecolor="#44546a" strokeweight="0">
+                <v:shape id="Forme libre 12" o:spid="_x0000_s1398" style="position:absolute;left:1123;top:52024;width:2509;height:10207;visibility:visible;mso-wrap-style:square;v-text-anchor:top" coordsize="158,643" o:gfxdata="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" path="m,l11,46r11,83l36,211r19,90l76,389r27,87l123,533r21,55l155,632r3,11l142,608,118,544,95,478,69,391,47,302,29,212,13,107,,xe" fillcolor="#44546a" strokecolor="#44546a" strokeweight="0">
                   <v:fill opacity="13107f"/>
                   <v:stroke opacity="13107f"/>
                   <v:path arrowok="t" o:connecttype="custom" o:connectlocs="0,0;17463,73025;34925,204788;57150,334963;87313,477838;120650,617538;163513,755650;195263,846138;228600,933450;246063,1003300;250825,1020763;225425,965200;187325,863600;150813,758825;109538,620713;74613,479425;46038,336550;20638,169863;0,0" o:connectangles="0,0,0,0,0,0,0,0,0,0,0,0,0,0,0,0,0,0,0"/>
                 </v:shape>
-                <v:shape id="Forme libre 13" o:spid="_x0000_s2423" style="position:absolute;left:3759;top:62152;width:524;height:1127;visibility:visible;mso-wrap-style:square;v-text-anchor:top" coordsize="33,71" o:gfxdata="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" path="m,l33,71r-9,l11,36,,xe" fillcolor="#44546a" strokecolor="#44546a" strokeweight="0">
+                <v:shape id="Forme libre 13" o:spid="_x0000_s1399" style="position:absolute;left:3759;top:62152;width:524;height:1127;visibility:visible;mso-wrap-style:square;v-text-anchor:top" coordsize="33,71" o:gfxdata="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" path="m,l33,71r-9,l11,36,,xe" fillcolor="#44546a" strokecolor="#44546a" strokeweight="0">
                   <v:fill opacity="13107f"/>
                   <v:stroke opacity="13107f"/>
                   <v:path arrowok="t" o:connecttype="custom" o:connectlocs="0,0;52388,112713;38100,112713;17463,57150;0,0" o:connectangles="0,0,0,0,0"/>
                 </v:shape>
-                <v:shape id="Forme libre 14" o:spid="_x0000_s2424" style="position:absolute;left:1060;top:51246;width:238;height:1508;visibility:visible;mso-wrap-style:square;v-text-anchor:top" coordsize="15,95" o:gfxdata="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" path="m,l8,37r,4l15,95,4,49,,xe" fillcolor="#44546a" strokecolor="#44546a" strokeweight="0">
+                <v:shape id="Forme libre 14" o:spid="_x0000_s1400" style="position:absolute;left:1060;top:51246;width:238;height:1508;visibility:visible;mso-wrap-style:square;v-text-anchor:top" coordsize="15,95" o:gfxdata="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" path="m,l8,37r,4l15,95,4,49,,xe" fillcolor="#44546a" strokecolor="#44546a" strokeweight="0">
                   <v:fill opacity="13107f"/>
                   <v:stroke opacity="13107f"/>
                   <v:path arrowok="t" o:connecttype="custom" o:connectlocs="0,0;12700,58738;12700,65088;23813,150813;6350,77788;0,0" o:connectangles="0,0,0,0,0,0"/>
                 </v:shape>
-                <v:shape id="Forme libre 15" o:spid="_x0000_s2425" style="position:absolute;left:3171;top:46499;width:6382;height:12414;visibility:visible;mso-wrap-style:square;v-text-anchor:top" coordsize="402,782" o:gfxdata="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" path="m402,r,1l363,39,325,79r-35,42l255,164r-44,58l171,284r-38,62l100,411,71,478,45,546,27,617,13,689,7,761r,21l,765r1,-4l7,688,21,616,40,545,66,475,95,409r35,-66l167,281r42,-61l253,163r34,-43l324,78,362,38,402,xe" fillcolor="#44546a" strokecolor="#44546a" strokeweight="0">
+                <v:shape id="Forme libre 15" o:spid="_x0000_s1401" style="position:absolute;left:3171;top:46499;width:6382;height:12414;visibility:visible;mso-wrap-style:square;v-text-anchor:top" coordsize="402,782" o:gfxdata="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" path="m402,r,1l363,39,325,79r-35,42l255,164r-44,58l171,284r-38,62l100,411,71,478,45,546,27,617,13,689,7,761r,21l,765r1,-4l7,688,21,616,40,545,66,475,95,409r35,-66l167,281r42,-61l253,163r34,-43l324,78,362,38,402,xe" fillcolor="#44546a" strokecolor="#44546a" strokeweight="0">
                   <v:fill opacity="13107f"/>
                   <v:stroke opacity="13107f"/>
                   <v:path arrowok="t" o:connecttype="custom" o:connectlocs="638175,0;638175,1588;576263,61913;515938,125413;460375,192088;404813,260350;334963,352425;271463,450850;211138,549275;158750,652463;112713,758825;71438,866775;42863,979488;20638,1093788;11113,1208088;11113,1241425;0,1214438;1588,1208088;11113,1092200;33338,977900;63500,865188;104775,754063;150813,649288;206375,544513;265113,446088;331788,349250;401638,258763;455613,190500;514350,123825;574675,60325;638175,0" o:connectangles="0,0,0,0,0,0,0,0,0,0,0,0,0,0,0,0,0,0,0,0,0,0,0,0,0,0,0,0,0,0,0"/>
                 </v:shape>
-                <v:shape id="Forme libre 16" o:spid="_x0000_s2426" style="position:absolute;left:3171;top:59040;width:588;height:3112;visibility:visible;mso-wrap-style:square;v-text-anchor:top" coordsize="37,196" o:gfxdata="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" path="m,l6,15r1,3l12,80r9,54l33,188r4,8l22,162,15,146,5,81,1,40,,xe" fillcolor="#44546a" strokecolor="#44546a" strokeweight="0">
+                <v:shape id="Forme libre 16" o:spid="_x0000_s1402" style="position:absolute;left:3171;top:59040;width:588;height:3112;visibility:visible;mso-wrap-style:square;v-text-anchor:top" coordsize="37,196" o:gfxdata="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" path="m,l6,15r1,3l12,80r9,54l33,188r4,8l22,162,15,146,5,81,1,40,,xe" fillcolor="#44546a" strokecolor="#44546a" strokeweight="0">
                   <v:fill opacity="13107f"/>
                   <v:stroke opacity="13107f"/>
                   <v:path arrowok="t" o:connecttype="custom" o:connectlocs="0,0;9525,23813;11113,28575;19050,127000;33338,212725;52388,298450;58738,311150;34925,257175;23813,231775;7938,128588;1588,63500;0,0" o:connectangles="0,0,0,0,0,0,0,0,0,0,0,0"/>
                 </v:shape>
-                <v:shape id="Forme libre 17" o:spid="_x0000_s2427" style="position:absolute;left:3632;top:62231;width:492;height:1048;visibility:visible;mso-wrap-style:square;v-text-anchor:top" coordsize="31,66" o:gfxdata="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" path="m,l31,66r-7,l,xe" fillcolor="#44546a" strokecolor="#44546a" strokeweight="0">
+                <v:shape id="Forme libre 17" o:spid="_x0000_s1403" style="position:absolute;left:3632;top:62231;width:492;height:1048;visibility:visible;mso-wrap-style:square;v-text-anchor:top" coordsize="31,66" o:gfxdata="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" path="m,l31,66r-7,l,xe" fillcolor="#44546a" strokecolor="#44546a" strokeweight="0">
                   <v:fill opacity="13107f"/>
                   <v:stroke opacity="13107f"/>
                   <v:path arrowok="t" o:connecttype="custom" o:connectlocs="0,0;49213,104775;38100,104775;0,0" o:connectangles="0,0,0,0"/>
                 </v:shape>
-                <v:shape id="Forme libre 18" o:spid="_x0000_s2428" style="position:absolute;left:3171;top:58644;width:111;height:682;visibility:visible;mso-wrap-style:square;v-text-anchor:top" coordsize="7,43" o:gfxdata="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" path="m,l7,17r,26l6,40,,25,,xe" fillcolor="#44546a" strokecolor="#44546a" strokeweight="0">
+                <v:shape id="Forme libre 18" o:spid="_x0000_s1404" style="position:absolute;left:3171;top:58644;width:111;height:682;visibility:visible;mso-wrap-style:square;v-text-anchor:top" coordsize="7,43" o:gfxdata="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" path="m,l7,17r,26l6,40,,25,,xe" fillcolor="#44546a" strokecolor="#44546a" strokeweight="0">
                   <v:fill opacity="13107f"/>
                   <v:stroke opacity="13107f"/>
                   <v:path arrowok="t" o:connecttype="custom" o:connectlocs="0,0;11113,26988;11113,68263;9525,63500;0,39688;0,0" o:connectangles="0,0,0,0,0,0"/>
                 </v:shape>
-                <v:shape id="Forme libre 19" o:spid="_x0000_s2429" style="position:absolute;left:3409;top:61358;width:731;height:1921;visibility:visible;mso-wrap-style:square;v-text-anchor:top" coordsize="46,121" o:gfxdata="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" path="m,l7,16,22,50,33,86r13,35l45,121,14,55,11,44,,xe" fillcolor="#44546a" strokecolor="#44546a" strokeweight="0">
+                <v:shape id="Forme libre 19" o:spid="_x0000_s1405" style="position:absolute;left:3409;top:61358;width:731;height:1921;visibility:visible;mso-wrap-style:square;v-text-anchor:top" coordsize="46,121" o:gfxdata="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" path="m,l7,16,22,50,33,86r13,35l45,121,14,55,11,44,,xe" fillcolor="#44546a" strokecolor="#44546a" strokeweight="0">
                   <v:fill opacity="13107f"/>
                   <v:stroke opacity="13107f"/>
                   <v:path arrowok="t" o:connecttype="custom" o:connectlocs="0,0;11113,25400;34925,79375;52388,136525;73025,192088;71438,192088;22225,87313;17463,69850;0,0" o:connectangles="0,0,0,0,0,0,0,0,0"/>
@@ -197,7 +197,7 @@
             <v:stroke joinstyle="miter"/>
             <v:path gradientshapeok="t" o:connecttype="rect"/>
           </v:shapetype>
-          <v:shape id="Zone de texte 32" o:spid="_x0000_s2400" type="#_x0000_t202" style="position:absolute;margin-left:250.05pt;margin-top:740.85pt;width:267.9pt;height:28.1pt;z-index:2;visibility:visible;mso-wrap-style:square;mso-width-percent:450;mso-height-percent:0;mso-left-percent:-10001;mso-top-percent:-10001;mso-wrap-distance-left:9pt;mso-wrap-distance-top:0;mso-wrap-distance-right:9pt;mso-wrap-distance-bottom:0;mso-position-horizontal:absolute;mso-position-horizontal-relative:page;mso-position-vertical:absolute;mso-position-vertical-relative:page;mso-width-percent:450;mso-height-percent:0;mso-left-percent:-10001;mso-top-percent:-10001;mso-width-relative:page;mso-height-relative:margin;v-text-anchor:bottom" o:gfxdata="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" filled="f" stroked="f" strokeweight=".5pt">
+          <v:shape id="Zone de texte 32" o:spid="_x0000_s1376" type="#_x0000_t202" style="position:absolute;margin-left:250.05pt;margin-top:740.85pt;width:267.9pt;height:28.1pt;z-index:2;visibility:visible;mso-wrap-style:square;mso-width-percent:450;mso-height-percent:0;mso-left-percent:-10001;mso-top-percent:-10001;mso-wrap-distance-left:9pt;mso-wrap-distance-top:0;mso-wrap-distance-right:9pt;mso-wrap-distance-bottom:0;mso-position-horizontal:absolute;mso-position-horizontal-relative:page;mso-position-vertical:absolute;mso-position-vertical-relative:page;mso-width-percent:450;mso-height-percent:0;mso-left-percent:-10001;mso-top-percent:-10001;mso-width-relative:page;mso-height-relative:margin;v-text-anchor:bottom" o:gfxdata="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" filled="f" stroked="f" strokeweight=".5pt">
             <v:textbox style="mso-fit-shape-to-text:t" inset="0,0,0,0">
               <w:txbxContent>
                 <w:p>
@@ -261,7 +261,7 @@
           <w:noProof/>
         </w:rPr>
         <w:pict w14:anchorId="3B15E41F">
-          <v:shape id="Zone de texte 1" o:spid="_x0000_s2399" type="#_x0000_t202" style="position:absolute;margin-left:250.05pt;margin-top:147.35pt;width:267.9pt;height:114.6pt;z-index:1;visibility:visible;mso-wrap-style:square;mso-width-percent:450;mso-height-percent:0;mso-left-percent:-10001;mso-top-percent:-10001;mso-wrap-distance-left:9pt;mso-wrap-distance-top:0;mso-wrap-distance-right:9pt;mso-wrap-distance-bottom:0;mso-position-horizontal:absolute;mso-position-horizontal-relative:page;mso-position-vertical:absolute;mso-position-vertical-relative:page;mso-width-percent:450;mso-height-percent:0;mso-left-percent:-10001;mso-top-percent:-10001;mso-width-relative:page;mso-height-relative:margin;v-text-anchor:top" o:gfxdata="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" filled="f" stroked="f" strokeweight=".5pt">
+          <v:shape id="Zone de texte 1" o:spid="_x0000_s1375" type="#_x0000_t202" style="position:absolute;margin-left:250.05pt;margin-top:147.35pt;width:267.9pt;height:114.6pt;z-index:1;visibility:visible;mso-wrap-style:square;mso-width-percent:450;mso-height-percent:0;mso-left-percent:-10001;mso-top-percent:-10001;mso-wrap-distance-left:9pt;mso-wrap-distance-top:0;mso-wrap-distance-right:9pt;mso-wrap-distance-bottom:0;mso-position-horizontal:absolute;mso-position-horizontal-relative:page;mso-position-vertical:absolute;mso-position-vertical-relative:page;mso-width-percent:450;mso-height-percent:0;mso-left-percent:-10001;mso-top-percent:-10001;mso-width-relative:page;mso-height-relative:margin;v-text-anchor:top" o:gfxdata="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" filled="f" stroked="f" strokeweight=".5pt">
             <v:textbox style="mso-fit-shape-to-text:t" inset="0,0,0,0">
               <w:txbxContent>
                 <w:p>
@@ -3766,7 +3766,6 @@
                 <w:szCs w:val="14"/>
               </w:rPr>
             </w:pPr>
-            <w:proofErr w:type="gramStart"/>
             <w:r>
               <w:rPr>
                 <w:b/>
@@ -3776,7 +3775,6 @@
               </w:rPr>
               <w:t>Email</w:t>
             </w:r>
-            <w:proofErr w:type="gramEnd"/>
           </w:p>
         </w:tc>
         <w:tc>
@@ -4583,23 +4581,7 @@
           <w:i w:val="0"/>
           <w:color w:val="auto"/>
         </w:rPr>
-        <w:t xml:space="preserve"> la méthode agile sera utilisée avec l’aide de </w:t>
-      </w:r>
-      <w:proofErr w:type="spellStart"/>
-      <w:r>
-        <w:rPr>
-          <w:i w:val="0"/>
-          <w:color w:val="auto"/>
-        </w:rPr>
-        <w:t>IceScrum</w:t>
-      </w:r>
-      <w:proofErr w:type="spellEnd"/>
-      <w:r>
-        <w:rPr>
-          <w:i w:val="0"/>
-          <w:color w:val="auto"/>
-        </w:rPr>
-        <w:t>.</w:t>
+        <w:t xml:space="preserve"> la méthode agile sera utilisée avec l’aide de IceScrum.</w:t>
       </w:r>
     </w:p>
     <w:p>
@@ -4690,7 +4672,7 @@
           <w:szCs w:val="14"/>
         </w:rPr>
         <w:pict w14:anchorId="51DD47A3">
-          <v:shape id="_x0000_i1026" type="#_x0000_t75" style="width:698.95pt;height:230.25pt">
+          <v:shape id="_x0000_i1026" type="#_x0000_t75" style="width:699.05pt;height:230.25pt">
             <v:imagedata r:id="rId19" o:title="PlanificationInitiale"/>
           </v:shape>
         </w:pict>
@@ -4856,23 +4838,7 @@
           <w:rFonts w:eastAsia="Calibri"/>
           <w:lang w:val="fr-CH" w:eastAsia="en-US"/>
         </w:rPr>
-        <w:t xml:space="preserve">En cas de problèmes graves, le candidat avertit au plus vite les deux experts et son </w:t>
-      </w:r>
-      <w:proofErr w:type="spellStart"/>
-      <w:r>
-        <w:rPr>
-          <w:rFonts w:eastAsia="Calibri"/>
-          <w:lang w:val="fr-CH" w:eastAsia="en-US"/>
-        </w:rPr>
-        <w:t>CdP</w:t>
-      </w:r>
-      <w:proofErr w:type="spellEnd"/>
-      <w:r>
-        <w:rPr>
-          <w:rFonts w:eastAsia="Calibri"/>
-          <w:lang w:val="fr-CH" w:eastAsia="en-US"/>
-        </w:rPr>
-        <w:t>.</w:t>
+        <w:t>En cas de problèmes graves, le candidat avertit au plus vite les deux experts et son CdP.</w:t>
       </w:r>
     </w:p>
     <w:p>
@@ -5231,15 +5197,7 @@
         </w:numPr>
       </w:pPr>
       <w:r>
-        <w:t xml:space="preserve">Un utilisateur pourra s’enregistrer sur le site. Un </w:t>
-      </w:r>
-      <w:proofErr w:type="gramStart"/>
-      <w:r>
-        <w:t>email</w:t>
-      </w:r>
-      <w:proofErr w:type="gramEnd"/>
-      <w:r>
-        <w:t xml:space="preserve"> lui sera envoyé pour confirmer sa demande de connexion.</w:t>
+        <w:t>Un utilisateur pourra s’enregistrer sur le site. Un email lui sera envoyé pour confirmer sa demande de connexion.</w:t>
       </w:r>
       <w:r>
         <w:t xml:space="preserve"> </w:t>
@@ -5383,13 +5341,8 @@
         <w:ind w:left="709"/>
       </w:pPr>
       <w:r>
-        <w:t xml:space="preserve">Le site sera </w:t>
-      </w:r>
-      <w:proofErr w:type="gramStart"/>
-      <w:r>
-        <w:t>responsive</w:t>
-      </w:r>
-      <w:proofErr w:type="gramEnd"/>
+        <w:t>Le site sera responsive</w:t>
+      </w:r>
       <w:r>
         <w:t>, il devra permettre une lecture et une navigation conviviales et optimales, qu’il soit consulté depuis un téléphone mobile, une tablette ou un ordinateur</w:t>
       </w:r>
@@ -5863,15 +5816,7 @@
         <w:ind w:left="709"/>
       </w:pPr>
       <w:r>
-        <w:t xml:space="preserve">Le site de </w:t>
-      </w:r>
-      <w:proofErr w:type="spellStart"/>
-      <w:r>
-        <w:t>MediaPart</w:t>
-      </w:r>
-      <w:proofErr w:type="spellEnd"/>
-      <w:r>
-        <w:t xml:space="preserve"> propose moins de fonctionnalités. Le site propose une navigation par thèmes ainsi qu’une page d’accueil montrant les articles les plus importants du moment</w:t>
+        <w:t>Le site de MediaPart propose moins de fonctionnalités. Le site propose une navigation par thèmes ainsi qu’une page d’accueil montrant les articles les plus importants du moment</w:t>
       </w:r>
       <w:r>
         <w:t xml:space="preserve"> avec l’article ‘vedette’ en plus grand.</w:t>
@@ -5951,13 +5896,8 @@
         <w:pStyle w:val="Titre3"/>
       </w:pPr>
       <w:r>
-        <w:t xml:space="preserve">Accès à la base de </w:t>
-      </w:r>
-      <w:proofErr w:type="gramStart"/>
-      <w:r>
-        <w:t>donnée</w:t>
-      </w:r>
-      <w:proofErr w:type="gramEnd"/>
+        <w:t>Accès à la base de donnée</w:t>
+      </w:r>
     </w:p>
     <w:p>
       <w:pPr>
@@ -5969,15 +5909,7 @@
         <w:ind w:left="709"/>
       </w:pPr>
       <w:r>
-        <w:t xml:space="preserve">Pour accéder à la base de </w:t>
-      </w:r>
-      <w:proofErr w:type="gramStart"/>
-      <w:r>
-        <w:t>donnée</w:t>
-      </w:r>
-      <w:proofErr w:type="gramEnd"/>
-      <w:r>
-        <w:t>, la librairie PDO, intégrée a PHP sera utilisée.</w:t>
+        <w:t>Pour accéder à la base de donnée, la librairie PDO, intégrée a PHP sera utilisée.</w:t>
       </w:r>
     </w:p>
     <w:p>
@@ -5998,13 +5930,8 @@
         <w:pStyle w:val="Titre3"/>
       </w:pPr>
       <w:r>
-        <w:t xml:space="preserve">Envois </w:t>
-      </w:r>
-      <w:proofErr w:type="gramStart"/>
-      <w:r>
-        <w:t>d’emails</w:t>
-      </w:r>
-      <w:proofErr w:type="gramEnd"/>
+        <w:t>Envois d’emails</w:t>
+      </w:r>
     </w:p>
     <w:p>
       <w:pPr>
@@ -6016,36 +5943,15 @@
         <w:ind w:left="709"/>
       </w:pPr>
       <w:r>
-        <w:t xml:space="preserve">Pour envoyer des </w:t>
-      </w:r>
-      <w:proofErr w:type="gramStart"/>
-      <w:r>
-        <w:t>emails</w:t>
-      </w:r>
-      <w:proofErr w:type="gramEnd"/>
-      <w:r>
-        <w:t xml:space="preserve"> avec PHP, je compte utiliser la librairie </w:t>
-      </w:r>
-      <w:proofErr w:type="spellStart"/>
-      <w:r>
-        <w:t>PHPMailer</w:t>
-      </w:r>
-      <w:proofErr w:type="spellEnd"/>
-      <w:r>
-        <w:t xml:space="preserve">. </w:t>
+        <w:t xml:space="preserve">Pour envoyer des emails avec PHP, je compte utiliser la librairie PHPMailer. </w:t>
       </w:r>
     </w:p>
     <w:p>
       <w:pPr>
         <w:ind w:left="709"/>
       </w:pPr>
-      <w:proofErr w:type="spellStart"/>
-      <w:r>
-        <w:t>PHPMailer</w:t>
-      </w:r>
-      <w:proofErr w:type="spellEnd"/>
-      <w:r>
-        <w:t xml:space="preserve">, contrairement à la fonction </w:t>
+      <w:r>
+        <w:t xml:space="preserve">PHPMailer, contrairement à la fonction </w:t>
       </w:r>
       <w:r>
         <w:rPr>
@@ -6067,15 +5973,7 @@
         <w:ind w:left="709"/>
       </w:pPr>
       <w:r>
-        <w:t xml:space="preserve">J’ai déjà écrit un script servant au formulaire de contact sur un projet personnel avec l’aide de Michael </w:t>
-      </w:r>
-      <w:proofErr w:type="spellStart"/>
-      <w:r>
-        <w:t>Pedroletti</w:t>
-      </w:r>
-      <w:proofErr w:type="spellEnd"/>
-      <w:r>
-        <w:t>. Ce fichier sera réadapté dans le but de m’en servir pour ce projet.</w:t>
+        <w:t>J’ai déjà écrit un script servant au formulaire de contact sur un projet personnel avec l’aide de Michael Pedroletti. Ce fichier sera réadapté dans le but de m’en servir pour ce projet.</w:t>
       </w:r>
     </w:p>
     <w:p/>
@@ -6162,7 +6060,7 @@
           <w:szCs w:val="14"/>
         </w:rPr>
         <w:pict w14:anchorId="311211E8">
-          <v:shape id="_x0000_i1027" type="#_x0000_t75" style="width:453.75pt;height:285.95pt">
+          <v:shape id="_x0000_i1027" type="#_x0000_t75" style="width:453.75pt;height:286.35pt">
             <v:imagedata r:id="rId20" o:title="MCD"/>
           </v:shape>
         </w:pict>
@@ -6677,31 +6575,13 @@
                 <w:szCs w:val="14"/>
               </w:rPr>
             </w:pPr>
-            <w:proofErr w:type="spellStart"/>
             <w:r>
               <w:rPr>
                 <w:iCs/>
                 <w:szCs w:val="14"/>
               </w:rPr>
-              <w:t>Egde</w:t>
+              <w:t>Egde Chromium</w:t>
             </w:r>
-            <w:proofErr w:type="spellEnd"/>
-            <w:r>
-              <w:rPr>
-                <w:iCs/>
-                <w:szCs w:val="14"/>
-              </w:rPr>
-              <w:t xml:space="preserve"> </w:t>
-            </w:r>
-            <w:proofErr w:type="spellStart"/>
-            <w:r>
-              <w:rPr>
-                <w:iCs/>
-                <w:szCs w:val="14"/>
-              </w:rPr>
-              <w:t>Chromium</w:t>
-            </w:r>
-            <w:proofErr w:type="spellEnd"/>
           </w:p>
         </w:tc>
       </w:tr>
@@ -7002,17 +6882,8 @@
                 <w:iCs/>
                 <w:szCs w:val="14"/>
               </w:rPr>
-              <w:t xml:space="preserve">Michael </w:t>
+              <w:t>Michael Pedroletti</w:t>
             </w:r>
-            <w:proofErr w:type="spellStart"/>
-            <w:r>
-              <w:rPr>
-                <w:iCs/>
-                <w:szCs w:val="14"/>
-              </w:rPr>
-              <w:t>Pedroletti</w:t>
-            </w:r>
-            <w:proofErr w:type="spellEnd"/>
           </w:p>
         </w:tc>
         <w:tc>
@@ -7282,31 +7153,13 @@
                 <w:szCs w:val="14"/>
               </w:rPr>
             </w:pPr>
-            <w:proofErr w:type="spellStart"/>
             <w:r>
               <w:rPr>
                 <w:iCs/>
                 <w:szCs w:val="14"/>
               </w:rPr>
-              <w:t>Friefox</w:t>
+              <w:t>Friefox Klar</w:t>
             </w:r>
-            <w:proofErr w:type="spellEnd"/>
-            <w:r>
-              <w:rPr>
-                <w:iCs/>
-                <w:szCs w:val="14"/>
-              </w:rPr>
-              <w:t xml:space="preserve"> </w:t>
-            </w:r>
-            <w:proofErr w:type="spellStart"/>
-            <w:r>
-              <w:rPr>
-                <w:iCs/>
-                <w:szCs w:val="14"/>
-              </w:rPr>
-              <w:t>Klar</w:t>
-            </w:r>
-            <w:proofErr w:type="spellEnd"/>
           </w:p>
         </w:tc>
       </w:tr>
@@ -7457,17 +7310,8 @@
                 <w:iCs/>
                 <w:szCs w:val="14"/>
               </w:rPr>
-              <w:t xml:space="preserve">Michael </w:t>
+              <w:t>Michael Pedroletti</w:t>
             </w:r>
-            <w:proofErr w:type="spellStart"/>
-            <w:r>
-              <w:rPr>
-                <w:iCs/>
-                <w:szCs w:val="14"/>
-              </w:rPr>
-              <w:t>Pedroletti</w:t>
-            </w:r>
-            <w:proofErr w:type="spellEnd"/>
           </w:p>
         </w:tc>
         <w:tc>
@@ -7990,25 +7834,7 @@
                 <w:i/>
                 <w:iCs/>
               </w:rPr>
-              <w:t xml:space="preserve">Dell </w:t>
-            </w:r>
-            <w:proofErr w:type="spellStart"/>
-            <w:r>
-              <w:rPr>
-                <w:rFonts w:cs="Arial"/>
-                <w:i/>
-                <w:iCs/>
-              </w:rPr>
-              <w:t>Optiplex</w:t>
-            </w:r>
-            <w:proofErr w:type="spellEnd"/>
-            <w:r>
-              <w:rPr>
-                <w:rFonts w:cs="Arial"/>
-                <w:i/>
-                <w:iCs/>
-              </w:rPr>
-              <w:t xml:space="preserve"> 7050</w:t>
+              <w:t>Dell Optiplex 7050</w:t>
             </w:r>
           </w:p>
         </w:tc>
@@ -8271,16 +8097,8 @@
               <w:rPr>
                 <w:rFonts w:cs="Arial"/>
               </w:rPr>
-              <w:t xml:space="preserve">PHP </w:t>
+              <w:t>PHP xDebug</w:t>
             </w:r>
-            <w:proofErr w:type="spellStart"/>
-            <w:r>
-              <w:rPr>
-                <w:rFonts w:cs="Arial"/>
-              </w:rPr>
-              <w:t>xDebug</w:t>
-            </w:r>
-            <w:proofErr w:type="spellEnd"/>
           </w:p>
         </w:tc>
         <w:tc>
@@ -8403,14 +8221,12 @@
                 <w:rFonts w:cs="Arial"/>
               </w:rPr>
             </w:pPr>
-            <w:proofErr w:type="spellStart"/>
             <w:r>
               <w:rPr>
                 <w:rFonts w:cs="Arial"/>
               </w:rPr>
               <w:t>Cmder</w:t>
             </w:r>
-            <w:proofErr w:type="spellEnd"/>
           </w:p>
         </w:tc>
         <w:tc>
@@ -8527,14 +8343,12 @@
                 <w:rFonts w:cs="Arial"/>
               </w:rPr>
             </w:pPr>
-            <w:proofErr w:type="spellStart"/>
             <w:r>
               <w:rPr>
                 <w:rFonts w:cs="Arial"/>
               </w:rPr>
               <w:t>FileZilla</w:t>
             </w:r>
-            <w:proofErr w:type="spellEnd"/>
           </w:p>
         </w:tc>
         <w:tc>
@@ -8602,21 +8416,7 @@
               <w:rPr>
                 <w:rFonts w:cs="Arial"/>
               </w:rPr>
-              <w:t>Arch Linux (</w:t>
-            </w:r>
-            <w:proofErr w:type="spellStart"/>
-            <w:r>
-              <w:rPr>
-                <w:rFonts w:cs="Arial"/>
-              </w:rPr>
-              <w:t>Systemd</w:t>
-            </w:r>
-            <w:proofErr w:type="spellEnd"/>
-            <w:r>
-              <w:rPr>
-                <w:rFonts w:cs="Arial"/>
-              </w:rPr>
-              <w:t>, x64)</w:t>
+              <w:t>Arch Linux (Systemd, x64)</w:t>
             </w:r>
           </w:p>
         </w:tc>
@@ -8860,16 +8660,8 @@
               <w:rPr>
                 <w:rFonts w:cs="Arial"/>
               </w:rPr>
-              <w:t xml:space="preserve">PHP </w:t>
+              <w:t>PHP xDebug</w:t>
             </w:r>
-            <w:proofErr w:type="spellStart"/>
-            <w:r>
-              <w:rPr>
-                <w:rFonts w:cs="Arial"/>
-              </w:rPr>
-              <w:t>xDebug</w:t>
-            </w:r>
-            <w:proofErr w:type="spellEnd"/>
           </w:p>
         </w:tc>
         <w:tc>
@@ -8929,16 +8721,8 @@
               <w:rPr>
                 <w:rFonts w:cs="Arial"/>
               </w:rPr>
-              <w:t>MySQL/</w:t>
+              <w:t>MySQL/MariaDB</w:t>
             </w:r>
-            <w:proofErr w:type="spellStart"/>
-            <w:r>
-              <w:rPr>
-                <w:rFonts w:cs="Arial"/>
-              </w:rPr>
-              <w:t>MariaDB</w:t>
-            </w:r>
-            <w:proofErr w:type="spellEnd"/>
           </w:p>
         </w:tc>
         <w:tc>
@@ -9000,14 +8784,12 @@
                 <w:rFonts w:cs="Arial"/>
               </w:rPr>
             </w:pPr>
-            <w:proofErr w:type="spellStart"/>
             <w:r>
               <w:rPr>
                 <w:rFonts w:cs="Arial"/>
               </w:rPr>
               <w:t>Zsh</w:t>
             </w:r>
-            <w:proofErr w:type="spellEnd"/>
           </w:p>
         </w:tc>
         <w:tc>
@@ -9067,30 +8849,8 @@
               <w:rPr>
                 <w:rFonts w:cs="Arial"/>
               </w:rPr>
-              <w:t>Oh-</w:t>
+              <w:t>Oh-my-zsh</w:t>
             </w:r>
-            <w:proofErr w:type="spellStart"/>
-            <w:r>
-              <w:rPr>
-                <w:rFonts w:cs="Arial"/>
-              </w:rPr>
-              <w:t>my</w:t>
-            </w:r>
-            <w:proofErr w:type="spellEnd"/>
-            <w:r>
-              <w:rPr>
-                <w:rFonts w:cs="Arial"/>
-              </w:rPr>
-              <w:t>-</w:t>
-            </w:r>
-            <w:proofErr w:type="spellStart"/>
-            <w:r>
-              <w:rPr>
-                <w:rFonts w:cs="Arial"/>
-              </w:rPr>
-              <w:t>zsh</w:t>
-            </w:r>
-            <w:proofErr w:type="spellEnd"/>
           </w:p>
         </w:tc>
         <w:tc>
@@ -9207,14 +8967,12 @@
                 <w:rFonts w:cs="Arial"/>
               </w:rPr>
             </w:pPr>
-            <w:proofErr w:type="spellStart"/>
             <w:r>
               <w:rPr>
                 <w:rFonts w:cs="Arial"/>
               </w:rPr>
               <w:t>FileZilla</w:t>
             </w:r>
-            <w:proofErr w:type="spellEnd"/>
           </w:p>
         </w:tc>
         <w:tc>
@@ -9304,23 +9062,7 @@
           <w:rFonts w:cs="Arial"/>
           <w:i/>
         </w:rPr>
-        <w:t>(</w:t>
-      </w:r>
-      <w:proofErr w:type="gramStart"/>
-      <w:r>
-        <w:rPr>
-          <w:rFonts w:cs="Arial"/>
-          <w:i/>
-        </w:rPr>
-        <w:t>menu</w:t>
-      </w:r>
-      <w:proofErr w:type="gramEnd"/>
-      <w:r>
-        <w:rPr>
-          <w:rFonts w:cs="Arial"/>
-          <w:i/>
-        </w:rPr>
-        <w:t xml:space="preserve"> – sous-menu) </w:t>
+        <w:t xml:space="preserve">(menu – sous-menu) </w:t>
       </w:r>
     </w:p>
     <w:p>
@@ -9445,7 +9187,7 @@
           <w:rFonts w:cs="Arial"/>
         </w:rPr>
         <w:pict w14:anchorId="1D45B505">
-          <v:shape id="_x0000_i1028" type="#_x0000_t75" style="width:700.3pt;height:379pt">
+          <v:shape id="_x0000_i1028" type="#_x0000_t75" style="width:699.9pt;height:379.25pt">
             <v:imagedata r:id="rId22" o:title="home"/>
           </v:shape>
         </w:pict>
@@ -9491,7 +9233,7 @@
           <w:rFonts w:cs="Arial"/>
         </w:rPr>
         <w:pict w14:anchorId="163E3C16">
-          <v:shape id="_x0000_i1029" type="#_x0000_t75" style="width:700.3pt;height:379pt">
+          <v:shape id="_x0000_i1029" type="#_x0000_t75" style="width:699.9pt;height:379.25pt">
             <v:imagedata r:id="rId23" o:title="home_logged_in"/>
           </v:shape>
         </w:pict>
@@ -9546,7 +9288,7 @@
           <w:rFonts w:cs="Arial"/>
         </w:rPr>
         <w:pict w14:anchorId="6C93E577">
-          <v:shape id="_x0000_i1030" type="#_x0000_t75" style="width:700.3pt;height:379pt">
+          <v:shape id="_x0000_i1030" type="#_x0000_t75" style="width:699.9pt;height:379.25pt">
             <v:imagedata r:id="rId24" o:title="login"/>
           </v:shape>
         </w:pict>
@@ -9610,7 +9352,7 @@
           <w:rFonts w:cs="Arial"/>
         </w:rPr>
         <w:pict w14:anchorId="00D6FF65">
-          <v:shape id="_x0000_i1031" type="#_x0000_t75" style="width:700.3pt;height:379pt">
+          <v:shape id="_x0000_i1031" type="#_x0000_t75" style="width:699.9pt;height:379.25pt">
             <v:imagedata r:id="rId25" o:title="register"/>
           </v:shape>
         </w:pict>
@@ -9682,7 +9424,7 @@
           <w:rFonts w:cs="Arial"/>
         </w:rPr>
         <w:pict w14:anchorId="53106E3A">
-          <v:shape id="_x0000_i1032" type="#_x0000_t75" style="width:700.3pt;height:379pt">
+          <v:shape id="_x0000_i1032" type="#_x0000_t75" style="width:699.9pt;height:379.25pt">
             <v:imagedata r:id="rId26" o:title="article"/>
           </v:shape>
         </w:pict>
@@ -9738,7 +9480,7 @@
           <w:rFonts w:cs="Arial"/>
         </w:rPr>
         <w:pict w14:anchorId="38618B2D">
-          <v:shape id="_x0000_i1033" type="#_x0000_t75" style="width:700.3pt;height:379pt">
+          <v:shape id="_x0000_i1033" type="#_x0000_t75" style="width:699.9pt;height:379.25pt">
             <v:imagedata r:id="rId27" o:title="comments"/>
           </v:shape>
         </w:pict>
@@ -9804,7 +9546,7 @@
           <w:rFonts w:cs="Arial"/>
         </w:rPr>
         <w:pict w14:anchorId="11251611">
-          <v:shape id="_x0000_i1034" type="#_x0000_t75" style="width:700.3pt;height:379pt">
+          <v:shape id="_x0000_i1034" type="#_x0000_t75" style="width:699.9pt;height:379.25pt">
             <v:imagedata r:id="rId28" o:title="add_article"/>
           </v:shape>
         </w:pict>
@@ -9855,7 +9597,7 @@
           <w:rFonts w:cs="Arial"/>
         </w:rPr>
         <w:pict w14:anchorId="56CC400C">
-          <v:shape id="_x0000_i1035" type="#_x0000_t75" style="width:700.3pt;height:379pt">
+          <v:shape id="_x0000_i1035" type="#_x0000_t75" style="width:699.9pt;height:379.25pt">
             <v:imagedata r:id="rId29" o:title="add_category"/>
           </v:shape>
         </w:pict>
@@ -9913,7 +9655,7 @@
           <w:rFonts w:cs="Arial"/>
         </w:rPr>
         <w:pict w14:anchorId="74C1FD33">
-          <v:shape id="_x0000_i1036" type="#_x0000_t75" style="width:700.3pt;height:379pt">
+          <v:shape id="_x0000_i1036" type="#_x0000_t75" style="width:699.9pt;height:379.25pt">
             <v:imagedata r:id="rId30" o:title="add_author"/>
           </v:shape>
         </w:pict>
@@ -9971,7 +9713,7 @@
           <w:rFonts w:cs="Arial"/>
         </w:rPr>
         <w:pict w14:anchorId="511B7C7F">
-          <v:shape id="_x0000_i1037" type="#_x0000_t75" style="width:700.3pt;height:379pt">
+          <v:shape id="_x0000_i1037" type="#_x0000_t75" style="width:699.9pt;height:379.25pt">
             <v:imagedata r:id="rId31" o:title="filter"/>
           </v:shape>
         </w:pict>
@@ -10023,7 +9765,7 @@
       </w:pPr>
       <w:r>
         <w:pict w14:anchorId="2683EE6D">
-          <v:shape id="_x0000_i1038" type="#_x0000_t75" style="width:368.15pt;height:396pt">
+          <v:shape id="_x0000_i1042" type="#_x0000_t75" style="width:368.35pt;height:396pt">
             <v:imagedata r:id="rId34" o:title="MLD"/>
           </v:shape>
         </w:pict>
@@ -10065,21 +9807,7 @@
         <w:rPr>
           <w:rFonts w:cs="Arial"/>
         </w:rPr>
-        <w:t xml:space="preserve">Le projet sera hébergé sur une instance LAMP de chez </w:t>
-      </w:r>
-      <w:proofErr w:type="spellStart"/>
-      <w:r>
-        <w:rPr>
-          <w:rFonts w:cs="Arial"/>
-        </w:rPr>
-        <w:t>Infomaniak</w:t>
-      </w:r>
-      <w:proofErr w:type="spellEnd"/>
-      <w:r>
-        <w:rPr>
-          <w:rFonts w:cs="Arial"/>
-        </w:rPr>
-        <w:t>.</w:t>
+        <w:t>Le projet sera hébergé sur une instance LAMP de chez Infomaniak.</w:t>
       </w:r>
     </w:p>
     <w:p>
@@ -10099,14 +9827,7 @@
         <w:rPr>
           <w:rFonts w:cs="Arial"/>
         </w:rPr>
-        <w:t>‘</w:t>
-      </w:r>
-      <w:proofErr w:type="spellStart"/>
-      <w:r>
-        <w:rPr>
-          <w:rFonts w:cs="Arial"/>
-        </w:rPr>
-        <w:t>W</w:t>
+        <w:t>‘W</w:t>
       </w:r>
       <w:r>
         <w:rPr>
@@ -10126,7 +9847,6 @@
         </w:rPr>
         <w:t>ail</w:t>
       </w:r>
-      <w:proofErr w:type="spellEnd"/>
       <w:r>
         <w:rPr>
           <w:rFonts w:cs="Arial"/>
@@ -10185,21 +9905,7 @@
         <w:rPr>
           <w:rFonts w:cs="Arial"/>
         </w:rPr>
-        <w:t xml:space="preserve">Cette solution a également comme avantage, par rapport à l’hébergement ‘Starter’ gratuit proposé par </w:t>
-      </w:r>
-      <w:proofErr w:type="spellStart"/>
-      <w:r>
-        <w:rPr>
-          <w:rFonts w:cs="Arial"/>
-        </w:rPr>
-        <w:t>Infomaniak</w:t>
-      </w:r>
-      <w:proofErr w:type="spellEnd"/>
-      <w:r>
-        <w:rPr>
-          <w:rFonts w:cs="Arial"/>
-        </w:rPr>
-        <w:t xml:space="preserve"> de supporter le PHP. </w:t>
+        <w:t xml:space="preserve">Cette solution a également comme avantage, par rapport à l’hébergement ‘Starter’ gratuit proposé par Infomaniak de supporter le PHP. </w:t>
       </w:r>
     </w:p>
     <w:p>
@@ -10267,6 +9973,8 @@
       <w:bookmarkStart w:id="29" w:name="_Toc25553317"/>
       <w:bookmarkStart w:id="30" w:name="_Toc71691022"/>
       <w:bookmarkStart w:id="31" w:name="_Toc103589047"/>
+      <w:bookmarkStart w:id="32" w:name="_GoBack"/>
+      <w:bookmarkEnd w:id="32"/>
       <w:r>
         <w:rPr>
           <w:i w:val="0"/>
@@ -10274,12 +9982,12 @@
         </w:rPr>
         <w:t>Dossier de réalisation</w:t>
       </w:r>
-      <w:bookmarkStart w:id="32" w:name="_Toc25553318"/>
+      <w:bookmarkStart w:id="33" w:name="_Toc25553318"/>
       <w:bookmarkEnd w:id="29"/>
       <w:bookmarkEnd w:id="30"/>
       <w:bookmarkEnd w:id="31"/>
     </w:p>
-    <w:bookmarkEnd w:id="32"/>
+    <w:bookmarkEnd w:id="33"/>
     <w:p>
       <w:pPr>
         <w:ind w:firstLine="360"/>
@@ -10330,21 +10038,12 @@
           <w:iCs/>
         </w:rPr>
       </w:pPr>
-      <w:proofErr w:type="gramStart"/>
       <w:r>
         <w:rPr>
           <w:i/>
           <w:iCs/>
         </w:rPr>
-        <w:t>les</w:t>
-      </w:r>
-      <w:proofErr w:type="gramEnd"/>
-      <w:r>
-        <w:rPr>
-          <w:i/>
-          <w:iCs/>
-        </w:rPr>
-        <w:t xml:space="preserve"> répertoires où le logiciel est installé</w:t>
+        <w:t>les répertoires où le logiciel est installé</w:t>
       </w:r>
     </w:p>
     <w:p>
@@ -10363,21 +10062,12 @@
           <w:iCs/>
         </w:rPr>
       </w:pPr>
-      <w:proofErr w:type="gramStart"/>
       <w:r>
         <w:rPr>
           <w:i/>
           <w:iCs/>
         </w:rPr>
-        <w:t>la</w:t>
-      </w:r>
-      <w:proofErr w:type="gramEnd"/>
-      <w:r>
-        <w:rPr>
-          <w:i/>
-          <w:iCs/>
-        </w:rPr>
-        <w:t xml:space="preserve"> liste de tous les fichiers et une rapide description de leur contenu (des noms qui parlent !)</w:t>
+        <w:t>la liste de tous les fichiers et une rapide description de leur contenu (des noms qui parlent !)</w:t>
       </w:r>
     </w:p>
     <w:p>
@@ -10396,21 +10086,12 @@
           <w:iCs/>
         </w:rPr>
       </w:pPr>
-      <w:proofErr w:type="gramStart"/>
       <w:r>
         <w:rPr>
           <w:i/>
           <w:iCs/>
         </w:rPr>
-        <w:t>les</w:t>
-      </w:r>
-      <w:proofErr w:type="gramEnd"/>
-      <w:r>
-        <w:rPr>
-          <w:i/>
-          <w:iCs/>
-        </w:rPr>
-        <w:t xml:space="preserve"> versions des systèmes d'exploitation et des outils logiciels</w:t>
+        <w:t>les versions des systèmes d'exploitation et des outils logiciels</w:t>
       </w:r>
     </w:p>
     <w:p>
@@ -10429,21 +10110,12 @@
           <w:iCs/>
         </w:rPr>
       </w:pPr>
-      <w:proofErr w:type="gramStart"/>
       <w:r>
         <w:rPr>
           <w:i/>
           <w:iCs/>
         </w:rPr>
-        <w:t>la</w:t>
-      </w:r>
-      <w:proofErr w:type="gramEnd"/>
-      <w:r>
-        <w:rPr>
-          <w:i/>
-          <w:iCs/>
-        </w:rPr>
-        <w:t xml:space="preserve"> description exacte du matériel</w:t>
+        <w:t>la description exacte du matériel</w:t>
       </w:r>
     </w:p>
     <w:p>
@@ -10462,21 +10134,12 @@
           <w:iCs/>
         </w:rPr>
       </w:pPr>
-      <w:proofErr w:type="gramStart"/>
       <w:r>
         <w:rPr>
           <w:i/>
           <w:iCs/>
         </w:rPr>
-        <w:t>le</w:t>
-      </w:r>
-      <w:proofErr w:type="gramEnd"/>
-      <w:r>
-        <w:rPr>
-          <w:i/>
-          <w:iCs/>
-        </w:rPr>
-        <w:t xml:space="preserve"> numé</w:t>
+        <w:t>le numé</w:t>
       </w:r>
       <w:r>
         <w:rPr>
@@ -10503,21 +10166,12 @@
           <w:u w:val="single"/>
         </w:rPr>
       </w:pPr>
-      <w:proofErr w:type="gramStart"/>
       <w:r>
         <w:rPr>
           <w:i/>
           <w:iCs/>
         </w:rPr>
-        <w:t>programmation</w:t>
-      </w:r>
-      <w:proofErr w:type="gramEnd"/>
-      <w:r>
-        <w:rPr>
-          <w:i/>
-          <w:iCs/>
-        </w:rPr>
-        <w:t xml:space="preserve"> et scripts: librairies externes, reconstruction du logiciel</w:t>
+        <w:t>programmation et scripts: librairies externes, reconstruction du logiciel</w:t>
       </w:r>
       <w:r>
         <w:rPr>
@@ -10581,33 +10235,24 @@
           <w:iCs/>
           <w:u w:val="single"/>
         </w:rPr>
-        <w:t xml:space="preserve">d’inclure les </w:t>
-      </w:r>
-      <w:proofErr w:type="gramStart"/>
+        <w:t>d’inclure les listings des sources</w:t>
+      </w:r>
       <w:r>
         <w:rPr>
           <w:i/>
           <w:iCs/>
-          <w:u w:val="single"/>
-        </w:rPr>
-        <w:t>listings</w:t>
-      </w:r>
-      <w:proofErr w:type="gramEnd"/>
-      <w:r>
+        </w:rPr>
+        <w:t xml:space="preserve"> à moins que vous ne désiriez en expliquer une partie vous paraissant importante. Dans ce cas n’incluez que cette partie…</w:t>
+      </w:r>
+    </w:p>
+    <w:p>
+      <w:pPr>
+        <w:ind w:left="1560" w:hanging="851"/>
         <w:rPr>
           <w:i/>
           <w:iCs/>
-          <w:u w:val="single"/>
-        </w:rPr>
-        <w:t xml:space="preserve"> des sources</w:t>
-      </w:r>
-      <w:r>
-        <w:rPr>
-          <w:i/>
-          <w:iCs/>
-        </w:rPr>
-        <w:t xml:space="preserve"> à moins que vous ne désiriez en expliquer une partie vous paraissant importante. Dans ce cas n’incluez que cette partie…</w:t>
-      </w:r>
+        </w:rPr>
+      </w:pPr>
     </w:p>
     <w:p>
       <w:pPr>
@@ -10616,35 +10261,1455 @@
           <w:i w:val="0"/>
           <w:iCs/>
         </w:rPr>
-      </w:pPr>
-      <w:bookmarkStart w:id="33" w:name="_Toc25553321"/>
-      <w:bookmarkStart w:id="34" w:name="_Toc71691025"/>
-      <w:bookmarkStart w:id="35" w:name="_Toc103589048"/>
-      <w:r>
+        <w:sectPr>
+          <w:footerReference w:type="default" r:id="rId35"/>
+          <w:footerReference w:type="first" r:id="rId36"/>
+          <w:pgSz w:w="11906" w:h="16838" w:code="9"/>
+          <w:pgMar w:top="1418" w:right="1418" w:bottom="1418" w:left="1418" w:header="720" w:footer="720" w:gutter="0"/>
+          <w:cols w:space="720"/>
+          <w:titlePg/>
+          <w:docGrid w:linePitch="326"/>
+        </w:sectPr>
+      </w:pPr>
+      <w:bookmarkStart w:id="34" w:name="_Toc25553321"/>
+      <w:bookmarkStart w:id="35" w:name="_Toc71691025"/>
+      <w:bookmarkStart w:id="36" w:name="_Toc103589048"/>
+    </w:p>
+    <w:p>
+      <w:pPr>
+        <w:pStyle w:val="Titre2"/>
         <w:rPr>
           <w:i w:val="0"/>
           <w:iCs/>
         </w:rPr>
-        <w:t>Description des test</w:t>
-      </w:r>
-      <w:bookmarkEnd w:id="33"/>
+      </w:pPr>
       <w:r>
         <w:rPr>
           <w:i w:val="0"/>
           <w:iCs/>
         </w:rPr>
+        <w:lastRenderedPageBreak/>
+        <w:t>Description des test</w:t>
+      </w:r>
+      <w:bookmarkEnd w:id="34"/>
+      <w:r>
+        <w:rPr>
+          <w:i w:val="0"/>
+          <w:iCs/>
+        </w:rPr>
         <w:t>s effectués</w:t>
       </w:r>
-      <w:bookmarkEnd w:id="34"/>
       <w:bookmarkEnd w:id="35"/>
-    </w:p>
+      <w:bookmarkEnd w:id="36"/>
+    </w:p>
+    <w:p>
+      <w:pPr>
+        <w:pStyle w:val="Titre3"/>
+      </w:pPr>
+      <w:r>
+        <w:t>Tests du l’identification</w:t>
+      </w:r>
+    </w:p>
+    <w:p/>
+    <w:tbl>
+      <w:tblPr>
+        <w:tblW w:w="0" w:type="auto"/>
+        <w:tblBorders>
+          <w:top w:val="single" w:sz="4" w:space="0" w:color="666666"/>
+          <w:left w:val="single" w:sz="4" w:space="0" w:color="666666"/>
+          <w:bottom w:val="single" w:sz="4" w:space="0" w:color="666666"/>
+          <w:right w:val="single" w:sz="4" w:space="0" w:color="666666"/>
+          <w:insideH w:val="single" w:sz="4" w:space="0" w:color="666666"/>
+          <w:insideV w:val="single" w:sz="4" w:space="0" w:color="666666"/>
+        </w:tblBorders>
+        <w:tblLook w:val="04A0" w:firstRow="1" w:lastRow="0" w:firstColumn="1" w:lastColumn="0" w:noHBand="0" w:noVBand="1"/>
+      </w:tblPr>
+      <w:tblGrid>
+        <w:gridCol w:w="2828"/>
+        <w:gridCol w:w="2828"/>
+        <w:gridCol w:w="2828"/>
+        <w:gridCol w:w="2829"/>
+        <w:gridCol w:w="2829"/>
+      </w:tblGrid>
+      <w:tr>
+        <w:tc>
+          <w:tcPr>
+            <w:tcW w:w="2828" w:type="dxa"/>
+            <w:tcBorders>
+              <w:top w:val="single" w:sz="4" w:space="0" w:color="000000"/>
+              <w:left w:val="single" w:sz="4" w:space="0" w:color="000000"/>
+              <w:bottom w:val="single" w:sz="4" w:space="0" w:color="000000"/>
+              <w:right w:val="nil"/>
+            </w:tcBorders>
+            <w:shd w:val="clear" w:color="auto" w:fill="000000"/>
+          </w:tcPr>
+          <w:p>
+            <w:pPr>
+              <w:pStyle w:val="En-tte"/>
+              <w:rPr>
+                <w:b/>
+                <w:bCs/>
+                <w:color w:val="FFFFFF"/>
+              </w:rPr>
+            </w:pPr>
+            <w:r>
+              <w:rPr>
+                <w:b/>
+                <w:bCs/>
+                <w:color w:val="FFFFFF"/>
+              </w:rPr>
+              <w:t>Nom du test</w:t>
+            </w:r>
+          </w:p>
+        </w:tc>
+        <w:tc>
+          <w:tcPr>
+            <w:tcW w:w="2828" w:type="dxa"/>
+            <w:tcBorders>
+              <w:top w:val="single" w:sz="4" w:space="0" w:color="000000"/>
+              <w:left w:val="nil"/>
+              <w:bottom w:val="single" w:sz="4" w:space="0" w:color="000000"/>
+              <w:right w:val="nil"/>
+            </w:tcBorders>
+            <w:shd w:val="clear" w:color="auto" w:fill="000000"/>
+          </w:tcPr>
+          <w:p>
+            <w:pPr>
+              <w:pStyle w:val="En-tte"/>
+              <w:rPr>
+                <w:b/>
+                <w:bCs/>
+                <w:color w:val="FFFFFF"/>
+              </w:rPr>
+            </w:pPr>
+            <w:r>
+              <w:rPr>
+                <w:b/>
+                <w:bCs/>
+                <w:color w:val="FFFFFF"/>
+              </w:rPr>
+              <w:t>Donnée</w:t>
+            </w:r>
+          </w:p>
+        </w:tc>
+        <w:tc>
+          <w:tcPr>
+            <w:tcW w:w="2828" w:type="dxa"/>
+            <w:tcBorders>
+              <w:top w:val="single" w:sz="4" w:space="0" w:color="000000"/>
+              <w:left w:val="nil"/>
+              <w:bottom w:val="single" w:sz="4" w:space="0" w:color="000000"/>
+              <w:right w:val="nil"/>
+            </w:tcBorders>
+            <w:shd w:val="clear" w:color="auto" w:fill="000000"/>
+          </w:tcPr>
+          <w:p>
+            <w:pPr>
+              <w:pStyle w:val="En-tte"/>
+              <w:rPr>
+                <w:b/>
+                <w:bCs/>
+                <w:color w:val="FFFFFF"/>
+              </w:rPr>
+            </w:pPr>
+            <w:r>
+              <w:rPr>
+                <w:b/>
+                <w:bCs/>
+                <w:color w:val="FFFFFF"/>
+              </w:rPr>
+              <w:t>Quand</w:t>
+            </w:r>
+          </w:p>
+        </w:tc>
+        <w:tc>
+          <w:tcPr>
+            <w:tcW w:w="2829" w:type="dxa"/>
+            <w:tcBorders>
+              <w:top w:val="single" w:sz="4" w:space="0" w:color="000000"/>
+              <w:left w:val="nil"/>
+              <w:bottom w:val="single" w:sz="4" w:space="0" w:color="000000"/>
+              <w:right w:val="nil"/>
+            </w:tcBorders>
+            <w:shd w:val="clear" w:color="auto" w:fill="000000"/>
+          </w:tcPr>
+          <w:p>
+            <w:pPr>
+              <w:pStyle w:val="En-tte"/>
+              <w:rPr>
+                <w:b/>
+                <w:bCs/>
+                <w:color w:val="FFFFFF"/>
+              </w:rPr>
+            </w:pPr>
+            <w:r>
+              <w:rPr>
+                <w:b/>
+                <w:bCs/>
+                <w:color w:val="FFFFFF"/>
+              </w:rPr>
+              <w:t>Alors</w:t>
+            </w:r>
+          </w:p>
+        </w:tc>
+        <w:tc>
+          <w:tcPr>
+            <w:tcW w:w="2829" w:type="dxa"/>
+            <w:tcBorders>
+              <w:top w:val="single" w:sz="4" w:space="0" w:color="000000"/>
+              <w:left w:val="nil"/>
+              <w:bottom w:val="single" w:sz="4" w:space="0" w:color="000000"/>
+              <w:right w:val="single" w:sz="4" w:space="0" w:color="000000"/>
+            </w:tcBorders>
+            <w:shd w:val="clear" w:color="auto" w:fill="000000"/>
+          </w:tcPr>
+          <w:p>
+            <w:pPr>
+              <w:pStyle w:val="En-tte"/>
+              <w:rPr>
+                <w:b/>
+                <w:bCs/>
+                <w:color w:val="FFFFFF"/>
+              </w:rPr>
+            </w:pPr>
+            <w:r>
+              <w:rPr>
+                <w:b/>
+                <w:bCs/>
+                <w:color w:val="FFFFFF"/>
+              </w:rPr>
+              <w:t>Résultat</w:t>
+            </w:r>
+          </w:p>
+        </w:tc>
+      </w:tr>
+      <w:tr>
+        <w:tc>
+          <w:tcPr>
+            <w:tcW w:w="2828" w:type="dxa"/>
+            <w:shd w:val="clear" w:color="auto" w:fill="CCCCCC"/>
+          </w:tcPr>
+          <w:p>
+            <w:pPr>
+              <w:pStyle w:val="En-tte"/>
+              <w:rPr>
+                <w:b/>
+                <w:bCs/>
+              </w:rPr>
+            </w:pPr>
+            <w:r>
+              <w:rPr>
+                <w:b/>
+                <w:bCs/>
+              </w:rPr>
+              <w:t>Login valide</w:t>
+            </w:r>
+          </w:p>
+        </w:tc>
+        <w:tc>
+          <w:tcPr>
+            <w:tcW w:w="2828" w:type="dxa"/>
+            <w:shd w:val="clear" w:color="auto" w:fill="CCCCCC"/>
+          </w:tcPr>
+          <w:p>
+            <w:pPr>
+              <w:pStyle w:val="En-tte"/>
+            </w:pPr>
+            <w:r>
+              <w:t>Je suis sur la page de login du site</w:t>
+            </w:r>
+          </w:p>
+        </w:tc>
+        <w:tc>
+          <w:tcPr>
+            <w:tcW w:w="2828" w:type="dxa"/>
+            <w:shd w:val="clear" w:color="auto" w:fill="CCCCCC"/>
+          </w:tcPr>
+          <w:p>
+            <w:pPr>
+              <w:pStyle w:val="En-tte"/>
+            </w:pPr>
+            <w:r>
+              <w:t>J’essaie de me connecter avec des identifiants valides et une adresse email vérifiée</w:t>
+            </w:r>
+          </w:p>
+        </w:tc>
+        <w:tc>
+          <w:tcPr>
+            <w:tcW w:w="2829" w:type="dxa"/>
+            <w:shd w:val="clear" w:color="auto" w:fill="CCCCCC"/>
+          </w:tcPr>
+          <w:p>
+            <w:pPr>
+              <w:pStyle w:val="En-tte"/>
+            </w:pPr>
+            <w:r>
+              <w:t>Je suis connecté. Le bouton « Se Connecter » est maintenant « Se déconnecter – Nom d’utilisateur</w:t>
+            </w:r>
+          </w:p>
+        </w:tc>
+        <w:tc>
+          <w:tcPr>
+            <w:tcW w:w="2829" w:type="dxa"/>
+            <w:shd w:val="clear" w:color="auto" w:fill="CCCCCC"/>
+          </w:tcPr>
+          <w:p>
+            <w:pPr>
+              <w:pStyle w:val="En-tte"/>
+            </w:pPr>
+          </w:p>
+        </w:tc>
+      </w:tr>
+      <w:tr>
+        <w:tc>
+          <w:tcPr>
+            <w:tcW w:w="2828" w:type="dxa"/>
+            <w:shd w:val="clear" w:color="auto" w:fill="auto"/>
+          </w:tcPr>
+          <w:p>
+            <w:pPr>
+              <w:pStyle w:val="En-tte"/>
+              <w:rPr>
+                <w:b/>
+                <w:bCs/>
+              </w:rPr>
+            </w:pPr>
+            <w:r>
+              <w:rPr>
+                <w:b/>
+                <w:bCs/>
+              </w:rPr>
+              <w:t>Login Admin valide</w:t>
+            </w:r>
+          </w:p>
+        </w:tc>
+        <w:tc>
+          <w:tcPr>
+            <w:tcW w:w="2828" w:type="dxa"/>
+            <w:shd w:val="clear" w:color="auto" w:fill="auto"/>
+          </w:tcPr>
+          <w:p>
+            <w:pPr>
+              <w:pStyle w:val="En-tte"/>
+            </w:pPr>
+            <w:r>
+              <w:t>Je suis sur la page de login du site</w:t>
+            </w:r>
+          </w:p>
+        </w:tc>
+        <w:tc>
+          <w:tcPr>
+            <w:tcW w:w="2828" w:type="dxa"/>
+            <w:shd w:val="clear" w:color="auto" w:fill="auto"/>
+          </w:tcPr>
+          <w:p>
+            <w:pPr>
+              <w:pStyle w:val="En-tte"/>
+            </w:pPr>
+            <w:r>
+              <w:t xml:space="preserve">J’essaie de me connecter avec les identifiants d’un compte administrateur </w:t>
+            </w:r>
+          </w:p>
+        </w:tc>
+        <w:tc>
+          <w:tcPr>
+            <w:tcW w:w="2829" w:type="dxa"/>
+            <w:shd w:val="clear" w:color="auto" w:fill="auto"/>
+          </w:tcPr>
+          <w:p>
+            <w:pPr>
+              <w:pStyle w:val="En-tte"/>
+            </w:pPr>
+            <w:r>
+              <w:t>Je suis connecté. Le bouton « Se Connecter » est maintenant « Se déconnecter – Nom d’utilisateur. J’ai également accès aux options d’administration</w:t>
+            </w:r>
+          </w:p>
+        </w:tc>
+        <w:tc>
+          <w:tcPr>
+            <w:tcW w:w="2829" w:type="dxa"/>
+            <w:shd w:val="clear" w:color="auto" w:fill="auto"/>
+          </w:tcPr>
+          <w:p>
+            <w:pPr>
+              <w:pStyle w:val="En-tte"/>
+            </w:pPr>
+          </w:p>
+        </w:tc>
+      </w:tr>
+      <w:tr>
+        <w:tc>
+          <w:tcPr>
+            <w:tcW w:w="2828" w:type="dxa"/>
+            <w:shd w:val="clear" w:color="auto" w:fill="CCCCCC"/>
+          </w:tcPr>
+          <w:p>
+            <w:pPr>
+              <w:pStyle w:val="En-tte"/>
+              <w:rPr>
+                <w:b/>
+                <w:bCs/>
+              </w:rPr>
+            </w:pPr>
+            <w:r>
+              <w:rPr>
+                <w:b/>
+                <w:bCs/>
+              </w:rPr>
+              <w:t>Email non valide</w:t>
+            </w:r>
+          </w:p>
+        </w:tc>
+        <w:tc>
+          <w:tcPr>
+            <w:tcW w:w="2828" w:type="dxa"/>
+            <w:shd w:val="clear" w:color="auto" w:fill="CCCCCC"/>
+          </w:tcPr>
+          <w:p>
+            <w:pPr>
+              <w:pStyle w:val="En-tte"/>
+            </w:pPr>
+            <w:r>
+              <w:t>Je suis sur la page de login du site</w:t>
+            </w:r>
+          </w:p>
+        </w:tc>
+        <w:tc>
+          <w:tcPr>
+            <w:tcW w:w="2828" w:type="dxa"/>
+            <w:shd w:val="clear" w:color="auto" w:fill="CCCCCC"/>
+          </w:tcPr>
+          <w:p>
+            <w:pPr>
+              <w:pStyle w:val="En-tte"/>
+            </w:pPr>
+            <w:r>
+              <w:t>J’essaie de me connecter avec une adresse email invalide</w:t>
+            </w:r>
+          </w:p>
+        </w:tc>
+        <w:tc>
+          <w:tcPr>
+            <w:tcW w:w="2829" w:type="dxa"/>
+            <w:shd w:val="clear" w:color="auto" w:fill="CCCCCC"/>
+          </w:tcPr>
+          <w:p>
+            <w:pPr>
+              <w:pStyle w:val="En-tte"/>
+            </w:pPr>
+            <w:r>
+              <w:t>Le procédé de connexion est annulé. Un message d’erreur s’affiche</w:t>
+            </w:r>
+          </w:p>
+        </w:tc>
+        <w:tc>
+          <w:tcPr>
+            <w:tcW w:w="2829" w:type="dxa"/>
+            <w:shd w:val="clear" w:color="auto" w:fill="CCCCCC"/>
+          </w:tcPr>
+          <w:p>
+            <w:pPr>
+              <w:pStyle w:val="En-tte"/>
+            </w:pPr>
+          </w:p>
+        </w:tc>
+      </w:tr>
+      <w:tr>
+        <w:tc>
+          <w:tcPr>
+            <w:tcW w:w="2828" w:type="dxa"/>
+            <w:shd w:val="clear" w:color="auto" w:fill="auto"/>
+          </w:tcPr>
+          <w:p>
+            <w:pPr>
+              <w:pStyle w:val="En-tte"/>
+              <w:rPr>
+                <w:b/>
+                <w:bCs/>
+              </w:rPr>
+            </w:pPr>
+            <w:r>
+              <w:rPr>
+                <w:b/>
+                <w:bCs/>
+              </w:rPr>
+              <w:t>Email non-enregistré</w:t>
+            </w:r>
+          </w:p>
+        </w:tc>
+        <w:tc>
+          <w:tcPr>
+            <w:tcW w:w="2828" w:type="dxa"/>
+            <w:shd w:val="clear" w:color="auto" w:fill="auto"/>
+          </w:tcPr>
+          <w:p>
+            <w:pPr>
+              <w:pStyle w:val="En-tte"/>
+            </w:pPr>
+            <w:r>
+              <w:t>Je suis sur la page de login du site</w:t>
+            </w:r>
+          </w:p>
+        </w:tc>
+        <w:tc>
+          <w:tcPr>
+            <w:tcW w:w="2828" w:type="dxa"/>
+            <w:shd w:val="clear" w:color="auto" w:fill="auto"/>
+          </w:tcPr>
+          <w:p>
+            <w:pPr>
+              <w:pStyle w:val="En-tte"/>
+            </w:pPr>
+            <w:r>
+              <w:t>J’essaie de me connecter avec un compte qui n’existe pas</w:t>
+            </w:r>
+          </w:p>
+        </w:tc>
+        <w:tc>
+          <w:tcPr>
+            <w:tcW w:w="2829" w:type="dxa"/>
+            <w:shd w:val="clear" w:color="auto" w:fill="auto"/>
+          </w:tcPr>
+          <w:p>
+            <w:pPr>
+              <w:pStyle w:val="En-tte"/>
+            </w:pPr>
+            <w:r>
+              <w:t>Le procédé de connexion est annulé. Un message d’erreur s’affiche.</w:t>
+            </w:r>
+          </w:p>
+        </w:tc>
+        <w:tc>
+          <w:tcPr>
+            <w:tcW w:w="2829" w:type="dxa"/>
+            <w:shd w:val="clear" w:color="auto" w:fill="auto"/>
+          </w:tcPr>
+          <w:p>
+            <w:pPr>
+              <w:pStyle w:val="En-tte"/>
+            </w:pPr>
+          </w:p>
+        </w:tc>
+      </w:tr>
+      <w:tr>
+        <w:tc>
+          <w:tcPr>
+            <w:tcW w:w="2828" w:type="dxa"/>
+            <w:shd w:val="clear" w:color="auto" w:fill="CCCCCC"/>
+          </w:tcPr>
+          <w:p>
+            <w:pPr>
+              <w:pStyle w:val="En-tte"/>
+              <w:rPr>
+                <w:b/>
+                <w:bCs/>
+              </w:rPr>
+            </w:pPr>
+            <w:r>
+              <w:rPr>
+                <w:b/>
+                <w:bCs/>
+              </w:rPr>
+              <w:t>Mot de passe invalide</w:t>
+            </w:r>
+          </w:p>
+        </w:tc>
+        <w:tc>
+          <w:tcPr>
+            <w:tcW w:w="2828" w:type="dxa"/>
+            <w:shd w:val="clear" w:color="auto" w:fill="CCCCCC"/>
+          </w:tcPr>
+          <w:p>
+            <w:pPr>
+              <w:pStyle w:val="En-tte"/>
+            </w:pPr>
+            <w:r>
+              <w:t>Je suis sur la page de login du site</w:t>
+            </w:r>
+          </w:p>
+        </w:tc>
+        <w:tc>
+          <w:tcPr>
+            <w:tcW w:w="2828" w:type="dxa"/>
+            <w:shd w:val="clear" w:color="auto" w:fill="CCCCCC"/>
+          </w:tcPr>
+          <w:p>
+            <w:pPr>
+              <w:pStyle w:val="En-tte"/>
+            </w:pPr>
+            <w:r>
+              <w:t>J’essaie de me connecter avec un mot de passe invalide</w:t>
+            </w:r>
+          </w:p>
+        </w:tc>
+        <w:tc>
+          <w:tcPr>
+            <w:tcW w:w="2829" w:type="dxa"/>
+            <w:shd w:val="clear" w:color="auto" w:fill="CCCCCC"/>
+          </w:tcPr>
+          <w:p>
+            <w:pPr>
+              <w:pStyle w:val="En-tte"/>
+            </w:pPr>
+            <w:r>
+              <w:t xml:space="preserve">Le procédé de connexion est annulé. Un message d’erreur s’affiche. </w:t>
+            </w:r>
+          </w:p>
+        </w:tc>
+        <w:tc>
+          <w:tcPr>
+            <w:tcW w:w="2829" w:type="dxa"/>
+            <w:shd w:val="clear" w:color="auto" w:fill="CCCCCC"/>
+          </w:tcPr>
+          <w:p>
+            <w:pPr>
+              <w:pStyle w:val="En-tte"/>
+            </w:pPr>
+          </w:p>
+        </w:tc>
+      </w:tr>
+      <w:tr>
+        <w:tc>
+          <w:tcPr>
+            <w:tcW w:w="2828" w:type="dxa"/>
+            <w:shd w:val="clear" w:color="auto" w:fill="auto"/>
+          </w:tcPr>
+          <w:p>
+            <w:pPr>
+              <w:pStyle w:val="En-tte"/>
+              <w:rPr>
+                <w:b/>
+                <w:bCs/>
+              </w:rPr>
+            </w:pPr>
+            <w:r>
+              <w:rPr>
+                <w:b/>
+                <w:bCs/>
+              </w:rPr>
+              <w:t>Compte non-verifié</w:t>
+            </w:r>
+          </w:p>
+        </w:tc>
+        <w:tc>
+          <w:tcPr>
+            <w:tcW w:w="2828" w:type="dxa"/>
+            <w:shd w:val="clear" w:color="auto" w:fill="auto"/>
+          </w:tcPr>
+          <w:p>
+            <w:pPr>
+              <w:pStyle w:val="En-tte"/>
+            </w:pPr>
+            <w:r>
+              <w:t xml:space="preserve">Je suis sur la page de </w:t>
+            </w:r>
+            <w:r>
+              <w:lastRenderedPageBreak/>
+              <w:t>login du site</w:t>
+            </w:r>
+          </w:p>
+        </w:tc>
+        <w:tc>
+          <w:tcPr>
+            <w:tcW w:w="2828" w:type="dxa"/>
+            <w:shd w:val="clear" w:color="auto" w:fill="auto"/>
+          </w:tcPr>
+          <w:p>
+            <w:pPr>
+              <w:pStyle w:val="En-tte"/>
+            </w:pPr>
+            <w:r>
+              <w:lastRenderedPageBreak/>
+              <w:t xml:space="preserve">J’essaie de me </w:t>
+            </w:r>
+            <w:r>
+              <w:lastRenderedPageBreak/>
+              <w:t>connecter avec une adresse email non-vérifiée</w:t>
+            </w:r>
+          </w:p>
+        </w:tc>
+        <w:tc>
+          <w:tcPr>
+            <w:tcW w:w="2829" w:type="dxa"/>
+            <w:shd w:val="clear" w:color="auto" w:fill="auto"/>
+          </w:tcPr>
+          <w:p>
+            <w:pPr>
+              <w:pStyle w:val="En-tte"/>
+            </w:pPr>
+            <w:r>
+              <w:lastRenderedPageBreak/>
+              <w:t xml:space="preserve">Le procédé de </w:t>
+            </w:r>
+            <w:r>
+              <w:lastRenderedPageBreak/>
+              <w:t>connexion est annulé. Un message d’erreur s’affiche</w:t>
+            </w:r>
+          </w:p>
+        </w:tc>
+        <w:tc>
+          <w:tcPr>
+            <w:tcW w:w="2829" w:type="dxa"/>
+            <w:shd w:val="clear" w:color="auto" w:fill="auto"/>
+          </w:tcPr>
+          <w:p>
+            <w:pPr>
+              <w:pStyle w:val="En-tte"/>
+            </w:pPr>
+          </w:p>
+        </w:tc>
+      </w:tr>
+    </w:tbl>
     <w:p>
       <w:pPr>
         <w:pStyle w:val="En-tte"/>
-        <w:ind w:left="357"/>
+      </w:pPr>
+    </w:p>
+    <w:p>
+      <w:pPr>
+        <w:pStyle w:val="Titre3"/>
+      </w:pPr>
+      <w:r>
+        <w:t>Tests de l’inscription</w:t>
+      </w:r>
+    </w:p>
+    <w:p>
+      <w:pPr>
+        <w:pStyle w:val="En-tte"/>
         <w:rPr>
           <w:i/>
         </w:rPr>
+      </w:pPr>
+    </w:p>
+    <w:tbl>
+      <w:tblPr>
+        <w:tblW w:w="0" w:type="auto"/>
+        <w:tblBorders>
+          <w:top w:val="single" w:sz="4" w:space="0" w:color="666666"/>
+          <w:left w:val="single" w:sz="4" w:space="0" w:color="666666"/>
+          <w:bottom w:val="single" w:sz="4" w:space="0" w:color="666666"/>
+          <w:right w:val="single" w:sz="4" w:space="0" w:color="666666"/>
+          <w:insideH w:val="single" w:sz="4" w:space="0" w:color="666666"/>
+          <w:insideV w:val="single" w:sz="4" w:space="0" w:color="666666"/>
+        </w:tblBorders>
+        <w:tblLook w:val="04A0" w:firstRow="1" w:lastRow="0" w:firstColumn="1" w:lastColumn="0" w:noHBand="0" w:noVBand="1"/>
+      </w:tblPr>
+      <w:tblGrid>
+        <w:gridCol w:w="2828"/>
+        <w:gridCol w:w="2828"/>
+        <w:gridCol w:w="2828"/>
+        <w:gridCol w:w="2829"/>
+        <w:gridCol w:w="2829"/>
+      </w:tblGrid>
+      <w:tr>
+        <w:tc>
+          <w:tcPr>
+            <w:tcW w:w="2828" w:type="dxa"/>
+            <w:tcBorders>
+              <w:top w:val="single" w:sz="4" w:space="0" w:color="000000"/>
+              <w:left w:val="single" w:sz="4" w:space="0" w:color="000000"/>
+              <w:bottom w:val="single" w:sz="4" w:space="0" w:color="000000"/>
+              <w:right w:val="nil"/>
+            </w:tcBorders>
+            <w:shd w:val="clear" w:color="auto" w:fill="000000"/>
+          </w:tcPr>
+          <w:p>
+            <w:pPr>
+              <w:pStyle w:val="En-tte"/>
+              <w:rPr>
+                <w:b/>
+                <w:bCs/>
+                <w:color w:val="FFFFFF"/>
+              </w:rPr>
+            </w:pPr>
+            <w:r>
+              <w:rPr>
+                <w:b/>
+                <w:bCs/>
+                <w:color w:val="FFFFFF"/>
+              </w:rPr>
+              <w:t>Nom du test</w:t>
+            </w:r>
+          </w:p>
+        </w:tc>
+        <w:tc>
+          <w:tcPr>
+            <w:tcW w:w="2828" w:type="dxa"/>
+            <w:tcBorders>
+              <w:top w:val="single" w:sz="4" w:space="0" w:color="000000"/>
+              <w:left w:val="nil"/>
+              <w:bottom w:val="single" w:sz="4" w:space="0" w:color="000000"/>
+              <w:right w:val="nil"/>
+            </w:tcBorders>
+            <w:shd w:val="clear" w:color="auto" w:fill="000000"/>
+          </w:tcPr>
+          <w:p>
+            <w:pPr>
+              <w:pStyle w:val="En-tte"/>
+              <w:rPr>
+                <w:b/>
+                <w:bCs/>
+                <w:color w:val="FFFFFF"/>
+              </w:rPr>
+            </w:pPr>
+            <w:r>
+              <w:rPr>
+                <w:b/>
+                <w:bCs/>
+                <w:color w:val="FFFFFF"/>
+              </w:rPr>
+              <w:t>Donnée</w:t>
+            </w:r>
+          </w:p>
+        </w:tc>
+        <w:tc>
+          <w:tcPr>
+            <w:tcW w:w="2828" w:type="dxa"/>
+            <w:tcBorders>
+              <w:top w:val="single" w:sz="4" w:space="0" w:color="000000"/>
+              <w:left w:val="nil"/>
+              <w:bottom w:val="single" w:sz="4" w:space="0" w:color="000000"/>
+              <w:right w:val="nil"/>
+            </w:tcBorders>
+            <w:shd w:val="clear" w:color="auto" w:fill="000000"/>
+          </w:tcPr>
+          <w:p>
+            <w:pPr>
+              <w:pStyle w:val="En-tte"/>
+              <w:rPr>
+                <w:b/>
+                <w:bCs/>
+                <w:color w:val="FFFFFF"/>
+              </w:rPr>
+            </w:pPr>
+            <w:r>
+              <w:rPr>
+                <w:b/>
+                <w:bCs/>
+                <w:color w:val="FFFFFF"/>
+              </w:rPr>
+              <w:t>Quand</w:t>
+            </w:r>
+          </w:p>
+        </w:tc>
+        <w:tc>
+          <w:tcPr>
+            <w:tcW w:w="2829" w:type="dxa"/>
+            <w:tcBorders>
+              <w:top w:val="single" w:sz="4" w:space="0" w:color="000000"/>
+              <w:left w:val="nil"/>
+              <w:bottom w:val="single" w:sz="4" w:space="0" w:color="000000"/>
+              <w:right w:val="nil"/>
+            </w:tcBorders>
+            <w:shd w:val="clear" w:color="auto" w:fill="000000"/>
+          </w:tcPr>
+          <w:p>
+            <w:pPr>
+              <w:pStyle w:val="En-tte"/>
+              <w:rPr>
+                <w:b/>
+                <w:bCs/>
+                <w:color w:val="FFFFFF"/>
+              </w:rPr>
+            </w:pPr>
+            <w:r>
+              <w:rPr>
+                <w:b/>
+                <w:bCs/>
+                <w:color w:val="FFFFFF"/>
+              </w:rPr>
+              <w:t>Alors</w:t>
+            </w:r>
+          </w:p>
+        </w:tc>
+        <w:tc>
+          <w:tcPr>
+            <w:tcW w:w="2829" w:type="dxa"/>
+            <w:tcBorders>
+              <w:top w:val="single" w:sz="4" w:space="0" w:color="000000"/>
+              <w:left w:val="nil"/>
+              <w:bottom w:val="single" w:sz="4" w:space="0" w:color="000000"/>
+              <w:right w:val="single" w:sz="4" w:space="0" w:color="000000"/>
+            </w:tcBorders>
+            <w:shd w:val="clear" w:color="auto" w:fill="000000"/>
+          </w:tcPr>
+          <w:p>
+            <w:pPr>
+              <w:pStyle w:val="En-tte"/>
+              <w:rPr>
+                <w:b/>
+                <w:bCs/>
+                <w:color w:val="FFFFFF"/>
+              </w:rPr>
+            </w:pPr>
+            <w:r>
+              <w:rPr>
+                <w:b/>
+                <w:bCs/>
+                <w:color w:val="FFFFFF"/>
+              </w:rPr>
+              <w:t>Résultat</w:t>
+            </w:r>
+          </w:p>
+        </w:tc>
+      </w:tr>
+      <w:tr>
+        <w:tc>
+          <w:tcPr>
+            <w:tcW w:w="2828" w:type="dxa"/>
+            <w:shd w:val="clear" w:color="auto" w:fill="CCCCCC"/>
+          </w:tcPr>
+          <w:p>
+            <w:pPr>
+              <w:pStyle w:val="En-tte"/>
+              <w:rPr>
+                <w:b/>
+                <w:bCs/>
+              </w:rPr>
+            </w:pPr>
+            <w:r>
+              <w:rPr>
+                <w:b/>
+                <w:bCs/>
+              </w:rPr>
+              <w:t>Formulaire valide</w:t>
+            </w:r>
+          </w:p>
+        </w:tc>
+        <w:tc>
+          <w:tcPr>
+            <w:tcW w:w="2828" w:type="dxa"/>
+            <w:shd w:val="clear" w:color="auto" w:fill="CCCCCC"/>
+          </w:tcPr>
+          <w:p>
+            <w:pPr>
+              <w:pStyle w:val="En-tte"/>
+            </w:pPr>
+            <w:r>
+              <w:t>Je suis sur la page de register du site</w:t>
+            </w:r>
+          </w:p>
+        </w:tc>
+        <w:tc>
+          <w:tcPr>
+            <w:tcW w:w="2828" w:type="dxa"/>
+            <w:shd w:val="clear" w:color="auto" w:fill="CCCCCC"/>
+          </w:tcPr>
+          <w:p>
+            <w:pPr>
+              <w:pStyle w:val="En-tte"/>
+            </w:pPr>
+            <w:r>
+              <w:t>J’envoie un formulaire d’inscription valide</w:t>
+            </w:r>
+          </w:p>
+        </w:tc>
+        <w:tc>
+          <w:tcPr>
+            <w:tcW w:w="2829" w:type="dxa"/>
+            <w:shd w:val="clear" w:color="auto" w:fill="CCCCCC"/>
+          </w:tcPr>
+          <w:p>
+            <w:pPr>
+              <w:pStyle w:val="En-tte"/>
+            </w:pPr>
+            <w:r>
+              <w:t>Un email m’est envoyé, me demandant de valider mon adresse</w:t>
+            </w:r>
+          </w:p>
+        </w:tc>
+        <w:tc>
+          <w:tcPr>
+            <w:tcW w:w="2829" w:type="dxa"/>
+            <w:shd w:val="clear" w:color="auto" w:fill="CCCCCC"/>
+          </w:tcPr>
+          <w:p>
+            <w:pPr>
+              <w:pStyle w:val="En-tte"/>
+            </w:pPr>
+          </w:p>
+        </w:tc>
+      </w:tr>
+      <w:tr>
+        <w:tc>
+          <w:tcPr>
+            <w:tcW w:w="2828" w:type="dxa"/>
+            <w:shd w:val="clear" w:color="auto" w:fill="auto"/>
+          </w:tcPr>
+          <w:p>
+            <w:pPr>
+              <w:pStyle w:val="En-tte"/>
+              <w:rPr>
+                <w:b/>
+                <w:bCs/>
+              </w:rPr>
+            </w:pPr>
+            <w:r>
+              <w:rPr>
+                <w:b/>
+                <w:bCs/>
+              </w:rPr>
+              <w:t>Mots de passes non-identiques</w:t>
+            </w:r>
+          </w:p>
+        </w:tc>
+        <w:tc>
+          <w:tcPr>
+            <w:tcW w:w="2828" w:type="dxa"/>
+            <w:shd w:val="clear" w:color="auto" w:fill="auto"/>
+          </w:tcPr>
+          <w:p>
+            <w:pPr>
+              <w:pStyle w:val="En-tte"/>
+            </w:pPr>
+            <w:r>
+              <w:t>Je suis sur la page de register du site</w:t>
+            </w:r>
+          </w:p>
+        </w:tc>
+        <w:tc>
+          <w:tcPr>
+            <w:tcW w:w="2828" w:type="dxa"/>
+            <w:shd w:val="clear" w:color="auto" w:fill="auto"/>
+          </w:tcPr>
+          <w:p>
+            <w:pPr>
+              <w:pStyle w:val="En-tte"/>
+            </w:pPr>
+            <w:r>
+              <w:t>J’envoie un formulaire d’inscription avec « mot de passe » et « confirmation » qui ne sont pas les mêmes</w:t>
+            </w:r>
+          </w:p>
+        </w:tc>
+        <w:tc>
+          <w:tcPr>
+            <w:tcW w:w="2829" w:type="dxa"/>
+            <w:shd w:val="clear" w:color="auto" w:fill="auto"/>
+          </w:tcPr>
+          <w:p>
+            <w:pPr>
+              <w:pStyle w:val="En-tte"/>
+            </w:pPr>
+            <w:r>
+              <w:t>Le procédé d’inscription est annulé et un message d’erreur apparait.</w:t>
+            </w:r>
+          </w:p>
+        </w:tc>
+        <w:tc>
+          <w:tcPr>
+            <w:tcW w:w="2829" w:type="dxa"/>
+            <w:shd w:val="clear" w:color="auto" w:fill="auto"/>
+          </w:tcPr>
+          <w:p>
+            <w:pPr>
+              <w:pStyle w:val="En-tte"/>
+            </w:pPr>
+          </w:p>
+        </w:tc>
+      </w:tr>
+      <w:tr>
+        <w:tc>
+          <w:tcPr>
+            <w:tcW w:w="2828" w:type="dxa"/>
+            <w:shd w:val="clear" w:color="auto" w:fill="CCCCCC"/>
+          </w:tcPr>
+          <w:p>
+            <w:pPr>
+              <w:pStyle w:val="En-tte"/>
+              <w:rPr>
+                <w:b/>
+                <w:bCs/>
+              </w:rPr>
+            </w:pPr>
+            <w:r>
+              <w:rPr>
+                <w:b/>
+                <w:bCs/>
+              </w:rPr>
+              <w:t>Email invalide</w:t>
+            </w:r>
+          </w:p>
+        </w:tc>
+        <w:tc>
+          <w:tcPr>
+            <w:tcW w:w="2828" w:type="dxa"/>
+            <w:shd w:val="clear" w:color="auto" w:fill="CCCCCC"/>
+          </w:tcPr>
+          <w:p>
+            <w:pPr>
+              <w:pStyle w:val="En-tte"/>
+            </w:pPr>
+            <w:r>
+              <w:t>Je suis sur la page de register du site</w:t>
+            </w:r>
+          </w:p>
+        </w:tc>
+        <w:tc>
+          <w:tcPr>
+            <w:tcW w:w="2828" w:type="dxa"/>
+            <w:shd w:val="clear" w:color="auto" w:fill="CCCCCC"/>
+          </w:tcPr>
+          <w:p>
+            <w:pPr>
+              <w:pStyle w:val="En-tte"/>
+            </w:pPr>
+            <w:r>
+              <w:t>J’entre une adresse email invalide</w:t>
+            </w:r>
+          </w:p>
+        </w:tc>
+        <w:tc>
+          <w:tcPr>
+            <w:tcW w:w="2829" w:type="dxa"/>
+            <w:shd w:val="clear" w:color="auto" w:fill="CCCCCC"/>
+          </w:tcPr>
+          <w:p>
+            <w:pPr>
+              <w:pStyle w:val="En-tte"/>
+            </w:pPr>
+            <w:r>
+              <w:t>Le procédé d’inscription est annulé et un message d’erreur apparait</w:t>
+            </w:r>
+          </w:p>
+        </w:tc>
+        <w:tc>
+          <w:tcPr>
+            <w:tcW w:w="2829" w:type="dxa"/>
+            <w:shd w:val="clear" w:color="auto" w:fill="CCCCCC"/>
+          </w:tcPr>
+          <w:p>
+            <w:pPr>
+              <w:pStyle w:val="En-tte"/>
+            </w:pPr>
+          </w:p>
+        </w:tc>
+      </w:tr>
+      <w:tr>
+        <w:tc>
+          <w:tcPr>
+            <w:tcW w:w="2828" w:type="dxa"/>
+            <w:shd w:val="clear" w:color="auto" w:fill="auto"/>
+          </w:tcPr>
+          <w:p>
+            <w:pPr>
+              <w:pStyle w:val="En-tte"/>
+              <w:rPr>
+                <w:b/>
+                <w:bCs/>
+              </w:rPr>
+            </w:pPr>
+            <w:r>
+              <w:rPr>
+                <w:b/>
+                <w:bCs/>
+              </w:rPr>
+              <w:t>Email déjà utilisée</w:t>
+            </w:r>
+          </w:p>
+        </w:tc>
+        <w:tc>
+          <w:tcPr>
+            <w:tcW w:w="2828" w:type="dxa"/>
+            <w:shd w:val="clear" w:color="auto" w:fill="auto"/>
+          </w:tcPr>
+          <w:p>
+            <w:pPr>
+              <w:pStyle w:val="En-tte"/>
+            </w:pPr>
+            <w:r>
+              <w:t>Je suis sur la page de register du site</w:t>
+            </w:r>
+          </w:p>
+        </w:tc>
+        <w:tc>
+          <w:tcPr>
+            <w:tcW w:w="2828" w:type="dxa"/>
+            <w:shd w:val="clear" w:color="auto" w:fill="auto"/>
+          </w:tcPr>
+          <w:p>
+            <w:pPr>
+              <w:pStyle w:val="En-tte"/>
+            </w:pPr>
+            <w:r>
+              <w:t>J’envoie un formulaire d’inscription avec une adresse déjà présente dans la base de donnée</w:t>
+            </w:r>
+          </w:p>
+        </w:tc>
+        <w:tc>
+          <w:tcPr>
+            <w:tcW w:w="2829" w:type="dxa"/>
+            <w:shd w:val="clear" w:color="auto" w:fill="auto"/>
+          </w:tcPr>
+          <w:p>
+            <w:pPr>
+              <w:pStyle w:val="En-tte"/>
+            </w:pPr>
+            <w:r>
+              <w:t>Le procédé d’inscription est annulé et un message d’erreur apparait</w:t>
+            </w:r>
+          </w:p>
+        </w:tc>
+        <w:tc>
+          <w:tcPr>
+            <w:tcW w:w="2829" w:type="dxa"/>
+            <w:shd w:val="clear" w:color="auto" w:fill="auto"/>
+          </w:tcPr>
+          <w:p>
+            <w:pPr>
+              <w:pStyle w:val="En-tte"/>
+            </w:pPr>
+          </w:p>
+        </w:tc>
+      </w:tr>
+      <w:tr>
+        <w:tc>
+          <w:tcPr>
+            <w:tcW w:w="2828" w:type="dxa"/>
+            <w:shd w:val="clear" w:color="auto" w:fill="CCCCCC"/>
+          </w:tcPr>
+          <w:p>
+            <w:pPr>
+              <w:pStyle w:val="En-tte"/>
+              <w:rPr>
+                <w:b/>
+                <w:bCs/>
+              </w:rPr>
+            </w:pPr>
+            <w:r>
+              <w:rPr>
+                <w:b/>
+                <w:bCs/>
+              </w:rPr>
+              <w:t>Formulaire vide</w:t>
+            </w:r>
+          </w:p>
+        </w:tc>
+        <w:tc>
+          <w:tcPr>
+            <w:tcW w:w="2828" w:type="dxa"/>
+            <w:shd w:val="clear" w:color="auto" w:fill="CCCCCC"/>
+          </w:tcPr>
+          <w:p>
+            <w:pPr>
+              <w:pStyle w:val="En-tte"/>
+            </w:pPr>
+            <w:r>
+              <w:t>Je suis sur la page de register du site</w:t>
+            </w:r>
+          </w:p>
+        </w:tc>
+        <w:tc>
+          <w:tcPr>
+            <w:tcW w:w="2828" w:type="dxa"/>
+            <w:shd w:val="clear" w:color="auto" w:fill="CCCCCC"/>
+          </w:tcPr>
+          <w:p>
+            <w:pPr>
+              <w:pStyle w:val="En-tte"/>
+            </w:pPr>
+            <w:r>
+              <w:t>J’envoie un formulaire d’inscription avec tous les champs vides</w:t>
+            </w:r>
+          </w:p>
+        </w:tc>
+        <w:tc>
+          <w:tcPr>
+            <w:tcW w:w="2829" w:type="dxa"/>
+            <w:shd w:val="clear" w:color="auto" w:fill="CCCCCC"/>
+          </w:tcPr>
+          <w:p>
+            <w:pPr>
+              <w:pStyle w:val="En-tte"/>
+            </w:pPr>
+            <w:r>
+              <w:t>Le procédé d’inscription est annulé et un message d’erreur apparait</w:t>
+            </w:r>
+          </w:p>
+        </w:tc>
+        <w:tc>
+          <w:tcPr>
+            <w:tcW w:w="2829" w:type="dxa"/>
+            <w:shd w:val="clear" w:color="auto" w:fill="CCCCCC"/>
+          </w:tcPr>
+          <w:p>
+            <w:pPr>
+              <w:pStyle w:val="En-tte"/>
+            </w:pPr>
+          </w:p>
+        </w:tc>
+      </w:tr>
+      <w:tr>
+        <w:tc>
+          <w:tcPr>
+            <w:tcW w:w="2828" w:type="dxa"/>
+            <w:shd w:val="clear" w:color="auto" w:fill="auto"/>
+          </w:tcPr>
+          <w:p>
+            <w:pPr>
+              <w:pStyle w:val="En-tte"/>
+              <w:rPr>
+                <w:b/>
+                <w:bCs/>
+              </w:rPr>
+            </w:pPr>
+            <w:r>
+              <w:rPr>
+                <w:b/>
+                <w:bCs/>
+              </w:rPr>
+              <w:t>Champ manquant</w:t>
+            </w:r>
+          </w:p>
+        </w:tc>
+        <w:tc>
+          <w:tcPr>
+            <w:tcW w:w="2828" w:type="dxa"/>
+            <w:shd w:val="clear" w:color="auto" w:fill="auto"/>
+          </w:tcPr>
+          <w:p>
+            <w:pPr>
+              <w:pStyle w:val="En-tte"/>
+            </w:pPr>
+            <w:r>
+              <w:t>Je suis sur la page de register du site</w:t>
+            </w:r>
+          </w:p>
+        </w:tc>
+        <w:tc>
+          <w:tcPr>
+            <w:tcW w:w="2828" w:type="dxa"/>
+            <w:shd w:val="clear" w:color="auto" w:fill="auto"/>
+          </w:tcPr>
+          <w:p>
+            <w:pPr>
+              <w:pStyle w:val="En-tte"/>
+            </w:pPr>
+            <w:r>
+              <w:t>J’envoie un formulaire d’inscription avec un ou plusieurs champs manquants</w:t>
+            </w:r>
+          </w:p>
+        </w:tc>
+        <w:tc>
+          <w:tcPr>
+            <w:tcW w:w="2829" w:type="dxa"/>
+            <w:shd w:val="clear" w:color="auto" w:fill="auto"/>
+          </w:tcPr>
+          <w:p>
+            <w:pPr>
+              <w:pStyle w:val="En-tte"/>
+            </w:pPr>
+            <w:r>
+              <w:t>Le procédé d’inscription est annulé et un message d’erreur apparait</w:t>
+            </w:r>
+          </w:p>
+        </w:tc>
+        <w:tc>
+          <w:tcPr>
+            <w:tcW w:w="2829" w:type="dxa"/>
+            <w:shd w:val="clear" w:color="auto" w:fill="auto"/>
+          </w:tcPr>
+          <w:p>
+            <w:pPr>
+              <w:pStyle w:val="En-tte"/>
+            </w:pPr>
+          </w:p>
+        </w:tc>
+      </w:tr>
+      <w:tr>
+        <w:tc>
+          <w:tcPr>
+            <w:tcW w:w="2828" w:type="dxa"/>
+            <w:shd w:val="clear" w:color="auto" w:fill="CCCCCC"/>
+          </w:tcPr>
+          <w:p>
+            <w:pPr>
+              <w:pStyle w:val="En-tte"/>
+              <w:rPr>
+                <w:b/>
+                <w:bCs/>
+              </w:rPr>
+            </w:pPr>
+            <w:r>
+              <w:rPr>
+                <w:b/>
+                <w:bCs/>
+              </w:rPr>
+              <w:t>Confirmation d’email</w:t>
+            </w:r>
+          </w:p>
+        </w:tc>
+        <w:tc>
+          <w:tcPr>
+            <w:tcW w:w="2828" w:type="dxa"/>
+            <w:shd w:val="clear" w:color="auto" w:fill="CCCCCC"/>
+          </w:tcPr>
+          <w:p>
+            <w:pPr>
+              <w:pStyle w:val="En-tte"/>
+            </w:pPr>
+            <w:r>
+              <w:t xml:space="preserve">J’ai déjà envoyé un </w:t>
+            </w:r>
+            <w:r>
+              <w:lastRenderedPageBreak/>
+              <w:t>formulaire d’inscription valide et ai reçu un lien de confirmation par email</w:t>
+            </w:r>
+          </w:p>
+        </w:tc>
+        <w:tc>
+          <w:tcPr>
+            <w:tcW w:w="2828" w:type="dxa"/>
+            <w:shd w:val="clear" w:color="auto" w:fill="CCCCCC"/>
+          </w:tcPr>
+          <w:p>
+            <w:pPr>
+              <w:pStyle w:val="En-tte"/>
+            </w:pPr>
+            <w:r>
+              <w:lastRenderedPageBreak/>
+              <w:t xml:space="preserve">Je clique sur le liens de </w:t>
+            </w:r>
+            <w:r>
+              <w:lastRenderedPageBreak/>
+              <w:t>confirmation dans l’email</w:t>
+            </w:r>
+          </w:p>
+        </w:tc>
+        <w:tc>
+          <w:tcPr>
+            <w:tcW w:w="2829" w:type="dxa"/>
+            <w:shd w:val="clear" w:color="auto" w:fill="CCCCCC"/>
+          </w:tcPr>
+          <w:p>
+            <w:pPr>
+              <w:pStyle w:val="En-tte"/>
+            </w:pPr>
+            <w:r>
+              <w:lastRenderedPageBreak/>
+              <w:t xml:space="preserve">Mon compte est activé. </w:t>
+            </w:r>
+            <w:r>
+              <w:lastRenderedPageBreak/>
+              <w:t>Je peux maintenant me connecter.</w:t>
+            </w:r>
+          </w:p>
+        </w:tc>
+        <w:tc>
+          <w:tcPr>
+            <w:tcW w:w="2829" w:type="dxa"/>
+            <w:shd w:val="clear" w:color="auto" w:fill="CCCCCC"/>
+          </w:tcPr>
+          <w:p>
+            <w:pPr>
+              <w:pStyle w:val="En-tte"/>
+            </w:pPr>
+          </w:p>
+        </w:tc>
+      </w:tr>
+    </w:tbl>
+    <w:p>
+      <w:pPr>
+        <w:pStyle w:val="En-tte"/>
       </w:pPr>
     </w:p>
     <w:p>
@@ -10655,20 +11720,21 @@
           <w:i/>
         </w:rPr>
       </w:pPr>
-      <w:r>
+    </w:p>
+    <w:p>
+      <w:pPr>
+        <w:pStyle w:val="En-tte"/>
+        <w:ind w:left="709"/>
         <w:rPr>
           <w:i/>
         </w:rPr>
-        <w:t xml:space="preserve">Pour chaque partie testée de votre projet, il faut </w:t>
-      </w:r>
-      <w:proofErr w:type="gramStart"/>
+      </w:pPr>
       <w:r>
         <w:rPr>
           <w:i/>
         </w:rPr>
-        <w:t>décrire:</w:t>
-      </w:r>
-      <w:proofErr w:type="gramEnd"/>
+        <w:t>Pour chaque partie testée de votre projet, il faut décrire:</w:t>
+      </w:r>
     </w:p>
     <w:p>
       <w:pPr>
@@ -10690,19 +11756,11 @@
           <w:i/>
         </w:rPr>
       </w:pPr>
-      <w:proofErr w:type="gramStart"/>
       <w:r>
         <w:rPr>
           <w:i/>
         </w:rPr>
-        <w:t>les</w:t>
-      </w:r>
-      <w:proofErr w:type="gramEnd"/>
-      <w:r>
-        <w:rPr>
-          <w:i/>
-        </w:rPr>
-        <w:t xml:space="preserve"> conditions exactes de chaque test</w:t>
+        <w:t>les conditions exactes de chaque test</w:t>
       </w:r>
     </w:p>
     <w:p>
@@ -10715,19 +11773,11 @@
           <w:i/>
         </w:rPr>
       </w:pPr>
-      <w:proofErr w:type="gramStart"/>
       <w:r>
         <w:rPr>
           <w:i/>
         </w:rPr>
-        <w:t>les</w:t>
-      </w:r>
-      <w:proofErr w:type="gramEnd"/>
-      <w:r>
-        <w:rPr>
-          <w:i/>
-        </w:rPr>
-        <w:t xml:space="preserve"> preuves de test (papier ou fichier)</w:t>
+        <w:t>les preuves de test (papier ou fichier)</w:t>
       </w:r>
     </w:p>
     <w:p>
@@ -10740,20 +11790,27 @@
           <w:i/>
         </w:rPr>
       </w:pPr>
-      <w:proofErr w:type="gramStart"/>
       <w:r>
         <w:rPr>
           <w:i/>
         </w:rPr>
-        <w:t>tests</w:t>
-      </w:r>
-      <w:proofErr w:type="gramEnd"/>
-      <w:r>
+        <w:t xml:space="preserve">tests sans preuve: fournir au moins une description </w:t>
+      </w:r>
+    </w:p>
+    <w:p>
+      <w:pPr>
+        <w:ind w:left="1077"/>
         <w:rPr>
           <w:i/>
         </w:rPr>
-        <w:t xml:space="preserve"> sans preuve: fournir au moins une description </w:t>
-      </w:r>
+        <w:sectPr>
+          <w:pgSz w:w="16838" w:h="11906" w:orient="landscape" w:code="9"/>
+          <w:pgMar w:top="1418" w:right="1418" w:bottom="1418" w:left="1418" w:header="720" w:footer="720" w:gutter="0"/>
+          <w:cols w:space="720"/>
+          <w:titlePg/>
+          <w:docGrid w:linePitch="326"/>
+        </w:sectPr>
+      </w:pPr>
     </w:p>
     <w:p>
       <w:pPr>
@@ -10771,9 +11828,9 @@
           <w:iCs/>
         </w:rPr>
       </w:pPr>
-      <w:bookmarkStart w:id="36" w:name="_Toc25553322"/>
-      <w:bookmarkStart w:id="37" w:name="_Toc71691026"/>
-      <w:bookmarkStart w:id="38" w:name="_Toc103589049"/>
+      <w:bookmarkStart w:id="37" w:name="_Toc25553322"/>
+      <w:bookmarkStart w:id="38" w:name="_Toc71691026"/>
+      <w:bookmarkStart w:id="39" w:name="_Toc103589049"/>
       <w:r>
         <w:rPr>
           <w:i w:val="0"/>
@@ -10781,7 +11838,7 @@
         </w:rPr>
         <w:t xml:space="preserve">Erreurs </w:t>
       </w:r>
-      <w:bookmarkEnd w:id="36"/>
+      <w:bookmarkEnd w:id="37"/>
       <w:r>
         <w:rPr>
           <w:i w:val="0"/>
@@ -10789,8 +11846,8 @@
         </w:rPr>
         <w:t>restantes</w:t>
       </w:r>
-      <w:bookmarkEnd w:id="37"/>
       <w:bookmarkEnd w:id="38"/>
+      <w:bookmarkEnd w:id="39"/>
       <w:r>
         <w:rPr>
           <w:i w:val="0"/>
@@ -10806,7 +11863,7 @@
           <w:i/>
         </w:rPr>
       </w:pPr>
-      <w:bookmarkStart w:id="39" w:name="_Toc25553323"/>
+      <w:bookmarkStart w:id="40" w:name="_Toc25553323"/>
     </w:p>
     <w:p>
       <w:pPr>
@@ -10819,21 +11876,7 @@
         <w:rPr>
           <w:i/>
         </w:rPr>
-        <w:t xml:space="preserve">S'il reste encore des </w:t>
-      </w:r>
-      <w:proofErr w:type="gramStart"/>
-      <w:r>
-        <w:rPr>
-          <w:i/>
-        </w:rPr>
-        <w:t>erreurs:</w:t>
-      </w:r>
-      <w:proofErr w:type="gramEnd"/>
-      <w:r>
-        <w:rPr>
-          <w:i/>
-        </w:rPr>
-        <w:t xml:space="preserve"> </w:t>
+        <w:t xml:space="preserve">S'il reste encore des erreurs: </w:t>
       </w:r>
     </w:p>
     <w:p>
@@ -10877,7 +11920,7 @@
         </w:rPr>
         <w:t>Conséquences sur l'utilisation du produit</w:t>
       </w:r>
-      <w:bookmarkEnd w:id="39"/>
+      <w:bookmarkEnd w:id="40"/>
     </w:p>
     <w:p>
       <w:pPr>
@@ -10913,9 +11956,9 @@
           <w:iCs/>
         </w:rPr>
       </w:pPr>
-      <w:bookmarkStart w:id="40" w:name="_Toc25553319"/>
-      <w:bookmarkStart w:id="41" w:name="_Toc71691023"/>
-      <w:bookmarkStart w:id="42" w:name="_Toc103589050"/>
+      <w:bookmarkStart w:id="41" w:name="_Toc25553319"/>
+      <w:bookmarkStart w:id="42" w:name="_Toc71691023"/>
+      <w:bookmarkStart w:id="43" w:name="_Toc103589050"/>
       <w:r>
         <w:rPr>
           <w:i w:val="0"/>
@@ -10923,9 +11966,9 @@
         </w:rPr>
         <w:t>Dossier d'archivage</w:t>
       </w:r>
-      <w:bookmarkEnd w:id="40"/>
       <w:bookmarkEnd w:id="41"/>
       <w:bookmarkEnd w:id="42"/>
+      <w:bookmarkEnd w:id="43"/>
     </w:p>
     <w:p>
       <w:pPr>
@@ -11010,7 +12053,6 @@
           <w:sz w:val="24"/>
         </w:rPr>
       </w:pPr>
-      <w:proofErr w:type="gramStart"/>
       <w:r>
         <w:rPr>
           <w:rFonts w:ascii="Arial" w:hAnsi="Arial" w:cs="Arial"/>
@@ -11030,18 +12072,7 @@
           <w:i/>
           <w:sz w:val="24"/>
         </w:rPr>
-        <w:t>:</w:t>
-      </w:r>
-      <w:proofErr w:type="gramEnd"/>
-      <w:r>
-        <w:rPr>
-          <w:rFonts w:ascii="Arial" w:hAnsi="Arial" w:cs="Arial"/>
-          <w:b/>
-          <w:bCs/>
-          <w:i/>
-          <w:sz w:val="24"/>
-        </w:rPr>
-        <w:t xml:space="preserve"> les documents de réalisation doivent permettre à une autre personne de maintenir et modifier votre projet sans votre aide !</w:t>
+        <w:t>: les documents de réalisation doivent permettre à une autre personne de maintenir et modifier votre projet sans votre aide !</w:t>
       </w:r>
     </w:p>
     <w:p>
@@ -11063,16 +12094,16 @@
           <w:tab w:val="num" w:pos="360"/>
         </w:tabs>
       </w:pPr>
-      <w:bookmarkStart w:id="43" w:name="_Toc71691027"/>
-      <w:bookmarkStart w:id="44" w:name="_Toc103589051"/>
+      <w:bookmarkStart w:id="44" w:name="_Toc71691027"/>
+      <w:bookmarkStart w:id="45" w:name="_Toc103589051"/>
       <w:r>
         <w:t>M</w:t>
       </w:r>
       <w:r>
         <w:t>ise en service</w:t>
       </w:r>
-      <w:bookmarkEnd w:id="43"/>
       <w:bookmarkEnd w:id="44"/>
+      <w:bookmarkEnd w:id="45"/>
     </w:p>
     <w:p>
       <w:pPr>
@@ -11082,9 +12113,9 @@
           <w:iCs/>
         </w:rPr>
       </w:pPr>
-      <w:bookmarkStart w:id="45" w:name="_Toc25553325"/>
-      <w:bookmarkStart w:id="46" w:name="_Toc71691028"/>
-      <w:bookmarkStart w:id="47" w:name="_Toc103589052"/>
+      <w:bookmarkStart w:id="46" w:name="_Toc25553325"/>
+      <w:bookmarkStart w:id="47" w:name="_Toc71691028"/>
+      <w:bookmarkStart w:id="48" w:name="_Toc103589052"/>
       <w:r>
         <w:rPr>
           <w:i w:val="0"/>
@@ -11092,7 +12123,7 @@
         </w:rPr>
         <w:t xml:space="preserve">Rapport de </w:t>
       </w:r>
-      <w:bookmarkEnd w:id="45"/>
+      <w:bookmarkEnd w:id="46"/>
       <w:r>
         <w:rPr>
           <w:i w:val="0"/>
@@ -11100,8 +12131,8 @@
         </w:rPr>
         <w:t>mise en service</w:t>
       </w:r>
-      <w:bookmarkEnd w:id="46"/>
       <w:bookmarkEnd w:id="47"/>
+      <w:bookmarkEnd w:id="48"/>
     </w:p>
     <w:p>
       <w:pPr>
@@ -11127,17 +12158,8 @@
           <w:rFonts w:cs="Arial"/>
           <w:i/>
         </w:rPr>
-        <w:t xml:space="preserve">Fournir une </w:t>
-      </w:r>
-      <w:proofErr w:type="gramStart"/>
-      <w:r>
-        <w:rPr>
-          <w:rFonts w:cs="Arial"/>
-          <w:i/>
-        </w:rPr>
-        <w:t>description:</w:t>
-      </w:r>
-      <w:proofErr w:type="gramEnd"/>
+        <w:t>Fournir une description:</w:t>
+      </w:r>
     </w:p>
     <w:p>
       <w:pPr>
@@ -11160,21 +12182,12 @@
           <w:i/>
         </w:rPr>
       </w:pPr>
-      <w:proofErr w:type="gramStart"/>
       <w:r>
         <w:rPr>
           <w:rFonts w:cs="Arial"/>
           <w:i/>
         </w:rPr>
-        <w:t>de</w:t>
-      </w:r>
-      <w:proofErr w:type="gramEnd"/>
-      <w:r>
-        <w:rPr>
-          <w:rFonts w:cs="Arial"/>
-          <w:i/>
-        </w:rPr>
-        <w:t xml:space="preserve"> la publication</w:t>
+        <w:t>de la publication</w:t>
       </w:r>
       <w:r>
         <w:rPr>
@@ -11209,21 +12222,12 @@
           <w:i/>
         </w:rPr>
       </w:pPr>
-      <w:proofErr w:type="gramStart"/>
       <w:r>
         <w:rPr>
           <w:rFonts w:cs="Arial"/>
           <w:i/>
         </w:rPr>
-        <w:t>de</w:t>
-      </w:r>
-      <w:proofErr w:type="gramEnd"/>
-      <w:r>
-        <w:rPr>
-          <w:rFonts w:cs="Arial"/>
-          <w:i/>
-        </w:rPr>
-        <w:t xml:space="preserve"> l'installation </w:t>
+        <w:t xml:space="preserve">de l'installation </w:t>
       </w:r>
       <w:r>
         <w:rPr>
@@ -11244,21 +12248,12 @@
           <w:i/>
         </w:rPr>
       </w:pPr>
-      <w:proofErr w:type="gramStart"/>
       <w:r>
         <w:rPr>
           <w:rFonts w:cs="Arial"/>
           <w:i/>
         </w:rPr>
-        <w:t>des</w:t>
-      </w:r>
-      <w:proofErr w:type="gramEnd"/>
-      <w:r>
-        <w:rPr>
-          <w:rFonts w:cs="Arial"/>
-          <w:i/>
-        </w:rPr>
-        <w:t xml:space="preserve"> </w:t>
+        <w:t xml:space="preserve">des </w:t>
       </w:r>
       <w:r>
         <w:rPr>
@@ -11286,21 +12281,12 @@
           <w:i/>
         </w:rPr>
       </w:pPr>
-      <w:proofErr w:type="gramStart"/>
       <w:r>
         <w:rPr>
           <w:rFonts w:cs="Arial"/>
           <w:i/>
         </w:rPr>
-        <w:t>des</w:t>
-      </w:r>
-      <w:proofErr w:type="gramEnd"/>
-      <w:r>
-        <w:rPr>
-          <w:rFonts w:cs="Arial"/>
-          <w:i/>
-        </w:rPr>
-        <w:t xml:space="preserve"> erreurs répertoriées </w:t>
+        <w:t xml:space="preserve">des erreurs répertoriées </w:t>
       </w:r>
       <w:r>
         <w:rPr>
@@ -11344,9 +12330,9 @@
           <w:iCs/>
         </w:rPr>
       </w:pPr>
-      <w:bookmarkStart w:id="48" w:name="_Toc25553326"/>
-      <w:bookmarkStart w:id="49" w:name="_Toc71691029"/>
-      <w:bookmarkStart w:id="50" w:name="_Toc103589053"/>
+      <w:bookmarkStart w:id="49" w:name="_Toc25553326"/>
+      <w:bookmarkStart w:id="50" w:name="_Toc71691029"/>
+      <w:bookmarkStart w:id="51" w:name="_Toc103589053"/>
       <w:r>
         <w:rPr>
           <w:i w:val="0"/>
@@ -11354,7 +12340,7 @@
         </w:rPr>
         <w:t>Liste des documents</w:t>
       </w:r>
-      <w:bookmarkEnd w:id="48"/>
+      <w:bookmarkEnd w:id="49"/>
       <w:r>
         <w:rPr>
           <w:i w:val="0"/>
@@ -11362,8 +12348,8 @@
         </w:rPr>
         <w:t xml:space="preserve"> fournis</w:t>
       </w:r>
-      <w:bookmarkEnd w:id="49"/>
       <w:bookmarkEnd w:id="50"/>
+      <w:bookmarkEnd w:id="51"/>
     </w:p>
     <w:p>
       <w:pPr>
@@ -11417,21 +12403,12 @@
           <w:i/>
         </w:rPr>
       </w:pPr>
-      <w:proofErr w:type="gramStart"/>
       <w:r>
         <w:rPr>
           <w:rFonts w:cs="Arial"/>
           <w:i/>
         </w:rPr>
-        <w:t>le</w:t>
-      </w:r>
-      <w:proofErr w:type="gramEnd"/>
-      <w:r>
-        <w:rPr>
-          <w:rFonts w:cs="Arial"/>
-          <w:i/>
-        </w:rPr>
-        <w:t xml:space="preserve"> rapport de projet</w:t>
+        <w:t>le rapport de projet</w:t>
       </w:r>
     </w:p>
     <w:p>
@@ -11445,21 +12422,12 @@
           <w:i/>
         </w:rPr>
       </w:pPr>
-      <w:proofErr w:type="gramStart"/>
       <w:r>
         <w:rPr>
           <w:rFonts w:cs="Arial"/>
           <w:i/>
         </w:rPr>
-        <w:t>le</w:t>
-      </w:r>
-      <w:proofErr w:type="gramEnd"/>
-      <w:r>
-        <w:rPr>
-          <w:rFonts w:cs="Arial"/>
-          <w:i/>
-        </w:rPr>
-        <w:t xml:space="preserve"> manuel d'Installation (en annexe)</w:t>
+        <w:t>le manuel d'Installation (en annexe)</w:t>
       </w:r>
     </w:p>
     <w:p>
@@ -11473,21 +12441,12 @@
           <w:i/>
         </w:rPr>
       </w:pPr>
-      <w:proofErr w:type="gramStart"/>
       <w:r>
         <w:rPr>
           <w:rFonts w:cs="Arial"/>
           <w:i/>
         </w:rPr>
-        <w:t>le</w:t>
-      </w:r>
-      <w:proofErr w:type="gramEnd"/>
-      <w:r>
-        <w:rPr>
-          <w:rFonts w:cs="Arial"/>
-          <w:i/>
-        </w:rPr>
-        <w:t xml:space="preserve"> manuel d'Utilisation avec des exemples graphiques (en annexe)</w:t>
+        <w:t>le manuel d'Utilisation avec des exemples graphiques (en annexe)</w:t>
       </w:r>
     </w:p>
     <w:p>
@@ -11501,21 +12460,12 @@
           <w:i/>
         </w:rPr>
       </w:pPr>
-      <w:proofErr w:type="gramStart"/>
       <w:r>
         <w:rPr>
           <w:rFonts w:cs="Arial"/>
           <w:i/>
         </w:rPr>
-        <w:t>autres</w:t>
-      </w:r>
-      <w:proofErr w:type="gramEnd"/>
-      <w:r>
-        <w:rPr>
-          <w:rFonts w:cs="Arial"/>
-          <w:i/>
-        </w:rPr>
-        <w:t>…</w:t>
+        <w:t>autres…</w:t>
       </w:r>
     </w:p>
     <w:p>
@@ -11532,18 +12482,18 @@
           <w:tab w:val="num" w:pos="360"/>
         </w:tabs>
       </w:pPr>
-      <w:bookmarkStart w:id="51" w:name="_Toc25553328"/>
-      <w:bookmarkStart w:id="52" w:name="_Toc71703263"/>
-      <w:bookmarkStart w:id="53" w:name="_Toc103589054"/>
+      <w:bookmarkStart w:id="52" w:name="_Toc25553328"/>
+      <w:bookmarkStart w:id="53" w:name="_Toc71703263"/>
+      <w:bookmarkStart w:id="54" w:name="_Toc103589054"/>
       <w:r>
         <w:t>C</w:t>
       </w:r>
-      <w:bookmarkEnd w:id="51"/>
       <w:bookmarkEnd w:id="52"/>
+      <w:bookmarkEnd w:id="53"/>
       <w:r>
         <w:t>onclusions</w:t>
       </w:r>
-      <w:bookmarkEnd w:id="53"/>
+      <w:bookmarkEnd w:id="54"/>
     </w:p>
     <w:p>
       <w:pPr>
@@ -11571,18 +12521,8 @@
           <w:i/>
           <w:sz w:val="24"/>
         </w:rPr>
-        <w:t xml:space="preserve">Développez en tous cas les points </w:t>
-      </w:r>
-      <w:proofErr w:type="gramStart"/>
-      <w:r>
-        <w:rPr>
-          <w:rFonts w:ascii="Arial" w:hAnsi="Arial" w:cs="Arial"/>
-          <w:i/>
-          <w:sz w:val="24"/>
-        </w:rPr>
-        <w:t>suivants:</w:t>
-      </w:r>
-      <w:proofErr w:type="gramEnd"/>
+        <w:t>Développez en tous cas les points suivants:</w:t>
+      </w:r>
     </w:p>
     <w:p>
       <w:pPr>
@@ -11682,22 +12622,14 @@
           <w:highlight w:val="yellow"/>
         </w:rPr>
       </w:pPr>
-      <w:bookmarkStart w:id="54" w:name="_Toc103589055"/>
+      <w:bookmarkStart w:id="55" w:name="_Toc103589055"/>
       <w:r>
         <w:rPr>
           <w:highlight w:val="yellow"/>
         </w:rPr>
-        <w:t xml:space="preserve">Sprints </w:t>
-      </w:r>
-      <w:proofErr w:type="spellStart"/>
-      <w:r>
-        <w:rPr>
-          <w:highlight w:val="yellow"/>
-        </w:rPr>
-        <w:t>Retrospectives</w:t>
-      </w:r>
-      <w:bookmarkEnd w:id="54"/>
-      <w:proofErr w:type="spellEnd"/>
+        <w:t>Sprints Retrospectives</w:t>
+      </w:r>
+      <w:bookmarkEnd w:id="55"/>
     </w:p>
     <w:p>
       <w:pPr>
@@ -11903,25 +12835,7 @@
                 <w:b/>
                 <w:bCs/>
               </w:rPr>
-              <w:t xml:space="preserve">Définition de la </w:t>
-            </w:r>
-            <w:proofErr w:type="spellStart"/>
-            <w:r>
-              <w:rPr>
-                <w:rFonts w:cs="Arial"/>
-                <w:b/>
-                <w:bCs/>
-              </w:rPr>
-              <w:t>strategie</w:t>
-            </w:r>
-            <w:proofErr w:type="spellEnd"/>
-            <w:r>
-              <w:rPr>
-                <w:rFonts w:cs="Arial"/>
-                <w:b/>
-                <w:bCs/>
-              </w:rPr>
-              <w:t xml:space="preserve"> de test</w:t>
+              <w:t>Définition de la strategie de test</w:t>
             </w:r>
           </w:p>
         </w:tc>
@@ -12209,21 +13123,7 @@
         <w:rPr>
           <w:rFonts w:cs="Arial"/>
         </w:rPr>
-        <w:t xml:space="preserve">Adresse </w:t>
-      </w:r>
-      <w:proofErr w:type="gramStart"/>
-      <w:r>
-        <w:rPr>
-          <w:rFonts w:cs="Arial"/>
-        </w:rPr>
-        <w:t>email</w:t>
-      </w:r>
-      <w:proofErr w:type="gramEnd"/>
-      <w:r>
-        <w:rPr>
-          <w:rFonts w:cs="Arial"/>
-        </w:rPr>
-        <w:t xml:space="preserve"> unique</w:t>
+        <w:t>Adresse email unique</w:t>
       </w:r>
     </w:p>
     <w:p>
@@ -12726,21 +13626,7 @@
         <w:rPr>
           <w:rFonts w:cs="Arial"/>
         </w:rPr>
-        <w:t>Beaucoup de temps consacré à debugger la fonction `</w:t>
-      </w:r>
-      <w:proofErr w:type="spellStart"/>
-      <w:r>
-        <w:rPr>
-          <w:rFonts w:cs="Arial"/>
-        </w:rPr>
-        <w:t>Register</w:t>
-      </w:r>
-      <w:proofErr w:type="spellEnd"/>
-      <w:r>
-        <w:rPr>
-          <w:rFonts w:cs="Arial"/>
-        </w:rPr>
-        <w:t>`</w:t>
+        <w:t>Beaucoup de temps consacré à debugger la fonction `Register`</w:t>
       </w:r>
     </w:p>
     <w:p>
@@ -12785,17 +13671,8 @@
           <w:szCs w:val="14"/>
           <w:lang w:val="en-US"/>
         </w:rPr>
-        <w:t xml:space="preserve"> -&gt; Needs to be done </w:t>
-      </w:r>
-      <w:proofErr w:type="gramStart"/>
-      <w:r>
-        <w:rPr>
-          <w:szCs w:val="14"/>
-          <w:lang w:val="en-US"/>
-        </w:rPr>
-        <w:t>pretty quick</w:t>
-      </w:r>
-      <w:proofErr w:type="gramEnd"/>
+        <w:t xml:space="preserve"> -&gt; Needs to be done pretty quick</w:t>
+      </w:r>
     </w:p>
     <w:p>
       <w:pPr>
@@ -12819,16 +13696,16 @@
           <w:tab w:val="num" w:pos="360"/>
         </w:tabs>
       </w:pPr>
-      <w:bookmarkStart w:id="55" w:name="_Toc71703264"/>
-      <w:bookmarkStart w:id="56" w:name="_Toc103589056"/>
+      <w:bookmarkStart w:id="56" w:name="_Toc71703264"/>
+      <w:bookmarkStart w:id="57" w:name="_Toc103589056"/>
       <w:r>
         <w:t>A</w:t>
       </w:r>
-      <w:bookmarkEnd w:id="55"/>
+      <w:bookmarkEnd w:id="56"/>
       <w:r>
         <w:t>nnexes</w:t>
       </w:r>
-      <w:bookmarkEnd w:id="56"/>
+      <w:bookmarkEnd w:id="57"/>
     </w:p>
     <w:p/>
     <w:p>
@@ -12839,8 +13716,8 @@
           <w:iCs/>
         </w:rPr>
       </w:pPr>
-      <w:bookmarkStart w:id="57" w:name="_Toc71703265"/>
-      <w:bookmarkStart w:id="58" w:name="_Toc103589057"/>
+      <w:bookmarkStart w:id="58" w:name="_Toc71703265"/>
+      <w:bookmarkStart w:id="59" w:name="_Toc103589057"/>
       <w:r>
         <w:rPr>
           <w:i w:val="0"/>
@@ -12848,8 +13725,8 @@
         </w:rPr>
         <w:t>Sources – Bibliographie</w:t>
       </w:r>
-      <w:bookmarkEnd w:id="57"/>
       <w:bookmarkEnd w:id="58"/>
+      <w:bookmarkEnd w:id="59"/>
     </w:p>
     <w:p>
       <w:pPr>
@@ -12884,16 +13761,8 @@
         <w:rPr>
           <w:iCs/>
         </w:rPr>
-        <w:t xml:space="preserve">Chef de projet, Frédérique </w:t>
-      </w:r>
-      <w:proofErr w:type="spellStart"/>
-      <w:r>
-        <w:rPr>
-          <w:iCs/>
-        </w:rPr>
-        <w:t>Andolfatto</w:t>
-      </w:r>
-      <w:proofErr w:type="spellEnd"/>
+        <w:t>Chef de projet, Frédérique Andolfatto</w:t>
+      </w:r>
     </w:p>
     <w:p>
       <w:pPr>
@@ -12922,19 +13791,11 @@
           <w:iCs/>
         </w:rPr>
       </w:pPr>
-      <w:proofErr w:type="spellStart"/>
       <w:r>
         <w:rPr>
           <w:iCs/>
         </w:rPr>
-        <w:t>Debug</w:t>
-      </w:r>
-      <w:proofErr w:type="spellEnd"/>
-      <w:r>
-        <w:rPr>
-          <w:iCs/>
-        </w:rPr>
-        <w:t xml:space="preserve"> de scripts SQL</w:t>
+        <w:t>Debug de scripts SQL</w:t>
       </w:r>
     </w:p>
     <w:p>
@@ -12951,16 +13812,8 @@
         <w:rPr>
           <w:iCs/>
         </w:rPr>
-        <w:t xml:space="preserve">Revue des modèles de base de </w:t>
-      </w:r>
-      <w:proofErr w:type="gramStart"/>
-      <w:r>
-        <w:rPr>
-          <w:iCs/>
-        </w:rPr>
-        <w:t>donnée</w:t>
-      </w:r>
-      <w:proofErr w:type="gramEnd"/>
+        <w:t>Revue des modèles de base de donnée</w:t>
+      </w:r>
     </w:p>
     <w:p>
       <w:pPr>
@@ -12976,16 +13829,8 @@
         <w:rPr>
           <w:iCs/>
         </w:rPr>
-        <w:t xml:space="preserve">Utilisation de </w:t>
-      </w:r>
-      <w:proofErr w:type="spellStart"/>
-      <w:r>
-        <w:rPr>
-          <w:iCs/>
-        </w:rPr>
-        <w:t>IceScrum</w:t>
-      </w:r>
-      <w:proofErr w:type="spellEnd"/>
+        <w:t>Utilisation de IceScrum</w:t>
+      </w:r>
     </w:p>
     <w:p>
       <w:pPr>
@@ -13142,9 +13987,9 @@
           <w:iCs/>
         </w:rPr>
       </w:pPr>
-      <w:bookmarkStart w:id="59" w:name="_Toc25553330"/>
-      <w:bookmarkStart w:id="60" w:name="_Toc71703266"/>
-      <w:bookmarkStart w:id="61" w:name="_Toc103589058"/>
+      <w:bookmarkStart w:id="60" w:name="_Toc25553330"/>
+      <w:bookmarkStart w:id="61" w:name="_Toc71703266"/>
+      <w:bookmarkStart w:id="62" w:name="_Toc103589058"/>
       <w:r>
         <w:rPr>
           <w:i w:val="0"/>
@@ -13152,9 +13997,9 @@
         </w:rPr>
         <w:t>Journal de bord de chaque participant</w:t>
       </w:r>
-      <w:bookmarkEnd w:id="59"/>
       <w:bookmarkEnd w:id="60"/>
       <w:bookmarkEnd w:id="61"/>
+      <w:bookmarkEnd w:id="62"/>
     </w:p>
     <w:p/>
     <w:tbl>
@@ -13193,7 +14038,7 @@
               </w:rPr>
               <w:t xml:space="preserve">  </w:t>
             </w:r>
-            <w:bookmarkStart w:id="62" w:name="_Toc25553331"/>
+            <w:bookmarkStart w:id="63" w:name="_Toc25553331"/>
             <w:r>
               <w:t>Date</w:t>
             </w:r>
@@ -13309,8 +14154,8 @@
           <w:iCs/>
         </w:rPr>
       </w:pPr>
-      <w:bookmarkStart w:id="63" w:name="_Toc71703267"/>
-      <w:bookmarkStart w:id="64" w:name="_Toc103589059"/>
+      <w:bookmarkStart w:id="64" w:name="_Toc71703267"/>
+      <w:bookmarkStart w:id="65" w:name="_Toc103589059"/>
       <w:r>
         <w:rPr>
           <w:i w:val="0"/>
@@ -13318,9 +14163,9 @@
         </w:rPr>
         <w:t>Manuel d'Installation</w:t>
       </w:r>
-      <w:bookmarkEnd w:id="62"/>
       <w:bookmarkEnd w:id="63"/>
       <w:bookmarkEnd w:id="64"/>
+      <w:bookmarkEnd w:id="65"/>
     </w:p>
     <w:p/>
     <w:p>
@@ -13331,8 +14176,8 @@
           <w:iCs/>
         </w:rPr>
       </w:pPr>
-      <w:bookmarkStart w:id="65" w:name="_Toc25553332"/>
-      <w:bookmarkStart w:id="66" w:name="_Toc71703268"/>
+      <w:bookmarkStart w:id="66" w:name="_Toc25553332"/>
+      <w:bookmarkStart w:id="67" w:name="_Toc71703268"/>
       <w:r>
         <w:rPr>
           <w:i w:val="0"/>
@@ -13340,7 +14185,7 @@
         </w:rPr>
         <w:t xml:space="preserve"> </w:t>
       </w:r>
-      <w:bookmarkStart w:id="67" w:name="_Toc103589060"/>
+      <w:bookmarkStart w:id="68" w:name="_Toc103589060"/>
       <w:r>
         <w:rPr>
           <w:i w:val="0"/>
@@ -13348,9 +14193,9 @@
         </w:rPr>
         <w:t>Manuel d'Utilisation</w:t>
       </w:r>
-      <w:bookmarkEnd w:id="65"/>
       <w:bookmarkEnd w:id="66"/>
       <w:bookmarkEnd w:id="67"/>
+      <w:bookmarkEnd w:id="68"/>
     </w:p>
     <w:p/>
     <w:p>
@@ -13361,9 +14206,9 @@
           <w:iCs/>
         </w:rPr>
       </w:pPr>
-      <w:bookmarkStart w:id="68" w:name="_Toc71703270"/>
-      <w:bookmarkStart w:id="69" w:name="_Toc103589061"/>
-      <w:bookmarkStart w:id="70" w:name="_Toc25553334"/>
+      <w:bookmarkStart w:id="69" w:name="_Toc71703270"/>
+      <w:bookmarkStart w:id="70" w:name="_Toc103589061"/>
+      <w:bookmarkStart w:id="71" w:name="_Toc25553334"/>
       <w:r>
         <w:rPr>
           <w:i w:val="0"/>
@@ -13378,8 +14223,8 @@
         </w:rPr>
         <w:t>rchives du projet</w:t>
       </w:r>
-      <w:bookmarkEnd w:id="68"/>
       <w:bookmarkEnd w:id="69"/>
+      <w:bookmarkEnd w:id="70"/>
       <w:r>
         <w:rPr>
           <w:i w:val="0"/>
@@ -13387,7 +14232,7 @@
         </w:rPr>
         <w:t xml:space="preserve"> </w:t>
       </w:r>
-      <w:bookmarkEnd w:id="70"/>
+      <w:bookmarkEnd w:id="71"/>
     </w:p>
     <w:p/>
     <w:p>
@@ -13401,21 +14246,7 @@
         <w:rPr>
           <w:i/>
         </w:rPr>
-        <w:t xml:space="preserve">Une archive format .zip contenant toute </w:t>
-      </w:r>
-      <w:proofErr w:type="gramStart"/>
-      <w:r>
-        <w:rPr>
-          <w:i/>
-        </w:rPr>
-        <w:t>la  documentation</w:t>
-      </w:r>
-      <w:proofErr w:type="gramEnd"/>
-      <w:r>
-        <w:rPr>
-          <w:i/>
-        </w:rPr>
-        <w:t xml:space="preserve"> / maquettes / code</w:t>
+        <w:t>Une archive format .zip contenant toute la  documentation / maquettes / code</w:t>
       </w:r>
     </w:p>
     <w:p>
@@ -13445,8 +14276,6 @@
       </w:r>
     </w:p>
     <w:sectPr>
-      <w:footerReference w:type="default" r:id="rId35"/>
-      <w:footerReference w:type="first" r:id="rId36"/>
       <w:pgSz w:w="11906" w:h="16838" w:code="9"/>
       <w:pgMar w:top="1418" w:right="1418" w:bottom="1418" w:left="1418" w:header="720" w:footer="720" w:gutter="0"/>
       <w:cols w:space="720"/>
@@ -13458,7 +14287,7 @@
 </file>
 
 <file path=word/endnotes.xml><?xml version="1.0" encoding="utf-8"?>
-<w:endnotes xmlns:wpc="http://schemas.microsoft.com/office/word/2010/wordprocessingCanvas" xmlns:cx="http://schemas.microsoft.com/office/drawing/2014/chartex" xmlns:cx1="http://schemas.microsoft.com/office/drawing/2015/9/8/chartex" xmlns:cx2="http://schemas.microsoft.com/office/drawing/2015/10/21/chartex" xmlns:cx3="http://schemas.microsoft.com/office/drawing/2016/5/9/chartex" xmlns:cx4="http://schemas.microsoft.com/office/drawing/2016/5/10/chartex" xmlns:cx5="http://schemas.microsoft.com/office/drawing/2016/5/11/chartex" xmlns:cx6="http://schemas.microsoft.com/office/drawing/2016/5/12/chartex" xmlns:cx7="http://schemas.microsoft.com/office/drawing/2016/5/13/chartex" xmlns:cx8="http://schemas.microsoft.com/office/drawing/2016/5/14/chartex" xmlns:mc="http://schemas.openxmlformats.org/markup-compatibility/2006" xmlns:aink="http://schemas.microsoft.com/office/drawing/2016/ink" xmlns:am3d="http://schemas.microsoft.com/office/drawing/2017/model3d" xmlns:o="urn:schemas-microsoft-com:office:office" xmlns:oel="http://schemas.microsoft.com/office/2019/extlst" xmlns:r="http://schemas.openxmlformats.org/officeDocument/2006/relationships" xmlns:m="http://schemas.openxmlformats.org/officeDocument/2006/math" xmlns:v="urn:schemas-microsoft-com:vml" xmlns:wp14="http://schemas.microsoft.com/office/word/2010/wordprocessingDrawing" xmlns:wp="http://schemas.openxmlformats.org/drawingml/2006/wordprocessingDrawing" xmlns:w10="urn:schemas-microsoft-com:office:word" xmlns:w="http://schemas.openxmlformats.org/wordprocessingml/2006/main" xmlns:w14="http://schemas.microsoft.com/office/word/2010/wordml" xmlns:w15="http://schemas.microsoft.com/office/word/2012/wordml" xmlns:w16cex="http://schemas.microsoft.com/office/word/2018/wordml/cex" xmlns:w16cid="http://schemas.microsoft.com/office/word/2016/wordml/cid" xmlns:w16="http://schemas.microsoft.com/office/word/2018/wordml" xmlns:w16sdtdh="http://schemas.microsoft.com/office/word/2020/wordml/sdtdatahash" xmlns:w16se="http://schemas.microsoft.com/office/word/2015/wordml/symex" xmlns:wpg="http://schemas.microsoft.com/office/word/2010/wordprocessingGroup" xmlns:wpi="http://schemas.microsoft.com/office/word/2010/wordprocessingInk" xmlns:wne="http://schemas.microsoft.com/office/word/2006/wordml" xmlns:wps="http://schemas.microsoft.com/office/word/2010/wordprocessingShape" mc:Ignorable="w14 w15 w16se w16cid w16 w16cex w16sdtdh wp14">
+<w:endnotes xmlns:wpc="http://schemas.microsoft.com/office/word/2010/wordprocessingCanvas" xmlns:cx="http://schemas.microsoft.com/office/drawing/2014/chartex" xmlns:cx1="http://schemas.microsoft.com/office/drawing/2015/9/8/chartex" xmlns:mc="http://schemas.openxmlformats.org/markup-compatibility/2006" xmlns:o="urn:schemas-microsoft-com:office:office" xmlns:r="http://schemas.openxmlformats.org/officeDocument/2006/relationships" xmlns:m="http://schemas.openxmlformats.org/officeDocument/2006/math" xmlns:v="urn:schemas-microsoft-com:vml" xmlns:wp14="http://schemas.microsoft.com/office/word/2010/wordprocessingDrawing" xmlns:wp="http://schemas.openxmlformats.org/drawingml/2006/wordprocessingDrawing" xmlns:w10="urn:schemas-microsoft-com:office:word" xmlns:w="http://schemas.openxmlformats.org/wordprocessingml/2006/main" xmlns:w14="http://schemas.microsoft.com/office/word/2010/wordml" xmlns:w15="http://schemas.microsoft.com/office/word/2012/wordml" xmlns:w16se="http://schemas.microsoft.com/office/word/2015/wordml/symex" xmlns:wpg="http://schemas.microsoft.com/office/word/2010/wordprocessingGroup" xmlns:wpi="http://schemas.microsoft.com/office/word/2010/wordprocessingInk" xmlns:wne="http://schemas.microsoft.com/office/word/2006/wordml" xmlns:wps="http://schemas.microsoft.com/office/word/2010/wordprocessingShape" mc:Ignorable="w14 w15 w16se wp14">
   <w:endnote w:type="separator" w:id="-1">
     <w:p>
       <w:r>
@@ -13477,7 +14306,7 @@
 </file>
 
 <file path=word/footer1.xml><?xml version="1.0" encoding="utf-8"?>
-<w:ftr xmlns:wpc="http://schemas.microsoft.com/office/word/2010/wordprocessingCanvas" xmlns:cx="http://schemas.microsoft.com/office/drawing/2014/chartex" xmlns:cx1="http://schemas.microsoft.com/office/drawing/2015/9/8/chartex" xmlns:cx2="http://schemas.microsoft.com/office/drawing/2015/10/21/chartex" xmlns:cx3="http://schemas.microsoft.com/office/drawing/2016/5/9/chartex" xmlns:cx4="http://schemas.microsoft.com/office/drawing/2016/5/10/chartex" xmlns:cx5="http://schemas.microsoft.com/office/drawing/2016/5/11/chartex" xmlns:cx6="http://schemas.microsoft.com/office/drawing/2016/5/12/chartex" xmlns:cx7="http://schemas.microsoft.com/office/drawing/2016/5/13/chartex" xmlns:cx8="http://schemas.microsoft.com/office/drawing/2016/5/14/chartex" xmlns:mc="http://schemas.openxmlformats.org/markup-compatibility/2006" xmlns:aink="http://schemas.microsoft.com/office/drawing/2016/ink" xmlns:am3d="http://schemas.microsoft.com/office/drawing/2017/model3d" xmlns:o="urn:schemas-microsoft-com:office:office" xmlns:oel="http://schemas.microsoft.com/office/2019/extlst" xmlns:r="http://schemas.openxmlformats.org/officeDocument/2006/relationships" xmlns:m="http://schemas.openxmlformats.org/officeDocument/2006/math" xmlns:v="urn:schemas-microsoft-com:vml" xmlns:wp14="http://schemas.microsoft.com/office/word/2010/wordprocessingDrawing" xmlns:wp="http://schemas.openxmlformats.org/drawingml/2006/wordprocessingDrawing" xmlns:w10="urn:schemas-microsoft-com:office:word" xmlns:w="http://schemas.openxmlformats.org/wordprocessingml/2006/main" xmlns:w14="http://schemas.microsoft.com/office/word/2010/wordml" xmlns:w15="http://schemas.microsoft.com/office/word/2012/wordml" xmlns:w16cex="http://schemas.microsoft.com/office/word/2018/wordml/cex" xmlns:w16cid="http://schemas.microsoft.com/office/word/2016/wordml/cid" xmlns:w16="http://schemas.microsoft.com/office/word/2018/wordml" xmlns:w16sdtdh="http://schemas.microsoft.com/office/word/2020/wordml/sdtdatahash" xmlns:w16se="http://schemas.microsoft.com/office/word/2015/wordml/symex" xmlns:wpg="http://schemas.microsoft.com/office/word/2010/wordprocessingGroup" xmlns:wpi="http://schemas.microsoft.com/office/word/2010/wordprocessingInk" xmlns:wne="http://schemas.microsoft.com/office/word/2006/wordml" xmlns:wps="http://schemas.microsoft.com/office/word/2010/wordprocessingShape" mc:Ignorable="w14 w15 w16se w16cid w16 w16cex w16sdtdh wp14">
+<w:ftr xmlns:wpc="http://schemas.microsoft.com/office/word/2010/wordprocessingCanvas" xmlns:cx="http://schemas.microsoft.com/office/drawing/2014/chartex" xmlns:cx1="http://schemas.microsoft.com/office/drawing/2015/9/8/chartex" xmlns:mc="http://schemas.openxmlformats.org/markup-compatibility/2006" xmlns:o="urn:schemas-microsoft-com:office:office" xmlns:r="http://schemas.openxmlformats.org/officeDocument/2006/relationships" xmlns:m="http://schemas.openxmlformats.org/officeDocument/2006/math" xmlns:v="urn:schemas-microsoft-com:vml" xmlns:wp14="http://schemas.microsoft.com/office/word/2010/wordprocessingDrawing" xmlns:wp="http://schemas.openxmlformats.org/drawingml/2006/wordprocessingDrawing" xmlns:w10="urn:schemas-microsoft-com:office:word" xmlns:w="http://schemas.openxmlformats.org/wordprocessingml/2006/main" xmlns:w14="http://schemas.microsoft.com/office/word/2010/wordml" xmlns:w15="http://schemas.microsoft.com/office/word/2012/wordml" xmlns:w16se="http://schemas.microsoft.com/office/word/2015/wordml/symex" xmlns:wpg="http://schemas.microsoft.com/office/word/2010/wordprocessingGroup" xmlns:wpi="http://schemas.microsoft.com/office/word/2010/wordprocessingInk" xmlns:wne="http://schemas.microsoft.com/office/word/2006/wordml" xmlns:wps="http://schemas.microsoft.com/office/word/2010/wordprocessingShape" mc:Ignorable="w14 w15 w16se wp14">
   <w:p>
     <w:pPr>
       <w:pStyle w:val="Pieddepage"/>
@@ -13597,7 +14426,7 @@
         <w:noProof/>
         <w:sz w:val="20"/>
       </w:rPr>
-      <w:t>27</w:t>
+      <w:t>31</w:t>
     </w:r>
     <w:r>
       <w:rPr>
@@ -13612,7 +14441,7 @@
 </file>
 
 <file path=word/footer2.xml><?xml version="1.0" encoding="utf-8"?>
-<w:ftr xmlns:wpc="http://schemas.microsoft.com/office/word/2010/wordprocessingCanvas" xmlns:cx="http://schemas.microsoft.com/office/drawing/2014/chartex" xmlns:cx1="http://schemas.microsoft.com/office/drawing/2015/9/8/chartex" xmlns:cx2="http://schemas.microsoft.com/office/drawing/2015/10/21/chartex" xmlns:cx3="http://schemas.microsoft.com/office/drawing/2016/5/9/chartex" xmlns:cx4="http://schemas.microsoft.com/office/drawing/2016/5/10/chartex" xmlns:cx5="http://schemas.microsoft.com/office/drawing/2016/5/11/chartex" xmlns:cx6="http://schemas.microsoft.com/office/drawing/2016/5/12/chartex" xmlns:cx7="http://schemas.microsoft.com/office/drawing/2016/5/13/chartex" xmlns:cx8="http://schemas.microsoft.com/office/drawing/2016/5/14/chartex" xmlns:mc="http://schemas.openxmlformats.org/markup-compatibility/2006" xmlns:aink="http://schemas.microsoft.com/office/drawing/2016/ink" xmlns:am3d="http://schemas.microsoft.com/office/drawing/2017/model3d" xmlns:o="urn:schemas-microsoft-com:office:office" xmlns:oel="http://schemas.microsoft.com/office/2019/extlst" xmlns:r="http://schemas.openxmlformats.org/officeDocument/2006/relationships" xmlns:m="http://schemas.openxmlformats.org/officeDocument/2006/math" xmlns:v="urn:schemas-microsoft-com:vml" xmlns:wp14="http://schemas.microsoft.com/office/word/2010/wordprocessingDrawing" xmlns:wp="http://schemas.openxmlformats.org/drawingml/2006/wordprocessingDrawing" xmlns:w10="urn:schemas-microsoft-com:office:word" xmlns:w="http://schemas.openxmlformats.org/wordprocessingml/2006/main" xmlns:w14="http://schemas.microsoft.com/office/word/2010/wordml" xmlns:w15="http://schemas.microsoft.com/office/word/2012/wordml" xmlns:w16cex="http://schemas.microsoft.com/office/word/2018/wordml/cex" xmlns:w16cid="http://schemas.microsoft.com/office/word/2016/wordml/cid" xmlns:w16="http://schemas.microsoft.com/office/word/2018/wordml" xmlns:w16sdtdh="http://schemas.microsoft.com/office/word/2020/wordml/sdtdatahash" xmlns:w16se="http://schemas.microsoft.com/office/word/2015/wordml/symex" xmlns:wpg="http://schemas.microsoft.com/office/word/2010/wordprocessingGroup" xmlns:wpi="http://schemas.microsoft.com/office/word/2010/wordprocessingInk" xmlns:wne="http://schemas.microsoft.com/office/word/2006/wordml" xmlns:wps="http://schemas.microsoft.com/office/word/2010/wordprocessingShape" mc:Ignorable="w14 w15 w16se w16cid w16 w16cex w16sdtdh wp14">
+<w:ftr xmlns:wpc="http://schemas.microsoft.com/office/word/2010/wordprocessingCanvas" xmlns:cx="http://schemas.microsoft.com/office/drawing/2014/chartex" xmlns:cx1="http://schemas.microsoft.com/office/drawing/2015/9/8/chartex" xmlns:mc="http://schemas.openxmlformats.org/markup-compatibility/2006" xmlns:o="urn:schemas-microsoft-com:office:office" xmlns:r="http://schemas.openxmlformats.org/officeDocument/2006/relationships" xmlns:m="http://schemas.openxmlformats.org/officeDocument/2006/math" xmlns:v="urn:schemas-microsoft-com:vml" xmlns:wp14="http://schemas.microsoft.com/office/word/2010/wordprocessingDrawing" xmlns:wp="http://schemas.openxmlformats.org/drawingml/2006/wordprocessingDrawing" xmlns:w10="urn:schemas-microsoft-com:office:word" xmlns:w="http://schemas.openxmlformats.org/wordprocessingml/2006/main" xmlns:w14="http://schemas.microsoft.com/office/word/2010/wordml" xmlns:w15="http://schemas.microsoft.com/office/word/2012/wordml" xmlns:w16se="http://schemas.microsoft.com/office/word/2015/wordml/symex" xmlns:wpg="http://schemas.microsoft.com/office/word/2010/wordprocessingGroup" xmlns:wpi="http://schemas.microsoft.com/office/word/2010/wordprocessingInk" xmlns:wne="http://schemas.microsoft.com/office/word/2006/wordml" xmlns:wps="http://schemas.microsoft.com/office/word/2010/wordprocessingShape" mc:Ignorable="w14 w15 w16se wp14">
   <w:p>
     <w:pPr>
       <w:pStyle w:val="Pieddepage"/>
@@ -13731,7 +14560,7 @@
         <w:noProof/>
         <w:sz w:val="20"/>
       </w:rPr>
-      <w:t>27</w:t>
+      <w:t>31</w:t>
     </w:r>
     <w:r>
       <w:rPr>
@@ -13755,7 +14584,7 @@
 </file>
 
 <file path=word/footer3.xml><?xml version="1.0" encoding="utf-8"?>
-<w:ftr xmlns:wpc="http://schemas.microsoft.com/office/word/2010/wordprocessingCanvas" xmlns:cx="http://schemas.microsoft.com/office/drawing/2014/chartex" xmlns:cx1="http://schemas.microsoft.com/office/drawing/2015/9/8/chartex" xmlns:cx2="http://schemas.microsoft.com/office/drawing/2015/10/21/chartex" xmlns:cx3="http://schemas.microsoft.com/office/drawing/2016/5/9/chartex" xmlns:cx4="http://schemas.microsoft.com/office/drawing/2016/5/10/chartex" xmlns:cx5="http://schemas.microsoft.com/office/drawing/2016/5/11/chartex" xmlns:cx6="http://schemas.microsoft.com/office/drawing/2016/5/12/chartex" xmlns:cx7="http://schemas.microsoft.com/office/drawing/2016/5/13/chartex" xmlns:cx8="http://schemas.microsoft.com/office/drawing/2016/5/14/chartex" xmlns:mc="http://schemas.openxmlformats.org/markup-compatibility/2006" xmlns:aink="http://schemas.microsoft.com/office/drawing/2016/ink" xmlns:am3d="http://schemas.microsoft.com/office/drawing/2017/model3d" xmlns:o="urn:schemas-microsoft-com:office:office" xmlns:oel="http://schemas.microsoft.com/office/2019/extlst" xmlns:r="http://schemas.openxmlformats.org/officeDocument/2006/relationships" xmlns:m="http://schemas.openxmlformats.org/officeDocument/2006/math" xmlns:v="urn:schemas-microsoft-com:vml" xmlns:wp14="http://schemas.microsoft.com/office/word/2010/wordprocessingDrawing" xmlns:wp="http://schemas.openxmlformats.org/drawingml/2006/wordprocessingDrawing" xmlns:w10="urn:schemas-microsoft-com:office:word" xmlns:w="http://schemas.openxmlformats.org/wordprocessingml/2006/main" xmlns:w14="http://schemas.microsoft.com/office/word/2010/wordml" xmlns:w15="http://schemas.microsoft.com/office/word/2012/wordml" xmlns:w16cex="http://schemas.microsoft.com/office/word/2018/wordml/cex" xmlns:w16cid="http://schemas.microsoft.com/office/word/2016/wordml/cid" xmlns:w16="http://schemas.microsoft.com/office/word/2018/wordml" xmlns:w16sdtdh="http://schemas.microsoft.com/office/word/2020/wordml/sdtdatahash" xmlns:w16se="http://schemas.microsoft.com/office/word/2015/wordml/symex" xmlns:wpg="http://schemas.microsoft.com/office/word/2010/wordprocessingGroup" xmlns:wpi="http://schemas.microsoft.com/office/word/2010/wordprocessingInk" xmlns:wne="http://schemas.microsoft.com/office/word/2006/wordml" xmlns:wps="http://schemas.microsoft.com/office/word/2010/wordprocessingShape" mc:Ignorable="w14 w15 w16se w16cid w16 w16cex w16sdtdh wp14">
+<w:ftr xmlns:wpc="http://schemas.microsoft.com/office/word/2010/wordprocessingCanvas" xmlns:cx="http://schemas.microsoft.com/office/drawing/2014/chartex" xmlns:cx1="http://schemas.microsoft.com/office/drawing/2015/9/8/chartex" xmlns:mc="http://schemas.openxmlformats.org/markup-compatibility/2006" xmlns:o="urn:schemas-microsoft-com:office:office" xmlns:r="http://schemas.openxmlformats.org/officeDocument/2006/relationships" xmlns:m="http://schemas.openxmlformats.org/officeDocument/2006/math" xmlns:v="urn:schemas-microsoft-com:vml" xmlns:wp14="http://schemas.microsoft.com/office/word/2010/wordprocessingDrawing" xmlns:wp="http://schemas.openxmlformats.org/drawingml/2006/wordprocessingDrawing" xmlns:w10="urn:schemas-microsoft-com:office:word" xmlns:w="http://schemas.openxmlformats.org/wordprocessingml/2006/main" xmlns:w14="http://schemas.microsoft.com/office/word/2010/wordml" xmlns:w15="http://schemas.microsoft.com/office/word/2012/wordml" xmlns:w16se="http://schemas.microsoft.com/office/word/2015/wordml/symex" xmlns:wpg="http://schemas.microsoft.com/office/word/2010/wordprocessingGroup" xmlns:wpi="http://schemas.microsoft.com/office/word/2010/wordprocessingInk" xmlns:wne="http://schemas.microsoft.com/office/word/2006/wordml" xmlns:wps="http://schemas.microsoft.com/office/word/2010/wordprocessingShape" mc:Ignorable="w14 w15 w16se wp14">
   <w:p>
     <w:pPr>
       <w:pStyle w:val="Pieddepage"/>
@@ -13882,7 +14711,7 @@
         <w:noProof/>
         <w:sz w:val="20"/>
       </w:rPr>
-      <w:t>27</w:t>
+      <w:t>31</w:t>
     </w:r>
     <w:r>
       <w:rPr>
@@ -13897,7 +14726,7 @@
 </file>
 
 <file path=word/footer4.xml><?xml version="1.0" encoding="utf-8"?>
-<w:ftr xmlns:wpc="http://schemas.microsoft.com/office/word/2010/wordprocessingCanvas" xmlns:cx="http://schemas.microsoft.com/office/drawing/2014/chartex" xmlns:cx1="http://schemas.microsoft.com/office/drawing/2015/9/8/chartex" xmlns:cx2="http://schemas.microsoft.com/office/drawing/2015/10/21/chartex" xmlns:cx3="http://schemas.microsoft.com/office/drawing/2016/5/9/chartex" xmlns:cx4="http://schemas.microsoft.com/office/drawing/2016/5/10/chartex" xmlns:cx5="http://schemas.microsoft.com/office/drawing/2016/5/11/chartex" xmlns:cx6="http://schemas.microsoft.com/office/drawing/2016/5/12/chartex" xmlns:cx7="http://schemas.microsoft.com/office/drawing/2016/5/13/chartex" xmlns:cx8="http://schemas.microsoft.com/office/drawing/2016/5/14/chartex" xmlns:mc="http://schemas.openxmlformats.org/markup-compatibility/2006" xmlns:aink="http://schemas.microsoft.com/office/drawing/2016/ink" xmlns:am3d="http://schemas.microsoft.com/office/drawing/2017/model3d" xmlns:o="urn:schemas-microsoft-com:office:office" xmlns:oel="http://schemas.microsoft.com/office/2019/extlst" xmlns:r="http://schemas.openxmlformats.org/officeDocument/2006/relationships" xmlns:m="http://schemas.openxmlformats.org/officeDocument/2006/math" xmlns:v="urn:schemas-microsoft-com:vml" xmlns:wp14="http://schemas.microsoft.com/office/word/2010/wordprocessingDrawing" xmlns:wp="http://schemas.openxmlformats.org/drawingml/2006/wordprocessingDrawing" xmlns:w10="urn:schemas-microsoft-com:office:word" xmlns:w="http://schemas.openxmlformats.org/wordprocessingml/2006/main" xmlns:w14="http://schemas.microsoft.com/office/word/2010/wordml" xmlns:w15="http://schemas.microsoft.com/office/word/2012/wordml" xmlns:w16cex="http://schemas.microsoft.com/office/word/2018/wordml/cex" xmlns:w16cid="http://schemas.microsoft.com/office/word/2016/wordml/cid" xmlns:w16="http://schemas.microsoft.com/office/word/2018/wordml" xmlns:w16sdtdh="http://schemas.microsoft.com/office/word/2020/wordml/sdtdatahash" xmlns:w16se="http://schemas.microsoft.com/office/word/2015/wordml/symex" xmlns:wpg="http://schemas.microsoft.com/office/word/2010/wordprocessingGroup" xmlns:wpi="http://schemas.microsoft.com/office/word/2010/wordprocessingInk" xmlns:wne="http://schemas.microsoft.com/office/word/2006/wordml" xmlns:wps="http://schemas.microsoft.com/office/word/2010/wordprocessingShape" mc:Ignorable="w14 w15 w16se w16cid w16 w16cex w16sdtdh wp14">
+<w:ftr xmlns:wpc="http://schemas.microsoft.com/office/word/2010/wordprocessingCanvas" xmlns:cx="http://schemas.microsoft.com/office/drawing/2014/chartex" xmlns:cx1="http://schemas.microsoft.com/office/drawing/2015/9/8/chartex" xmlns:mc="http://schemas.openxmlformats.org/markup-compatibility/2006" xmlns:o="urn:schemas-microsoft-com:office:office" xmlns:r="http://schemas.openxmlformats.org/officeDocument/2006/relationships" xmlns:m="http://schemas.openxmlformats.org/officeDocument/2006/math" xmlns:v="urn:schemas-microsoft-com:vml" xmlns:wp14="http://schemas.microsoft.com/office/word/2010/wordprocessingDrawing" xmlns:wp="http://schemas.openxmlformats.org/drawingml/2006/wordprocessingDrawing" xmlns:w10="urn:schemas-microsoft-com:office:word" xmlns:w="http://schemas.openxmlformats.org/wordprocessingml/2006/main" xmlns:w14="http://schemas.microsoft.com/office/word/2010/wordml" xmlns:w15="http://schemas.microsoft.com/office/word/2012/wordml" xmlns:w16se="http://schemas.microsoft.com/office/word/2015/wordml/symex" xmlns:wpg="http://schemas.microsoft.com/office/word/2010/wordprocessingGroup" xmlns:wpi="http://schemas.microsoft.com/office/word/2010/wordprocessingInk" xmlns:wne="http://schemas.microsoft.com/office/word/2006/wordml" xmlns:wps="http://schemas.microsoft.com/office/word/2010/wordprocessingShape" mc:Ignorable="w14 w15 w16se wp14">
   <w:p>
     <w:pPr>
       <w:pStyle w:val="Pieddepage"/>
@@ -14024,7 +14853,7 @@
         <w:noProof/>
         <w:sz w:val="20"/>
       </w:rPr>
-      <w:t>27</w:t>
+      <w:t>31</w:t>
     </w:r>
     <w:r>
       <w:rPr>
@@ -14039,7 +14868,7 @@
 </file>
 
 <file path=word/footer5.xml><?xml version="1.0" encoding="utf-8"?>
-<w:ftr xmlns:wpc="http://schemas.microsoft.com/office/word/2010/wordprocessingCanvas" xmlns:cx="http://schemas.microsoft.com/office/drawing/2014/chartex" xmlns:cx1="http://schemas.microsoft.com/office/drawing/2015/9/8/chartex" xmlns:cx2="http://schemas.microsoft.com/office/drawing/2015/10/21/chartex" xmlns:cx3="http://schemas.microsoft.com/office/drawing/2016/5/9/chartex" xmlns:cx4="http://schemas.microsoft.com/office/drawing/2016/5/10/chartex" xmlns:cx5="http://schemas.microsoft.com/office/drawing/2016/5/11/chartex" xmlns:cx6="http://schemas.microsoft.com/office/drawing/2016/5/12/chartex" xmlns:cx7="http://schemas.microsoft.com/office/drawing/2016/5/13/chartex" xmlns:cx8="http://schemas.microsoft.com/office/drawing/2016/5/14/chartex" xmlns:mc="http://schemas.openxmlformats.org/markup-compatibility/2006" xmlns:aink="http://schemas.microsoft.com/office/drawing/2016/ink" xmlns:am3d="http://schemas.microsoft.com/office/drawing/2017/model3d" xmlns:o="urn:schemas-microsoft-com:office:office" xmlns:oel="http://schemas.microsoft.com/office/2019/extlst" xmlns:r="http://schemas.openxmlformats.org/officeDocument/2006/relationships" xmlns:m="http://schemas.openxmlformats.org/officeDocument/2006/math" xmlns:v="urn:schemas-microsoft-com:vml" xmlns:wp14="http://schemas.microsoft.com/office/word/2010/wordprocessingDrawing" xmlns:wp="http://schemas.openxmlformats.org/drawingml/2006/wordprocessingDrawing" xmlns:w10="urn:schemas-microsoft-com:office:word" xmlns:w="http://schemas.openxmlformats.org/wordprocessingml/2006/main" xmlns:w14="http://schemas.microsoft.com/office/word/2010/wordml" xmlns:w15="http://schemas.microsoft.com/office/word/2012/wordml" xmlns:w16cex="http://schemas.microsoft.com/office/word/2018/wordml/cex" xmlns:w16cid="http://schemas.microsoft.com/office/word/2016/wordml/cid" xmlns:w16="http://schemas.microsoft.com/office/word/2018/wordml" xmlns:w16sdtdh="http://schemas.microsoft.com/office/word/2020/wordml/sdtdatahash" xmlns:w16se="http://schemas.microsoft.com/office/word/2015/wordml/symex" xmlns:wpg="http://schemas.microsoft.com/office/word/2010/wordprocessingGroup" xmlns:wpi="http://schemas.microsoft.com/office/word/2010/wordprocessingInk" xmlns:wne="http://schemas.microsoft.com/office/word/2006/wordml" xmlns:wps="http://schemas.microsoft.com/office/word/2010/wordprocessingShape" mc:Ignorable="w14 w15 w16se w16cid w16 w16cex w16sdtdh wp14">
+<w:ftr xmlns:wpc="http://schemas.microsoft.com/office/word/2010/wordprocessingCanvas" xmlns:cx="http://schemas.microsoft.com/office/drawing/2014/chartex" xmlns:cx1="http://schemas.microsoft.com/office/drawing/2015/9/8/chartex" xmlns:mc="http://schemas.openxmlformats.org/markup-compatibility/2006" xmlns:o="urn:schemas-microsoft-com:office:office" xmlns:r="http://schemas.openxmlformats.org/officeDocument/2006/relationships" xmlns:m="http://schemas.openxmlformats.org/officeDocument/2006/math" xmlns:v="urn:schemas-microsoft-com:vml" xmlns:wp14="http://schemas.microsoft.com/office/word/2010/wordprocessingDrawing" xmlns:wp="http://schemas.openxmlformats.org/drawingml/2006/wordprocessingDrawing" xmlns:w10="urn:schemas-microsoft-com:office:word" xmlns:w="http://schemas.openxmlformats.org/wordprocessingml/2006/main" xmlns:w14="http://schemas.microsoft.com/office/word/2010/wordml" xmlns:w15="http://schemas.microsoft.com/office/word/2012/wordml" xmlns:w16se="http://schemas.microsoft.com/office/word/2015/wordml/symex" xmlns:wpg="http://schemas.microsoft.com/office/word/2010/wordprocessingGroup" xmlns:wpi="http://schemas.microsoft.com/office/word/2010/wordprocessingInk" xmlns:wne="http://schemas.microsoft.com/office/word/2006/wordml" xmlns:wps="http://schemas.microsoft.com/office/word/2010/wordprocessingShape" mc:Ignorable="w14 w15 w16se wp14">
   <w:p>
     <w:pPr>
       <w:pStyle w:val="Pieddepage"/>
@@ -14166,7 +14995,7 @@
         <w:noProof/>
         <w:sz w:val="20"/>
       </w:rPr>
-      <w:t>27</w:t>
+      <w:t>31</w:t>
     </w:r>
     <w:r>
       <w:rPr>
@@ -14181,7 +15010,7 @@
 </file>
 
 <file path=word/footer6.xml><?xml version="1.0" encoding="utf-8"?>
-<w:ftr xmlns:wpc="http://schemas.microsoft.com/office/word/2010/wordprocessingCanvas" xmlns:cx="http://schemas.microsoft.com/office/drawing/2014/chartex" xmlns:cx1="http://schemas.microsoft.com/office/drawing/2015/9/8/chartex" xmlns:cx2="http://schemas.microsoft.com/office/drawing/2015/10/21/chartex" xmlns:cx3="http://schemas.microsoft.com/office/drawing/2016/5/9/chartex" xmlns:cx4="http://schemas.microsoft.com/office/drawing/2016/5/10/chartex" xmlns:cx5="http://schemas.microsoft.com/office/drawing/2016/5/11/chartex" xmlns:cx6="http://schemas.microsoft.com/office/drawing/2016/5/12/chartex" xmlns:cx7="http://schemas.microsoft.com/office/drawing/2016/5/13/chartex" xmlns:cx8="http://schemas.microsoft.com/office/drawing/2016/5/14/chartex" xmlns:mc="http://schemas.openxmlformats.org/markup-compatibility/2006" xmlns:aink="http://schemas.microsoft.com/office/drawing/2016/ink" xmlns:am3d="http://schemas.microsoft.com/office/drawing/2017/model3d" xmlns:o="urn:schemas-microsoft-com:office:office" xmlns:oel="http://schemas.microsoft.com/office/2019/extlst" xmlns:r="http://schemas.openxmlformats.org/officeDocument/2006/relationships" xmlns:m="http://schemas.openxmlformats.org/officeDocument/2006/math" xmlns:v="urn:schemas-microsoft-com:vml" xmlns:wp14="http://schemas.microsoft.com/office/word/2010/wordprocessingDrawing" xmlns:wp="http://schemas.openxmlformats.org/drawingml/2006/wordprocessingDrawing" xmlns:w10="urn:schemas-microsoft-com:office:word" xmlns:w="http://schemas.openxmlformats.org/wordprocessingml/2006/main" xmlns:w14="http://schemas.microsoft.com/office/word/2010/wordml" xmlns:w15="http://schemas.microsoft.com/office/word/2012/wordml" xmlns:w16cex="http://schemas.microsoft.com/office/word/2018/wordml/cex" xmlns:w16cid="http://schemas.microsoft.com/office/word/2016/wordml/cid" xmlns:w16="http://schemas.microsoft.com/office/word/2018/wordml" xmlns:w16sdtdh="http://schemas.microsoft.com/office/word/2020/wordml/sdtdatahash" xmlns:w16se="http://schemas.microsoft.com/office/word/2015/wordml/symex" xmlns:wpg="http://schemas.microsoft.com/office/word/2010/wordprocessingGroup" xmlns:wpi="http://schemas.microsoft.com/office/word/2010/wordprocessingInk" xmlns:wne="http://schemas.microsoft.com/office/word/2006/wordml" xmlns:wps="http://schemas.microsoft.com/office/word/2010/wordprocessingShape" mc:Ignorable="w14 w15 w16se w16cid w16 w16cex w16sdtdh wp14">
+<w:ftr xmlns:wpc="http://schemas.microsoft.com/office/word/2010/wordprocessingCanvas" xmlns:cx="http://schemas.microsoft.com/office/drawing/2014/chartex" xmlns:cx1="http://schemas.microsoft.com/office/drawing/2015/9/8/chartex" xmlns:mc="http://schemas.openxmlformats.org/markup-compatibility/2006" xmlns:o="urn:schemas-microsoft-com:office:office" xmlns:r="http://schemas.openxmlformats.org/officeDocument/2006/relationships" xmlns:m="http://schemas.openxmlformats.org/officeDocument/2006/math" xmlns:v="urn:schemas-microsoft-com:vml" xmlns:wp14="http://schemas.microsoft.com/office/word/2010/wordprocessingDrawing" xmlns:wp="http://schemas.openxmlformats.org/drawingml/2006/wordprocessingDrawing" xmlns:w10="urn:schemas-microsoft-com:office:word" xmlns:w="http://schemas.openxmlformats.org/wordprocessingml/2006/main" xmlns:w14="http://schemas.microsoft.com/office/word/2010/wordml" xmlns:w15="http://schemas.microsoft.com/office/word/2012/wordml" xmlns:w16se="http://schemas.microsoft.com/office/word/2015/wordml/symex" xmlns:wpg="http://schemas.microsoft.com/office/word/2010/wordprocessingGroup" xmlns:wpi="http://schemas.microsoft.com/office/word/2010/wordprocessingInk" xmlns:wne="http://schemas.microsoft.com/office/word/2006/wordml" xmlns:wps="http://schemas.microsoft.com/office/word/2010/wordprocessingShape" mc:Ignorable="w14 w15 w16se wp14">
   <w:p>
     <w:pPr>
       <w:pStyle w:val="Pieddepage"/>
@@ -14301,7 +15130,7 @@
         <w:noProof/>
         <w:sz w:val="20"/>
       </w:rPr>
-      <w:t>27</w:t>
+      <w:t>31</w:t>
     </w:r>
     <w:r>
       <w:rPr>
@@ -14316,7 +15145,7 @@
 </file>
 
 <file path=word/footer7.xml><?xml version="1.0" encoding="utf-8"?>
-<w:ftr xmlns:wpc="http://schemas.microsoft.com/office/word/2010/wordprocessingCanvas" xmlns:cx="http://schemas.microsoft.com/office/drawing/2014/chartex" xmlns:cx1="http://schemas.microsoft.com/office/drawing/2015/9/8/chartex" xmlns:cx2="http://schemas.microsoft.com/office/drawing/2015/10/21/chartex" xmlns:cx3="http://schemas.microsoft.com/office/drawing/2016/5/9/chartex" xmlns:cx4="http://schemas.microsoft.com/office/drawing/2016/5/10/chartex" xmlns:cx5="http://schemas.microsoft.com/office/drawing/2016/5/11/chartex" xmlns:cx6="http://schemas.microsoft.com/office/drawing/2016/5/12/chartex" xmlns:cx7="http://schemas.microsoft.com/office/drawing/2016/5/13/chartex" xmlns:cx8="http://schemas.microsoft.com/office/drawing/2016/5/14/chartex" xmlns:mc="http://schemas.openxmlformats.org/markup-compatibility/2006" xmlns:aink="http://schemas.microsoft.com/office/drawing/2016/ink" xmlns:am3d="http://schemas.microsoft.com/office/drawing/2017/model3d" xmlns:o="urn:schemas-microsoft-com:office:office" xmlns:oel="http://schemas.microsoft.com/office/2019/extlst" xmlns:r="http://schemas.openxmlformats.org/officeDocument/2006/relationships" xmlns:m="http://schemas.openxmlformats.org/officeDocument/2006/math" xmlns:v="urn:schemas-microsoft-com:vml" xmlns:wp14="http://schemas.microsoft.com/office/word/2010/wordprocessingDrawing" xmlns:wp="http://schemas.openxmlformats.org/drawingml/2006/wordprocessingDrawing" xmlns:w10="urn:schemas-microsoft-com:office:word" xmlns:w="http://schemas.openxmlformats.org/wordprocessingml/2006/main" xmlns:w14="http://schemas.microsoft.com/office/word/2010/wordml" xmlns:w15="http://schemas.microsoft.com/office/word/2012/wordml" xmlns:w16cex="http://schemas.microsoft.com/office/word/2018/wordml/cex" xmlns:w16cid="http://schemas.microsoft.com/office/word/2016/wordml/cid" xmlns:w16="http://schemas.microsoft.com/office/word/2018/wordml" xmlns:w16sdtdh="http://schemas.microsoft.com/office/word/2020/wordml/sdtdatahash" xmlns:w16se="http://schemas.microsoft.com/office/word/2015/wordml/symex" xmlns:wpg="http://schemas.microsoft.com/office/word/2010/wordprocessingGroup" xmlns:wpi="http://schemas.microsoft.com/office/word/2010/wordprocessingInk" xmlns:wne="http://schemas.microsoft.com/office/word/2006/wordml" xmlns:wps="http://schemas.microsoft.com/office/word/2010/wordprocessingShape" mc:Ignorable="w14 w15 w16se w16cid w16 w16cex w16sdtdh wp14">
+<w:ftr xmlns:wpc="http://schemas.microsoft.com/office/word/2010/wordprocessingCanvas" xmlns:cx="http://schemas.microsoft.com/office/drawing/2014/chartex" xmlns:cx1="http://schemas.microsoft.com/office/drawing/2015/9/8/chartex" xmlns:mc="http://schemas.openxmlformats.org/markup-compatibility/2006" xmlns:o="urn:schemas-microsoft-com:office:office" xmlns:r="http://schemas.openxmlformats.org/officeDocument/2006/relationships" xmlns:m="http://schemas.openxmlformats.org/officeDocument/2006/math" xmlns:v="urn:schemas-microsoft-com:vml" xmlns:wp14="http://schemas.microsoft.com/office/word/2010/wordprocessingDrawing" xmlns:wp="http://schemas.openxmlformats.org/drawingml/2006/wordprocessingDrawing" xmlns:w10="urn:schemas-microsoft-com:office:word" xmlns:w="http://schemas.openxmlformats.org/wordprocessingml/2006/main" xmlns:w14="http://schemas.microsoft.com/office/word/2010/wordml" xmlns:w15="http://schemas.microsoft.com/office/word/2012/wordml" xmlns:w16se="http://schemas.microsoft.com/office/word/2015/wordml/symex" xmlns:wpg="http://schemas.microsoft.com/office/word/2010/wordprocessingGroup" xmlns:wpi="http://schemas.microsoft.com/office/word/2010/wordprocessingInk" xmlns:wne="http://schemas.microsoft.com/office/word/2006/wordml" xmlns:wps="http://schemas.microsoft.com/office/word/2010/wordprocessingShape" mc:Ignorable="w14 w15 w16se wp14">
   <w:p>
     <w:pPr>
       <w:pStyle w:val="Pieddepage"/>
@@ -14387,7 +15216,7 @@
         <w:noProof/>
         <w:sz w:val="20"/>
       </w:rPr>
-      <w:t>22</w:t>
+      <w:t>24</w:t>
     </w:r>
     <w:r>
       <w:rPr>
@@ -14436,7 +15265,7 @@
         <w:noProof/>
         <w:sz w:val="20"/>
       </w:rPr>
-      <w:t>27</w:t>
+      <w:t>31</w:t>
     </w:r>
     <w:r>
       <w:rPr>
@@ -14451,7 +15280,7 @@
 </file>
 
 <file path=word/footnotes.xml><?xml version="1.0" encoding="utf-8"?>
-<w:footnotes xmlns:wpc="http://schemas.microsoft.com/office/word/2010/wordprocessingCanvas" xmlns:cx="http://schemas.microsoft.com/office/drawing/2014/chartex" xmlns:cx1="http://schemas.microsoft.com/office/drawing/2015/9/8/chartex" xmlns:cx2="http://schemas.microsoft.com/office/drawing/2015/10/21/chartex" xmlns:cx3="http://schemas.microsoft.com/office/drawing/2016/5/9/chartex" xmlns:cx4="http://schemas.microsoft.com/office/drawing/2016/5/10/chartex" xmlns:cx5="http://schemas.microsoft.com/office/drawing/2016/5/11/chartex" xmlns:cx6="http://schemas.microsoft.com/office/drawing/2016/5/12/chartex" xmlns:cx7="http://schemas.microsoft.com/office/drawing/2016/5/13/chartex" xmlns:cx8="http://schemas.microsoft.com/office/drawing/2016/5/14/chartex" xmlns:mc="http://schemas.openxmlformats.org/markup-compatibility/2006" xmlns:aink="http://schemas.microsoft.com/office/drawing/2016/ink" xmlns:am3d="http://schemas.microsoft.com/office/drawing/2017/model3d" xmlns:o="urn:schemas-microsoft-com:office:office" xmlns:oel="http://schemas.microsoft.com/office/2019/extlst" xmlns:r="http://schemas.openxmlformats.org/officeDocument/2006/relationships" xmlns:m="http://schemas.openxmlformats.org/officeDocument/2006/math" xmlns:v="urn:schemas-microsoft-com:vml" xmlns:wp14="http://schemas.microsoft.com/office/word/2010/wordprocessingDrawing" xmlns:wp="http://schemas.openxmlformats.org/drawingml/2006/wordprocessingDrawing" xmlns:w10="urn:schemas-microsoft-com:office:word" xmlns:w="http://schemas.openxmlformats.org/wordprocessingml/2006/main" xmlns:w14="http://schemas.microsoft.com/office/word/2010/wordml" xmlns:w15="http://schemas.microsoft.com/office/word/2012/wordml" xmlns:w16cex="http://schemas.microsoft.com/office/word/2018/wordml/cex" xmlns:w16cid="http://schemas.microsoft.com/office/word/2016/wordml/cid" xmlns:w16="http://schemas.microsoft.com/office/word/2018/wordml" xmlns:w16sdtdh="http://schemas.microsoft.com/office/word/2020/wordml/sdtdatahash" xmlns:w16se="http://schemas.microsoft.com/office/word/2015/wordml/symex" xmlns:wpg="http://schemas.microsoft.com/office/word/2010/wordprocessingGroup" xmlns:wpi="http://schemas.microsoft.com/office/word/2010/wordprocessingInk" xmlns:wne="http://schemas.microsoft.com/office/word/2006/wordml" xmlns:wps="http://schemas.microsoft.com/office/word/2010/wordprocessingShape" mc:Ignorable="w14 w15 w16se w16cid w16 w16cex w16sdtdh wp14">
+<w:footnotes xmlns:wpc="http://schemas.microsoft.com/office/word/2010/wordprocessingCanvas" xmlns:cx="http://schemas.microsoft.com/office/drawing/2014/chartex" xmlns:cx1="http://schemas.microsoft.com/office/drawing/2015/9/8/chartex" xmlns:mc="http://schemas.openxmlformats.org/markup-compatibility/2006" xmlns:o="urn:schemas-microsoft-com:office:office" xmlns:r="http://schemas.openxmlformats.org/officeDocument/2006/relationships" xmlns:m="http://schemas.openxmlformats.org/officeDocument/2006/math" xmlns:v="urn:schemas-microsoft-com:vml" xmlns:wp14="http://schemas.microsoft.com/office/word/2010/wordprocessingDrawing" xmlns:wp="http://schemas.openxmlformats.org/drawingml/2006/wordprocessingDrawing" xmlns:w10="urn:schemas-microsoft-com:office:word" xmlns:w="http://schemas.openxmlformats.org/wordprocessingml/2006/main" xmlns:w14="http://schemas.microsoft.com/office/word/2010/wordml" xmlns:w15="http://schemas.microsoft.com/office/word/2012/wordml" xmlns:w16se="http://schemas.microsoft.com/office/word/2015/wordml/symex" xmlns:wpg="http://schemas.microsoft.com/office/word/2010/wordprocessingGroup" xmlns:wpi="http://schemas.microsoft.com/office/word/2010/wordprocessingInk" xmlns:wne="http://schemas.microsoft.com/office/word/2006/wordml" xmlns:wps="http://schemas.microsoft.com/office/word/2010/wordprocessingShape" mc:Ignorable="w14 w15 w16se wp14">
   <w:footnote w:type="separator" w:id="-1">
     <w:p>
       <w:r>
@@ -14470,7 +15299,7 @@
 </file>
 
 <file path=word/header1.xml><?xml version="1.0" encoding="utf-8"?>
-<w:hdr xmlns:wpc="http://schemas.microsoft.com/office/word/2010/wordprocessingCanvas" xmlns:cx="http://schemas.microsoft.com/office/drawing/2014/chartex" xmlns:cx1="http://schemas.microsoft.com/office/drawing/2015/9/8/chartex" xmlns:cx2="http://schemas.microsoft.com/office/drawing/2015/10/21/chartex" xmlns:cx3="http://schemas.microsoft.com/office/drawing/2016/5/9/chartex" xmlns:cx4="http://schemas.microsoft.com/office/drawing/2016/5/10/chartex" xmlns:cx5="http://schemas.microsoft.com/office/drawing/2016/5/11/chartex" xmlns:cx6="http://schemas.microsoft.com/office/drawing/2016/5/12/chartex" xmlns:cx7="http://schemas.microsoft.com/office/drawing/2016/5/13/chartex" xmlns:cx8="http://schemas.microsoft.com/office/drawing/2016/5/14/chartex" xmlns:mc="http://schemas.openxmlformats.org/markup-compatibility/2006" xmlns:aink="http://schemas.microsoft.com/office/drawing/2016/ink" xmlns:am3d="http://schemas.microsoft.com/office/drawing/2017/model3d" xmlns:o="urn:schemas-microsoft-com:office:office" xmlns:oel="http://schemas.microsoft.com/office/2019/extlst" xmlns:r="http://schemas.openxmlformats.org/officeDocument/2006/relationships" xmlns:m="http://schemas.openxmlformats.org/officeDocument/2006/math" xmlns:v="urn:schemas-microsoft-com:vml" xmlns:wp14="http://schemas.microsoft.com/office/word/2010/wordprocessingDrawing" xmlns:wp="http://schemas.openxmlformats.org/drawingml/2006/wordprocessingDrawing" xmlns:w10="urn:schemas-microsoft-com:office:word" xmlns:w="http://schemas.openxmlformats.org/wordprocessingml/2006/main" xmlns:w14="http://schemas.microsoft.com/office/word/2010/wordml" xmlns:w15="http://schemas.microsoft.com/office/word/2012/wordml" xmlns:w16cex="http://schemas.microsoft.com/office/word/2018/wordml/cex" xmlns:w16cid="http://schemas.microsoft.com/office/word/2016/wordml/cid" xmlns:w16="http://schemas.microsoft.com/office/word/2018/wordml" xmlns:w16sdtdh="http://schemas.microsoft.com/office/word/2020/wordml/sdtdatahash" xmlns:w16se="http://schemas.microsoft.com/office/word/2015/wordml/symex" xmlns:wpg="http://schemas.microsoft.com/office/word/2010/wordprocessingGroup" xmlns:wpi="http://schemas.microsoft.com/office/word/2010/wordprocessingInk" xmlns:wne="http://schemas.microsoft.com/office/word/2006/wordml" xmlns:wps="http://schemas.microsoft.com/office/word/2010/wordprocessingShape" mc:Ignorable="w14 w15 w16se w16cid w16 w16cex w16sdtdh wp14">
+<w:hdr xmlns:wpc="http://schemas.microsoft.com/office/word/2010/wordprocessingCanvas" xmlns:cx="http://schemas.microsoft.com/office/drawing/2014/chartex" xmlns:cx1="http://schemas.microsoft.com/office/drawing/2015/9/8/chartex" xmlns:mc="http://schemas.openxmlformats.org/markup-compatibility/2006" xmlns:o="urn:schemas-microsoft-com:office:office" xmlns:r="http://schemas.openxmlformats.org/officeDocument/2006/relationships" xmlns:m="http://schemas.openxmlformats.org/officeDocument/2006/math" xmlns:v="urn:schemas-microsoft-com:vml" xmlns:wp14="http://schemas.microsoft.com/office/word/2010/wordprocessingDrawing" xmlns:wp="http://schemas.openxmlformats.org/drawingml/2006/wordprocessingDrawing" xmlns:w10="urn:schemas-microsoft-com:office:word" xmlns:w="http://schemas.openxmlformats.org/wordprocessingml/2006/main" xmlns:w14="http://schemas.microsoft.com/office/word/2010/wordml" xmlns:w15="http://schemas.microsoft.com/office/word/2012/wordml" xmlns:w16se="http://schemas.microsoft.com/office/word/2015/wordml/symex" xmlns:wpg="http://schemas.microsoft.com/office/word/2010/wordprocessingGroup" xmlns:wpi="http://schemas.microsoft.com/office/word/2010/wordprocessingInk" xmlns:wne="http://schemas.microsoft.com/office/word/2006/wordml" xmlns:wps="http://schemas.microsoft.com/office/word/2010/wordprocessingShape" mc:Ignorable="w14 w15 w16se wp14">
   <w:p>
     <w:pPr>
       <w:pStyle w:val="En-tte"/>
@@ -14517,7 +15346,7 @@
           <v:path o:extrusionok="f" gradientshapeok="t" o:connecttype="rect"/>
           <o:lock v:ext="edit" aspectratio="t"/>
         </v:shapetype>
-        <v:shape id="_x0000_s1029" type="#_x0000_t75" style="position:absolute;left:0;text-align:left;margin-left:-2pt;margin-top:-7.85pt;width:63.9pt;height:19.45pt;z-index:1">
+        <v:shape id="_x0000_s2053" type="#_x0000_t75" style="position:absolute;left:0;text-align:left;margin-left:-2pt;margin-top:-7.85pt;width:63.9pt;height:19.45pt;z-index:1">
           <v:imagedata r:id="rId1" o:title="logo informatique vert 2008"/>
         </v:shape>
       </w:pict>
@@ -14538,7 +15367,7 @@
 </file>
 
 <file path=word/header2.xml><?xml version="1.0" encoding="utf-8"?>
-<w:hdr xmlns:wpc="http://schemas.microsoft.com/office/word/2010/wordprocessingCanvas" xmlns:cx="http://schemas.microsoft.com/office/drawing/2014/chartex" xmlns:cx1="http://schemas.microsoft.com/office/drawing/2015/9/8/chartex" xmlns:cx2="http://schemas.microsoft.com/office/drawing/2015/10/21/chartex" xmlns:cx3="http://schemas.microsoft.com/office/drawing/2016/5/9/chartex" xmlns:cx4="http://schemas.microsoft.com/office/drawing/2016/5/10/chartex" xmlns:cx5="http://schemas.microsoft.com/office/drawing/2016/5/11/chartex" xmlns:cx6="http://schemas.microsoft.com/office/drawing/2016/5/12/chartex" xmlns:cx7="http://schemas.microsoft.com/office/drawing/2016/5/13/chartex" xmlns:cx8="http://schemas.microsoft.com/office/drawing/2016/5/14/chartex" xmlns:mc="http://schemas.openxmlformats.org/markup-compatibility/2006" xmlns:aink="http://schemas.microsoft.com/office/drawing/2016/ink" xmlns:am3d="http://schemas.microsoft.com/office/drawing/2017/model3d" xmlns:o="urn:schemas-microsoft-com:office:office" xmlns:oel="http://schemas.microsoft.com/office/2019/extlst" xmlns:r="http://schemas.openxmlformats.org/officeDocument/2006/relationships" xmlns:m="http://schemas.openxmlformats.org/officeDocument/2006/math" xmlns:v="urn:schemas-microsoft-com:vml" xmlns:wp14="http://schemas.microsoft.com/office/word/2010/wordprocessingDrawing" xmlns:wp="http://schemas.openxmlformats.org/drawingml/2006/wordprocessingDrawing" xmlns:w10="urn:schemas-microsoft-com:office:word" xmlns:w="http://schemas.openxmlformats.org/wordprocessingml/2006/main" xmlns:w14="http://schemas.microsoft.com/office/word/2010/wordml" xmlns:w15="http://schemas.microsoft.com/office/word/2012/wordml" xmlns:w16cex="http://schemas.microsoft.com/office/word/2018/wordml/cex" xmlns:w16cid="http://schemas.microsoft.com/office/word/2016/wordml/cid" xmlns:w16="http://schemas.microsoft.com/office/word/2018/wordml" xmlns:w16sdtdh="http://schemas.microsoft.com/office/word/2020/wordml/sdtdatahash" xmlns:w16se="http://schemas.microsoft.com/office/word/2015/wordml/symex" xmlns:wpg="http://schemas.microsoft.com/office/word/2010/wordprocessingGroup" xmlns:wpi="http://schemas.microsoft.com/office/word/2010/wordprocessingInk" xmlns:wne="http://schemas.microsoft.com/office/word/2006/wordml" xmlns:wps="http://schemas.microsoft.com/office/word/2010/wordprocessingShape" mc:Ignorable="w14 w15 w16se w16cid w16 w16cex w16sdtdh wp14">
+<w:hdr xmlns:wpc="http://schemas.microsoft.com/office/word/2010/wordprocessingCanvas" xmlns:cx="http://schemas.microsoft.com/office/drawing/2014/chartex" xmlns:cx1="http://schemas.microsoft.com/office/drawing/2015/9/8/chartex" xmlns:mc="http://schemas.openxmlformats.org/markup-compatibility/2006" xmlns:o="urn:schemas-microsoft-com:office:office" xmlns:r="http://schemas.openxmlformats.org/officeDocument/2006/relationships" xmlns:m="http://schemas.openxmlformats.org/officeDocument/2006/math" xmlns:v="urn:schemas-microsoft-com:vml" xmlns:wp14="http://schemas.microsoft.com/office/word/2010/wordprocessingDrawing" xmlns:wp="http://schemas.openxmlformats.org/drawingml/2006/wordprocessingDrawing" xmlns:w10="urn:schemas-microsoft-com:office:word" xmlns:w="http://schemas.openxmlformats.org/wordprocessingml/2006/main" xmlns:w14="http://schemas.microsoft.com/office/word/2010/wordml" xmlns:w15="http://schemas.microsoft.com/office/word/2012/wordml" xmlns:w16se="http://schemas.microsoft.com/office/word/2015/wordml/symex" xmlns:wpg="http://schemas.microsoft.com/office/word/2010/wordprocessingGroup" xmlns:wpi="http://schemas.microsoft.com/office/word/2010/wordprocessingInk" xmlns:wne="http://schemas.microsoft.com/office/word/2006/wordml" xmlns:wps="http://schemas.microsoft.com/office/word/2010/wordprocessingShape" mc:Ignorable="w14 w15 w16se wp14">
   <w:p>
     <w:pPr>
       <w:pStyle w:val="En-tte"/>
@@ -14585,7 +15414,7 @@
           <v:path o:extrusionok="f" gradientshapeok="t" o:connecttype="rect"/>
           <o:lock v:ext="edit" aspectratio="t"/>
         </v:shapetype>
-        <v:shape id="_x0000_s1031" type="#_x0000_t75" style="position:absolute;left:0;text-align:left;margin-left:-2pt;margin-top:-7.85pt;width:63.9pt;height:19.45pt;z-index:2">
+        <v:shape id="_x0000_s2055" type="#_x0000_t75" style="position:absolute;left:0;text-align:left;margin-left:-2pt;margin-top:-7.85pt;width:63.9pt;height:19.45pt;z-index:2">
           <v:imagedata r:id="rId1" o:title="logo informatique vert 2008"/>
         </v:shape>
       </w:pict>
@@ -14616,7 +15445,7 @@
 </file>
 
 <file path=word/numbering.xml><?xml version="1.0" encoding="utf-8"?>
-<w:numbering xmlns:wpc="http://schemas.microsoft.com/office/word/2010/wordprocessingCanvas" xmlns:cx="http://schemas.microsoft.com/office/drawing/2014/chartex" xmlns:cx1="http://schemas.microsoft.com/office/drawing/2015/9/8/chartex" xmlns:cx2="http://schemas.microsoft.com/office/drawing/2015/10/21/chartex" xmlns:cx3="http://schemas.microsoft.com/office/drawing/2016/5/9/chartex" xmlns:cx4="http://schemas.microsoft.com/office/drawing/2016/5/10/chartex" xmlns:cx5="http://schemas.microsoft.com/office/drawing/2016/5/11/chartex" xmlns:cx6="http://schemas.microsoft.com/office/drawing/2016/5/12/chartex" xmlns:cx7="http://schemas.microsoft.com/office/drawing/2016/5/13/chartex" xmlns:cx8="http://schemas.microsoft.com/office/drawing/2016/5/14/chartex" xmlns:mc="http://schemas.openxmlformats.org/markup-compatibility/2006" xmlns:aink="http://schemas.microsoft.com/office/drawing/2016/ink" xmlns:am3d="http://schemas.microsoft.com/office/drawing/2017/model3d" xmlns:o="urn:schemas-microsoft-com:office:office" xmlns:oel="http://schemas.microsoft.com/office/2019/extlst" xmlns:r="http://schemas.openxmlformats.org/officeDocument/2006/relationships" xmlns:m="http://schemas.openxmlformats.org/officeDocument/2006/math" xmlns:v="urn:schemas-microsoft-com:vml" xmlns:wp14="http://schemas.microsoft.com/office/word/2010/wordprocessingDrawing" xmlns:wp="http://schemas.openxmlformats.org/drawingml/2006/wordprocessingDrawing" xmlns:w10="urn:schemas-microsoft-com:office:word" xmlns:w="http://schemas.openxmlformats.org/wordprocessingml/2006/main" xmlns:w14="http://schemas.microsoft.com/office/word/2010/wordml" xmlns:w15="http://schemas.microsoft.com/office/word/2012/wordml" xmlns:w16cex="http://schemas.microsoft.com/office/word/2018/wordml/cex" xmlns:w16cid="http://schemas.microsoft.com/office/word/2016/wordml/cid" xmlns:w16="http://schemas.microsoft.com/office/word/2018/wordml" xmlns:w16sdtdh="http://schemas.microsoft.com/office/word/2020/wordml/sdtdatahash" xmlns:w16se="http://schemas.microsoft.com/office/word/2015/wordml/symex" xmlns:wpg="http://schemas.microsoft.com/office/word/2010/wordprocessingGroup" xmlns:wpi="http://schemas.microsoft.com/office/word/2010/wordprocessingInk" xmlns:wne="http://schemas.microsoft.com/office/word/2006/wordml" xmlns:wps="http://schemas.microsoft.com/office/word/2010/wordprocessingShape" mc:Ignorable="w14 w15 w16se w16cid w16 w16cex w16sdtdh wp14">
+<w:numbering xmlns:wpc="http://schemas.microsoft.com/office/word/2010/wordprocessingCanvas" xmlns:cx="http://schemas.microsoft.com/office/drawing/2014/chartex" xmlns:cx1="http://schemas.microsoft.com/office/drawing/2015/9/8/chartex" xmlns:mc="http://schemas.openxmlformats.org/markup-compatibility/2006" xmlns:o="urn:schemas-microsoft-com:office:office" xmlns:r="http://schemas.openxmlformats.org/officeDocument/2006/relationships" xmlns:m="http://schemas.openxmlformats.org/officeDocument/2006/math" xmlns:v="urn:schemas-microsoft-com:vml" xmlns:wp14="http://schemas.microsoft.com/office/word/2010/wordprocessingDrawing" xmlns:wp="http://schemas.openxmlformats.org/drawingml/2006/wordprocessingDrawing" xmlns:w10="urn:schemas-microsoft-com:office:word" xmlns:w="http://schemas.openxmlformats.org/wordprocessingml/2006/main" xmlns:w14="http://schemas.microsoft.com/office/word/2010/wordml" xmlns:w15="http://schemas.microsoft.com/office/word/2012/wordml" xmlns:w16se="http://schemas.microsoft.com/office/word/2015/wordml/symex" xmlns:wpg="http://schemas.microsoft.com/office/word/2010/wordprocessingGroup" xmlns:wpi="http://schemas.microsoft.com/office/word/2010/wordprocessingInk" xmlns:wne="http://schemas.microsoft.com/office/word/2006/wordml" xmlns:wps="http://schemas.microsoft.com/office/word/2010/wordprocessingShape" mc:Ignorable="w14 w15 w16se wp14">
   <w:numPicBullet w:numPicBulletId="0">
     <w:pict>
       <v:shapetype w14:anchorId="4C9995D5" id="_x0000_t75" coordsize="21600,21600" o:spt="75" o:preferrelative="t" path="m@4@5l@4@11@9@11@9@5xe" filled="f" stroked="f">
@@ -14638,7 +15467,7 @@
         <v:path o:extrusionok="f" gradientshapeok="t" o:connecttype="rect"/>
         <o:lock v:ext="edit" aspectratio="t"/>
       </v:shapetype>
-      <v:shape id="_x0000_i1071" type="#_x0000_t75" style="width:10.85pt;height:10.85pt" o:bullet="t">
+      <v:shape id="_x0000_i1080" type="#_x0000_t75" style="width:10.9pt;height:10.9pt" o:bullet="t">
         <v:imagedata r:id="rId1" o:title="BD14753_"/>
       </v:shape>
     </w:pict>
@@ -18268,100 +19097,100 @@
       </w:rPr>
     </w:lvl>
   </w:abstractNum>
-  <w:num w:numId="1" w16cid:durableId="1229345266">
+  <w:num w:numId="1">
     <w:abstractNumId w:val="29"/>
   </w:num>
-  <w:num w:numId="2" w16cid:durableId="544874123">
+  <w:num w:numId="2">
     <w:abstractNumId w:val="1"/>
   </w:num>
-  <w:num w:numId="3" w16cid:durableId="21252020">
+  <w:num w:numId="3">
     <w:abstractNumId w:val="4"/>
   </w:num>
-  <w:num w:numId="4" w16cid:durableId="1207982679">
+  <w:num w:numId="4">
     <w:abstractNumId w:val="10"/>
   </w:num>
-  <w:num w:numId="5" w16cid:durableId="702562795">
+  <w:num w:numId="5">
     <w:abstractNumId w:val="16"/>
   </w:num>
-  <w:num w:numId="6" w16cid:durableId="882518291">
+  <w:num w:numId="6">
     <w:abstractNumId w:val="23"/>
   </w:num>
-  <w:num w:numId="7" w16cid:durableId="1050228051">
+  <w:num w:numId="7">
     <w:abstractNumId w:val="18"/>
   </w:num>
-  <w:num w:numId="8" w16cid:durableId="860896228">
+  <w:num w:numId="8">
     <w:abstractNumId w:val="27"/>
   </w:num>
-  <w:num w:numId="9" w16cid:durableId="972641649">
+  <w:num w:numId="9">
     <w:abstractNumId w:val="17"/>
   </w:num>
-  <w:num w:numId="10" w16cid:durableId="727192088">
+  <w:num w:numId="10">
     <w:abstractNumId w:val="0"/>
   </w:num>
-  <w:num w:numId="11" w16cid:durableId="1775661451">
+  <w:num w:numId="11">
     <w:abstractNumId w:val="12"/>
   </w:num>
-  <w:num w:numId="12" w16cid:durableId="440800588">
+  <w:num w:numId="12">
     <w:abstractNumId w:val="15"/>
   </w:num>
-  <w:num w:numId="13" w16cid:durableId="296377861">
+  <w:num w:numId="13">
     <w:abstractNumId w:val="13"/>
   </w:num>
-  <w:num w:numId="14" w16cid:durableId="49157468">
+  <w:num w:numId="14">
     <w:abstractNumId w:val="6"/>
   </w:num>
-  <w:num w:numId="15" w16cid:durableId="426005529">
+  <w:num w:numId="15">
     <w:abstractNumId w:val="3"/>
   </w:num>
-  <w:num w:numId="16" w16cid:durableId="694891878">
+  <w:num w:numId="16">
     <w:abstractNumId w:val="2"/>
   </w:num>
-  <w:num w:numId="17" w16cid:durableId="513615027">
+  <w:num w:numId="17">
     <w:abstractNumId w:val="19"/>
   </w:num>
-  <w:num w:numId="18" w16cid:durableId="1842427864">
+  <w:num w:numId="18">
     <w:abstractNumId w:val="21"/>
   </w:num>
-  <w:num w:numId="19" w16cid:durableId="849103645">
+  <w:num w:numId="19">
     <w:abstractNumId w:val="31"/>
   </w:num>
-  <w:num w:numId="20" w16cid:durableId="1601796863">
+  <w:num w:numId="20">
     <w:abstractNumId w:val="28"/>
   </w:num>
-  <w:num w:numId="21" w16cid:durableId="1160972186">
+  <w:num w:numId="21">
     <w:abstractNumId w:val="5"/>
   </w:num>
-  <w:num w:numId="22" w16cid:durableId="1827670063">
+  <w:num w:numId="22">
     <w:abstractNumId w:val="9"/>
   </w:num>
-  <w:num w:numId="23" w16cid:durableId="926771383">
+  <w:num w:numId="23">
     <w:abstractNumId w:val="30"/>
   </w:num>
-  <w:num w:numId="24" w16cid:durableId="974724019">
+  <w:num w:numId="24">
     <w:abstractNumId w:val="11"/>
   </w:num>
-  <w:num w:numId="25" w16cid:durableId="175968152">
+  <w:num w:numId="25">
     <w:abstractNumId w:val="7"/>
   </w:num>
-  <w:num w:numId="26" w16cid:durableId="941962251">
+  <w:num w:numId="26">
     <w:abstractNumId w:val="20"/>
   </w:num>
-  <w:num w:numId="27" w16cid:durableId="1308127395">
+  <w:num w:numId="27">
     <w:abstractNumId w:val="24"/>
   </w:num>
-  <w:num w:numId="28" w16cid:durableId="985931849">
+  <w:num w:numId="28">
     <w:abstractNumId w:val="14"/>
   </w:num>
-  <w:num w:numId="29" w16cid:durableId="1599560791">
+  <w:num w:numId="29">
     <w:abstractNumId w:val="8"/>
   </w:num>
-  <w:num w:numId="30" w16cid:durableId="313027278">
+  <w:num w:numId="30">
     <w:abstractNumId w:val="22"/>
   </w:num>
-  <w:num w:numId="31" w16cid:durableId="580218420">
+  <w:num w:numId="31">
     <w:abstractNumId w:val="25"/>
   </w:num>
-  <w:num w:numId="32" w16cid:durableId="1579167627">
+  <w:num w:numId="32">
     <w:abstractNumId w:val="26"/>
   </w:num>
   <w:numIdMacAtCleanup w:val="24"/>
@@ -18369,7 +19198,7 @@
 </file>
 
 <file path=word/styles.xml><?xml version="1.0" encoding="utf-8"?>
-<w:styles xmlns:mc="http://schemas.openxmlformats.org/markup-compatibility/2006" xmlns:r="http://schemas.openxmlformats.org/officeDocument/2006/relationships" xmlns:w="http://schemas.openxmlformats.org/wordprocessingml/2006/main" xmlns:w14="http://schemas.microsoft.com/office/word/2010/wordml" xmlns:w15="http://schemas.microsoft.com/office/word/2012/wordml" xmlns:w16cex="http://schemas.microsoft.com/office/word/2018/wordml/cex" xmlns:w16cid="http://schemas.microsoft.com/office/word/2016/wordml/cid" xmlns:w16="http://schemas.microsoft.com/office/word/2018/wordml" xmlns:w16sdtdh="http://schemas.microsoft.com/office/word/2020/wordml/sdtdatahash" xmlns:w16se="http://schemas.microsoft.com/office/word/2015/wordml/symex" mc:Ignorable="w14 w15 w16se w16cid w16 w16cex w16sdtdh">
+<w:styles xmlns:mc="http://schemas.openxmlformats.org/markup-compatibility/2006" xmlns:r="http://schemas.openxmlformats.org/officeDocument/2006/relationships" xmlns:w="http://schemas.openxmlformats.org/wordprocessingml/2006/main" xmlns:w14="http://schemas.microsoft.com/office/word/2010/wordml" xmlns:w15="http://schemas.microsoft.com/office/word/2012/wordml" xmlns:w16se="http://schemas.microsoft.com/office/word/2015/wordml/symex" mc:Ignorable="w14 w15 w16se">
   <w:docDefaults>
     <w:rPrDefault>
       <w:rPr>
@@ -18379,7 +19208,7 @@
     </w:rPrDefault>
     <w:pPrDefault/>
   </w:docDefaults>
-  <w:latentStyles w:defLockedState="0" w:defUIPriority="0" w:defSemiHidden="0" w:defUnhideWhenUsed="0" w:defQFormat="0" w:count="376">
+  <w:latentStyles w:defLockedState="0" w:defUIPriority="0" w:defSemiHidden="0" w:defUnhideWhenUsed="0" w:defQFormat="0" w:count="371">
     <w:lsdException w:name="Normal" w:qFormat="1"/>
     <w:lsdException w:name="heading 1" w:qFormat="1"/>
     <w:lsdException w:name="heading 2" w:qFormat="1"/>
@@ -18400,6 +19229,7 @@
     <w:lsdException w:name="Emphasis" w:qFormat="1"/>
     <w:lsdException w:name="Normal (Web)" w:uiPriority="99"/>
     <w:lsdException w:name="HTML Keyboard" w:semiHidden="1" w:unhideWhenUsed="1"/>
+    <w:lsdException w:name="Normal Table" w:semiHidden="1" w:unhideWhenUsed="1"/>
     <w:lsdException w:name="annotation subject" w:semiHidden="1" w:unhideWhenUsed="1"/>
     <w:lsdException w:name="No List" w:semiHidden="1" w:unhideWhenUsed="1"/>
     <w:lsdException w:name="Outline List 1" w:semiHidden="1" w:unhideWhenUsed="1"/>
@@ -18442,8 +19272,11 @@
     <w:lsdException w:name="Table Contemporary" w:semiHidden="1" w:unhideWhenUsed="1"/>
     <w:lsdException w:name="Table Elegant" w:semiHidden="1" w:unhideWhenUsed="1"/>
     <w:lsdException w:name="Table Professional" w:semiHidden="1" w:unhideWhenUsed="1"/>
+    <w:lsdException w:name="Table Subtle 1" w:semiHidden="1" w:unhideWhenUsed="1"/>
     <w:lsdException w:name="Table Subtle 2" w:semiHidden="1" w:unhideWhenUsed="1"/>
     <w:lsdException w:name="Table Web 1" w:semiHidden="1" w:unhideWhenUsed="1"/>
+    <w:lsdException w:name="Table Web 2" w:semiHidden="1" w:unhideWhenUsed="1"/>
+    <w:lsdException w:name="Table Web 3" w:semiHidden="1" w:unhideWhenUsed="1"/>
     <w:lsdException w:name="Balloon Text" w:semiHidden="1" w:unhideWhenUsed="1"/>
     <w:lsdException w:name="Table Theme" w:semiHidden="1" w:unhideWhenUsed="1"/>
     <w:lsdException w:name="Placeholder Text" w:semiHidden="1" w:uiPriority="99"/>
@@ -18661,11 +19494,6 @@
     <w:lsdException w:name="List Table 5 Dark Accent 6" w:uiPriority="50"/>
     <w:lsdException w:name="List Table 6 Colorful Accent 6" w:uiPriority="51"/>
     <w:lsdException w:name="List Table 7 Colorful Accent 6" w:uiPriority="52"/>
-    <w:lsdException w:name="Mention" w:semiHidden="1" w:uiPriority="99" w:unhideWhenUsed="1"/>
-    <w:lsdException w:name="Smart Hyperlink" w:semiHidden="1" w:uiPriority="99" w:unhideWhenUsed="1"/>
-    <w:lsdException w:name="Hashtag" w:semiHidden="1" w:uiPriority="99" w:unhideWhenUsed="1"/>
-    <w:lsdException w:name="Unresolved Mention" w:semiHidden="1" w:uiPriority="99" w:unhideWhenUsed="1"/>
-    <w:lsdException w:name="Smart Link" w:semiHidden="1" w:uiPriority="99" w:unhideWhenUsed="1"/>
   </w:latentStyles>
   <w:style w:type="paragraph" w:default="1" w:styleId="Normal">
     <w:name w:val="Normal"/>
@@ -19652,6 +20480,79 @@
       </w:tcPr>
     </w:tblStylePr>
   </w:style>
+  <w:style w:type="table" w:styleId="TableauGrille4">
+    <w:name w:val="Grid Table 4"/>
+    <w:basedOn w:val="TableauNormal"/>
+    <w:uiPriority w:val="49"/>
+    <w:rsid w:val="008D04EF"/>
+    <w:tblPr>
+      <w:tblStyleRowBandSize w:val="1"/>
+      <w:tblStyleColBandSize w:val="1"/>
+      <w:tblBorders>
+        <w:top w:val="single" w:sz="4" w:space="0" w:color="666666"/>
+        <w:left w:val="single" w:sz="4" w:space="0" w:color="666666"/>
+        <w:bottom w:val="single" w:sz="4" w:space="0" w:color="666666"/>
+        <w:right w:val="single" w:sz="4" w:space="0" w:color="666666"/>
+        <w:insideH w:val="single" w:sz="4" w:space="0" w:color="666666"/>
+        <w:insideV w:val="single" w:sz="4" w:space="0" w:color="666666"/>
+      </w:tblBorders>
+    </w:tblPr>
+    <w:tblStylePr w:type="firstRow">
+      <w:rPr>
+        <w:b/>
+        <w:bCs/>
+        <w:color w:val="FFFFFF"/>
+      </w:rPr>
+      <w:tblPr/>
+      <w:tcPr>
+        <w:tcBorders>
+          <w:top w:val="single" w:sz="4" w:space="0" w:color="000000"/>
+          <w:left w:val="single" w:sz="4" w:space="0" w:color="000000"/>
+          <w:bottom w:val="single" w:sz="4" w:space="0" w:color="000000"/>
+          <w:right w:val="single" w:sz="4" w:space="0" w:color="000000"/>
+          <w:insideH w:val="nil"/>
+          <w:insideV w:val="nil"/>
+        </w:tcBorders>
+        <w:shd w:val="clear" w:color="auto" w:fill="000000"/>
+      </w:tcPr>
+    </w:tblStylePr>
+    <w:tblStylePr w:type="lastRow">
+      <w:rPr>
+        <w:b/>
+        <w:bCs/>
+      </w:rPr>
+      <w:tblPr/>
+      <w:tcPr>
+        <w:tcBorders>
+          <w:top w:val="double" w:sz="4" w:space="0" w:color="000000"/>
+        </w:tcBorders>
+      </w:tcPr>
+    </w:tblStylePr>
+    <w:tblStylePr w:type="firstCol">
+      <w:rPr>
+        <w:b/>
+        <w:bCs/>
+      </w:rPr>
+    </w:tblStylePr>
+    <w:tblStylePr w:type="lastCol">
+      <w:rPr>
+        <w:b/>
+        <w:bCs/>
+      </w:rPr>
+    </w:tblStylePr>
+    <w:tblStylePr w:type="band1Vert">
+      <w:tblPr/>
+      <w:tcPr>
+        <w:shd w:val="clear" w:color="auto" w:fill="CCCCCC"/>
+      </w:tcPr>
+    </w:tblStylePr>
+    <w:tblStylePr w:type="band1Horz">
+      <w:tblPr/>
+      <w:tcPr>
+        <w:shd w:val="clear" w:color="auto" w:fill="CCCCCC"/>
+      </w:tcPr>
+    </w:tblStylePr>
+  </w:style>
 </w:styles>
 </file>
 
@@ -19974,7 +20875,7 @@
 </file>
 
 <file path=customXml/itemProps2.xml><?xml version="1.0" encoding="utf-8"?>
-<ds:datastoreItem xmlns:ds="http://schemas.openxmlformats.org/officeDocument/2006/customXml" ds:itemID="{FE480C9E-3E79-47A2-988C-E215DADE1602}">
+<ds:datastoreItem xmlns:ds="http://schemas.openxmlformats.org/officeDocument/2006/customXml" ds:itemID="{91945776-AEA7-4F62-BCE9-FD27D8BA8357}">
   <ds:schemaRefs>
     <ds:schemaRef ds:uri="http://schemas.openxmlformats.org/officeDocument/2006/bibliography"/>
   </ds:schemaRefs>

</xml_diff>

<commit_message>
Work diary and documentation
</commit_message>
<xml_diff>
--- a/Documentation/DossierDeProjet.docx
+++ b/Documentation/DossierDeProjet.docx
@@ -1,6 +1,6 @@
 
 <file path=word/document.xml><?xml version="1.0" encoding="utf-8"?>
-<w:document xmlns:wpc="http://schemas.microsoft.com/office/word/2010/wordprocessingCanvas" xmlns:cx="http://schemas.microsoft.com/office/drawing/2014/chartex" xmlns:cx1="http://schemas.microsoft.com/office/drawing/2015/9/8/chartex" xmlns:mc="http://schemas.openxmlformats.org/markup-compatibility/2006" xmlns:o="urn:schemas-microsoft-com:office:office" xmlns:r="http://schemas.openxmlformats.org/officeDocument/2006/relationships" xmlns:m="http://schemas.openxmlformats.org/officeDocument/2006/math" xmlns:v="urn:schemas-microsoft-com:vml" xmlns:wp14="http://schemas.microsoft.com/office/word/2010/wordprocessingDrawing" xmlns:wp="http://schemas.openxmlformats.org/drawingml/2006/wordprocessingDrawing" xmlns:w10="urn:schemas-microsoft-com:office:word" xmlns:w="http://schemas.openxmlformats.org/wordprocessingml/2006/main" xmlns:w14="http://schemas.microsoft.com/office/word/2010/wordml" xmlns:w15="http://schemas.microsoft.com/office/word/2012/wordml" xmlns:w16se="http://schemas.microsoft.com/office/word/2015/wordml/symex" xmlns:wpg="http://schemas.microsoft.com/office/word/2010/wordprocessingGroup" xmlns:wpi="http://schemas.microsoft.com/office/word/2010/wordprocessingInk" xmlns:wne="http://schemas.microsoft.com/office/word/2006/wordml" xmlns:wps="http://schemas.microsoft.com/office/word/2010/wordprocessingShape" mc:Ignorable="w14 w15 w16se wp14">
+<w:document xmlns:wpc="http://schemas.microsoft.com/office/word/2010/wordprocessingCanvas" xmlns:cx="http://schemas.microsoft.com/office/drawing/2014/chartex" xmlns:cx1="http://schemas.microsoft.com/office/drawing/2015/9/8/chartex" xmlns:cx2="http://schemas.microsoft.com/office/drawing/2015/10/21/chartex" xmlns:cx3="http://schemas.microsoft.com/office/drawing/2016/5/9/chartex" xmlns:cx4="http://schemas.microsoft.com/office/drawing/2016/5/10/chartex" xmlns:cx5="http://schemas.microsoft.com/office/drawing/2016/5/11/chartex" xmlns:cx6="http://schemas.microsoft.com/office/drawing/2016/5/12/chartex" xmlns:cx7="http://schemas.microsoft.com/office/drawing/2016/5/13/chartex" xmlns:cx8="http://schemas.microsoft.com/office/drawing/2016/5/14/chartex" xmlns:mc="http://schemas.openxmlformats.org/markup-compatibility/2006" xmlns:aink="http://schemas.microsoft.com/office/drawing/2016/ink" xmlns:am3d="http://schemas.microsoft.com/office/drawing/2017/model3d" xmlns:o="urn:schemas-microsoft-com:office:office" xmlns:oel="http://schemas.microsoft.com/office/2019/extlst" xmlns:r="http://schemas.openxmlformats.org/officeDocument/2006/relationships" xmlns:m="http://schemas.openxmlformats.org/officeDocument/2006/math" xmlns:v="urn:schemas-microsoft-com:vml" xmlns:wp14="http://schemas.microsoft.com/office/word/2010/wordprocessingDrawing" xmlns:wp="http://schemas.openxmlformats.org/drawingml/2006/wordprocessingDrawing" xmlns:w10="urn:schemas-microsoft-com:office:word" xmlns:w="http://schemas.openxmlformats.org/wordprocessingml/2006/main" xmlns:w14="http://schemas.microsoft.com/office/word/2010/wordml" xmlns:w15="http://schemas.microsoft.com/office/word/2012/wordml" xmlns:w16cex="http://schemas.microsoft.com/office/word/2018/wordml/cex" xmlns:w16cid="http://schemas.microsoft.com/office/word/2016/wordml/cid" xmlns:w16="http://schemas.microsoft.com/office/word/2018/wordml" xmlns:w16sdtdh="http://schemas.microsoft.com/office/word/2020/wordml/sdtdatahash" xmlns:w16se="http://schemas.microsoft.com/office/word/2015/wordml/symex" xmlns:wpg="http://schemas.microsoft.com/office/word/2010/wordprocessingGroup" xmlns:wpi="http://schemas.microsoft.com/office/word/2010/wordprocessingInk" xmlns:wne="http://schemas.microsoft.com/office/word/2006/wordml" xmlns:wps="http://schemas.microsoft.com/office/word/2010/wordprocessingShape" mc:Ignorable="w14 w15 w16se w16cid w16 w16cex w16sdtdh wp14">
   <w:body>
     <w:p>
       <w:pPr>
@@ -14,8 +14,8 @@
           <w:noProof/>
         </w:rPr>
         <w:pict w14:anchorId="1E7D6BB4">
-          <v:group id="Groupe 2" o:spid="_x0000_s1377" style="position:absolute;margin-left:23.8pt;margin-top:21.05pt;width:196.45pt;height:799.8pt;z-index:-1;mso-width-percent:330;mso-height-percent:950;mso-position-horizontal-relative:page;mso-position-vertical-relative:page;mso-width-percent:330;mso-height-percent:950" coordsize="21945,91257" o:gfxdata="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">
-            <v:rect id="Rectangle 3" o:spid="_x0000_s1378" style="position:absolute;width:1945;height:91257;visibility:visible;mso-wrap-style:square;v-text-anchor:middle" o:gfxdata="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" fillcolor="#44546a" stroked="f" strokeweight="1pt"/>
+          <v:group id="Groupe 2" o:spid="_x0000_s2401" style="position:absolute;margin-left:23.8pt;margin-top:21.05pt;width:196.45pt;height:799.8pt;z-index:-1;mso-width-percent:330;mso-height-percent:950;mso-position-horizontal-relative:page;mso-position-vertical-relative:page;mso-width-percent:330;mso-height-percent:950" coordsize="21945,91257" o:gfxdata="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">
+            <v:rect id="Rectangle 3" o:spid="_x0000_s2402" style="position:absolute;width:1945;height:91257;visibility:visible;mso-wrap-style:square;v-text-anchor:middle" o:gfxdata="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" fillcolor="#44546a" stroked="f" strokeweight="1pt"/>
             <v:shapetype id="_x0000_t15" coordsize="21600,21600" o:spt="15" adj="16200" path="m@0,l,,,21600@0,21600,21600,10800xe">
               <v:stroke joinstyle="miter"/>
               <v:formulas>
@@ -27,7 +27,7 @@
                 <v:h position="#0,topLeft" xrange="0,21600"/>
               </v:handles>
             </v:shapetype>
-            <v:shape id="Pentagone 4" o:spid="_x0000_s1379" type="#_x0000_t15" style="position:absolute;top:14668;width:21945;height:5521;visibility:visible;mso-wrap-style:square;v-text-anchor:middle" o:gfxdata="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" adj="18883" fillcolor="#4472c4" stroked="f" strokeweight="1pt">
+            <v:shape id="Pentagone 4" o:spid="_x0000_s2403" type="#_x0000_t15" style="position:absolute;top:14668;width:21945;height:5521;visibility:visible;mso-wrap-style:square;v-text-anchor:middle" o:gfxdata="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" adj="18883" fillcolor="#4472c4" stroked="f" strokeweight="1pt">
               <v:textbox style="mso-next-textbox:#Pentagone 4" inset=",0,14.4pt,0">
                 <w:txbxContent>
                   <w:p>
@@ -71,7 +71,7 @@
                         <w:sz w:val="28"/>
                         <w:szCs w:val="28"/>
                       </w:rPr>
-                      <w:t>20.05.2022</w:t>
+                      <w:t>22.05.2022</w:t>
                     </w:r>
                     <w:r>
                       <w:rPr>
@@ -85,99 +85,99 @@
                 </w:txbxContent>
               </v:textbox>
             </v:shape>
-            <v:group id="Groupe 5" o:spid="_x0000_s1380" style="position:absolute;left:762;top:42100;width:20574;height:49103" coordorigin="806,42118" coordsize="13062,31210" o:gfxdata="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">
-              <v:group id="Groupe 6" o:spid="_x0000_s1381" style="position:absolute;left:1410;top:42118;width:10478;height:31210" coordorigin="1410,42118" coordsize="10477,31210" o:gfxdata="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">
+            <v:group id="Groupe 5" o:spid="_x0000_s2404" style="position:absolute;left:762;top:42100;width:20574;height:49103" coordorigin="806,42118" coordsize="13062,31210" o:gfxdata="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">
+              <v:group id="Groupe 6" o:spid="_x0000_s2405" style="position:absolute;left:1410;top:42118;width:10478;height:31210" coordorigin="1410,42118" coordsize="10477,31210" o:gfxdata="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">
                 <o:lock v:ext="edit" aspectratio="t"/>
-                <v:shape id="Forme libre 20" o:spid="_x0000_s1382" style="position:absolute;left:3696;top:62168;width:1937;height:6985;visibility:visible;mso-wrap-style:square;v-text-anchor:top" coordsize="122,440" o:gfxdata="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" path="m,l39,152,84,304r38,113l122,440,76,306,39,180,6,53,,xe" fillcolor="#44546a" strokecolor="#44546a" strokeweight="0">
+                <v:shape id="Forme libre 20" o:spid="_x0000_s2406" style="position:absolute;left:3696;top:62168;width:1937;height:6985;visibility:visible;mso-wrap-style:square;v-text-anchor:top" coordsize="122,440" o:gfxdata="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" path="m,l39,152,84,304r38,113l122,440,76,306,39,180,6,53,,xe" fillcolor="#44546a" strokecolor="#44546a" strokeweight="0">
                   <v:path arrowok="t" o:connecttype="custom" o:connectlocs="0,0;61913,241300;133350,482600;193675,661988;193675,698500;120650,485775;61913,285750;9525,84138;0,0" o:connectangles="0,0,0,0,0,0,0,0,0"/>
                 </v:shape>
-                <v:shape id="Forme libre 21" o:spid="_x0000_s1383" style="position:absolute;left:5728;top:69058;width:1842;height:4270;visibility:visible;mso-wrap-style:square;v-text-anchor:top" coordsize="116,269" o:gfxdata="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" path="m,l8,19,37,93r30,74l116,269r-8,l60,169,30,98,1,25,,xe" fillcolor="#44546a" strokecolor="#44546a" strokeweight="0">
+                <v:shape id="Forme libre 21" o:spid="_x0000_s2407" style="position:absolute;left:5728;top:69058;width:1842;height:4270;visibility:visible;mso-wrap-style:square;v-text-anchor:top" coordsize="116,269" o:gfxdata="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" path="m,l8,19,37,93r30,74l116,269r-8,l60,169,30,98,1,25,,xe" fillcolor="#44546a" strokecolor="#44546a" strokeweight="0">
                   <v:path arrowok="t" o:connecttype="custom" o:connectlocs="0,0;12700,30163;58738,147638;106363,265113;184150,427038;171450,427038;95250,268288;47625,155575;1588,39688;0,0" o:connectangles="0,0,0,0,0,0,0,0,0,0"/>
                 </v:shape>
-                <v:shape id="Forme libre 22" o:spid="_x0000_s1384" style="position:absolute;left:1410;top:42118;width:2223;height:20193;visibility:visible;mso-wrap-style:square;v-text-anchor:top" coordsize="140,1272" o:gfxdata="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" path="m,l,,1,79r2,80l12,317,23,476,39,634,58,792,83,948r24,138l135,1223r5,49l138,1262,105,1106,77,949,53,792,35,634,20,476,9,317,2,159,,79,,xe" fillcolor="#44546a" strokecolor="#44546a" strokeweight="0">
+                <v:shape id="Forme libre 22" o:spid="_x0000_s2408" style="position:absolute;left:1410;top:42118;width:2223;height:20193;visibility:visible;mso-wrap-style:square;v-text-anchor:top" coordsize="140,1272" o:gfxdata="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" path="m,l,,1,79r2,80l12,317,23,476,39,634,58,792,83,948r24,138l135,1223r5,49l138,1262,105,1106,77,949,53,792,35,634,20,476,9,317,2,159,,79,,xe" fillcolor="#44546a" strokecolor="#44546a" strokeweight="0">
                   <v:path arrowok="t" o:connecttype="custom" o:connectlocs="0,0;0,0;1588,125413;4763,252413;19050,503238;36513,755650;61913,1006475;92075,1257300;131763,1504950;169863,1724025;214313,1941513;222250,2019300;219075,2003425;166688,1755775;122238,1506538;84138,1257300;55563,1006475;31750,755650;14288,503238;3175,252413;0,125413;0,0" o:connectangles="0,0,0,0,0,0,0,0,0,0,0,0,0,0,0,0,0,0,0,0,0,0"/>
                 </v:shape>
-                <v:shape id="Forme libre 23" o:spid="_x0000_s1385" style="position:absolute;left:3410;top:48611;width:715;height:13557;visibility:visible;mso-wrap-style:square;v-text-anchor:top" coordsize="45,854" o:gfxdata="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" path="m45,r,l35,66r-9,67l14,267,6,401,3,534,6,669r8,134l18,854r,-3l9,814,8,803,1,669,,534,3,401,12,267,25,132,34,66,45,xe" fillcolor="#44546a" strokecolor="#44546a" strokeweight="0">
+                <v:shape id="Forme libre 23" o:spid="_x0000_s2409" style="position:absolute;left:3410;top:48611;width:715;height:13557;visibility:visible;mso-wrap-style:square;v-text-anchor:top" coordsize="45,854" o:gfxdata="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" path="m45,r,l35,66r-9,67l14,267,6,401,3,534,6,669r8,134l18,854r,-3l9,814,8,803,1,669,,534,3,401,12,267,25,132,34,66,45,xe" fillcolor="#44546a" strokecolor="#44546a" strokeweight="0">
                   <v:path arrowok="t" o:connecttype="custom" o:connectlocs="71438,0;71438,0;55563,104775;41275,211138;22225,423863;9525,636588;4763,847725;9525,1062038;22225,1274763;28575,1355725;28575,1350963;14288,1292225;12700,1274763;1588,1062038;0,847725;4763,636588;19050,423863;39688,209550;53975,104775;71438,0" o:connectangles="0,0,0,0,0,0,0,0,0,0,0,0,0,0,0,0,0,0,0,0"/>
                 </v:shape>
-                <v:shape id="Forme libre 24" o:spid="_x0000_s1386" style="position:absolute;left:3633;top:62311;width:2444;height:9985;visibility:visible;mso-wrap-style:square;v-text-anchor:top" coordsize="154,629" o:gfxdata="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" path="m,l10,44r11,82l34,207r19,86l75,380r25,86l120,521r21,55l152,618r2,11l140,595,115,532,93,468,67,383,47,295,28,207,12,104,,xe" fillcolor="#44546a" strokecolor="#44546a" strokeweight="0">
+                <v:shape id="Forme libre 24" o:spid="_x0000_s2410" style="position:absolute;left:3633;top:62311;width:2444;height:9985;visibility:visible;mso-wrap-style:square;v-text-anchor:top" coordsize="154,629" o:gfxdata="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" path="m,l10,44r11,82l34,207r19,86l75,380r25,86l120,521r21,55l152,618r2,11l140,595,115,532,93,468,67,383,47,295,28,207,12,104,,xe" fillcolor="#44546a" strokecolor="#44546a" strokeweight="0">
                   <v:path arrowok="t" o:connecttype="custom" o:connectlocs="0,0;15875,69850;33338,200025;53975,328613;84138,465138;119063,603250;158750,739775;190500,827088;223838,914400;241300,981075;244475,998538;222250,944563;182563,844550;147638,742950;106363,608013;74613,468313;44450,328613;19050,165100;0,0" o:connectangles="0,0,0,0,0,0,0,0,0,0,0,0,0,0,0,0,0,0,0"/>
                 </v:shape>
-                <v:shape id="Forme libre 25" o:spid="_x0000_s1387" style="position:absolute;left:6204;top:72233;width:524;height:1095;visibility:visible;mso-wrap-style:square;v-text-anchor:top" coordsize="33,69" o:gfxdata="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" path="m,l33,69r-9,l12,35,,xe" fillcolor="#44546a" strokecolor="#44546a" strokeweight="0">
+                <v:shape id="Forme libre 25" o:spid="_x0000_s2411" style="position:absolute;left:6204;top:72233;width:524;height:1095;visibility:visible;mso-wrap-style:square;v-text-anchor:top" coordsize="33,69" o:gfxdata="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" path="m,l33,69r-9,l12,35,,xe" fillcolor="#44546a" strokecolor="#44546a" strokeweight="0">
                   <v:path arrowok="t" o:connecttype="custom" o:connectlocs="0,0;52388,109538;38100,109538;19050,55563;0,0" o:connectangles="0,0,0,0,0"/>
                 </v:shape>
-                <v:shape id="Forme libre 26" o:spid="_x0000_s1388" style="position:absolute;left:3553;top:61533;width:238;height:1476;visibility:visible;mso-wrap-style:square;v-text-anchor:top" coordsize="15,93" o:gfxdata="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" path="m,l9,37r,3l15,93,5,49,,xe" fillcolor="#44546a" strokecolor="#44546a" strokeweight="0">
+                <v:shape id="Forme libre 26" o:spid="_x0000_s2412" style="position:absolute;left:3553;top:61533;width:238;height:1476;visibility:visible;mso-wrap-style:square;v-text-anchor:top" coordsize="15,93" o:gfxdata="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" path="m,l9,37r,3l15,93,5,49,,xe" fillcolor="#44546a" strokecolor="#44546a" strokeweight="0">
                   <v:path arrowok="t" o:connecttype="custom" o:connectlocs="0,0;14288,58738;14288,63500;23813,147638;7938,77788;0,0" o:connectangles="0,0,0,0,0,0"/>
                 </v:shape>
-                <v:shape id="Forme libre 27" o:spid="_x0000_s1389" style="position:absolute;left:5633;top:56897;width:6255;height:12161;visibility:visible;mso-wrap-style:square;v-text-anchor:top" coordsize="394,766" o:gfxdata="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" path="m394,r,l356,38,319,77r-35,40l249,160r-42,58l168,276r-37,63l98,402,69,467,45,535,26,604,14,673,7,746,6,766,,749r1,-5l7,673,21,603,40,533,65,466,94,400r33,-64l164,275r40,-60l248,158r34,-42l318,76,354,37,394,xe" fillcolor="#44546a" strokecolor="#44546a" strokeweight="0">
+                <v:shape id="Forme libre 27" o:spid="_x0000_s2413" style="position:absolute;left:5633;top:56897;width:6255;height:12161;visibility:visible;mso-wrap-style:square;v-text-anchor:top" coordsize="394,766" o:gfxdata="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" path="m394,r,l356,38,319,77r-35,40l249,160r-42,58l168,276r-37,63l98,402,69,467,45,535,26,604,14,673,7,746,6,766,,749r1,-5l7,673,21,603,40,533,65,466,94,400r33,-64l164,275r40,-60l248,158r34,-42l318,76,354,37,394,xe" fillcolor="#44546a" strokecolor="#44546a" strokeweight="0">
                   <v:path arrowok="t" o:connecttype="custom" o:connectlocs="625475,0;625475,0;565150,60325;506413,122238;450850,185738;395288,254000;328613,346075;266700,438150;207963,538163;155575,638175;109538,741363;71438,849313;41275,958850;22225,1068388;11113,1184275;9525,1216025;0,1189038;1588,1181100;11113,1068388;33338,957263;63500,846138;103188,739775;149225,635000;201613,533400;260350,436563;323850,341313;393700,250825;447675,184150;504825,120650;561975,58738;625475,0" o:connectangles="0,0,0,0,0,0,0,0,0,0,0,0,0,0,0,0,0,0,0,0,0,0,0,0,0,0,0,0,0,0,0"/>
                 </v:shape>
-                <v:shape id="Forme libre 28" o:spid="_x0000_s1390" style="position:absolute;left:5633;top:69153;width:571;height:3080;visibility:visible;mso-wrap-style:square;v-text-anchor:top" coordsize="36,194" o:gfxdata="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" path="m,l6,16r1,3l11,80r9,52l33,185r3,9l21,161,15,145,5,81,1,41,,xe" fillcolor="#44546a" strokecolor="#44546a" strokeweight="0">
+                <v:shape id="Forme libre 28" o:spid="_x0000_s2414" style="position:absolute;left:5633;top:69153;width:571;height:3080;visibility:visible;mso-wrap-style:square;v-text-anchor:top" coordsize="36,194" o:gfxdata="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" path="m,l6,16r1,3l11,80r9,52l33,185r3,9l21,161,15,145,5,81,1,41,,xe" fillcolor="#44546a" strokecolor="#44546a" strokeweight="0">
                   <v:path arrowok="t" o:connecttype="custom" o:connectlocs="0,0;9525,25400;11113,30163;17463,127000;31750,209550;52388,293688;57150,307975;33338,255588;23813,230188;7938,128588;1588,65088;0,0" o:connectangles="0,0,0,0,0,0,0,0,0,0,0,0"/>
                 </v:shape>
-                <v:shape id="Forme libre 29" o:spid="_x0000_s1391" style="position:absolute;left:6077;top:72296;width:493;height:1032;visibility:visible;mso-wrap-style:square;v-text-anchor:top" coordsize="31,65" o:gfxdata="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" path="m,l31,65r-8,l,xe" fillcolor="#44546a" strokecolor="#44546a" strokeweight="0">
+                <v:shape id="Forme libre 29" o:spid="_x0000_s2415" style="position:absolute;left:6077;top:72296;width:493;height:1032;visibility:visible;mso-wrap-style:square;v-text-anchor:top" coordsize="31,65" o:gfxdata="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" path="m,l31,65r-8,l,xe" fillcolor="#44546a" strokecolor="#44546a" strokeweight="0">
                   <v:path arrowok="t" o:connecttype="custom" o:connectlocs="0,0;49213,103188;36513,103188;0,0" o:connectangles="0,0,0,0"/>
                 </v:shape>
-                <v:shape id="Forme libre 30" o:spid="_x0000_s1392" style="position:absolute;left:5633;top:68788;width:111;height:666;visibility:visible;mso-wrap-style:square;v-text-anchor:top" coordsize="7,42" o:gfxdata="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" path="m,l6,17,7,42,6,39,,23,,xe" fillcolor="#44546a" strokecolor="#44546a" strokeweight="0">
+                <v:shape id="Forme libre 30" o:spid="_x0000_s2416" style="position:absolute;left:5633;top:68788;width:111;height:666;visibility:visible;mso-wrap-style:square;v-text-anchor:top" coordsize="7,42" o:gfxdata="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" path="m,l6,17,7,42,6,39,,23,,xe" fillcolor="#44546a" strokecolor="#44546a" strokeweight="0">
                   <v:path arrowok="t" o:connecttype="custom" o:connectlocs="0,0;9525,26988;11113,66675;9525,61913;0,36513;0,0" o:connectangles="0,0,0,0,0,0"/>
                 </v:shape>
-                <v:shape id="Forme libre 31" o:spid="_x0000_s1393" style="position:absolute;left:5871;top:71455;width:714;height:1873;visibility:visible;mso-wrap-style:square;v-text-anchor:top" coordsize="45,118" o:gfxdata="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" path="m,l6,16,21,49,33,84r12,34l44,118,13,53,11,42,,xe" fillcolor="#44546a" strokecolor="#44546a" strokeweight="0">
+                <v:shape id="Forme libre 31" o:spid="_x0000_s2417" style="position:absolute;left:5871;top:71455;width:714;height:1873;visibility:visible;mso-wrap-style:square;v-text-anchor:top" coordsize="45,118" o:gfxdata="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" path="m,l6,16,21,49,33,84r12,34l44,118,13,53,11,42,,xe" fillcolor="#44546a" strokecolor="#44546a" strokeweight="0">
                   <v:path arrowok="t" o:connecttype="custom" o:connectlocs="0,0;9525,25400;33338,77788;52388,133350;71438,187325;69850,187325;20638,84138;17463,66675;0,0" o:connectangles="0,0,0,0,0,0,0,0,0"/>
                 </v:shape>
               </v:group>
-              <v:group id="Groupe 7" o:spid="_x0000_s1394" style="position:absolute;left:806;top:48269;width:13063;height:25059" coordorigin="806,46499" coordsize="8747,16779" o:gfxdata="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">
+              <v:group id="Groupe 7" o:spid="_x0000_s2418" style="position:absolute;left:806;top:48269;width:13063;height:25059" coordorigin="806,46499" coordsize="8747,16779" o:gfxdata="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">
                 <o:lock v:ext="edit" aspectratio="t"/>
-                <v:shape id="Forme libre 8" o:spid="_x0000_s1395" style="position:absolute;left:1187;top:51897;width:1984;height:7143;visibility:visible;mso-wrap-style:square;v-text-anchor:top" coordsize="125,450" o:gfxdata="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" path="m,l41,155,86,309r39,116l125,450,79,311,41,183,7,54,,xe" fillcolor="#44546a" strokecolor="#44546a" strokeweight="0">
+                <v:shape id="Forme libre 8" o:spid="_x0000_s2419" style="position:absolute;left:1187;top:51897;width:1984;height:7143;visibility:visible;mso-wrap-style:square;v-text-anchor:top" coordsize="125,450" o:gfxdata="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" path="m,l41,155,86,309r39,116l125,450,79,311,41,183,7,54,,xe" fillcolor="#44546a" strokecolor="#44546a" strokeweight="0">
                   <v:fill opacity="13107f"/>
                   <v:stroke opacity="13107f"/>
                   <v:path arrowok="t" o:connecttype="custom" o:connectlocs="0,0;65088,246063;136525,490538;198438,674688;198438,714375;125413,493713;65088,290513;11113,85725;0,0" o:connectangles="0,0,0,0,0,0,0,0,0"/>
                 </v:shape>
-                <v:shape id="Forme libre 9" o:spid="_x0000_s1396" style="position:absolute;left:3282;top:58913;width:1874;height:4366;visibility:visible;mso-wrap-style:square;v-text-anchor:top" coordsize="118,275" o:gfxdata="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" path="m,l8,20,37,96r32,74l118,275r-9,l61,174,30,100,,26,,xe" fillcolor="#44546a" strokecolor="#44546a" strokeweight="0">
+                <v:shape id="Forme libre 9" o:spid="_x0000_s2420" style="position:absolute;left:3282;top:58913;width:1874;height:4366;visibility:visible;mso-wrap-style:square;v-text-anchor:top" coordsize="118,275" o:gfxdata="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" path="m,l8,20,37,96r32,74l118,275r-9,l61,174,30,100,,26,,xe" fillcolor="#44546a" strokecolor="#44546a" strokeweight="0">
                   <v:fill opacity="13107f"/>
                   <v:stroke opacity="13107f"/>
                   <v:path arrowok="t" o:connecttype="custom" o:connectlocs="0,0;12700,31750;58738,152400;109538,269875;187325,436563;173038,436563;96838,276225;47625,158750;0,41275;0,0" o:connectangles="0,0,0,0,0,0,0,0,0,0"/>
                 </v:shape>
-                <v:shape id="Forme libre 10" o:spid="_x0000_s1397" style="position:absolute;left:806;top:50103;width:317;height:1921;visibility:visible;mso-wrap-style:square;v-text-anchor:top" coordsize="20,121" o:gfxdata="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" path="m,l16,72r4,49l18,112,,31,,xe" fillcolor="#44546a" strokecolor="#44546a" strokeweight="0">
+                <v:shape id="Forme libre 10" o:spid="_x0000_s2421" style="position:absolute;left:806;top:50103;width:317;height:1921;visibility:visible;mso-wrap-style:square;v-text-anchor:top" coordsize="20,121" o:gfxdata="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" path="m,l16,72r4,49l18,112,,31,,xe" fillcolor="#44546a" strokecolor="#44546a" strokeweight="0">
                   <v:fill opacity="13107f"/>
                   <v:stroke opacity="13107f"/>
                   <v:path arrowok="t" o:connecttype="custom" o:connectlocs="0,0;25400,114300;31750,192088;28575,177800;0,49213;0,0" o:connectangles="0,0,0,0,0,0"/>
                 </v:shape>
-                <v:shape id="Forme libre 12" o:spid="_x0000_s1398" style="position:absolute;left:1123;top:52024;width:2509;height:10207;visibility:visible;mso-wrap-style:square;v-text-anchor:top" coordsize="158,643" o:gfxdata="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" path="m,l11,46r11,83l36,211r19,90l76,389r27,87l123,533r21,55l155,632r3,11l142,608,118,544,95,478,69,391,47,302,29,212,13,107,,xe" fillcolor="#44546a" strokecolor="#44546a" strokeweight="0">
+                <v:shape id="Forme libre 12" o:spid="_x0000_s2422" style="position:absolute;left:1123;top:52024;width:2509;height:10207;visibility:visible;mso-wrap-style:square;v-text-anchor:top" coordsize="158,643" o:gfxdata="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" path="m,l11,46r11,83l36,211r19,90l76,389r27,87l123,533r21,55l155,632r3,11l142,608,118,544,95,478,69,391,47,302,29,212,13,107,,xe" fillcolor="#44546a" strokecolor="#44546a" strokeweight="0">
                   <v:fill opacity="13107f"/>
                   <v:stroke opacity="13107f"/>
                   <v:path arrowok="t" o:connecttype="custom" o:connectlocs="0,0;17463,73025;34925,204788;57150,334963;87313,477838;120650,617538;163513,755650;195263,846138;228600,933450;246063,1003300;250825,1020763;225425,965200;187325,863600;150813,758825;109538,620713;74613,479425;46038,336550;20638,169863;0,0" o:connectangles="0,0,0,0,0,0,0,0,0,0,0,0,0,0,0,0,0,0,0"/>
                 </v:shape>
-                <v:shape id="Forme libre 13" o:spid="_x0000_s1399" style="position:absolute;left:3759;top:62152;width:524;height:1127;visibility:visible;mso-wrap-style:square;v-text-anchor:top" coordsize="33,71" o:gfxdata="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" path="m,l33,71r-9,l11,36,,xe" fillcolor="#44546a" strokecolor="#44546a" strokeweight="0">
+                <v:shape id="Forme libre 13" o:spid="_x0000_s2423" style="position:absolute;left:3759;top:62152;width:524;height:1127;visibility:visible;mso-wrap-style:square;v-text-anchor:top" coordsize="33,71" o:gfxdata="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" path="m,l33,71r-9,l11,36,,xe" fillcolor="#44546a" strokecolor="#44546a" strokeweight="0">
                   <v:fill opacity="13107f"/>
                   <v:stroke opacity="13107f"/>
                   <v:path arrowok="t" o:connecttype="custom" o:connectlocs="0,0;52388,112713;38100,112713;17463,57150;0,0" o:connectangles="0,0,0,0,0"/>
                 </v:shape>
-                <v:shape id="Forme libre 14" o:spid="_x0000_s1400" style="position:absolute;left:1060;top:51246;width:238;height:1508;visibility:visible;mso-wrap-style:square;v-text-anchor:top" coordsize="15,95" o:gfxdata="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" path="m,l8,37r,4l15,95,4,49,,xe" fillcolor="#44546a" strokecolor="#44546a" strokeweight="0">
+                <v:shape id="Forme libre 14" o:spid="_x0000_s2424" style="position:absolute;left:1060;top:51246;width:238;height:1508;visibility:visible;mso-wrap-style:square;v-text-anchor:top" coordsize="15,95" o:gfxdata="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" path="m,l8,37r,4l15,95,4,49,,xe" fillcolor="#44546a" strokecolor="#44546a" strokeweight="0">
                   <v:fill opacity="13107f"/>
                   <v:stroke opacity="13107f"/>
                   <v:path arrowok="t" o:connecttype="custom" o:connectlocs="0,0;12700,58738;12700,65088;23813,150813;6350,77788;0,0" o:connectangles="0,0,0,0,0,0"/>
                 </v:shape>
-                <v:shape id="Forme libre 15" o:spid="_x0000_s1401" style="position:absolute;left:3171;top:46499;width:6382;height:12414;visibility:visible;mso-wrap-style:square;v-text-anchor:top" coordsize="402,782" o:gfxdata="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" path="m402,r,1l363,39,325,79r-35,42l255,164r-44,58l171,284r-38,62l100,411,71,478,45,546,27,617,13,689,7,761r,21l,765r1,-4l7,688,21,616,40,545,66,475,95,409r35,-66l167,281r42,-61l253,163r34,-43l324,78,362,38,402,xe" fillcolor="#44546a" strokecolor="#44546a" strokeweight="0">
+                <v:shape id="Forme libre 15" o:spid="_x0000_s2425" style="position:absolute;left:3171;top:46499;width:6382;height:12414;visibility:visible;mso-wrap-style:square;v-text-anchor:top" coordsize="402,782" o:gfxdata="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" path="m402,r,1l363,39,325,79r-35,42l255,164r-44,58l171,284r-38,62l100,411,71,478,45,546,27,617,13,689,7,761r,21l,765r1,-4l7,688,21,616,40,545,66,475,95,409r35,-66l167,281r42,-61l253,163r34,-43l324,78,362,38,402,xe" fillcolor="#44546a" strokecolor="#44546a" strokeweight="0">
                   <v:fill opacity="13107f"/>
                   <v:stroke opacity="13107f"/>
                   <v:path arrowok="t" o:connecttype="custom" o:connectlocs="638175,0;638175,1588;576263,61913;515938,125413;460375,192088;404813,260350;334963,352425;271463,450850;211138,549275;158750,652463;112713,758825;71438,866775;42863,979488;20638,1093788;11113,1208088;11113,1241425;0,1214438;1588,1208088;11113,1092200;33338,977900;63500,865188;104775,754063;150813,649288;206375,544513;265113,446088;331788,349250;401638,258763;455613,190500;514350,123825;574675,60325;638175,0" o:connectangles="0,0,0,0,0,0,0,0,0,0,0,0,0,0,0,0,0,0,0,0,0,0,0,0,0,0,0,0,0,0,0"/>
                 </v:shape>
-                <v:shape id="Forme libre 16" o:spid="_x0000_s1402" style="position:absolute;left:3171;top:59040;width:588;height:3112;visibility:visible;mso-wrap-style:square;v-text-anchor:top" coordsize="37,196" o:gfxdata="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" path="m,l6,15r1,3l12,80r9,54l33,188r4,8l22,162,15,146,5,81,1,40,,xe" fillcolor="#44546a" strokecolor="#44546a" strokeweight="0">
+                <v:shape id="Forme libre 16" o:spid="_x0000_s2426" style="position:absolute;left:3171;top:59040;width:588;height:3112;visibility:visible;mso-wrap-style:square;v-text-anchor:top" coordsize="37,196" o:gfxdata="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" path="m,l6,15r1,3l12,80r9,54l33,188r4,8l22,162,15,146,5,81,1,40,,xe" fillcolor="#44546a" strokecolor="#44546a" strokeweight="0">
                   <v:fill opacity="13107f"/>
                   <v:stroke opacity="13107f"/>
                   <v:path arrowok="t" o:connecttype="custom" o:connectlocs="0,0;9525,23813;11113,28575;19050,127000;33338,212725;52388,298450;58738,311150;34925,257175;23813,231775;7938,128588;1588,63500;0,0" o:connectangles="0,0,0,0,0,0,0,0,0,0,0,0"/>
                 </v:shape>
-                <v:shape id="Forme libre 17" o:spid="_x0000_s1403" style="position:absolute;left:3632;top:62231;width:492;height:1048;visibility:visible;mso-wrap-style:square;v-text-anchor:top" coordsize="31,66" o:gfxdata="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" path="m,l31,66r-7,l,xe" fillcolor="#44546a" strokecolor="#44546a" strokeweight="0">
+                <v:shape id="Forme libre 17" o:spid="_x0000_s2427" style="position:absolute;left:3632;top:62231;width:492;height:1048;visibility:visible;mso-wrap-style:square;v-text-anchor:top" coordsize="31,66" o:gfxdata="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" path="m,l31,66r-7,l,xe" fillcolor="#44546a" strokecolor="#44546a" strokeweight="0">
                   <v:fill opacity="13107f"/>
                   <v:stroke opacity="13107f"/>
                   <v:path arrowok="t" o:connecttype="custom" o:connectlocs="0,0;49213,104775;38100,104775;0,0" o:connectangles="0,0,0,0"/>
                 </v:shape>
-                <v:shape id="Forme libre 18" o:spid="_x0000_s1404" style="position:absolute;left:3171;top:58644;width:111;height:682;visibility:visible;mso-wrap-style:square;v-text-anchor:top" coordsize="7,43" o:gfxdata="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" path="m,l7,17r,26l6,40,,25,,xe" fillcolor="#44546a" strokecolor="#44546a" strokeweight="0">
+                <v:shape id="Forme libre 18" o:spid="_x0000_s2428" style="position:absolute;left:3171;top:58644;width:111;height:682;visibility:visible;mso-wrap-style:square;v-text-anchor:top" coordsize="7,43" o:gfxdata="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" path="m,l7,17r,26l6,40,,25,,xe" fillcolor="#44546a" strokecolor="#44546a" strokeweight="0">
                   <v:fill opacity="13107f"/>
                   <v:stroke opacity="13107f"/>
                   <v:path arrowok="t" o:connecttype="custom" o:connectlocs="0,0;11113,26988;11113,68263;9525,63500;0,39688;0,0" o:connectangles="0,0,0,0,0,0"/>
                 </v:shape>
-                <v:shape id="Forme libre 19" o:spid="_x0000_s1405" style="position:absolute;left:3409;top:61358;width:731;height:1921;visibility:visible;mso-wrap-style:square;v-text-anchor:top" coordsize="46,121" o:gfxdata="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" path="m,l7,16,22,50,33,86r13,35l45,121,14,55,11,44,,xe" fillcolor="#44546a" strokecolor="#44546a" strokeweight="0">
+                <v:shape id="Forme libre 19" o:spid="_x0000_s2429" style="position:absolute;left:3409;top:61358;width:731;height:1921;visibility:visible;mso-wrap-style:square;v-text-anchor:top" coordsize="46,121" o:gfxdata="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" path="m,l7,16,22,50,33,86r13,35l45,121,14,55,11,44,,xe" fillcolor="#44546a" strokecolor="#44546a" strokeweight="0">
                   <v:fill opacity="13107f"/>
                   <v:stroke opacity="13107f"/>
                   <v:path arrowok="t" o:connecttype="custom" o:connectlocs="0,0;11113,25400;34925,79375;52388,136525;73025,192088;71438,192088;22225,87313;17463,69850;0,0" o:connectangles="0,0,0,0,0,0,0,0,0"/>
@@ -197,7 +197,7 @@
             <v:stroke joinstyle="miter"/>
             <v:path gradientshapeok="t" o:connecttype="rect"/>
           </v:shapetype>
-          <v:shape id="Zone de texte 32" o:spid="_x0000_s1376" type="#_x0000_t202" style="position:absolute;margin-left:250.05pt;margin-top:740.85pt;width:267.9pt;height:28.1pt;z-index:2;visibility:visible;mso-wrap-style:square;mso-width-percent:450;mso-height-percent:0;mso-left-percent:-10001;mso-top-percent:-10001;mso-wrap-distance-left:9pt;mso-wrap-distance-top:0;mso-wrap-distance-right:9pt;mso-wrap-distance-bottom:0;mso-position-horizontal:absolute;mso-position-horizontal-relative:page;mso-position-vertical:absolute;mso-position-vertical-relative:page;mso-width-percent:450;mso-height-percent:0;mso-left-percent:-10001;mso-top-percent:-10001;mso-width-relative:page;mso-height-relative:margin;v-text-anchor:bottom" o:gfxdata="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" filled="f" stroked="f" strokeweight=".5pt">
+          <v:shape id="Zone de texte 32" o:spid="_x0000_s2400" type="#_x0000_t202" style="position:absolute;margin-left:250.05pt;margin-top:740.85pt;width:267.9pt;height:28.1pt;z-index:2;visibility:visible;mso-wrap-style:square;mso-width-percent:450;mso-height-percent:0;mso-left-percent:-10001;mso-top-percent:-10001;mso-wrap-distance-left:9pt;mso-wrap-distance-top:0;mso-wrap-distance-right:9pt;mso-wrap-distance-bottom:0;mso-position-horizontal:absolute;mso-position-horizontal-relative:page;mso-position-vertical:absolute;mso-position-vertical-relative:page;mso-width-percent:450;mso-height-percent:0;mso-left-percent:-10001;mso-top-percent:-10001;mso-width-relative:page;mso-height-relative:margin;v-text-anchor:bottom" o:gfxdata="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" filled="f" stroked="f" strokeweight=".5pt">
             <v:textbox style="mso-fit-shape-to-text:t" inset="0,0,0,0">
               <w:txbxContent>
                 <w:p>
@@ -261,7 +261,7 @@
           <w:noProof/>
         </w:rPr>
         <w:pict w14:anchorId="3B15E41F">
-          <v:shape id="Zone de texte 1" o:spid="_x0000_s1375" type="#_x0000_t202" style="position:absolute;margin-left:250.05pt;margin-top:147.35pt;width:267.9pt;height:114.6pt;z-index:1;visibility:visible;mso-wrap-style:square;mso-width-percent:450;mso-height-percent:0;mso-left-percent:-10001;mso-top-percent:-10001;mso-wrap-distance-left:9pt;mso-wrap-distance-top:0;mso-wrap-distance-right:9pt;mso-wrap-distance-bottom:0;mso-position-horizontal:absolute;mso-position-horizontal-relative:page;mso-position-vertical:absolute;mso-position-vertical-relative:page;mso-width-percent:450;mso-height-percent:0;mso-left-percent:-10001;mso-top-percent:-10001;mso-width-relative:page;mso-height-relative:margin;v-text-anchor:top" o:gfxdata="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" filled="f" stroked="f" strokeweight=".5pt">
+          <v:shape id="Zone de texte 1" o:spid="_x0000_s2399" type="#_x0000_t202" style="position:absolute;margin-left:250.05pt;margin-top:147.35pt;width:267.9pt;height:114.6pt;z-index:1;visibility:visible;mso-wrap-style:square;mso-width-percent:450;mso-height-percent:0;mso-left-percent:-10001;mso-top-percent:-10001;mso-wrap-distance-left:9pt;mso-wrap-distance-top:0;mso-wrap-distance-right:9pt;mso-wrap-distance-bottom:0;mso-position-horizontal:absolute;mso-position-horizontal-relative:page;mso-position-vertical:absolute;mso-position-vertical-relative:page;mso-width-percent:450;mso-height-percent:0;mso-left-percent:-10001;mso-top-percent:-10001;mso-width-relative:page;mso-height-relative:margin;v-text-anchor:top" o:gfxdata="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" filled="f" stroked="f" strokeweight=".5pt">
             <v:textbox style="mso-fit-shape-to-text:t" inset="0,0,0,0">
               <w:txbxContent>
                 <w:p>
@@ -4672,7 +4672,7 @@
           <w:szCs w:val="14"/>
         </w:rPr>
         <w:pict w14:anchorId="51DD47A3">
-          <v:shape id="_x0000_i1026" type="#_x0000_t75" style="width:699.05pt;height:230.25pt">
+          <v:shape id="_x0000_i1026" type="#_x0000_t75" style="width:698.95pt;height:230.25pt">
             <v:imagedata r:id="rId19" o:title="PlanificationInitiale"/>
           </v:shape>
         </w:pict>
@@ -6060,7 +6060,7 @@
           <w:szCs w:val="14"/>
         </w:rPr>
         <w:pict w14:anchorId="311211E8">
-          <v:shape id="_x0000_i1027" type="#_x0000_t75" style="width:453.75pt;height:286.35pt">
+          <v:shape id="_x0000_i1027" type="#_x0000_t75" style="width:453.75pt;height:285.95pt">
             <v:imagedata r:id="rId20" o:title="MCD"/>
           </v:shape>
         </w:pict>
@@ -9187,7 +9187,7 @@
           <w:rFonts w:cs="Arial"/>
         </w:rPr>
         <w:pict w14:anchorId="1D45B505">
-          <v:shape id="_x0000_i1028" type="#_x0000_t75" style="width:699.9pt;height:379.25pt">
+          <v:shape id="_x0000_i1028" type="#_x0000_t75" style="width:700.3pt;height:379pt">
             <v:imagedata r:id="rId22" o:title="home"/>
           </v:shape>
         </w:pict>
@@ -9233,7 +9233,7 @@
           <w:rFonts w:cs="Arial"/>
         </w:rPr>
         <w:pict w14:anchorId="163E3C16">
-          <v:shape id="_x0000_i1029" type="#_x0000_t75" style="width:699.9pt;height:379.25pt">
+          <v:shape id="_x0000_i1029" type="#_x0000_t75" style="width:700.3pt;height:379pt">
             <v:imagedata r:id="rId23" o:title="home_logged_in"/>
           </v:shape>
         </w:pict>
@@ -9288,7 +9288,7 @@
           <w:rFonts w:cs="Arial"/>
         </w:rPr>
         <w:pict w14:anchorId="6C93E577">
-          <v:shape id="_x0000_i1030" type="#_x0000_t75" style="width:699.9pt;height:379.25pt">
+          <v:shape id="_x0000_i1030" type="#_x0000_t75" style="width:700.3pt;height:379pt">
             <v:imagedata r:id="rId24" o:title="login"/>
           </v:shape>
         </w:pict>
@@ -9352,7 +9352,7 @@
           <w:rFonts w:cs="Arial"/>
         </w:rPr>
         <w:pict w14:anchorId="00D6FF65">
-          <v:shape id="_x0000_i1031" type="#_x0000_t75" style="width:699.9pt;height:379.25pt">
+          <v:shape id="_x0000_i1031" type="#_x0000_t75" style="width:700.3pt;height:379pt">
             <v:imagedata r:id="rId25" o:title="register"/>
           </v:shape>
         </w:pict>
@@ -9424,7 +9424,7 @@
           <w:rFonts w:cs="Arial"/>
         </w:rPr>
         <w:pict w14:anchorId="53106E3A">
-          <v:shape id="_x0000_i1032" type="#_x0000_t75" style="width:699.9pt;height:379.25pt">
+          <v:shape id="_x0000_i1032" type="#_x0000_t75" style="width:700.3pt;height:379pt">
             <v:imagedata r:id="rId26" o:title="article"/>
           </v:shape>
         </w:pict>
@@ -9480,7 +9480,7 @@
           <w:rFonts w:cs="Arial"/>
         </w:rPr>
         <w:pict w14:anchorId="38618B2D">
-          <v:shape id="_x0000_i1033" type="#_x0000_t75" style="width:699.9pt;height:379.25pt">
+          <v:shape id="_x0000_i1033" type="#_x0000_t75" style="width:700.3pt;height:379pt">
             <v:imagedata r:id="rId27" o:title="comments"/>
           </v:shape>
         </w:pict>
@@ -9546,7 +9546,7 @@
           <w:rFonts w:cs="Arial"/>
         </w:rPr>
         <w:pict w14:anchorId="11251611">
-          <v:shape id="_x0000_i1034" type="#_x0000_t75" style="width:699.9pt;height:379.25pt">
+          <v:shape id="_x0000_i1034" type="#_x0000_t75" style="width:700.3pt;height:379pt">
             <v:imagedata r:id="rId28" o:title="add_article"/>
           </v:shape>
         </w:pict>
@@ -9597,7 +9597,7 @@
           <w:rFonts w:cs="Arial"/>
         </w:rPr>
         <w:pict w14:anchorId="56CC400C">
-          <v:shape id="_x0000_i1035" type="#_x0000_t75" style="width:699.9pt;height:379.25pt">
+          <v:shape id="_x0000_i1035" type="#_x0000_t75" style="width:700.3pt;height:379pt">
             <v:imagedata r:id="rId29" o:title="add_category"/>
           </v:shape>
         </w:pict>
@@ -9655,7 +9655,7 @@
           <w:rFonts w:cs="Arial"/>
         </w:rPr>
         <w:pict w14:anchorId="74C1FD33">
-          <v:shape id="_x0000_i1036" type="#_x0000_t75" style="width:699.9pt;height:379.25pt">
+          <v:shape id="_x0000_i1036" type="#_x0000_t75" style="width:700.3pt;height:379pt">
             <v:imagedata r:id="rId30" o:title="add_author"/>
           </v:shape>
         </w:pict>
@@ -9713,7 +9713,7 @@
           <w:rFonts w:cs="Arial"/>
         </w:rPr>
         <w:pict w14:anchorId="511B7C7F">
-          <v:shape id="_x0000_i1037" type="#_x0000_t75" style="width:699.9pt;height:379.25pt">
+          <v:shape id="_x0000_i1037" type="#_x0000_t75" style="width:700.3pt;height:379pt">
             <v:imagedata r:id="rId31" o:title="filter"/>
           </v:shape>
         </w:pict>
@@ -9765,7 +9765,7 @@
       </w:pPr>
       <w:r>
         <w:pict w14:anchorId="2683EE6D">
-          <v:shape id="_x0000_i1042" type="#_x0000_t75" style="width:368.35pt;height:396pt">
+          <v:shape id="_x0000_i1038" type="#_x0000_t75" style="width:368.15pt;height:396pt">
             <v:imagedata r:id="rId34" o:title="MLD"/>
           </v:shape>
         </w:pict>
@@ -9973,8 +9973,6 @@
       <w:bookmarkStart w:id="29" w:name="_Toc25553317"/>
       <w:bookmarkStart w:id="30" w:name="_Toc71691022"/>
       <w:bookmarkStart w:id="31" w:name="_Toc103589047"/>
-      <w:bookmarkStart w:id="32" w:name="_GoBack"/>
-      <w:bookmarkEnd w:id="32"/>
       <w:r>
         <w:rPr>
           <w:i w:val="0"/>
@@ -9982,12 +9980,12 @@
         </w:rPr>
         <w:t>Dossier de réalisation</w:t>
       </w:r>
-      <w:bookmarkStart w:id="33" w:name="_Toc25553318"/>
+      <w:bookmarkStart w:id="32" w:name="_Toc25553318"/>
       <w:bookmarkEnd w:id="29"/>
       <w:bookmarkEnd w:id="30"/>
       <w:bookmarkEnd w:id="31"/>
     </w:p>
-    <w:bookmarkEnd w:id="33"/>
+    <w:bookmarkEnd w:id="32"/>
     <w:p>
       <w:pPr>
         <w:ind w:firstLine="360"/>
@@ -10271,9 +10269,9 @@
           <w:docGrid w:linePitch="326"/>
         </w:sectPr>
       </w:pPr>
-      <w:bookmarkStart w:id="34" w:name="_Toc25553321"/>
-      <w:bookmarkStart w:id="35" w:name="_Toc71691025"/>
-      <w:bookmarkStart w:id="36" w:name="_Toc103589048"/>
+      <w:bookmarkStart w:id="33" w:name="_Toc25553321"/>
+      <w:bookmarkStart w:id="34" w:name="_Toc71691025"/>
+      <w:bookmarkStart w:id="35" w:name="_Toc103589048"/>
     </w:p>
     <w:p>
       <w:pPr>
@@ -10291,7 +10289,7 @@
         <w:lastRenderedPageBreak/>
         <w:t>Description des test</w:t>
       </w:r>
-      <w:bookmarkEnd w:id="34"/>
+      <w:bookmarkEnd w:id="33"/>
       <w:r>
         <w:rPr>
           <w:i w:val="0"/>
@@ -10299,8 +10297,8 @@
         </w:rPr>
         <w:t>s effectués</w:t>
       </w:r>
+      <w:bookmarkEnd w:id="34"/>
       <w:bookmarkEnd w:id="35"/>
-      <w:bookmarkEnd w:id="36"/>
     </w:p>
     <w:p>
       <w:pPr>
@@ -11723,6 +11721,624 @@
     </w:p>
     <w:p>
       <w:pPr>
+        <w:pStyle w:val="Titre3"/>
+      </w:pPr>
+      <w:r>
+        <w:t>Tests des réactions</w:t>
+      </w:r>
+    </w:p>
+    <w:p>
+      <w:pPr>
+        <w:pStyle w:val="En-tte"/>
+        <w:rPr>
+          <w:i/>
+        </w:rPr>
+      </w:pPr>
+    </w:p>
+    <w:tbl>
+      <w:tblPr>
+        <w:tblW w:w="0" w:type="auto"/>
+        <w:tblBorders>
+          <w:top w:val="single" w:sz="4" w:space="0" w:color="666666"/>
+          <w:left w:val="single" w:sz="4" w:space="0" w:color="666666"/>
+          <w:bottom w:val="single" w:sz="4" w:space="0" w:color="666666"/>
+          <w:right w:val="single" w:sz="4" w:space="0" w:color="666666"/>
+          <w:insideH w:val="single" w:sz="4" w:space="0" w:color="666666"/>
+          <w:insideV w:val="single" w:sz="4" w:space="0" w:color="666666"/>
+        </w:tblBorders>
+        <w:tblLook w:val="04A0" w:firstRow="1" w:lastRow="0" w:firstColumn="1" w:lastColumn="0" w:noHBand="0" w:noVBand="1"/>
+      </w:tblPr>
+      <w:tblGrid>
+        <w:gridCol w:w="2828"/>
+        <w:gridCol w:w="2828"/>
+        <w:gridCol w:w="2828"/>
+        <w:gridCol w:w="2829"/>
+        <w:gridCol w:w="2829"/>
+      </w:tblGrid>
+      <w:tr>
+        <w:tc>
+          <w:tcPr>
+            <w:tcW w:w="2828" w:type="dxa"/>
+            <w:tcBorders>
+              <w:top w:val="single" w:sz="4" w:space="0" w:color="000000"/>
+              <w:left w:val="single" w:sz="4" w:space="0" w:color="000000"/>
+              <w:bottom w:val="single" w:sz="4" w:space="0" w:color="000000"/>
+              <w:right w:val="nil"/>
+            </w:tcBorders>
+            <w:shd w:val="clear" w:color="auto" w:fill="000000"/>
+          </w:tcPr>
+          <w:p>
+            <w:pPr>
+              <w:pStyle w:val="En-tte"/>
+              <w:rPr>
+                <w:b/>
+                <w:bCs/>
+                <w:color w:val="FFFFFF"/>
+              </w:rPr>
+            </w:pPr>
+            <w:r>
+              <w:rPr>
+                <w:b/>
+                <w:bCs/>
+                <w:color w:val="FFFFFF"/>
+              </w:rPr>
+              <w:t>Nom du test</w:t>
+            </w:r>
+          </w:p>
+        </w:tc>
+        <w:tc>
+          <w:tcPr>
+            <w:tcW w:w="2828" w:type="dxa"/>
+            <w:tcBorders>
+              <w:top w:val="single" w:sz="4" w:space="0" w:color="000000"/>
+              <w:left w:val="nil"/>
+              <w:bottom w:val="single" w:sz="4" w:space="0" w:color="000000"/>
+              <w:right w:val="nil"/>
+            </w:tcBorders>
+            <w:shd w:val="clear" w:color="auto" w:fill="000000"/>
+          </w:tcPr>
+          <w:p>
+            <w:pPr>
+              <w:pStyle w:val="En-tte"/>
+              <w:rPr>
+                <w:b/>
+                <w:bCs/>
+                <w:color w:val="FFFFFF"/>
+              </w:rPr>
+            </w:pPr>
+            <w:r>
+              <w:rPr>
+                <w:b/>
+                <w:bCs/>
+                <w:color w:val="FFFFFF"/>
+              </w:rPr>
+              <w:t>Donnée</w:t>
+            </w:r>
+          </w:p>
+        </w:tc>
+        <w:tc>
+          <w:tcPr>
+            <w:tcW w:w="2828" w:type="dxa"/>
+            <w:tcBorders>
+              <w:top w:val="single" w:sz="4" w:space="0" w:color="000000"/>
+              <w:left w:val="nil"/>
+              <w:bottom w:val="single" w:sz="4" w:space="0" w:color="000000"/>
+              <w:right w:val="nil"/>
+            </w:tcBorders>
+            <w:shd w:val="clear" w:color="auto" w:fill="000000"/>
+          </w:tcPr>
+          <w:p>
+            <w:pPr>
+              <w:pStyle w:val="En-tte"/>
+              <w:rPr>
+                <w:b/>
+                <w:bCs/>
+                <w:color w:val="FFFFFF"/>
+              </w:rPr>
+            </w:pPr>
+            <w:r>
+              <w:rPr>
+                <w:b/>
+                <w:bCs/>
+                <w:color w:val="FFFFFF"/>
+              </w:rPr>
+              <w:t>Quand</w:t>
+            </w:r>
+          </w:p>
+        </w:tc>
+        <w:tc>
+          <w:tcPr>
+            <w:tcW w:w="2829" w:type="dxa"/>
+            <w:tcBorders>
+              <w:top w:val="single" w:sz="4" w:space="0" w:color="000000"/>
+              <w:left w:val="nil"/>
+              <w:bottom w:val="single" w:sz="4" w:space="0" w:color="000000"/>
+              <w:right w:val="nil"/>
+            </w:tcBorders>
+            <w:shd w:val="clear" w:color="auto" w:fill="000000"/>
+          </w:tcPr>
+          <w:p>
+            <w:pPr>
+              <w:pStyle w:val="En-tte"/>
+              <w:rPr>
+                <w:b/>
+                <w:bCs/>
+                <w:color w:val="FFFFFF"/>
+              </w:rPr>
+            </w:pPr>
+            <w:r>
+              <w:rPr>
+                <w:b/>
+                <w:bCs/>
+                <w:color w:val="FFFFFF"/>
+              </w:rPr>
+              <w:t>Alors</w:t>
+            </w:r>
+          </w:p>
+        </w:tc>
+        <w:tc>
+          <w:tcPr>
+            <w:tcW w:w="2829" w:type="dxa"/>
+            <w:tcBorders>
+              <w:top w:val="single" w:sz="4" w:space="0" w:color="000000"/>
+              <w:left w:val="nil"/>
+              <w:bottom w:val="single" w:sz="4" w:space="0" w:color="000000"/>
+              <w:right w:val="single" w:sz="4" w:space="0" w:color="000000"/>
+            </w:tcBorders>
+            <w:shd w:val="clear" w:color="auto" w:fill="000000"/>
+          </w:tcPr>
+          <w:p>
+            <w:pPr>
+              <w:pStyle w:val="En-tte"/>
+              <w:rPr>
+                <w:b/>
+                <w:bCs/>
+                <w:color w:val="FFFFFF"/>
+              </w:rPr>
+            </w:pPr>
+            <w:r>
+              <w:rPr>
+                <w:b/>
+                <w:bCs/>
+                <w:color w:val="FFFFFF"/>
+              </w:rPr>
+              <w:t>Résultat</w:t>
+            </w:r>
+          </w:p>
+        </w:tc>
+      </w:tr>
+      <w:tr>
+        <w:tc>
+          <w:tcPr>
+            <w:tcW w:w="2828" w:type="dxa"/>
+            <w:shd w:val="clear" w:color="auto" w:fill="CCCCCC"/>
+          </w:tcPr>
+          <w:p>
+            <w:pPr>
+              <w:pStyle w:val="En-tte"/>
+              <w:rPr>
+                <w:b/>
+                <w:bCs/>
+              </w:rPr>
+            </w:pPr>
+            <w:r>
+              <w:rPr>
+                <w:b/>
+                <w:bCs/>
+              </w:rPr>
+              <w:t>Like – Identifié</w:t>
+            </w:r>
+          </w:p>
+        </w:tc>
+        <w:tc>
+          <w:tcPr>
+            <w:tcW w:w="2828" w:type="dxa"/>
+            <w:shd w:val="clear" w:color="auto" w:fill="CCCCCC"/>
+          </w:tcPr>
+          <w:p>
+            <w:pPr>
+              <w:pStyle w:val="En-tte"/>
+            </w:pPr>
+            <w:r>
+              <w:t>Je suis sur la page d’un article et je suis connecté</w:t>
+            </w:r>
+          </w:p>
+        </w:tc>
+        <w:tc>
+          <w:tcPr>
+            <w:tcW w:w="2828" w:type="dxa"/>
+            <w:shd w:val="clear" w:color="auto" w:fill="CCCCCC"/>
+          </w:tcPr>
+          <w:p>
+            <w:pPr>
+              <w:pStyle w:val="En-tte"/>
+            </w:pPr>
+            <w:r>
+              <w:t>Je clique sur le bouton « like »</w:t>
+            </w:r>
+          </w:p>
+        </w:tc>
+        <w:tc>
+          <w:tcPr>
+            <w:tcW w:w="2829" w:type="dxa"/>
+            <w:shd w:val="clear" w:color="auto" w:fill="CCCCCC"/>
+          </w:tcPr>
+          <w:p>
+            <w:pPr>
+              <w:pStyle w:val="En-tte"/>
+            </w:pPr>
+            <w:r>
+              <w:t>Les impressions de l’article augmentent</w:t>
+            </w:r>
+          </w:p>
+        </w:tc>
+        <w:tc>
+          <w:tcPr>
+            <w:tcW w:w="2829" w:type="dxa"/>
+            <w:shd w:val="clear" w:color="auto" w:fill="CCCCCC"/>
+          </w:tcPr>
+          <w:p>
+            <w:pPr>
+              <w:pStyle w:val="En-tte"/>
+            </w:pPr>
+          </w:p>
+        </w:tc>
+      </w:tr>
+      <w:tr>
+        <w:tc>
+          <w:tcPr>
+            <w:tcW w:w="2828" w:type="dxa"/>
+            <w:shd w:val="clear" w:color="auto" w:fill="auto"/>
+          </w:tcPr>
+          <w:p>
+            <w:pPr>
+              <w:pStyle w:val="En-tte"/>
+              <w:rPr>
+                <w:b/>
+                <w:bCs/>
+              </w:rPr>
+            </w:pPr>
+            <w:r>
+              <w:rPr>
+                <w:b/>
+                <w:bCs/>
+              </w:rPr>
+              <w:t xml:space="preserve">Dislike – identifié </w:t>
+            </w:r>
+          </w:p>
+        </w:tc>
+        <w:tc>
+          <w:tcPr>
+            <w:tcW w:w="2828" w:type="dxa"/>
+            <w:shd w:val="clear" w:color="auto" w:fill="auto"/>
+          </w:tcPr>
+          <w:p>
+            <w:pPr>
+              <w:pStyle w:val="En-tte"/>
+            </w:pPr>
+            <w:r>
+              <w:t>Je suis sur la page d’un article et je suis connecté</w:t>
+            </w:r>
+          </w:p>
+        </w:tc>
+        <w:tc>
+          <w:tcPr>
+            <w:tcW w:w="2828" w:type="dxa"/>
+            <w:shd w:val="clear" w:color="auto" w:fill="auto"/>
+          </w:tcPr>
+          <w:p>
+            <w:pPr>
+              <w:pStyle w:val="En-tte"/>
+            </w:pPr>
+            <w:r>
+              <w:t>Je clique sur le bouton « </w:t>
+            </w:r>
+            <w:r>
+              <w:t>dis</w:t>
+            </w:r>
+            <w:r>
+              <w:t>like »</w:t>
+            </w:r>
+          </w:p>
+        </w:tc>
+        <w:tc>
+          <w:tcPr>
+            <w:tcW w:w="2829" w:type="dxa"/>
+            <w:shd w:val="clear" w:color="auto" w:fill="auto"/>
+          </w:tcPr>
+          <w:p>
+            <w:pPr>
+              <w:pStyle w:val="En-tte"/>
+            </w:pPr>
+            <w:r>
+              <w:t>Les impressions de l’article baissent</w:t>
+            </w:r>
+          </w:p>
+        </w:tc>
+        <w:tc>
+          <w:tcPr>
+            <w:tcW w:w="2829" w:type="dxa"/>
+            <w:shd w:val="clear" w:color="auto" w:fill="auto"/>
+          </w:tcPr>
+          <w:p>
+            <w:pPr>
+              <w:pStyle w:val="En-tte"/>
+            </w:pPr>
+          </w:p>
+        </w:tc>
+      </w:tr>
+      <w:tr>
+        <w:tc>
+          <w:tcPr>
+            <w:tcW w:w="2828" w:type="dxa"/>
+            <w:shd w:val="clear" w:color="auto" w:fill="CCCCCC"/>
+          </w:tcPr>
+          <w:p>
+            <w:pPr>
+              <w:pStyle w:val="En-tte"/>
+              <w:rPr>
+                <w:b/>
+                <w:bCs/>
+              </w:rPr>
+            </w:pPr>
+            <w:r>
+              <w:rPr>
+                <w:b/>
+                <w:bCs/>
+              </w:rPr>
+              <w:t xml:space="preserve">Like – </w:t>
+            </w:r>
+            <w:r>
+              <w:rPr>
+                <w:b/>
+                <w:bCs/>
+              </w:rPr>
+              <w:t>Non identifié</w:t>
+            </w:r>
+          </w:p>
+        </w:tc>
+        <w:tc>
+          <w:tcPr>
+            <w:tcW w:w="2828" w:type="dxa"/>
+            <w:shd w:val="clear" w:color="auto" w:fill="CCCCCC"/>
+          </w:tcPr>
+          <w:p>
+            <w:pPr>
+              <w:pStyle w:val="En-tte"/>
+            </w:pPr>
+            <w:r>
+              <w:t xml:space="preserve">Je suis sur la page d’un article et je </w:t>
+            </w:r>
+            <w:r>
+              <w:t xml:space="preserve">ne </w:t>
+            </w:r>
+            <w:r>
+              <w:t>suis</w:t>
+            </w:r>
+            <w:r>
+              <w:t xml:space="preserve"> pas</w:t>
+            </w:r>
+            <w:r>
+              <w:t xml:space="preserve"> connecté</w:t>
+            </w:r>
+          </w:p>
+        </w:tc>
+        <w:tc>
+          <w:tcPr>
+            <w:tcW w:w="2828" w:type="dxa"/>
+            <w:shd w:val="clear" w:color="auto" w:fill="CCCCCC"/>
+          </w:tcPr>
+          <w:p>
+            <w:pPr>
+              <w:pStyle w:val="En-tte"/>
+            </w:pPr>
+            <w:r>
+              <w:t>Je clique sur le bouton « like »</w:t>
+            </w:r>
+          </w:p>
+        </w:tc>
+        <w:tc>
+          <w:tcPr>
+            <w:tcW w:w="2829" w:type="dxa"/>
+            <w:shd w:val="clear" w:color="auto" w:fill="CCCCCC"/>
+          </w:tcPr>
+          <w:p>
+            <w:pPr>
+              <w:pStyle w:val="En-tte"/>
+            </w:pPr>
+            <w:r>
+              <w:t xml:space="preserve">Les impressions de l’article </w:t>
+            </w:r>
+            <w:r>
+              <w:t>n</w:t>
+            </w:r>
+            <w:r>
+              <w:t>e changent pas. Un message d’erreur s’affiche à l’utilisateur</w:t>
+            </w:r>
+          </w:p>
+        </w:tc>
+        <w:tc>
+          <w:tcPr>
+            <w:tcW w:w="2829" w:type="dxa"/>
+            <w:shd w:val="clear" w:color="auto" w:fill="CCCCCC"/>
+          </w:tcPr>
+          <w:p>
+            <w:pPr>
+              <w:pStyle w:val="En-tte"/>
+            </w:pPr>
+          </w:p>
+        </w:tc>
+      </w:tr>
+      <w:tr>
+        <w:tc>
+          <w:tcPr>
+            <w:tcW w:w="2828" w:type="dxa"/>
+            <w:shd w:val="clear" w:color="auto" w:fill="auto"/>
+          </w:tcPr>
+          <w:p>
+            <w:pPr>
+              <w:pStyle w:val="En-tte"/>
+              <w:rPr>
+                <w:b/>
+                <w:bCs/>
+              </w:rPr>
+            </w:pPr>
+            <w:r>
+              <w:rPr>
+                <w:b/>
+                <w:bCs/>
+              </w:rPr>
+              <w:t>Disl</w:t>
+            </w:r>
+            <w:r>
+              <w:rPr>
+                <w:b/>
+                <w:bCs/>
+              </w:rPr>
+              <w:t>ike – Non identifié</w:t>
+            </w:r>
+          </w:p>
+        </w:tc>
+        <w:tc>
+          <w:tcPr>
+            <w:tcW w:w="2828" w:type="dxa"/>
+            <w:shd w:val="clear" w:color="auto" w:fill="auto"/>
+          </w:tcPr>
+          <w:p>
+            <w:pPr>
+              <w:pStyle w:val="En-tte"/>
+            </w:pPr>
+            <w:r>
+              <w:t>Je suis sur la page d’un article et je ne suis pas connecté</w:t>
+            </w:r>
+          </w:p>
+        </w:tc>
+        <w:tc>
+          <w:tcPr>
+            <w:tcW w:w="2828" w:type="dxa"/>
+            <w:shd w:val="clear" w:color="auto" w:fill="auto"/>
+          </w:tcPr>
+          <w:p>
+            <w:pPr>
+              <w:pStyle w:val="En-tte"/>
+            </w:pPr>
+            <w:r>
+              <w:t>Je clique sur le bouton « dislike »</w:t>
+            </w:r>
+          </w:p>
+        </w:tc>
+        <w:tc>
+          <w:tcPr>
+            <w:tcW w:w="2829" w:type="dxa"/>
+            <w:shd w:val="clear" w:color="auto" w:fill="auto"/>
+          </w:tcPr>
+          <w:p>
+            <w:pPr>
+              <w:pStyle w:val="En-tte"/>
+            </w:pPr>
+            <w:r>
+              <w:t xml:space="preserve">Les impressions de l’article </w:t>
+            </w:r>
+            <w:r>
+              <w:t>n</w:t>
+            </w:r>
+            <w:r>
+              <w:t>e changent pas. Un message d’erreur s’affiche à l’utilisateur</w:t>
+            </w:r>
+          </w:p>
+        </w:tc>
+        <w:tc>
+          <w:tcPr>
+            <w:tcW w:w="2829" w:type="dxa"/>
+            <w:shd w:val="clear" w:color="auto" w:fill="auto"/>
+          </w:tcPr>
+          <w:p>
+            <w:pPr>
+              <w:pStyle w:val="En-tte"/>
+            </w:pPr>
+          </w:p>
+        </w:tc>
+      </w:tr>
+      <w:tr>
+        <w:tc>
+          <w:tcPr>
+            <w:tcW w:w="2828" w:type="dxa"/>
+            <w:shd w:val="clear" w:color="auto" w:fill="CCCCCC"/>
+          </w:tcPr>
+          <w:p>
+            <w:pPr>
+              <w:pStyle w:val="En-tte"/>
+              <w:rPr>
+                <w:b/>
+                <w:bCs/>
+              </w:rPr>
+            </w:pPr>
+            <w:r>
+              <w:rPr>
+                <w:b/>
+                <w:bCs/>
+              </w:rPr>
+              <w:t>Like/Dislike Unique</w:t>
+            </w:r>
+          </w:p>
+        </w:tc>
+        <w:tc>
+          <w:tcPr>
+            <w:tcW w:w="2828" w:type="dxa"/>
+            <w:shd w:val="clear" w:color="auto" w:fill="CCCCCC"/>
+          </w:tcPr>
+          <w:p>
+            <w:pPr>
+              <w:pStyle w:val="En-tte"/>
+            </w:pPr>
+            <w:r>
+              <w:t>Je suis sur la page d’un article et j’ai déjà laissé un like sur l’article en question</w:t>
+            </w:r>
+          </w:p>
+        </w:tc>
+        <w:tc>
+          <w:tcPr>
+            <w:tcW w:w="2828" w:type="dxa"/>
+            <w:shd w:val="clear" w:color="auto" w:fill="CCCCCC"/>
+          </w:tcPr>
+          <w:p>
+            <w:pPr>
+              <w:pStyle w:val="En-tte"/>
+            </w:pPr>
+            <w:r>
+              <w:t>Je clique sur le bouton « like »</w:t>
+            </w:r>
+          </w:p>
+        </w:tc>
+        <w:tc>
+          <w:tcPr>
+            <w:tcW w:w="2829" w:type="dxa"/>
+            <w:shd w:val="clear" w:color="auto" w:fill="CCCCCC"/>
+          </w:tcPr>
+          <w:p>
+            <w:pPr>
+              <w:pStyle w:val="En-tte"/>
+            </w:pPr>
+            <w:r>
+              <w:t>Les impressions de l’article ne changent pas. Un message d’erreur s’affiche à l’utilisateur</w:t>
+            </w:r>
+          </w:p>
+        </w:tc>
+        <w:tc>
+          <w:tcPr>
+            <w:tcW w:w="2829" w:type="dxa"/>
+            <w:shd w:val="clear" w:color="auto" w:fill="CCCCCC"/>
+          </w:tcPr>
+          <w:p>
+            <w:pPr>
+              <w:pStyle w:val="En-tte"/>
+            </w:pPr>
+          </w:p>
+        </w:tc>
+      </w:tr>
+    </w:tbl>
+    <w:p>
+      <w:pPr>
         <w:pStyle w:val="En-tte"/>
         <w:ind w:left="709"/>
         <w:rPr>
@@ -11760,6 +12376,7 @@
         <w:rPr>
           <w:i/>
         </w:rPr>
+        <w:lastRenderedPageBreak/>
         <w:t>les conditions exactes de chaque test</w:t>
       </w:r>
     </w:p>
@@ -11828,9 +12445,9 @@
           <w:iCs/>
         </w:rPr>
       </w:pPr>
-      <w:bookmarkStart w:id="37" w:name="_Toc25553322"/>
-      <w:bookmarkStart w:id="38" w:name="_Toc71691026"/>
-      <w:bookmarkStart w:id="39" w:name="_Toc103589049"/>
+      <w:bookmarkStart w:id="36" w:name="_Toc25553322"/>
+      <w:bookmarkStart w:id="37" w:name="_Toc71691026"/>
+      <w:bookmarkStart w:id="38" w:name="_Toc103589049"/>
       <w:r>
         <w:rPr>
           <w:i w:val="0"/>
@@ -11838,7 +12455,7 @@
         </w:rPr>
         <w:t xml:space="preserve">Erreurs </w:t>
       </w:r>
-      <w:bookmarkEnd w:id="37"/>
+      <w:bookmarkEnd w:id="36"/>
       <w:r>
         <w:rPr>
           <w:i w:val="0"/>
@@ -11846,8 +12463,8 @@
         </w:rPr>
         <w:t>restantes</w:t>
       </w:r>
+      <w:bookmarkEnd w:id="37"/>
       <w:bookmarkEnd w:id="38"/>
-      <w:bookmarkEnd w:id="39"/>
       <w:r>
         <w:rPr>
           <w:i w:val="0"/>
@@ -11863,30 +12480,9 @@
           <w:i/>
         </w:rPr>
       </w:pPr>
-      <w:bookmarkStart w:id="40" w:name="_Toc25553323"/>
-    </w:p>
-    <w:p>
-      <w:pPr>
-        <w:ind w:left="709"/>
-        <w:rPr>
-          <w:i/>
-        </w:rPr>
-      </w:pPr>
-      <w:r>
-        <w:rPr>
-          <w:i/>
-        </w:rPr>
-        <w:t xml:space="preserve">S'il reste encore des erreurs: </w:t>
-      </w:r>
-    </w:p>
-    <w:p>
-      <w:pPr>
-        <w:ind w:left="426"/>
-        <w:rPr>
-          <w:i/>
-        </w:rPr>
-      </w:pPr>
-    </w:p>
+      <w:bookmarkStart w:id="39" w:name="_Toc25553323"/>
+    </w:p>
+    <w:bookmarkEnd w:id="39"/>
     <w:p>
       <w:pPr>
         <w:numPr>
@@ -11901,42 +12497,7 @@
         <w:rPr>
           <w:i/>
         </w:rPr>
-        <w:t>Description détaillée</w:t>
-      </w:r>
-    </w:p>
-    <w:p>
-      <w:pPr>
-        <w:numPr>
-          <w:ilvl w:val="0"/>
-          <w:numId w:val="3"/>
-        </w:numPr>
-        <w:rPr>
-          <w:i/>
-        </w:rPr>
-      </w:pPr>
-      <w:r>
-        <w:rPr>
-          <w:i/>
-        </w:rPr>
-        <w:t>Conséquences sur l'utilisation du produit</w:t>
-      </w:r>
-      <w:bookmarkEnd w:id="40"/>
-    </w:p>
-    <w:p>
-      <w:pPr>
-        <w:numPr>
-          <w:ilvl w:val="0"/>
-          <w:numId w:val="3"/>
-        </w:numPr>
-        <w:rPr>
-          <w:i/>
-        </w:rPr>
-      </w:pPr>
-      <w:r>
-        <w:rPr>
-          <w:i/>
-        </w:rPr>
-        <w:t>Actions envisagées ou possibles</w:t>
+        <w:t>Peut liker ou disliker un articles plus d’une fois</w:t>
       </w:r>
     </w:p>
     <w:p>
@@ -11956,9 +12517,9 @@
           <w:iCs/>
         </w:rPr>
       </w:pPr>
-      <w:bookmarkStart w:id="41" w:name="_Toc25553319"/>
-      <w:bookmarkStart w:id="42" w:name="_Toc71691023"/>
-      <w:bookmarkStart w:id="43" w:name="_Toc103589050"/>
+      <w:bookmarkStart w:id="40" w:name="_Toc25553319"/>
+      <w:bookmarkStart w:id="41" w:name="_Toc71691023"/>
+      <w:bookmarkStart w:id="42" w:name="_Toc103589050"/>
       <w:r>
         <w:rPr>
           <w:i w:val="0"/>
@@ -11966,9 +12527,9 @@
         </w:rPr>
         <w:t>Dossier d'archivage</w:t>
       </w:r>
+      <w:bookmarkEnd w:id="40"/>
       <w:bookmarkEnd w:id="41"/>
       <w:bookmarkEnd w:id="42"/>
-      <w:bookmarkEnd w:id="43"/>
     </w:p>
     <w:p>
       <w:pPr>
@@ -12094,16 +12655,16 @@
           <w:tab w:val="num" w:pos="360"/>
         </w:tabs>
       </w:pPr>
-      <w:bookmarkStart w:id="44" w:name="_Toc71691027"/>
-      <w:bookmarkStart w:id="45" w:name="_Toc103589051"/>
+      <w:bookmarkStart w:id="43" w:name="_Toc71691027"/>
+      <w:bookmarkStart w:id="44" w:name="_Toc103589051"/>
       <w:r>
         <w:t>M</w:t>
       </w:r>
       <w:r>
         <w:t>ise en service</w:t>
       </w:r>
+      <w:bookmarkEnd w:id="43"/>
       <w:bookmarkEnd w:id="44"/>
-      <w:bookmarkEnd w:id="45"/>
     </w:p>
     <w:p>
       <w:pPr>
@@ -12113,9 +12674,9 @@
           <w:iCs/>
         </w:rPr>
       </w:pPr>
-      <w:bookmarkStart w:id="46" w:name="_Toc25553325"/>
-      <w:bookmarkStart w:id="47" w:name="_Toc71691028"/>
-      <w:bookmarkStart w:id="48" w:name="_Toc103589052"/>
+      <w:bookmarkStart w:id="45" w:name="_Toc25553325"/>
+      <w:bookmarkStart w:id="46" w:name="_Toc71691028"/>
+      <w:bookmarkStart w:id="47" w:name="_Toc103589052"/>
       <w:r>
         <w:rPr>
           <w:i w:val="0"/>
@@ -12123,7 +12684,7 @@
         </w:rPr>
         <w:t xml:space="preserve">Rapport de </w:t>
       </w:r>
-      <w:bookmarkEnd w:id="46"/>
+      <w:bookmarkEnd w:id="45"/>
       <w:r>
         <w:rPr>
           <w:i w:val="0"/>
@@ -12131,8 +12692,8 @@
         </w:rPr>
         <w:t>mise en service</w:t>
       </w:r>
+      <w:bookmarkEnd w:id="46"/>
       <w:bookmarkEnd w:id="47"/>
-      <w:bookmarkEnd w:id="48"/>
     </w:p>
     <w:p>
       <w:pPr>
@@ -12330,9 +12891,9 @@
           <w:iCs/>
         </w:rPr>
       </w:pPr>
-      <w:bookmarkStart w:id="49" w:name="_Toc25553326"/>
-      <w:bookmarkStart w:id="50" w:name="_Toc71691029"/>
-      <w:bookmarkStart w:id="51" w:name="_Toc103589053"/>
+      <w:bookmarkStart w:id="48" w:name="_Toc25553326"/>
+      <w:bookmarkStart w:id="49" w:name="_Toc71691029"/>
+      <w:bookmarkStart w:id="50" w:name="_Toc103589053"/>
       <w:r>
         <w:rPr>
           <w:i w:val="0"/>
@@ -12340,7 +12901,7 @@
         </w:rPr>
         <w:t>Liste des documents</w:t>
       </w:r>
-      <w:bookmarkEnd w:id="49"/>
+      <w:bookmarkEnd w:id="48"/>
       <w:r>
         <w:rPr>
           <w:i w:val="0"/>
@@ -12348,8 +12909,8 @@
         </w:rPr>
         <w:t xml:space="preserve"> fournis</w:t>
       </w:r>
+      <w:bookmarkEnd w:id="49"/>
       <w:bookmarkEnd w:id="50"/>
-      <w:bookmarkEnd w:id="51"/>
     </w:p>
     <w:p>
       <w:pPr>
@@ -12482,18 +13043,18 @@
           <w:tab w:val="num" w:pos="360"/>
         </w:tabs>
       </w:pPr>
-      <w:bookmarkStart w:id="52" w:name="_Toc25553328"/>
-      <w:bookmarkStart w:id="53" w:name="_Toc71703263"/>
-      <w:bookmarkStart w:id="54" w:name="_Toc103589054"/>
+      <w:bookmarkStart w:id="51" w:name="_Toc25553328"/>
+      <w:bookmarkStart w:id="52" w:name="_Toc71703263"/>
+      <w:bookmarkStart w:id="53" w:name="_Toc103589054"/>
       <w:r>
         <w:t>C</w:t>
       </w:r>
+      <w:bookmarkEnd w:id="51"/>
       <w:bookmarkEnd w:id="52"/>
+      <w:r>
+        <w:t>onclusions</w:t>
+      </w:r>
       <w:bookmarkEnd w:id="53"/>
-      <w:r>
-        <w:t>onclusions</w:t>
-      </w:r>
-      <w:bookmarkEnd w:id="54"/>
     </w:p>
     <w:p>
       <w:pPr>
@@ -12622,14 +13183,14 @@
           <w:highlight w:val="yellow"/>
         </w:rPr>
       </w:pPr>
-      <w:bookmarkStart w:id="55" w:name="_Toc103589055"/>
+      <w:bookmarkStart w:id="54" w:name="_Toc103589055"/>
       <w:r>
         <w:rPr>
           <w:highlight w:val="yellow"/>
         </w:rPr>
         <w:t>Sprints Retrospectives</w:t>
       </w:r>
-      <w:bookmarkEnd w:id="55"/>
+      <w:bookmarkEnd w:id="54"/>
     </w:p>
     <w:p>
       <w:pPr>
@@ -13696,16 +14257,16 @@
           <w:tab w:val="num" w:pos="360"/>
         </w:tabs>
       </w:pPr>
-      <w:bookmarkStart w:id="56" w:name="_Toc71703264"/>
-      <w:bookmarkStart w:id="57" w:name="_Toc103589056"/>
+      <w:bookmarkStart w:id="55" w:name="_Toc71703264"/>
+      <w:bookmarkStart w:id="56" w:name="_Toc103589056"/>
       <w:r>
         <w:t>A</w:t>
       </w:r>
+      <w:bookmarkEnd w:id="55"/>
+      <w:r>
+        <w:t>nnexes</w:t>
+      </w:r>
       <w:bookmarkEnd w:id="56"/>
-      <w:r>
-        <w:t>nnexes</w:t>
-      </w:r>
-      <w:bookmarkEnd w:id="57"/>
     </w:p>
     <w:p/>
     <w:p>
@@ -13716,8 +14277,8 @@
           <w:iCs/>
         </w:rPr>
       </w:pPr>
-      <w:bookmarkStart w:id="58" w:name="_Toc71703265"/>
-      <w:bookmarkStart w:id="59" w:name="_Toc103589057"/>
+      <w:bookmarkStart w:id="57" w:name="_Toc71703265"/>
+      <w:bookmarkStart w:id="58" w:name="_Toc103589057"/>
       <w:r>
         <w:rPr>
           <w:i w:val="0"/>
@@ -13725,8 +14286,8 @@
         </w:rPr>
         <w:t>Sources – Bibliographie</w:t>
       </w:r>
+      <w:bookmarkEnd w:id="57"/>
       <w:bookmarkEnd w:id="58"/>
-      <w:bookmarkEnd w:id="59"/>
     </w:p>
     <w:p>
       <w:pPr>
@@ -13987,9 +14548,9 @@
           <w:iCs/>
         </w:rPr>
       </w:pPr>
-      <w:bookmarkStart w:id="60" w:name="_Toc25553330"/>
-      <w:bookmarkStart w:id="61" w:name="_Toc71703266"/>
-      <w:bookmarkStart w:id="62" w:name="_Toc103589058"/>
+      <w:bookmarkStart w:id="59" w:name="_Toc25553330"/>
+      <w:bookmarkStart w:id="60" w:name="_Toc71703266"/>
+      <w:bookmarkStart w:id="61" w:name="_Toc103589058"/>
       <w:r>
         <w:rPr>
           <w:i w:val="0"/>
@@ -13997,9 +14558,9 @@
         </w:rPr>
         <w:t>Journal de bord de chaque participant</w:t>
       </w:r>
+      <w:bookmarkEnd w:id="59"/>
       <w:bookmarkEnd w:id="60"/>
       <w:bookmarkEnd w:id="61"/>
-      <w:bookmarkEnd w:id="62"/>
     </w:p>
     <w:p/>
     <w:tbl>
@@ -14038,7 +14599,7 @@
               </w:rPr>
               <w:t xml:space="preserve">  </w:t>
             </w:r>
-            <w:bookmarkStart w:id="63" w:name="_Toc25553331"/>
+            <w:bookmarkStart w:id="62" w:name="_Toc25553331"/>
             <w:r>
               <w:t>Date</w:t>
             </w:r>
@@ -14154,8 +14715,8 @@
           <w:iCs/>
         </w:rPr>
       </w:pPr>
-      <w:bookmarkStart w:id="64" w:name="_Toc71703267"/>
-      <w:bookmarkStart w:id="65" w:name="_Toc103589059"/>
+      <w:bookmarkStart w:id="63" w:name="_Toc71703267"/>
+      <w:bookmarkStart w:id="64" w:name="_Toc103589059"/>
       <w:r>
         <w:rPr>
           <w:i w:val="0"/>
@@ -14163,9 +14724,9 @@
         </w:rPr>
         <w:t>Manuel d'Installation</w:t>
       </w:r>
+      <w:bookmarkEnd w:id="62"/>
       <w:bookmarkEnd w:id="63"/>
       <w:bookmarkEnd w:id="64"/>
-      <w:bookmarkEnd w:id="65"/>
     </w:p>
     <w:p/>
     <w:p>
@@ -14176,8 +14737,8 @@
           <w:iCs/>
         </w:rPr>
       </w:pPr>
-      <w:bookmarkStart w:id="66" w:name="_Toc25553332"/>
-      <w:bookmarkStart w:id="67" w:name="_Toc71703268"/>
+      <w:bookmarkStart w:id="65" w:name="_Toc25553332"/>
+      <w:bookmarkStart w:id="66" w:name="_Toc71703268"/>
       <w:r>
         <w:rPr>
           <w:i w:val="0"/>
@@ -14185,7 +14746,7 @@
         </w:rPr>
         <w:t xml:space="preserve"> </w:t>
       </w:r>
-      <w:bookmarkStart w:id="68" w:name="_Toc103589060"/>
+      <w:bookmarkStart w:id="67" w:name="_Toc103589060"/>
       <w:r>
         <w:rPr>
           <w:i w:val="0"/>
@@ -14193,9 +14754,9 @@
         </w:rPr>
         <w:t>Manuel d'Utilisation</w:t>
       </w:r>
+      <w:bookmarkEnd w:id="65"/>
       <w:bookmarkEnd w:id="66"/>
       <w:bookmarkEnd w:id="67"/>
-      <w:bookmarkEnd w:id="68"/>
     </w:p>
     <w:p/>
     <w:p>
@@ -14206,9 +14767,9 @@
           <w:iCs/>
         </w:rPr>
       </w:pPr>
-      <w:bookmarkStart w:id="69" w:name="_Toc71703270"/>
-      <w:bookmarkStart w:id="70" w:name="_Toc103589061"/>
-      <w:bookmarkStart w:id="71" w:name="_Toc25553334"/>
+      <w:bookmarkStart w:id="68" w:name="_Toc71703270"/>
+      <w:bookmarkStart w:id="69" w:name="_Toc103589061"/>
+      <w:bookmarkStart w:id="70" w:name="_Toc25553334"/>
       <w:r>
         <w:rPr>
           <w:i w:val="0"/>
@@ -14223,8 +14784,8 @@
         </w:rPr>
         <w:t>rchives du projet</w:t>
       </w:r>
+      <w:bookmarkEnd w:id="68"/>
       <w:bookmarkEnd w:id="69"/>
-      <w:bookmarkEnd w:id="70"/>
       <w:r>
         <w:rPr>
           <w:i w:val="0"/>
@@ -14232,7 +14793,7 @@
         </w:rPr>
         <w:t xml:space="preserve"> </w:t>
       </w:r>
-      <w:bookmarkEnd w:id="71"/>
+      <w:bookmarkEnd w:id="70"/>
     </w:p>
     <w:p/>
     <w:p>
@@ -14287,7 +14848,7 @@
 </file>
 
 <file path=word/endnotes.xml><?xml version="1.0" encoding="utf-8"?>
-<w:endnotes xmlns:wpc="http://schemas.microsoft.com/office/word/2010/wordprocessingCanvas" xmlns:cx="http://schemas.microsoft.com/office/drawing/2014/chartex" xmlns:cx1="http://schemas.microsoft.com/office/drawing/2015/9/8/chartex" xmlns:mc="http://schemas.openxmlformats.org/markup-compatibility/2006" xmlns:o="urn:schemas-microsoft-com:office:office" xmlns:r="http://schemas.openxmlformats.org/officeDocument/2006/relationships" xmlns:m="http://schemas.openxmlformats.org/officeDocument/2006/math" xmlns:v="urn:schemas-microsoft-com:vml" xmlns:wp14="http://schemas.microsoft.com/office/word/2010/wordprocessingDrawing" xmlns:wp="http://schemas.openxmlformats.org/drawingml/2006/wordprocessingDrawing" xmlns:w10="urn:schemas-microsoft-com:office:word" xmlns:w="http://schemas.openxmlformats.org/wordprocessingml/2006/main" xmlns:w14="http://schemas.microsoft.com/office/word/2010/wordml" xmlns:w15="http://schemas.microsoft.com/office/word/2012/wordml" xmlns:w16se="http://schemas.microsoft.com/office/word/2015/wordml/symex" xmlns:wpg="http://schemas.microsoft.com/office/word/2010/wordprocessingGroup" xmlns:wpi="http://schemas.microsoft.com/office/word/2010/wordprocessingInk" xmlns:wne="http://schemas.microsoft.com/office/word/2006/wordml" xmlns:wps="http://schemas.microsoft.com/office/word/2010/wordprocessingShape" mc:Ignorable="w14 w15 w16se wp14">
+<w:endnotes xmlns:wpc="http://schemas.microsoft.com/office/word/2010/wordprocessingCanvas" xmlns:cx="http://schemas.microsoft.com/office/drawing/2014/chartex" xmlns:cx1="http://schemas.microsoft.com/office/drawing/2015/9/8/chartex" xmlns:cx2="http://schemas.microsoft.com/office/drawing/2015/10/21/chartex" xmlns:cx3="http://schemas.microsoft.com/office/drawing/2016/5/9/chartex" xmlns:cx4="http://schemas.microsoft.com/office/drawing/2016/5/10/chartex" xmlns:cx5="http://schemas.microsoft.com/office/drawing/2016/5/11/chartex" xmlns:cx6="http://schemas.microsoft.com/office/drawing/2016/5/12/chartex" xmlns:cx7="http://schemas.microsoft.com/office/drawing/2016/5/13/chartex" xmlns:cx8="http://schemas.microsoft.com/office/drawing/2016/5/14/chartex" xmlns:mc="http://schemas.openxmlformats.org/markup-compatibility/2006" xmlns:aink="http://schemas.microsoft.com/office/drawing/2016/ink" xmlns:am3d="http://schemas.microsoft.com/office/drawing/2017/model3d" xmlns:o="urn:schemas-microsoft-com:office:office" xmlns:oel="http://schemas.microsoft.com/office/2019/extlst" xmlns:r="http://schemas.openxmlformats.org/officeDocument/2006/relationships" xmlns:m="http://schemas.openxmlformats.org/officeDocument/2006/math" xmlns:v="urn:schemas-microsoft-com:vml" xmlns:wp14="http://schemas.microsoft.com/office/word/2010/wordprocessingDrawing" xmlns:wp="http://schemas.openxmlformats.org/drawingml/2006/wordprocessingDrawing" xmlns:w10="urn:schemas-microsoft-com:office:word" xmlns:w="http://schemas.openxmlformats.org/wordprocessingml/2006/main" xmlns:w14="http://schemas.microsoft.com/office/word/2010/wordml" xmlns:w15="http://schemas.microsoft.com/office/word/2012/wordml" xmlns:w16cex="http://schemas.microsoft.com/office/word/2018/wordml/cex" xmlns:w16cid="http://schemas.microsoft.com/office/word/2016/wordml/cid" xmlns:w16="http://schemas.microsoft.com/office/word/2018/wordml" xmlns:w16sdtdh="http://schemas.microsoft.com/office/word/2020/wordml/sdtdatahash" xmlns:w16se="http://schemas.microsoft.com/office/word/2015/wordml/symex" xmlns:wpg="http://schemas.microsoft.com/office/word/2010/wordprocessingGroup" xmlns:wpi="http://schemas.microsoft.com/office/word/2010/wordprocessingInk" xmlns:wne="http://schemas.microsoft.com/office/word/2006/wordml" xmlns:wps="http://schemas.microsoft.com/office/word/2010/wordprocessingShape" mc:Ignorable="w14 w15 w16se w16cid w16 w16cex w16sdtdh wp14">
   <w:endnote w:type="separator" w:id="-1">
     <w:p>
       <w:r>
@@ -14306,7 +14867,7 @@
 </file>
 
 <file path=word/footer1.xml><?xml version="1.0" encoding="utf-8"?>
-<w:ftr xmlns:wpc="http://schemas.microsoft.com/office/word/2010/wordprocessingCanvas" xmlns:cx="http://schemas.microsoft.com/office/drawing/2014/chartex" xmlns:cx1="http://schemas.microsoft.com/office/drawing/2015/9/8/chartex" xmlns:mc="http://schemas.openxmlformats.org/markup-compatibility/2006" xmlns:o="urn:schemas-microsoft-com:office:office" xmlns:r="http://schemas.openxmlformats.org/officeDocument/2006/relationships" xmlns:m="http://schemas.openxmlformats.org/officeDocument/2006/math" xmlns:v="urn:schemas-microsoft-com:vml" xmlns:wp14="http://schemas.microsoft.com/office/word/2010/wordprocessingDrawing" xmlns:wp="http://schemas.openxmlformats.org/drawingml/2006/wordprocessingDrawing" xmlns:w10="urn:schemas-microsoft-com:office:word" xmlns:w="http://schemas.openxmlformats.org/wordprocessingml/2006/main" xmlns:w14="http://schemas.microsoft.com/office/word/2010/wordml" xmlns:w15="http://schemas.microsoft.com/office/word/2012/wordml" xmlns:w16se="http://schemas.microsoft.com/office/word/2015/wordml/symex" xmlns:wpg="http://schemas.microsoft.com/office/word/2010/wordprocessingGroup" xmlns:wpi="http://schemas.microsoft.com/office/word/2010/wordprocessingInk" xmlns:wne="http://schemas.microsoft.com/office/word/2006/wordml" xmlns:wps="http://schemas.microsoft.com/office/word/2010/wordprocessingShape" mc:Ignorable="w14 w15 w16se wp14">
+<w:ftr xmlns:wpc="http://schemas.microsoft.com/office/word/2010/wordprocessingCanvas" xmlns:cx="http://schemas.microsoft.com/office/drawing/2014/chartex" xmlns:cx1="http://schemas.microsoft.com/office/drawing/2015/9/8/chartex" xmlns:cx2="http://schemas.microsoft.com/office/drawing/2015/10/21/chartex" xmlns:cx3="http://schemas.microsoft.com/office/drawing/2016/5/9/chartex" xmlns:cx4="http://schemas.microsoft.com/office/drawing/2016/5/10/chartex" xmlns:cx5="http://schemas.microsoft.com/office/drawing/2016/5/11/chartex" xmlns:cx6="http://schemas.microsoft.com/office/drawing/2016/5/12/chartex" xmlns:cx7="http://schemas.microsoft.com/office/drawing/2016/5/13/chartex" xmlns:cx8="http://schemas.microsoft.com/office/drawing/2016/5/14/chartex" xmlns:mc="http://schemas.openxmlformats.org/markup-compatibility/2006" xmlns:aink="http://schemas.microsoft.com/office/drawing/2016/ink" xmlns:am3d="http://schemas.microsoft.com/office/drawing/2017/model3d" xmlns:o="urn:schemas-microsoft-com:office:office" xmlns:oel="http://schemas.microsoft.com/office/2019/extlst" xmlns:r="http://schemas.openxmlformats.org/officeDocument/2006/relationships" xmlns:m="http://schemas.openxmlformats.org/officeDocument/2006/math" xmlns:v="urn:schemas-microsoft-com:vml" xmlns:wp14="http://schemas.microsoft.com/office/word/2010/wordprocessingDrawing" xmlns:wp="http://schemas.openxmlformats.org/drawingml/2006/wordprocessingDrawing" xmlns:w10="urn:schemas-microsoft-com:office:word" xmlns:w="http://schemas.openxmlformats.org/wordprocessingml/2006/main" xmlns:w14="http://schemas.microsoft.com/office/word/2010/wordml" xmlns:w15="http://schemas.microsoft.com/office/word/2012/wordml" xmlns:w16cex="http://schemas.microsoft.com/office/word/2018/wordml/cex" xmlns:w16cid="http://schemas.microsoft.com/office/word/2016/wordml/cid" xmlns:w16="http://schemas.microsoft.com/office/word/2018/wordml" xmlns:w16sdtdh="http://schemas.microsoft.com/office/word/2020/wordml/sdtdatahash" xmlns:w16se="http://schemas.microsoft.com/office/word/2015/wordml/symex" xmlns:wpg="http://schemas.microsoft.com/office/word/2010/wordprocessingGroup" xmlns:wpi="http://schemas.microsoft.com/office/word/2010/wordprocessingInk" xmlns:wne="http://schemas.microsoft.com/office/word/2006/wordml" xmlns:wps="http://schemas.microsoft.com/office/word/2010/wordprocessingShape" mc:Ignorable="w14 w15 w16se w16cid w16 w16cex w16sdtdh wp14">
   <w:p>
     <w:pPr>
       <w:pStyle w:val="Pieddepage"/>
@@ -14441,7 +15002,7 @@
 </file>
 
 <file path=word/footer2.xml><?xml version="1.0" encoding="utf-8"?>
-<w:ftr xmlns:wpc="http://schemas.microsoft.com/office/word/2010/wordprocessingCanvas" xmlns:cx="http://schemas.microsoft.com/office/drawing/2014/chartex" xmlns:cx1="http://schemas.microsoft.com/office/drawing/2015/9/8/chartex" xmlns:mc="http://schemas.openxmlformats.org/markup-compatibility/2006" xmlns:o="urn:schemas-microsoft-com:office:office" xmlns:r="http://schemas.openxmlformats.org/officeDocument/2006/relationships" xmlns:m="http://schemas.openxmlformats.org/officeDocument/2006/math" xmlns:v="urn:schemas-microsoft-com:vml" xmlns:wp14="http://schemas.microsoft.com/office/word/2010/wordprocessingDrawing" xmlns:wp="http://schemas.openxmlformats.org/drawingml/2006/wordprocessingDrawing" xmlns:w10="urn:schemas-microsoft-com:office:word" xmlns:w="http://schemas.openxmlformats.org/wordprocessingml/2006/main" xmlns:w14="http://schemas.microsoft.com/office/word/2010/wordml" xmlns:w15="http://schemas.microsoft.com/office/word/2012/wordml" xmlns:w16se="http://schemas.microsoft.com/office/word/2015/wordml/symex" xmlns:wpg="http://schemas.microsoft.com/office/word/2010/wordprocessingGroup" xmlns:wpi="http://schemas.microsoft.com/office/word/2010/wordprocessingInk" xmlns:wne="http://schemas.microsoft.com/office/word/2006/wordml" xmlns:wps="http://schemas.microsoft.com/office/word/2010/wordprocessingShape" mc:Ignorable="w14 w15 w16se wp14">
+<w:ftr xmlns:wpc="http://schemas.microsoft.com/office/word/2010/wordprocessingCanvas" xmlns:cx="http://schemas.microsoft.com/office/drawing/2014/chartex" xmlns:cx1="http://schemas.microsoft.com/office/drawing/2015/9/8/chartex" xmlns:cx2="http://schemas.microsoft.com/office/drawing/2015/10/21/chartex" xmlns:cx3="http://schemas.microsoft.com/office/drawing/2016/5/9/chartex" xmlns:cx4="http://schemas.microsoft.com/office/drawing/2016/5/10/chartex" xmlns:cx5="http://schemas.microsoft.com/office/drawing/2016/5/11/chartex" xmlns:cx6="http://schemas.microsoft.com/office/drawing/2016/5/12/chartex" xmlns:cx7="http://schemas.microsoft.com/office/drawing/2016/5/13/chartex" xmlns:cx8="http://schemas.microsoft.com/office/drawing/2016/5/14/chartex" xmlns:mc="http://schemas.openxmlformats.org/markup-compatibility/2006" xmlns:aink="http://schemas.microsoft.com/office/drawing/2016/ink" xmlns:am3d="http://schemas.microsoft.com/office/drawing/2017/model3d" xmlns:o="urn:schemas-microsoft-com:office:office" xmlns:oel="http://schemas.microsoft.com/office/2019/extlst" xmlns:r="http://schemas.openxmlformats.org/officeDocument/2006/relationships" xmlns:m="http://schemas.openxmlformats.org/officeDocument/2006/math" xmlns:v="urn:schemas-microsoft-com:vml" xmlns:wp14="http://schemas.microsoft.com/office/word/2010/wordprocessingDrawing" xmlns:wp="http://schemas.openxmlformats.org/drawingml/2006/wordprocessingDrawing" xmlns:w10="urn:schemas-microsoft-com:office:word" xmlns:w="http://schemas.openxmlformats.org/wordprocessingml/2006/main" xmlns:w14="http://schemas.microsoft.com/office/word/2010/wordml" xmlns:w15="http://schemas.microsoft.com/office/word/2012/wordml" xmlns:w16cex="http://schemas.microsoft.com/office/word/2018/wordml/cex" xmlns:w16cid="http://schemas.microsoft.com/office/word/2016/wordml/cid" xmlns:w16="http://schemas.microsoft.com/office/word/2018/wordml" xmlns:w16sdtdh="http://schemas.microsoft.com/office/word/2020/wordml/sdtdatahash" xmlns:w16se="http://schemas.microsoft.com/office/word/2015/wordml/symex" xmlns:wpg="http://schemas.microsoft.com/office/word/2010/wordprocessingGroup" xmlns:wpi="http://schemas.microsoft.com/office/word/2010/wordprocessingInk" xmlns:wne="http://schemas.microsoft.com/office/word/2006/wordml" xmlns:wps="http://schemas.microsoft.com/office/word/2010/wordprocessingShape" mc:Ignorable="w14 w15 w16se w16cid w16 w16cex w16sdtdh wp14">
   <w:p>
     <w:pPr>
       <w:pStyle w:val="Pieddepage"/>
@@ -14584,7 +15145,7 @@
 </file>
 
 <file path=word/footer3.xml><?xml version="1.0" encoding="utf-8"?>
-<w:ftr xmlns:wpc="http://schemas.microsoft.com/office/word/2010/wordprocessingCanvas" xmlns:cx="http://schemas.microsoft.com/office/drawing/2014/chartex" xmlns:cx1="http://schemas.microsoft.com/office/drawing/2015/9/8/chartex" xmlns:mc="http://schemas.openxmlformats.org/markup-compatibility/2006" xmlns:o="urn:schemas-microsoft-com:office:office" xmlns:r="http://schemas.openxmlformats.org/officeDocument/2006/relationships" xmlns:m="http://schemas.openxmlformats.org/officeDocument/2006/math" xmlns:v="urn:schemas-microsoft-com:vml" xmlns:wp14="http://schemas.microsoft.com/office/word/2010/wordprocessingDrawing" xmlns:wp="http://schemas.openxmlformats.org/drawingml/2006/wordprocessingDrawing" xmlns:w10="urn:schemas-microsoft-com:office:word" xmlns:w="http://schemas.openxmlformats.org/wordprocessingml/2006/main" xmlns:w14="http://schemas.microsoft.com/office/word/2010/wordml" xmlns:w15="http://schemas.microsoft.com/office/word/2012/wordml" xmlns:w16se="http://schemas.microsoft.com/office/word/2015/wordml/symex" xmlns:wpg="http://schemas.microsoft.com/office/word/2010/wordprocessingGroup" xmlns:wpi="http://schemas.microsoft.com/office/word/2010/wordprocessingInk" xmlns:wne="http://schemas.microsoft.com/office/word/2006/wordml" xmlns:wps="http://schemas.microsoft.com/office/word/2010/wordprocessingShape" mc:Ignorable="w14 w15 w16se wp14">
+<w:ftr xmlns:wpc="http://schemas.microsoft.com/office/word/2010/wordprocessingCanvas" xmlns:cx="http://schemas.microsoft.com/office/drawing/2014/chartex" xmlns:cx1="http://schemas.microsoft.com/office/drawing/2015/9/8/chartex" xmlns:cx2="http://schemas.microsoft.com/office/drawing/2015/10/21/chartex" xmlns:cx3="http://schemas.microsoft.com/office/drawing/2016/5/9/chartex" xmlns:cx4="http://schemas.microsoft.com/office/drawing/2016/5/10/chartex" xmlns:cx5="http://schemas.microsoft.com/office/drawing/2016/5/11/chartex" xmlns:cx6="http://schemas.microsoft.com/office/drawing/2016/5/12/chartex" xmlns:cx7="http://schemas.microsoft.com/office/drawing/2016/5/13/chartex" xmlns:cx8="http://schemas.microsoft.com/office/drawing/2016/5/14/chartex" xmlns:mc="http://schemas.openxmlformats.org/markup-compatibility/2006" xmlns:aink="http://schemas.microsoft.com/office/drawing/2016/ink" xmlns:am3d="http://schemas.microsoft.com/office/drawing/2017/model3d" xmlns:o="urn:schemas-microsoft-com:office:office" xmlns:oel="http://schemas.microsoft.com/office/2019/extlst" xmlns:r="http://schemas.openxmlformats.org/officeDocument/2006/relationships" xmlns:m="http://schemas.openxmlformats.org/officeDocument/2006/math" xmlns:v="urn:schemas-microsoft-com:vml" xmlns:wp14="http://schemas.microsoft.com/office/word/2010/wordprocessingDrawing" xmlns:wp="http://schemas.openxmlformats.org/drawingml/2006/wordprocessingDrawing" xmlns:w10="urn:schemas-microsoft-com:office:word" xmlns:w="http://schemas.openxmlformats.org/wordprocessingml/2006/main" xmlns:w14="http://schemas.microsoft.com/office/word/2010/wordml" xmlns:w15="http://schemas.microsoft.com/office/word/2012/wordml" xmlns:w16cex="http://schemas.microsoft.com/office/word/2018/wordml/cex" xmlns:w16cid="http://schemas.microsoft.com/office/word/2016/wordml/cid" xmlns:w16="http://schemas.microsoft.com/office/word/2018/wordml" xmlns:w16sdtdh="http://schemas.microsoft.com/office/word/2020/wordml/sdtdatahash" xmlns:w16se="http://schemas.microsoft.com/office/word/2015/wordml/symex" xmlns:wpg="http://schemas.microsoft.com/office/word/2010/wordprocessingGroup" xmlns:wpi="http://schemas.microsoft.com/office/word/2010/wordprocessingInk" xmlns:wne="http://schemas.microsoft.com/office/word/2006/wordml" xmlns:wps="http://schemas.microsoft.com/office/word/2010/wordprocessingShape" mc:Ignorable="w14 w15 w16se w16cid w16 w16cex w16sdtdh wp14">
   <w:p>
     <w:pPr>
       <w:pStyle w:val="Pieddepage"/>
@@ -14726,7 +15287,7 @@
 </file>
 
 <file path=word/footer4.xml><?xml version="1.0" encoding="utf-8"?>
-<w:ftr xmlns:wpc="http://schemas.microsoft.com/office/word/2010/wordprocessingCanvas" xmlns:cx="http://schemas.microsoft.com/office/drawing/2014/chartex" xmlns:cx1="http://schemas.microsoft.com/office/drawing/2015/9/8/chartex" xmlns:mc="http://schemas.openxmlformats.org/markup-compatibility/2006" xmlns:o="urn:schemas-microsoft-com:office:office" xmlns:r="http://schemas.openxmlformats.org/officeDocument/2006/relationships" xmlns:m="http://schemas.openxmlformats.org/officeDocument/2006/math" xmlns:v="urn:schemas-microsoft-com:vml" xmlns:wp14="http://schemas.microsoft.com/office/word/2010/wordprocessingDrawing" xmlns:wp="http://schemas.openxmlformats.org/drawingml/2006/wordprocessingDrawing" xmlns:w10="urn:schemas-microsoft-com:office:word" xmlns:w="http://schemas.openxmlformats.org/wordprocessingml/2006/main" xmlns:w14="http://schemas.microsoft.com/office/word/2010/wordml" xmlns:w15="http://schemas.microsoft.com/office/word/2012/wordml" xmlns:w16se="http://schemas.microsoft.com/office/word/2015/wordml/symex" xmlns:wpg="http://schemas.microsoft.com/office/word/2010/wordprocessingGroup" xmlns:wpi="http://schemas.microsoft.com/office/word/2010/wordprocessingInk" xmlns:wne="http://schemas.microsoft.com/office/word/2006/wordml" xmlns:wps="http://schemas.microsoft.com/office/word/2010/wordprocessingShape" mc:Ignorable="w14 w15 w16se wp14">
+<w:ftr xmlns:wpc="http://schemas.microsoft.com/office/word/2010/wordprocessingCanvas" xmlns:cx="http://schemas.microsoft.com/office/drawing/2014/chartex" xmlns:cx1="http://schemas.microsoft.com/office/drawing/2015/9/8/chartex" xmlns:cx2="http://schemas.microsoft.com/office/drawing/2015/10/21/chartex" xmlns:cx3="http://schemas.microsoft.com/office/drawing/2016/5/9/chartex" xmlns:cx4="http://schemas.microsoft.com/office/drawing/2016/5/10/chartex" xmlns:cx5="http://schemas.microsoft.com/office/drawing/2016/5/11/chartex" xmlns:cx6="http://schemas.microsoft.com/office/drawing/2016/5/12/chartex" xmlns:cx7="http://schemas.microsoft.com/office/drawing/2016/5/13/chartex" xmlns:cx8="http://schemas.microsoft.com/office/drawing/2016/5/14/chartex" xmlns:mc="http://schemas.openxmlformats.org/markup-compatibility/2006" xmlns:aink="http://schemas.microsoft.com/office/drawing/2016/ink" xmlns:am3d="http://schemas.microsoft.com/office/drawing/2017/model3d" xmlns:o="urn:schemas-microsoft-com:office:office" xmlns:oel="http://schemas.microsoft.com/office/2019/extlst" xmlns:r="http://schemas.openxmlformats.org/officeDocument/2006/relationships" xmlns:m="http://schemas.openxmlformats.org/officeDocument/2006/math" xmlns:v="urn:schemas-microsoft-com:vml" xmlns:wp14="http://schemas.microsoft.com/office/word/2010/wordprocessingDrawing" xmlns:wp="http://schemas.openxmlformats.org/drawingml/2006/wordprocessingDrawing" xmlns:w10="urn:schemas-microsoft-com:office:word" xmlns:w="http://schemas.openxmlformats.org/wordprocessingml/2006/main" xmlns:w14="http://schemas.microsoft.com/office/word/2010/wordml" xmlns:w15="http://schemas.microsoft.com/office/word/2012/wordml" xmlns:w16cex="http://schemas.microsoft.com/office/word/2018/wordml/cex" xmlns:w16cid="http://schemas.microsoft.com/office/word/2016/wordml/cid" xmlns:w16="http://schemas.microsoft.com/office/word/2018/wordml" xmlns:w16sdtdh="http://schemas.microsoft.com/office/word/2020/wordml/sdtdatahash" xmlns:w16se="http://schemas.microsoft.com/office/word/2015/wordml/symex" xmlns:wpg="http://schemas.microsoft.com/office/word/2010/wordprocessingGroup" xmlns:wpi="http://schemas.microsoft.com/office/word/2010/wordprocessingInk" xmlns:wne="http://schemas.microsoft.com/office/word/2006/wordml" xmlns:wps="http://schemas.microsoft.com/office/word/2010/wordprocessingShape" mc:Ignorable="w14 w15 w16se w16cid w16 w16cex w16sdtdh wp14">
   <w:p>
     <w:pPr>
       <w:pStyle w:val="Pieddepage"/>
@@ -14868,7 +15429,7 @@
 </file>
 
 <file path=word/footer5.xml><?xml version="1.0" encoding="utf-8"?>
-<w:ftr xmlns:wpc="http://schemas.microsoft.com/office/word/2010/wordprocessingCanvas" xmlns:cx="http://schemas.microsoft.com/office/drawing/2014/chartex" xmlns:cx1="http://schemas.microsoft.com/office/drawing/2015/9/8/chartex" xmlns:mc="http://schemas.openxmlformats.org/markup-compatibility/2006" xmlns:o="urn:schemas-microsoft-com:office:office" xmlns:r="http://schemas.openxmlformats.org/officeDocument/2006/relationships" xmlns:m="http://schemas.openxmlformats.org/officeDocument/2006/math" xmlns:v="urn:schemas-microsoft-com:vml" xmlns:wp14="http://schemas.microsoft.com/office/word/2010/wordprocessingDrawing" xmlns:wp="http://schemas.openxmlformats.org/drawingml/2006/wordprocessingDrawing" xmlns:w10="urn:schemas-microsoft-com:office:word" xmlns:w="http://schemas.openxmlformats.org/wordprocessingml/2006/main" xmlns:w14="http://schemas.microsoft.com/office/word/2010/wordml" xmlns:w15="http://schemas.microsoft.com/office/word/2012/wordml" xmlns:w16se="http://schemas.microsoft.com/office/word/2015/wordml/symex" xmlns:wpg="http://schemas.microsoft.com/office/word/2010/wordprocessingGroup" xmlns:wpi="http://schemas.microsoft.com/office/word/2010/wordprocessingInk" xmlns:wne="http://schemas.microsoft.com/office/word/2006/wordml" xmlns:wps="http://schemas.microsoft.com/office/word/2010/wordprocessingShape" mc:Ignorable="w14 w15 w16se wp14">
+<w:ftr xmlns:wpc="http://schemas.microsoft.com/office/word/2010/wordprocessingCanvas" xmlns:cx="http://schemas.microsoft.com/office/drawing/2014/chartex" xmlns:cx1="http://schemas.microsoft.com/office/drawing/2015/9/8/chartex" xmlns:cx2="http://schemas.microsoft.com/office/drawing/2015/10/21/chartex" xmlns:cx3="http://schemas.microsoft.com/office/drawing/2016/5/9/chartex" xmlns:cx4="http://schemas.microsoft.com/office/drawing/2016/5/10/chartex" xmlns:cx5="http://schemas.microsoft.com/office/drawing/2016/5/11/chartex" xmlns:cx6="http://schemas.microsoft.com/office/drawing/2016/5/12/chartex" xmlns:cx7="http://schemas.microsoft.com/office/drawing/2016/5/13/chartex" xmlns:cx8="http://schemas.microsoft.com/office/drawing/2016/5/14/chartex" xmlns:mc="http://schemas.openxmlformats.org/markup-compatibility/2006" xmlns:aink="http://schemas.microsoft.com/office/drawing/2016/ink" xmlns:am3d="http://schemas.microsoft.com/office/drawing/2017/model3d" xmlns:o="urn:schemas-microsoft-com:office:office" xmlns:oel="http://schemas.microsoft.com/office/2019/extlst" xmlns:r="http://schemas.openxmlformats.org/officeDocument/2006/relationships" xmlns:m="http://schemas.openxmlformats.org/officeDocument/2006/math" xmlns:v="urn:schemas-microsoft-com:vml" xmlns:wp14="http://schemas.microsoft.com/office/word/2010/wordprocessingDrawing" xmlns:wp="http://schemas.openxmlformats.org/drawingml/2006/wordprocessingDrawing" xmlns:w10="urn:schemas-microsoft-com:office:word" xmlns:w="http://schemas.openxmlformats.org/wordprocessingml/2006/main" xmlns:w14="http://schemas.microsoft.com/office/word/2010/wordml" xmlns:w15="http://schemas.microsoft.com/office/word/2012/wordml" xmlns:w16cex="http://schemas.microsoft.com/office/word/2018/wordml/cex" xmlns:w16cid="http://schemas.microsoft.com/office/word/2016/wordml/cid" xmlns:w16="http://schemas.microsoft.com/office/word/2018/wordml" xmlns:w16sdtdh="http://schemas.microsoft.com/office/word/2020/wordml/sdtdatahash" xmlns:w16se="http://schemas.microsoft.com/office/word/2015/wordml/symex" xmlns:wpg="http://schemas.microsoft.com/office/word/2010/wordprocessingGroup" xmlns:wpi="http://schemas.microsoft.com/office/word/2010/wordprocessingInk" xmlns:wne="http://schemas.microsoft.com/office/word/2006/wordml" xmlns:wps="http://schemas.microsoft.com/office/word/2010/wordprocessingShape" mc:Ignorable="w14 w15 w16se w16cid w16 w16cex w16sdtdh wp14">
   <w:p>
     <w:pPr>
       <w:pStyle w:val="Pieddepage"/>
@@ -15010,7 +15571,7 @@
 </file>
 
 <file path=word/footer6.xml><?xml version="1.0" encoding="utf-8"?>
-<w:ftr xmlns:wpc="http://schemas.microsoft.com/office/word/2010/wordprocessingCanvas" xmlns:cx="http://schemas.microsoft.com/office/drawing/2014/chartex" xmlns:cx1="http://schemas.microsoft.com/office/drawing/2015/9/8/chartex" xmlns:mc="http://schemas.openxmlformats.org/markup-compatibility/2006" xmlns:o="urn:schemas-microsoft-com:office:office" xmlns:r="http://schemas.openxmlformats.org/officeDocument/2006/relationships" xmlns:m="http://schemas.openxmlformats.org/officeDocument/2006/math" xmlns:v="urn:schemas-microsoft-com:vml" xmlns:wp14="http://schemas.microsoft.com/office/word/2010/wordprocessingDrawing" xmlns:wp="http://schemas.openxmlformats.org/drawingml/2006/wordprocessingDrawing" xmlns:w10="urn:schemas-microsoft-com:office:word" xmlns:w="http://schemas.openxmlformats.org/wordprocessingml/2006/main" xmlns:w14="http://schemas.microsoft.com/office/word/2010/wordml" xmlns:w15="http://schemas.microsoft.com/office/word/2012/wordml" xmlns:w16se="http://schemas.microsoft.com/office/word/2015/wordml/symex" xmlns:wpg="http://schemas.microsoft.com/office/word/2010/wordprocessingGroup" xmlns:wpi="http://schemas.microsoft.com/office/word/2010/wordprocessingInk" xmlns:wne="http://schemas.microsoft.com/office/word/2006/wordml" xmlns:wps="http://schemas.microsoft.com/office/word/2010/wordprocessingShape" mc:Ignorable="w14 w15 w16se wp14">
+<w:ftr xmlns:wpc="http://schemas.microsoft.com/office/word/2010/wordprocessingCanvas" xmlns:cx="http://schemas.microsoft.com/office/drawing/2014/chartex" xmlns:cx1="http://schemas.microsoft.com/office/drawing/2015/9/8/chartex" xmlns:cx2="http://schemas.microsoft.com/office/drawing/2015/10/21/chartex" xmlns:cx3="http://schemas.microsoft.com/office/drawing/2016/5/9/chartex" xmlns:cx4="http://schemas.microsoft.com/office/drawing/2016/5/10/chartex" xmlns:cx5="http://schemas.microsoft.com/office/drawing/2016/5/11/chartex" xmlns:cx6="http://schemas.microsoft.com/office/drawing/2016/5/12/chartex" xmlns:cx7="http://schemas.microsoft.com/office/drawing/2016/5/13/chartex" xmlns:cx8="http://schemas.microsoft.com/office/drawing/2016/5/14/chartex" xmlns:mc="http://schemas.openxmlformats.org/markup-compatibility/2006" xmlns:aink="http://schemas.microsoft.com/office/drawing/2016/ink" xmlns:am3d="http://schemas.microsoft.com/office/drawing/2017/model3d" xmlns:o="urn:schemas-microsoft-com:office:office" xmlns:oel="http://schemas.microsoft.com/office/2019/extlst" xmlns:r="http://schemas.openxmlformats.org/officeDocument/2006/relationships" xmlns:m="http://schemas.openxmlformats.org/officeDocument/2006/math" xmlns:v="urn:schemas-microsoft-com:vml" xmlns:wp14="http://schemas.microsoft.com/office/word/2010/wordprocessingDrawing" xmlns:wp="http://schemas.openxmlformats.org/drawingml/2006/wordprocessingDrawing" xmlns:w10="urn:schemas-microsoft-com:office:word" xmlns:w="http://schemas.openxmlformats.org/wordprocessingml/2006/main" xmlns:w14="http://schemas.microsoft.com/office/word/2010/wordml" xmlns:w15="http://schemas.microsoft.com/office/word/2012/wordml" xmlns:w16cex="http://schemas.microsoft.com/office/word/2018/wordml/cex" xmlns:w16cid="http://schemas.microsoft.com/office/word/2016/wordml/cid" xmlns:w16="http://schemas.microsoft.com/office/word/2018/wordml" xmlns:w16sdtdh="http://schemas.microsoft.com/office/word/2020/wordml/sdtdatahash" xmlns:w16se="http://schemas.microsoft.com/office/word/2015/wordml/symex" xmlns:wpg="http://schemas.microsoft.com/office/word/2010/wordprocessingGroup" xmlns:wpi="http://schemas.microsoft.com/office/word/2010/wordprocessingInk" xmlns:wne="http://schemas.microsoft.com/office/word/2006/wordml" xmlns:wps="http://schemas.microsoft.com/office/word/2010/wordprocessingShape" mc:Ignorable="w14 w15 w16se w16cid w16 w16cex w16sdtdh wp14">
   <w:p>
     <w:pPr>
       <w:pStyle w:val="Pieddepage"/>
@@ -15145,7 +15706,7 @@
 </file>
 
 <file path=word/footer7.xml><?xml version="1.0" encoding="utf-8"?>
-<w:ftr xmlns:wpc="http://schemas.microsoft.com/office/word/2010/wordprocessingCanvas" xmlns:cx="http://schemas.microsoft.com/office/drawing/2014/chartex" xmlns:cx1="http://schemas.microsoft.com/office/drawing/2015/9/8/chartex" xmlns:mc="http://schemas.openxmlformats.org/markup-compatibility/2006" xmlns:o="urn:schemas-microsoft-com:office:office" xmlns:r="http://schemas.openxmlformats.org/officeDocument/2006/relationships" xmlns:m="http://schemas.openxmlformats.org/officeDocument/2006/math" xmlns:v="urn:schemas-microsoft-com:vml" xmlns:wp14="http://schemas.microsoft.com/office/word/2010/wordprocessingDrawing" xmlns:wp="http://schemas.openxmlformats.org/drawingml/2006/wordprocessingDrawing" xmlns:w10="urn:schemas-microsoft-com:office:word" xmlns:w="http://schemas.openxmlformats.org/wordprocessingml/2006/main" xmlns:w14="http://schemas.microsoft.com/office/word/2010/wordml" xmlns:w15="http://schemas.microsoft.com/office/word/2012/wordml" xmlns:w16se="http://schemas.microsoft.com/office/word/2015/wordml/symex" xmlns:wpg="http://schemas.microsoft.com/office/word/2010/wordprocessingGroup" xmlns:wpi="http://schemas.microsoft.com/office/word/2010/wordprocessingInk" xmlns:wne="http://schemas.microsoft.com/office/word/2006/wordml" xmlns:wps="http://schemas.microsoft.com/office/word/2010/wordprocessingShape" mc:Ignorable="w14 w15 w16se wp14">
+<w:ftr xmlns:wpc="http://schemas.microsoft.com/office/word/2010/wordprocessingCanvas" xmlns:cx="http://schemas.microsoft.com/office/drawing/2014/chartex" xmlns:cx1="http://schemas.microsoft.com/office/drawing/2015/9/8/chartex" xmlns:cx2="http://schemas.microsoft.com/office/drawing/2015/10/21/chartex" xmlns:cx3="http://schemas.microsoft.com/office/drawing/2016/5/9/chartex" xmlns:cx4="http://schemas.microsoft.com/office/drawing/2016/5/10/chartex" xmlns:cx5="http://schemas.microsoft.com/office/drawing/2016/5/11/chartex" xmlns:cx6="http://schemas.microsoft.com/office/drawing/2016/5/12/chartex" xmlns:cx7="http://schemas.microsoft.com/office/drawing/2016/5/13/chartex" xmlns:cx8="http://schemas.microsoft.com/office/drawing/2016/5/14/chartex" xmlns:mc="http://schemas.openxmlformats.org/markup-compatibility/2006" xmlns:aink="http://schemas.microsoft.com/office/drawing/2016/ink" xmlns:am3d="http://schemas.microsoft.com/office/drawing/2017/model3d" xmlns:o="urn:schemas-microsoft-com:office:office" xmlns:oel="http://schemas.microsoft.com/office/2019/extlst" xmlns:r="http://schemas.openxmlformats.org/officeDocument/2006/relationships" xmlns:m="http://schemas.openxmlformats.org/officeDocument/2006/math" xmlns:v="urn:schemas-microsoft-com:vml" xmlns:wp14="http://schemas.microsoft.com/office/word/2010/wordprocessingDrawing" xmlns:wp="http://schemas.openxmlformats.org/drawingml/2006/wordprocessingDrawing" xmlns:w10="urn:schemas-microsoft-com:office:word" xmlns:w="http://schemas.openxmlformats.org/wordprocessingml/2006/main" xmlns:w14="http://schemas.microsoft.com/office/word/2010/wordml" xmlns:w15="http://schemas.microsoft.com/office/word/2012/wordml" xmlns:w16cex="http://schemas.microsoft.com/office/word/2018/wordml/cex" xmlns:w16cid="http://schemas.microsoft.com/office/word/2016/wordml/cid" xmlns:w16="http://schemas.microsoft.com/office/word/2018/wordml" xmlns:w16sdtdh="http://schemas.microsoft.com/office/word/2020/wordml/sdtdatahash" xmlns:w16se="http://schemas.microsoft.com/office/word/2015/wordml/symex" xmlns:wpg="http://schemas.microsoft.com/office/word/2010/wordprocessingGroup" xmlns:wpi="http://schemas.microsoft.com/office/word/2010/wordprocessingInk" xmlns:wne="http://schemas.microsoft.com/office/word/2006/wordml" xmlns:wps="http://schemas.microsoft.com/office/word/2010/wordprocessingShape" mc:Ignorable="w14 w15 w16se w16cid w16 w16cex w16sdtdh wp14">
   <w:p>
     <w:pPr>
       <w:pStyle w:val="Pieddepage"/>
@@ -15280,7 +15841,7 @@
 </file>
 
 <file path=word/footnotes.xml><?xml version="1.0" encoding="utf-8"?>
-<w:footnotes xmlns:wpc="http://schemas.microsoft.com/office/word/2010/wordprocessingCanvas" xmlns:cx="http://schemas.microsoft.com/office/drawing/2014/chartex" xmlns:cx1="http://schemas.microsoft.com/office/drawing/2015/9/8/chartex" xmlns:mc="http://schemas.openxmlformats.org/markup-compatibility/2006" xmlns:o="urn:schemas-microsoft-com:office:office" xmlns:r="http://schemas.openxmlformats.org/officeDocument/2006/relationships" xmlns:m="http://schemas.openxmlformats.org/officeDocument/2006/math" xmlns:v="urn:schemas-microsoft-com:vml" xmlns:wp14="http://schemas.microsoft.com/office/word/2010/wordprocessingDrawing" xmlns:wp="http://schemas.openxmlformats.org/drawingml/2006/wordprocessingDrawing" xmlns:w10="urn:schemas-microsoft-com:office:word" xmlns:w="http://schemas.openxmlformats.org/wordprocessingml/2006/main" xmlns:w14="http://schemas.microsoft.com/office/word/2010/wordml" xmlns:w15="http://schemas.microsoft.com/office/word/2012/wordml" xmlns:w16se="http://schemas.microsoft.com/office/word/2015/wordml/symex" xmlns:wpg="http://schemas.microsoft.com/office/word/2010/wordprocessingGroup" xmlns:wpi="http://schemas.microsoft.com/office/word/2010/wordprocessingInk" xmlns:wne="http://schemas.microsoft.com/office/word/2006/wordml" xmlns:wps="http://schemas.microsoft.com/office/word/2010/wordprocessingShape" mc:Ignorable="w14 w15 w16se wp14">
+<w:footnotes xmlns:wpc="http://schemas.microsoft.com/office/word/2010/wordprocessingCanvas" xmlns:cx="http://schemas.microsoft.com/office/drawing/2014/chartex" xmlns:cx1="http://schemas.microsoft.com/office/drawing/2015/9/8/chartex" xmlns:cx2="http://schemas.microsoft.com/office/drawing/2015/10/21/chartex" xmlns:cx3="http://schemas.microsoft.com/office/drawing/2016/5/9/chartex" xmlns:cx4="http://schemas.microsoft.com/office/drawing/2016/5/10/chartex" xmlns:cx5="http://schemas.microsoft.com/office/drawing/2016/5/11/chartex" xmlns:cx6="http://schemas.microsoft.com/office/drawing/2016/5/12/chartex" xmlns:cx7="http://schemas.microsoft.com/office/drawing/2016/5/13/chartex" xmlns:cx8="http://schemas.microsoft.com/office/drawing/2016/5/14/chartex" xmlns:mc="http://schemas.openxmlformats.org/markup-compatibility/2006" xmlns:aink="http://schemas.microsoft.com/office/drawing/2016/ink" xmlns:am3d="http://schemas.microsoft.com/office/drawing/2017/model3d" xmlns:o="urn:schemas-microsoft-com:office:office" xmlns:oel="http://schemas.microsoft.com/office/2019/extlst" xmlns:r="http://schemas.openxmlformats.org/officeDocument/2006/relationships" xmlns:m="http://schemas.openxmlformats.org/officeDocument/2006/math" xmlns:v="urn:schemas-microsoft-com:vml" xmlns:wp14="http://schemas.microsoft.com/office/word/2010/wordprocessingDrawing" xmlns:wp="http://schemas.openxmlformats.org/drawingml/2006/wordprocessingDrawing" xmlns:w10="urn:schemas-microsoft-com:office:word" xmlns:w="http://schemas.openxmlformats.org/wordprocessingml/2006/main" xmlns:w14="http://schemas.microsoft.com/office/word/2010/wordml" xmlns:w15="http://schemas.microsoft.com/office/word/2012/wordml" xmlns:w16cex="http://schemas.microsoft.com/office/word/2018/wordml/cex" xmlns:w16cid="http://schemas.microsoft.com/office/word/2016/wordml/cid" xmlns:w16="http://schemas.microsoft.com/office/word/2018/wordml" xmlns:w16sdtdh="http://schemas.microsoft.com/office/word/2020/wordml/sdtdatahash" xmlns:w16se="http://schemas.microsoft.com/office/word/2015/wordml/symex" xmlns:wpg="http://schemas.microsoft.com/office/word/2010/wordprocessingGroup" xmlns:wpi="http://schemas.microsoft.com/office/word/2010/wordprocessingInk" xmlns:wne="http://schemas.microsoft.com/office/word/2006/wordml" xmlns:wps="http://schemas.microsoft.com/office/word/2010/wordprocessingShape" mc:Ignorable="w14 w15 w16se w16cid w16 w16cex w16sdtdh wp14">
   <w:footnote w:type="separator" w:id="-1">
     <w:p>
       <w:r>
@@ -15299,7 +15860,7 @@
 </file>
 
 <file path=word/header1.xml><?xml version="1.0" encoding="utf-8"?>
-<w:hdr xmlns:wpc="http://schemas.microsoft.com/office/word/2010/wordprocessingCanvas" xmlns:cx="http://schemas.microsoft.com/office/drawing/2014/chartex" xmlns:cx1="http://schemas.microsoft.com/office/drawing/2015/9/8/chartex" xmlns:mc="http://schemas.openxmlformats.org/markup-compatibility/2006" xmlns:o="urn:schemas-microsoft-com:office:office" xmlns:r="http://schemas.openxmlformats.org/officeDocument/2006/relationships" xmlns:m="http://schemas.openxmlformats.org/officeDocument/2006/math" xmlns:v="urn:schemas-microsoft-com:vml" xmlns:wp14="http://schemas.microsoft.com/office/word/2010/wordprocessingDrawing" xmlns:wp="http://schemas.openxmlformats.org/drawingml/2006/wordprocessingDrawing" xmlns:w10="urn:schemas-microsoft-com:office:word" xmlns:w="http://schemas.openxmlformats.org/wordprocessingml/2006/main" xmlns:w14="http://schemas.microsoft.com/office/word/2010/wordml" xmlns:w15="http://schemas.microsoft.com/office/word/2012/wordml" xmlns:w16se="http://schemas.microsoft.com/office/word/2015/wordml/symex" xmlns:wpg="http://schemas.microsoft.com/office/word/2010/wordprocessingGroup" xmlns:wpi="http://schemas.microsoft.com/office/word/2010/wordprocessingInk" xmlns:wne="http://schemas.microsoft.com/office/word/2006/wordml" xmlns:wps="http://schemas.microsoft.com/office/word/2010/wordprocessingShape" mc:Ignorable="w14 w15 w16se wp14">
+<w:hdr xmlns:wpc="http://schemas.microsoft.com/office/word/2010/wordprocessingCanvas" xmlns:cx="http://schemas.microsoft.com/office/drawing/2014/chartex" xmlns:cx1="http://schemas.microsoft.com/office/drawing/2015/9/8/chartex" xmlns:cx2="http://schemas.microsoft.com/office/drawing/2015/10/21/chartex" xmlns:cx3="http://schemas.microsoft.com/office/drawing/2016/5/9/chartex" xmlns:cx4="http://schemas.microsoft.com/office/drawing/2016/5/10/chartex" xmlns:cx5="http://schemas.microsoft.com/office/drawing/2016/5/11/chartex" xmlns:cx6="http://schemas.microsoft.com/office/drawing/2016/5/12/chartex" xmlns:cx7="http://schemas.microsoft.com/office/drawing/2016/5/13/chartex" xmlns:cx8="http://schemas.microsoft.com/office/drawing/2016/5/14/chartex" xmlns:mc="http://schemas.openxmlformats.org/markup-compatibility/2006" xmlns:aink="http://schemas.microsoft.com/office/drawing/2016/ink" xmlns:am3d="http://schemas.microsoft.com/office/drawing/2017/model3d" xmlns:o="urn:schemas-microsoft-com:office:office" xmlns:oel="http://schemas.microsoft.com/office/2019/extlst" xmlns:r="http://schemas.openxmlformats.org/officeDocument/2006/relationships" xmlns:m="http://schemas.openxmlformats.org/officeDocument/2006/math" xmlns:v="urn:schemas-microsoft-com:vml" xmlns:wp14="http://schemas.microsoft.com/office/word/2010/wordprocessingDrawing" xmlns:wp="http://schemas.openxmlformats.org/drawingml/2006/wordprocessingDrawing" xmlns:w10="urn:schemas-microsoft-com:office:word" xmlns:w="http://schemas.openxmlformats.org/wordprocessingml/2006/main" xmlns:w14="http://schemas.microsoft.com/office/word/2010/wordml" xmlns:w15="http://schemas.microsoft.com/office/word/2012/wordml" xmlns:w16cex="http://schemas.microsoft.com/office/word/2018/wordml/cex" xmlns:w16cid="http://schemas.microsoft.com/office/word/2016/wordml/cid" xmlns:w16="http://schemas.microsoft.com/office/word/2018/wordml" xmlns:w16sdtdh="http://schemas.microsoft.com/office/word/2020/wordml/sdtdatahash" xmlns:w16se="http://schemas.microsoft.com/office/word/2015/wordml/symex" xmlns:wpg="http://schemas.microsoft.com/office/word/2010/wordprocessingGroup" xmlns:wpi="http://schemas.microsoft.com/office/word/2010/wordprocessingInk" xmlns:wne="http://schemas.microsoft.com/office/word/2006/wordml" xmlns:wps="http://schemas.microsoft.com/office/word/2010/wordprocessingShape" mc:Ignorable="w14 w15 w16se w16cid w16 w16cex w16sdtdh wp14">
   <w:p>
     <w:pPr>
       <w:pStyle w:val="En-tte"/>
@@ -15346,7 +15907,7 @@
           <v:path o:extrusionok="f" gradientshapeok="t" o:connecttype="rect"/>
           <o:lock v:ext="edit" aspectratio="t"/>
         </v:shapetype>
-        <v:shape id="_x0000_s2053" type="#_x0000_t75" style="position:absolute;left:0;text-align:left;margin-left:-2pt;margin-top:-7.85pt;width:63.9pt;height:19.45pt;z-index:1">
+        <v:shape id="_x0000_s1029" type="#_x0000_t75" style="position:absolute;left:0;text-align:left;margin-left:-2pt;margin-top:-7.85pt;width:63.9pt;height:19.45pt;z-index:1">
           <v:imagedata r:id="rId1" o:title="logo informatique vert 2008"/>
         </v:shape>
       </w:pict>
@@ -15367,7 +15928,7 @@
 </file>
 
 <file path=word/header2.xml><?xml version="1.0" encoding="utf-8"?>
-<w:hdr xmlns:wpc="http://schemas.microsoft.com/office/word/2010/wordprocessingCanvas" xmlns:cx="http://schemas.microsoft.com/office/drawing/2014/chartex" xmlns:cx1="http://schemas.microsoft.com/office/drawing/2015/9/8/chartex" xmlns:mc="http://schemas.openxmlformats.org/markup-compatibility/2006" xmlns:o="urn:schemas-microsoft-com:office:office" xmlns:r="http://schemas.openxmlformats.org/officeDocument/2006/relationships" xmlns:m="http://schemas.openxmlformats.org/officeDocument/2006/math" xmlns:v="urn:schemas-microsoft-com:vml" xmlns:wp14="http://schemas.microsoft.com/office/word/2010/wordprocessingDrawing" xmlns:wp="http://schemas.openxmlformats.org/drawingml/2006/wordprocessingDrawing" xmlns:w10="urn:schemas-microsoft-com:office:word" xmlns:w="http://schemas.openxmlformats.org/wordprocessingml/2006/main" xmlns:w14="http://schemas.microsoft.com/office/word/2010/wordml" xmlns:w15="http://schemas.microsoft.com/office/word/2012/wordml" xmlns:w16se="http://schemas.microsoft.com/office/word/2015/wordml/symex" xmlns:wpg="http://schemas.microsoft.com/office/word/2010/wordprocessingGroup" xmlns:wpi="http://schemas.microsoft.com/office/word/2010/wordprocessingInk" xmlns:wne="http://schemas.microsoft.com/office/word/2006/wordml" xmlns:wps="http://schemas.microsoft.com/office/word/2010/wordprocessingShape" mc:Ignorable="w14 w15 w16se wp14">
+<w:hdr xmlns:wpc="http://schemas.microsoft.com/office/word/2010/wordprocessingCanvas" xmlns:cx="http://schemas.microsoft.com/office/drawing/2014/chartex" xmlns:cx1="http://schemas.microsoft.com/office/drawing/2015/9/8/chartex" xmlns:cx2="http://schemas.microsoft.com/office/drawing/2015/10/21/chartex" xmlns:cx3="http://schemas.microsoft.com/office/drawing/2016/5/9/chartex" xmlns:cx4="http://schemas.microsoft.com/office/drawing/2016/5/10/chartex" xmlns:cx5="http://schemas.microsoft.com/office/drawing/2016/5/11/chartex" xmlns:cx6="http://schemas.microsoft.com/office/drawing/2016/5/12/chartex" xmlns:cx7="http://schemas.microsoft.com/office/drawing/2016/5/13/chartex" xmlns:cx8="http://schemas.microsoft.com/office/drawing/2016/5/14/chartex" xmlns:mc="http://schemas.openxmlformats.org/markup-compatibility/2006" xmlns:aink="http://schemas.microsoft.com/office/drawing/2016/ink" xmlns:am3d="http://schemas.microsoft.com/office/drawing/2017/model3d" xmlns:o="urn:schemas-microsoft-com:office:office" xmlns:oel="http://schemas.microsoft.com/office/2019/extlst" xmlns:r="http://schemas.openxmlformats.org/officeDocument/2006/relationships" xmlns:m="http://schemas.openxmlformats.org/officeDocument/2006/math" xmlns:v="urn:schemas-microsoft-com:vml" xmlns:wp14="http://schemas.microsoft.com/office/word/2010/wordprocessingDrawing" xmlns:wp="http://schemas.openxmlformats.org/drawingml/2006/wordprocessingDrawing" xmlns:w10="urn:schemas-microsoft-com:office:word" xmlns:w="http://schemas.openxmlformats.org/wordprocessingml/2006/main" xmlns:w14="http://schemas.microsoft.com/office/word/2010/wordml" xmlns:w15="http://schemas.microsoft.com/office/word/2012/wordml" xmlns:w16cex="http://schemas.microsoft.com/office/word/2018/wordml/cex" xmlns:w16cid="http://schemas.microsoft.com/office/word/2016/wordml/cid" xmlns:w16="http://schemas.microsoft.com/office/word/2018/wordml" xmlns:w16sdtdh="http://schemas.microsoft.com/office/word/2020/wordml/sdtdatahash" xmlns:w16se="http://schemas.microsoft.com/office/word/2015/wordml/symex" xmlns:wpg="http://schemas.microsoft.com/office/word/2010/wordprocessingGroup" xmlns:wpi="http://schemas.microsoft.com/office/word/2010/wordprocessingInk" xmlns:wne="http://schemas.microsoft.com/office/word/2006/wordml" xmlns:wps="http://schemas.microsoft.com/office/word/2010/wordprocessingShape" mc:Ignorable="w14 w15 w16se w16cid w16 w16cex w16sdtdh wp14">
   <w:p>
     <w:pPr>
       <w:pStyle w:val="En-tte"/>
@@ -15414,7 +15975,7 @@
           <v:path o:extrusionok="f" gradientshapeok="t" o:connecttype="rect"/>
           <o:lock v:ext="edit" aspectratio="t"/>
         </v:shapetype>
-        <v:shape id="_x0000_s2055" type="#_x0000_t75" style="position:absolute;left:0;text-align:left;margin-left:-2pt;margin-top:-7.85pt;width:63.9pt;height:19.45pt;z-index:2">
+        <v:shape id="_x0000_s1031" type="#_x0000_t75" style="position:absolute;left:0;text-align:left;margin-left:-2pt;margin-top:-7.85pt;width:63.9pt;height:19.45pt;z-index:2">
           <v:imagedata r:id="rId1" o:title="logo informatique vert 2008"/>
         </v:shape>
       </w:pict>
@@ -15445,10 +16006,10 @@
 </file>
 
 <file path=word/numbering.xml><?xml version="1.0" encoding="utf-8"?>
-<w:numbering xmlns:wpc="http://schemas.microsoft.com/office/word/2010/wordprocessingCanvas" xmlns:cx="http://schemas.microsoft.com/office/drawing/2014/chartex" xmlns:cx1="http://schemas.microsoft.com/office/drawing/2015/9/8/chartex" xmlns:mc="http://schemas.openxmlformats.org/markup-compatibility/2006" xmlns:o="urn:schemas-microsoft-com:office:office" xmlns:r="http://schemas.openxmlformats.org/officeDocument/2006/relationships" xmlns:m="http://schemas.openxmlformats.org/officeDocument/2006/math" xmlns:v="urn:schemas-microsoft-com:vml" xmlns:wp14="http://schemas.microsoft.com/office/word/2010/wordprocessingDrawing" xmlns:wp="http://schemas.openxmlformats.org/drawingml/2006/wordprocessingDrawing" xmlns:w10="urn:schemas-microsoft-com:office:word" xmlns:w="http://schemas.openxmlformats.org/wordprocessingml/2006/main" xmlns:w14="http://schemas.microsoft.com/office/word/2010/wordml" xmlns:w15="http://schemas.microsoft.com/office/word/2012/wordml" xmlns:w16se="http://schemas.microsoft.com/office/word/2015/wordml/symex" xmlns:wpg="http://schemas.microsoft.com/office/word/2010/wordprocessingGroup" xmlns:wpi="http://schemas.microsoft.com/office/word/2010/wordprocessingInk" xmlns:wne="http://schemas.microsoft.com/office/word/2006/wordml" xmlns:wps="http://schemas.microsoft.com/office/word/2010/wordprocessingShape" mc:Ignorable="w14 w15 w16se wp14">
+<w:numbering xmlns:wpc="http://schemas.microsoft.com/office/word/2010/wordprocessingCanvas" xmlns:cx="http://schemas.microsoft.com/office/drawing/2014/chartex" xmlns:cx1="http://schemas.microsoft.com/office/drawing/2015/9/8/chartex" xmlns:cx2="http://schemas.microsoft.com/office/drawing/2015/10/21/chartex" xmlns:cx3="http://schemas.microsoft.com/office/drawing/2016/5/9/chartex" xmlns:cx4="http://schemas.microsoft.com/office/drawing/2016/5/10/chartex" xmlns:cx5="http://schemas.microsoft.com/office/drawing/2016/5/11/chartex" xmlns:cx6="http://schemas.microsoft.com/office/drawing/2016/5/12/chartex" xmlns:cx7="http://schemas.microsoft.com/office/drawing/2016/5/13/chartex" xmlns:cx8="http://schemas.microsoft.com/office/drawing/2016/5/14/chartex" xmlns:mc="http://schemas.openxmlformats.org/markup-compatibility/2006" xmlns:aink="http://schemas.microsoft.com/office/drawing/2016/ink" xmlns:am3d="http://schemas.microsoft.com/office/drawing/2017/model3d" xmlns:o="urn:schemas-microsoft-com:office:office" xmlns:oel="http://schemas.microsoft.com/office/2019/extlst" xmlns:r="http://schemas.openxmlformats.org/officeDocument/2006/relationships" xmlns:m="http://schemas.openxmlformats.org/officeDocument/2006/math" xmlns:v="urn:schemas-microsoft-com:vml" xmlns:wp14="http://schemas.microsoft.com/office/word/2010/wordprocessingDrawing" xmlns:wp="http://schemas.openxmlformats.org/drawingml/2006/wordprocessingDrawing" xmlns:w10="urn:schemas-microsoft-com:office:word" xmlns:w="http://schemas.openxmlformats.org/wordprocessingml/2006/main" xmlns:w14="http://schemas.microsoft.com/office/word/2010/wordml" xmlns:w15="http://schemas.microsoft.com/office/word/2012/wordml" xmlns:w16cex="http://schemas.microsoft.com/office/word/2018/wordml/cex" xmlns:w16cid="http://schemas.microsoft.com/office/word/2016/wordml/cid" xmlns:w16="http://schemas.microsoft.com/office/word/2018/wordml" xmlns:w16sdtdh="http://schemas.microsoft.com/office/word/2020/wordml/sdtdatahash" xmlns:w16se="http://schemas.microsoft.com/office/word/2015/wordml/symex" xmlns:wpg="http://schemas.microsoft.com/office/word/2010/wordprocessingGroup" xmlns:wpi="http://schemas.microsoft.com/office/word/2010/wordprocessingInk" xmlns:wne="http://schemas.microsoft.com/office/word/2006/wordml" xmlns:wps="http://schemas.microsoft.com/office/word/2010/wordprocessingShape" mc:Ignorable="w14 w15 w16se w16cid w16 w16cex w16sdtdh wp14">
   <w:numPicBullet w:numPicBulletId="0">
     <w:pict>
-      <v:shapetype w14:anchorId="4C9995D5" id="_x0000_t75" coordsize="21600,21600" o:spt="75" o:preferrelative="t" path="m@4@5l@4@11@9@11@9@5xe" filled="f" stroked="f">
+      <v:shapetype w14:anchorId="3B15E41F" id="_x0000_t75" coordsize="21600,21600" o:spt="75" o:preferrelative="t" path="m@4@5l@4@11@9@11@9@5xe" filled="f" stroked="f">
         <v:stroke joinstyle="miter"/>
         <v:formulas>
           <v:f eqn="if lineDrawn pixelLineWidth 0"/>
@@ -15467,7 +16028,7 @@
         <v:path o:extrusionok="f" gradientshapeok="t" o:connecttype="rect"/>
         <o:lock v:ext="edit" aspectratio="t"/>
       </v:shapetype>
-      <v:shape id="_x0000_i1080" type="#_x0000_t75" style="width:10.9pt;height:10.9pt" o:bullet="t">
+      <v:shape id="_x0000_i1078" type="#_x0000_t75" style="width:11.55pt;height:11.55pt" o:bullet="t">
         <v:imagedata r:id="rId1" o:title="BD14753_"/>
       </v:shape>
     </w:pict>
@@ -19097,100 +19658,100 @@
       </w:rPr>
     </w:lvl>
   </w:abstractNum>
-  <w:num w:numId="1">
+  <w:num w:numId="1" w16cid:durableId="1677222818">
     <w:abstractNumId w:val="29"/>
   </w:num>
-  <w:num w:numId="2">
+  <w:num w:numId="2" w16cid:durableId="2030328453">
     <w:abstractNumId w:val="1"/>
   </w:num>
-  <w:num w:numId="3">
+  <w:num w:numId="3" w16cid:durableId="1388724510">
     <w:abstractNumId w:val="4"/>
   </w:num>
-  <w:num w:numId="4">
+  <w:num w:numId="4" w16cid:durableId="1895463212">
     <w:abstractNumId w:val="10"/>
   </w:num>
-  <w:num w:numId="5">
+  <w:num w:numId="5" w16cid:durableId="2041543770">
     <w:abstractNumId w:val="16"/>
   </w:num>
-  <w:num w:numId="6">
+  <w:num w:numId="6" w16cid:durableId="2042824986">
     <w:abstractNumId w:val="23"/>
   </w:num>
-  <w:num w:numId="7">
+  <w:num w:numId="7" w16cid:durableId="1826508810">
     <w:abstractNumId w:val="18"/>
   </w:num>
-  <w:num w:numId="8">
+  <w:num w:numId="8" w16cid:durableId="612245612">
     <w:abstractNumId w:val="27"/>
   </w:num>
-  <w:num w:numId="9">
+  <w:num w:numId="9" w16cid:durableId="293950282">
     <w:abstractNumId w:val="17"/>
   </w:num>
-  <w:num w:numId="10">
+  <w:num w:numId="10" w16cid:durableId="1111630138">
     <w:abstractNumId w:val="0"/>
   </w:num>
-  <w:num w:numId="11">
+  <w:num w:numId="11" w16cid:durableId="1475637222">
     <w:abstractNumId w:val="12"/>
   </w:num>
-  <w:num w:numId="12">
+  <w:num w:numId="12" w16cid:durableId="278925398">
     <w:abstractNumId w:val="15"/>
   </w:num>
-  <w:num w:numId="13">
+  <w:num w:numId="13" w16cid:durableId="983243492">
     <w:abstractNumId w:val="13"/>
   </w:num>
-  <w:num w:numId="14">
+  <w:num w:numId="14" w16cid:durableId="1391264700">
     <w:abstractNumId w:val="6"/>
   </w:num>
-  <w:num w:numId="15">
+  <w:num w:numId="15" w16cid:durableId="1167941435">
     <w:abstractNumId w:val="3"/>
   </w:num>
-  <w:num w:numId="16">
+  <w:num w:numId="16" w16cid:durableId="1349674522">
     <w:abstractNumId w:val="2"/>
   </w:num>
-  <w:num w:numId="17">
+  <w:num w:numId="17" w16cid:durableId="798035130">
     <w:abstractNumId w:val="19"/>
   </w:num>
-  <w:num w:numId="18">
+  <w:num w:numId="18" w16cid:durableId="605775797">
     <w:abstractNumId w:val="21"/>
   </w:num>
-  <w:num w:numId="19">
+  <w:num w:numId="19" w16cid:durableId="95053842">
     <w:abstractNumId w:val="31"/>
   </w:num>
-  <w:num w:numId="20">
+  <w:num w:numId="20" w16cid:durableId="752240367">
     <w:abstractNumId w:val="28"/>
   </w:num>
-  <w:num w:numId="21">
+  <w:num w:numId="21" w16cid:durableId="1553034663">
     <w:abstractNumId w:val="5"/>
   </w:num>
-  <w:num w:numId="22">
+  <w:num w:numId="22" w16cid:durableId="65153398">
     <w:abstractNumId w:val="9"/>
   </w:num>
-  <w:num w:numId="23">
+  <w:num w:numId="23" w16cid:durableId="656494049">
     <w:abstractNumId w:val="30"/>
   </w:num>
-  <w:num w:numId="24">
+  <w:num w:numId="24" w16cid:durableId="2057463177">
     <w:abstractNumId w:val="11"/>
   </w:num>
-  <w:num w:numId="25">
+  <w:num w:numId="25" w16cid:durableId="552351500">
     <w:abstractNumId w:val="7"/>
   </w:num>
-  <w:num w:numId="26">
+  <w:num w:numId="26" w16cid:durableId="2052802132">
     <w:abstractNumId w:val="20"/>
   </w:num>
-  <w:num w:numId="27">
+  <w:num w:numId="27" w16cid:durableId="1472557651">
     <w:abstractNumId w:val="24"/>
   </w:num>
-  <w:num w:numId="28">
+  <w:num w:numId="28" w16cid:durableId="1840845604">
     <w:abstractNumId w:val="14"/>
   </w:num>
-  <w:num w:numId="29">
+  <w:num w:numId="29" w16cid:durableId="2137138421">
     <w:abstractNumId w:val="8"/>
   </w:num>
-  <w:num w:numId="30">
+  <w:num w:numId="30" w16cid:durableId="1804957108">
     <w:abstractNumId w:val="22"/>
   </w:num>
-  <w:num w:numId="31">
+  <w:num w:numId="31" w16cid:durableId="37975125">
     <w:abstractNumId w:val="25"/>
   </w:num>
-  <w:num w:numId="32">
+  <w:num w:numId="32" w16cid:durableId="1215853093">
     <w:abstractNumId w:val="26"/>
   </w:num>
   <w:numIdMacAtCleanup w:val="24"/>
@@ -19198,7 +19759,7 @@
 </file>
 
 <file path=word/styles.xml><?xml version="1.0" encoding="utf-8"?>
-<w:styles xmlns:mc="http://schemas.openxmlformats.org/markup-compatibility/2006" xmlns:r="http://schemas.openxmlformats.org/officeDocument/2006/relationships" xmlns:w="http://schemas.openxmlformats.org/wordprocessingml/2006/main" xmlns:w14="http://schemas.microsoft.com/office/word/2010/wordml" xmlns:w15="http://schemas.microsoft.com/office/word/2012/wordml" xmlns:w16se="http://schemas.microsoft.com/office/word/2015/wordml/symex" mc:Ignorable="w14 w15 w16se">
+<w:styles xmlns:mc="http://schemas.openxmlformats.org/markup-compatibility/2006" xmlns:r="http://schemas.openxmlformats.org/officeDocument/2006/relationships" xmlns:w="http://schemas.openxmlformats.org/wordprocessingml/2006/main" xmlns:w14="http://schemas.microsoft.com/office/word/2010/wordml" xmlns:w15="http://schemas.microsoft.com/office/word/2012/wordml" xmlns:w16cex="http://schemas.microsoft.com/office/word/2018/wordml/cex" xmlns:w16cid="http://schemas.microsoft.com/office/word/2016/wordml/cid" xmlns:w16="http://schemas.microsoft.com/office/word/2018/wordml" xmlns:w16sdtdh="http://schemas.microsoft.com/office/word/2020/wordml/sdtdatahash" xmlns:w16se="http://schemas.microsoft.com/office/word/2015/wordml/symex" mc:Ignorable="w14 w15 w16se w16cid w16 w16cex w16sdtdh">
   <w:docDefaults>
     <w:rPrDefault>
       <w:rPr>
@@ -19208,7 +19769,7 @@
     </w:rPrDefault>
     <w:pPrDefault/>
   </w:docDefaults>
-  <w:latentStyles w:defLockedState="0" w:defUIPriority="0" w:defSemiHidden="0" w:defUnhideWhenUsed="0" w:defQFormat="0" w:count="371">
+  <w:latentStyles w:defLockedState="0" w:defUIPriority="0" w:defSemiHidden="0" w:defUnhideWhenUsed="0" w:defQFormat="0" w:count="376">
     <w:lsdException w:name="Normal" w:qFormat="1"/>
     <w:lsdException w:name="heading 1" w:qFormat="1"/>
     <w:lsdException w:name="heading 2" w:qFormat="1"/>
@@ -19229,7 +19790,6 @@
     <w:lsdException w:name="Emphasis" w:qFormat="1"/>
     <w:lsdException w:name="Normal (Web)" w:uiPriority="99"/>
     <w:lsdException w:name="HTML Keyboard" w:semiHidden="1" w:unhideWhenUsed="1"/>
-    <w:lsdException w:name="Normal Table" w:semiHidden="1" w:unhideWhenUsed="1"/>
     <w:lsdException w:name="annotation subject" w:semiHidden="1" w:unhideWhenUsed="1"/>
     <w:lsdException w:name="No List" w:semiHidden="1" w:unhideWhenUsed="1"/>
     <w:lsdException w:name="Outline List 1" w:semiHidden="1" w:unhideWhenUsed="1"/>
@@ -19272,11 +19832,8 @@
     <w:lsdException w:name="Table Contemporary" w:semiHidden="1" w:unhideWhenUsed="1"/>
     <w:lsdException w:name="Table Elegant" w:semiHidden="1" w:unhideWhenUsed="1"/>
     <w:lsdException w:name="Table Professional" w:semiHidden="1" w:unhideWhenUsed="1"/>
-    <w:lsdException w:name="Table Subtle 1" w:semiHidden="1" w:unhideWhenUsed="1"/>
     <w:lsdException w:name="Table Subtle 2" w:semiHidden="1" w:unhideWhenUsed="1"/>
     <w:lsdException w:name="Table Web 1" w:semiHidden="1" w:unhideWhenUsed="1"/>
-    <w:lsdException w:name="Table Web 2" w:semiHidden="1" w:unhideWhenUsed="1"/>
-    <w:lsdException w:name="Table Web 3" w:semiHidden="1" w:unhideWhenUsed="1"/>
     <w:lsdException w:name="Balloon Text" w:semiHidden="1" w:unhideWhenUsed="1"/>
     <w:lsdException w:name="Table Theme" w:semiHidden="1" w:unhideWhenUsed="1"/>
     <w:lsdException w:name="Placeholder Text" w:semiHidden="1" w:uiPriority="99"/>
@@ -19494,6 +20051,11 @@
     <w:lsdException w:name="List Table 5 Dark Accent 6" w:uiPriority="50"/>
     <w:lsdException w:name="List Table 6 Colorful Accent 6" w:uiPriority="51"/>
     <w:lsdException w:name="List Table 7 Colorful Accent 6" w:uiPriority="52"/>
+    <w:lsdException w:name="Mention" w:semiHidden="1" w:uiPriority="99" w:unhideWhenUsed="1"/>
+    <w:lsdException w:name="Smart Hyperlink" w:semiHidden="1" w:uiPriority="99" w:unhideWhenUsed="1"/>
+    <w:lsdException w:name="Hashtag" w:semiHidden="1" w:uiPriority="99" w:unhideWhenUsed="1"/>
+    <w:lsdException w:name="Unresolved Mention" w:semiHidden="1" w:uiPriority="99" w:unhideWhenUsed="1"/>
+    <w:lsdException w:name="Smart Link" w:semiHidden="1" w:uiPriority="99" w:unhideWhenUsed="1"/>
   </w:latentStyles>
   <w:style w:type="paragraph" w:default="1" w:styleId="Normal">
     <w:name w:val="Normal"/>

</xml_diff>

<commit_message>
Documentation of the Like/dislike function
</commit_message>
<xml_diff>
--- a/Documentation/DossierDeProjet.docx
+++ b/Documentation/DossierDeProjet.docx
@@ -71,7 +71,7 @@
                         <w:sz w:val="28"/>
                         <w:szCs w:val="28"/>
                       </w:rPr>
-                      <w:t>20.05.2022</w:t>
+                      <w:t>23.05.2022</w:t>
                     </w:r>
                     <w:r>
                       <w:rPr>
@@ -12078,10 +12078,7 @@
               <w:pStyle w:val="En-tte"/>
             </w:pPr>
             <w:r>
-              <w:t>Je suis connecté en tant qu’administrateur</w:t>
-            </w:r>
-            <w:r>
-              <w:t xml:space="preserve"> et sur la page d’ajout d’article</w:t>
+              <w:t>Je suis connecté en tant qu’administrateur et sur la page d’ajout d’article</w:t>
             </w:r>
           </w:p>
         </w:tc>
@@ -12178,10 +12175,7 @@
               <w:pStyle w:val="En-tte"/>
             </w:pPr>
             <w:r>
-              <w:t xml:space="preserve">J’essaie d’ajouter un article sans lui donner </w:t>
-            </w:r>
-            <w:r>
-              <w:t>d’article</w:t>
+              <w:t>J’essaie d’ajouter un article sans lui donner d’article</w:t>
             </w:r>
           </w:p>
         </w:tc>
@@ -12264,10 +12258,7 @@
               <w:pStyle w:val="En-tte"/>
             </w:pPr>
             <w:r>
-              <w:t>J’essaie d’ajouter un article sans lui donner d’</w:t>
-            </w:r>
-            <w:r>
-              <w:t>image</w:t>
+              <w:t>J’essaie d’ajouter un article sans lui donner d’image</w:t>
             </w:r>
           </w:p>
         </w:tc>
@@ -12350,10 +12341,7 @@
               <w:pStyle w:val="En-tte"/>
             </w:pPr>
             <w:r>
-              <w:t>J’essaie d’ajouter un article sans lui donner d’</w:t>
-            </w:r>
-            <w:r>
-              <w:t>auteur</w:t>
+              <w:t>J’essaie d’ajouter un article sans lui donner d’auteur</w:t>
             </w:r>
           </w:p>
         </w:tc>
@@ -12436,10 +12424,7 @@
               <w:pStyle w:val="En-tte"/>
             </w:pPr>
             <w:r>
-              <w:t>J’essaie d’ajouter un article sans lui donner d</w:t>
-            </w:r>
-            <w:r>
-              <w:t>e catégorie</w:t>
+              <w:t>J’essaie d’ajouter un article sans lui donner de catégorie</w:t>
             </w:r>
           </w:p>
         </w:tc>
@@ -12646,6 +12631,638 @@
       <w:pPr>
         <w:pStyle w:val="En-tte"/>
         <w:ind w:left="709"/>
+        <w:rPr>
+          <w:i/>
+        </w:rPr>
+      </w:pPr>
+    </w:p>
+    <w:p>
+      <w:pPr>
+        <w:pStyle w:val="Titre3"/>
+      </w:pPr>
+      <w:r>
+        <w:t xml:space="preserve">Test des impressions </w:t>
+      </w:r>
+    </w:p>
+    <w:tbl>
+      <w:tblPr>
+        <w:tblW w:w="0" w:type="auto"/>
+        <w:tblBorders>
+          <w:top w:val="single" w:sz="4" w:space="0" w:color="666666"/>
+          <w:left w:val="single" w:sz="4" w:space="0" w:color="666666"/>
+          <w:bottom w:val="single" w:sz="4" w:space="0" w:color="666666"/>
+          <w:right w:val="single" w:sz="4" w:space="0" w:color="666666"/>
+          <w:insideH w:val="single" w:sz="4" w:space="0" w:color="666666"/>
+          <w:insideV w:val="single" w:sz="4" w:space="0" w:color="666666"/>
+        </w:tblBorders>
+        <w:tblLook w:val="04A0" w:firstRow="1" w:lastRow="0" w:firstColumn="1" w:lastColumn="0" w:noHBand="0" w:noVBand="1"/>
+      </w:tblPr>
+      <w:tblGrid>
+        <w:gridCol w:w="2828"/>
+        <w:gridCol w:w="2828"/>
+        <w:gridCol w:w="2828"/>
+        <w:gridCol w:w="4382"/>
+        <w:gridCol w:w="1276"/>
+      </w:tblGrid>
+      <w:tr>
+        <w:tc>
+          <w:tcPr>
+            <w:tcW w:w="2828" w:type="dxa"/>
+            <w:tcBorders>
+              <w:top w:val="single" w:sz="4" w:space="0" w:color="000000"/>
+              <w:left w:val="single" w:sz="4" w:space="0" w:color="000000"/>
+              <w:bottom w:val="single" w:sz="4" w:space="0" w:color="000000"/>
+              <w:right w:val="nil"/>
+            </w:tcBorders>
+            <w:shd w:val="clear" w:color="auto" w:fill="000000"/>
+          </w:tcPr>
+          <w:p>
+            <w:pPr>
+              <w:pStyle w:val="En-tte"/>
+              <w:rPr>
+                <w:b/>
+                <w:bCs/>
+                <w:color w:val="FFFFFF"/>
+              </w:rPr>
+            </w:pPr>
+            <w:r>
+              <w:rPr>
+                <w:b/>
+                <w:bCs/>
+                <w:color w:val="FFFFFF"/>
+              </w:rPr>
+              <w:t>Nom du test</w:t>
+            </w:r>
+          </w:p>
+        </w:tc>
+        <w:tc>
+          <w:tcPr>
+            <w:tcW w:w="2828" w:type="dxa"/>
+            <w:tcBorders>
+              <w:top w:val="single" w:sz="4" w:space="0" w:color="000000"/>
+              <w:left w:val="nil"/>
+              <w:bottom w:val="single" w:sz="4" w:space="0" w:color="000000"/>
+              <w:right w:val="nil"/>
+            </w:tcBorders>
+            <w:shd w:val="clear" w:color="auto" w:fill="000000"/>
+          </w:tcPr>
+          <w:p>
+            <w:pPr>
+              <w:pStyle w:val="En-tte"/>
+              <w:rPr>
+                <w:b/>
+                <w:bCs/>
+                <w:color w:val="FFFFFF"/>
+              </w:rPr>
+            </w:pPr>
+            <w:r>
+              <w:rPr>
+                <w:b/>
+                <w:bCs/>
+                <w:color w:val="FFFFFF"/>
+              </w:rPr>
+              <w:t>Donnée</w:t>
+            </w:r>
+          </w:p>
+        </w:tc>
+        <w:tc>
+          <w:tcPr>
+            <w:tcW w:w="2828" w:type="dxa"/>
+            <w:tcBorders>
+              <w:top w:val="single" w:sz="4" w:space="0" w:color="000000"/>
+              <w:left w:val="nil"/>
+              <w:bottom w:val="single" w:sz="4" w:space="0" w:color="000000"/>
+              <w:right w:val="nil"/>
+            </w:tcBorders>
+            <w:shd w:val="clear" w:color="auto" w:fill="000000"/>
+          </w:tcPr>
+          <w:p>
+            <w:pPr>
+              <w:pStyle w:val="En-tte"/>
+              <w:rPr>
+                <w:b/>
+                <w:bCs/>
+                <w:color w:val="FFFFFF"/>
+              </w:rPr>
+            </w:pPr>
+            <w:r>
+              <w:rPr>
+                <w:b/>
+                <w:bCs/>
+                <w:color w:val="FFFFFF"/>
+              </w:rPr>
+              <w:t>Quand</w:t>
+            </w:r>
+          </w:p>
+        </w:tc>
+        <w:tc>
+          <w:tcPr>
+            <w:tcW w:w="4382" w:type="dxa"/>
+            <w:tcBorders>
+              <w:top w:val="single" w:sz="4" w:space="0" w:color="000000"/>
+              <w:left w:val="nil"/>
+              <w:bottom w:val="single" w:sz="4" w:space="0" w:color="000000"/>
+              <w:right w:val="nil"/>
+            </w:tcBorders>
+            <w:shd w:val="clear" w:color="auto" w:fill="000000"/>
+          </w:tcPr>
+          <w:p>
+            <w:pPr>
+              <w:pStyle w:val="En-tte"/>
+              <w:rPr>
+                <w:b/>
+                <w:bCs/>
+                <w:color w:val="FFFFFF"/>
+              </w:rPr>
+            </w:pPr>
+            <w:r>
+              <w:rPr>
+                <w:b/>
+                <w:bCs/>
+                <w:color w:val="FFFFFF"/>
+              </w:rPr>
+              <w:t>Alors</w:t>
+            </w:r>
+          </w:p>
+        </w:tc>
+        <w:tc>
+          <w:tcPr>
+            <w:tcW w:w="1276" w:type="dxa"/>
+            <w:tcBorders>
+              <w:top w:val="single" w:sz="4" w:space="0" w:color="000000"/>
+              <w:left w:val="nil"/>
+              <w:bottom w:val="single" w:sz="4" w:space="0" w:color="000000"/>
+              <w:right w:val="single" w:sz="4" w:space="0" w:color="000000"/>
+            </w:tcBorders>
+            <w:shd w:val="clear" w:color="auto" w:fill="000000"/>
+          </w:tcPr>
+          <w:p>
+            <w:pPr>
+              <w:pStyle w:val="En-tte"/>
+              <w:rPr>
+                <w:b/>
+                <w:bCs/>
+                <w:color w:val="FFFFFF"/>
+              </w:rPr>
+            </w:pPr>
+            <w:r>
+              <w:rPr>
+                <w:b/>
+                <w:bCs/>
+                <w:color w:val="FFFFFF"/>
+              </w:rPr>
+              <w:t>Résultat</w:t>
+            </w:r>
+          </w:p>
+        </w:tc>
+      </w:tr>
+      <w:tr>
+        <w:tc>
+          <w:tcPr>
+            <w:tcW w:w="2828" w:type="dxa"/>
+            <w:shd w:val="clear" w:color="auto" w:fill="CCCCCC"/>
+          </w:tcPr>
+          <w:p>
+            <w:pPr>
+              <w:pStyle w:val="En-tte"/>
+              <w:rPr>
+                <w:b/>
+                <w:bCs/>
+              </w:rPr>
+            </w:pPr>
+            <w:r>
+              <w:rPr>
+                <w:b/>
+                <w:bCs/>
+              </w:rPr>
+              <w:t>Like – Connecté</w:t>
+            </w:r>
+          </w:p>
+        </w:tc>
+        <w:tc>
+          <w:tcPr>
+            <w:tcW w:w="2828" w:type="dxa"/>
+            <w:shd w:val="clear" w:color="auto" w:fill="CCCCCC"/>
+          </w:tcPr>
+          <w:p>
+            <w:pPr>
+              <w:pStyle w:val="En-tte"/>
+            </w:pPr>
+            <w:r>
+              <w:t>Je suis connecté sur le site, sur la page d’un article</w:t>
+            </w:r>
+          </w:p>
+        </w:tc>
+        <w:tc>
+          <w:tcPr>
+            <w:tcW w:w="2828" w:type="dxa"/>
+            <w:shd w:val="clear" w:color="auto" w:fill="CCCCCC"/>
+          </w:tcPr>
+          <w:p>
+            <w:pPr>
+              <w:pStyle w:val="En-tte"/>
+            </w:pPr>
+            <w:r>
+              <w:t>Je clique le bouton Like</w:t>
+            </w:r>
+          </w:p>
+        </w:tc>
+        <w:tc>
+          <w:tcPr>
+            <w:tcW w:w="4382" w:type="dxa"/>
+            <w:shd w:val="clear" w:color="auto" w:fill="CCCCCC"/>
+          </w:tcPr>
+          <w:p>
+            <w:pPr>
+              <w:pStyle w:val="En-tte"/>
+            </w:pPr>
+            <w:r>
+              <w:t>Les impressions de l’article augmentes</w:t>
+            </w:r>
+          </w:p>
+        </w:tc>
+        <w:tc>
+          <w:tcPr>
+            <w:tcW w:w="1276" w:type="dxa"/>
+            <w:shd w:val="clear" w:color="auto" w:fill="CCCCCC"/>
+          </w:tcPr>
+          <w:p>
+            <w:pPr>
+              <w:pStyle w:val="En-tte"/>
+            </w:pPr>
+            <w:r>
+              <w:rPr>
+                <w:rFonts w:ascii="Segoe UI Symbol" w:hAnsi="Segoe UI Symbol" w:cs="Segoe UI Symbol"/>
+              </w:rPr>
+              <w:t>✓</w:t>
+            </w:r>
+          </w:p>
+        </w:tc>
+      </w:tr>
+      <w:tr>
+        <w:tc>
+          <w:tcPr>
+            <w:tcW w:w="2828" w:type="dxa"/>
+            <w:shd w:val="clear" w:color="auto" w:fill="auto"/>
+          </w:tcPr>
+          <w:p>
+            <w:pPr>
+              <w:pStyle w:val="En-tte"/>
+              <w:rPr>
+                <w:b/>
+                <w:bCs/>
+              </w:rPr>
+            </w:pPr>
+            <w:r>
+              <w:rPr>
+                <w:b/>
+                <w:bCs/>
+              </w:rPr>
+              <w:t>Dislike – Connecté</w:t>
+            </w:r>
+          </w:p>
+        </w:tc>
+        <w:tc>
+          <w:tcPr>
+            <w:tcW w:w="2828" w:type="dxa"/>
+            <w:shd w:val="clear" w:color="auto" w:fill="auto"/>
+          </w:tcPr>
+          <w:p>
+            <w:pPr>
+              <w:pStyle w:val="En-tte"/>
+            </w:pPr>
+            <w:r>
+              <w:t xml:space="preserve">Je suis connecté sur le </w:t>
+            </w:r>
+            <w:r>
+              <w:lastRenderedPageBreak/>
+              <w:t>site, sur la page d’un article</w:t>
+            </w:r>
+          </w:p>
+        </w:tc>
+        <w:tc>
+          <w:tcPr>
+            <w:tcW w:w="2828" w:type="dxa"/>
+            <w:shd w:val="clear" w:color="auto" w:fill="auto"/>
+          </w:tcPr>
+          <w:p>
+            <w:pPr>
+              <w:pStyle w:val="En-tte"/>
+            </w:pPr>
+            <w:r>
+              <w:lastRenderedPageBreak/>
+              <w:t xml:space="preserve">Je clique le bouton </w:t>
+            </w:r>
+            <w:r>
+              <w:lastRenderedPageBreak/>
+              <w:t>Dislike</w:t>
+            </w:r>
+          </w:p>
+        </w:tc>
+        <w:tc>
+          <w:tcPr>
+            <w:tcW w:w="4382" w:type="dxa"/>
+            <w:shd w:val="clear" w:color="auto" w:fill="auto"/>
+          </w:tcPr>
+          <w:p>
+            <w:pPr>
+              <w:pStyle w:val="En-tte"/>
+            </w:pPr>
+            <w:r>
+              <w:lastRenderedPageBreak/>
+              <w:t>Les impressions de l’article diminues</w:t>
+            </w:r>
+          </w:p>
+        </w:tc>
+        <w:tc>
+          <w:tcPr>
+            <w:tcW w:w="1276" w:type="dxa"/>
+            <w:shd w:val="clear" w:color="auto" w:fill="auto"/>
+          </w:tcPr>
+          <w:p>
+            <w:pPr>
+              <w:pStyle w:val="En-tte"/>
+            </w:pPr>
+            <w:r>
+              <w:rPr>
+                <w:rFonts w:ascii="Segoe UI Symbol" w:hAnsi="Segoe UI Symbol" w:cs="Segoe UI Symbol"/>
+              </w:rPr>
+              <w:t>✓</w:t>
+            </w:r>
+          </w:p>
+        </w:tc>
+      </w:tr>
+      <w:tr>
+        <w:tc>
+          <w:tcPr>
+            <w:tcW w:w="2828" w:type="dxa"/>
+            <w:shd w:val="clear" w:color="auto" w:fill="CCCCCC"/>
+          </w:tcPr>
+          <w:p>
+            <w:pPr>
+              <w:pStyle w:val="En-tte"/>
+              <w:rPr>
+                <w:b/>
+                <w:bCs/>
+              </w:rPr>
+            </w:pPr>
+            <w:r>
+              <w:rPr>
+                <w:b/>
+                <w:bCs/>
+              </w:rPr>
+              <w:t>Like – Non connecté</w:t>
+            </w:r>
+          </w:p>
+        </w:tc>
+        <w:tc>
+          <w:tcPr>
+            <w:tcW w:w="2828" w:type="dxa"/>
+            <w:shd w:val="clear" w:color="auto" w:fill="CCCCCC"/>
+          </w:tcPr>
+          <w:p>
+            <w:pPr>
+              <w:pStyle w:val="En-tte"/>
+            </w:pPr>
+            <w:r>
+              <w:t xml:space="preserve">Je </w:t>
+            </w:r>
+            <w:r>
+              <w:t xml:space="preserve">ne suis pas </w:t>
+            </w:r>
+            <w:r>
+              <w:t>connecté sur le site, sur la page d’un article</w:t>
+            </w:r>
+          </w:p>
+        </w:tc>
+        <w:tc>
+          <w:tcPr>
+            <w:tcW w:w="2828" w:type="dxa"/>
+            <w:shd w:val="clear" w:color="auto" w:fill="CCCCCC"/>
+          </w:tcPr>
+          <w:p>
+            <w:pPr>
+              <w:pStyle w:val="En-tte"/>
+            </w:pPr>
+            <w:r>
+              <w:t>Je clique le bouton Like</w:t>
+            </w:r>
+          </w:p>
+        </w:tc>
+        <w:tc>
+          <w:tcPr>
+            <w:tcW w:w="4382" w:type="dxa"/>
+            <w:shd w:val="clear" w:color="auto" w:fill="CCCCCC"/>
+          </w:tcPr>
+          <w:p>
+            <w:pPr>
+              <w:pStyle w:val="En-tte"/>
+            </w:pPr>
+            <w:r>
+              <w:t>La procédé est annulé et un message d’erreur apparait</w:t>
+            </w:r>
+          </w:p>
+        </w:tc>
+        <w:tc>
+          <w:tcPr>
+            <w:tcW w:w="1276" w:type="dxa"/>
+            <w:shd w:val="clear" w:color="auto" w:fill="CCCCCC"/>
+          </w:tcPr>
+          <w:p>
+            <w:pPr>
+              <w:pStyle w:val="En-tte"/>
+            </w:pPr>
+            <w:r>
+              <w:rPr>
+                <w:rFonts w:ascii="Segoe UI Symbol" w:hAnsi="Segoe UI Symbol" w:cs="Segoe UI Symbol"/>
+              </w:rPr>
+              <w:t>✓</w:t>
+            </w:r>
+          </w:p>
+        </w:tc>
+      </w:tr>
+      <w:tr>
+        <w:tc>
+          <w:tcPr>
+            <w:tcW w:w="2828" w:type="dxa"/>
+            <w:shd w:val="clear" w:color="auto" w:fill="auto"/>
+          </w:tcPr>
+          <w:p>
+            <w:pPr>
+              <w:pStyle w:val="En-tte"/>
+              <w:rPr>
+                <w:b/>
+                <w:bCs/>
+              </w:rPr>
+            </w:pPr>
+            <w:r>
+              <w:rPr>
+                <w:b/>
+                <w:bCs/>
+              </w:rPr>
+              <w:t>Dislike – Non connecté</w:t>
+            </w:r>
+          </w:p>
+        </w:tc>
+        <w:tc>
+          <w:tcPr>
+            <w:tcW w:w="2828" w:type="dxa"/>
+            <w:shd w:val="clear" w:color="auto" w:fill="auto"/>
+          </w:tcPr>
+          <w:p>
+            <w:pPr>
+              <w:pStyle w:val="En-tte"/>
+            </w:pPr>
+            <w:r>
+              <w:t>Je ne suis pas connecté sur le site, sur la page d’un article</w:t>
+            </w:r>
+          </w:p>
+        </w:tc>
+        <w:tc>
+          <w:tcPr>
+            <w:tcW w:w="2828" w:type="dxa"/>
+            <w:shd w:val="clear" w:color="auto" w:fill="auto"/>
+          </w:tcPr>
+          <w:p>
+            <w:pPr>
+              <w:pStyle w:val="En-tte"/>
+            </w:pPr>
+            <w:r>
+              <w:t xml:space="preserve">Je clique le bouton </w:t>
+            </w:r>
+            <w:r>
+              <w:t>Disl</w:t>
+            </w:r>
+            <w:r>
+              <w:t>ike</w:t>
+            </w:r>
+          </w:p>
+        </w:tc>
+        <w:tc>
+          <w:tcPr>
+            <w:tcW w:w="4382" w:type="dxa"/>
+            <w:shd w:val="clear" w:color="auto" w:fill="auto"/>
+          </w:tcPr>
+          <w:p>
+            <w:pPr>
+              <w:pStyle w:val="En-tte"/>
+            </w:pPr>
+            <w:r>
+              <w:t>La procédé est annulé et un message d’erreur apparait</w:t>
+            </w:r>
+          </w:p>
+        </w:tc>
+        <w:tc>
+          <w:tcPr>
+            <w:tcW w:w="1276" w:type="dxa"/>
+            <w:shd w:val="clear" w:color="auto" w:fill="auto"/>
+          </w:tcPr>
+          <w:p>
+            <w:pPr>
+              <w:pStyle w:val="En-tte"/>
+            </w:pPr>
+            <w:r>
+              <w:rPr>
+                <w:rFonts w:ascii="Segoe UI Symbol" w:hAnsi="Segoe UI Symbol" w:cs="Segoe UI Symbol"/>
+              </w:rPr>
+              <w:t>✓</w:t>
+            </w:r>
+          </w:p>
+        </w:tc>
+      </w:tr>
+      <w:tr>
+        <w:tc>
+          <w:tcPr>
+            <w:tcW w:w="2828" w:type="dxa"/>
+            <w:shd w:val="clear" w:color="auto" w:fill="CCCCCC"/>
+          </w:tcPr>
+          <w:p>
+            <w:pPr>
+              <w:pStyle w:val="En-tte"/>
+              <w:rPr>
+                <w:b/>
+                <w:bCs/>
+              </w:rPr>
+            </w:pPr>
+            <w:r>
+              <w:rPr>
+                <w:b/>
+                <w:bCs/>
+              </w:rPr>
+              <w:t>Like/Dislike – Seulement une fois</w:t>
+            </w:r>
+          </w:p>
+        </w:tc>
+        <w:tc>
+          <w:tcPr>
+            <w:tcW w:w="2828" w:type="dxa"/>
+            <w:shd w:val="clear" w:color="auto" w:fill="CCCCCC"/>
+          </w:tcPr>
+          <w:p>
+            <w:pPr>
+              <w:pStyle w:val="En-tte"/>
+            </w:pPr>
+            <w:r>
+              <w:t>Je suis connecté sur le site, sur la page d’un article auquel j’ai déjà laissé une impression</w:t>
+            </w:r>
+          </w:p>
+        </w:tc>
+        <w:tc>
+          <w:tcPr>
+            <w:tcW w:w="2828" w:type="dxa"/>
+            <w:shd w:val="clear" w:color="auto" w:fill="CCCCCC"/>
+          </w:tcPr>
+          <w:p>
+            <w:pPr>
+              <w:pStyle w:val="En-tte"/>
+            </w:pPr>
+            <w:r>
+              <w:t xml:space="preserve">Je clique le bouton </w:t>
+            </w:r>
+            <w:r>
+              <w:t xml:space="preserve">Like ou </w:t>
+            </w:r>
+            <w:r>
+              <w:t>Dislike</w:t>
+            </w:r>
+          </w:p>
+        </w:tc>
+        <w:tc>
+          <w:tcPr>
+            <w:tcW w:w="4382" w:type="dxa"/>
+            <w:shd w:val="clear" w:color="auto" w:fill="CCCCCC"/>
+          </w:tcPr>
+          <w:p>
+            <w:pPr>
+              <w:pStyle w:val="En-tte"/>
+            </w:pPr>
+            <w:r>
+              <w:t>La procédé est annulé et un message d’erreur apparait</w:t>
+            </w:r>
+          </w:p>
+        </w:tc>
+        <w:tc>
+          <w:tcPr>
+            <w:tcW w:w="1276" w:type="dxa"/>
+            <w:shd w:val="clear" w:color="auto" w:fill="CCCCCC"/>
+          </w:tcPr>
+          <w:p>
+            <w:pPr>
+              <w:pStyle w:val="En-tte"/>
+            </w:pPr>
+            <w:r>
+              <w:rPr>
+                <w:rFonts w:ascii="Segoe UI Symbol" w:hAnsi="Segoe UI Symbol" w:cs="Segoe UI Symbol"/>
+              </w:rPr>
+              <w:t>✗</w:t>
+            </w:r>
+          </w:p>
+        </w:tc>
+      </w:tr>
+    </w:tbl>
+    <w:p>
+      <w:pPr>
+        <w:pStyle w:val="En-tte"/>
         <w:rPr>
           <w:i/>
         </w:rPr>
@@ -12790,12 +13407,25 @@
     </w:p>
     <w:p>
       <w:pPr>
-        <w:ind w:left="426"/>
+        <w:numPr>
+          <w:ilvl w:val="0"/>
+          <w:numId w:val="7"/>
+        </w:numPr>
         <w:rPr>
           <w:i/>
+          <w:highlight w:val="yellow"/>
         </w:rPr>
       </w:pPr>
       <w:bookmarkStart w:id="39" w:name="_Toc25553323"/>
+      <w:bookmarkStart w:id="40" w:name="_GoBack"/>
+      <w:bookmarkEnd w:id="40"/>
+      <w:r>
+        <w:rPr>
+          <w:i/>
+          <w:highlight w:val="yellow"/>
+        </w:rPr>
+        <w:t>Laisser seulement une impression par compte</w:t>
+      </w:r>
     </w:p>
     <w:p>
       <w:pPr>
@@ -12888,9 +13518,9 @@
           <w:iCs/>
         </w:rPr>
       </w:pPr>
-      <w:bookmarkStart w:id="40" w:name="_Toc25553319"/>
-      <w:bookmarkStart w:id="41" w:name="_Toc71691023"/>
-      <w:bookmarkStart w:id="42" w:name="_Toc103589050"/>
+      <w:bookmarkStart w:id="41" w:name="_Toc25553319"/>
+      <w:bookmarkStart w:id="42" w:name="_Toc71691023"/>
+      <w:bookmarkStart w:id="43" w:name="_Toc103589050"/>
       <w:r>
         <w:rPr>
           <w:i w:val="0"/>
@@ -12898,9 +13528,9 @@
         </w:rPr>
         <w:t>Dossier d'archivage</w:t>
       </w:r>
-      <w:bookmarkEnd w:id="40"/>
       <w:bookmarkEnd w:id="41"/>
       <w:bookmarkEnd w:id="42"/>
+      <w:bookmarkEnd w:id="43"/>
     </w:p>
     <w:p>
       <w:pPr>
@@ -13026,16 +13656,16 @@
           <w:tab w:val="num" w:pos="360"/>
         </w:tabs>
       </w:pPr>
-      <w:bookmarkStart w:id="43" w:name="_Toc71691027"/>
-      <w:bookmarkStart w:id="44" w:name="_Toc103589051"/>
+      <w:bookmarkStart w:id="44" w:name="_Toc71691027"/>
+      <w:bookmarkStart w:id="45" w:name="_Toc103589051"/>
       <w:r>
         <w:t>M</w:t>
       </w:r>
       <w:r>
         <w:t>ise en service</w:t>
       </w:r>
-      <w:bookmarkEnd w:id="43"/>
       <w:bookmarkEnd w:id="44"/>
+      <w:bookmarkEnd w:id="45"/>
     </w:p>
     <w:p>
       <w:pPr>
@@ -13045,9 +13675,9 @@
           <w:iCs/>
         </w:rPr>
       </w:pPr>
-      <w:bookmarkStart w:id="45" w:name="_Toc25553325"/>
-      <w:bookmarkStart w:id="46" w:name="_Toc71691028"/>
-      <w:bookmarkStart w:id="47" w:name="_Toc103589052"/>
+      <w:bookmarkStart w:id="46" w:name="_Toc25553325"/>
+      <w:bookmarkStart w:id="47" w:name="_Toc71691028"/>
+      <w:bookmarkStart w:id="48" w:name="_Toc103589052"/>
       <w:r>
         <w:rPr>
           <w:i w:val="0"/>
@@ -13055,7 +13685,7 @@
         </w:rPr>
         <w:t xml:space="preserve">Rapport de </w:t>
       </w:r>
-      <w:bookmarkEnd w:id="45"/>
+      <w:bookmarkEnd w:id="46"/>
       <w:r>
         <w:rPr>
           <w:i w:val="0"/>
@@ -13063,8 +13693,8 @@
         </w:rPr>
         <w:t>mise en service</w:t>
       </w:r>
-      <w:bookmarkEnd w:id="46"/>
       <w:bookmarkEnd w:id="47"/>
+      <w:bookmarkEnd w:id="48"/>
     </w:p>
     <w:p>
       <w:pPr>
@@ -13262,9 +13892,9 @@
           <w:iCs/>
         </w:rPr>
       </w:pPr>
-      <w:bookmarkStart w:id="48" w:name="_Toc25553326"/>
-      <w:bookmarkStart w:id="49" w:name="_Toc71691029"/>
-      <w:bookmarkStart w:id="50" w:name="_Toc103589053"/>
+      <w:bookmarkStart w:id="49" w:name="_Toc25553326"/>
+      <w:bookmarkStart w:id="50" w:name="_Toc71691029"/>
+      <w:bookmarkStart w:id="51" w:name="_Toc103589053"/>
       <w:r>
         <w:rPr>
           <w:i w:val="0"/>
@@ -13272,7 +13902,7 @@
         </w:rPr>
         <w:t>Liste des documents</w:t>
       </w:r>
-      <w:bookmarkEnd w:id="48"/>
+      <w:bookmarkEnd w:id="49"/>
       <w:r>
         <w:rPr>
           <w:i w:val="0"/>
@@ -13280,8 +13910,8 @@
         </w:rPr>
         <w:t xml:space="preserve"> fournis</w:t>
       </w:r>
-      <w:bookmarkEnd w:id="49"/>
       <w:bookmarkEnd w:id="50"/>
+      <w:bookmarkEnd w:id="51"/>
     </w:p>
     <w:p>
       <w:pPr>
@@ -13414,18 +14044,18 @@
           <w:tab w:val="num" w:pos="360"/>
         </w:tabs>
       </w:pPr>
-      <w:bookmarkStart w:id="51" w:name="_Toc25553328"/>
-      <w:bookmarkStart w:id="52" w:name="_Toc71703263"/>
-      <w:bookmarkStart w:id="53" w:name="_Toc103589054"/>
+      <w:bookmarkStart w:id="52" w:name="_Toc25553328"/>
+      <w:bookmarkStart w:id="53" w:name="_Toc71703263"/>
+      <w:bookmarkStart w:id="54" w:name="_Toc103589054"/>
       <w:r>
         <w:t>C</w:t>
       </w:r>
-      <w:bookmarkEnd w:id="51"/>
       <w:bookmarkEnd w:id="52"/>
+      <w:bookmarkEnd w:id="53"/>
       <w:r>
         <w:t>onclusions</w:t>
       </w:r>
-      <w:bookmarkEnd w:id="53"/>
+      <w:bookmarkEnd w:id="54"/>
     </w:p>
     <w:p>
       <w:pPr>
@@ -13554,14 +14184,14 @@
           <w:highlight w:val="yellow"/>
         </w:rPr>
       </w:pPr>
-      <w:bookmarkStart w:id="54" w:name="_Toc103589055"/>
+      <w:bookmarkStart w:id="55" w:name="_Toc103589055"/>
       <w:r>
         <w:rPr>
           <w:highlight w:val="yellow"/>
         </w:rPr>
         <w:t>Sprints Retrospectives</w:t>
       </w:r>
-      <w:bookmarkEnd w:id="54"/>
+      <w:bookmarkEnd w:id="55"/>
     </w:p>
     <w:p>
       <w:pPr>
@@ -14918,8 +15548,6 @@
       <w:pPr>
         <w:pStyle w:val="Titre4"/>
       </w:pPr>
-      <w:bookmarkStart w:id="55" w:name="_GoBack"/>
-      <w:bookmarkEnd w:id="55"/>
       <w:r>
         <w:t>Le moins bon</w:t>
       </w:r>
@@ -15733,7 +16361,7 @@
         <w:noProof/>
         <w:sz w:val="20"/>
       </w:rPr>
-      <w:t>32</w:t>
+      <w:t>33</w:t>
     </w:r>
     <w:r>
       <w:rPr>
@@ -15867,7 +16495,7 @@
         <w:noProof/>
         <w:sz w:val="20"/>
       </w:rPr>
-      <w:t>32</w:t>
+      <w:t>33</w:t>
     </w:r>
     <w:r>
       <w:rPr>
@@ -16018,7 +16646,7 @@
         <w:noProof/>
         <w:sz w:val="20"/>
       </w:rPr>
-      <w:t>32</w:t>
+      <w:t>33</w:t>
     </w:r>
     <w:r>
       <w:rPr>
@@ -16152,7 +16780,7 @@
         <w:noProof/>
         <w:sz w:val="20"/>
       </w:rPr>
-      <w:t>32</w:t>
+      <w:t>33</w:t>
     </w:r>
     <w:r>
       <w:rPr>
@@ -16294,7 +16922,7 @@
         <w:noProof/>
         <w:sz w:val="20"/>
       </w:rPr>
-      <w:t>32</w:t>
+      <w:t>33</w:t>
     </w:r>
     <w:r>
       <w:rPr>
@@ -16429,7 +17057,7 @@
         <w:noProof/>
         <w:sz w:val="20"/>
       </w:rPr>
-      <w:t>32</w:t>
+      <w:t>33</w:t>
     </w:r>
     <w:r>
       <w:rPr>
@@ -16514,7 +17142,7 @@
         <w:noProof/>
         <w:sz w:val="20"/>
       </w:rPr>
-      <w:t>30</w:t>
+      <w:t>27</w:t>
     </w:r>
     <w:r>
       <w:rPr>
@@ -16563,7 +17191,7 @@
         <w:noProof/>
         <w:sz w:val="20"/>
       </w:rPr>
-      <w:t>32</w:t>
+      <w:t>33</w:t>
     </w:r>
     <w:r>
       <w:rPr>
@@ -16697,7 +17325,7 @@
         <w:noProof/>
         <w:sz w:val="20"/>
       </w:rPr>
-      <w:t>32</w:t>
+      <w:t>33</w:t>
     </w:r>
     <w:r>
       <w:rPr>
@@ -16783,7 +17411,7 @@
         <w:noProof/>
         <w:sz w:val="20"/>
       </w:rPr>
-      <w:t>27</w:t>
+      <w:t>28</w:t>
     </w:r>
     <w:r>
       <w:rPr>
@@ -16832,7 +17460,7 @@
         <w:noProof/>
         <w:sz w:val="20"/>
       </w:rPr>
-      <w:t>32</w:t>
+      <w:t>33</w:t>
     </w:r>
     <w:r>
       <w:rPr>
@@ -17034,7 +17662,7 @@
         <v:path o:extrusionok="f" gradientshapeok="t" o:connecttype="rect"/>
         <o:lock v:ext="edit" aspectratio="t"/>
       </v:shapetype>
-      <v:shape id="_x0000_i1046" type="#_x0000_t75" style="width:10.9pt;height:10.9pt" o:bullet="t">
+      <v:shape id="_x0000_i1035" type="#_x0000_t75" style="width:10.9pt;height:10.9pt" o:bullet="t">
         <v:imagedata r:id="rId1" o:title="BD14753_"/>
       </v:shape>
     </w:pict>
@@ -22442,7 +23070,7 @@
 </file>
 
 <file path=customXml/itemProps2.xml><?xml version="1.0" encoding="utf-8"?>
-<ds:datastoreItem xmlns:ds="http://schemas.openxmlformats.org/officeDocument/2006/customXml" ds:itemID="{DF4252EC-A56F-4963-AF45-6AFB8C70F5F0}">
+<ds:datastoreItem xmlns:ds="http://schemas.openxmlformats.org/officeDocument/2006/customXml" ds:itemID="{6220FF3B-A42D-414B-A7B3-8DE317A8AA76}">
   <ds:schemaRefs>
     <ds:schemaRef ds:uri="http://schemas.openxmlformats.org/officeDocument/2006/bibliography"/>
   </ds:schemaRefs>

</xml_diff>

<commit_message>
Mockups of author and category manager
</commit_message>
<xml_diff>
--- a/Documentation/DossierDeProjet.docx
+++ b/Documentation/DossierDeProjet.docx
@@ -4672,7 +4672,7 @@
           <w:szCs w:val="14"/>
         </w:rPr>
         <w:pict w14:anchorId="51DD47A3">
-          <v:shape id="_x0000_i1026" type="#_x0000_t75" style="width:699pt;height:230.25pt">
+          <v:shape id="_x0000_i1026" type="#_x0000_t75" style="width:699.05pt;height:230.25pt">
             <v:imagedata r:id="rId19" o:title="PlanificationInitiale"/>
           </v:shape>
         </w:pict>
@@ -6060,7 +6060,7 @@
           <w:szCs w:val="14"/>
         </w:rPr>
         <w:pict w14:anchorId="311211E8">
-          <v:shape id="_x0000_i1027" type="#_x0000_t75" style="width:453.75pt;height:286.5pt">
+          <v:shape id="_x0000_i1027" type="#_x0000_t75" style="width:453.75pt;height:286.35pt">
             <v:imagedata r:id="rId20" o:title="MCD"/>
           </v:shape>
         </w:pict>
@@ -9583,7 +9583,7 @@
         <w:rPr>
           <w:rFonts w:cs="Arial"/>
         </w:rPr>
-        <w:t>Fonction d’ajout d’une catégorie</w:t>
+        <w:t>Gestion des catégories</w:t>
       </w:r>
     </w:p>
     <w:p>
@@ -9596,9 +9596,9 @@
         <w:rPr>
           <w:rFonts w:cs="Arial"/>
         </w:rPr>
-        <w:pict w14:anchorId="56CC400C">
-          <v:shape id="_x0000_i1035" type="#_x0000_t75" style="width:699.9pt;height:379.25pt">
-            <v:imagedata r:id="rId29" o:title="add_category"/>
+        <w:pict w14:anchorId="59A8EFEA">
+          <v:shape id="_x0000_i1039" type="#_x0000_t75" style="width:699.9pt;height:379.25pt">
+            <v:imagedata r:id="rId29" o:title="category_manager"/>
           </v:shape>
         </w:pict>
       </w:r>
@@ -9650,16 +9650,18 @@
           <w:rFonts w:cs="Arial"/>
         </w:rPr>
       </w:pPr>
+      <w:bookmarkStart w:id="25" w:name="_GoBack"/>
       <w:r>
         <w:rPr>
           <w:rFonts w:cs="Arial"/>
         </w:rPr>
-        <w:pict w14:anchorId="74C1FD33">
-          <v:shape id="_x0000_i1036" type="#_x0000_t75" style="width:699.9pt;height:379.25pt">
-            <v:imagedata r:id="rId30" o:title="add_author"/>
+        <w:pict w14:anchorId="133D5043">
+          <v:shape id="_x0000_i1041" type="#_x0000_t75" style="width:699.9pt;height:379.25pt">
+            <v:imagedata r:id="rId30" o:title="author_manager"/>
           </v:shape>
         </w:pict>
       </w:r>
+      <w:bookmarkEnd w:id="25"/>
     </w:p>
     <w:p>
       <w:pPr>
@@ -9753,11 +9755,11 @@
       <w:pPr>
         <w:pStyle w:val="Titre2"/>
       </w:pPr>
-      <w:bookmarkStart w:id="25" w:name="_Toc103589044"/>
+      <w:bookmarkStart w:id="26" w:name="_Toc103589044"/>
       <w:r>
         <w:t>Conception de la Base de données</w:t>
       </w:r>
-      <w:bookmarkEnd w:id="25"/>
+      <w:bookmarkEnd w:id="26"/>
     </w:p>
     <w:p>
       <w:pPr>
@@ -9783,11 +9785,11 @@
       <w:pPr>
         <w:pStyle w:val="Titre2"/>
       </w:pPr>
-      <w:bookmarkStart w:id="26" w:name="_Toc103589045"/>
+      <w:bookmarkStart w:id="27" w:name="_Toc103589045"/>
       <w:r>
         <w:t>Choix de la formule d’hébergement</w:t>
       </w:r>
-      <w:bookmarkEnd w:id="26"/>
+      <w:bookmarkEnd w:id="27"/>
     </w:p>
     <w:p>
       <w:pPr>
@@ -9939,7 +9941,7 @@
       </w:pPr>
     </w:p>
     <w:p>
-      <w:bookmarkStart w:id="27" w:name="_Toc71703259"/>
+      <w:bookmarkStart w:id="28" w:name="_Toc71703259"/>
     </w:p>
     <w:p>
       <w:pPr>
@@ -9951,16 +9953,16 @@
       <w:r>
         <w:br w:type="page"/>
       </w:r>
-      <w:bookmarkStart w:id="28" w:name="_Toc103589046"/>
+      <w:bookmarkStart w:id="29" w:name="_Toc103589046"/>
       <w:r>
         <w:lastRenderedPageBreak/>
         <w:t>R</w:t>
       </w:r>
-      <w:bookmarkEnd w:id="27"/>
+      <w:bookmarkEnd w:id="28"/>
       <w:r>
         <w:t>éalisation</w:t>
       </w:r>
-      <w:bookmarkEnd w:id="28"/>
+      <w:bookmarkEnd w:id="29"/>
     </w:p>
     <w:p>
       <w:pPr>
@@ -9970,9 +9972,9 @@
           <w:iCs/>
         </w:rPr>
       </w:pPr>
-      <w:bookmarkStart w:id="29" w:name="_Toc25553317"/>
-      <w:bookmarkStart w:id="30" w:name="_Toc71691022"/>
-      <w:bookmarkStart w:id="31" w:name="_Toc103589047"/>
+      <w:bookmarkStart w:id="30" w:name="_Toc25553317"/>
+      <w:bookmarkStart w:id="31" w:name="_Toc71691022"/>
+      <w:bookmarkStart w:id="32" w:name="_Toc103589047"/>
       <w:r>
         <w:rPr>
           <w:i w:val="0"/>
@@ -9980,12 +9982,12 @@
         </w:rPr>
         <w:t>Dossier de réalisation</w:t>
       </w:r>
-      <w:bookmarkStart w:id="32" w:name="_Toc25553318"/>
-      <w:bookmarkEnd w:id="29"/>
+      <w:bookmarkStart w:id="33" w:name="_Toc25553318"/>
       <w:bookmarkEnd w:id="30"/>
       <w:bookmarkEnd w:id="31"/>
-    </w:p>
-    <w:bookmarkEnd w:id="32"/>
+      <w:bookmarkEnd w:id="32"/>
+    </w:p>
+    <w:bookmarkEnd w:id="33"/>
     <w:p>
       <w:pPr>
         <w:ind w:firstLine="360"/>
@@ -10268,9 +10270,9 @@
           <w:docGrid w:linePitch="326"/>
         </w:sectPr>
       </w:pPr>
-      <w:bookmarkStart w:id="33" w:name="_Toc25553321"/>
-      <w:bookmarkStart w:id="34" w:name="_Toc71691025"/>
-      <w:bookmarkStart w:id="35" w:name="_Toc103589048"/>
+      <w:bookmarkStart w:id="34" w:name="_Toc25553321"/>
+      <w:bookmarkStart w:id="35" w:name="_Toc71691025"/>
+      <w:bookmarkStart w:id="36" w:name="_Toc103589048"/>
     </w:p>
     <w:p>
       <w:pPr>
@@ -10288,7 +10290,7 @@
         <w:lastRenderedPageBreak/>
         <w:t>Description des test</w:t>
       </w:r>
-      <w:bookmarkEnd w:id="33"/>
+      <w:bookmarkEnd w:id="34"/>
       <w:r>
         <w:rPr>
           <w:i w:val="0"/>
@@ -10296,8 +10298,8 @@
         </w:rPr>
         <w:t>s effectués</w:t>
       </w:r>
-      <w:bookmarkEnd w:id="34"/>
       <w:bookmarkEnd w:id="35"/>
+      <w:bookmarkEnd w:id="36"/>
     </w:p>
     <w:p>
       <w:pPr>
@@ -13772,8 +13774,6 @@
               </w:rPr>
               <w:t>✓</w:t>
             </w:r>
-            <w:bookmarkStart w:id="36" w:name="_GoBack"/>
-            <w:bookmarkEnd w:id="36"/>
           </w:p>
         </w:tc>
       </w:tr>
@@ -13854,6 +13854,12 @@
                 <w:rFonts w:ascii="Segoe UI Symbol" w:hAnsi="Segoe UI Symbol" w:cs="Segoe UI Symbol"/>
               </w:rPr>
             </w:pPr>
+            <w:r>
+              <w:rPr>
+                <w:rFonts w:ascii="Segoe UI Symbol" w:hAnsi="Segoe UI Symbol" w:cs="Segoe UI Symbol"/>
+              </w:rPr>
+              <w:t>✗</w:t>
+            </w:r>
           </w:p>
         </w:tc>
       </w:tr>
@@ -14380,7 +14386,59 @@
           <w:i/>
           <w:highlight w:val="yellow"/>
         </w:rPr>
-        <w:t>Laisser seulement une impression par compte</w:t>
+        <w:t>Laisser seulement une impression</w:t>
+      </w:r>
+      <w:r>
+        <w:rPr>
+          <w:i/>
+          <w:highlight w:val="yellow"/>
+        </w:rPr>
+        <w:t>(like)</w:t>
+      </w:r>
+      <w:r>
+        <w:rPr>
+          <w:i/>
+          <w:highlight w:val="yellow"/>
+        </w:rPr>
+        <w:t xml:space="preserve"> par compte</w:t>
+      </w:r>
+    </w:p>
+    <w:p>
+      <w:pPr>
+        <w:numPr>
+          <w:ilvl w:val="0"/>
+          <w:numId w:val="7"/>
+        </w:numPr>
+        <w:rPr>
+          <w:i/>
+          <w:highlight w:val="yellow"/>
+        </w:rPr>
+      </w:pPr>
+      <w:r>
+        <w:rPr>
+          <w:i/>
+          <w:highlight w:val="yellow"/>
+        </w:rPr>
+        <w:t>Ajout d'une catégorie avec le même nom possible</w:t>
+      </w:r>
+    </w:p>
+    <w:p>
+      <w:pPr>
+        <w:numPr>
+          <w:ilvl w:val="1"/>
+          <w:numId w:val="7"/>
+        </w:numPr>
+        <w:rPr>
+          <w:i/>
+          <w:highlight w:val="yellow"/>
+        </w:rPr>
+      </w:pPr>
+      <w:r>
+        <w:rPr>
+          <w:i/>
+          <w:highlight w:val="yellow"/>
+        </w:rPr>
+        <w:t>Close unique sur le nom de catégorie dans la DB</w:t>
       </w:r>
     </w:p>
     <w:p>
@@ -17687,7 +17745,7 @@
         <w:noProof/>
         <w:sz w:val="20"/>
       </w:rPr>
-      <w:t>23</w:t>
+      <w:t>21</w:t>
     </w:r>
     <w:r>
       <w:rPr>
@@ -18098,7 +18156,7 @@
         <w:noProof/>
         <w:sz w:val="20"/>
       </w:rPr>
-      <w:t>28</w:t>
+      <w:t>31</w:t>
     </w:r>
     <w:r>
       <w:rPr>
@@ -18618,7 +18676,7 @@
         <v:path o:extrusionok="f" gradientshapeok="t" o:connecttype="rect"/>
         <o:lock v:ext="edit" aspectratio="t"/>
       </v:shapetype>
-      <v:shape id="_x0000_i1030" type="#_x0000_t75" style="width:11.25pt;height:11.25pt" o:bullet="t">
+      <v:shape id="_x0000_i1031" type="#_x0000_t75" style="width:10.9pt;height:10.9pt" o:bullet="t">
         <v:imagedata r:id="rId1" o:title="BD14753_"/>
       </v:shape>
     </w:pict>
@@ -20586,7 +20644,7 @@
         <w:rFonts w:ascii="Symbol" w:hAnsi="Symbol" w:hint="default"/>
       </w:rPr>
     </w:lvl>
-    <w:lvl w:ilvl="1" w:tplc="040C0003" w:tentative="1">
+    <w:lvl w:ilvl="1" w:tplc="040C0003">
       <w:start w:val="1"/>
       <w:numFmt w:val="bullet"/>
       <w:lvlText w:val="o"/>
@@ -24026,7 +24084,7 @@
 </file>
 
 <file path=customXml/itemProps2.xml><?xml version="1.0" encoding="utf-8"?>
-<ds:datastoreItem xmlns:ds="http://schemas.openxmlformats.org/officeDocument/2006/customXml" ds:itemID="{B86A3C08-8A48-4450-9429-65D8A40A7660}">
+<ds:datastoreItem xmlns:ds="http://schemas.openxmlformats.org/officeDocument/2006/customXml" ds:itemID="{8500747D-FD5B-49A4-AA98-FC90113AC433}">
   <ds:schemaRefs>
     <ds:schemaRef ds:uri="http://schemas.openxmlformats.org/officeDocument/2006/bibliography"/>
   </ds:schemaRefs>

</xml_diff>

<commit_message>
Add and delete authors
</commit_message>
<xml_diff>
--- a/Documentation/DossierDeProjet.docx
+++ b/Documentation/DossierDeProjet.docx
@@ -9597,7 +9597,7 @@
           <w:rFonts w:cs="Arial"/>
         </w:rPr>
         <w:pict w14:anchorId="59A8EFEA">
-          <v:shape id="_x0000_i1039" type="#_x0000_t75" style="width:699.9pt;height:379.25pt">
+          <v:shape id="_x0000_i1035" type="#_x0000_t75" style="width:699.9pt;height:379.25pt">
             <v:imagedata r:id="rId29" o:title="category_manager"/>
           </v:shape>
         </w:pict>
@@ -9650,18 +9650,16 @@
           <w:rFonts w:cs="Arial"/>
         </w:rPr>
       </w:pPr>
-      <w:bookmarkStart w:id="25" w:name="_GoBack"/>
       <w:r>
         <w:rPr>
           <w:rFonts w:cs="Arial"/>
         </w:rPr>
         <w:pict w14:anchorId="133D5043">
-          <v:shape id="_x0000_i1041" type="#_x0000_t75" style="width:699.9pt;height:379.25pt">
+          <v:shape id="_x0000_i1036" type="#_x0000_t75" style="width:699.9pt;height:379.25pt">
             <v:imagedata r:id="rId30" o:title="author_manager"/>
           </v:shape>
         </w:pict>
       </w:r>
-      <w:bookmarkEnd w:id="25"/>
     </w:p>
     <w:p>
       <w:pPr>
@@ -9755,11 +9753,11 @@
       <w:pPr>
         <w:pStyle w:val="Titre2"/>
       </w:pPr>
-      <w:bookmarkStart w:id="26" w:name="_Toc103589044"/>
+      <w:bookmarkStart w:id="25" w:name="_Toc103589044"/>
       <w:r>
         <w:t>Conception de la Base de données</w:t>
       </w:r>
-      <w:bookmarkEnd w:id="26"/>
+      <w:bookmarkEnd w:id="25"/>
     </w:p>
     <w:p>
       <w:pPr>
@@ -9785,11 +9783,11 @@
       <w:pPr>
         <w:pStyle w:val="Titre2"/>
       </w:pPr>
-      <w:bookmarkStart w:id="27" w:name="_Toc103589045"/>
+      <w:bookmarkStart w:id="26" w:name="_Toc103589045"/>
       <w:r>
         <w:t>Choix de la formule d’hébergement</w:t>
       </w:r>
-      <w:bookmarkEnd w:id="27"/>
+      <w:bookmarkEnd w:id="26"/>
     </w:p>
     <w:p>
       <w:pPr>
@@ -9941,7 +9939,7 @@
       </w:pPr>
     </w:p>
     <w:p>
-      <w:bookmarkStart w:id="28" w:name="_Toc71703259"/>
+      <w:bookmarkStart w:id="27" w:name="_Toc71703259"/>
     </w:p>
     <w:p>
       <w:pPr>
@@ -9953,16 +9951,16 @@
       <w:r>
         <w:br w:type="page"/>
       </w:r>
-      <w:bookmarkStart w:id="29" w:name="_Toc103589046"/>
+      <w:bookmarkStart w:id="28" w:name="_Toc103589046"/>
       <w:r>
         <w:lastRenderedPageBreak/>
         <w:t>R</w:t>
       </w:r>
+      <w:bookmarkEnd w:id="27"/>
+      <w:r>
+        <w:t>éalisation</w:t>
+      </w:r>
       <w:bookmarkEnd w:id="28"/>
-      <w:r>
-        <w:t>éalisation</w:t>
-      </w:r>
-      <w:bookmarkEnd w:id="29"/>
     </w:p>
     <w:p>
       <w:pPr>
@@ -9972,9 +9970,9 @@
           <w:iCs/>
         </w:rPr>
       </w:pPr>
-      <w:bookmarkStart w:id="30" w:name="_Toc25553317"/>
-      <w:bookmarkStart w:id="31" w:name="_Toc71691022"/>
-      <w:bookmarkStart w:id="32" w:name="_Toc103589047"/>
+      <w:bookmarkStart w:id="29" w:name="_Toc25553317"/>
+      <w:bookmarkStart w:id="30" w:name="_Toc71691022"/>
+      <w:bookmarkStart w:id="31" w:name="_Toc103589047"/>
       <w:r>
         <w:rPr>
           <w:i w:val="0"/>
@@ -9982,12 +9980,12 @@
         </w:rPr>
         <w:t>Dossier de réalisation</w:t>
       </w:r>
-      <w:bookmarkStart w:id="33" w:name="_Toc25553318"/>
+      <w:bookmarkStart w:id="32" w:name="_Toc25553318"/>
+      <w:bookmarkEnd w:id="29"/>
       <w:bookmarkEnd w:id="30"/>
       <w:bookmarkEnd w:id="31"/>
-      <w:bookmarkEnd w:id="32"/>
-    </w:p>
-    <w:bookmarkEnd w:id="33"/>
+    </w:p>
+    <w:bookmarkEnd w:id="32"/>
     <w:p>
       <w:pPr>
         <w:ind w:firstLine="360"/>
@@ -10270,9 +10268,9 @@
           <w:docGrid w:linePitch="326"/>
         </w:sectPr>
       </w:pPr>
-      <w:bookmarkStart w:id="34" w:name="_Toc25553321"/>
-      <w:bookmarkStart w:id="35" w:name="_Toc71691025"/>
-      <w:bookmarkStart w:id="36" w:name="_Toc103589048"/>
+      <w:bookmarkStart w:id="33" w:name="_Toc25553321"/>
+      <w:bookmarkStart w:id="34" w:name="_Toc71691025"/>
+      <w:bookmarkStart w:id="35" w:name="_Toc103589048"/>
     </w:p>
     <w:p>
       <w:pPr>
@@ -10290,7 +10288,7 @@
         <w:lastRenderedPageBreak/>
         <w:t>Description des test</w:t>
       </w:r>
-      <w:bookmarkEnd w:id="34"/>
+      <w:bookmarkEnd w:id="33"/>
       <w:r>
         <w:rPr>
           <w:i w:val="0"/>
@@ -10298,8 +10296,8 @@
         </w:rPr>
         <w:t>s effectués</w:t>
       </w:r>
+      <w:bookmarkEnd w:id="34"/>
       <w:bookmarkEnd w:id="35"/>
-      <w:bookmarkEnd w:id="36"/>
     </w:p>
     <w:p>
       <w:pPr>
@@ -13863,6 +13861,139 @@
           </w:p>
         </w:tc>
       </w:tr>
+      <w:tr>
+        <w:tc>
+          <w:tcPr>
+            <w:tcW w:w="2828" w:type="dxa"/>
+            <w:shd w:val="clear" w:color="auto" w:fill="auto"/>
+          </w:tcPr>
+          <w:p>
+            <w:pPr>
+              <w:pStyle w:val="En-tte"/>
+              <w:rPr>
+                <w:b/>
+                <w:bCs/>
+              </w:rPr>
+            </w:pPr>
+            <w:r>
+              <w:rPr>
+                <w:b/>
+                <w:bCs/>
+              </w:rPr>
+              <w:t xml:space="preserve">Écriture d’un article </w:t>
+            </w:r>
+            <w:r>
+              <w:rPr>
+                <w:b/>
+                <w:bCs/>
+              </w:rPr>
+              <w:lastRenderedPageBreak/>
+              <w:t>avec la nouvelle catégorie</w:t>
+            </w:r>
+          </w:p>
+        </w:tc>
+        <w:tc>
+          <w:tcPr>
+            <w:tcW w:w="2828" w:type="dxa"/>
+            <w:shd w:val="clear" w:color="auto" w:fill="auto"/>
+          </w:tcPr>
+          <w:p>
+            <w:pPr>
+              <w:pStyle w:val="En-tte"/>
+            </w:pPr>
+            <w:r>
+              <w:lastRenderedPageBreak/>
+              <w:t xml:space="preserve">Je suis sur la page de </w:t>
+            </w:r>
+            <w:r>
+              <w:lastRenderedPageBreak/>
+              <w:t>création d’un article après avoir créé une nouvelle catégorie</w:t>
+            </w:r>
+          </w:p>
+        </w:tc>
+        <w:tc>
+          <w:tcPr>
+            <w:tcW w:w="2828" w:type="dxa"/>
+            <w:shd w:val="clear" w:color="auto" w:fill="auto"/>
+          </w:tcPr>
+          <w:p>
+            <w:pPr>
+              <w:pStyle w:val="En-tte"/>
+            </w:pPr>
+            <w:r>
+              <w:lastRenderedPageBreak/>
+              <w:t xml:space="preserve">Je crée un article avec </w:t>
+            </w:r>
+            <w:r>
+              <w:lastRenderedPageBreak/>
+              <w:t>la</w:t>
+            </w:r>
+            <w:r>
+              <w:t xml:space="preserve"> nouvel</w:t>
+            </w:r>
+            <w:r>
+              <w:t>le</w:t>
+            </w:r>
+            <w:r>
+              <w:t xml:space="preserve"> </w:t>
+            </w:r>
+            <w:r>
+              <w:t>catégorie</w:t>
+            </w:r>
+          </w:p>
+        </w:tc>
+        <w:tc>
+          <w:tcPr>
+            <w:tcW w:w="4382" w:type="dxa"/>
+            <w:shd w:val="clear" w:color="auto" w:fill="auto"/>
+          </w:tcPr>
+          <w:p>
+            <w:pPr>
+              <w:pStyle w:val="En-tte"/>
+            </w:pPr>
+            <w:r>
+              <w:lastRenderedPageBreak/>
+              <w:t>L’article est bien créé et l</w:t>
+            </w:r>
+            <w:r>
+              <w:t xml:space="preserve">a nouvelle </w:t>
+            </w:r>
+            <w:r>
+              <w:lastRenderedPageBreak/>
+              <w:t xml:space="preserve">catégorie </w:t>
+            </w:r>
+            <w:r>
+              <w:t xml:space="preserve">apparait en </w:t>
+            </w:r>
+            <w:r>
+              <w:t>haut de l’article</w:t>
+            </w:r>
+            <w:bookmarkStart w:id="36" w:name="_GoBack"/>
+            <w:bookmarkEnd w:id="36"/>
+          </w:p>
+        </w:tc>
+        <w:tc>
+          <w:tcPr>
+            <w:tcW w:w="1276" w:type="dxa"/>
+            <w:shd w:val="clear" w:color="auto" w:fill="auto"/>
+          </w:tcPr>
+          <w:p>
+            <w:pPr>
+              <w:pStyle w:val="En-tte"/>
+              <w:rPr>
+                <w:rFonts w:ascii="Segoe UI Symbol" w:hAnsi="Segoe UI Symbol" w:cs="Segoe UI Symbol"/>
+              </w:rPr>
+            </w:pPr>
+            <w:r>
+              <w:rPr>
+                <w:rFonts w:ascii="Segoe UI Symbol" w:hAnsi="Segoe UI Symbol" w:cs="Segoe UI Symbol"/>
+              </w:rPr>
+              <w:lastRenderedPageBreak/>
+              <w:t>✓</w:t>
+            </w:r>
+          </w:p>
+        </w:tc>
+      </w:tr>
     </w:tbl>
     <w:p>
       <w:pPr>
@@ -13878,7 +14009,6 @@
         <w:pStyle w:val="Titre3"/>
       </w:pPr>
       <w:r>
-        <w:lastRenderedPageBreak/>
         <w:t>Suppression d’une catégorie</w:t>
       </w:r>
     </w:p>
@@ -14234,6 +14364,1125 @@
     </w:p>
     <w:p>
       <w:pPr>
+        <w:pStyle w:val="Titre3"/>
+      </w:pPr>
+      <w:r>
+        <w:t>Ajout d’un auteur</w:t>
+      </w:r>
+    </w:p>
+    <w:tbl>
+      <w:tblPr>
+        <w:tblW w:w="0" w:type="auto"/>
+        <w:tblBorders>
+          <w:top w:val="single" w:sz="4" w:space="0" w:color="666666"/>
+          <w:left w:val="single" w:sz="4" w:space="0" w:color="666666"/>
+          <w:bottom w:val="single" w:sz="4" w:space="0" w:color="666666"/>
+          <w:right w:val="single" w:sz="4" w:space="0" w:color="666666"/>
+          <w:insideH w:val="single" w:sz="4" w:space="0" w:color="666666"/>
+          <w:insideV w:val="single" w:sz="4" w:space="0" w:color="666666"/>
+        </w:tblBorders>
+        <w:tblLook w:val="04A0" w:firstRow="1" w:lastRow="0" w:firstColumn="1" w:lastColumn="0" w:noHBand="0" w:noVBand="1"/>
+      </w:tblPr>
+      <w:tblGrid>
+        <w:gridCol w:w="2828"/>
+        <w:gridCol w:w="2828"/>
+        <w:gridCol w:w="2828"/>
+        <w:gridCol w:w="4382"/>
+        <w:gridCol w:w="1276"/>
+      </w:tblGrid>
+      <w:tr>
+        <w:tc>
+          <w:tcPr>
+            <w:tcW w:w="2828" w:type="dxa"/>
+            <w:tcBorders>
+              <w:top w:val="single" w:sz="4" w:space="0" w:color="000000"/>
+              <w:left w:val="single" w:sz="4" w:space="0" w:color="000000"/>
+              <w:bottom w:val="single" w:sz="4" w:space="0" w:color="000000"/>
+              <w:right w:val="nil"/>
+            </w:tcBorders>
+            <w:shd w:val="clear" w:color="auto" w:fill="000000"/>
+          </w:tcPr>
+          <w:p>
+            <w:pPr>
+              <w:pStyle w:val="En-tte"/>
+              <w:rPr>
+                <w:b/>
+                <w:bCs/>
+                <w:color w:val="FFFFFF"/>
+              </w:rPr>
+            </w:pPr>
+            <w:r>
+              <w:rPr>
+                <w:b/>
+                <w:bCs/>
+                <w:color w:val="FFFFFF"/>
+              </w:rPr>
+              <w:t>Nom du test</w:t>
+            </w:r>
+          </w:p>
+        </w:tc>
+        <w:tc>
+          <w:tcPr>
+            <w:tcW w:w="2828" w:type="dxa"/>
+            <w:tcBorders>
+              <w:top w:val="single" w:sz="4" w:space="0" w:color="000000"/>
+              <w:left w:val="nil"/>
+              <w:bottom w:val="single" w:sz="4" w:space="0" w:color="000000"/>
+              <w:right w:val="nil"/>
+            </w:tcBorders>
+            <w:shd w:val="clear" w:color="auto" w:fill="000000"/>
+          </w:tcPr>
+          <w:p>
+            <w:pPr>
+              <w:pStyle w:val="En-tte"/>
+              <w:rPr>
+                <w:b/>
+                <w:bCs/>
+                <w:color w:val="FFFFFF"/>
+              </w:rPr>
+            </w:pPr>
+            <w:r>
+              <w:rPr>
+                <w:b/>
+                <w:bCs/>
+                <w:color w:val="FFFFFF"/>
+              </w:rPr>
+              <w:t>Donnée</w:t>
+            </w:r>
+          </w:p>
+        </w:tc>
+        <w:tc>
+          <w:tcPr>
+            <w:tcW w:w="2828" w:type="dxa"/>
+            <w:tcBorders>
+              <w:top w:val="single" w:sz="4" w:space="0" w:color="000000"/>
+              <w:left w:val="nil"/>
+              <w:bottom w:val="single" w:sz="4" w:space="0" w:color="000000"/>
+              <w:right w:val="nil"/>
+            </w:tcBorders>
+            <w:shd w:val="clear" w:color="auto" w:fill="000000"/>
+          </w:tcPr>
+          <w:p>
+            <w:pPr>
+              <w:pStyle w:val="En-tte"/>
+              <w:rPr>
+                <w:b/>
+                <w:bCs/>
+                <w:color w:val="FFFFFF"/>
+              </w:rPr>
+            </w:pPr>
+            <w:r>
+              <w:rPr>
+                <w:b/>
+                <w:bCs/>
+                <w:color w:val="FFFFFF"/>
+              </w:rPr>
+              <w:t>Quand</w:t>
+            </w:r>
+          </w:p>
+        </w:tc>
+        <w:tc>
+          <w:tcPr>
+            <w:tcW w:w="4382" w:type="dxa"/>
+            <w:tcBorders>
+              <w:top w:val="single" w:sz="4" w:space="0" w:color="000000"/>
+              <w:left w:val="nil"/>
+              <w:bottom w:val="single" w:sz="4" w:space="0" w:color="000000"/>
+              <w:right w:val="nil"/>
+            </w:tcBorders>
+            <w:shd w:val="clear" w:color="auto" w:fill="000000"/>
+          </w:tcPr>
+          <w:p>
+            <w:pPr>
+              <w:pStyle w:val="En-tte"/>
+              <w:rPr>
+                <w:b/>
+                <w:bCs/>
+                <w:color w:val="FFFFFF"/>
+              </w:rPr>
+            </w:pPr>
+            <w:r>
+              <w:rPr>
+                <w:b/>
+                <w:bCs/>
+                <w:color w:val="FFFFFF"/>
+              </w:rPr>
+              <w:t>Alors</w:t>
+            </w:r>
+          </w:p>
+        </w:tc>
+        <w:tc>
+          <w:tcPr>
+            <w:tcW w:w="1276" w:type="dxa"/>
+            <w:tcBorders>
+              <w:top w:val="single" w:sz="4" w:space="0" w:color="000000"/>
+              <w:left w:val="nil"/>
+              <w:bottom w:val="single" w:sz="4" w:space="0" w:color="000000"/>
+              <w:right w:val="single" w:sz="4" w:space="0" w:color="000000"/>
+            </w:tcBorders>
+            <w:shd w:val="clear" w:color="auto" w:fill="000000"/>
+          </w:tcPr>
+          <w:p>
+            <w:pPr>
+              <w:pStyle w:val="En-tte"/>
+              <w:rPr>
+                <w:b/>
+                <w:bCs/>
+                <w:color w:val="FFFFFF"/>
+              </w:rPr>
+            </w:pPr>
+            <w:r>
+              <w:rPr>
+                <w:b/>
+                <w:bCs/>
+                <w:color w:val="FFFFFF"/>
+              </w:rPr>
+              <w:t>Résultat</w:t>
+            </w:r>
+          </w:p>
+        </w:tc>
+      </w:tr>
+      <w:tr>
+        <w:tc>
+          <w:tcPr>
+            <w:tcW w:w="2828" w:type="dxa"/>
+            <w:shd w:val="clear" w:color="auto" w:fill="CCCCCC"/>
+          </w:tcPr>
+          <w:p>
+            <w:pPr>
+              <w:pStyle w:val="En-tte"/>
+              <w:rPr>
+                <w:b/>
+                <w:bCs/>
+              </w:rPr>
+            </w:pPr>
+            <w:r>
+              <w:rPr>
+                <w:b/>
+                <w:bCs/>
+              </w:rPr>
+              <w:t>Page de gestion connecté en tant qu’admin</w:t>
+            </w:r>
+          </w:p>
+        </w:tc>
+        <w:tc>
+          <w:tcPr>
+            <w:tcW w:w="2828" w:type="dxa"/>
+            <w:shd w:val="clear" w:color="auto" w:fill="CCCCCC"/>
+          </w:tcPr>
+          <w:p>
+            <w:pPr>
+              <w:pStyle w:val="En-tte"/>
+            </w:pPr>
+            <w:r>
+              <w:t>Je suis sur la page d’accueil du site</w:t>
+            </w:r>
+          </w:p>
+        </w:tc>
+        <w:tc>
+          <w:tcPr>
+            <w:tcW w:w="2828" w:type="dxa"/>
+            <w:shd w:val="clear" w:color="auto" w:fill="CCCCCC"/>
+          </w:tcPr>
+          <w:p>
+            <w:pPr>
+              <w:pStyle w:val="En-tte"/>
+            </w:pPr>
+            <w:r>
+              <w:t>J’essaie d’accéder à la page de gestion des auteurs</w:t>
+            </w:r>
+          </w:p>
+        </w:tc>
+        <w:tc>
+          <w:tcPr>
+            <w:tcW w:w="4382" w:type="dxa"/>
+            <w:shd w:val="clear" w:color="auto" w:fill="CCCCCC"/>
+          </w:tcPr>
+          <w:p>
+            <w:pPr>
+              <w:pStyle w:val="En-tte"/>
+            </w:pPr>
+            <w:r>
+              <w:t xml:space="preserve">La page de gestion des </w:t>
+            </w:r>
+            <w:r>
+              <w:t>auteurs</w:t>
+            </w:r>
+            <w:r>
+              <w:t xml:space="preserve"> s’affiche</w:t>
+            </w:r>
+          </w:p>
+        </w:tc>
+        <w:tc>
+          <w:tcPr>
+            <w:tcW w:w="1276" w:type="dxa"/>
+            <w:shd w:val="clear" w:color="auto" w:fill="CCCCCC"/>
+          </w:tcPr>
+          <w:p>
+            <w:pPr>
+              <w:pStyle w:val="En-tte"/>
+            </w:pPr>
+            <w:r>
+              <w:rPr>
+                <w:rFonts w:ascii="Segoe UI Symbol" w:hAnsi="Segoe UI Symbol" w:cs="Segoe UI Symbol"/>
+              </w:rPr>
+              <w:t>✓</w:t>
+            </w:r>
+          </w:p>
+        </w:tc>
+      </w:tr>
+      <w:tr>
+        <w:tc>
+          <w:tcPr>
+            <w:tcW w:w="2828" w:type="dxa"/>
+            <w:shd w:val="clear" w:color="auto" w:fill="auto"/>
+          </w:tcPr>
+          <w:p>
+            <w:pPr>
+              <w:pStyle w:val="En-tte"/>
+              <w:rPr>
+                <w:b/>
+                <w:bCs/>
+              </w:rPr>
+            </w:pPr>
+            <w:r>
+              <w:rPr>
+                <w:b/>
+                <w:bCs/>
+              </w:rPr>
+              <w:t>Page de gestion déconnecté</w:t>
+            </w:r>
+          </w:p>
+        </w:tc>
+        <w:tc>
+          <w:tcPr>
+            <w:tcW w:w="2828" w:type="dxa"/>
+            <w:shd w:val="clear" w:color="auto" w:fill="auto"/>
+          </w:tcPr>
+          <w:p>
+            <w:pPr>
+              <w:pStyle w:val="En-tte"/>
+            </w:pPr>
+            <w:r>
+              <w:t>Je suis sur la page d’accueil du site</w:t>
+            </w:r>
+          </w:p>
+        </w:tc>
+        <w:tc>
+          <w:tcPr>
+            <w:tcW w:w="2828" w:type="dxa"/>
+            <w:shd w:val="clear" w:color="auto" w:fill="auto"/>
+          </w:tcPr>
+          <w:p>
+            <w:pPr>
+              <w:pStyle w:val="En-tte"/>
+            </w:pPr>
+            <w:r>
+              <w:t xml:space="preserve">J’essaie d’accéder à la page de gestion des </w:t>
+            </w:r>
+            <w:r>
+              <w:t>auteurs</w:t>
+            </w:r>
+          </w:p>
+        </w:tc>
+        <w:tc>
+          <w:tcPr>
+            <w:tcW w:w="4382" w:type="dxa"/>
+            <w:shd w:val="clear" w:color="auto" w:fill="auto"/>
+          </w:tcPr>
+          <w:p>
+            <w:pPr>
+              <w:pStyle w:val="En-tte"/>
+            </w:pPr>
+            <w:r>
+              <w:t>Je suis ramené sur la page d’accueil et un message d’erreur s’affiche</w:t>
+            </w:r>
+          </w:p>
+        </w:tc>
+        <w:tc>
+          <w:tcPr>
+            <w:tcW w:w="1276" w:type="dxa"/>
+            <w:shd w:val="clear" w:color="auto" w:fill="auto"/>
+          </w:tcPr>
+          <w:p>
+            <w:pPr>
+              <w:pStyle w:val="En-tte"/>
+            </w:pPr>
+            <w:r>
+              <w:rPr>
+                <w:rFonts w:ascii="Segoe UI Symbol" w:hAnsi="Segoe UI Symbol" w:cs="Segoe UI Symbol"/>
+              </w:rPr>
+              <w:t>✓</w:t>
+            </w:r>
+          </w:p>
+        </w:tc>
+      </w:tr>
+      <w:tr>
+        <w:tc>
+          <w:tcPr>
+            <w:tcW w:w="2828" w:type="dxa"/>
+            <w:shd w:val="clear" w:color="auto" w:fill="auto"/>
+          </w:tcPr>
+          <w:p>
+            <w:pPr>
+              <w:pStyle w:val="En-tte"/>
+              <w:rPr>
+                <w:b/>
+                <w:bCs/>
+              </w:rPr>
+            </w:pPr>
+            <w:r>
+              <w:rPr>
+                <w:b/>
+                <w:bCs/>
+              </w:rPr>
+              <w:t>Page de gestion connecté en tant que simple utilisateur</w:t>
+            </w:r>
+          </w:p>
+        </w:tc>
+        <w:tc>
+          <w:tcPr>
+            <w:tcW w:w="2828" w:type="dxa"/>
+            <w:shd w:val="clear" w:color="auto" w:fill="auto"/>
+          </w:tcPr>
+          <w:p>
+            <w:pPr>
+              <w:pStyle w:val="En-tte"/>
+            </w:pPr>
+            <w:r>
+              <w:t>Je suis sur la page d’accueil du site</w:t>
+            </w:r>
+          </w:p>
+        </w:tc>
+        <w:tc>
+          <w:tcPr>
+            <w:tcW w:w="2828" w:type="dxa"/>
+            <w:shd w:val="clear" w:color="auto" w:fill="auto"/>
+          </w:tcPr>
+          <w:p>
+            <w:pPr>
+              <w:pStyle w:val="En-tte"/>
+            </w:pPr>
+            <w:r>
+              <w:t xml:space="preserve">J’essaie d’accéder à la page de gestion des </w:t>
+            </w:r>
+            <w:r>
+              <w:t>auteurs</w:t>
+            </w:r>
+          </w:p>
+        </w:tc>
+        <w:tc>
+          <w:tcPr>
+            <w:tcW w:w="4382" w:type="dxa"/>
+            <w:shd w:val="clear" w:color="auto" w:fill="auto"/>
+          </w:tcPr>
+          <w:p>
+            <w:pPr>
+              <w:pStyle w:val="En-tte"/>
+            </w:pPr>
+            <w:r>
+              <w:t>Je suis ramené sur la page d’accueil et un message d’erreur s’affiche</w:t>
+            </w:r>
+          </w:p>
+        </w:tc>
+        <w:tc>
+          <w:tcPr>
+            <w:tcW w:w="1276" w:type="dxa"/>
+            <w:shd w:val="clear" w:color="auto" w:fill="auto"/>
+          </w:tcPr>
+          <w:p>
+            <w:pPr>
+              <w:pStyle w:val="En-tte"/>
+              <w:rPr>
+                <w:rFonts w:ascii="Segoe UI Symbol" w:hAnsi="Segoe UI Symbol" w:cs="Segoe UI Symbol"/>
+              </w:rPr>
+            </w:pPr>
+            <w:r>
+              <w:rPr>
+                <w:rFonts w:ascii="Segoe UI Symbol" w:hAnsi="Segoe UI Symbol" w:cs="Segoe UI Symbol"/>
+              </w:rPr>
+              <w:t>✓</w:t>
+            </w:r>
+          </w:p>
+        </w:tc>
+      </w:tr>
+      <w:tr>
+        <w:tc>
+          <w:tcPr>
+            <w:tcW w:w="2828" w:type="dxa"/>
+            <w:shd w:val="clear" w:color="auto" w:fill="auto"/>
+          </w:tcPr>
+          <w:p>
+            <w:pPr>
+              <w:pStyle w:val="En-tte"/>
+              <w:rPr>
+                <w:b/>
+                <w:bCs/>
+              </w:rPr>
+            </w:pPr>
+            <w:r>
+              <w:rPr>
+                <w:b/>
+                <w:bCs/>
+              </w:rPr>
+              <w:t>Ajout d’une catégorie connecté en tant qu’admin</w:t>
+            </w:r>
+          </w:p>
+        </w:tc>
+        <w:tc>
+          <w:tcPr>
+            <w:tcW w:w="2828" w:type="dxa"/>
+            <w:shd w:val="clear" w:color="auto" w:fill="auto"/>
+          </w:tcPr>
+          <w:p>
+            <w:pPr>
+              <w:pStyle w:val="En-tte"/>
+            </w:pPr>
+            <w:r>
+              <w:t xml:space="preserve">Je suis sur la page de gestion des </w:t>
+            </w:r>
+            <w:r>
+              <w:t>auteurs</w:t>
+            </w:r>
+          </w:p>
+        </w:tc>
+        <w:tc>
+          <w:tcPr>
+            <w:tcW w:w="2828" w:type="dxa"/>
+            <w:shd w:val="clear" w:color="auto" w:fill="auto"/>
+          </w:tcPr>
+          <w:p>
+            <w:pPr>
+              <w:pStyle w:val="En-tte"/>
+            </w:pPr>
+            <w:r>
+              <w:t>J’essaie d’ajouter un</w:t>
+            </w:r>
+            <w:r>
+              <w:t xml:space="preserve"> </w:t>
+            </w:r>
+            <w:r>
+              <w:t>auteur</w:t>
+            </w:r>
+            <w:r>
+              <w:t xml:space="preserve"> via le formulaire</w:t>
+            </w:r>
+          </w:p>
+        </w:tc>
+        <w:tc>
+          <w:tcPr>
+            <w:tcW w:w="4382" w:type="dxa"/>
+            <w:shd w:val="clear" w:color="auto" w:fill="auto"/>
+          </w:tcPr>
+          <w:p>
+            <w:pPr>
+              <w:pStyle w:val="En-tte"/>
+            </w:pPr>
+            <w:r>
+              <w:t xml:space="preserve">L’auteur </w:t>
+            </w:r>
+            <w:r>
+              <w:t xml:space="preserve">apparait sur la page de gestion. Je peux maintenant créer un article avec </w:t>
+            </w:r>
+            <w:r>
+              <w:t>cet auteur</w:t>
+            </w:r>
+          </w:p>
+        </w:tc>
+        <w:tc>
+          <w:tcPr>
+            <w:tcW w:w="1276" w:type="dxa"/>
+            <w:shd w:val="clear" w:color="auto" w:fill="auto"/>
+          </w:tcPr>
+          <w:p>
+            <w:pPr>
+              <w:pStyle w:val="En-tte"/>
+              <w:rPr>
+                <w:rFonts w:ascii="Segoe UI Symbol" w:hAnsi="Segoe UI Symbol" w:cs="Segoe UI Symbol"/>
+              </w:rPr>
+            </w:pPr>
+            <w:r>
+              <w:rPr>
+                <w:rFonts w:ascii="Segoe UI Symbol" w:hAnsi="Segoe UI Symbol" w:cs="Segoe UI Symbol"/>
+              </w:rPr>
+              <w:t>✓</w:t>
+            </w:r>
+          </w:p>
+        </w:tc>
+      </w:tr>
+      <w:tr>
+        <w:tc>
+          <w:tcPr>
+            <w:tcW w:w="2828" w:type="dxa"/>
+            <w:shd w:val="clear" w:color="auto" w:fill="auto"/>
+          </w:tcPr>
+          <w:p>
+            <w:pPr>
+              <w:pStyle w:val="En-tte"/>
+              <w:rPr>
+                <w:b/>
+                <w:bCs/>
+              </w:rPr>
+            </w:pPr>
+            <w:r>
+              <w:rPr>
+                <w:b/>
+                <w:bCs/>
+              </w:rPr>
+              <w:t>Ajout d’une catégorie avec un nom déjà existant</w:t>
+            </w:r>
+          </w:p>
+        </w:tc>
+        <w:tc>
+          <w:tcPr>
+            <w:tcW w:w="2828" w:type="dxa"/>
+            <w:shd w:val="clear" w:color="auto" w:fill="auto"/>
+          </w:tcPr>
+          <w:p>
+            <w:pPr>
+              <w:pStyle w:val="En-tte"/>
+            </w:pPr>
+            <w:r>
+              <w:t xml:space="preserve">Je suis sur la page de gestion des </w:t>
+            </w:r>
+            <w:r>
+              <w:t>auteurs</w:t>
+            </w:r>
+          </w:p>
+        </w:tc>
+        <w:tc>
+          <w:tcPr>
+            <w:tcW w:w="2828" w:type="dxa"/>
+            <w:shd w:val="clear" w:color="auto" w:fill="auto"/>
+          </w:tcPr>
+          <w:p>
+            <w:pPr>
+              <w:pStyle w:val="En-tte"/>
+            </w:pPr>
+            <w:r>
+              <w:t xml:space="preserve">J’essaie d’ajouter un </w:t>
+            </w:r>
+            <w:r>
+              <w:t>auteur</w:t>
+            </w:r>
+            <w:r>
+              <w:t xml:space="preserve"> portant le même nom qu’un</w:t>
+            </w:r>
+            <w:r>
+              <w:t xml:space="preserve"> autre déjà </w:t>
+            </w:r>
+            <w:r>
+              <w:lastRenderedPageBreak/>
+              <w:t>existante</w:t>
+            </w:r>
+          </w:p>
+        </w:tc>
+        <w:tc>
+          <w:tcPr>
+            <w:tcW w:w="4382" w:type="dxa"/>
+            <w:shd w:val="clear" w:color="auto" w:fill="auto"/>
+          </w:tcPr>
+          <w:p>
+            <w:pPr>
+              <w:pStyle w:val="En-tte"/>
+            </w:pPr>
+            <w:r>
+              <w:lastRenderedPageBreak/>
+              <w:t xml:space="preserve">L’auteur </w:t>
+            </w:r>
+            <w:r>
+              <w:t>n’est pas créé</w:t>
+            </w:r>
+            <w:r>
+              <w:t>. Un message d’erreur s’affiche</w:t>
+            </w:r>
+          </w:p>
+        </w:tc>
+        <w:tc>
+          <w:tcPr>
+            <w:tcW w:w="1276" w:type="dxa"/>
+            <w:shd w:val="clear" w:color="auto" w:fill="auto"/>
+          </w:tcPr>
+          <w:p>
+            <w:pPr>
+              <w:pStyle w:val="En-tte"/>
+              <w:rPr>
+                <w:rFonts w:ascii="Segoe UI Symbol" w:hAnsi="Segoe UI Symbol" w:cs="Segoe UI Symbol"/>
+              </w:rPr>
+            </w:pPr>
+            <w:r>
+              <w:rPr>
+                <w:rFonts w:ascii="Segoe UI Symbol" w:hAnsi="Segoe UI Symbol" w:cs="Segoe UI Symbol"/>
+              </w:rPr>
+              <w:t>✗</w:t>
+            </w:r>
+          </w:p>
+        </w:tc>
+      </w:tr>
+      <w:tr>
+        <w:tc>
+          <w:tcPr>
+            <w:tcW w:w="2828" w:type="dxa"/>
+            <w:shd w:val="clear" w:color="auto" w:fill="auto"/>
+          </w:tcPr>
+          <w:p>
+            <w:pPr>
+              <w:pStyle w:val="En-tte"/>
+              <w:rPr>
+                <w:b/>
+                <w:bCs/>
+              </w:rPr>
+            </w:pPr>
+            <w:r>
+              <w:rPr>
+                <w:b/>
+                <w:bCs/>
+              </w:rPr>
+              <w:t>Écriture d’un article avec le nouvel auteur</w:t>
+            </w:r>
+          </w:p>
+        </w:tc>
+        <w:tc>
+          <w:tcPr>
+            <w:tcW w:w="2828" w:type="dxa"/>
+            <w:shd w:val="clear" w:color="auto" w:fill="auto"/>
+          </w:tcPr>
+          <w:p>
+            <w:pPr>
+              <w:pStyle w:val="En-tte"/>
+            </w:pPr>
+            <w:r>
+              <w:t>Je suis sur la page de création d’un article après avoir créé un nouvel auteur</w:t>
+            </w:r>
+          </w:p>
+        </w:tc>
+        <w:tc>
+          <w:tcPr>
+            <w:tcW w:w="2828" w:type="dxa"/>
+            <w:shd w:val="clear" w:color="auto" w:fill="auto"/>
+          </w:tcPr>
+          <w:p>
+            <w:pPr>
+              <w:pStyle w:val="En-tte"/>
+            </w:pPr>
+            <w:r>
+              <w:t>Je crée un article avec le nouvel auteur</w:t>
+            </w:r>
+          </w:p>
+        </w:tc>
+        <w:tc>
+          <w:tcPr>
+            <w:tcW w:w="4382" w:type="dxa"/>
+            <w:shd w:val="clear" w:color="auto" w:fill="auto"/>
+          </w:tcPr>
+          <w:p>
+            <w:pPr>
+              <w:pStyle w:val="En-tte"/>
+            </w:pPr>
+            <w:r>
+              <w:t>L’article est bien créé et le nom du nouvel auteur apparait en bas de l’article</w:t>
+            </w:r>
+          </w:p>
+        </w:tc>
+        <w:tc>
+          <w:tcPr>
+            <w:tcW w:w="1276" w:type="dxa"/>
+            <w:shd w:val="clear" w:color="auto" w:fill="auto"/>
+          </w:tcPr>
+          <w:p>
+            <w:pPr>
+              <w:pStyle w:val="En-tte"/>
+              <w:rPr>
+                <w:rFonts w:ascii="Segoe UI Symbol" w:hAnsi="Segoe UI Symbol" w:cs="Segoe UI Symbol"/>
+              </w:rPr>
+            </w:pPr>
+            <w:r>
+              <w:rPr>
+                <w:rFonts w:ascii="Segoe UI Symbol" w:hAnsi="Segoe UI Symbol" w:cs="Segoe UI Symbol"/>
+              </w:rPr>
+              <w:t>✓</w:t>
+            </w:r>
+          </w:p>
+        </w:tc>
+      </w:tr>
+    </w:tbl>
+    <w:p>
+      <w:pPr>
+        <w:pStyle w:val="En-tte"/>
+        <w:rPr>
+          <w:i/>
+        </w:rPr>
+      </w:pPr>
+    </w:p>
+    <w:p>
+      <w:pPr>
+        <w:pStyle w:val="Titre3"/>
+      </w:pPr>
+      <w:r>
+        <w:t>Suppression d’un auteur</w:t>
+      </w:r>
+    </w:p>
+    <w:tbl>
+      <w:tblPr>
+        <w:tblW w:w="0" w:type="auto"/>
+        <w:tblBorders>
+          <w:top w:val="single" w:sz="4" w:space="0" w:color="666666"/>
+          <w:left w:val="single" w:sz="4" w:space="0" w:color="666666"/>
+          <w:bottom w:val="single" w:sz="4" w:space="0" w:color="666666"/>
+          <w:right w:val="single" w:sz="4" w:space="0" w:color="666666"/>
+          <w:insideH w:val="single" w:sz="4" w:space="0" w:color="666666"/>
+          <w:insideV w:val="single" w:sz="4" w:space="0" w:color="666666"/>
+        </w:tblBorders>
+        <w:tblLook w:val="04A0" w:firstRow="1" w:lastRow="0" w:firstColumn="1" w:lastColumn="0" w:noHBand="0" w:noVBand="1"/>
+      </w:tblPr>
+      <w:tblGrid>
+        <w:gridCol w:w="2828"/>
+        <w:gridCol w:w="2828"/>
+        <w:gridCol w:w="2828"/>
+        <w:gridCol w:w="4382"/>
+        <w:gridCol w:w="1276"/>
+      </w:tblGrid>
+      <w:tr>
+        <w:tc>
+          <w:tcPr>
+            <w:tcW w:w="2828" w:type="dxa"/>
+            <w:tcBorders>
+              <w:top w:val="single" w:sz="4" w:space="0" w:color="000000"/>
+              <w:left w:val="single" w:sz="4" w:space="0" w:color="000000"/>
+              <w:bottom w:val="single" w:sz="4" w:space="0" w:color="000000"/>
+              <w:right w:val="nil"/>
+            </w:tcBorders>
+            <w:shd w:val="clear" w:color="auto" w:fill="000000"/>
+          </w:tcPr>
+          <w:p>
+            <w:pPr>
+              <w:pStyle w:val="En-tte"/>
+              <w:rPr>
+                <w:b/>
+                <w:bCs/>
+                <w:color w:val="FFFFFF"/>
+              </w:rPr>
+            </w:pPr>
+            <w:r>
+              <w:rPr>
+                <w:b/>
+                <w:bCs/>
+                <w:color w:val="FFFFFF"/>
+              </w:rPr>
+              <w:t>Nom du test</w:t>
+            </w:r>
+          </w:p>
+        </w:tc>
+        <w:tc>
+          <w:tcPr>
+            <w:tcW w:w="2828" w:type="dxa"/>
+            <w:tcBorders>
+              <w:top w:val="single" w:sz="4" w:space="0" w:color="000000"/>
+              <w:left w:val="nil"/>
+              <w:bottom w:val="single" w:sz="4" w:space="0" w:color="000000"/>
+              <w:right w:val="nil"/>
+            </w:tcBorders>
+            <w:shd w:val="clear" w:color="auto" w:fill="000000"/>
+          </w:tcPr>
+          <w:p>
+            <w:pPr>
+              <w:pStyle w:val="En-tte"/>
+              <w:rPr>
+                <w:b/>
+                <w:bCs/>
+                <w:color w:val="FFFFFF"/>
+              </w:rPr>
+            </w:pPr>
+            <w:r>
+              <w:rPr>
+                <w:b/>
+                <w:bCs/>
+                <w:color w:val="FFFFFF"/>
+              </w:rPr>
+              <w:t>Donnée</w:t>
+            </w:r>
+          </w:p>
+        </w:tc>
+        <w:tc>
+          <w:tcPr>
+            <w:tcW w:w="2828" w:type="dxa"/>
+            <w:tcBorders>
+              <w:top w:val="single" w:sz="4" w:space="0" w:color="000000"/>
+              <w:left w:val="nil"/>
+              <w:bottom w:val="single" w:sz="4" w:space="0" w:color="000000"/>
+              <w:right w:val="nil"/>
+            </w:tcBorders>
+            <w:shd w:val="clear" w:color="auto" w:fill="000000"/>
+          </w:tcPr>
+          <w:p>
+            <w:pPr>
+              <w:pStyle w:val="En-tte"/>
+              <w:rPr>
+                <w:b/>
+                <w:bCs/>
+                <w:color w:val="FFFFFF"/>
+              </w:rPr>
+            </w:pPr>
+            <w:r>
+              <w:rPr>
+                <w:b/>
+                <w:bCs/>
+                <w:color w:val="FFFFFF"/>
+              </w:rPr>
+              <w:t>Quand</w:t>
+            </w:r>
+          </w:p>
+        </w:tc>
+        <w:tc>
+          <w:tcPr>
+            <w:tcW w:w="4382" w:type="dxa"/>
+            <w:tcBorders>
+              <w:top w:val="single" w:sz="4" w:space="0" w:color="000000"/>
+              <w:left w:val="nil"/>
+              <w:bottom w:val="single" w:sz="4" w:space="0" w:color="000000"/>
+              <w:right w:val="nil"/>
+            </w:tcBorders>
+            <w:shd w:val="clear" w:color="auto" w:fill="000000"/>
+          </w:tcPr>
+          <w:p>
+            <w:pPr>
+              <w:pStyle w:val="En-tte"/>
+              <w:rPr>
+                <w:b/>
+                <w:bCs/>
+                <w:color w:val="FFFFFF"/>
+              </w:rPr>
+            </w:pPr>
+            <w:r>
+              <w:rPr>
+                <w:b/>
+                <w:bCs/>
+                <w:color w:val="FFFFFF"/>
+              </w:rPr>
+              <w:t>Alors</w:t>
+            </w:r>
+          </w:p>
+        </w:tc>
+        <w:tc>
+          <w:tcPr>
+            <w:tcW w:w="1276" w:type="dxa"/>
+            <w:tcBorders>
+              <w:top w:val="single" w:sz="4" w:space="0" w:color="000000"/>
+              <w:left w:val="nil"/>
+              <w:bottom w:val="single" w:sz="4" w:space="0" w:color="000000"/>
+              <w:right w:val="single" w:sz="4" w:space="0" w:color="000000"/>
+            </w:tcBorders>
+            <w:shd w:val="clear" w:color="auto" w:fill="000000"/>
+          </w:tcPr>
+          <w:p>
+            <w:pPr>
+              <w:pStyle w:val="En-tte"/>
+              <w:rPr>
+                <w:b/>
+                <w:bCs/>
+                <w:color w:val="FFFFFF"/>
+              </w:rPr>
+            </w:pPr>
+            <w:r>
+              <w:rPr>
+                <w:b/>
+                <w:bCs/>
+                <w:color w:val="FFFFFF"/>
+              </w:rPr>
+              <w:t>Résultat</w:t>
+            </w:r>
+          </w:p>
+        </w:tc>
+      </w:tr>
+      <w:tr>
+        <w:tc>
+          <w:tcPr>
+            <w:tcW w:w="2828" w:type="dxa"/>
+            <w:shd w:val="clear" w:color="auto" w:fill="CCCCCC"/>
+          </w:tcPr>
+          <w:p>
+            <w:pPr>
+              <w:pStyle w:val="En-tte"/>
+              <w:rPr>
+                <w:b/>
+                <w:bCs/>
+              </w:rPr>
+            </w:pPr>
+            <w:r>
+              <w:rPr>
+                <w:b/>
+                <w:bCs/>
+              </w:rPr>
+              <w:t>Suppression d’un auteur sans article</w:t>
+            </w:r>
+          </w:p>
+        </w:tc>
+        <w:tc>
+          <w:tcPr>
+            <w:tcW w:w="2828" w:type="dxa"/>
+            <w:shd w:val="clear" w:color="auto" w:fill="CCCCCC"/>
+          </w:tcPr>
+          <w:p>
+            <w:pPr>
+              <w:pStyle w:val="En-tte"/>
+            </w:pPr>
+            <w:r>
+              <w:t xml:space="preserve">Je suis sur la page de gestion des </w:t>
+            </w:r>
+            <w:r>
+              <w:t>auteurs</w:t>
+            </w:r>
+          </w:p>
+        </w:tc>
+        <w:tc>
+          <w:tcPr>
+            <w:tcW w:w="2828" w:type="dxa"/>
+            <w:shd w:val="clear" w:color="auto" w:fill="CCCCCC"/>
+          </w:tcPr>
+          <w:p>
+            <w:pPr>
+              <w:pStyle w:val="En-tte"/>
+            </w:pPr>
+            <w:r>
+              <w:t>J’essaie de supprimer un auteur qui n’a écrit aucun article</w:t>
+            </w:r>
+          </w:p>
+        </w:tc>
+        <w:tc>
+          <w:tcPr>
+            <w:tcW w:w="4382" w:type="dxa"/>
+            <w:shd w:val="clear" w:color="auto" w:fill="CCCCCC"/>
+          </w:tcPr>
+          <w:p>
+            <w:pPr>
+              <w:pStyle w:val="En-tte"/>
+            </w:pPr>
+            <w:r>
+              <w:t>La page de gesti</w:t>
+            </w:r>
+            <w:r>
+              <w:t>on des auteurs s’affiche. L’auteur supprimé</w:t>
+            </w:r>
+            <w:r>
+              <w:t xml:space="preserve"> n’apparait plus</w:t>
+            </w:r>
+          </w:p>
+        </w:tc>
+        <w:tc>
+          <w:tcPr>
+            <w:tcW w:w="1276" w:type="dxa"/>
+            <w:shd w:val="clear" w:color="auto" w:fill="CCCCCC"/>
+          </w:tcPr>
+          <w:p>
+            <w:pPr>
+              <w:pStyle w:val="En-tte"/>
+            </w:pPr>
+            <w:r>
+              <w:rPr>
+                <w:rFonts w:ascii="Segoe UI Symbol" w:hAnsi="Segoe UI Symbol" w:cs="Segoe UI Symbol"/>
+              </w:rPr>
+              <w:t>✓</w:t>
+            </w:r>
+          </w:p>
+        </w:tc>
+      </w:tr>
+      <w:tr>
+        <w:tc>
+          <w:tcPr>
+            <w:tcW w:w="2828" w:type="dxa"/>
+            <w:shd w:val="clear" w:color="auto" w:fill="auto"/>
+          </w:tcPr>
+          <w:p>
+            <w:pPr>
+              <w:pStyle w:val="En-tte"/>
+              <w:rPr>
+                <w:b/>
+                <w:bCs/>
+              </w:rPr>
+            </w:pPr>
+            <w:r>
+              <w:rPr>
+                <w:b/>
+                <w:bCs/>
+              </w:rPr>
+              <w:t>Suppression d’un auteur avec un article</w:t>
+            </w:r>
+          </w:p>
+        </w:tc>
+        <w:tc>
+          <w:tcPr>
+            <w:tcW w:w="2828" w:type="dxa"/>
+            <w:shd w:val="clear" w:color="auto" w:fill="auto"/>
+          </w:tcPr>
+          <w:p>
+            <w:pPr>
+              <w:pStyle w:val="En-tte"/>
+            </w:pPr>
+            <w:r>
+              <w:t xml:space="preserve">Je suis sur la page de gestion des </w:t>
+            </w:r>
+            <w:r>
+              <w:t>auteurs</w:t>
+            </w:r>
+          </w:p>
+        </w:tc>
+        <w:tc>
+          <w:tcPr>
+            <w:tcW w:w="2828" w:type="dxa"/>
+            <w:shd w:val="clear" w:color="auto" w:fill="auto"/>
+          </w:tcPr>
+          <w:p>
+            <w:pPr>
+              <w:pStyle w:val="En-tte"/>
+            </w:pPr>
+            <w:r>
+              <w:t>J’essaie de supprimer un auteur ayant écrit un ou plusieurs articles</w:t>
+            </w:r>
+          </w:p>
+        </w:tc>
+        <w:tc>
+          <w:tcPr>
+            <w:tcW w:w="4382" w:type="dxa"/>
+            <w:shd w:val="clear" w:color="auto" w:fill="auto"/>
+          </w:tcPr>
+          <w:p>
+            <w:pPr>
+              <w:pStyle w:val="En-tte"/>
+            </w:pPr>
+            <w:r>
+              <w:t>La page de gestion des auteurs s’affiche. L’auteur n’a pas été supprimé. Un message d’erreur s’affiche</w:t>
+            </w:r>
+          </w:p>
+        </w:tc>
+        <w:tc>
+          <w:tcPr>
+            <w:tcW w:w="1276" w:type="dxa"/>
+            <w:shd w:val="clear" w:color="auto" w:fill="auto"/>
+          </w:tcPr>
+          <w:p>
+            <w:pPr>
+              <w:pStyle w:val="En-tte"/>
+            </w:pPr>
+            <w:r>
+              <w:rPr>
+                <w:rFonts w:ascii="Segoe UI Symbol" w:hAnsi="Segoe UI Symbol" w:cs="Segoe UI Symbol"/>
+              </w:rPr>
+              <w:t>✓</w:t>
+            </w:r>
+          </w:p>
+        </w:tc>
+      </w:tr>
+    </w:tbl>
+    <w:p>
+      <w:pPr>
+        <w:pStyle w:val="En-tte"/>
+        <w:rPr>
+          <w:i/>
+        </w:rPr>
+      </w:pPr>
+    </w:p>
+    <w:p>
+      <w:pPr>
         <w:pStyle w:val="En-tte"/>
         <w:ind w:left="709"/>
         <w:rPr>
@@ -14439,6 +15688,63 @@
           <w:highlight w:val="yellow"/>
         </w:rPr>
         <w:t>Close unique sur le nom de catégorie dans la DB</w:t>
+      </w:r>
+    </w:p>
+    <w:p>
+      <w:pPr>
+        <w:numPr>
+          <w:ilvl w:val="0"/>
+          <w:numId w:val="7"/>
+        </w:numPr>
+        <w:rPr>
+          <w:i/>
+          <w:highlight w:val="yellow"/>
+        </w:rPr>
+      </w:pPr>
+      <w:r>
+        <w:rPr>
+          <w:i/>
+          <w:highlight w:val="yellow"/>
+        </w:rPr>
+        <w:t>Ajout d’un auteur avec le même nom possible</w:t>
+      </w:r>
+    </w:p>
+    <w:p>
+      <w:pPr>
+        <w:numPr>
+          <w:ilvl w:val="1"/>
+          <w:numId w:val="7"/>
+        </w:numPr>
+        <w:rPr>
+          <w:i/>
+          <w:highlight w:val="yellow"/>
+        </w:rPr>
+      </w:pPr>
+      <w:r>
+        <w:rPr>
+          <w:i/>
+          <w:highlight w:val="yellow"/>
+        </w:rPr>
+        <w:t xml:space="preserve">Pas vraiment une erreur </w:t>
+      </w:r>
+    </w:p>
+    <w:p>
+      <w:pPr>
+        <w:numPr>
+          <w:ilvl w:val="2"/>
+          <w:numId w:val="7"/>
+        </w:numPr>
+        <w:rPr>
+          <w:i/>
+          <w:highlight w:val="yellow"/>
+        </w:rPr>
+      </w:pPr>
+      <w:r>
+        <w:rPr>
+          <w:i/>
+          <w:highlight w:val="yellow"/>
+        </w:rPr>
+        <w:t>Si erreur, faire le check nom et prénom dans le code. Cause unique pas possible</w:t>
       </w:r>
     </w:p>
     <w:p>
@@ -17375,7 +18681,7 @@
         <w:noProof/>
         <w:sz w:val="20"/>
       </w:rPr>
-      <w:t>34</w:t>
+      <w:t>35</w:t>
     </w:r>
     <w:r>
       <w:rPr>
@@ -17509,7 +18815,7 @@
         <w:noProof/>
         <w:sz w:val="20"/>
       </w:rPr>
-      <w:t>34</w:t>
+      <w:t>35</w:t>
     </w:r>
     <w:r>
       <w:rPr>
@@ -17660,7 +18966,7 @@
         <w:noProof/>
         <w:sz w:val="20"/>
       </w:rPr>
-      <w:t>34</w:t>
+      <w:t>35</w:t>
     </w:r>
     <w:r>
       <w:rPr>
@@ -17745,7 +19051,7 @@
         <w:noProof/>
         <w:sz w:val="20"/>
       </w:rPr>
-      <w:t>21</w:t>
+      <w:t>23</w:t>
     </w:r>
     <w:r>
       <w:rPr>
@@ -17794,7 +19100,7 @@
         <w:noProof/>
         <w:sz w:val="20"/>
       </w:rPr>
-      <w:t>34</w:t>
+      <w:t>35</w:t>
     </w:r>
     <w:r>
       <w:rPr>
@@ -17936,7 +19242,7 @@
         <w:noProof/>
         <w:sz w:val="20"/>
       </w:rPr>
-      <w:t>34</w:t>
+      <w:t>35</w:t>
     </w:r>
     <w:r>
       <w:rPr>
@@ -18071,7 +19377,7 @@
         <w:noProof/>
         <w:sz w:val="20"/>
       </w:rPr>
-      <w:t>34</w:t>
+      <w:t>35</w:t>
     </w:r>
     <w:r>
       <w:rPr>
@@ -18156,7 +19462,7 @@
         <w:noProof/>
         <w:sz w:val="20"/>
       </w:rPr>
-      <w:t>31</w:t>
+      <w:t>28</w:t>
     </w:r>
     <w:r>
       <w:rPr>
@@ -18205,7 +19511,7 @@
         <w:noProof/>
         <w:sz w:val="20"/>
       </w:rPr>
-      <w:t>34</w:t>
+      <w:t>35</w:t>
     </w:r>
     <w:r>
       <w:rPr>
@@ -18339,7 +19645,7 @@
         <w:noProof/>
         <w:sz w:val="20"/>
       </w:rPr>
-      <w:t>34</w:t>
+      <w:t>35</w:t>
     </w:r>
     <w:r>
       <w:rPr>
@@ -18425,7 +19731,7 @@
         <w:noProof/>
         <w:sz w:val="20"/>
       </w:rPr>
-      <w:t>29</w:t>
+      <w:t>30</w:t>
     </w:r>
     <w:r>
       <w:rPr>
@@ -18474,7 +19780,7 @@
         <w:noProof/>
         <w:sz w:val="20"/>
       </w:rPr>
-      <w:t>34</w:t>
+      <w:t>35</w:t>
     </w:r>
     <w:r>
       <w:rPr>
@@ -18676,7 +19982,7 @@
         <v:path o:extrusionok="f" gradientshapeok="t" o:connecttype="rect"/>
         <o:lock v:ext="edit" aspectratio="t"/>
       </v:shapetype>
-      <v:shape id="_x0000_i1031" type="#_x0000_t75" style="width:10.9pt;height:10.9pt" o:bullet="t">
+      <v:shape id="_x0000_i1045" type="#_x0000_t75" style="width:10.9pt;height:10.9pt" o:bullet="t">
         <v:imagedata r:id="rId1" o:title="BD14753_"/>
       </v:shape>
     </w:pict>
@@ -20659,7 +21965,7 @@
         <w:rFonts w:ascii="Courier New" w:hAnsi="Courier New" w:hint="default"/>
       </w:rPr>
     </w:lvl>
-    <w:lvl w:ilvl="2" w:tplc="040C0005" w:tentative="1">
+    <w:lvl w:ilvl="2" w:tplc="040C0005">
       <w:start w:val="1"/>
       <w:numFmt w:val="bullet"/>
       <w:lvlText w:val=""/>
@@ -24084,7 +25390,7 @@
 </file>
 
 <file path=customXml/itemProps2.xml><?xml version="1.0" encoding="utf-8"?>
-<ds:datastoreItem xmlns:ds="http://schemas.openxmlformats.org/officeDocument/2006/customXml" ds:itemID="{8500747D-FD5B-49A4-AA98-FC90113AC433}">
+<ds:datastoreItem xmlns:ds="http://schemas.openxmlformats.org/officeDocument/2006/customXml" ds:itemID="{68EFA675-673B-44FC-8BB8-B00B42657F75}">
   <ds:schemaRefs>
     <ds:schemaRef ds:uri="http://schemas.openxmlformats.org/officeDocument/2006/bibliography"/>
   </ds:schemaRefs>

</xml_diff>

<commit_message>
documentation of the comment function
</commit_message>
<xml_diff>
--- a/Documentation/DossierDeProjet.docx
+++ b/Documentation/DossierDeProjet.docx
@@ -71,7 +71,7 @@
                         <w:sz w:val="28"/>
                         <w:szCs w:val="28"/>
                       </w:rPr>
-                      <w:t>23.05.2022</w:t>
+                      <w:t>24.05.2022</w:t>
                     </w:r>
                     <w:r>
                       <w:rPr>
@@ -5720,7 +5720,13 @@
         </w:rPr>
       </w:pPr>
       <w:r>
-        <w:t>Le journal n’a pas pour objectif d’être politiquement marqué comment certains concurrents. Le message relayé dépendra de l’auteur de la nouvelle.</w:t>
+        <w:t>Le journal n’a pas pour objectif d’ê</w:t>
+      </w:r>
+      <w:r>
+        <w:t>tre politiquement marqué comme</w:t>
+      </w:r>
+      <w:r>
+        <w:t xml:space="preserve"> certains concurrents. Le message relayé dépendra de l’auteur de la nouvelle.</w:t>
       </w:r>
     </w:p>
     <w:p>
@@ -6121,72 +6127,6 @@
     </w:p>
     <w:p>
       <w:pPr>
-        <w:pStyle w:val="Titre2"/>
-        <w:rPr>
-          <w:i w:val="0"/>
-        </w:rPr>
-      </w:pPr>
-      <w:bookmarkStart w:id="16" w:name="_Toc103589036"/>
-      <w:r>
-        <w:rPr>
-          <w:i w:val="0"/>
-        </w:rPr>
-        <w:t>Nom du site et du domaine</w:t>
-      </w:r>
-      <w:bookmarkEnd w:id="16"/>
-    </w:p>
-    <w:p>
-      <w:pPr>
-        <w:ind w:left="708"/>
-      </w:pPr>
-    </w:p>
-    <w:p>
-      <w:pPr>
-        <w:ind w:left="709"/>
-        <w:rPr>
-          <w:i/>
-          <w:highlight w:val="yellow"/>
-        </w:rPr>
-      </w:pPr>
-      <w:r>
-        <w:rPr>
-          <w:i/>
-          <w:highlight w:val="yellow"/>
-        </w:rPr>
-        <w:t>Choisir un nom de domaine cohérent par rapport aux désirs du client.</w:t>
-      </w:r>
-    </w:p>
-    <w:p>
-      <w:pPr>
-        <w:ind w:left="709"/>
-        <w:rPr>
-          <w:i/>
-        </w:rPr>
-      </w:pPr>
-      <w:r>
-        <w:rPr>
-          <w:i/>
-          <w:highlight w:val="yellow"/>
-        </w:rPr>
-        <w:t>Contrôler la disponibilité du nom de domaine…</w:t>
-      </w:r>
-      <w:r>
-        <w:rPr>
-          <w:i/>
-        </w:rPr>
-        <w:t xml:space="preserve"> </w:t>
-      </w:r>
-    </w:p>
-    <w:p>
-      <w:pPr>
-        <w:ind w:left="708"/>
-        <w:rPr>
-          <w:i/>
-        </w:rPr>
-      </w:pPr>
-    </w:p>
-    <w:p>
-      <w:pPr>
         <w:pStyle w:val="En-tte"/>
         <w:tabs>
           <w:tab w:val="clear" w:pos="4536"/>
@@ -6216,8 +6156,8 @@
           <w:iCs/>
         </w:rPr>
       </w:pPr>
-      <w:bookmarkStart w:id="17" w:name="_Toc71691012"/>
-      <w:bookmarkStart w:id="18" w:name="_Toc103589037"/>
+      <w:bookmarkStart w:id="16" w:name="_Toc71691012"/>
+      <w:bookmarkStart w:id="17" w:name="_Toc103589037"/>
       <w:r>
         <w:rPr>
           <w:i w:val="0"/>
@@ -6225,8 +6165,8 @@
         </w:rPr>
         <w:t>Stratégie de test</w:t>
       </w:r>
+      <w:bookmarkEnd w:id="16"/>
       <w:bookmarkEnd w:id="17"/>
-      <w:bookmarkEnd w:id="18"/>
     </w:p>
     <w:p/>
     <w:p>
@@ -7043,8 +6983,17 @@
                 <w:iCs/>
                 <w:szCs w:val="14"/>
               </w:rPr>
-              <w:t>Android 11</w:t>
-            </w:r>
+              <w:t>Android 1</w:t>
+            </w:r>
+            <w:r>
+              <w:rPr>
+                <w:iCs/>
+                <w:szCs w:val="14"/>
+              </w:rPr>
+              <w:t>2</w:t>
+            </w:r>
+            <w:bookmarkStart w:id="18" w:name="_GoBack"/>
+            <w:bookmarkEnd w:id="18"/>
           </w:p>
         </w:tc>
         <w:tc>
@@ -13946,18 +13895,7 @@
                 <w:iCs/>
                 <w:color w:val="FFFFFF"/>
               </w:rPr>
-              <w:t>/Fo</w:t>
-            </w:r>
-            <w:bookmarkStart w:id="33" w:name="_GoBack"/>
-            <w:bookmarkEnd w:id="33"/>
-            <w:r>
-              <w:rPr>
-                <w:b/>
-                <w:bCs/>
-                <w:iCs/>
-                <w:color w:val="FFFFFF"/>
-              </w:rPr>
-              <w:t>nction</w:t>
+              <w:t>/Fonction</w:t>
             </w:r>
           </w:p>
         </w:tc>
@@ -14969,9 +14907,9 @@
           <w:docGrid w:linePitch="326"/>
         </w:sectPr>
       </w:pPr>
-      <w:bookmarkStart w:id="34" w:name="_Toc25553321"/>
-      <w:bookmarkStart w:id="35" w:name="_Toc71691025"/>
-      <w:bookmarkStart w:id="36" w:name="_Toc103589048"/>
+      <w:bookmarkStart w:id="33" w:name="_Toc25553321"/>
+      <w:bookmarkStart w:id="34" w:name="_Toc71691025"/>
+      <w:bookmarkStart w:id="35" w:name="_Toc103589048"/>
     </w:p>
     <w:p>
       <w:pPr>
@@ -14989,7 +14927,7 @@
         <w:lastRenderedPageBreak/>
         <w:t>Description des test</w:t>
       </w:r>
-      <w:bookmarkEnd w:id="34"/>
+      <w:bookmarkEnd w:id="33"/>
       <w:r>
         <w:rPr>
           <w:i w:val="0"/>
@@ -14997,8 +14935,8 @@
         </w:rPr>
         <w:t>s effectués</w:t>
       </w:r>
+      <w:bookmarkEnd w:id="34"/>
       <w:bookmarkEnd w:id="35"/>
-      <w:bookmarkEnd w:id="36"/>
     </w:p>
     <w:p>
       <w:pPr>
@@ -20161,6 +20099,542 @@
     </w:p>
     <w:p>
       <w:pPr>
+        <w:pStyle w:val="Titre3"/>
+      </w:pPr>
+      <w:r>
+        <w:t>Poster un commentaire</w:t>
+      </w:r>
+    </w:p>
+    <w:tbl>
+      <w:tblPr>
+        <w:tblW w:w="0" w:type="auto"/>
+        <w:tblBorders>
+          <w:top w:val="single" w:sz="4" w:space="0" w:color="666666"/>
+          <w:left w:val="single" w:sz="4" w:space="0" w:color="666666"/>
+          <w:bottom w:val="single" w:sz="4" w:space="0" w:color="666666"/>
+          <w:right w:val="single" w:sz="4" w:space="0" w:color="666666"/>
+          <w:insideH w:val="single" w:sz="4" w:space="0" w:color="666666"/>
+          <w:insideV w:val="single" w:sz="4" w:space="0" w:color="666666"/>
+        </w:tblBorders>
+        <w:tblLook w:val="04A0" w:firstRow="1" w:lastRow="0" w:firstColumn="1" w:lastColumn="0" w:noHBand="0" w:noVBand="1"/>
+      </w:tblPr>
+      <w:tblGrid>
+        <w:gridCol w:w="2828"/>
+        <w:gridCol w:w="2828"/>
+        <w:gridCol w:w="2828"/>
+        <w:gridCol w:w="4382"/>
+        <w:gridCol w:w="1276"/>
+      </w:tblGrid>
+      <w:tr>
+        <w:tc>
+          <w:tcPr>
+            <w:tcW w:w="2828" w:type="dxa"/>
+            <w:tcBorders>
+              <w:top w:val="single" w:sz="4" w:space="0" w:color="000000"/>
+              <w:left w:val="single" w:sz="4" w:space="0" w:color="000000"/>
+              <w:bottom w:val="single" w:sz="4" w:space="0" w:color="000000"/>
+              <w:right w:val="nil"/>
+            </w:tcBorders>
+            <w:shd w:val="clear" w:color="auto" w:fill="000000"/>
+          </w:tcPr>
+          <w:p>
+            <w:pPr>
+              <w:pStyle w:val="En-tte"/>
+              <w:rPr>
+                <w:b/>
+                <w:bCs/>
+                <w:color w:val="FFFFFF"/>
+              </w:rPr>
+            </w:pPr>
+            <w:r>
+              <w:rPr>
+                <w:b/>
+                <w:bCs/>
+                <w:color w:val="FFFFFF"/>
+              </w:rPr>
+              <w:t>Nom du test</w:t>
+            </w:r>
+          </w:p>
+        </w:tc>
+        <w:tc>
+          <w:tcPr>
+            <w:tcW w:w="2828" w:type="dxa"/>
+            <w:tcBorders>
+              <w:top w:val="single" w:sz="4" w:space="0" w:color="000000"/>
+              <w:left w:val="nil"/>
+              <w:bottom w:val="single" w:sz="4" w:space="0" w:color="000000"/>
+              <w:right w:val="nil"/>
+            </w:tcBorders>
+            <w:shd w:val="clear" w:color="auto" w:fill="000000"/>
+          </w:tcPr>
+          <w:p>
+            <w:pPr>
+              <w:pStyle w:val="En-tte"/>
+              <w:rPr>
+                <w:b/>
+                <w:bCs/>
+                <w:color w:val="FFFFFF"/>
+              </w:rPr>
+            </w:pPr>
+            <w:r>
+              <w:rPr>
+                <w:b/>
+                <w:bCs/>
+                <w:color w:val="FFFFFF"/>
+              </w:rPr>
+              <w:t>Donnée</w:t>
+            </w:r>
+          </w:p>
+        </w:tc>
+        <w:tc>
+          <w:tcPr>
+            <w:tcW w:w="2828" w:type="dxa"/>
+            <w:tcBorders>
+              <w:top w:val="single" w:sz="4" w:space="0" w:color="000000"/>
+              <w:left w:val="nil"/>
+              <w:bottom w:val="single" w:sz="4" w:space="0" w:color="000000"/>
+              <w:right w:val="nil"/>
+            </w:tcBorders>
+            <w:shd w:val="clear" w:color="auto" w:fill="000000"/>
+          </w:tcPr>
+          <w:p>
+            <w:pPr>
+              <w:pStyle w:val="En-tte"/>
+              <w:rPr>
+                <w:b/>
+                <w:bCs/>
+                <w:color w:val="FFFFFF"/>
+              </w:rPr>
+            </w:pPr>
+            <w:r>
+              <w:rPr>
+                <w:b/>
+                <w:bCs/>
+                <w:color w:val="FFFFFF"/>
+              </w:rPr>
+              <w:t>Quand</w:t>
+            </w:r>
+          </w:p>
+        </w:tc>
+        <w:tc>
+          <w:tcPr>
+            <w:tcW w:w="4382" w:type="dxa"/>
+            <w:tcBorders>
+              <w:top w:val="single" w:sz="4" w:space="0" w:color="000000"/>
+              <w:left w:val="nil"/>
+              <w:bottom w:val="single" w:sz="4" w:space="0" w:color="000000"/>
+              <w:right w:val="nil"/>
+            </w:tcBorders>
+            <w:shd w:val="clear" w:color="auto" w:fill="000000"/>
+          </w:tcPr>
+          <w:p>
+            <w:pPr>
+              <w:pStyle w:val="En-tte"/>
+              <w:rPr>
+                <w:b/>
+                <w:bCs/>
+                <w:color w:val="FFFFFF"/>
+              </w:rPr>
+            </w:pPr>
+            <w:r>
+              <w:rPr>
+                <w:b/>
+                <w:bCs/>
+                <w:color w:val="FFFFFF"/>
+              </w:rPr>
+              <w:t>Alors</w:t>
+            </w:r>
+          </w:p>
+        </w:tc>
+        <w:tc>
+          <w:tcPr>
+            <w:tcW w:w="1276" w:type="dxa"/>
+            <w:tcBorders>
+              <w:top w:val="single" w:sz="4" w:space="0" w:color="000000"/>
+              <w:left w:val="nil"/>
+              <w:bottom w:val="single" w:sz="4" w:space="0" w:color="000000"/>
+              <w:right w:val="single" w:sz="4" w:space="0" w:color="000000"/>
+            </w:tcBorders>
+            <w:shd w:val="clear" w:color="auto" w:fill="000000"/>
+          </w:tcPr>
+          <w:p>
+            <w:pPr>
+              <w:pStyle w:val="En-tte"/>
+              <w:rPr>
+                <w:b/>
+                <w:bCs/>
+                <w:color w:val="FFFFFF"/>
+              </w:rPr>
+            </w:pPr>
+            <w:r>
+              <w:rPr>
+                <w:b/>
+                <w:bCs/>
+                <w:color w:val="FFFFFF"/>
+              </w:rPr>
+              <w:t>Résultat</w:t>
+            </w:r>
+          </w:p>
+        </w:tc>
+      </w:tr>
+      <w:tr>
+        <w:tc>
+          <w:tcPr>
+            <w:tcW w:w="2828" w:type="dxa"/>
+            <w:shd w:val="clear" w:color="auto" w:fill="CCCCCC"/>
+          </w:tcPr>
+          <w:p>
+            <w:pPr>
+              <w:pStyle w:val="En-tte"/>
+              <w:rPr>
+                <w:b/>
+                <w:bCs/>
+              </w:rPr>
+            </w:pPr>
+            <w:r>
+              <w:rPr>
+                <w:b/>
+                <w:bCs/>
+              </w:rPr>
+              <w:t>Identifié</w:t>
+            </w:r>
+          </w:p>
+        </w:tc>
+        <w:tc>
+          <w:tcPr>
+            <w:tcW w:w="2828" w:type="dxa"/>
+            <w:shd w:val="clear" w:color="auto" w:fill="CCCCCC"/>
+          </w:tcPr>
+          <w:p>
+            <w:pPr>
+              <w:pStyle w:val="En-tte"/>
+            </w:pPr>
+            <w:r>
+              <w:t>Je suis sur la page d’un article, identifié au site</w:t>
+            </w:r>
+          </w:p>
+        </w:tc>
+        <w:tc>
+          <w:tcPr>
+            <w:tcW w:w="2828" w:type="dxa"/>
+            <w:shd w:val="clear" w:color="auto" w:fill="CCCCCC"/>
+          </w:tcPr>
+          <w:p>
+            <w:pPr>
+              <w:pStyle w:val="En-tte"/>
+            </w:pPr>
+            <w:r>
+              <w:t>Je tape et j’envoie un commentaire pour l’article</w:t>
+            </w:r>
+          </w:p>
+        </w:tc>
+        <w:tc>
+          <w:tcPr>
+            <w:tcW w:w="4382" w:type="dxa"/>
+            <w:shd w:val="clear" w:color="auto" w:fill="CCCCCC"/>
+          </w:tcPr>
+          <w:p>
+            <w:pPr>
+              <w:pStyle w:val="En-tte"/>
+            </w:pPr>
+            <w:r>
+              <w:t>La page recharge et je peux voir mon commentaire affiché</w:t>
+            </w:r>
+          </w:p>
+        </w:tc>
+        <w:tc>
+          <w:tcPr>
+            <w:tcW w:w="1276" w:type="dxa"/>
+            <w:shd w:val="clear" w:color="auto" w:fill="CCCCCC"/>
+          </w:tcPr>
+          <w:p>
+            <w:pPr>
+              <w:pStyle w:val="En-tte"/>
+            </w:pPr>
+            <w:r>
+              <w:rPr>
+                <w:rFonts w:ascii="Segoe UI Symbol" w:hAnsi="Segoe UI Symbol" w:cs="Segoe UI Symbol"/>
+              </w:rPr>
+              <w:t>✗</w:t>
+            </w:r>
+          </w:p>
+        </w:tc>
+      </w:tr>
+      <w:tr>
+        <w:tc>
+          <w:tcPr>
+            <w:tcW w:w="2828" w:type="dxa"/>
+            <w:shd w:val="clear" w:color="auto" w:fill="auto"/>
+          </w:tcPr>
+          <w:p>
+            <w:pPr>
+              <w:pStyle w:val="En-tte"/>
+              <w:rPr>
+                <w:b/>
+                <w:bCs/>
+              </w:rPr>
+            </w:pPr>
+            <w:r>
+              <w:rPr>
+                <w:b/>
+                <w:bCs/>
+              </w:rPr>
+              <w:t>Non-Identifié</w:t>
+            </w:r>
+          </w:p>
+        </w:tc>
+        <w:tc>
+          <w:tcPr>
+            <w:tcW w:w="2828" w:type="dxa"/>
+            <w:shd w:val="clear" w:color="auto" w:fill="auto"/>
+          </w:tcPr>
+          <w:p>
+            <w:pPr>
+              <w:pStyle w:val="En-tte"/>
+            </w:pPr>
+            <w:r>
+              <w:t xml:space="preserve">Je suis sur la page d’un article, </w:t>
+            </w:r>
+            <w:r>
+              <w:t>non-identifié</w:t>
+            </w:r>
+            <w:r>
+              <w:t xml:space="preserve"> au site</w:t>
+            </w:r>
+          </w:p>
+        </w:tc>
+        <w:tc>
+          <w:tcPr>
+            <w:tcW w:w="2828" w:type="dxa"/>
+            <w:shd w:val="clear" w:color="auto" w:fill="auto"/>
+          </w:tcPr>
+          <w:p>
+            <w:pPr>
+              <w:pStyle w:val="En-tte"/>
+            </w:pPr>
+            <w:r>
+              <w:t>Je tape et j’envoie un commentaire pour l’article</w:t>
+            </w:r>
+          </w:p>
+        </w:tc>
+        <w:tc>
+          <w:tcPr>
+            <w:tcW w:w="4382" w:type="dxa"/>
+            <w:shd w:val="clear" w:color="auto" w:fill="auto"/>
+          </w:tcPr>
+          <w:p>
+            <w:pPr>
+              <w:pStyle w:val="En-tte"/>
+            </w:pPr>
+            <w:r>
+              <w:t xml:space="preserve">La page recharge. Mon commentaire n’a pas été posté. Un message d’erreur s’affiche </w:t>
+            </w:r>
+            <w:r>
+              <w:t>à</w:t>
+            </w:r>
+            <w:r>
+              <w:t xml:space="preserve"> l’utilisateur</w:t>
+            </w:r>
+          </w:p>
+        </w:tc>
+        <w:tc>
+          <w:tcPr>
+            <w:tcW w:w="1276" w:type="dxa"/>
+            <w:shd w:val="clear" w:color="auto" w:fill="auto"/>
+          </w:tcPr>
+          <w:p>
+            <w:pPr>
+              <w:pStyle w:val="En-tte"/>
+            </w:pPr>
+            <w:r>
+              <w:rPr>
+                <w:rFonts w:ascii="Segoe UI Symbol" w:hAnsi="Segoe UI Symbol" w:cs="Segoe UI Symbol"/>
+              </w:rPr>
+              <w:t>✗</w:t>
+            </w:r>
+          </w:p>
+        </w:tc>
+      </w:tr>
+      <w:tr>
+        <w:tc>
+          <w:tcPr>
+            <w:tcW w:w="2828" w:type="dxa"/>
+            <w:shd w:val="clear" w:color="auto" w:fill="auto"/>
+          </w:tcPr>
+          <w:p>
+            <w:pPr>
+              <w:pStyle w:val="En-tte"/>
+              <w:rPr>
+                <w:b/>
+                <w:bCs/>
+              </w:rPr>
+            </w:pPr>
+            <w:r>
+              <w:rPr>
+                <w:b/>
+                <w:bCs/>
+              </w:rPr>
+              <w:t>Réponse – Identifié</w:t>
+            </w:r>
+          </w:p>
+        </w:tc>
+        <w:tc>
+          <w:tcPr>
+            <w:tcW w:w="2828" w:type="dxa"/>
+            <w:shd w:val="clear" w:color="auto" w:fill="auto"/>
+          </w:tcPr>
+          <w:p>
+            <w:pPr>
+              <w:pStyle w:val="En-tte"/>
+            </w:pPr>
+            <w:r>
+              <w:t>Je suis sur la page d’un article, identifié au site</w:t>
+            </w:r>
+          </w:p>
+        </w:tc>
+        <w:tc>
+          <w:tcPr>
+            <w:tcW w:w="2828" w:type="dxa"/>
+            <w:shd w:val="clear" w:color="auto" w:fill="auto"/>
+          </w:tcPr>
+          <w:p>
+            <w:pPr>
+              <w:pStyle w:val="En-tte"/>
+            </w:pPr>
+            <w:r>
+              <w:t>Je tape et j’envoie une réponse à un commentaire sous l’article en question</w:t>
+            </w:r>
+          </w:p>
+        </w:tc>
+        <w:tc>
+          <w:tcPr>
+            <w:tcW w:w="4382" w:type="dxa"/>
+            <w:shd w:val="clear" w:color="auto" w:fill="auto"/>
+          </w:tcPr>
+          <w:p>
+            <w:pPr>
+              <w:pStyle w:val="En-tte"/>
+            </w:pPr>
+            <w:r>
+              <w:t>La page recharge et je peux voir mon commentaire affiché</w:t>
+            </w:r>
+          </w:p>
+        </w:tc>
+        <w:tc>
+          <w:tcPr>
+            <w:tcW w:w="1276" w:type="dxa"/>
+            <w:shd w:val="clear" w:color="auto" w:fill="auto"/>
+          </w:tcPr>
+          <w:p>
+            <w:pPr>
+              <w:pStyle w:val="En-tte"/>
+              <w:rPr>
+                <w:rFonts w:ascii="Segoe UI Symbol" w:hAnsi="Segoe UI Symbol" w:cs="Segoe UI Symbol"/>
+              </w:rPr>
+            </w:pPr>
+            <w:r>
+              <w:rPr>
+                <w:rFonts w:ascii="Segoe UI Symbol" w:hAnsi="Segoe UI Symbol" w:cs="Segoe UI Symbol"/>
+              </w:rPr>
+              <w:t>✗</w:t>
+            </w:r>
+          </w:p>
+        </w:tc>
+      </w:tr>
+      <w:tr>
+        <w:tc>
+          <w:tcPr>
+            <w:tcW w:w="2828" w:type="dxa"/>
+            <w:shd w:val="clear" w:color="auto" w:fill="auto"/>
+          </w:tcPr>
+          <w:p>
+            <w:pPr>
+              <w:pStyle w:val="En-tte"/>
+              <w:rPr>
+                <w:b/>
+                <w:bCs/>
+              </w:rPr>
+            </w:pPr>
+            <w:r>
+              <w:rPr>
+                <w:b/>
+                <w:bCs/>
+              </w:rPr>
+              <w:t>Réponse – Non-identifié</w:t>
+            </w:r>
+          </w:p>
+        </w:tc>
+        <w:tc>
+          <w:tcPr>
+            <w:tcW w:w="2828" w:type="dxa"/>
+            <w:shd w:val="clear" w:color="auto" w:fill="auto"/>
+          </w:tcPr>
+          <w:p>
+            <w:pPr>
+              <w:pStyle w:val="En-tte"/>
+            </w:pPr>
+            <w:r>
+              <w:t>Je suis sur la page d’un article, non-identifié au site</w:t>
+            </w:r>
+          </w:p>
+        </w:tc>
+        <w:tc>
+          <w:tcPr>
+            <w:tcW w:w="2828" w:type="dxa"/>
+            <w:shd w:val="clear" w:color="auto" w:fill="auto"/>
+          </w:tcPr>
+          <w:p>
+            <w:pPr>
+              <w:pStyle w:val="En-tte"/>
+            </w:pPr>
+            <w:r>
+              <w:t>Je tape et j’envoie une réponse à un commentaire sous l’article en question</w:t>
+            </w:r>
+          </w:p>
+        </w:tc>
+        <w:tc>
+          <w:tcPr>
+            <w:tcW w:w="4382" w:type="dxa"/>
+            <w:shd w:val="clear" w:color="auto" w:fill="auto"/>
+          </w:tcPr>
+          <w:p>
+            <w:pPr>
+              <w:pStyle w:val="En-tte"/>
+            </w:pPr>
+            <w:r>
+              <w:t>La page recharge. Mon commentaire n’a pas été posté. Un message d’erreur s’affiche à l’utilisateur</w:t>
+            </w:r>
+          </w:p>
+        </w:tc>
+        <w:tc>
+          <w:tcPr>
+            <w:tcW w:w="1276" w:type="dxa"/>
+            <w:shd w:val="clear" w:color="auto" w:fill="auto"/>
+          </w:tcPr>
+          <w:p>
+            <w:pPr>
+              <w:pStyle w:val="En-tte"/>
+              <w:rPr>
+                <w:rFonts w:ascii="Segoe UI Symbol" w:hAnsi="Segoe UI Symbol" w:cs="Segoe UI Symbol"/>
+              </w:rPr>
+            </w:pPr>
+            <w:r>
+              <w:rPr>
+                <w:rFonts w:ascii="Segoe UI Symbol" w:hAnsi="Segoe UI Symbol" w:cs="Segoe UI Symbol"/>
+              </w:rPr>
+              <w:t>✗</w:t>
+            </w:r>
+          </w:p>
+        </w:tc>
+      </w:tr>
+    </w:tbl>
+    <w:p>
+      <w:pPr>
+        <w:pStyle w:val="En-tte"/>
+      </w:pPr>
+    </w:p>
+    <w:p>
+      <w:pPr>
         <w:pStyle w:val="En-tte"/>
         <w:ind w:left="709"/>
         <w:rPr>
@@ -20268,9 +20742,9 @@
           <w:iCs/>
         </w:rPr>
       </w:pPr>
-      <w:bookmarkStart w:id="37" w:name="_Toc25553322"/>
-      <w:bookmarkStart w:id="38" w:name="_Toc71691026"/>
-      <w:bookmarkStart w:id="39" w:name="_Toc103589049"/>
+      <w:bookmarkStart w:id="36" w:name="_Toc25553322"/>
+      <w:bookmarkStart w:id="37" w:name="_Toc71691026"/>
+      <w:bookmarkStart w:id="38" w:name="_Toc103589049"/>
       <w:r>
         <w:rPr>
           <w:i w:val="0"/>
@@ -20278,7 +20752,7 @@
         </w:rPr>
         <w:t xml:space="preserve">Erreurs </w:t>
       </w:r>
-      <w:bookmarkEnd w:id="37"/>
+      <w:bookmarkEnd w:id="36"/>
       <w:r>
         <w:rPr>
           <w:i w:val="0"/>
@@ -20286,8 +20760,8 @@
         </w:rPr>
         <w:t>restantes</w:t>
       </w:r>
+      <w:bookmarkEnd w:id="37"/>
       <w:bookmarkEnd w:id="38"/>
-      <w:bookmarkEnd w:id="39"/>
       <w:r>
         <w:rPr>
           <w:i w:val="0"/>
@@ -20307,7 +20781,7 @@
           <w:highlight w:val="yellow"/>
         </w:rPr>
       </w:pPr>
-      <w:bookmarkStart w:id="40" w:name="_Toc25553323"/>
+      <w:bookmarkStart w:id="39" w:name="_Toc25553323"/>
       <w:r>
         <w:rPr>
           <w:i/>
@@ -20427,6 +20901,63 @@
     </w:p>
     <w:p>
       <w:pPr>
+        <w:numPr>
+          <w:ilvl w:val="0"/>
+          <w:numId w:val="7"/>
+        </w:numPr>
+        <w:rPr>
+          <w:i/>
+          <w:highlight w:val="yellow"/>
+        </w:rPr>
+      </w:pPr>
+      <w:r>
+        <w:rPr>
+          <w:i/>
+          <w:highlight w:val="yellow"/>
+        </w:rPr>
+        <w:t>Commentaires ne marche juste pas.</w:t>
+      </w:r>
+    </w:p>
+    <w:p>
+      <w:pPr>
+        <w:numPr>
+          <w:ilvl w:val="1"/>
+          <w:numId w:val="7"/>
+        </w:numPr>
+        <w:rPr>
+          <w:i/>
+          <w:highlight w:val="yellow"/>
+        </w:rPr>
+      </w:pPr>
+      <w:r>
+        <w:rPr>
+          <w:i/>
+          <w:highlight w:val="yellow"/>
+        </w:rPr>
+        <w:t>1. Retirer contrainte NOT NULL sur Comments_id</w:t>
+      </w:r>
+    </w:p>
+    <w:p>
+      <w:pPr>
+        <w:numPr>
+          <w:ilvl w:val="1"/>
+          <w:numId w:val="7"/>
+        </w:numPr>
+        <w:rPr>
+          <w:i/>
+          <w:highlight w:val="yellow"/>
+        </w:rPr>
+      </w:pPr>
+      <w:r>
+        <w:rPr>
+          <w:i/>
+          <w:highlight w:val="yellow"/>
+        </w:rPr>
+        <w:t>2. Problème de FK. Je sais pas comment rêglé.</w:t>
+      </w:r>
+    </w:p>
+    <w:p>
+      <w:pPr>
         <w:ind w:left="709"/>
         <w:rPr>
           <w:i/>
@@ -20480,7 +21011,7 @@
         </w:rPr>
         <w:t>Conséquences sur l'utilisation du produit</w:t>
       </w:r>
-      <w:bookmarkEnd w:id="40"/>
+      <w:bookmarkEnd w:id="39"/>
     </w:p>
     <w:p>
       <w:pPr>
@@ -20516,9 +21047,9 @@
           <w:iCs/>
         </w:rPr>
       </w:pPr>
-      <w:bookmarkStart w:id="41" w:name="_Toc25553319"/>
-      <w:bookmarkStart w:id="42" w:name="_Toc71691023"/>
-      <w:bookmarkStart w:id="43" w:name="_Toc103589050"/>
+      <w:bookmarkStart w:id="40" w:name="_Toc25553319"/>
+      <w:bookmarkStart w:id="41" w:name="_Toc71691023"/>
+      <w:bookmarkStart w:id="42" w:name="_Toc103589050"/>
       <w:r>
         <w:rPr>
           <w:i w:val="0"/>
@@ -20526,9 +21057,9 @@
         </w:rPr>
         <w:t>Dossier d'archivage</w:t>
       </w:r>
+      <w:bookmarkEnd w:id="40"/>
       <w:bookmarkEnd w:id="41"/>
       <w:bookmarkEnd w:id="42"/>
-      <w:bookmarkEnd w:id="43"/>
     </w:p>
     <w:p>
       <w:pPr>
@@ -20654,16 +21185,16 @@
           <w:tab w:val="num" w:pos="360"/>
         </w:tabs>
       </w:pPr>
-      <w:bookmarkStart w:id="44" w:name="_Toc71691027"/>
-      <w:bookmarkStart w:id="45" w:name="_Toc103589051"/>
+      <w:bookmarkStart w:id="43" w:name="_Toc71691027"/>
+      <w:bookmarkStart w:id="44" w:name="_Toc103589051"/>
       <w:r>
         <w:t>M</w:t>
       </w:r>
       <w:r>
         <w:t>ise en service</w:t>
       </w:r>
+      <w:bookmarkEnd w:id="43"/>
       <w:bookmarkEnd w:id="44"/>
-      <w:bookmarkEnd w:id="45"/>
     </w:p>
     <w:p>
       <w:pPr>
@@ -20673,9 +21204,9 @@
           <w:iCs/>
         </w:rPr>
       </w:pPr>
-      <w:bookmarkStart w:id="46" w:name="_Toc25553325"/>
-      <w:bookmarkStart w:id="47" w:name="_Toc71691028"/>
-      <w:bookmarkStart w:id="48" w:name="_Toc103589052"/>
+      <w:bookmarkStart w:id="45" w:name="_Toc25553325"/>
+      <w:bookmarkStart w:id="46" w:name="_Toc71691028"/>
+      <w:bookmarkStart w:id="47" w:name="_Toc103589052"/>
       <w:r>
         <w:rPr>
           <w:i w:val="0"/>
@@ -20683,7 +21214,7 @@
         </w:rPr>
         <w:t xml:space="preserve">Rapport de </w:t>
       </w:r>
-      <w:bookmarkEnd w:id="46"/>
+      <w:bookmarkEnd w:id="45"/>
       <w:r>
         <w:rPr>
           <w:i w:val="0"/>
@@ -20691,8 +21222,8 @@
         </w:rPr>
         <w:t>mise en service</w:t>
       </w:r>
+      <w:bookmarkEnd w:id="46"/>
       <w:bookmarkEnd w:id="47"/>
-      <w:bookmarkEnd w:id="48"/>
     </w:p>
     <w:p>
       <w:pPr>
@@ -20890,9 +21421,9 @@
           <w:iCs/>
         </w:rPr>
       </w:pPr>
-      <w:bookmarkStart w:id="49" w:name="_Toc25553326"/>
-      <w:bookmarkStart w:id="50" w:name="_Toc71691029"/>
-      <w:bookmarkStart w:id="51" w:name="_Toc103589053"/>
+      <w:bookmarkStart w:id="48" w:name="_Toc25553326"/>
+      <w:bookmarkStart w:id="49" w:name="_Toc71691029"/>
+      <w:bookmarkStart w:id="50" w:name="_Toc103589053"/>
       <w:r>
         <w:rPr>
           <w:i w:val="0"/>
@@ -20900,7 +21431,7 @@
         </w:rPr>
         <w:t>Liste des documents</w:t>
       </w:r>
-      <w:bookmarkEnd w:id="49"/>
+      <w:bookmarkEnd w:id="48"/>
       <w:r>
         <w:rPr>
           <w:i w:val="0"/>
@@ -20908,8 +21439,8 @@
         </w:rPr>
         <w:t xml:space="preserve"> fournis</w:t>
       </w:r>
+      <w:bookmarkEnd w:id="49"/>
       <w:bookmarkEnd w:id="50"/>
-      <w:bookmarkEnd w:id="51"/>
     </w:p>
     <w:p>
       <w:pPr>
@@ -21042,18 +21573,18 @@
           <w:tab w:val="num" w:pos="360"/>
         </w:tabs>
       </w:pPr>
-      <w:bookmarkStart w:id="52" w:name="_Toc25553328"/>
-      <w:bookmarkStart w:id="53" w:name="_Toc71703263"/>
-      <w:bookmarkStart w:id="54" w:name="_Toc103589054"/>
+      <w:bookmarkStart w:id="51" w:name="_Toc25553328"/>
+      <w:bookmarkStart w:id="52" w:name="_Toc71703263"/>
+      <w:bookmarkStart w:id="53" w:name="_Toc103589054"/>
       <w:r>
         <w:t>C</w:t>
       </w:r>
+      <w:bookmarkEnd w:id="51"/>
       <w:bookmarkEnd w:id="52"/>
+      <w:r>
+        <w:t>onclusions</w:t>
+      </w:r>
       <w:bookmarkEnd w:id="53"/>
-      <w:r>
-        <w:t>onclusions</w:t>
-      </w:r>
-      <w:bookmarkEnd w:id="54"/>
     </w:p>
     <w:p>
       <w:pPr>
@@ -21182,14 +21713,14 @@
           <w:highlight w:val="yellow"/>
         </w:rPr>
       </w:pPr>
-      <w:bookmarkStart w:id="55" w:name="_Toc103589055"/>
+      <w:bookmarkStart w:id="54" w:name="_Toc103589055"/>
       <w:r>
         <w:rPr>
           <w:highlight w:val="yellow"/>
         </w:rPr>
         <w:t>Sprints Retrospectives</w:t>
       </w:r>
-      <w:bookmarkEnd w:id="55"/>
+      <w:bookmarkEnd w:id="54"/>
     </w:p>
     <w:p>
       <w:pPr>
@@ -22628,16 +23159,16 @@
           <w:tab w:val="num" w:pos="360"/>
         </w:tabs>
       </w:pPr>
-      <w:bookmarkStart w:id="56" w:name="_Toc71703264"/>
-      <w:bookmarkStart w:id="57" w:name="_Toc103589056"/>
+      <w:bookmarkStart w:id="55" w:name="_Toc71703264"/>
+      <w:bookmarkStart w:id="56" w:name="_Toc103589056"/>
       <w:r>
         <w:t>A</w:t>
       </w:r>
+      <w:bookmarkEnd w:id="55"/>
+      <w:r>
+        <w:t>nnexes</w:t>
+      </w:r>
       <w:bookmarkEnd w:id="56"/>
-      <w:r>
-        <w:t>nnexes</w:t>
-      </w:r>
-      <w:bookmarkEnd w:id="57"/>
     </w:p>
     <w:p/>
     <w:p>
@@ -22648,8 +23179,8 @@
           <w:iCs/>
         </w:rPr>
       </w:pPr>
-      <w:bookmarkStart w:id="58" w:name="_Toc71703265"/>
-      <w:bookmarkStart w:id="59" w:name="_Toc103589057"/>
+      <w:bookmarkStart w:id="57" w:name="_Toc71703265"/>
+      <w:bookmarkStart w:id="58" w:name="_Toc103589057"/>
       <w:r>
         <w:rPr>
           <w:i w:val="0"/>
@@ -22657,8 +23188,8 @@
         </w:rPr>
         <w:t>Sources – Bibliographie</w:t>
       </w:r>
+      <w:bookmarkEnd w:id="57"/>
       <w:bookmarkEnd w:id="58"/>
-      <w:bookmarkEnd w:id="59"/>
     </w:p>
     <w:p>
       <w:pPr>
@@ -22919,9 +23450,9 @@
           <w:iCs/>
         </w:rPr>
       </w:pPr>
-      <w:bookmarkStart w:id="60" w:name="_Toc25553330"/>
-      <w:bookmarkStart w:id="61" w:name="_Toc71703266"/>
-      <w:bookmarkStart w:id="62" w:name="_Toc103589058"/>
+      <w:bookmarkStart w:id="59" w:name="_Toc25553330"/>
+      <w:bookmarkStart w:id="60" w:name="_Toc71703266"/>
+      <w:bookmarkStart w:id="61" w:name="_Toc103589058"/>
       <w:r>
         <w:rPr>
           <w:i w:val="0"/>
@@ -22929,9 +23460,9 @@
         </w:rPr>
         <w:t>Journal de bord de chaque participant</w:t>
       </w:r>
+      <w:bookmarkEnd w:id="59"/>
       <w:bookmarkEnd w:id="60"/>
       <w:bookmarkEnd w:id="61"/>
-      <w:bookmarkEnd w:id="62"/>
     </w:p>
     <w:p/>
     <w:tbl>
@@ -22970,7 +23501,7 @@
               </w:rPr>
               <w:t xml:space="preserve">  </w:t>
             </w:r>
-            <w:bookmarkStart w:id="63" w:name="_Toc25553331"/>
+            <w:bookmarkStart w:id="62" w:name="_Toc25553331"/>
             <w:r>
               <w:t>Date</w:t>
             </w:r>
@@ -23086,8 +23617,8 @@
           <w:iCs/>
         </w:rPr>
       </w:pPr>
-      <w:bookmarkStart w:id="64" w:name="_Toc71703267"/>
-      <w:bookmarkStart w:id="65" w:name="_Toc103589059"/>
+      <w:bookmarkStart w:id="63" w:name="_Toc71703267"/>
+      <w:bookmarkStart w:id="64" w:name="_Toc103589059"/>
       <w:r>
         <w:rPr>
           <w:i w:val="0"/>
@@ -23095,9 +23626,9 @@
         </w:rPr>
         <w:t>Manuel d'Installation</w:t>
       </w:r>
+      <w:bookmarkEnd w:id="62"/>
       <w:bookmarkEnd w:id="63"/>
       <w:bookmarkEnd w:id="64"/>
-      <w:bookmarkEnd w:id="65"/>
     </w:p>
     <w:p/>
     <w:p>
@@ -23108,8 +23639,8 @@
           <w:iCs/>
         </w:rPr>
       </w:pPr>
-      <w:bookmarkStart w:id="66" w:name="_Toc25553332"/>
-      <w:bookmarkStart w:id="67" w:name="_Toc71703268"/>
+      <w:bookmarkStart w:id="65" w:name="_Toc25553332"/>
+      <w:bookmarkStart w:id="66" w:name="_Toc71703268"/>
       <w:r>
         <w:rPr>
           <w:i w:val="0"/>
@@ -23117,7 +23648,7 @@
         </w:rPr>
         <w:t xml:space="preserve"> </w:t>
       </w:r>
-      <w:bookmarkStart w:id="68" w:name="_Toc103589060"/>
+      <w:bookmarkStart w:id="67" w:name="_Toc103589060"/>
       <w:r>
         <w:rPr>
           <w:i w:val="0"/>
@@ -23125,9 +23656,9 @@
         </w:rPr>
         <w:t>Manuel d'Utilisation</w:t>
       </w:r>
+      <w:bookmarkEnd w:id="65"/>
       <w:bookmarkEnd w:id="66"/>
       <w:bookmarkEnd w:id="67"/>
-      <w:bookmarkEnd w:id="68"/>
     </w:p>
     <w:p/>
     <w:p>
@@ -23138,9 +23669,9 @@
           <w:iCs/>
         </w:rPr>
       </w:pPr>
-      <w:bookmarkStart w:id="69" w:name="_Toc71703270"/>
-      <w:bookmarkStart w:id="70" w:name="_Toc103589061"/>
-      <w:bookmarkStart w:id="71" w:name="_Toc25553334"/>
+      <w:bookmarkStart w:id="68" w:name="_Toc71703270"/>
+      <w:bookmarkStart w:id="69" w:name="_Toc103589061"/>
+      <w:bookmarkStart w:id="70" w:name="_Toc25553334"/>
       <w:r>
         <w:rPr>
           <w:i w:val="0"/>
@@ -23155,8 +23686,8 @@
         </w:rPr>
         <w:t>rchives du projet</w:t>
       </w:r>
+      <w:bookmarkEnd w:id="68"/>
       <w:bookmarkEnd w:id="69"/>
-      <w:bookmarkEnd w:id="70"/>
       <w:r>
         <w:rPr>
           <w:i w:val="0"/>
@@ -23164,7 +23695,7 @@
         </w:rPr>
         <w:t xml:space="preserve"> </w:t>
       </w:r>
-      <w:bookmarkEnd w:id="71"/>
+      <w:bookmarkEnd w:id="70"/>
     </w:p>
     <w:p/>
     <w:p>
@@ -23310,7 +23841,7 @@
         <w:noProof/>
         <w:sz w:val="20"/>
       </w:rPr>
-      <w:t>11</w:t>
+      <w:t>10</w:t>
     </w:r>
     <w:r>
       <w:rPr>
@@ -23359,7 +23890,7 @@
         <w:noProof/>
         <w:sz w:val="20"/>
       </w:rPr>
-      <w:t>37</w:t>
+      <w:t>38</w:t>
     </w:r>
     <w:r>
       <w:rPr>
@@ -23493,7 +24024,7 @@
         <w:noProof/>
         <w:sz w:val="20"/>
       </w:rPr>
-      <w:t>37</w:t>
+      <w:t>38</w:t>
     </w:r>
     <w:r>
       <w:rPr>
@@ -23644,7 +24175,7 @@
         <w:noProof/>
         <w:sz w:val="20"/>
       </w:rPr>
-      <w:t>37</w:t>
+      <w:t>38</w:t>
     </w:r>
     <w:r>
       <w:rPr>
@@ -23729,7 +24260,7 @@
         <w:noProof/>
         <w:sz w:val="20"/>
       </w:rPr>
-      <w:t>25</w:t>
+      <w:t>20</w:t>
     </w:r>
     <w:r>
       <w:rPr>
@@ -23778,7 +24309,7 @@
         <w:noProof/>
         <w:sz w:val="20"/>
       </w:rPr>
-      <w:t>37</w:t>
+      <w:t>38</w:t>
     </w:r>
     <w:r>
       <w:rPr>
@@ -23920,7 +24451,7 @@
         <w:noProof/>
         <w:sz w:val="20"/>
       </w:rPr>
-      <w:t>37</w:t>
+      <w:t>38</w:t>
     </w:r>
     <w:r>
       <w:rPr>
@@ -24055,7 +24586,7 @@
         <w:noProof/>
         <w:sz w:val="20"/>
       </w:rPr>
-      <w:t>37</w:t>
+      <w:t>38</w:t>
     </w:r>
     <w:r>
       <w:rPr>
@@ -24140,7 +24671,7 @@
         <w:noProof/>
         <w:sz w:val="20"/>
       </w:rPr>
-      <w:t>33</w:t>
+      <w:t>37</w:t>
     </w:r>
     <w:r>
       <w:rPr>
@@ -24189,7 +24720,7 @@
         <w:noProof/>
         <w:sz w:val="20"/>
       </w:rPr>
-      <w:t>37</w:t>
+      <w:t>38</w:t>
     </w:r>
     <w:r>
       <w:rPr>
@@ -24323,7 +24854,7 @@
         <w:noProof/>
         <w:sz w:val="20"/>
       </w:rPr>
-      <w:t>37</w:t>
+      <w:t>38</w:t>
     </w:r>
     <w:r>
       <w:rPr>
@@ -24409,7 +24940,7 @@
         <w:noProof/>
         <w:sz w:val="20"/>
       </w:rPr>
-      <w:t>32</w:t>
+      <w:t>33</w:t>
     </w:r>
     <w:r>
       <w:rPr>
@@ -24458,7 +24989,7 @@
         <w:noProof/>
         <w:sz w:val="20"/>
       </w:rPr>
-      <w:t>37</w:t>
+      <w:t>38</w:t>
     </w:r>
     <w:r>
       <w:rPr>
@@ -24641,7 +25172,7 @@
 <w:numbering xmlns:wpc="http://schemas.microsoft.com/office/word/2010/wordprocessingCanvas" xmlns:cx="http://schemas.microsoft.com/office/drawing/2014/chartex" xmlns:cx1="http://schemas.microsoft.com/office/drawing/2015/9/8/chartex" xmlns:mc="http://schemas.openxmlformats.org/markup-compatibility/2006" xmlns:o="urn:schemas-microsoft-com:office:office" xmlns:r="http://schemas.openxmlformats.org/officeDocument/2006/relationships" xmlns:m="http://schemas.openxmlformats.org/officeDocument/2006/math" xmlns:v="urn:schemas-microsoft-com:vml" xmlns:wp14="http://schemas.microsoft.com/office/word/2010/wordprocessingDrawing" xmlns:wp="http://schemas.openxmlformats.org/drawingml/2006/wordprocessingDrawing" xmlns:w10="urn:schemas-microsoft-com:office:word" xmlns:w="http://schemas.openxmlformats.org/wordprocessingml/2006/main" xmlns:w14="http://schemas.microsoft.com/office/word/2010/wordml" xmlns:w15="http://schemas.microsoft.com/office/word/2012/wordml" xmlns:w16se="http://schemas.microsoft.com/office/word/2015/wordml/symex" xmlns:wpg="http://schemas.microsoft.com/office/word/2010/wordprocessingGroup" xmlns:wpi="http://schemas.microsoft.com/office/word/2010/wordprocessingInk" xmlns:wne="http://schemas.microsoft.com/office/word/2006/wordml" xmlns:wps="http://schemas.microsoft.com/office/word/2010/wordprocessingShape" mc:Ignorable="w14 w15 w16se wp14">
   <w:numPicBullet w:numPicBulletId="0">
     <w:pict>
-      <v:shapetype w14:anchorId="4C9995D5" id="_x0000_t75" coordsize="21600,21600" o:spt="75" o:preferrelative="t" path="m@4@5l@4@11@9@11@9@5xe" filled="f" stroked="f">
+      <v:shapetype w14:anchorId="3B15E41F" id="_x0000_t75" coordsize="21600,21600" o:spt="75" o:preferrelative="t" path="m@4@5l@4@11@9@11@9@5xe" filled="f" stroked="f">
         <v:stroke joinstyle="miter"/>
         <v:formulas>
           <v:f eqn="if lineDrawn pixelLineWidth 0"/>
@@ -24660,7 +25191,7 @@
         <v:path o:extrusionok="f" gradientshapeok="t" o:connecttype="rect"/>
         <o:lock v:ext="edit" aspectratio="t"/>
       </v:shapetype>
-      <v:shape id="_x0000_i1113" type="#_x0000_t75" style="width:10.9pt;height:10.9pt" o:bullet="t">
+      <v:shape id="_x0000_i1033" type="#_x0000_t75" style="width:10.9pt;height:10.9pt" o:bullet="t">
         <v:imagedata r:id="rId1" o:title="BD14753_"/>
       </v:shape>
     </w:pict>
@@ -30252,7 +30783,7 @@
 </file>
 
 <file path=customXml/itemProps2.xml><?xml version="1.0" encoding="utf-8"?>
-<ds:datastoreItem xmlns:ds="http://schemas.openxmlformats.org/officeDocument/2006/customXml" ds:itemID="{21860030-60CD-4957-B07B-157285DDFD35}">
+<ds:datastoreItem xmlns:ds="http://schemas.openxmlformats.org/officeDocument/2006/customXml" ds:itemID="{AF1A87B4-8D5E-414D-90F4-A04A6525D54F}">
   <ds:schemaRefs>
     <ds:schemaRef ds:uri="http://schemas.openxmlformats.org/officeDocument/2006/bibliography"/>
   </ds:schemaRefs>

</xml_diff>

<commit_message>
Modified doc to fit new features
</commit_message>
<xml_diff>
--- a/Documentation/DossierDeProjet.docx
+++ b/Documentation/DossierDeProjet.docx
@@ -6992,8 +6992,6 @@
               </w:rPr>
               <w:t>2</w:t>
             </w:r>
-            <w:bookmarkStart w:id="18" w:name="_GoBack"/>
-            <w:bookmarkEnd w:id="18"/>
           </w:p>
         </w:tc>
         <w:tc>
@@ -7498,7 +7496,7 @@
           <w:iCs/>
         </w:rPr>
       </w:pPr>
-      <w:bookmarkStart w:id="19" w:name="_Toc103589038"/>
+      <w:bookmarkStart w:id="18" w:name="_Toc103589038"/>
       <w:r>
         <w:rPr>
           <w:i w:val="0"/>
@@ -7507,7 +7505,7 @@
         <w:lastRenderedPageBreak/>
         <w:t>Historique</w:t>
       </w:r>
-      <w:bookmarkEnd w:id="19"/>
+      <w:bookmarkEnd w:id="18"/>
     </w:p>
     <w:p>
       <w:pPr>
@@ -7599,22 +7597,22 @@
       <w:r>
         <w:br w:type="page"/>
       </w:r>
-      <w:bookmarkStart w:id="20" w:name="_Toc103589039"/>
+      <w:bookmarkStart w:id="19" w:name="_Toc103589039"/>
       <w:r>
         <w:lastRenderedPageBreak/>
         <w:t>Conception</w:t>
       </w:r>
+      <w:bookmarkEnd w:id="19"/>
+    </w:p>
+    <w:p>
+      <w:pPr>
+        <w:pStyle w:val="Titre2"/>
+      </w:pPr>
+      <w:bookmarkStart w:id="20" w:name="_Toc103589040"/>
+      <w:r>
+        <w:t>Analyse de l’environnement</w:t>
+      </w:r>
       <w:bookmarkEnd w:id="20"/>
-    </w:p>
-    <w:p>
-      <w:pPr>
-        <w:pStyle w:val="Titre2"/>
-      </w:pPr>
-      <w:bookmarkStart w:id="21" w:name="_Toc103589040"/>
-      <w:r>
-        <w:t>Analyse de l’environnement</w:t>
-      </w:r>
-      <w:bookmarkEnd w:id="21"/>
     </w:p>
     <w:p>
       <w:pPr>
@@ -8957,11 +8955,11 @@
       <w:pPr>
         <w:pStyle w:val="Titre2"/>
       </w:pPr>
-      <w:bookmarkStart w:id="22" w:name="_Toc103589041"/>
+      <w:bookmarkStart w:id="21" w:name="_Toc103589041"/>
       <w:r>
         <w:t>Détermination de l’arborescence du site et des rubriques</w:t>
       </w:r>
-      <w:bookmarkEnd w:id="22"/>
+      <w:bookmarkEnd w:id="21"/>
     </w:p>
     <w:p>
       <w:pPr>
@@ -9018,11 +9016,11 @@
       <w:pPr>
         <w:pStyle w:val="Titre2"/>
       </w:pPr>
-      <w:bookmarkStart w:id="23" w:name="_Toc103589042"/>
+      <w:bookmarkStart w:id="22" w:name="_Toc103589042"/>
       <w:r>
         <w:t>Définition de la charte graphique</w:t>
       </w:r>
-      <w:bookmarkEnd w:id="23"/>
+      <w:bookmarkEnd w:id="22"/>
     </w:p>
     <w:p>
       <w:pPr>
@@ -9096,12 +9094,12 @@
       <w:pPr>
         <w:pStyle w:val="Titre2"/>
       </w:pPr>
-      <w:bookmarkStart w:id="24" w:name="_Toc103589043"/>
+      <w:bookmarkStart w:id="23" w:name="_Toc103589043"/>
       <w:r>
         <w:lastRenderedPageBreak/>
         <w:t>Maquette graphique</w:t>
       </w:r>
-      <w:bookmarkEnd w:id="24"/>
+      <w:bookmarkEnd w:id="23"/>
     </w:p>
     <w:p>
       <w:pPr>
@@ -9702,19 +9700,19 @@
       <w:pPr>
         <w:pStyle w:val="Titre2"/>
       </w:pPr>
-      <w:bookmarkStart w:id="25" w:name="_Toc103589044"/>
+      <w:bookmarkStart w:id="24" w:name="_Toc103589044"/>
       <w:r>
         <w:t>Conception de la Base de données</w:t>
       </w:r>
-      <w:bookmarkEnd w:id="25"/>
+      <w:bookmarkEnd w:id="24"/>
     </w:p>
     <w:p>
       <w:pPr>
         <w:ind w:left="576"/>
       </w:pPr>
       <w:r>
-        <w:pict w14:anchorId="2683EE6D">
-          <v:shape id="_x0000_i1038" type="#_x0000_t75" style="width:368.35pt;height:396pt">
+        <w:pict w14:anchorId="554EBB3C">
+          <v:shape id="_x0000_i1039" type="#_x0000_t75" style="width:368.35pt;height:396pt">
             <v:imagedata r:id="rId34" o:title="MLD"/>
           </v:shape>
         </w:pict>
@@ -9732,93 +9730,101 @@
       <w:pPr>
         <w:pStyle w:val="Titre2"/>
       </w:pPr>
-      <w:bookmarkStart w:id="26" w:name="_Toc103589045"/>
+      <w:bookmarkStart w:id="25" w:name="_Toc103589045"/>
       <w:r>
         <w:t>Choix de la formule d’hébergement</w:t>
       </w:r>
+      <w:bookmarkEnd w:id="25"/>
+    </w:p>
+    <w:p>
+      <w:pPr>
+        <w:rPr>
+          <w:rFonts w:cs="Arial"/>
+        </w:rPr>
+      </w:pPr>
+    </w:p>
+    <w:p>
+      <w:pPr>
+        <w:ind w:left="576"/>
+        <w:rPr>
+          <w:rFonts w:cs="Arial"/>
+        </w:rPr>
+      </w:pPr>
+      <w:r>
+        <w:rPr>
+          <w:rFonts w:cs="Arial"/>
+        </w:rPr>
+        <w:t>Le projet sera hébergé sur une instance LAMP de chez Infomaniak.</w:t>
+      </w:r>
+    </w:p>
+    <w:p>
+      <w:pPr>
+        <w:ind w:left="576"/>
+        <w:rPr>
+          <w:rFonts w:cs="Arial"/>
+        </w:rPr>
+      </w:pPr>
+      <w:r>
+        <w:rPr>
+          <w:rFonts w:cs="Arial"/>
+        </w:rPr>
+        <w:t xml:space="preserve">J’utilise la formule d’hébergement </w:t>
+      </w:r>
+      <w:r>
+        <w:rPr>
+          <w:rFonts w:cs="Arial"/>
+        </w:rPr>
+        <w:t>‘W</w:t>
+      </w:r>
+      <w:r>
+        <w:rPr>
+          <w:rFonts w:cs="Arial"/>
+        </w:rPr>
+        <w:t>eb+</w:t>
+      </w:r>
+      <w:r>
+        <w:rPr>
+          <w:rFonts w:cs="Arial"/>
+        </w:rPr>
+        <w:t>M</w:t>
+      </w:r>
+      <w:r>
+        <w:rPr>
+          <w:rFonts w:cs="Arial"/>
+        </w:rPr>
+        <w:t>ail</w:t>
+      </w:r>
+      <w:r>
+        <w:rPr>
+          <w:rFonts w:cs="Arial"/>
+        </w:rPr>
+        <w:t>’</w:t>
+      </w:r>
+      <w:r>
+        <w:rPr>
+          <w:rFonts w:cs="Arial"/>
+        </w:rPr>
+        <w:t xml:space="preserve"> basique, qui me donne accès </w:t>
+      </w:r>
+      <w:r>
+        <w:rPr>
+          <w:rFonts w:cs="Arial"/>
+        </w:rPr>
+        <w:t>à</w:t>
+      </w:r>
+      <w:r>
+        <w:rPr>
+          <w:rFonts w:cs="Arial"/>
+        </w:rPr>
+        <w:t xml:space="preserve"> plusieurs sous-domaines ainsi qu’un serveu</w:t>
+      </w:r>
+      <w:bookmarkStart w:id="26" w:name="_GoBack"/>
       <w:bookmarkEnd w:id="26"/>
-    </w:p>
-    <w:p>
-      <w:pPr>
+      <w:r>
         <w:rPr>
           <w:rFonts w:cs="Arial"/>
         </w:rPr>
-      </w:pPr>
-    </w:p>
-    <w:p>
-      <w:pPr>
-        <w:ind w:left="576"/>
-        <w:rPr>
-          <w:rFonts w:cs="Arial"/>
-        </w:rPr>
-      </w:pPr>
-      <w:r>
-        <w:rPr>
-          <w:rFonts w:cs="Arial"/>
-        </w:rPr>
-        <w:t>Le projet sera hébergé sur une instance LAMP de chez Infomaniak.</w:t>
-      </w:r>
-    </w:p>
-    <w:p>
-      <w:pPr>
-        <w:ind w:left="576"/>
-        <w:rPr>
-          <w:rFonts w:cs="Arial"/>
-        </w:rPr>
-      </w:pPr>
-      <w:r>
-        <w:rPr>
-          <w:rFonts w:cs="Arial"/>
-        </w:rPr>
-        <w:t xml:space="preserve">J’utilise la formule d’hébergement </w:t>
-      </w:r>
-      <w:r>
-        <w:rPr>
-          <w:rFonts w:cs="Arial"/>
-        </w:rPr>
-        <w:t>‘W</w:t>
-      </w:r>
-      <w:r>
-        <w:rPr>
-          <w:rFonts w:cs="Arial"/>
-        </w:rPr>
-        <w:t>eb+</w:t>
-      </w:r>
-      <w:r>
-        <w:rPr>
-          <w:rFonts w:cs="Arial"/>
-        </w:rPr>
-        <w:t>M</w:t>
-      </w:r>
-      <w:r>
-        <w:rPr>
-          <w:rFonts w:cs="Arial"/>
-        </w:rPr>
-        <w:t>ail</w:t>
-      </w:r>
-      <w:r>
-        <w:rPr>
-          <w:rFonts w:cs="Arial"/>
-        </w:rPr>
-        <w:t>’</w:t>
-      </w:r>
-      <w:r>
-        <w:rPr>
-          <w:rFonts w:cs="Arial"/>
-        </w:rPr>
-        <w:t xml:space="preserve"> basique, qui me donne accès </w:t>
-      </w:r>
-      <w:r>
-        <w:rPr>
-          <w:rFonts w:cs="Arial"/>
-        </w:rPr>
-        <w:t>à</w:t>
-      </w:r>
-      <w:r>
-        <w:rPr>
-          <w:rFonts w:cs="Arial"/>
-        </w:rPr>
-        <w:t xml:space="preserve"> plusieurs sous-domaines ainsi qu’un serveur web.</w:t>
+        <w:t>r web.</w:t>
       </w:r>
     </w:p>
     <w:p>
@@ -20355,7 +20361,7 @@
               <w:rPr>
                 <w:rFonts w:ascii="Segoe UI Symbol" w:hAnsi="Segoe UI Symbol" w:cs="Segoe UI Symbol"/>
               </w:rPr>
-              <w:t>✗</w:t>
+              <w:t>✓</w:t>
             </w:r>
           </w:p>
         </w:tc>
@@ -20393,13 +20399,7 @@
               <w:pStyle w:val="En-tte"/>
             </w:pPr>
             <w:r>
-              <w:t xml:space="preserve">Je suis sur la page d’un article, </w:t>
-            </w:r>
-            <w:r>
-              <w:t>non-identifié</w:t>
-            </w:r>
-            <w:r>
-              <w:t xml:space="preserve"> au site</w:t>
+              <w:t>Je suis sur la page d’un article, non-identifié au site</w:t>
             </w:r>
           </w:p>
         </w:tc>
@@ -20450,7 +20450,7 @@
               <w:rPr>
                 <w:rFonts w:ascii="Segoe UI Symbol" w:hAnsi="Segoe UI Symbol" w:cs="Segoe UI Symbol"/>
               </w:rPr>
-              <w:t>✗</w:t>
+              <w:t>✓</w:t>
             </w:r>
           </w:p>
         </w:tc>
@@ -22734,6 +22734,9 @@
       <w:r>
         <w:t>Sprint 3 – Du 16.05.2022</w:t>
       </w:r>
+      <w:r>
+        <w:t xml:space="preserve"> au 20.05.2022</w:t>
+      </w:r>
     </w:p>
     <w:tbl>
       <w:tblPr>
@@ -23119,16 +23122,14 @@
         <w:rPr>
           <w:rFonts w:cs="Arial"/>
         </w:rPr>
-        <w:t>p de temps consacré à debugger a une seule fonction</w:t>
-      </w:r>
-    </w:p>
-    <w:p>
-      <w:pPr>
-        <w:ind w:left="1146"/>
+        <w:t>p de temps consacré à debugger à</w:t>
+      </w:r>
+      <w:r>
         <w:rPr>
           <w:rFonts w:cs="Arial"/>
         </w:rPr>
-      </w:pPr>
+        <w:t xml:space="preserve"> une seule fonction</w:t>
+      </w:r>
     </w:p>
     <w:p>
       <w:pPr>
@@ -23137,6 +23138,446 @@
         </w:rPr>
       </w:pPr>
     </w:p>
+    <w:p>
+      <w:pPr>
+        <w:pStyle w:val="Titre3"/>
+      </w:pPr>
+      <w:r>
+        <w:t>Sprint 4 – Du 21.05.2022 au 31.05.2022</w:t>
+      </w:r>
+    </w:p>
+    <w:tbl>
+      <w:tblPr>
+        <w:tblW w:w="0" w:type="auto"/>
+        <w:tblBorders>
+          <w:top w:val="single" w:sz="2" w:space="0" w:color="666666"/>
+          <w:bottom w:val="single" w:sz="2" w:space="0" w:color="666666"/>
+          <w:insideH w:val="single" w:sz="2" w:space="0" w:color="666666"/>
+          <w:insideV w:val="single" w:sz="2" w:space="0" w:color="666666"/>
+        </w:tblBorders>
+        <w:tblLook w:val="04A0" w:firstRow="1" w:lastRow="0" w:firstColumn="1" w:lastColumn="0" w:noHBand="0" w:noVBand="1"/>
+      </w:tblPr>
+      <w:tblGrid>
+        <w:gridCol w:w="7621"/>
+        <w:gridCol w:w="1190"/>
+      </w:tblGrid>
+      <w:tr>
+        <w:tc>
+          <w:tcPr>
+            <w:tcW w:w="7621" w:type="dxa"/>
+            <w:tcBorders>
+              <w:top w:val="nil"/>
+              <w:bottom w:val="single" w:sz="12" w:space="0" w:color="666666"/>
+              <w:right w:val="nil"/>
+            </w:tcBorders>
+            <w:shd w:val="clear" w:color="auto" w:fill="FFFFFF"/>
+          </w:tcPr>
+          <w:p>
+            <w:pPr>
+              <w:rPr>
+                <w:rFonts w:cs="Arial"/>
+                <w:b/>
+                <w:bCs/>
+              </w:rPr>
+            </w:pPr>
+            <w:r>
+              <w:rPr>
+                <w:rFonts w:cs="Arial"/>
+                <w:b/>
+                <w:bCs/>
+              </w:rPr>
+              <w:t>Objectif</w:t>
+            </w:r>
+          </w:p>
+        </w:tc>
+        <w:tc>
+          <w:tcPr>
+            <w:tcW w:w="1190" w:type="dxa"/>
+            <w:tcBorders>
+              <w:top w:val="nil"/>
+              <w:left w:val="nil"/>
+              <w:bottom w:val="single" w:sz="12" w:space="0" w:color="666666"/>
+            </w:tcBorders>
+            <w:shd w:val="clear" w:color="auto" w:fill="FFFFFF"/>
+          </w:tcPr>
+          <w:p>
+            <w:pPr>
+              <w:rPr>
+                <w:rFonts w:cs="Arial"/>
+                <w:b/>
+                <w:bCs/>
+              </w:rPr>
+            </w:pPr>
+            <w:r>
+              <w:rPr>
+                <w:rFonts w:cs="Arial"/>
+                <w:b/>
+                <w:bCs/>
+              </w:rPr>
+              <w:t>Atteint ?</w:t>
+            </w:r>
+          </w:p>
+        </w:tc>
+      </w:tr>
+      <w:tr>
+        <w:tc>
+          <w:tcPr>
+            <w:tcW w:w="7621" w:type="dxa"/>
+            <w:shd w:val="clear" w:color="auto" w:fill="CCCCCC"/>
+          </w:tcPr>
+          <w:p>
+            <w:pPr>
+              <w:rPr>
+                <w:rFonts w:cs="Arial"/>
+                <w:b/>
+                <w:bCs/>
+              </w:rPr>
+            </w:pPr>
+            <w:r>
+              <w:rPr>
+                <w:rFonts w:cs="Arial"/>
+                <w:b/>
+                <w:bCs/>
+              </w:rPr>
+              <w:t>Filtrage des articles</w:t>
+            </w:r>
+          </w:p>
+        </w:tc>
+        <w:tc>
+          <w:tcPr>
+            <w:tcW w:w="1190" w:type="dxa"/>
+            <w:shd w:val="clear" w:color="auto" w:fill="CCCCCC"/>
+          </w:tcPr>
+          <w:p>
+            <w:pPr>
+              <w:rPr>
+                <w:rFonts w:ascii="Segoe UI Symbol" w:hAnsi="Segoe UI Symbol" w:cs="Segoe UI Symbol"/>
+              </w:rPr>
+            </w:pPr>
+            <w:r>
+              <w:rPr>
+                <w:rFonts w:ascii="Segoe UI Symbol" w:hAnsi="Segoe UI Symbol" w:cs="Segoe UI Symbol"/>
+              </w:rPr>
+              <w:t>✓</w:t>
+            </w:r>
+          </w:p>
+        </w:tc>
+      </w:tr>
+      <w:tr>
+        <w:tc>
+          <w:tcPr>
+            <w:tcW w:w="7621" w:type="dxa"/>
+            <w:shd w:val="clear" w:color="auto" w:fill="auto"/>
+          </w:tcPr>
+          <w:p>
+            <w:pPr>
+              <w:rPr>
+                <w:rFonts w:cs="Arial"/>
+                <w:b/>
+                <w:bCs/>
+              </w:rPr>
+            </w:pPr>
+            <w:r>
+              <w:rPr>
+                <w:rFonts w:cs="Arial"/>
+                <w:b/>
+                <w:bCs/>
+              </w:rPr>
+              <w:t>Ajout de catégories</w:t>
+            </w:r>
+          </w:p>
+        </w:tc>
+        <w:tc>
+          <w:tcPr>
+            <w:tcW w:w="1190" w:type="dxa"/>
+            <w:shd w:val="clear" w:color="auto" w:fill="auto"/>
+          </w:tcPr>
+          <w:p>
+            <w:pPr>
+              <w:rPr>
+                <w:rFonts w:ascii="Segoe UI Symbol" w:hAnsi="Segoe UI Symbol" w:cs="Segoe UI Symbol"/>
+              </w:rPr>
+            </w:pPr>
+            <w:r>
+              <w:rPr>
+                <w:rFonts w:ascii="Segoe UI Symbol" w:hAnsi="Segoe UI Symbol" w:cs="Segoe UI Symbol"/>
+              </w:rPr>
+              <w:t>✓</w:t>
+            </w:r>
+          </w:p>
+        </w:tc>
+      </w:tr>
+      <w:tr>
+        <w:tc>
+          <w:tcPr>
+            <w:tcW w:w="7621" w:type="dxa"/>
+            <w:shd w:val="clear" w:color="auto" w:fill="CCCCCC"/>
+          </w:tcPr>
+          <w:p>
+            <w:pPr>
+              <w:rPr>
+                <w:rFonts w:cs="Arial"/>
+                <w:b/>
+                <w:bCs/>
+              </w:rPr>
+            </w:pPr>
+            <w:r>
+              <w:rPr>
+                <w:rFonts w:cs="Arial"/>
+                <w:b/>
+                <w:bCs/>
+              </w:rPr>
+              <w:t>Ajout d’auteurs</w:t>
+            </w:r>
+          </w:p>
+        </w:tc>
+        <w:tc>
+          <w:tcPr>
+            <w:tcW w:w="1190" w:type="dxa"/>
+            <w:shd w:val="clear" w:color="auto" w:fill="CCCCCC"/>
+          </w:tcPr>
+          <w:p>
+            <w:pPr>
+              <w:rPr>
+                <w:rFonts w:ascii="Segoe UI Symbol" w:hAnsi="Segoe UI Symbol" w:cs="Segoe UI Symbol"/>
+              </w:rPr>
+            </w:pPr>
+            <w:r>
+              <w:rPr>
+                <w:rFonts w:ascii="Segoe UI Symbol" w:hAnsi="Segoe UI Symbol" w:cs="Segoe UI Symbol"/>
+              </w:rPr>
+              <w:t>✓</w:t>
+            </w:r>
+          </w:p>
+        </w:tc>
+      </w:tr>
+      <w:tr>
+        <w:tc>
+          <w:tcPr>
+            <w:tcW w:w="7621" w:type="dxa"/>
+            <w:shd w:val="clear" w:color="auto" w:fill="auto"/>
+          </w:tcPr>
+          <w:p>
+            <w:pPr>
+              <w:rPr>
+                <w:rFonts w:cs="Arial"/>
+                <w:b/>
+                <w:bCs/>
+              </w:rPr>
+            </w:pPr>
+            <w:r>
+              <w:rPr>
+                <w:rFonts w:cs="Arial"/>
+                <w:b/>
+                <w:bCs/>
+              </w:rPr>
+              <w:t>Ajout de commentaires</w:t>
+            </w:r>
+          </w:p>
+        </w:tc>
+        <w:tc>
+          <w:tcPr>
+            <w:tcW w:w="1190" w:type="dxa"/>
+            <w:shd w:val="clear" w:color="auto" w:fill="auto"/>
+          </w:tcPr>
+          <w:p>
+            <w:pPr>
+              <w:rPr>
+                <w:rFonts w:ascii="Segoe UI Symbol" w:hAnsi="Segoe UI Symbol" w:cs="Segoe UI Symbol"/>
+              </w:rPr>
+            </w:pPr>
+            <w:r>
+              <w:rPr>
+                <w:rFonts w:ascii="Segoe UI Symbol" w:hAnsi="Segoe UI Symbol" w:cs="Segoe UI Symbol"/>
+              </w:rPr>
+              <w:t>✓</w:t>
+            </w:r>
+          </w:p>
+        </w:tc>
+      </w:tr>
+      <w:tr>
+        <w:tc>
+          <w:tcPr>
+            <w:tcW w:w="7621" w:type="dxa"/>
+            <w:shd w:val="clear" w:color="auto" w:fill="auto"/>
+          </w:tcPr>
+          <w:p>
+            <w:pPr>
+              <w:rPr>
+                <w:rFonts w:cs="Arial"/>
+                <w:b/>
+                <w:bCs/>
+              </w:rPr>
+            </w:pPr>
+            <w:r>
+              <w:rPr>
+                <w:rFonts w:cs="Arial"/>
+                <w:b/>
+                <w:bCs/>
+              </w:rPr>
+              <w:t>Réponse aux commentaires</w:t>
+            </w:r>
+          </w:p>
+        </w:tc>
+        <w:tc>
+          <w:tcPr>
+            <w:tcW w:w="1190" w:type="dxa"/>
+            <w:shd w:val="clear" w:color="auto" w:fill="auto"/>
+          </w:tcPr>
+          <w:p>
+            <w:pPr>
+              <w:rPr>
+                <w:rFonts w:ascii="Segoe UI Symbol" w:hAnsi="Segoe UI Symbol" w:cs="Segoe UI Symbol"/>
+              </w:rPr>
+            </w:pPr>
+          </w:p>
+        </w:tc>
+      </w:tr>
+      <w:tr>
+        <w:tc>
+          <w:tcPr>
+            <w:tcW w:w="7621" w:type="dxa"/>
+            <w:shd w:val="clear" w:color="auto" w:fill="auto"/>
+          </w:tcPr>
+          <w:p>
+            <w:pPr>
+              <w:rPr>
+                <w:rFonts w:cs="Arial"/>
+                <w:b/>
+                <w:bCs/>
+              </w:rPr>
+            </w:pPr>
+            <w:r>
+              <w:rPr>
+                <w:rFonts w:cs="Arial"/>
+                <w:b/>
+                <w:bCs/>
+              </w:rPr>
+              <w:t>Actualités du moment</w:t>
+            </w:r>
+          </w:p>
+        </w:tc>
+        <w:tc>
+          <w:tcPr>
+            <w:tcW w:w="1190" w:type="dxa"/>
+            <w:shd w:val="clear" w:color="auto" w:fill="auto"/>
+          </w:tcPr>
+          <w:p>
+            <w:pPr>
+              <w:rPr>
+                <w:rFonts w:ascii="Segoe UI Symbol" w:hAnsi="Segoe UI Symbol" w:cs="Segoe UI Symbol"/>
+              </w:rPr>
+            </w:pPr>
+          </w:p>
+        </w:tc>
+      </w:tr>
+      <w:tr>
+        <w:tc>
+          <w:tcPr>
+            <w:tcW w:w="7621" w:type="dxa"/>
+            <w:shd w:val="clear" w:color="auto" w:fill="auto"/>
+          </w:tcPr>
+          <w:p>
+            <w:pPr>
+              <w:rPr>
+                <w:rFonts w:cs="Arial"/>
+                <w:b/>
+                <w:bCs/>
+              </w:rPr>
+            </w:pPr>
+            <w:r>
+              <w:rPr>
+                <w:rFonts w:cs="Arial"/>
+                <w:b/>
+                <w:bCs/>
+              </w:rPr>
+              <w:t>Installation chez l’hébergeur</w:t>
+            </w:r>
+          </w:p>
+        </w:tc>
+        <w:tc>
+          <w:tcPr>
+            <w:tcW w:w="1190" w:type="dxa"/>
+            <w:shd w:val="clear" w:color="auto" w:fill="auto"/>
+          </w:tcPr>
+          <w:p>
+            <w:pPr>
+              <w:rPr>
+                <w:rFonts w:ascii="Segoe UI Symbol" w:hAnsi="Segoe UI Symbol" w:cs="Segoe UI Symbol"/>
+              </w:rPr>
+            </w:pPr>
+          </w:p>
+        </w:tc>
+      </w:tr>
+      <w:tr>
+        <w:tc>
+          <w:tcPr>
+            <w:tcW w:w="7621" w:type="dxa"/>
+            <w:shd w:val="clear" w:color="auto" w:fill="auto"/>
+          </w:tcPr>
+          <w:p>
+            <w:pPr>
+              <w:rPr>
+                <w:rFonts w:cs="Arial"/>
+                <w:b/>
+                <w:bCs/>
+              </w:rPr>
+            </w:pPr>
+            <w:r>
+              <w:rPr>
+                <w:rFonts w:cs="Arial"/>
+                <w:b/>
+                <w:bCs/>
+              </w:rPr>
+              <w:t>Filtrage par catégorie</w:t>
+            </w:r>
+          </w:p>
+        </w:tc>
+        <w:tc>
+          <w:tcPr>
+            <w:tcW w:w="1190" w:type="dxa"/>
+            <w:shd w:val="clear" w:color="auto" w:fill="auto"/>
+          </w:tcPr>
+          <w:p>
+            <w:pPr>
+              <w:rPr>
+                <w:rFonts w:ascii="Segoe UI Symbol" w:hAnsi="Segoe UI Symbol" w:cs="Segoe UI Symbol"/>
+              </w:rPr>
+            </w:pPr>
+          </w:p>
+        </w:tc>
+      </w:tr>
+      <w:tr>
+        <w:tc>
+          <w:tcPr>
+            <w:tcW w:w="7621" w:type="dxa"/>
+            <w:shd w:val="clear" w:color="auto" w:fill="auto"/>
+          </w:tcPr>
+          <w:p>
+            <w:pPr>
+              <w:rPr>
+                <w:rFonts w:cs="Arial"/>
+                <w:b/>
+                <w:bCs/>
+              </w:rPr>
+            </w:pPr>
+          </w:p>
+        </w:tc>
+        <w:tc>
+          <w:tcPr>
+            <w:tcW w:w="1190" w:type="dxa"/>
+            <w:shd w:val="clear" w:color="auto" w:fill="auto"/>
+          </w:tcPr>
+          <w:p>
+            <w:pPr>
+              <w:rPr>
+                <w:rFonts w:ascii="Segoe UI Symbol" w:hAnsi="Segoe UI Symbol" w:cs="Segoe UI Symbol"/>
+              </w:rPr>
+            </w:pPr>
+          </w:p>
+        </w:tc>
+      </w:tr>
+    </w:tbl>
     <w:p>
       <w:pPr>
         <w:rPr>
@@ -23841,7 +24282,7 @@
         <w:noProof/>
         <w:sz w:val="20"/>
       </w:rPr>
-      <w:t>10</w:t>
+      <w:t>11</w:t>
     </w:r>
     <w:r>
       <w:rPr>
@@ -24260,7 +24701,7 @@
         <w:noProof/>
         <w:sz w:val="20"/>
       </w:rPr>
-      <w:t>20</w:t>
+      <w:t>21</w:t>
     </w:r>
     <w:r>
       <w:rPr>
@@ -24671,7 +25112,7 @@
         <w:noProof/>
         <w:sz w:val="20"/>
       </w:rPr>
-      <w:t>37</w:t>
+      <w:t>32</w:t>
     </w:r>
     <w:r>
       <w:rPr>
@@ -24989,7 +25430,7 @@
         <w:noProof/>
         <w:sz w:val="20"/>
       </w:rPr>
-      <w:t>38</w:t>
+      <w:t>34</w:t>
     </w:r>
     <w:r>
       <w:rPr>
@@ -25191,7 +25632,7 @@
         <v:path o:extrusionok="f" gradientshapeok="t" o:connecttype="rect"/>
         <o:lock v:ext="edit" aspectratio="t"/>
       </v:shapetype>
-      <v:shape id="_x0000_i1033" type="#_x0000_t75" style="width:10.9pt;height:10.9pt" o:bullet="t">
+      <v:shape id="_x0000_i1027" type="#_x0000_t75" style="width:10.9pt;height:10.9pt" o:bullet="t">
         <v:imagedata r:id="rId1" o:title="BD14753_"/>
       </v:shape>
     </w:pict>
@@ -30783,7 +31224,7 @@
 </file>
 
 <file path=customXml/itemProps2.xml><?xml version="1.0" encoding="utf-8"?>
-<ds:datastoreItem xmlns:ds="http://schemas.openxmlformats.org/officeDocument/2006/customXml" ds:itemID="{AF1A87B4-8D5E-414D-90F4-A04A6525D54F}">
+<ds:datastoreItem xmlns:ds="http://schemas.openxmlformats.org/officeDocument/2006/customXml" ds:itemID="{4ED48144-B98F-4A1A-B243-B774947D5A30}">
   <ds:schemaRefs>
     <ds:schemaRef ds:uri="http://schemas.openxmlformats.org/officeDocument/2006/bibliography"/>
   </ds:schemaRefs>

</xml_diff>

<commit_message>
Last version of the documentation
</commit_message>
<xml_diff>
--- a/Documentation/DossierDeProjet.docx
+++ b/Documentation/DossierDeProjet.docx
@@ -358,7 +358,7 @@
       <w:r>
         <w:fldChar w:fldCharType="separate"/>
       </w:r>
-      <w:hyperlink w:anchor="_Toc104890230" w:history="1">
+      <w:hyperlink w:anchor="_Toc104901970" w:history="1">
         <w:r>
           <w:rPr>
             <w:rStyle w:val="Lienhypertexte"/>
@@ -396,7 +396,7 @@
           <w:rPr>
             <w:webHidden/>
           </w:rPr>
-          <w:instrText xml:space="preserve"> PAGEREF _Toc104890230 \h </w:instrText>
+          <w:instrText xml:space="preserve"> PAGEREF _Toc104901970 \h </w:instrText>
         </w:r>
         <w:r>
           <w:rPr>
@@ -434,7 +434,7 @@
           <w:lang w:val="fr-CH" w:eastAsia="fr-CH"/>
         </w:rPr>
       </w:pPr>
-      <w:hyperlink w:anchor="_Toc104890231" w:history="1">
+      <w:hyperlink w:anchor="_Toc104901971" w:history="1">
         <w:r>
           <w:rPr>
             <w:rStyle w:val="Lienhypertexte"/>
@@ -480,7 +480,7 @@
             <w:noProof/>
             <w:webHidden/>
           </w:rPr>
-          <w:instrText xml:space="preserve"> PAGEREF _Toc104890231 \h </w:instrText>
+          <w:instrText xml:space="preserve"> PAGEREF _Toc104901971 \h </w:instrText>
         </w:r>
         <w:r>
           <w:rPr>
@@ -522,7 +522,7 @@
           <w:lang w:val="fr-CH" w:eastAsia="fr-CH"/>
         </w:rPr>
       </w:pPr>
-      <w:hyperlink w:anchor="_Toc104890232" w:history="1">
+      <w:hyperlink w:anchor="_Toc104901972" w:history="1">
         <w:r>
           <w:rPr>
             <w:rStyle w:val="Lienhypertexte"/>
@@ -568,7 +568,7 @@
             <w:noProof/>
             <w:webHidden/>
           </w:rPr>
-          <w:instrText xml:space="preserve"> PAGEREF _Toc104890232 \h </w:instrText>
+          <w:instrText xml:space="preserve"> PAGEREF _Toc104901972 \h </w:instrText>
         </w:r>
         <w:r>
           <w:rPr>
@@ -610,7 +610,7 @@
           <w:lang w:val="fr-CH" w:eastAsia="fr-CH"/>
         </w:rPr>
       </w:pPr>
-      <w:hyperlink w:anchor="_Toc104890233" w:history="1">
+      <w:hyperlink w:anchor="_Toc104901973" w:history="1">
         <w:r>
           <w:rPr>
             <w:rStyle w:val="Lienhypertexte"/>
@@ -656,7 +656,7 @@
             <w:noProof/>
             <w:webHidden/>
           </w:rPr>
-          <w:instrText xml:space="preserve"> PAGEREF _Toc104890233 \h </w:instrText>
+          <w:instrText xml:space="preserve"> PAGEREF _Toc104901973 \h </w:instrText>
         </w:r>
         <w:r>
           <w:rPr>
@@ -698,7 +698,7 @@
           <w:lang w:val="fr-CH" w:eastAsia="fr-CH"/>
         </w:rPr>
       </w:pPr>
-      <w:hyperlink w:anchor="_Toc104890234" w:history="1">
+      <w:hyperlink w:anchor="_Toc104901974" w:history="1">
         <w:r>
           <w:rPr>
             <w:rStyle w:val="Lienhypertexte"/>
@@ -742,7 +742,7 @@
             <w:noProof/>
             <w:webHidden/>
           </w:rPr>
-          <w:instrText xml:space="preserve"> PAGEREF _Toc104890234 \h </w:instrText>
+          <w:instrText xml:space="preserve"> PAGEREF _Toc104901974 \h </w:instrText>
         </w:r>
         <w:r>
           <w:rPr>
@@ -783,7 +783,7 @@
           <w:lang w:val="fr-CH" w:eastAsia="fr-CH"/>
         </w:rPr>
       </w:pPr>
-      <w:hyperlink w:anchor="_Toc104890235" w:history="1">
+      <w:hyperlink w:anchor="_Toc104901975" w:history="1">
         <w:r>
           <w:rPr>
             <w:rStyle w:val="Lienhypertexte"/>
@@ -821,7 +821,7 @@
           <w:rPr>
             <w:webHidden/>
           </w:rPr>
-          <w:instrText xml:space="preserve"> PAGEREF _Toc104890235 \h </w:instrText>
+          <w:instrText xml:space="preserve"> PAGEREF _Toc104901975 \h </w:instrText>
         </w:r>
         <w:r>
           <w:rPr>
@@ -859,7 +859,7 @@
           <w:lang w:val="fr-CH" w:eastAsia="fr-CH"/>
         </w:rPr>
       </w:pPr>
-      <w:hyperlink w:anchor="_Toc104890236" w:history="1">
+      <w:hyperlink w:anchor="_Toc104901976" w:history="1">
         <w:r>
           <w:rPr>
             <w:rStyle w:val="Lienhypertexte"/>
@@ -905,7 +905,7 @@
             <w:noProof/>
             <w:webHidden/>
           </w:rPr>
-          <w:instrText xml:space="preserve"> PAGEREF _Toc104890236 \h </w:instrText>
+          <w:instrText xml:space="preserve"> PAGEREF _Toc104901976 \h </w:instrText>
         </w:r>
         <w:r>
           <w:rPr>
@@ -947,7 +947,7 @@
           <w:lang w:val="fr-CH" w:eastAsia="fr-CH"/>
         </w:rPr>
       </w:pPr>
-      <w:hyperlink w:anchor="_Toc104890237" w:history="1">
+      <w:hyperlink w:anchor="_Toc104901977" w:history="1">
         <w:r>
           <w:rPr>
             <w:rStyle w:val="Lienhypertexte"/>
@@ -991,7 +991,7 @@
             <w:noProof/>
             <w:webHidden/>
           </w:rPr>
-          <w:instrText xml:space="preserve"> PAGEREF _Toc104890237 \h </w:instrText>
+          <w:instrText xml:space="preserve"> PAGEREF _Toc104901977 \h </w:instrText>
         </w:r>
         <w:r>
           <w:rPr>
@@ -1033,7 +1033,7 @@
           <w:lang w:val="fr-CH" w:eastAsia="fr-CH"/>
         </w:rPr>
       </w:pPr>
-      <w:hyperlink w:anchor="_Toc104890238" w:history="1">
+      <w:hyperlink w:anchor="_Toc104901978" w:history="1">
         <w:r>
           <w:rPr>
             <w:rStyle w:val="Lienhypertexte"/>
@@ -1077,7 +1077,7 @@
             <w:noProof/>
             <w:webHidden/>
           </w:rPr>
-          <w:instrText xml:space="preserve"> PAGEREF _Toc104890238 \h </w:instrText>
+          <w:instrText xml:space="preserve"> PAGEREF _Toc104901978 \h </w:instrText>
         </w:r>
         <w:r>
           <w:rPr>
@@ -1119,7 +1119,7 @@
           <w:lang w:val="fr-CH" w:eastAsia="fr-CH"/>
         </w:rPr>
       </w:pPr>
-      <w:hyperlink w:anchor="_Toc104890239" w:history="1">
+      <w:hyperlink w:anchor="_Toc104901979" w:history="1">
         <w:r>
           <w:rPr>
             <w:rStyle w:val="Lienhypertexte"/>
@@ -1163,7 +1163,7 @@
             <w:noProof/>
             <w:webHidden/>
           </w:rPr>
-          <w:instrText xml:space="preserve"> PAGEREF _Toc104890239 \h </w:instrText>
+          <w:instrText xml:space="preserve"> PAGEREF _Toc104901979 \h </w:instrText>
         </w:r>
         <w:r>
           <w:rPr>
@@ -1205,7 +1205,7 @@
           <w:lang w:val="fr-CH" w:eastAsia="fr-CH"/>
         </w:rPr>
       </w:pPr>
-      <w:hyperlink w:anchor="_Toc104890240" w:history="1">
+      <w:hyperlink w:anchor="_Toc104901980" w:history="1">
         <w:r>
           <w:rPr>
             <w:rStyle w:val="Lienhypertexte"/>
@@ -1249,7 +1249,7 @@
             <w:noProof/>
             <w:webHidden/>
           </w:rPr>
-          <w:instrText xml:space="preserve"> PAGEREF _Toc104890240 \h </w:instrText>
+          <w:instrText xml:space="preserve"> PAGEREF _Toc104901980 \h </w:instrText>
         </w:r>
         <w:r>
           <w:rPr>
@@ -1291,7 +1291,7 @@
           <w:lang w:val="fr-CH" w:eastAsia="fr-CH"/>
         </w:rPr>
       </w:pPr>
-      <w:hyperlink w:anchor="_Toc104890241" w:history="1">
+      <w:hyperlink w:anchor="_Toc104901981" w:history="1">
         <w:r>
           <w:rPr>
             <w:rStyle w:val="Lienhypertexte"/>
@@ -1337,7 +1337,7 @@
             <w:noProof/>
             <w:webHidden/>
           </w:rPr>
-          <w:instrText xml:space="preserve"> PAGEREF _Toc104890241 \h </w:instrText>
+          <w:instrText xml:space="preserve"> PAGEREF _Toc104901981 \h </w:instrText>
         </w:r>
         <w:r>
           <w:rPr>
@@ -1379,7 +1379,7 @@
           <w:lang w:val="fr-CH" w:eastAsia="fr-CH"/>
         </w:rPr>
       </w:pPr>
-      <w:hyperlink w:anchor="_Toc104890242" w:history="1">
+      <w:hyperlink w:anchor="_Toc104901982" w:history="1">
         <w:r>
           <w:rPr>
             <w:rStyle w:val="Lienhypertexte"/>
@@ -1425,7 +1425,7 @@
             <w:noProof/>
             <w:webHidden/>
           </w:rPr>
-          <w:instrText xml:space="preserve"> PAGEREF _Toc104890242 \h </w:instrText>
+          <w:instrText xml:space="preserve"> PAGEREF _Toc104901982 \h </w:instrText>
         </w:r>
         <w:r>
           <w:rPr>
@@ -1466,7 +1466,7 @@
           <w:lang w:val="fr-CH" w:eastAsia="fr-CH"/>
         </w:rPr>
       </w:pPr>
-      <w:hyperlink w:anchor="_Toc104890243" w:history="1">
+      <w:hyperlink w:anchor="_Toc104901983" w:history="1">
         <w:r>
           <w:rPr>
             <w:rStyle w:val="Lienhypertexte"/>
@@ -1504,7 +1504,7 @@
           <w:rPr>
             <w:webHidden/>
           </w:rPr>
-          <w:instrText xml:space="preserve"> PAGEREF _Toc104890243 \h </w:instrText>
+          <w:instrText xml:space="preserve"> PAGEREF _Toc104901983 \h </w:instrText>
         </w:r>
         <w:r>
           <w:rPr>
@@ -1542,7 +1542,7 @@
           <w:lang w:val="fr-CH" w:eastAsia="fr-CH"/>
         </w:rPr>
       </w:pPr>
-      <w:hyperlink w:anchor="_Toc104890244" w:history="1">
+      <w:hyperlink w:anchor="_Toc104901984" w:history="1">
         <w:r>
           <w:rPr>
             <w:rStyle w:val="Lienhypertexte"/>
@@ -1586,7 +1586,7 @@
             <w:noProof/>
             <w:webHidden/>
           </w:rPr>
-          <w:instrText xml:space="preserve"> PAGEREF _Toc104890244 \h </w:instrText>
+          <w:instrText xml:space="preserve"> PAGEREF _Toc104901984 \h </w:instrText>
         </w:r>
         <w:r>
           <w:rPr>
@@ -1628,7 +1628,7 @@
           <w:lang w:val="fr-CH" w:eastAsia="fr-CH"/>
         </w:rPr>
       </w:pPr>
-      <w:hyperlink w:anchor="_Toc104890245" w:history="1">
+      <w:hyperlink w:anchor="_Toc104901985" w:history="1">
         <w:r>
           <w:rPr>
             <w:rStyle w:val="Lienhypertexte"/>
@@ -1672,7 +1672,7 @@
             <w:noProof/>
             <w:webHidden/>
           </w:rPr>
-          <w:instrText xml:space="preserve"> PAGEREF _Toc104890245 \h </w:instrText>
+          <w:instrText xml:space="preserve"> PAGEREF _Toc104901985 \h </w:instrText>
         </w:r>
         <w:r>
           <w:rPr>
@@ -1714,7 +1714,7 @@
           <w:lang w:val="fr-CH" w:eastAsia="fr-CH"/>
         </w:rPr>
       </w:pPr>
-      <w:hyperlink w:anchor="_Toc104890246" w:history="1">
+      <w:hyperlink w:anchor="_Toc104901986" w:history="1">
         <w:r>
           <w:rPr>
             <w:rStyle w:val="Lienhypertexte"/>
@@ -1758,7 +1758,7 @@
             <w:noProof/>
             <w:webHidden/>
           </w:rPr>
-          <w:instrText xml:space="preserve"> PAGEREF _Toc104890246 \h </w:instrText>
+          <w:instrText xml:space="preserve"> PAGEREF _Toc104901986 \h </w:instrText>
         </w:r>
         <w:r>
           <w:rPr>
@@ -1800,7 +1800,7 @@
           <w:lang w:val="fr-CH" w:eastAsia="fr-CH"/>
         </w:rPr>
       </w:pPr>
-      <w:hyperlink w:anchor="_Toc104890247" w:history="1">
+      <w:hyperlink w:anchor="_Toc104901987" w:history="1">
         <w:r>
           <w:rPr>
             <w:rStyle w:val="Lienhypertexte"/>
@@ -1844,7 +1844,7 @@
             <w:noProof/>
             <w:webHidden/>
           </w:rPr>
-          <w:instrText xml:space="preserve"> PAGEREF _Toc104890247 \h </w:instrText>
+          <w:instrText xml:space="preserve"> PAGEREF _Toc104901987 \h </w:instrText>
         </w:r>
         <w:r>
           <w:rPr>
@@ -1886,7 +1886,7 @@
           <w:lang w:val="fr-CH" w:eastAsia="fr-CH"/>
         </w:rPr>
       </w:pPr>
-      <w:hyperlink w:anchor="_Toc104890248" w:history="1">
+      <w:hyperlink w:anchor="_Toc104901988" w:history="1">
         <w:r>
           <w:rPr>
             <w:rStyle w:val="Lienhypertexte"/>
@@ -1930,7 +1930,7 @@
             <w:noProof/>
             <w:webHidden/>
           </w:rPr>
-          <w:instrText xml:space="preserve"> PAGEREF _Toc104890248 \h </w:instrText>
+          <w:instrText xml:space="preserve"> PAGEREF _Toc104901988 \h </w:instrText>
         </w:r>
         <w:r>
           <w:rPr>
@@ -1972,7 +1972,7 @@
           <w:lang w:val="fr-CH" w:eastAsia="fr-CH"/>
         </w:rPr>
       </w:pPr>
-      <w:hyperlink w:anchor="_Toc104890249" w:history="1">
+      <w:hyperlink w:anchor="_Toc104901989" w:history="1">
         <w:r>
           <w:rPr>
             <w:rStyle w:val="Lienhypertexte"/>
@@ -2016,7 +2016,7 @@
             <w:noProof/>
             <w:webHidden/>
           </w:rPr>
-          <w:instrText xml:space="preserve"> PAGEREF _Toc104890249 \h </w:instrText>
+          <w:instrText xml:space="preserve"> PAGEREF _Toc104901989 \h </w:instrText>
         </w:r>
         <w:r>
           <w:rPr>
@@ -2057,7 +2057,7 @@
           <w:lang w:val="fr-CH" w:eastAsia="fr-CH"/>
         </w:rPr>
       </w:pPr>
-      <w:hyperlink w:anchor="_Toc104890250" w:history="1">
+      <w:hyperlink w:anchor="_Toc104901990" w:history="1">
         <w:r>
           <w:rPr>
             <w:rStyle w:val="Lienhypertexte"/>
@@ -2095,7 +2095,7 @@
           <w:rPr>
             <w:webHidden/>
           </w:rPr>
-          <w:instrText xml:space="preserve"> PAGEREF _Toc104890250 \h </w:instrText>
+          <w:instrText xml:space="preserve"> PAGEREF _Toc104901990 \h </w:instrText>
         </w:r>
         <w:r>
           <w:rPr>
@@ -2133,7 +2133,7 @@
           <w:lang w:val="fr-CH" w:eastAsia="fr-CH"/>
         </w:rPr>
       </w:pPr>
-      <w:hyperlink w:anchor="_Toc104890251" w:history="1">
+      <w:hyperlink w:anchor="_Toc104901991" w:history="1">
         <w:r>
           <w:rPr>
             <w:rStyle w:val="Lienhypertexte"/>
@@ -2179,7 +2179,7 @@
             <w:noProof/>
             <w:webHidden/>
           </w:rPr>
-          <w:instrText xml:space="preserve"> PAGEREF _Toc104890251 \h </w:instrText>
+          <w:instrText xml:space="preserve"> PAGEREF _Toc104901991 \h </w:instrText>
         </w:r>
         <w:r>
           <w:rPr>
@@ -2221,7 +2221,7 @@
           <w:lang w:val="fr-CH" w:eastAsia="fr-CH"/>
         </w:rPr>
       </w:pPr>
-      <w:hyperlink w:anchor="_Toc104890252" w:history="1">
+      <w:hyperlink w:anchor="_Toc104901992" w:history="1">
         <w:r>
           <w:rPr>
             <w:rStyle w:val="Lienhypertexte"/>
@@ -2267,7 +2267,7 @@
             <w:noProof/>
             <w:webHidden/>
           </w:rPr>
-          <w:instrText xml:space="preserve"> PAGEREF _Toc104890252 \h </w:instrText>
+          <w:instrText xml:space="preserve"> PAGEREF _Toc104901992 \h </w:instrText>
         </w:r>
         <w:r>
           <w:rPr>
@@ -2309,7 +2309,7 @@
           <w:lang w:val="fr-CH" w:eastAsia="fr-CH"/>
         </w:rPr>
       </w:pPr>
-      <w:hyperlink w:anchor="_Toc104890253" w:history="1">
+      <w:hyperlink w:anchor="_Toc104901993" w:history="1">
         <w:r>
           <w:rPr>
             <w:rStyle w:val="Lienhypertexte"/>
@@ -2355,7 +2355,7 @@
             <w:noProof/>
             <w:webHidden/>
           </w:rPr>
-          <w:instrText xml:space="preserve"> PAGEREF _Toc104890253 \h </w:instrText>
+          <w:instrText xml:space="preserve"> PAGEREF _Toc104901993 \h </w:instrText>
         </w:r>
         <w:r>
           <w:rPr>
@@ -2396,7 +2396,7 @@
           <w:lang w:val="fr-CH" w:eastAsia="fr-CH"/>
         </w:rPr>
       </w:pPr>
-      <w:hyperlink w:anchor="_Toc104890254" w:history="1">
+      <w:hyperlink w:anchor="_Toc104901994" w:history="1">
         <w:r>
           <w:rPr>
             <w:rStyle w:val="Lienhypertexte"/>
@@ -2434,7 +2434,7 @@
           <w:rPr>
             <w:webHidden/>
           </w:rPr>
-          <w:instrText xml:space="preserve"> PAGEREF _Toc104890254 \h </w:instrText>
+          <w:instrText xml:space="preserve"> PAGEREF _Toc104901994 \h </w:instrText>
         </w:r>
         <w:r>
           <w:rPr>
@@ -2472,7 +2472,7 @@
           <w:lang w:val="fr-CH" w:eastAsia="fr-CH"/>
         </w:rPr>
       </w:pPr>
-      <w:hyperlink w:anchor="_Toc104890255" w:history="1">
+      <w:hyperlink w:anchor="_Toc104901995" w:history="1">
         <w:r>
           <w:rPr>
             <w:rStyle w:val="Lienhypertexte"/>
@@ -2518,7 +2518,7 @@
             <w:noProof/>
             <w:webHidden/>
           </w:rPr>
-          <w:instrText xml:space="preserve"> PAGEREF _Toc104890255 \h </w:instrText>
+          <w:instrText xml:space="preserve"> PAGEREF _Toc104901995 \h </w:instrText>
         </w:r>
         <w:r>
           <w:rPr>
@@ -2560,7 +2560,7 @@
           <w:lang w:val="fr-CH" w:eastAsia="fr-CH"/>
         </w:rPr>
       </w:pPr>
-      <w:hyperlink w:anchor="_Toc104890256" w:history="1">
+      <w:hyperlink w:anchor="_Toc104901996" w:history="1">
         <w:r>
           <w:rPr>
             <w:rStyle w:val="Lienhypertexte"/>
@@ -2606,7 +2606,7 @@
             <w:noProof/>
             <w:webHidden/>
           </w:rPr>
-          <w:instrText xml:space="preserve"> PAGEREF _Toc104890256 \h </w:instrText>
+          <w:instrText xml:space="preserve"> PAGEREF _Toc104901996 \h </w:instrText>
         </w:r>
         <w:r>
           <w:rPr>
@@ -2647,7 +2647,7 @@
           <w:lang w:val="fr-CH" w:eastAsia="fr-CH"/>
         </w:rPr>
       </w:pPr>
-      <w:hyperlink w:anchor="_Toc104890257" w:history="1">
+      <w:hyperlink w:anchor="_Toc104901997" w:history="1">
         <w:r>
           <w:rPr>
             <w:rStyle w:val="Lienhypertexte"/>
@@ -2685,7 +2685,7 @@
           <w:rPr>
             <w:webHidden/>
           </w:rPr>
-          <w:instrText xml:space="preserve"> PAGEREF _Toc104890257 \h </w:instrText>
+          <w:instrText xml:space="preserve"> PAGEREF _Toc104901997 \h </w:instrText>
         </w:r>
         <w:r>
           <w:rPr>
@@ -2723,7 +2723,7 @@
           <w:lang w:val="fr-CH" w:eastAsia="fr-CH"/>
         </w:rPr>
       </w:pPr>
-      <w:hyperlink w:anchor="_Toc104890258" w:history="1">
+      <w:hyperlink w:anchor="_Toc104901998" w:history="1">
         <w:r>
           <w:rPr>
             <w:rStyle w:val="Lienhypertexte"/>
@@ -2767,7 +2767,7 @@
             <w:noProof/>
             <w:webHidden/>
           </w:rPr>
-          <w:instrText xml:space="preserve"> PAGEREF _Toc104890258 \h </w:instrText>
+          <w:instrText xml:space="preserve"> PAGEREF _Toc104901998 \h </w:instrText>
         </w:r>
         <w:r>
           <w:rPr>
@@ -2809,7 +2809,7 @@
           <w:lang w:val="fr-CH" w:eastAsia="fr-CH"/>
         </w:rPr>
       </w:pPr>
-      <w:hyperlink w:anchor="_Toc104890259" w:history="1">
+      <w:hyperlink w:anchor="_Toc104901999" w:history="1">
         <w:r>
           <w:rPr>
             <w:rStyle w:val="Lienhypertexte"/>
@@ -2871,7 +2871,7 @@
             <w:noProof/>
             <w:webHidden/>
           </w:rPr>
-          <w:instrText xml:space="preserve"> PAGEREF _Toc104890259 \h </w:instrText>
+          <w:instrText xml:space="preserve"> PAGEREF _Toc104901999 \h </w:instrText>
         </w:r>
         <w:r>
           <w:rPr>
@@ -2913,7 +2913,7 @@
           <w:lang w:val="fr-CH" w:eastAsia="fr-CH"/>
         </w:rPr>
       </w:pPr>
-      <w:hyperlink w:anchor="_Toc104890260" w:history="1">
+      <w:hyperlink w:anchor="_Toc104902000" w:history="1">
         <w:r>
           <w:rPr>
             <w:rStyle w:val="Lienhypertexte"/>
@@ -2959,7 +2959,7 @@
             <w:noProof/>
             <w:webHidden/>
           </w:rPr>
-          <w:instrText xml:space="preserve"> PAGEREF _Toc104890260 \h </w:instrText>
+          <w:instrText xml:space="preserve"> PAGEREF _Toc104902000 \h </w:instrText>
         </w:r>
         <w:r>
           <w:rPr>
@@ -3000,7 +3000,7 @@
           <w:lang w:val="fr-CH" w:eastAsia="fr-CH"/>
         </w:rPr>
       </w:pPr>
-      <w:hyperlink w:anchor="_Toc104890261" w:history="1">
+      <w:hyperlink w:anchor="_Toc104902001" w:history="1">
         <w:r>
           <w:rPr>
             <w:rStyle w:val="Lienhypertexte"/>
@@ -3038,7 +3038,7 @@
           <w:rPr>
             <w:webHidden/>
           </w:rPr>
-          <w:instrText xml:space="preserve"> PAGEREF _Toc104890261 \h </w:instrText>
+          <w:instrText xml:space="preserve"> PAGEREF _Toc104902001 \h </w:instrText>
         </w:r>
         <w:r>
           <w:rPr>
@@ -3076,7 +3076,7 @@
           <w:lang w:val="fr-CH" w:eastAsia="fr-CH"/>
         </w:rPr>
       </w:pPr>
-      <w:hyperlink w:anchor="_Toc104890262" w:history="1">
+      <w:hyperlink w:anchor="_Toc104902002" w:history="1">
         <w:r>
           <w:rPr>
             <w:rStyle w:val="Lienhypertexte"/>
@@ -3122,7 +3122,7 @@
             <w:noProof/>
             <w:webHidden/>
           </w:rPr>
-          <w:instrText xml:space="preserve"> PAGEREF _Toc104890262 \h </w:instrText>
+          <w:instrText xml:space="preserve"> PAGEREF _Toc104902002 \h </w:instrText>
         </w:r>
         <w:r>
           <w:rPr>
@@ -3164,7 +3164,7 @@
           <w:lang w:val="fr-CH" w:eastAsia="fr-CH"/>
         </w:rPr>
       </w:pPr>
-      <w:hyperlink w:anchor="_Toc104890263" w:history="1">
+      <w:hyperlink w:anchor="_Toc104902003" w:history="1">
         <w:r>
           <w:rPr>
             <w:rStyle w:val="Lienhypertexte"/>
@@ -3210,7 +3210,7 @@
             <w:noProof/>
             <w:webHidden/>
           </w:rPr>
-          <w:instrText xml:space="preserve"> PAGEREF _Toc104890263 \h </w:instrText>
+          <w:instrText xml:space="preserve"> PAGEREF _Toc104902003 \h </w:instrText>
         </w:r>
         <w:r>
           <w:rPr>
@@ -3252,7 +3252,7 @@
           <w:lang w:val="fr-CH" w:eastAsia="fr-CH"/>
         </w:rPr>
       </w:pPr>
-      <w:hyperlink w:anchor="_Toc104890264" w:history="1">
+      <w:hyperlink w:anchor="_Toc104902004" w:history="1">
         <w:r>
           <w:rPr>
             <w:rStyle w:val="Lienhypertexte"/>
@@ -3298,7 +3298,7 @@
             <w:noProof/>
             <w:webHidden/>
           </w:rPr>
-          <w:instrText xml:space="preserve"> PAGEREF _Toc104890264 \h </w:instrText>
+          <w:instrText xml:space="preserve"> PAGEREF _Toc104902004 \h </w:instrText>
         </w:r>
         <w:r>
           <w:rPr>
@@ -3340,7 +3340,7 @@
           <w:lang w:val="fr-CH" w:eastAsia="fr-CH"/>
         </w:rPr>
       </w:pPr>
-      <w:hyperlink w:anchor="_Toc104890265" w:history="1">
+      <w:hyperlink w:anchor="_Toc104902005" w:history="1">
         <w:r>
           <w:rPr>
             <w:rStyle w:val="Lienhypertexte"/>
@@ -3386,7 +3386,7 @@
             <w:noProof/>
             <w:webHidden/>
           </w:rPr>
-          <w:instrText xml:space="preserve"> PAGEREF _Toc104890265 \h </w:instrText>
+          <w:instrText xml:space="preserve"> PAGEREF _Toc104902005 \h </w:instrText>
         </w:r>
         <w:r>
           <w:rPr>
@@ -3428,7 +3428,7 @@
           <w:lang w:val="fr-CH" w:eastAsia="fr-CH"/>
         </w:rPr>
       </w:pPr>
-      <w:hyperlink w:anchor="_Toc104890266" w:history="1">
+      <w:hyperlink w:anchor="_Toc104902006" w:history="1">
         <w:r>
           <w:rPr>
             <w:rStyle w:val="Lienhypertexte"/>
@@ -3472,7 +3472,7 @@
             <w:noProof/>
             <w:webHidden/>
           </w:rPr>
-          <w:instrText xml:space="preserve"> PAGEREF _Toc104890266 \h </w:instrText>
+          <w:instrText xml:space="preserve"> PAGEREF _Toc104902006 \h </w:instrText>
         </w:r>
         <w:r>
           <w:rPr>
@@ -3513,7 +3513,7 @@
           <w:lang w:val="fr-CH" w:eastAsia="fr-CH"/>
         </w:rPr>
       </w:pPr>
-      <w:hyperlink w:anchor="_Toc104890267" w:history="1">
+      <w:hyperlink w:anchor="_Toc104902007" w:history="1">
         <w:r>
           <w:rPr>
             <w:rStyle w:val="Lienhypertexte"/>
@@ -3551,7 +3551,7 @@
           <w:rPr>
             <w:webHidden/>
           </w:rPr>
-          <w:instrText xml:space="preserve"> PAGEREF _Toc104890267 \h </w:instrText>
+          <w:instrText xml:space="preserve"> PAGEREF _Toc104902007 \h </w:instrText>
         </w:r>
         <w:r>
           <w:rPr>
@@ -3593,7 +3593,7 @@
       <w:r>
         <w:br w:type="page"/>
       </w:r>
-      <w:bookmarkStart w:id="0" w:name="_Toc104890230"/>
+      <w:bookmarkStart w:id="0" w:name="_Toc104901970"/>
       <w:r>
         <w:lastRenderedPageBreak/>
         <w:t>Analyse prél</w:t>
@@ -3614,7 +3614,7 @@
           <w:iCs/>
         </w:rPr>
       </w:pPr>
-      <w:bookmarkStart w:id="1" w:name="_Toc104890231"/>
+      <w:bookmarkStart w:id="1" w:name="_Toc104901971"/>
       <w:r>
         <w:rPr>
           <w:i w:val="0"/>
@@ -3847,7 +3847,7 @@
           <w:iCs/>
         </w:rPr>
       </w:pPr>
-      <w:bookmarkStart w:id="2" w:name="_Toc104890232"/>
+      <w:bookmarkStart w:id="2" w:name="_Toc104901972"/>
       <w:r>
         <w:rPr>
           <w:i w:val="0"/>
@@ -4716,7 +4716,7 @@
           <w:iCs/>
         </w:rPr>
       </w:pPr>
-      <w:bookmarkStart w:id="3" w:name="_Toc104890233"/>
+      <w:bookmarkStart w:id="3" w:name="_Toc104901973"/>
       <w:r>
         <w:rPr>
           <w:i w:val="0"/>
@@ -4879,7 +4879,7 @@
           <w:i w:val="0"/>
         </w:rPr>
       </w:pPr>
-      <w:bookmarkStart w:id="5" w:name="_Toc104890234"/>
+      <w:bookmarkStart w:id="5" w:name="_Toc104901974"/>
       <w:r>
         <w:rPr>
           <w:i w:val="0"/>
@@ -4919,7 +4919,7 @@
           <w:szCs w:val="14"/>
         </w:rPr>
         <w:pict w14:anchorId="51DD47A3">
-          <v:shape id="_x0000_i1026" type="#_x0000_t75" style="width:699.05pt;height:230.25pt">
+          <v:shape id="_x0000_i1026" type="#_x0000_t75" style="width:699pt;height:230.25pt">
             <v:imagedata r:id="rId22" o:title="PlanificationInitiale"/>
           </v:shape>
         </w:pict>
@@ -4929,7 +4929,7 @@
       <w:pPr>
         <w:pStyle w:val="Titre1"/>
       </w:pPr>
-      <w:bookmarkStart w:id="6" w:name="_Toc104890235"/>
+      <w:bookmarkStart w:id="6" w:name="_Toc104901975"/>
       <w:r>
         <w:lastRenderedPageBreak/>
         <w:t>Analyse</w:t>
@@ -4946,7 +4946,7 @@
       </w:pPr>
       <w:bookmarkStart w:id="7" w:name="_Toc25553307"/>
       <w:bookmarkStart w:id="8" w:name="_Toc71691011"/>
-      <w:bookmarkStart w:id="9" w:name="_Toc104890236"/>
+      <w:bookmarkStart w:id="9" w:name="_Toc104901976"/>
       <w:r>
         <w:rPr>
           <w:i w:val="0"/>
@@ -5424,6 +5424,7 @@
           <w:rFonts w:eastAsia="Calibri"/>
           <w:lang w:eastAsia="en-US"/>
         </w:rPr>
+        <w:lastRenderedPageBreak/>
         <w:t>Descriptif du projet</w:t>
       </w:r>
     </w:p>
@@ -5698,6 +5699,13 @@
     </w:p>
     <w:p>
       <w:pPr>
+        <w:rPr>
+          <w:i/>
+        </w:rPr>
+      </w:pPr>
+    </w:p>
+    <w:p>
+      <w:pPr>
         <w:pStyle w:val="Titre3"/>
       </w:pPr>
       <w:r>
@@ -6082,7 +6090,7 @@
           <w:i w:val="0"/>
         </w:rPr>
       </w:pPr>
-      <w:bookmarkStart w:id="12" w:name="_Toc104890237"/>
+      <w:bookmarkStart w:id="12" w:name="_Toc104901977"/>
       <w:r>
         <w:rPr>
           <w:i w:val="0"/>
@@ -6129,7 +6137,7 @@
           <w:i w:val="0"/>
         </w:rPr>
       </w:pPr>
-      <w:bookmarkStart w:id="13" w:name="_Toc104890238"/>
+      <w:bookmarkStart w:id="13" w:name="_Toc104901978"/>
       <w:r>
         <w:rPr>
           <w:i w:val="0"/>
@@ -6277,7 +6285,7 @@
           <w:i w:val="0"/>
         </w:rPr>
       </w:pPr>
-      <w:bookmarkStart w:id="14" w:name="_Toc104890239"/>
+      <w:bookmarkStart w:id="14" w:name="_Toc104901979"/>
       <w:r>
         <w:rPr>
           <w:i w:val="0"/>
@@ -6402,7 +6410,7 @@
           <w:i w:val="0"/>
         </w:rPr>
       </w:pPr>
-      <w:bookmarkStart w:id="15" w:name="_Toc104890240"/>
+      <w:bookmarkStart w:id="15" w:name="_Toc104901980"/>
       <w:r>
         <w:rPr>
           <w:i w:val="0"/>
@@ -6465,7 +6473,7 @@
           <w:szCs w:val="14"/>
         </w:rPr>
         <w:pict w14:anchorId="311211E8">
-          <v:shape id="_x0000_i1027" type="#_x0000_t75" style="width:453.75pt;height:286.35pt">
+          <v:shape id="_x0000_i1027" type="#_x0000_t75" style="width:453.75pt;height:286.5pt">
             <v:imagedata r:id="rId23" o:title="MCD"/>
           </v:shape>
         </w:pict>
@@ -6556,7 +6564,7 @@
         </w:rPr>
       </w:pPr>
       <w:bookmarkStart w:id="16" w:name="_Toc71691012"/>
-      <w:bookmarkStart w:id="17" w:name="_Toc104890241"/>
+      <w:bookmarkStart w:id="17" w:name="_Toc104901981"/>
       <w:r>
         <w:rPr>
           <w:i w:val="0"/>
@@ -7888,7 +7896,7 @@
           <w:iCs/>
         </w:rPr>
       </w:pPr>
-      <w:bookmarkStart w:id="18" w:name="_Toc104890242"/>
+      <w:bookmarkStart w:id="18" w:name="_Toc104901982"/>
       <w:r>
         <w:rPr>
           <w:i w:val="0"/>
@@ -7988,7 +7996,7 @@
       <w:r>
         <w:br w:type="page"/>
       </w:r>
-      <w:bookmarkStart w:id="19" w:name="_Toc104890243"/>
+      <w:bookmarkStart w:id="19" w:name="_Toc104901983"/>
       <w:r>
         <w:lastRenderedPageBreak/>
         <w:t>Conception</w:t>
@@ -7999,7 +8007,7 @@
       <w:pPr>
         <w:pStyle w:val="Titre2"/>
       </w:pPr>
-      <w:bookmarkStart w:id="20" w:name="_Toc104890244"/>
+      <w:bookmarkStart w:id="20" w:name="_Toc104901984"/>
       <w:r>
         <w:t>Analyse de l’environnement</w:t>
       </w:r>
@@ -9346,7 +9354,7 @@
       <w:pPr>
         <w:pStyle w:val="Titre2"/>
       </w:pPr>
-      <w:bookmarkStart w:id="21" w:name="_Toc104890245"/>
+      <w:bookmarkStart w:id="21" w:name="_Toc104901985"/>
       <w:r>
         <w:t>Détermination de l’arborescence du site et des rubriques</w:t>
       </w:r>
@@ -9689,7 +9697,7 @@
       <w:pPr>
         <w:pStyle w:val="Titre2"/>
       </w:pPr>
-      <w:bookmarkStart w:id="22" w:name="_Toc104890246"/>
+      <w:bookmarkStart w:id="22" w:name="_Toc104901986"/>
       <w:r>
         <w:t>Définition de la charte graphique</w:t>
       </w:r>
@@ -9722,14 +9730,14 @@
           <w:rFonts w:cs="Arial"/>
           <w:iCs/>
         </w:rPr>
-        <w:t>aucune</w:t>
+        <w:t>aucune couleur</w:t>
       </w:r>
       <w:r>
         <w:rPr>
           <w:rFonts w:cs="Arial"/>
           <w:iCs/>
         </w:rPr>
-        <w:t xml:space="preserve"> couleurs qui pourrait être lié à une émotion ou un parti politique. Le blanc en fond donne un air très épuré au site et fait mieux ressortir les images présentes pour chaque article. </w:t>
+        <w:t xml:space="preserve"> qui pourrait être lié à une émotion ou un parti politique. Le blanc en fond donne un air très épuré au site et fait mieux ressortir les images présentes pour chaque article. </w:t>
       </w:r>
     </w:p>
     <w:p>
@@ -9753,7 +9761,7 @@
       <w:pPr>
         <w:pStyle w:val="Titre2"/>
       </w:pPr>
-      <w:bookmarkStart w:id="23" w:name="_Toc104890247"/>
+      <w:bookmarkStart w:id="23" w:name="_Toc104901987"/>
       <w:r>
         <w:lastRenderedPageBreak/>
         <w:t>Maquette graphique</w:t>
@@ -9793,7 +9801,7 @@
           <w:rFonts w:cs="Arial"/>
         </w:rPr>
         <w:pict w14:anchorId="1D45B505">
-          <v:shape id="_x0000_i1028" type="#_x0000_t75" style="width:699.9pt;height:379.25pt">
+          <v:shape id="_x0000_i1028" type="#_x0000_t75" style="width:699.75pt;height:379.5pt">
             <v:imagedata r:id="rId25" o:title="home"/>
           </v:shape>
         </w:pict>
@@ -9839,7 +9847,7 @@
           <w:rFonts w:cs="Arial"/>
         </w:rPr>
         <w:pict w14:anchorId="163E3C16">
-          <v:shape id="_x0000_i1029" type="#_x0000_t75" style="width:699.9pt;height:379.25pt">
+          <v:shape id="_x0000_i1029" type="#_x0000_t75" style="width:699.75pt;height:379.5pt">
             <v:imagedata r:id="rId26" o:title="home_logged_in"/>
           </v:shape>
         </w:pict>
@@ -9894,7 +9902,7 @@
           <w:rFonts w:cs="Arial"/>
         </w:rPr>
         <w:pict w14:anchorId="6C93E577">
-          <v:shape id="_x0000_i1030" type="#_x0000_t75" style="width:699.9pt;height:379.25pt">
+          <v:shape id="_x0000_i1030" type="#_x0000_t75" style="width:699.75pt;height:379.5pt">
             <v:imagedata r:id="rId27" o:title="login"/>
           </v:shape>
         </w:pict>
@@ -9958,7 +9966,7 @@
           <w:rFonts w:cs="Arial"/>
         </w:rPr>
         <w:pict w14:anchorId="00D6FF65">
-          <v:shape id="_x0000_i1031" type="#_x0000_t75" style="width:699.9pt;height:379.25pt">
+          <v:shape id="_x0000_i1031" type="#_x0000_t75" style="width:699.75pt;height:379.5pt">
             <v:imagedata r:id="rId28" o:title="register"/>
           </v:shape>
         </w:pict>
@@ -10030,7 +10038,7 @@
           <w:rFonts w:cs="Arial"/>
         </w:rPr>
         <w:pict w14:anchorId="53106E3A">
-          <v:shape id="_x0000_i1032" type="#_x0000_t75" style="width:699.9pt;height:379.25pt">
+          <v:shape id="_x0000_i1032" type="#_x0000_t75" style="width:699.75pt;height:379.5pt">
             <v:imagedata r:id="rId29" o:title="article"/>
           </v:shape>
         </w:pict>
@@ -10086,7 +10094,7 @@
           <w:rFonts w:cs="Arial"/>
         </w:rPr>
         <w:pict w14:anchorId="38618B2D">
-          <v:shape id="_x0000_i1033" type="#_x0000_t75" style="width:699.9pt;height:379.25pt">
+          <v:shape id="_x0000_i1033" type="#_x0000_t75" style="width:699.75pt;height:379.5pt">
             <v:imagedata r:id="rId30" o:title="comments"/>
           </v:shape>
         </w:pict>
@@ -10152,7 +10160,7 @@
           <w:rFonts w:cs="Arial"/>
         </w:rPr>
         <w:pict w14:anchorId="11251611">
-          <v:shape id="_x0000_i1034" type="#_x0000_t75" style="width:699.9pt;height:379.25pt">
+          <v:shape id="_x0000_i1034" type="#_x0000_t75" style="width:699.75pt;height:379.5pt">
             <v:imagedata r:id="rId31" o:title="add_article"/>
           </v:shape>
         </w:pict>
@@ -10203,7 +10211,7 @@
           <w:rFonts w:cs="Arial"/>
         </w:rPr>
         <w:pict w14:anchorId="59A8EFEA">
-          <v:shape id="_x0000_i1035" type="#_x0000_t75" style="width:699.9pt;height:379.25pt">
+          <v:shape id="_x0000_i1035" type="#_x0000_t75" style="width:699.75pt;height:379.5pt">
             <v:imagedata r:id="rId32" o:title="category_manager"/>
           </v:shape>
         </w:pict>
@@ -10261,7 +10269,7 @@
           <w:rFonts w:cs="Arial"/>
         </w:rPr>
         <w:pict w14:anchorId="133D5043">
-          <v:shape id="_x0000_i1036" type="#_x0000_t75" style="width:699.9pt;height:379.25pt">
+          <v:shape id="_x0000_i1036" type="#_x0000_t75" style="width:699.75pt;height:379.5pt">
             <v:imagedata r:id="rId33" o:title="author_manager"/>
           </v:shape>
         </w:pict>
@@ -10319,7 +10327,7 @@
           <w:rFonts w:cs="Arial"/>
         </w:rPr>
         <w:pict w14:anchorId="511B7C7F">
-          <v:shape id="_x0000_i1037" type="#_x0000_t75" style="width:699.9pt;height:379.25pt">
+          <v:shape id="_x0000_i1037" type="#_x0000_t75" style="width:699.75pt;height:379.5pt">
             <v:imagedata r:id="rId34" o:title="filter"/>
           </v:shape>
         </w:pict>
@@ -10359,7 +10367,7 @@
       <w:pPr>
         <w:pStyle w:val="Titre2"/>
       </w:pPr>
-      <w:bookmarkStart w:id="24" w:name="_Toc104890248"/>
+      <w:bookmarkStart w:id="24" w:name="_Toc104901988"/>
       <w:r>
         <w:t>Conception de la Base de données</w:t>
       </w:r>
@@ -10371,7 +10379,7 @@
       </w:pPr>
       <w:r>
         <w:pict w14:anchorId="554EBB3C">
-          <v:shape id="_x0000_i1038" type="#_x0000_t75" style="width:368.35pt;height:396pt">
+          <v:shape id="_x0000_i1038" type="#_x0000_t75" style="width:368.25pt;height:396pt">
             <v:imagedata r:id="rId37" o:title="MLD"/>
           </v:shape>
         </w:pict>
@@ -10389,7 +10397,7 @@
       <w:pPr>
         <w:pStyle w:val="Titre2"/>
       </w:pPr>
-      <w:bookmarkStart w:id="25" w:name="_Toc104890249"/>
+      <w:bookmarkStart w:id="25" w:name="_Toc104901989"/>
       <w:r>
         <w:t>Choix de la formule d’hébergement</w:t>
       </w:r>
@@ -10659,7 +10667,7 @@
       <w:r>
         <w:br w:type="page"/>
       </w:r>
-      <w:bookmarkStart w:id="27" w:name="_Toc104890250"/>
+      <w:bookmarkStart w:id="27" w:name="_Toc104901990"/>
       <w:r>
         <w:lastRenderedPageBreak/>
         <w:t>R</w:t>
@@ -10680,7 +10688,7 @@
       </w:pPr>
       <w:bookmarkStart w:id="28" w:name="_Toc25553317"/>
       <w:bookmarkStart w:id="29" w:name="_Toc71691022"/>
-      <w:bookmarkStart w:id="30" w:name="_Toc104890251"/>
+      <w:bookmarkStart w:id="30" w:name="_Toc104901991"/>
       <w:r>
         <w:rPr>
           <w:i w:val="0"/>
@@ -15798,6 +15806,21 @@
     </w:p>
     <w:p>
       <w:pPr>
+        <w:rPr>
+          <w:i/>
+          <w:iCs/>
+        </w:rPr>
+      </w:pPr>
+      <w:r>
+        <w:rPr>
+          <w:i/>
+          <w:iCs/>
+        </w:rPr>
+        <w:br w:type="page"/>
+      </w:r>
+    </w:p>
+    <w:p>
+      <w:pPr>
         <w:pStyle w:val="Titre3"/>
       </w:pPr>
       <w:r>
@@ -16411,11 +16434,7 @@
               <w:fldChar w:fldCharType="begin"/>
             </w:r>
             <w:r>
-              <w:instrText xml:space="preserve"> XE </w:instrText>
-            </w:r>
-            <w:r>
-              <w:lastRenderedPageBreak/>
-              <w:instrText>"</w:instrText>
+              <w:instrText xml:space="preserve"> XE "</w:instrText>
             </w:r>
             <w:r>
               <w:rPr>
@@ -16457,7 +16476,6 @@
                 <w:i/>
                 <w:iCs/>
               </w:rPr>
-              <w:lastRenderedPageBreak/>
               <w:t>Username</w:t>
             </w:r>
           </w:p>
@@ -17013,7 +17031,7 @@
           <w:iCs/>
         </w:rPr>
       </w:pPr>
-      <w:bookmarkStart w:id="34" w:name="_Toc104890252"/>
+      <w:bookmarkStart w:id="34" w:name="_Toc104901992"/>
       <w:r>
         <w:rPr>
           <w:i w:val="0"/>
@@ -18630,6 +18648,7 @@
         <w:pStyle w:val="Titre3"/>
       </w:pPr>
       <w:r>
+        <w:lastRenderedPageBreak/>
         <w:t>Test de l’ajout d’un article</w:t>
       </w:r>
     </w:p>
@@ -23587,7 +23606,7 @@
       </w:pPr>
       <w:bookmarkStart w:id="35" w:name="_Toc25553322"/>
       <w:bookmarkStart w:id="36" w:name="_Toc71691026"/>
-      <w:bookmarkStart w:id="37" w:name="_Toc104890253"/>
+      <w:bookmarkStart w:id="37" w:name="_Toc104901993"/>
       <w:r>
         <w:rPr>
           <w:i w:val="0"/>
@@ -23935,64 +23954,6 @@
           <w:lang w:val="fr-CH"/>
         </w:rPr>
         <w:t xml:space="preserve">Ces deux dernières erreurs laissent également la possibilité aux utilisateurs d’injecter du SQL sur le site. </w:t>
-      </w:r>
-    </w:p>
-    <w:p>
-      <w:pPr>
-        <w:ind w:left="576"/>
-        <w:rPr>
-          <w:lang w:val="fr-CH"/>
-        </w:rPr>
-      </w:pPr>
-    </w:p>
-    <w:p>
-      <w:pPr>
-        <w:ind w:left="576"/>
-        <w:rPr>
-          <w:lang w:val="fr-CH"/>
-        </w:rPr>
-      </w:pPr>
-      <w:r>
-        <w:rPr>
-          <w:lang w:val="fr-CH"/>
-        </w:rPr>
-        <w:t>Outre ces erreurs, l’</w:t>
-      </w:r>
-      <w:r>
-        <w:rPr>
-          <w:lang w:val="fr-CH"/>
-        </w:rPr>
-        <w:t>icône</w:t>
-      </w:r>
-      <w:r>
-        <w:rPr>
-          <w:lang w:val="fr-CH"/>
-        </w:rPr>
-        <w:t xml:space="preserve"> du site doit être changée afin de mieux représenter le ce projet. Actuellement, l’</w:t>
-      </w:r>
-      <w:r>
-        <w:rPr>
-          <w:lang w:val="fr-CH"/>
-        </w:rPr>
-        <w:t>icône</w:t>
-      </w:r>
-      <w:r>
-        <w:rPr>
-          <w:lang w:val="fr-CH"/>
-        </w:rPr>
-        <w:t xml:space="preserve"> du site est l’</w:t>
-      </w:r>
-      <w:r>
-        <w:rPr>
-          <w:lang w:val="fr-CH"/>
-        </w:rPr>
-        <w:t>icône</w:t>
-      </w:r>
-      <w:r>
-        <w:rPr>
-          <w:lang w:val="fr-CH"/>
-        </w:rPr>
-        <w:t xml:space="preserve"> de Bootstrap.</w:t>
       </w:r>
     </w:p>
     <w:p>
@@ -24015,7 +23976,7 @@
         </w:tabs>
       </w:pPr>
       <w:bookmarkStart w:id="38" w:name="_Toc71691027"/>
-      <w:bookmarkStart w:id="39" w:name="_Toc104890254"/>
+      <w:bookmarkStart w:id="39" w:name="_Toc104901994"/>
       <w:r>
         <w:t>M</w:t>
       </w:r>
@@ -24035,7 +23996,7 @@
       </w:pPr>
       <w:bookmarkStart w:id="40" w:name="_Toc25553325"/>
       <w:bookmarkStart w:id="41" w:name="_Toc71691028"/>
-      <w:bookmarkStart w:id="42" w:name="_Toc104890255"/>
+      <w:bookmarkStart w:id="42" w:name="_Toc104901995"/>
       <w:r>
         <w:rPr>
           <w:i w:val="0"/>
@@ -24137,7 +24098,7 @@
           <w:lang w:val="fr-CH" w:eastAsia="fr-CH"/>
         </w:rPr>
         <w:pict w14:anchorId="2384B5B3">
-          <v:shape id="Image 1" o:spid="_x0000_i1039" type="#_x0000_t75" style="width:453.75pt;height:48.55pt;visibility:visible;mso-wrap-style:square">
+          <v:shape id="Image 1" o:spid="_x0000_i1039" type="#_x0000_t75" style="width:453.75pt;height:48.75pt;visibility:visible;mso-wrap-style:square">
             <v:imagedata r:id="rId42" o:title=""/>
           </v:shape>
         </w:pict>
@@ -24265,75 +24226,6 @@
     <w:p>
       <w:pPr>
         <w:pStyle w:val="En-tte"/>
-        <w:ind w:firstLine="360"/>
-        <w:rPr>
-          <w:rFonts w:cs="Arial"/>
-          <w:iCs/>
-        </w:rPr>
-      </w:pPr>
-    </w:p>
-    <w:p>
-      <w:pPr>
-        <w:pStyle w:val="En-tte"/>
-        <w:ind w:left="364" w:hanging="4"/>
-        <w:rPr>
-          <w:rFonts w:cs="Arial"/>
-          <w:iCs/>
-        </w:rPr>
-      </w:pPr>
-      <w:r>
-        <w:rPr>
-          <w:rFonts w:cs="Arial"/>
-          <w:iCs/>
-        </w:rPr>
-        <w:t>La fonctionnalité de filtrage n’est plus fonctionnelle. Elle fonctionne en environnement de développement mais pas en production.</w:t>
-      </w:r>
-    </w:p>
-    <w:p>
-      <w:pPr>
-        <w:pStyle w:val="En-tte"/>
-        <w:ind w:left="364" w:hanging="4"/>
-        <w:rPr>
-          <w:rFonts w:cs="Arial"/>
-          <w:iCs/>
-        </w:rPr>
-      </w:pPr>
-    </w:p>
-    <w:p>
-      <w:pPr>
-        <w:pStyle w:val="En-tte"/>
-        <w:ind w:left="364" w:hanging="4"/>
-        <w:rPr>
-          <w:rFonts w:cs="Arial"/>
-          <w:iCs/>
-        </w:rPr>
-      </w:pPr>
-      <w:r>
-        <w:rPr>
-          <w:rFonts w:cs="Arial"/>
-          <w:iCs/>
-        </w:rPr>
-        <w:t xml:space="preserve">Cette erreur fait que les utilisateurs ne peuvent pas voir les articles filtrés par catégorie. </w:t>
-      </w:r>
-      <w:r>
-        <w:rPr>
-          <w:rFonts w:cs="Arial"/>
-          <w:iCs/>
-        </w:rPr>
-        <w:t>Dû</w:t>
-      </w:r>
-      <w:r>
-        <w:rPr>
-          <w:rFonts w:cs="Arial"/>
-          <w:iCs/>
-        </w:rPr>
-        <w:t xml:space="preserve"> à l’état actuel du projet, cela rend difficile le lire des articles publiés plus anciennement.</w:t>
-      </w:r>
-    </w:p>
-    <w:p>
-      <w:pPr>
-        <w:pStyle w:val="En-tte"/>
-        <w:ind w:left="364" w:hanging="4"/>
         <w:rPr>
           <w:rFonts w:cs="Arial"/>
           <w:iCs/>
@@ -24387,7 +24279,7 @@
       </w:pPr>
       <w:bookmarkStart w:id="43" w:name="_Toc25553326"/>
       <w:bookmarkStart w:id="44" w:name="_Toc71691029"/>
-      <w:bookmarkStart w:id="45" w:name="_Toc104890256"/>
+      <w:bookmarkStart w:id="45" w:name="_Toc104901996"/>
       <w:r>
         <w:rPr>
           <w:i w:val="0"/>
@@ -24446,24 +24338,6 @@
         <w:rPr>
           <w:rFonts w:cs="Arial"/>
         </w:rPr>
-        <w:t>Copie du journal de travail – Version 1.0</w:t>
-      </w:r>
-    </w:p>
-    <w:p>
-      <w:pPr>
-        <w:numPr>
-          <w:ilvl w:val="0"/>
-          <w:numId w:val="3"/>
-        </w:numPr>
-        <w:rPr>
-          <w:rFonts w:cs="Arial"/>
-          <w:i/>
-        </w:rPr>
-      </w:pPr>
-      <w:r>
-        <w:rPr>
-          <w:rFonts w:cs="Arial"/>
-        </w:rPr>
         <w:t>Archive ZIP contenant le site, les scripts SQL et la documentation</w:t>
       </w:r>
     </w:p>
@@ -24491,7 +24365,7 @@
       </w:pPr>
       <w:bookmarkStart w:id="46" w:name="_Toc25553328"/>
       <w:bookmarkStart w:id="47" w:name="_Toc71703263"/>
-      <w:bookmarkStart w:id="48" w:name="_Toc104890257"/>
+      <w:bookmarkStart w:id="48" w:name="_Toc104901997"/>
       <w:r>
         <w:t>C</w:t>
       </w:r>
@@ -24506,7 +24380,7 @@
       <w:pPr>
         <w:pStyle w:val="Titre2"/>
       </w:pPr>
-      <w:bookmarkStart w:id="49" w:name="_Toc104890258"/>
+      <w:bookmarkStart w:id="49" w:name="_Toc104901998"/>
       <w:r>
         <w:t>Sprints Retrospectives</w:t>
       </w:r>
@@ -26452,7 +26326,7 @@
           <w:lang w:val="en-US"/>
         </w:rPr>
       </w:pPr>
-      <w:bookmarkStart w:id="50" w:name="_Toc104890259"/>
+      <w:bookmarkStart w:id="50" w:name="_Toc104901999"/>
       <w:r>
         <w:rPr>
           <w:lang w:val="fr-CH"/>
@@ -26611,7 +26485,7 @@
           <w:lang w:val="fr-CH"/>
         </w:rPr>
       </w:pPr>
-      <w:bookmarkStart w:id="51" w:name="_Toc104890260"/>
+      <w:bookmarkStart w:id="51" w:name="_Toc104902000"/>
       <w:r>
         <w:rPr>
           <w:lang w:val="fr-CH"/>
@@ -26894,7 +26768,7 @@
         </w:tabs>
       </w:pPr>
       <w:bookmarkStart w:id="52" w:name="_Toc71703264"/>
-      <w:bookmarkStart w:id="53" w:name="_Toc104890261"/>
+      <w:bookmarkStart w:id="53" w:name="_Toc104902001"/>
       <w:r>
         <w:t>A</w:t>
       </w:r>
@@ -26914,7 +26788,7 @@
         </w:rPr>
       </w:pPr>
       <w:bookmarkStart w:id="54" w:name="_Toc71703265"/>
-      <w:bookmarkStart w:id="55" w:name="_Toc104890262"/>
+      <w:bookmarkStart w:id="55" w:name="_Toc104902002"/>
       <w:r>
         <w:rPr>
           <w:i w:val="0"/>
@@ -27288,7 +27162,7 @@
           <w:iCs/>
         </w:rPr>
       </w:pPr>
-      <w:bookmarkStart w:id="58" w:name="_Toc104890263"/>
+      <w:bookmarkStart w:id="58" w:name="_Toc104902003"/>
       <w:r>
         <w:rPr>
           <w:i w:val="0"/>
@@ -27307,6 +27181,12 @@
         <w:t>travail</w:t>
       </w:r>
       <w:bookmarkEnd w:id="58"/>
+    </w:p>
+    <w:p/>
+    <w:p>
+      <w:r>
+        <w:t>Une version plus détaillée peut être trouvée dans l’archive ou sur github dans Documentation/JournalDeTravail.xslx</w:t>
+      </w:r>
     </w:p>
     <w:p/>
     <w:tbl>
@@ -28522,7 +28402,25 @@
                 <w:sz w:val="22"/>
                 <w:szCs w:val="22"/>
               </w:rPr>
-              <w:t>Sur GanttProject. Je ne suis pas 100% sûr du resultat. Elle sera révisée au besoin.</w:t>
+              <w:t xml:space="preserve">Sur GanttProject. Je ne suis pas 100% sûr du </w:t>
+            </w:r>
+            <w:r>
+              <w:rPr>
+                <w:rFonts w:ascii="Calibri" w:hAnsi="Calibri" w:cs="Calibri"/>
+                <w:color w:val="000000"/>
+                <w:sz w:val="22"/>
+                <w:szCs w:val="22"/>
+              </w:rPr>
+              <w:t>résultat</w:t>
+            </w:r>
+            <w:r>
+              <w:rPr>
+                <w:rFonts w:ascii="Calibri" w:hAnsi="Calibri" w:cs="Calibri"/>
+                <w:color w:val="000000"/>
+                <w:sz w:val="22"/>
+                <w:szCs w:val="22"/>
+              </w:rPr>
+              <w:t>. Elle sera révisée au besoin.</w:t>
             </w:r>
           </w:p>
         </w:tc>
@@ -29733,6 +29631,7 @@
                 <w:sz w:val="22"/>
                 <w:szCs w:val="22"/>
               </w:rPr>
+              <w:lastRenderedPageBreak/>
               <w:t>03.05.2022</w:t>
             </w:r>
           </w:p>
@@ -29881,7 +29780,6 @@
                 <w:sz w:val="22"/>
                 <w:szCs w:val="22"/>
               </w:rPr>
-              <w:lastRenderedPageBreak/>
               <w:t>05.05.2022</w:t>
             </w:r>
           </w:p>
@@ -32483,6 +32381,7 @@
                 <w:sz w:val="22"/>
                 <w:szCs w:val="22"/>
               </w:rPr>
+              <w:lastRenderedPageBreak/>
               <w:t>09.05.2022</w:t>
             </w:r>
           </w:p>
@@ -32779,7 +32678,6 @@
                 <w:sz w:val="22"/>
                 <w:szCs w:val="22"/>
               </w:rPr>
-              <w:lastRenderedPageBreak/>
               <w:t>09.05.2022</w:t>
             </w:r>
           </w:p>
@@ -35260,6 +35158,7 @@
                 <w:sz w:val="22"/>
                 <w:szCs w:val="22"/>
               </w:rPr>
+              <w:lastRenderedPageBreak/>
               <w:t>16.05.2022</w:t>
             </w:r>
           </w:p>
@@ -35538,7 +35437,6 @@
                 <w:sz w:val="22"/>
                 <w:szCs w:val="22"/>
               </w:rPr>
-              <w:lastRenderedPageBreak/>
               <w:t>16.05.2022</w:t>
             </w:r>
           </w:p>
@@ -36796,7 +36694,25 @@
                 <w:sz w:val="22"/>
                 <w:szCs w:val="22"/>
               </w:rPr>
-              <w:t xml:space="preserve">Affichage des articles sur la page d'acceuil </w:t>
+              <w:t>Affichage des articles sur la page d'</w:t>
+            </w:r>
+            <w:r>
+              <w:rPr>
+                <w:rFonts w:ascii="Calibri" w:hAnsi="Calibri" w:cs="Calibri"/>
+                <w:color w:val="000000"/>
+                <w:sz w:val="22"/>
+                <w:szCs w:val="22"/>
+              </w:rPr>
+              <w:t>accueil</w:t>
+            </w:r>
+            <w:r>
+              <w:rPr>
+                <w:rFonts w:ascii="Calibri" w:hAnsi="Calibri" w:cs="Calibri"/>
+                <w:color w:val="000000"/>
+                <w:sz w:val="22"/>
+                <w:szCs w:val="22"/>
+              </w:rPr>
+              <w:t xml:space="preserve"> </w:t>
             </w:r>
           </w:p>
         </w:tc>
@@ -37584,6 +37500,7 @@
                 <w:sz w:val="22"/>
                 <w:szCs w:val="22"/>
               </w:rPr>
+              <w:lastRenderedPageBreak/>
               <w:t>20.05.2022</w:t>
             </w:r>
           </w:p>
@@ -37862,7 +37779,6 @@
                 <w:sz w:val="22"/>
                 <w:szCs w:val="22"/>
               </w:rPr>
-              <w:lastRenderedPageBreak/>
               <w:t>23.05.2022</w:t>
             </w:r>
           </w:p>
@@ -38640,7 +38556,25 @@
                 <w:sz w:val="22"/>
                 <w:szCs w:val="22"/>
               </w:rPr>
-              <w:t>Maquettes des fonctionnalités a venir</w:t>
+              <w:t xml:space="preserve">Maquettes des fonctionnalités </w:t>
+            </w:r>
+            <w:r>
+              <w:rPr>
+                <w:rFonts w:ascii="Calibri" w:hAnsi="Calibri" w:cs="Calibri"/>
+                <w:color w:val="000000"/>
+                <w:sz w:val="22"/>
+                <w:szCs w:val="22"/>
+              </w:rPr>
+              <w:t>à</w:t>
+            </w:r>
+            <w:r>
+              <w:rPr>
+                <w:rFonts w:ascii="Calibri" w:hAnsi="Calibri" w:cs="Calibri"/>
+                <w:color w:val="000000"/>
+                <w:sz w:val="22"/>
+                <w:szCs w:val="22"/>
+              </w:rPr>
+              <w:t xml:space="preserve"> venir</w:t>
             </w:r>
           </w:p>
         </w:tc>
@@ -40335,7 +40269,25 @@
                 <w:sz w:val="22"/>
                 <w:szCs w:val="22"/>
               </w:rPr>
-              <w:t>Revue de l'ortographe sur le site et la doc</w:t>
+              <w:t>Revue de l'</w:t>
+            </w:r>
+            <w:r>
+              <w:rPr>
+                <w:rFonts w:ascii="Calibri" w:hAnsi="Calibri" w:cs="Calibri"/>
+                <w:color w:val="000000"/>
+                <w:sz w:val="22"/>
+                <w:szCs w:val="22"/>
+              </w:rPr>
+              <w:t>orthographe</w:t>
+            </w:r>
+            <w:r>
+              <w:rPr>
+                <w:rFonts w:ascii="Calibri" w:hAnsi="Calibri" w:cs="Calibri"/>
+                <w:color w:val="000000"/>
+                <w:sz w:val="22"/>
+                <w:szCs w:val="22"/>
+              </w:rPr>
+              <w:t xml:space="preserve"> sur le site et la doc</w:t>
             </w:r>
           </w:p>
         </w:tc>
@@ -41114,6 +41066,7 @@
                 <w:sz w:val="22"/>
                 <w:szCs w:val="22"/>
               </w:rPr>
+              <w:lastRenderedPageBreak/>
               <w:t>30.05.2022</w:t>
             </w:r>
           </w:p>
@@ -41362,7 +41315,25 @@
                 <w:sz w:val="22"/>
                 <w:szCs w:val="22"/>
               </w:rPr>
-              <w:t>Travail a la maison</w:t>
+              <w:t xml:space="preserve">Travail </w:t>
+            </w:r>
+            <w:r>
+              <w:rPr>
+                <w:rFonts w:ascii="Calibri" w:hAnsi="Calibri" w:cs="Calibri"/>
+                <w:color w:val="000000"/>
+                <w:sz w:val="22"/>
+                <w:szCs w:val="22"/>
+              </w:rPr>
+              <w:t>à</w:t>
+            </w:r>
+            <w:r>
+              <w:rPr>
+                <w:rFonts w:ascii="Calibri" w:hAnsi="Calibri" w:cs="Calibri"/>
+                <w:color w:val="000000"/>
+                <w:sz w:val="22"/>
+                <w:szCs w:val="22"/>
+              </w:rPr>
+              <w:t xml:space="preserve"> la maison</w:t>
             </w:r>
           </w:p>
         </w:tc>
@@ -41401,7 +41372,6 @@
                 <w:sz w:val="22"/>
                 <w:szCs w:val="22"/>
               </w:rPr>
-              <w:lastRenderedPageBreak/>
               <w:t>30.05.2022</w:t>
             </w:r>
           </w:p>
@@ -42242,61 +42212,60 @@
         <w:tc>
           <w:tcPr>
             <w:tcW w:w="1144" w:type="dxa"/>
-            <w:shd w:val="clear" w:color="auto" w:fill="auto"/>
-            <w:vAlign w:val="bottom"/>
-          </w:tcPr>
-          <w:p>
-            <w:pPr>
-              <w:rPr>
-                <w:rFonts w:ascii="Calibri" w:hAnsi="Calibri" w:cs="Calibri"/>
-                <w:color w:val="000000"/>
-                <w:sz w:val="22"/>
-                <w:szCs w:val="22"/>
-              </w:rPr>
-            </w:pPr>
-            <w:bookmarkStart w:id="59" w:name="_Toc25553331"/>
-          </w:p>
-          <w:p>
-            <w:pPr>
-              <w:rPr>
-                <w:rFonts w:ascii="Calibri" w:hAnsi="Calibri" w:cs="Calibri"/>
-                <w:color w:val="000000"/>
-                <w:sz w:val="22"/>
-                <w:szCs w:val="22"/>
-              </w:rPr>
-            </w:pPr>
-            <w:r>
-              <w:rPr>
-                <w:rFonts w:ascii="Calibri" w:hAnsi="Calibri" w:cs="Calibri"/>
-                <w:color w:val="000000"/>
-                <w:sz w:val="22"/>
-                <w:szCs w:val="22"/>
-              </w:rPr>
-              <w:t>TOTAL</w:t>
+            <w:shd w:val="clear" w:color="auto" w:fill="D9D9D9"/>
+            <w:vAlign w:val="bottom"/>
+          </w:tcPr>
+          <w:p>
+            <w:pPr>
+              <w:jc w:val="right"/>
+              <w:rPr>
+                <w:rFonts w:ascii="Calibri" w:hAnsi="Calibri" w:cs="Calibri"/>
+                <w:color w:val="000000"/>
+                <w:sz w:val="22"/>
+                <w:szCs w:val="22"/>
+              </w:rPr>
+            </w:pPr>
+            <w:r>
+              <w:rPr>
+                <w:rFonts w:ascii="Calibri" w:hAnsi="Calibri" w:cs="Calibri"/>
+                <w:color w:val="000000"/>
+                <w:sz w:val="22"/>
+                <w:szCs w:val="22"/>
+              </w:rPr>
+              <w:t>31.05.2022</w:t>
             </w:r>
           </w:p>
         </w:tc>
         <w:tc>
           <w:tcPr>
             <w:tcW w:w="1410" w:type="dxa"/>
-            <w:shd w:val="clear" w:color="auto" w:fill="auto"/>
-            <w:vAlign w:val="bottom"/>
-          </w:tcPr>
-          <w:p>
-            <w:pPr>
-              <w:rPr>
-                <w:rFonts w:ascii="Calibri" w:hAnsi="Calibri" w:cs="Calibri"/>
-                <w:color w:val="000000"/>
-                <w:sz w:val="22"/>
-                <w:szCs w:val="22"/>
-              </w:rPr>
-            </w:pPr>
+            <w:shd w:val="clear" w:color="auto" w:fill="D9D9D9"/>
+            <w:vAlign w:val="bottom"/>
+          </w:tcPr>
+          <w:p>
+            <w:pPr>
+              <w:rPr>
+                <w:rFonts w:ascii="Calibri" w:hAnsi="Calibri" w:cs="Calibri"/>
+                <w:color w:val="000000"/>
+                <w:sz w:val="22"/>
+                <w:szCs w:val="22"/>
+              </w:rPr>
+            </w:pPr>
+            <w:r>
+              <w:rPr>
+                <w:rFonts w:ascii="Calibri" w:hAnsi="Calibri" w:cs="Calibri"/>
+                <w:color w:val="000000"/>
+                <w:sz w:val="22"/>
+                <w:szCs w:val="22"/>
+              </w:rPr>
+              <w:t>Réalisation</w:t>
+            </w:r>
           </w:p>
         </w:tc>
         <w:tc>
           <w:tcPr>
             <w:tcW w:w="1463" w:type="dxa"/>
-            <w:shd w:val="clear" w:color="auto" w:fill="auto"/>
+            <w:shd w:val="clear" w:color="auto" w:fill="D9D9D9"/>
             <w:vAlign w:val="bottom"/>
           </w:tcPr>
           <w:p>
@@ -42316,40 +42285,460 @@
                 <w:sz w:val="22"/>
                 <w:szCs w:val="22"/>
               </w:rPr>
-              <w:t>86.35 heures</w:t>
+              <w:t>0.25</w:t>
             </w:r>
           </w:p>
         </w:tc>
         <w:tc>
           <w:tcPr>
             <w:tcW w:w="4972" w:type="dxa"/>
-            <w:shd w:val="clear" w:color="auto" w:fill="auto"/>
-            <w:vAlign w:val="bottom"/>
-          </w:tcPr>
-          <w:p>
-            <w:pPr>
-              <w:rPr>
-                <w:rFonts w:ascii="Calibri" w:hAnsi="Calibri" w:cs="Calibri"/>
-                <w:color w:val="000000"/>
-                <w:sz w:val="22"/>
-                <w:szCs w:val="22"/>
-              </w:rPr>
-            </w:pPr>
+            <w:shd w:val="clear" w:color="auto" w:fill="D9D9D9"/>
+            <w:vAlign w:val="bottom"/>
+          </w:tcPr>
+          <w:p>
+            <w:pPr>
+              <w:rPr>
+                <w:rFonts w:ascii="Calibri" w:hAnsi="Calibri" w:cs="Calibri"/>
+                <w:color w:val="000000"/>
+                <w:sz w:val="22"/>
+                <w:szCs w:val="22"/>
+                <w:lang w:val="fr-CH" w:eastAsia="fr-CH"/>
+              </w:rPr>
+            </w:pPr>
+            <w:r>
+              <w:rPr>
+                <w:rFonts w:ascii="Calibri" w:hAnsi="Calibri" w:cs="Calibri"/>
+                <w:color w:val="000000"/>
+                <w:sz w:val="22"/>
+                <w:szCs w:val="22"/>
+              </w:rPr>
+              <w:t>Correction du bug d'affichage des catégories</w:t>
+            </w:r>
           </w:p>
         </w:tc>
         <w:tc>
           <w:tcPr>
             <w:tcW w:w="5077" w:type="dxa"/>
-            <w:shd w:val="clear" w:color="auto" w:fill="auto"/>
-            <w:vAlign w:val="bottom"/>
-          </w:tcPr>
-          <w:p>
-            <w:pPr>
-              <w:rPr>
-                <w:rFonts w:ascii="Calibri" w:hAnsi="Calibri" w:cs="Calibri"/>
-                <w:color w:val="000000"/>
-                <w:sz w:val="22"/>
-                <w:szCs w:val="22"/>
+            <w:shd w:val="clear" w:color="auto" w:fill="D9D9D9"/>
+            <w:vAlign w:val="bottom"/>
+          </w:tcPr>
+          <w:p>
+            <w:pPr>
+              <w:rPr>
+                <w:rFonts w:ascii="Calibri" w:hAnsi="Calibri" w:cs="Calibri"/>
+                <w:color w:val="000000"/>
+                <w:sz w:val="22"/>
+                <w:szCs w:val="22"/>
+                <w:lang w:val="fr-CH"/>
+              </w:rPr>
+            </w:pPr>
+          </w:p>
+        </w:tc>
+      </w:tr>
+      <w:tr>
+        <w:tblPrEx>
+          <w:tblCellMar>
+            <w:left w:w="70" w:type="dxa"/>
+            <w:right w:w="70" w:type="dxa"/>
+          </w:tblCellMar>
+        </w:tblPrEx>
+        <w:trPr>
+          <w:trHeight w:val="300"/>
+        </w:trPr>
+        <w:tc>
+          <w:tcPr>
+            <w:tcW w:w="1144" w:type="dxa"/>
+            <w:shd w:val="clear" w:color="auto" w:fill="FFFFFF"/>
+            <w:vAlign w:val="bottom"/>
+          </w:tcPr>
+          <w:p>
+            <w:pPr>
+              <w:jc w:val="right"/>
+              <w:rPr>
+                <w:rFonts w:ascii="Calibri" w:hAnsi="Calibri" w:cs="Calibri"/>
+                <w:color w:val="000000"/>
+                <w:sz w:val="22"/>
+                <w:szCs w:val="22"/>
+              </w:rPr>
+            </w:pPr>
+            <w:r>
+              <w:rPr>
+                <w:rFonts w:ascii="Calibri" w:hAnsi="Calibri" w:cs="Calibri"/>
+                <w:color w:val="000000"/>
+                <w:sz w:val="22"/>
+                <w:szCs w:val="22"/>
+              </w:rPr>
+              <w:t>31.05.2022</w:t>
+            </w:r>
+          </w:p>
+        </w:tc>
+        <w:tc>
+          <w:tcPr>
+            <w:tcW w:w="1410" w:type="dxa"/>
+            <w:shd w:val="clear" w:color="auto" w:fill="FFFFFF"/>
+            <w:vAlign w:val="bottom"/>
+          </w:tcPr>
+          <w:p>
+            <w:pPr>
+              <w:rPr>
+                <w:rFonts w:ascii="Calibri" w:hAnsi="Calibri" w:cs="Calibri"/>
+                <w:color w:val="000000"/>
+                <w:sz w:val="22"/>
+                <w:szCs w:val="22"/>
+              </w:rPr>
+            </w:pPr>
+            <w:r>
+              <w:rPr>
+                <w:rFonts w:ascii="Calibri" w:hAnsi="Calibri" w:cs="Calibri"/>
+                <w:color w:val="000000"/>
+                <w:sz w:val="22"/>
+                <w:szCs w:val="22"/>
+              </w:rPr>
+              <w:t>Réalisation</w:t>
+            </w:r>
+          </w:p>
+        </w:tc>
+        <w:tc>
+          <w:tcPr>
+            <w:tcW w:w="1463" w:type="dxa"/>
+            <w:shd w:val="clear" w:color="auto" w:fill="FFFFFF"/>
+            <w:vAlign w:val="bottom"/>
+          </w:tcPr>
+          <w:p>
+            <w:pPr>
+              <w:jc w:val="right"/>
+              <w:rPr>
+                <w:rFonts w:ascii="Calibri" w:hAnsi="Calibri" w:cs="Calibri"/>
+                <w:color w:val="000000"/>
+                <w:sz w:val="22"/>
+                <w:szCs w:val="22"/>
+              </w:rPr>
+            </w:pPr>
+            <w:r>
+              <w:rPr>
+                <w:rFonts w:ascii="Calibri" w:hAnsi="Calibri" w:cs="Calibri"/>
+                <w:color w:val="000000"/>
+                <w:sz w:val="22"/>
+                <w:szCs w:val="22"/>
+              </w:rPr>
+              <w:t>0.25</w:t>
+            </w:r>
+          </w:p>
+        </w:tc>
+        <w:tc>
+          <w:tcPr>
+            <w:tcW w:w="4972" w:type="dxa"/>
+            <w:shd w:val="clear" w:color="auto" w:fill="FFFFFF"/>
+            <w:vAlign w:val="bottom"/>
+          </w:tcPr>
+          <w:p>
+            <w:pPr>
+              <w:rPr>
+                <w:rFonts w:ascii="Calibri" w:hAnsi="Calibri" w:cs="Calibri"/>
+                <w:color w:val="000000"/>
+                <w:sz w:val="22"/>
+                <w:szCs w:val="22"/>
+                <w:lang w:val="fr-CH" w:eastAsia="fr-CH"/>
+              </w:rPr>
+            </w:pPr>
+            <w:r>
+              <w:rPr>
+                <w:rFonts w:ascii="Calibri" w:hAnsi="Calibri" w:cs="Calibri"/>
+                <w:color w:val="000000"/>
+                <w:sz w:val="22"/>
+                <w:szCs w:val="22"/>
+              </w:rPr>
+              <w:t>Peaufinage de l'affichage du site et correction de bugs d'affichage d'articles</w:t>
+            </w:r>
+          </w:p>
+        </w:tc>
+        <w:tc>
+          <w:tcPr>
+            <w:tcW w:w="5077" w:type="dxa"/>
+            <w:shd w:val="clear" w:color="auto" w:fill="FFFFFF"/>
+            <w:vAlign w:val="bottom"/>
+          </w:tcPr>
+          <w:p>
+            <w:pPr>
+              <w:rPr>
+                <w:rFonts w:ascii="Calibri" w:hAnsi="Calibri" w:cs="Calibri"/>
+                <w:color w:val="000000"/>
+                <w:sz w:val="22"/>
+                <w:szCs w:val="22"/>
+                <w:lang w:val="fr-CH"/>
+              </w:rPr>
+            </w:pPr>
+          </w:p>
+        </w:tc>
+      </w:tr>
+      <w:tr>
+        <w:tblPrEx>
+          <w:tblCellMar>
+            <w:left w:w="70" w:type="dxa"/>
+            <w:right w:w="70" w:type="dxa"/>
+          </w:tblCellMar>
+        </w:tblPrEx>
+        <w:trPr>
+          <w:trHeight w:val="300"/>
+        </w:trPr>
+        <w:tc>
+          <w:tcPr>
+            <w:tcW w:w="1144" w:type="dxa"/>
+            <w:shd w:val="clear" w:color="auto" w:fill="D9D9D9"/>
+            <w:vAlign w:val="bottom"/>
+          </w:tcPr>
+          <w:p>
+            <w:pPr>
+              <w:jc w:val="right"/>
+              <w:rPr>
+                <w:rFonts w:ascii="Calibri" w:hAnsi="Calibri" w:cs="Calibri"/>
+                <w:color w:val="000000"/>
+                <w:sz w:val="22"/>
+                <w:szCs w:val="22"/>
+              </w:rPr>
+            </w:pPr>
+            <w:r>
+              <w:rPr>
+                <w:rFonts w:ascii="Calibri" w:hAnsi="Calibri" w:cs="Calibri"/>
+                <w:color w:val="000000"/>
+                <w:sz w:val="22"/>
+                <w:szCs w:val="22"/>
+              </w:rPr>
+              <w:t>31.05.2022</w:t>
+            </w:r>
+          </w:p>
+        </w:tc>
+        <w:tc>
+          <w:tcPr>
+            <w:tcW w:w="1410" w:type="dxa"/>
+            <w:shd w:val="clear" w:color="auto" w:fill="D9D9D9"/>
+            <w:vAlign w:val="bottom"/>
+          </w:tcPr>
+          <w:p>
+            <w:pPr>
+              <w:rPr>
+                <w:rFonts w:ascii="Calibri" w:hAnsi="Calibri" w:cs="Calibri"/>
+                <w:color w:val="000000"/>
+                <w:sz w:val="22"/>
+                <w:szCs w:val="22"/>
+              </w:rPr>
+            </w:pPr>
+            <w:r>
+              <w:rPr>
+                <w:rFonts w:ascii="Calibri" w:hAnsi="Calibri" w:cs="Calibri"/>
+                <w:color w:val="000000"/>
+                <w:sz w:val="22"/>
+                <w:szCs w:val="22"/>
+              </w:rPr>
+              <w:t>Réalisation</w:t>
+            </w:r>
+          </w:p>
+        </w:tc>
+        <w:tc>
+          <w:tcPr>
+            <w:tcW w:w="1463" w:type="dxa"/>
+            <w:shd w:val="clear" w:color="auto" w:fill="D9D9D9"/>
+            <w:vAlign w:val="bottom"/>
+          </w:tcPr>
+          <w:p>
+            <w:pPr>
+              <w:jc w:val="right"/>
+              <w:rPr>
+                <w:rFonts w:ascii="Calibri" w:hAnsi="Calibri" w:cs="Calibri"/>
+                <w:color w:val="000000"/>
+                <w:sz w:val="22"/>
+                <w:szCs w:val="22"/>
+              </w:rPr>
+            </w:pPr>
+            <w:r>
+              <w:rPr>
+                <w:rFonts w:ascii="Calibri" w:hAnsi="Calibri" w:cs="Calibri"/>
+                <w:color w:val="000000"/>
+                <w:sz w:val="22"/>
+                <w:szCs w:val="22"/>
+              </w:rPr>
+              <w:t>0.75</w:t>
+            </w:r>
+          </w:p>
+        </w:tc>
+        <w:tc>
+          <w:tcPr>
+            <w:tcW w:w="4972" w:type="dxa"/>
+            <w:shd w:val="clear" w:color="auto" w:fill="D9D9D9"/>
+            <w:vAlign w:val="bottom"/>
+          </w:tcPr>
+          <w:p>
+            <w:pPr>
+              <w:rPr>
+                <w:rFonts w:ascii="Calibri" w:hAnsi="Calibri" w:cs="Calibri"/>
+                <w:color w:val="000000"/>
+                <w:sz w:val="22"/>
+                <w:szCs w:val="22"/>
+                <w:lang w:eastAsia="fr-CH"/>
+              </w:rPr>
+            </w:pPr>
+            <w:r>
+              <w:rPr>
+                <w:rFonts w:ascii="Calibri" w:hAnsi="Calibri" w:cs="Calibri"/>
+                <w:color w:val="000000"/>
+                <w:sz w:val="22"/>
+                <w:szCs w:val="22"/>
+              </w:rPr>
+              <w:t>Relecture de la documentation et correction selon derniers bugfix</w:t>
+            </w:r>
+          </w:p>
+        </w:tc>
+        <w:tc>
+          <w:tcPr>
+            <w:tcW w:w="5077" w:type="dxa"/>
+            <w:shd w:val="clear" w:color="auto" w:fill="D9D9D9"/>
+            <w:vAlign w:val="bottom"/>
+          </w:tcPr>
+          <w:p>
+            <w:pPr>
+              <w:rPr>
+                <w:rFonts w:ascii="Calibri" w:hAnsi="Calibri" w:cs="Calibri"/>
+                <w:color w:val="000000"/>
+                <w:sz w:val="22"/>
+                <w:szCs w:val="22"/>
+                <w:lang w:val="fr-CH"/>
+              </w:rPr>
+            </w:pPr>
+          </w:p>
+        </w:tc>
+      </w:tr>
+      <w:tr>
+        <w:tblPrEx>
+          <w:tblCellMar>
+            <w:left w:w="70" w:type="dxa"/>
+            <w:right w:w="70" w:type="dxa"/>
+          </w:tblCellMar>
+        </w:tblPrEx>
+        <w:trPr>
+          <w:trHeight w:val="300"/>
+        </w:trPr>
+        <w:tc>
+          <w:tcPr>
+            <w:tcW w:w="1144" w:type="dxa"/>
+            <w:shd w:val="clear" w:color="auto" w:fill="auto"/>
+            <w:vAlign w:val="bottom"/>
+          </w:tcPr>
+          <w:p>
+            <w:pPr>
+              <w:jc w:val="right"/>
+              <w:rPr>
+                <w:rFonts w:ascii="Calibri" w:hAnsi="Calibri" w:cs="Calibri"/>
+                <w:color w:val="000000"/>
+                <w:sz w:val="22"/>
+                <w:szCs w:val="22"/>
+                <w:lang w:val="fr-CH" w:eastAsia="fr-CH"/>
+              </w:rPr>
+            </w:pPr>
+            <w:r>
+              <w:rPr>
+                <w:rFonts w:ascii="Calibri" w:hAnsi="Calibri" w:cs="Calibri"/>
+                <w:color w:val="000000"/>
+                <w:sz w:val="22"/>
+                <w:szCs w:val="22"/>
+              </w:rPr>
+              <w:t>31.05.2022</w:t>
+            </w:r>
+          </w:p>
+        </w:tc>
+        <w:tc>
+          <w:tcPr>
+            <w:tcW w:w="1410" w:type="dxa"/>
+            <w:shd w:val="clear" w:color="auto" w:fill="auto"/>
+            <w:vAlign w:val="bottom"/>
+          </w:tcPr>
+          <w:p>
+            <w:pPr>
+              <w:rPr>
+                <w:rFonts w:ascii="Calibri" w:hAnsi="Calibri" w:cs="Calibri"/>
+                <w:color w:val="000000"/>
+                <w:sz w:val="22"/>
+                <w:szCs w:val="22"/>
+              </w:rPr>
+            </w:pPr>
+            <w:r>
+              <w:rPr>
+                <w:rFonts w:ascii="Calibri" w:hAnsi="Calibri" w:cs="Calibri"/>
+                <w:color w:val="000000"/>
+                <w:sz w:val="22"/>
+                <w:szCs w:val="22"/>
+              </w:rPr>
+              <w:t>Réalisation</w:t>
+            </w:r>
+          </w:p>
+        </w:tc>
+        <w:tc>
+          <w:tcPr>
+            <w:tcW w:w="1463" w:type="dxa"/>
+            <w:shd w:val="clear" w:color="auto" w:fill="auto"/>
+            <w:vAlign w:val="bottom"/>
+          </w:tcPr>
+          <w:p>
+            <w:pPr>
+              <w:jc w:val="right"/>
+              <w:rPr>
+                <w:rFonts w:ascii="Calibri" w:hAnsi="Calibri" w:cs="Calibri"/>
+                <w:color w:val="000000"/>
+                <w:sz w:val="22"/>
+                <w:szCs w:val="22"/>
+              </w:rPr>
+            </w:pPr>
+            <w:r>
+              <w:rPr>
+                <w:rFonts w:ascii="Calibri" w:hAnsi="Calibri" w:cs="Calibri"/>
+                <w:color w:val="000000"/>
+                <w:sz w:val="22"/>
+                <w:szCs w:val="22"/>
+              </w:rPr>
+              <w:t>0.5</w:t>
+            </w:r>
+          </w:p>
+        </w:tc>
+        <w:tc>
+          <w:tcPr>
+            <w:tcW w:w="4972" w:type="dxa"/>
+            <w:shd w:val="clear" w:color="auto" w:fill="auto"/>
+            <w:vAlign w:val="bottom"/>
+          </w:tcPr>
+          <w:p>
+            <w:pPr>
+              <w:rPr>
+                <w:rFonts w:ascii="Calibri" w:hAnsi="Calibri" w:cs="Calibri"/>
+                <w:color w:val="000000"/>
+                <w:sz w:val="22"/>
+                <w:szCs w:val="22"/>
+                <w:lang w:val="fr-CH" w:eastAsia="fr-CH"/>
+              </w:rPr>
+            </w:pPr>
+            <w:r>
+              <w:rPr>
+                <w:rFonts w:ascii="Calibri" w:hAnsi="Calibri" w:cs="Calibri"/>
+                <w:color w:val="000000"/>
+                <w:sz w:val="22"/>
+                <w:szCs w:val="22"/>
+              </w:rPr>
+              <w:t>Préparation à l'impression des documents</w:t>
+            </w:r>
+          </w:p>
+        </w:tc>
+        <w:tc>
+          <w:tcPr>
+            <w:tcW w:w="5077" w:type="dxa"/>
+            <w:shd w:val="clear" w:color="auto" w:fill="auto"/>
+            <w:vAlign w:val="bottom"/>
+          </w:tcPr>
+          <w:p>
+            <w:pPr>
+              <w:rPr>
+                <w:rFonts w:ascii="Calibri" w:hAnsi="Calibri" w:cs="Calibri"/>
+                <w:color w:val="000000"/>
+                <w:sz w:val="22"/>
+                <w:szCs w:val="22"/>
+                <w:lang w:val="fr-CH"/>
               </w:rPr>
             </w:pPr>
           </w:p>
@@ -42385,6 +42774,7 @@
           <w:docGrid w:linePitch="326"/>
         </w:sectPr>
       </w:pPr>
+      <w:bookmarkStart w:id="59" w:name="_Toc25553331"/>
     </w:p>
     <w:p>
       <w:pPr>
@@ -42395,7 +42785,9 @@
         </w:rPr>
       </w:pPr>
       <w:bookmarkStart w:id="60" w:name="_Toc71703267"/>
-      <w:bookmarkStart w:id="61" w:name="_Toc104890264"/>
+      <w:bookmarkStart w:id="61" w:name="_Toc104902004"/>
+      <w:bookmarkStart w:id="62" w:name="_GoBack"/>
+      <w:bookmarkEnd w:id="62"/>
       <w:r>
         <w:rPr>
           <w:i w:val="0"/>
@@ -42512,7 +42904,7 @@
           <w:noProof/>
         </w:rPr>
         <w:pict w14:anchorId="1A5BF6EC">
-          <v:shape id="_x0000_i1040" type="#_x0000_t75" style="width:453.75pt;height:156.55pt;visibility:visible;mso-wrap-style:square">
+          <v:shape id="_x0000_i1040" type="#_x0000_t75" style="width:453.75pt;height:156.75pt;visibility:visible;mso-wrap-style:square">
             <v:imagedata r:id="rId51" o:title=""/>
           </v:shape>
         </w:pict>
@@ -42566,7 +42958,7 @@
           <w:noProof/>
         </w:rPr>
         <w:pict w14:anchorId="29E26FC1">
-          <v:shape id="_x0000_i1041" type="#_x0000_t75" style="width:453.75pt;height:132.3pt;visibility:visible;mso-wrap-style:square">
+          <v:shape id="_x0000_i1041" type="#_x0000_t75" style="width:453.75pt;height:132pt;visibility:visible;mso-wrap-style:square">
             <v:imagedata r:id="rId52" o:title=""/>
           </v:shape>
         </w:pict>
@@ -42598,7 +42990,7 @@
           <w:noProof/>
         </w:rPr>
         <w:pict w14:anchorId="378184E5">
-          <v:shape id="_x0000_i1042" type="#_x0000_t75" style="width:159.9pt;height:24.3pt;visibility:visible;mso-wrap-style:square">
+          <v:shape id="_x0000_i1042" type="#_x0000_t75" style="width:159.75pt;height:24pt;visibility:visible;mso-wrap-style:square">
             <v:imagedata r:id="rId53" o:title=""/>
           </v:shape>
         </w:pict>
@@ -42628,7 +43020,7 @@
           <w:noProof/>
         </w:rPr>
         <w:pict w14:anchorId="605FF015">
-          <v:shape id="_x0000_i1043" type="#_x0000_t75" style="width:66.15pt;height:25.1pt;visibility:visible;mso-wrap-style:square">
+          <v:shape id="_x0000_i1043" type="#_x0000_t75" style="width:66pt;height:24.75pt;visibility:visible;mso-wrap-style:square">
             <v:imagedata r:id="rId54" o:title=""/>
           </v:shape>
         </w:pict>
@@ -42804,7 +43196,7 @@
           <w:noProof/>
         </w:rPr>
         <w:pict w14:anchorId="329D414A">
-          <v:shape id="_x0000_i1044" type="#_x0000_t75" style="width:6in;height:267.9pt;visibility:visible;mso-wrap-style:square">
+          <v:shape id="_x0000_i1044" type="#_x0000_t75" style="width:6in;height:267.75pt;visibility:visible;mso-wrap-style:square">
             <v:imagedata r:id="rId55" o:title=""/>
           </v:shape>
         </w:pict>
@@ -42858,7 +43250,7 @@
           <w:noProof/>
         </w:rPr>
         <w:pict w14:anchorId="4DA7BCB5">
-          <v:shape id="_x0000_i1045" type="#_x0000_t75" style="width:46.9pt;height:16.75pt;visibility:visible;mso-wrap-style:square">
+          <v:shape id="_x0000_i1045" type="#_x0000_t75" style="width:47.25pt;height:16.5pt;visibility:visible;mso-wrap-style:square">
             <v:imagedata r:id="rId56" o:title=""/>
           </v:shape>
         </w:pict>
@@ -43410,7 +43802,7 @@
           <w:noProof/>
         </w:rPr>
         <w:pict w14:anchorId="01312853">
-          <v:shape id="_x0000_i1046" type="#_x0000_t75" style="width:453.75pt;height:45.2pt;visibility:visible;mso-wrap-style:square">
+          <v:shape id="_x0000_i1046" type="#_x0000_t75" style="width:453.75pt;height:45pt;visibility:visible;mso-wrap-style:square">
             <v:imagedata r:id="rId60" o:title=""/>
           </v:shape>
         </w:pict>
@@ -43471,9 +43863,9 @@
           <w:iCs/>
         </w:rPr>
       </w:pPr>
-      <w:bookmarkStart w:id="62" w:name="_Toc71703270"/>
-      <w:bookmarkStart w:id="63" w:name="_Toc25553334"/>
-      <w:bookmarkStart w:id="64" w:name="_Toc104890265"/>
+      <w:bookmarkStart w:id="63" w:name="_Toc71703270"/>
+      <w:bookmarkStart w:id="64" w:name="_Toc25553334"/>
+      <w:bookmarkStart w:id="65" w:name="_Toc104902005"/>
       <w:r>
         <w:rPr>
           <w:i w:val="0"/>
@@ -43488,8 +43880,8 @@
         </w:rPr>
         <w:t>rchives du projet</w:t>
       </w:r>
-      <w:bookmarkEnd w:id="62"/>
-      <w:bookmarkEnd w:id="64"/>
+      <w:bookmarkEnd w:id="63"/>
+      <w:bookmarkEnd w:id="65"/>
       <w:r>
         <w:rPr>
           <w:i w:val="0"/>
@@ -43497,7 +43889,7 @@
         </w:rPr>
         <w:t xml:space="preserve"> </w:t>
       </w:r>
-      <w:bookmarkEnd w:id="63"/>
+      <w:bookmarkEnd w:id="64"/>
     </w:p>
     <w:p/>
     <w:p>
@@ -43519,11 +43911,11 @@
       <w:pPr>
         <w:pStyle w:val="Titre2"/>
       </w:pPr>
-      <w:bookmarkStart w:id="65" w:name="_Toc104890266"/>
+      <w:bookmarkStart w:id="66" w:name="_Toc104902006"/>
       <w:r>
         <w:t>Résumé de la documentation</w:t>
       </w:r>
-      <w:bookmarkEnd w:id="65"/>
+      <w:bookmarkEnd w:id="66"/>
     </w:p>
     <w:p>
       <w:pPr>
@@ -43622,18 +44014,32 @@
     </w:p>
     <w:p>
       <w:pPr>
+        <w:ind w:left="709" w:hanging="142"/>
+      </w:pPr>
+      <w:r>
+        <w:t>Il est également possible de filtrer les articles afin de ne voir qu’une catégorie.</w:t>
+      </w:r>
+    </w:p>
+    <w:p>
+      <w:pPr>
         <w:ind w:left="567"/>
       </w:pPr>
-      <w:r>
-        <w:t>A l’origine, il était possible de filtrer les articles affichés par catégorie. Seulement, différentes erreurs parvenues lors de la mise en production rendent cette fonctionnalité inaccessible actuellement.</w:t>
-      </w:r>
     </w:p>
     <w:p>
       <w:pPr>
         <w:ind w:left="567"/>
       </w:pPr>
       <w:r>
-        <w:t>De plus, la fonction de like/dislike d’un article est facilement exploitable.</w:t>
+        <w:t>L</w:t>
+      </w:r>
+      <w:r>
+        <w:t>a fonction de like/dislike d’un article est facilement exploitable</w:t>
+      </w:r>
+      <w:r>
+        <w:t xml:space="preserve"> et ne peux être considérée comme terminée</w:t>
+      </w:r>
+      <w:r>
+        <w:t>.</w:t>
       </w:r>
     </w:p>
     <w:p>
@@ -43698,11 +44104,11 @@
       <w:pPr>
         <w:pStyle w:val="Titre1"/>
       </w:pPr>
-      <w:bookmarkStart w:id="66" w:name="_Toc104890267"/>
+      <w:bookmarkStart w:id="67" w:name="_Toc104902007"/>
       <w:r>
         <w:t>Glossaire</w:t>
       </w:r>
-      <w:bookmarkEnd w:id="66"/>
+      <w:bookmarkEnd w:id="67"/>
     </w:p>
     <w:p/>
     <w:p>
@@ -43996,7 +44402,7 @@
         <w:noProof/>
         <w:sz w:val="20"/>
       </w:rPr>
-      <w:t>36</w:t>
+      <w:t>35</w:t>
     </w:r>
     <w:r>
       <w:rPr>
@@ -44045,7 +44451,7 @@
         <w:noProof/>
         <w:sz w:val="20"/>
       </w:rPr>
-      <w:t>55</w:t>
+      <w:t>54</w:t>
     </w:r>
     <w:r>
       <w:rPr>
@@ -44130,7 +44536,7 @@
         <w:noProof/>
         <w:sz w:val="20"/>
       </w:rPr>
-      <w:t>28</w:t>
+      <w:t>27</w:t>
     </w:r>
     <w:r>
       <w:rPr>
@@ -44179,7 +44585,7 @@
         <w:noProof/>
         <w:sz w:val="20"/>
       </w:rPr>
-      <w:t>55</w:t>
+      <w:t>54</w:t>
     </w:r>
     <w:r>
       <w:rPr>
@@ -44265,7 +44671,7 @@
         <w:noProof/>
         <w:sz w:val="20"/>
       </w:rPr>
-      <w:t>42</w:t>
+      <w:t>41</w:t>
     </w:r>
     <w:r>
       <w:rPr>
@@ -44314,7 +44720,7 @@
         <w:noProof/>
         <w:sz w:val="20"/>
       </w:rPr>
-      <w:t>55</w:t>
+      <w:t>54</w:t>
     </w:r>
     <w:r>
       <w:rPr>
@@ -44400,7 +44806,7 @@
         <w:noProof/>
         <w:sz w:val="20"/>
       </w:rPr>
-      <w:t>37</w:t>
+      <w:t>36</w:t>
     </w:r>
     <w:r>
       <w:rPr>
@@ -44449,7 +44855,7 @@
         <w:noProof/>
         <w:sz w:val="20"/>
       </w:rPr>
-      <w:t>55</w:t>
+      <w:t>54</w:t>
     </w:r>
     <w:r>
       <w:rPr>
@@ -44542,7 +44948,7 @@
         <w:noProof/>
         <w:sz w:val="20"/>
       </w:rPr>
-      <w:t>48</w:t>
+      <w:t>47</w:t>
     </w:r>
     <w:r>
       <w:rPr>
@@ -44591,7 +44997,7 @@
         <w:noProof/>
         <w:sz w:val="20"/>
       </w:rPr>
-      <w:t>55</w:t>
+      <w:t>54</w:t>
     </w:r>
     <w:r>
       <w:rPr>
@@ -44676,7 +45082,7 @@
         <w:noProof/>
         <w:sz w:val="20"/>
       </w:rPr>
-      <w:t>43</w:t>
+      <w:t>42</w:t>
     </w:r>
     <w:r>
       <w:rPr>
@@ -44725,7 +45131,7 @@
         <w:noProof/>
         <w:sz w:val="20"/>
       </w:rPr>
-      <w:t>55</w:t>
+      <w:t>54</w:t>
     </w:r>
     <w:r>
       <w:rPr>
@@ -44811,7 +45217,7 @@
         <w:noProof/>
         <w:sz w:val="20"/>
       </w:rPr>
-      <w:t>54</w:t>
+      <w:t>52</w:t>
     </w:r>
     <w:r>
       <w:rPr>
@@ -44868,7 +45274,7 @@
         <w:noProof/>
         <w:sz w:val="20"/>
       </w:rPr>
-      <w:t>55</w:t>
+      <w:t>54</w:t>
     </w:r>
     <w:r>
       <w:rPr>
@@ -44878,8 +45284,6 @@
       </w:rPr>
       <w:fldChar w:fldCharType="end"/>
     </w:r>
-    <w:bookmarkStart w:id="67" w:name="_GoBack"/>
-    <w:bookmarkEnd w:id="67"/>
   </w:p>
 </w:ftr>
 </file>
@@ -44956,7 +45360,7 @@
         <w:noProof/>
         <w:sz w:val="20"/>
       </w:rPr>
-      <w:t>49</w:t>
+      <w:t>48</w:t>
     </w:r>
     <w:r>
       <w:rPr>
@@ -45005,7 +45409,7 @@
         <w:noProof/>
         <w:sz w:val="20"/>
       </w:rPr>
-      <w:t>55</w:t>
+      <w:t>54</w:t>
     </w:r>
     <w:r>
       <w:rPr>
@@ -45140,7 +45544,7 @@
         <w:noProof/>
         <w:sz w:val="20"/>
       </w:rPr>
-      <w:t>55</w:t>
+      <w:t>54</w:t>
     </w:r>
     <w:r>
       <w:rPr>
@@ -45296,7 +45700,7 @@
         <w:noProof/>
         <w:sz w:val="20"/>
       </w:rPr>
-      <w:t>55</w:t>
+      <w:t>54</w:t>
     </w:r>
     <w:r>
       <w:rPr>
@@ -45440,7 +45844,7 @@
         <w:noProof/>
         <w:sz w:val="20"/>
       </w:rPr>
-      <w:t>55</w:t>
+      <w:t>54</w:t>
     </w:r>
     <w:r>
       <w:rPr>
@@ -45574,7 +45978,7 @@
         <w:noProof/>
         <w:sz w:val="20"/>
       </w:rPr>
-      <w:t>55</w:t>
+      <w:t>54</w:t>
     </w:r>
     <w:r>
       <w:rPr>
@@ -45716,7 +46120,7 @@
         <w:noProof/>
         <w:sz w:val="20"/>
       </w:rPr>
-      <w:t>55</w:t>
+      <w:t>54</w:t>
     </w:r>
     <w:r>
       <w:rPr>
@@ -45802,7 +46206,7 @@
         <w:noProof/>
         <w:sz w:val="20"/>
       </w:rPr>
-      <w:t>27</w:t>
+      <w:t>26</w:t>
     </w:r>
     <w:r>
       <w:rPr>
@@ -45851,7 +46255,7 @@
         <w:noProof/>
         <w:sz w:val="20"/>
       </w:rPr>
-      <w:t>55</w:t>
+      <w:t>54</w:t>
     </w:r>
     <w:r>
       <w:rPr>
@@ -45986,7 +46390,7 @@
         <w:noProof/>
         <w:sz w:val="20"/>
       </w:rPr>
-      <w:t>55</w:t>
+      <w:t>54</w:t>
     </w:r>
     <w:r>
       <w:rPr>
@@ -46198,7 +46602,7 @@
         <v:path o:extrusionok="f" gradientshapeok="t" o:connecttype="rect"/>
         <o:lock v:ext="edit" aspectratio="t"/>
       </v:shapetype>
-      <v:shape id="_x0000_i1161" type="#_x0000_t75" style="width:10.9pt;height:10.9pt" o:bullet="t">
+      <v:shape id="_x0000_i1028" type="#_x0000_t75" style="width:11.25pt;height:11.25pt" o:bullet="t">
         <v:imagedata r:id="rId1" o:title="BD14753_"/>
       </v:shape>
     </w:pict>
@@ -52186,7 +52590,7 @@
 </file>
 
 <file path=customXml/itemProps2.xml><?xml version="1.0" encoding="utf-8"?>
-<ds:datastoreItem xmlns:ds="http://schemas.openxmlformats.org/officeDocument/2006/customXml" ds:itemID="{CA1DD195-76F8-4DBB-9D56-02624C78B753}">
+<ds:datastoreItem xmlns:ds="http://schemas.openxmlformats.org/officeDocument/2006/customXml" ds:itemID="{A2CF2807-AFD5-481F-A772-1C4A4F89397C}">
   <ds:schemaRefs>
     <ds:schemaRef ds:uri="http://schemas.openxmlformats.org/officeDocument/2006/bibliography"/>
   </ds:schemaRefs>

</xml_diff>